<commit_message>
Bericht Dokumentation des Frameworks, neue TODOs Selim/Kusi
</commit_message>
<xml_diff>
--- a/Organisatorisches/Dokumentation/Bericht.docx
+++ b/Organisatorisches/Dokumentation/Bericht.docx
@@ -6,7 +6,7 @@
       <w:pPr>
         <w:pStyle w:val="berschrift1"/>
       </w:pPr>
-      <w:bookmarkStart w:id="0" w:name="_Toc500773190"/>
+      <w:bookmarkStart w:id="0" w:name="_Toc500774277"/>
       <w:r>
         <w:t xml:space="preserve">Abschlussbericht zur Gruppenarbeit </w:t>
       </w:r>
@@ -24,7 +24,11 @@
     <w:sdt>
       <w:sdtPr>
         <w:rPr>
-          <w:lang w:val="de-DE"/>
+          <w:rFonts w:asciiTheme="minorHAnsi" w:eastAsiaTheme="minorHAnsi" w:hAnsiTheme="minorHAnsi" w:cstheme="minorBidi"/>
+          <w:color w:val="auto"/>
+          <w:sz w:val="22"/>
+          <w:szCs w:val="22"/>
+          <w:lang w:val="de-DE" w:eastAsia="en-US"/>
         </w:rPr>
         <w:id w:val="380606179"/>
         <w:docPartObj>
@@ -34,13 +38,8 @@
       </w:sdtPr>
       <w:sdtEndPr>
         <w:rPr>
-          <w:rFonts w:asciiTheme="minorHAnsi" w:eastAsiaTheme="minorHAnsi" w:hAnsiTheme="minorHAnsi" w:cstheme="minorBidi"/>
           <w:b/>
           <w:bCs/>
-          <w:color w:val="auto"/>
-          <w:sz w:val="22"/>
-          <w:szCs w:val="22"/>
-          <w:lang w:eastAsia="en-US"/>
         </w:rPr>
       </w:sdtEndPr>
       <w:sdtContent>
@@ -76,7 +75,7 @@
           <w:r>
             <w:fldChar w:fldCharType="separate"/>
           </w:r>
-          <w:hyperlink w:anchor="_Toc500773190" w:history="1">
+          <w:hyperlink w:anchor="_Toc500774277" w:history="1">
             <w:r>
               <w:rPr>
                 <w:rStyle w:val="Hyperlink"/>
@@ -103,7 +102,7 @@
                 <w:noProof/>
                 <w:webHidden/>
               </w:rPr>
-              <w:instrText xml:space="preserve"> PAGEREF _Toc500773190 \h </w:instrText>
+              <w:instrText xml:space="preserve"> PAGEREF _Toc500774277 \h </w:instrText>
             </w:r>
             <w:r>
               <w:rPr>
@@ -146,7 +145,7 @@
               <w:lang w:eastAsia="de-CH"/>
             </w:rPr>
           </w:pPr>
-          <w:hyperlink w:anchor="_Toc500773191" w:history="1">
+          <w:hyperlink w:anchor="_Toc500774278" w:history="1">
             <w:r>
               <w:rPr>
                 <w:rStyle w:val="Hyperlink"/>
@@ -173,7 +172,7 @@
                 <w:noProof/>
                 <w:webHidden/>
               </w:rPr>
-              <w:instrText xml:space="preserve"> PAGEREF _Toc500773191 \h </w:instrText>
+              <w:instrText xml:space="preserve"> PAGEREF _Toc500774278 \h </w:instrText>
             </w:r>
             <w:r>
               <w:rPr>
@@ -216,7 +215,7 @@
               <w:lang w:eastAsia="de-CH"/>
             </w:rPr>
           </w:pPr>
-          <w:hyperlink w:anchor="_Toc500773192" w:history="1">
+          <w:hyperlink w:anchor="_Toc500774279" w:history="1">
             <w:r>
               <w:rPr>
                 <w:rStyle w:val="Hyperlink"/>
@@ -243,7 +242,7 @@
                 <w:noProof/>
                 <w:webHidden/>
               </w:rPr>
-              <w:instrText xml:space="preserve"> PAGEREF _Toc500773192 \h </w:instrText>
+              <w:instrText xml:space="preserve"> PAGEREF _Toc500774279 \h </w:instrText>
             </w:r>
             <w:r>
               <w:rPr>
@@ -286,7 +285,7 @@
               <w:lang w:eastAsia="de-CH"/>
             </w:rPr>
           </w:pPr>
-          <w:hyperlink w:anchor="_Toc500773193" w:history="1">
+          <w:hyperlink w:anchor="_Toc500774280" w:history="1">
             <w:r>
               <w:rPr>
                 <w:rStyle w:val="Hyperlink"/>
@@ -313,7 +312,7 @@
                 <w:noProof/>
                 <w:webHidden/>
               </w:rPr>
-              <w:instrText xml:space="preserve"> PAGEREF _Toc500773193 \h </w:instrText>
+              <w:instrText xml:space="preserve"> PAGEREF _Toc500774280 \h </w:instrText>
             </w:r>
             <w:r>
               <w:rPr>
@@ -356,7 +355,7 @@
               <w:lang w:eastAsia="de-CH"/>
             </w:rPr>
           </w:pPr>
-          <w:hyperlink w:anchor="_Toc500773194" w:history="1">
+          <w:hyperlink w:anchor="_Toc500774281" w:history="1">
             <w:r>
               <w:rPr>
                 <w:rStyle w:val="Hyperlink"/>
@@ -383,7 +382,7 @@
                 <w:noProof/>
                 <w:webHidden/>
               </w:rPr>
-              <w:instrText xml:space="preserve"> PAGEREF _Toc500773194 \h </w:instrText>
+              <w:instrText xml:space="preserve"> PAGEREF _Toc500774281 \h </w:instrText>
             </w:r>
             <w:r>
               <w:rPr>
@@ -426,7 +425,7 @@
               <w:lang w:eastAsia="de-CH"/>
             </w:rPr>
           </w:pPr>
-          <w:hyperlink w:anchor="_Toc500773195" w:history="1">
+          <w:hyperlink w:anchor="_Toc500774282" w:history="1">
             <w:r>
               <w:rPr>
                 <w:rStyle w:val="Hyperlink"/>
@@ -453,7 +452,7 @@
                 <w:noProof/>
                 <w:webHidden/>
               </w:rPr>
-              <w:instrText xml:space="preserve"> PAGEREF _Toc500773195 \h </w:instrText>
+              <w:instrText xml:space="preserve"> PAGEREF _Toc500774282 \h </w:instrText>
             </w:r>
             <w:r>
               <w:rPr>
@@ -496,13 +495,13 @@
               <w:lang w:eastAsia="de-CH"/>
             </w:rPr>
           </w:pPr>
-          <w:hyperlink w:anchor="_Toc500773196" w:history="1">
+          <w:hyperlink w:anchor="_Toc500774283" w:history="1">
             <w:r>
               <w:rPr>
                 <w:rStyle w:val="Hyperlink"/>
                 <w:noProof/>
               </w:rPr>
-              <w:t>ControlActor</w:t>
+              <w:t>Initialisierung</w:t>
             </w:r>
             <w:r>
               <w:rPr>
@@ -523,7 +522,7 @@
                 <w:noProof/>
                 <w:webHidden/>
               </w:rPr>
-              <w:instrText xml:space="preserve"> PAGEREF _Toc500773196 \h </w:instrText>
+              <w:instrText xml:space="preserve"> PAGEREF _Toc500774283 \h </w:instrText>
             </w:r>
             <w:r>
               <w:rPr>
@@ -543,7 +542,7 @@
                 <w:noProof/>
                 <w:webHidden/>
               </w:rPr>
-              <w:t>2</w:t>
+              <w:t>3</w:t>
             </w:r>
             <w:r>
               <w:rPr>
@@ -566,13 +565,13 @@
               <w:lang w:eastAsia="de-CH"/>
             </w:rPr>
           </w:pPr>
-          <w:hyperlink w:anchor="_Toc500773197" w:history="1">
+          <w:hyperlink w:anchor="_Toc500774284" w:history="1">
             <w:r>
               <w:rPr>
                 <w:rStyle w:val="Hyperlink"/>
                 <w:noProof/>
               </w:rPr>
-              <w:t>RecognitionManager</w:t>
+              <w:t>ControlActor</w:t>
             </w:r>
             <w:r>
               <w:rPr>
@@ -593,7 +592,7 @@
                 <w:noProof/>
                 <w:webHidden/>
               </w:rPr>
-              <w:instrText xml:space="preserve"> PAGEREF _Toc500773197 \h </w:instrText>
+              <w:instrText xml:space="preserve"> PAGEREF _Toc500774284 \h </w:instrText>
             </w:r>
             <w:r>
               <w:rPr>
@@ -613,7 +612,7 @@
                 <w:noProof/>
                 <w:webHidden/>
               </w:rPr>
-              <w:t>2</w:t>
+              <w:t>3</w:t>
             </w:r>
             <w:r>
               <w:rPr>
@@ -636,13 +635,13 @@
               <w:lang w:eastAsia="de-CH"/>
             </w:rPr>
           </w:pPr>
-          <w:hyperlink w:anchor="_Toc500773198" w:history="1">
+          <w:hyperlink w:anchor="_Toc500774285" w:history="1">
             <w:r>
               <w:rPr>
                 <w:rStyle w:val="Hyperlink"/>
                 <w:noProof/>
               </w:rPr>
-              <w:t>SyncActor</w:t>
+              <w:t>RecognitionManager</w:t>
             </w:r>
             <w:r>
               <w:rPr>
@@ -663,7 +662,7 @@
                 <w:noProof/>
                 <w:webHidden/>
               </w:rPr>
-              <w:instrText xml:space="preserve"> PAGEREF _Toc500773198 \h </w:instrText>
+              <w:instrText xml:space="preserve"> PAGEREF _Toc500774285 \h </w:instrText>
             </w:r>
             <w:r>
               <w:rPr>
@@ -683,7 +682,7 @@
                 <w:noProof/>
                 <w:webHidden/>
               </w:rPr>
-              <w:t>2</w:t>
+              <w:t>3</w:t>
             </w:r>
             <w:r>
               <w:rPr>
@@ -706,13 +705,13 @@
               <w:lang w:eastAsia="de-CH"/>
             </w:rPr>
           </w:pPr>
-          <w:hyperlink w:anchor="_Toc500773199" w:history="1">
+          <w:hyperlink w:anchor="_Toc500774286" w:history="1">
             <w:r>
               <w:rPr>
                 <w:rStyle w:val="Hyperlink"/>
                 <w:noProof/>
               </w:rPr>
-              <w:t>CameraFeedActor</w:t>
+              <w:t>SyncActor</w:t>
             </w:r>
             <w:r>
               <w:rPr>
@@ -733,7 +732,7 @@
                 <w:noProof/>
                 <w:webHidden/>
               </w:rPr>
-              <w:instrText xml:space="preserve"> PAGEREF _Toc500773199 \h </w:instrText>
+              <w:instrText xml:space="preserve"> PAGEREF _Toc500774286 \h </w:instrText>
             </w:r>
             <w:r>
               <w:rPr>
@@ -776,12 +775,82 @@
               <w:lang w:eastAsia="de-CH"/>
             </w:rPr>
           </w:pPr>
-          <w:hyperlink w:anchor="_Toc500773200" w:history="1">
+          <w:hyperlink w:anchor="_Toc500774287" w:history="1">
             <w:r>
               <w:rPr>
                 <w:rStyle w:val="Hyperlink"/>
                 <w:noProof/>
               </w:rPr>
+              <w:t>CameraFeedActor</w:t>
+            </w:r>
+            <w:r>
+              <w:rPr>
+                <w:noProof/>
+                <w:webHidden/>
+              </w:rPr>
+              <w:tab/>
+            </w:r>
+            <w:r>
+              <w:rPr>
+                <w:noProof/>
+                <w:webHidden/>
+              </w:rPr>
+              <w:fldChar w:fldCharType="begin"/>
+            </w:r>
+            <w:r>
+              <w:rPr>
+                <w:noProof/>
+                <w:webHidden/>
+              </w:rPr>
+              <w:instrText xml:space="preserve"> PAGEREF _Toc500774287 \h </w:instrText>
+            </w:r>
+            <w:r>
+              <w:rPr>
+                <w:noProof/>
+                <w:webHidden/>
+              </w:rPr>
+            </w:r>
+            <w:r>
+              <w:rPr>
+                <w:noProof/>
+                <w:webHidden/>
+              </w:rPr>
+              <w:fldChar w:fldCharType="separate"/>
+            </w:r>
+            <w:r>
+              <w:rPr>
+                <w:noProof/>
+                <w:webHidden/>
+              </w:rPr>
+              <w:t>3</w:t>
+            </w:r>
+            <w:r>
+              <w:rPr>
+                <w:noProof/>
+                <w:webHidden/>
+              </w:rPr>
+              <w:fldChar w:fldCharType="end"/>
+            </w:r>
+          </w:hyperlink>
+        </w:p>
+        <w:p>
+          <w:pPr>
+            <w:pStyle w:val="Verzeichnis3"/>
+            <w:tabs>
+              <w:tab w:val="right" w:leader="dot" w:pos="9062"/>
+            </w:tabs>
+            <w:rPr>
+              <w:rFonts w:eastAsiaTheme="minorEastAsia"/>
+              <w:noProof/>
+              <w:lang w:eastAsia="de-CH"/>
+            </w:rPr>
+          </w:pPr>
+          <w:hyperlink w:anchor="_Toc500774288" w:history="1">
+            <w:r>
+              <w:rPr>
+                <w:rStyle w:val="Hyperlink"/>
+                <w:noProof/>
+              </w:rPr>
               <w:t>Erkennungsablauf</w:t>
             </w:r>
             <w:r>
@@ -803,7 +872,7 @@
                 <w:noProof/>
                 <w:webHidden/>
               </w:rPr>
-              <w:instrText xml:space="preserve"> PAGEREF _Toc500773200 \h </w:instrText>
+              <w:instrText xml:space="preserve"> PAGEREF _Toc500774288 \h </w:instrText>
             </w:r>
             <w:r>
               <w:rPr>
@@ -846,7 +915,7 @@
               <w:lang w:eastAsia="de-CH"/>
             </w:rPr>
           </w:pPr>
-          <w:hyperlink w:anchor="_Toc500773201" w:history="1">
+          <w:hyperlink w:anchor="_Toc500774289" w:history="1">
             <w:r>
               <w:rPr>
                 <w:rStyle w:val="Hyperlink"/>
@@ -873,7 +942,7 @@
                 <w:noProof/>
                 <w:webHidden/>
               </w:rPr>
-              <w:instrText xml:space="preserve"> PAGEREF _Toc500773201 \h </w:instrText>
+              <w:instrText xml:space="preserve"> PAGEREF _Toc500774289 \h </w:instrText>
             </w:r>
             <w:r>
               <w:rPr>
@@ -893,7 +962,7 @@
                 <w:noProof/>
                 <w:webHidden/>
               </w:rPr>
-              <w:t>3</w:t>
+              <w:t>4</w:t>
             </w:r>
             <w:r>
               <w:rPr>
@@ -916,7 +985,7 @@
               <w:lang w:eastAsia="de-CH"/>
             </w:rPr>
           </w:pPr>
-          <w:hyperlink w:anchor="_Toc500773202" w:history="1">
+          <w:hyperlink w:anchor="_Toc500774290" w:history="1">
             <w:r>
               <w:rPr>
                 <w:rStyle w:val="Hyperlink"/>
@@ -943,7 +1012,7 @@
                 <w:noProof/>
                 <w:webHidden/>
               </w:rPr>
-              <w:instrText xml:space="preserve"> PAGEREF _Toc500773202 \h </w:instrText>
+              <w:instrText xml:space="preserve"> PAGEREF _Toc500774290 \h </w:instrText>
             </w:r>
             <w:r>
               <w:rPr>
@@ -986,7 +1055,7 @@
               <w:lang w:eastAsia="de-CH"/>
             </w:rPr>
           </w:pPr>
-          <w:hyperlink w:anchor="_Toc500773203" w:history="1">
+          <w:hyperlink w:anchor="_Toc500774291" w:history="1">
             <w:r>
               <w:rPr>
                 <w:rStyle w:val="Hyperlink"/>
@@ -1013,7 +1082,7 @@
                 <w:noProof/>
                 <w:webHidden/>
               </w:rPr>
-              <w:instrText xml:space="preserve"> PAGEREF _Toc500773203 \h </w:instrText>
+              <w:instrText xml:space="preserve"> PAGEREF _Toc500774291 \h </w:instrText>
             </w:r>
             <w:r>
               <w:rPr>
@@ -1033,7 +1102,7 @@
                 <w:noProof/>
                 <w:webHidden/>
               </w:rPr>
-              <w:t>4</w:t>
+              <w:t>5</w:t>
             </w:r>
             <w:r>
               <w:rPr>
@@ -1056,7 +1125,7 @@
               <w:lang w:eastAsia="de-CH"/>
             </w:rPr>
           </w:pPr>
-          <w:hyperlink w:anchor="_Toc500773204" w:history="1">
+          <w:hyperlink w:anchor="_Toc500774292" w:history="1">
             <w:r>
               <w:rPr>
                 <w:rStyle w:val="Hyperlink"/>
@@ -1083,7 +1152,7 @@
                 <w:noProof/>
                 <w:webHidden/>
               </w:rPr>
-              <w:instrText xml:space="preserve"> PAGEREF _Toc500773204 \h </w:instrText>
+              <w:instrText xml:space="preserve"> PAGEREF _Toc500774292 \h </w:instrText>
             </w:r>
             <w:r>
               <w:rPr>
@@ -1103,7 +1172,7 @@
                 <w:noProof/>
                 <w:webHidden/>
               </w:rPr>
-              <w:t>5</w:t>
+              <w:t>6</w:t>
             </w:r>
             <w:r>
               <w:rPr>
@@ -1126,7 +1195,7 @@
               <w:lang w:eastAsia="de-CH"/>
             </w:rPr>
           </w:pPr>
-          <w:hyperlink w:anchor="_Toc500773205" w:history="1">
+          <w:hyperlink w:anchor="_Toc500774293" w:history="1">
             <w:r>
               <w:rPr>
                 <w:rStyle w:val="Hyperlink"/>
@@ -1153,7 +1222,7 @@
                 <w:noProof/>
                 <w:webHidden/>
               </w:rPr>
-              <w:instrText xml:space="preserve"> PAGEREF _Toc500773205 \h </w:instrText>
+              <w:instrText xml:space="preserve"> PAGEREF _Toc500774293 \h </w:instrText>
             </w:r>
             <w:r>
               <w:rPr>
@@ -1173,7 +1242,7 @@
                 <w:noProof/>
                 <w:webHidden/>
               </w:rPr>
-              <w:t>5</w:t>
+              <w:t>6</w:t>
             </w:r>
             <w:r>
               <w:rPr>
@@ -1196,7 +1265,7 @@
               <w:lang w:eastAsia="de-CH"/>
             </w:rPr>
           </w:pPr>
-          <w:hyperlink w:anchor="_Toc500773206" w:history="1">
+          <w:hyperlink w:anchor="_Toc500774294" w:history="1">
             <w:r>
               <w:rPr>
                 <w:rStyle w:val="Hyperlink"/>
@@ -1223,7 +1292,7 @@
                 <w:noProof/>
                 <w:webHidden/>
               </w:rPr>
-              <w:instrText xml:space="preserve"> PAGEREF _Toc500773206 \h </w:instrText>
+              <w:instrText xml:space="preserve"> PAGEREF _Toc500774294 \h </w:instrText>
             </w:r>
             <w:r>
               <w:rPr>
@@ -1243,7 +1312,7 @@
                 <w:noProof/>
                 <w:webHidden/>
               </w:rPr>
-              <w:t>6</w:t>
+              <w:t>7</w:t>
             </w:r>
             <w:r>
               <w:rPr>
@@ -1266,7 +1335,7 @@
               <w:lang w:eastAsia="de-CH"/>
             </w:rPr>
           </w:pPr>
-          <w:hyperlink w:anchor="_Toc500773207" w:history="1">
+          <w:hyperlink w:anchor="_Toc500774295" w:history="1">
             <w:r>
               <w:rPr>
                 <w:rStyle w:val="Hyperlink"/>
@@ -1293,7 +1362,7 @@
                 <w:noProof/>
                 <w:webHidden/>
               </w:rPr>
-              <w:instrText xml:space="preserve"> PAGEREF _Toc500773207 \h </w:instrText>
+              <w:instrText xml:space="preserve"> PAGEREF _Toc500774295 \h </w:instrText>
             </w:r>
             <w:r>
               <w:rPr>
@@ -1313,7 +1382,7 @@
                 <w:noProof/>
                 <w:webHidden/>
               </w:rPr>
-              <w:t>6</w:t>
+              <w:t>7</w:t>
             </w:r>
             <w:r>
               <w:rPr>
@@ -1340,7 +1409,7 @@
       <w:pPr>
         <w:pStyle w:val="berschrift2"/>
       </w:pPr>
-      <w:bookmarkStart w:id="1" w:name="_Toc500773191"/>
+      <w:bookmarkStart w:id="1" w:name="_Toc500774278"/>
       <w:r>
         <w:t>Abstract</w:t>
       </w:r>
@@ -1371,7 +1440,7 @@
       <w:pPr>
         <w:pStyle w:val="berschrift2"/>
       </w:pPr>
-      <w:bookmarkStart w:id="2" w:name="_Toc500773192"/>
+      <w:bookmarkStart w:id="2" w:name="_Toc500774279"/>
       <w:r>
         <w:t>Use Case</w:t>
       </w:r>
@@ -1427,7 +1496,11 @@
       </w:r>
       <w:proofErr w:type="spellEnd"/>
       <w:r>
-        <w:t xml:space="preserve"> Code Marker in den Räumlichkeiten der SCS an spezifischen Orten platziert. Der User sollte dann</w:t>
+        <w:t xml:space="preserve"> Code Marker in den Räumlichkeiten der SCS an spezifischen Orten platziert. Der </w:t>
+      </w:r>
+      <w:r>
+        <w:lastRenderedPageBreak/>
+        <w:t>User sollte dann</w:t>
       </w:r>
       <w:r>
         <w:t xml:space="preserve"> mit der </w:t>
@@ -1460,11 +1533,7 @@
         <w:t xml:space="preserve">von den Entwicklern </w:t>
       </w:r>
       <w:r>
-        <w:t xml:space="preserve">definierte Aktion eintreten. Dies </w:t>
-      </w:r>
-      <w:r>
-        <w:lastRenderedPageBreak/>
-        <w:t xml:space="preserve">könnte z.B. beim </w:t>
+        <w:t xml:space="preserve">definierte Aktion eintreten. Dies könnte z.B. beim </w:t>
       </w:r>
       <w:r>
         <w:t>Firmene</w:t>
@@ -1779,42 +1848,236 @@
       <w:pPr>
         <w:pStyle w:val="berschrift2"/>
       </w:pPr>
-      <w:bookmarkStart w:id="3" w:name="_Toc500773193"/>
+      <w:bookmarkStart w:id="3" w:name="_Toc500774280"/>
       <w:r>
         <w:t>Systemarchitektur</w:t>
       </w:r>
       <w:bookmarkEnd w:id="3"/>
     </w:p>
+    <w:p/>
     <w:p>
       <w:pPr>
         <w:pStyle w:val="berschrift3"/>
       </w:pPr>
-      <w:bookmarkStart w:id="4" w:name="_Toc500773194"/>
+      <w:bookmarkStart w:id="4" w:name="_Toc500774281"/>
       <w:r>
         <w:t>Actors</w:t>
       </w:r>
       <w:bookmarkEnd w:id="4"/>
     </w:p>
     <w:p>
+      <w:r>
+        <w:t xml:space="preserve">Actors sind das Kernstück unseres Systems. Im Wesentlichen sind Actors einzelne «Threads», die untereinander Nachrichten verschicken können. Dadurch lassen sich einzelne Aufgaben oder Module als Akteure modellieren. Zum Beispiel haben wir den </w:t>
+      </w:r>
+      <w:proofErr w:type="spellStart"/>
+      <w:r>
+        <w:t>RecognitionManager</w:t>
+      </w:r>
+      <w:proofErr w:type="spellEnd"/>
+      <w:r>
+        <w:t xml:space="preserve"> der Aufgabe der Erkennung von Markern auf einem Bild nach modelliert. Der </w:t>
+      </w:r>
+      <w:proofErr w:type="spellStart"/>
+      <w:r>
+        <w:t>RecognitionManager</w:t>
+      </w:r>
+      <w:proofErr w:type="spellEnd"/>
+      <w:r>
+        <w:t xml:space="preserve"> wird über gesteuert, indem er die Nachrichten </w:t>
+      </w:r>
+      <w:proofErr w:type="spellStart"/>
+      <w:r>
+        <w:t>NewFrameArrived</w:t>
+      </w:r>
+      <w:proofErr w:type="spellEnd"/>
+      <w:r>
+        <w:t xml:space="preserve"> oder </w:t>
+      </w:r>
+      <w:proofErr w:type="spellStart"/>
+      <w:r>
+        <w:t>RequestAllVirtualObjects</w:t>
+      </w:r>
+      <w:proofErr w:type="spellEnd"/>
+      <w:r>
+        <w:t xml:space="preserve"> erhält.</w:t>
+      </w:r>
+    </w:p>
+    <w:p>
       <w:pPr>
         <w:pStyle w:val="berschrift3"/>
       </w:pPr>
-      <w:bookmarkStart w:id="5" w:name="_Toc500773195"/>
+      <w:bookmarkStart w:id="5" w:name="_Toc500774282"/>
       <w:r>
         <w:t>Nachrichten</w:t>
       </w:r>
       <w:bookmarkEnd w:id="5"/>
     </w:p>
     <w:p>
+      <w:r>
+        <w:t xml:space="preserve">In unserer Implementierung existiert für jede Nachrichtenart, zum Beispiel </w:t>
+      </w:r>
+      <w:proofErr w:type="spellStart"/>
+      <w:r>
+        <w:t>NewFrameArrived</w:t>
+      </w:r>
+      <w:proofErr w:type="spellEnd"/>
+      <w:r>
+        <w:t xml:space="preserve">, eine eigene Klasse. Damit ist sichergestellt, dass die Daten jedes Mal im gleichen Format übertragen werden, vorausgesetzt, dass der </w:t>
+      </w:r>
+      <w:proofErr w:type="spellStart"/>
+      <w:r>
+        <w:t>Nachrichtenkonstruktor</w:t>
+      </w:r>
+      <w:proofErr w:type="spellEnd"/>
+      <w:r>
+        <w:t xml:space="preserve"> korrekt verwendet wurde.</w:t>
+      </w:r>
+    </w:p>
+    <w:p>
+      <w:r>
+        <w:rPr>
+          <w:noProof/>
+        </w:rPr>
+        <w:lastRenderedPageBreak/>
+        <w:drawing>
+          <wp:inline distT="0" distB="0" distL="0" distR="0" wp14:anchorId="7A3F372A" wp14:editId="7651D15F">
+            <wp:extent cx="5760720" cy="3006090"/>
+            <wp:effectExtent l="0" t="0" r="0" b="3810"/>
+            <wp:docPr id="1" name="Grafik 1"/>
+            <wp:cNvGraphicFramePr>
+              <a:graphicFrameLocks xmlns:a="http://schemas.openxmlformats.org/drawingml/2006/main" noChangeAspect="1"/>
+            </wp:cNvGraphicFramePr>
+            <a:graphic xmlns:a="http://schemas.openxmlformats.org/drawingml/2006/main">
+              <a:graphicData uri="http://schemas.openxmlformats.org/drawingml/2006/picture">
+                <pic:pic xmlns:pic="http://schemas.openxmlformats.org/drawingml/2006/picture">
+                  <pic:nvPicPr>
+                    <pic:cNvPr id="1" name=""/>
+                    <pic:cNvPicPr/>
+                  </pic:nvPicPr>
+                  <pic:blipFill>
+                    <a:blip r:embed="rId8"/>
+                    <a:stretch>
+                      <a:fillRect/>
+                    </a:stretch>
+                  </pic:blipFill>
+                  <pic:spPr>
+                    <a:xfrm>
+                      <a:off x="0" y="0"/>
+                      <a:ext cx="5760720" cy="3006090"/>
+                    </a:xfrm>
+                    <a:prstGeom prst="rect">
+                      <a:avLst/>
+                    </a:prstGeom>
+                  </pic:spPr>
+                </pic:pic>
+              </a:graphicData>
+            </a:graphic>
+          </wp:inline>
+        </w:drawing>
+      </w:r>
+    </w:p>
+    <w:p>
+      <w:pPr>
+        <w:pStyle w:val="Beschriftung"/>
+      </w:pPr>
+      <w:fldSimple w:instr=" SEQ Abbildung \* ARABIC ">
+        <w:r>
+          <w:rPr>
+            <w:noProof/>
+          </w:rPr>
+          <w:t>1</w:t>
+        </w:r>
+      </w:fldSimple>
+      <w:r>
+        <w:t>Systemarchitektur</w:t>
+      </w:r>
+    </w:p>
+    <w:p>
       <w:pPr>
         <w:pStyle w:val="berschrift3"/>
       </w:pPr>
-      <w:bookmarkStart w:id="6" w:name="_Toc500773196"/>
+      <w:bookmarkStart w:id="6" w:name="_Toc500774283"/>
+      <w:r>
+        <w:t>Initialisierung</w:t>
+      </w:r>
+      <w:bookmarkEnd w:id="6"/>
+    </w:p>
+    <w:p>
+      <w:r>
+        <w:t xml:space="preserve">Zur Initialisierung erstellt der </w:t>
+      </w:r>
+      <w:proofErr w:type="spellStart"/>
+      <w:r>
+        <w:t>Enduser</w:t>
+      </w:r>
+      <w:proofErr w:type="spellEnd"/>
+      <w:r>
+        <w:t xml:space="preserve"> jeweils ein </w:t>
+      </w:r>
+      <w:proofErr w:type="spellStart"/>
+      <w:r>
+        <w:t>SyncObject</w:t>
+      </w:r>
+      <w:proofErr w:type="spellEnd"/>
+      <w:r>
+        <w:t xml:space="preserve"> und ein </w:t>
+      </w:r>
+      <w:proofErr w:type="spellStart"/>
+      <w:r>
+        <w:t>CameraFeedSyncObject</w:t>
+      </w:r>
+      <w:proofErr w:type="spellEnd"/>
+      <w:r>
+        <w:t xml:space="preserve"> und gibt ein Dictionary gemäss Emgu.CV an, </w:t>
+      </w:r>
+      <w:proofErr w:type="gramStart"/>
+      <w:r>
+        <w:t>das</w:t>
+      </w:r>
+      <w:proofErr w:type="gramEnd"/>
+      <w:r>
+        <w:t xml:space="preserve"> die zu erkennenden Marker beinhaltet.</w:t>
+      </w:r>
+    </w:p>
+    <w:p>
+      <w:r>
+        <w:t xml:space="preserve">Dann erstellt der </w:t>
+      </w:r>
+      <w:proofErr w:type="spellStart"/>
+      <w:r>
+        <w:t>Enduser</w:t>
+      </w:r>
+      <w:proofErr w:type="spellEnd"/>
+      <w:r>
+        <w:t xml:space="preserve"> ein neues Objekt der Klasse Framework mit den erstellten Objekten auf und ruft darauf die Funktion Initialize auf, was das Framework startet. Danach «füttert» er die einzelnen Frames in des </w:t>
+      </w:r>
+      <w:proofErr w:type="spellStart"/>
+      <w:r>
+        <w:t>CameraFeedSyncObject</w:t>
+      </w:r>
+      <w:proofErr w:type="spellEnd"/>
+      <w:r>
+        <w:t xml:space="preserve"> und erhält die Daten aus dem </w:t>
+      </w:r>
+      <w:proofErr w:type="spellStart"/>
+      <w:r>
+        <w:t>SyncObject</w:t>
+      </w:r>
+      <w:proofErr w:type="spellEnd"/>
+      <w:r>
+        <w:t>.</w:t>
+      </w:r>
+    </w:p>
+    <w:p>
+      <w:pPr>
+        <w:pStyle w:val="berschrift3"/>
+      </w:pPr>
+      <w:bookmarkStart w:id="7" w:name="_Toc500774284"/>
       <w:proofErr w:type="spellStart"/>
       <w:r>
         <w:t>ControlActor</w:t>
       </w:r>
-      <w:bookmarkEnd w:id="6"/>
+      <w:bookmarkEnd w:id="7"/>
       <w:proofErr w:type="spellEnd"/>
     </w:p>
     <w:p>
@@ -1848,12 +2111,12 @@
       <w:pPr>
         <w:pStyle w:val="berschrift3"/>
       </w:pPr>
-      <w:bookmarkStart w:id="7" w:name="_Toc500773197"/>
+      <w:bookmarkStart w:id="8" w:name="_Toc500774285"/>
       <w:proofErr w:type="spellStart"/>
       <w:r>
         <w:t>RecognitionManager</w:t>
       </w:r>
-      <w:bookmarkEnd w:id="7"/>
+      <w:bookmarkEnd w:id="8"/>
       <w:proofErr w:type="spellEnd"/>
     </w:p>
     <w:p>
@@ -1889,13 +2152,11 @@
       <w:pPr>
         <w:pStyle w:val="berschrift3"/>
       </w:pPr>
-      <w:bookmarkStart w:id="8" w:name="_Toc500773198"/>
+      <w:bookmarkStart w:id="9" w:name="_Toc500774286"/>
       <w:proofErr w:type="spellStart"/>
       <w:r>
         <w:t>SyncActor</w:t>
       </w:r>
-      <w:bookmarkStart w:id="9" w:name="_GoBack"/>
-      <w:bookmarkEnd w:id="8"/>
       <w:bookmarkEnd w:id="9"/>
       <w:proofErr w:type="spellEnd"/>
     </w:p>
@@ -1932,14 +2193,205 @@
       <w:pPr>
         <w:pStyle w:val="berschrift3"/>
       </w:pPr>
-      <w:bookmarkStart w:id="10" w:name="_Toc500773199"/>
-      <w:proofErr w:type="spellStart"/>
+      <w:bookmarkStart w:id="10" w:name="_Toc500774287"/>
+      <w:proofErr w:type="spellStart"/>
+      <w:r>
+        <w:t>CameraFeedActor</w:t>
+      </w:r>
+      <w:bookmarkEnd w:id="10"/>
+      <w:proofErr w:type="spellEnd"/>
+    </w:p>
+    <w:p>
+      <w:r>
+        <w:t xml:space="preserve">Der </w:t>
+      </w:r>
+      <w:proofErr w:type="spellStart"/>
+      <w:r>
+        <w:t>CameraFeedActor</w:t>
+      </w:r>
+      <w:proofErr w:type="spellEnd"/>
+      <w:r>
+        <w:t xml:space="preserve"> ist dafür verantwortlich neue Frames zu registrieren und dem </w:t>
+      </w:r>
+      <w:proofErr w:type="spellStart"/>
+      <w:r>
+        <w:t>ControlActor</w:t>
+      </w:r>
+      <w:proofErr w:type="spellEnd"/>
+      <w:r>
+        <w:t xml:space="preserve"> über deren Ankunft Auskunft zu erteilen. Dem </w:t>
+      </w:r>
+      <w:proofErr w:type="spellStart"/>
+      <w:r>
+        <w:t>Actormodell</w:t>
+      </w:r>
+      <w:proofErr w:type="spellEnd"/>
+      <w:r>
+        <w:t xml:space="preserve"> entsprechend sendet er dem </w:t>
+      </w:r>
+      <w:proofErr w:type="spellStart"/>
+      <w:r>
+        <w:t>ControlActor</w:t>
+      </w:r>
+      <w:proofErr w:type="spellEnd"/>
+      <w:r>
+        <w:t xml:space="preserve"> dafür eine Nachricht.</w:t>
+      </w:r>
+    </w:p>
+    <w:p>
+      <w:pPr>
+        <w:pStyle w:val="berschrift3"/>
+      </w:pPr>
+      <w:bookmarkStart w:id="11" w:name="_Toc500774288"/>
+      <w:r>
+        <w:t>Erkennungsablauf</w:t>
+      </w:r>
+      <w:bookmarkEnd w:id="11"/>
+    </w:p>
+    <w:p>
+      <w:r>
+        <w:t>Der grundsätzliche Ablauf ist folgender:</w:t>
+      </w:r>
+    </w:p>
+    <w:p>
       <w:r>
         <w:lastRenderedPageBreak/>
+        <w:t xml:space="preserve">Der </w:t>
+      </w:r>
+      <w:proofErr w:type="spellStart"/>
+      <w:r>
+        <w:t>Enduser</w:t>
+      </w:r>
+      <w:proofErr w:type="spellEnd"/>
+      <w:r>
+        <w:t xml:space="preserve"> erstellt ein </w:t>
+      </w:r>
+      <w:proofErr w:type="spellStart"/>
+      <w:r>
+        <w:t>SyncObject</w:t>
+      </w:r>
+      <w:proofErr w:type="spellEnd"/>
+      <w:r>
+        <w:t xml:space="preserve"> und ein </w:t>
+      </w:r>
+      <w:proofErr w:type="spellStart"/>
+      <w:r>
+        <w:t>CameraFeedSyncObject</w:t>
+      </w:r>
+      <w:proofErr w:type="spellEnd"/>
+      <w:r>
+        <w:t xml:space="preserve"> und definiert die zu erkennenden Marker. Daraufhin erstellt er mit diesen Daten eine Instanz der Klasse Framework und ruft die </w:t>
+      </w:r>
+      <w:proofErr w:type="spellStart"/>
+      <w:r>
+        <w:t>Initializefunktion</w:t>
+      </w:r>
+      <w:proofErr w:type="spellEnd"/>
+      <w:r>
+        <w:t xml:space="preserve"> auf.</w:t>
+      </w:r>
+    </w:p>
+    <w:p>
+      <w:r>
+        <w:t xml:space="preserve">Ein neuer Frame wird auf das </w:t>
+      </w:r>
+      <w:proofErr w:type="spellStart"/>
+      <w:r>
+        <w:t>CameraFeedSyncObject</w:t>
+      </w:r>
+      <w:proofErr w:type="spellEnd"/>
+      <w:r>
+        <w:t xml:space="preserve"> geladen. Daraufhin wird die Funktion </w:t>
+      </w:r>
+      <w:proofErr w:type="spellStart"/>
+      <w:r>
+        <w:t>UpdateFrame</w:t>
+      </w:r>
+      <w:proofErr w:type="spellEnd"/>
+      <w:r>
+        <w:t xml:space="preserve"> vom </w:t>
+      </w:r>
+      <w:proofErr w:type="spellStart"/>
+      <w:r>
+        <w:t>Enduser</w:t>
+      </w:r>
+      <w:proofErr w:type="spellEnd"/>
+      <w:r>
+        <w:t xml:space="preserve"> aufgerufen. Das löst beim </w:t>
+      </w:r>
+      <w:proofErr w:type="spellStart"/>
+      <w:r>
+        <w:t>CameraFeed</w:t>
+      </w:r>
+      <w:r>
+        <w:t>Actor</w:t>
+      </w:r>
+      <w:proofErr w:type="spellEnd"/>
+      <w:r>
+        <w:t xml:space="preserve"> </w:t>
+      </w:r>
+      <w:r>
+        <w:t xml:space="preserve">das Event </w:t>
+      </w:r>
+      <w:proofErr w:type="spellStart"/>
+      <w:r>
+        <w:t>OnFrameUpdated</w:t>
+      </w:r>
+      <w:proofErr w:type="spellEnd"/>
+      <w:r>
+        <w:t xml:space="preserve"> aus.</w:t>
+      </w:r>
+      <w:r>
+        <w:t xml:space="preserve"> </w:t>
+      </w:r>
+    </w:p>
+    <w:p>
+      <w:r>
+        <w:t xml:space="preserve">Der </w:t>
+      </w:r>
+      <w:proofErr w:type="spellStart"/>
+      <w:r>
         <w:t>CameraFeedActor</w:t>
       </w:r>
-      <w:bookmarkEnd w:id="10"/>
-      <w:proofErr w:type="spellEnd"/>
+      <w:proofErr w:type="spellEnd"/>
+      <w:r>
+        <w:t xml:space="preserve"> </w:t>
+      </w:r>
+      <w:r>
+        <w:t xml:space="preserve">löst bei diesem Event eine Nachricht </w:t>
+      </w:r>
+      <w:proofErr w:type="spellStart"/>
+      <w:r>
+        <w:t>NewFrameArrived</w:t>
+      </w:r>
+      <w:proofErr w:type="spellEnd"/>
+      <w:r>
+        <w:t xml:space="preserve"> beim </w:t>
+      </w:r>
+      <w:proofErr w:type="spellStart"/>
+      <w:r>
+        <w:t>ControlActor</w:t>
+      </w:r>
+      <w:proofErr w:type="spellEnd"/>
+      <w:r>
+        <w:t xml:space="preserve"> aus, der beim Erhalt der Nachricht einen Request mit einem neuen </w:t>
+      </w:r>
+      <w:proofErr w:type="spellStart"/>
+      <w:r>
+        <w:t>NewFrameArrived</w:t>
+      </w:r>
+      <w:proofErr w:type="spellEnd"/>
+      <w:r>
+        <w:t xml:space="preserve"> an den </w:t>
+      </w:r>
+      <w:proofErr w:type="spellStart"/>
+      <w:r>
+        <w:t>RecognitionManager</w:t>
+      </w:r>
+      <w:proofErr w:type="spellEnd"/>
+      <w:r>
+        <w:t xml:space="preserve"> startet.</w:t>
+      </w:r>
     </w:p>
     <w:p>
       <w:r>
@@ -1947,11 +2399,38 @@
       </w:r>
       <w:proofErr w:type="spellStart"/>
       <w:r>
-        <w:t>CameraFeedActor</w:t>
-      </w:r>
-      <w:proofErr w:type="spellEnd"/>
-      <w:r>
-        <w:t xml:space="preserve"> ist dafür verantwortlich neue Frames zu registrieren und dem </w:t>
+        <w:t>RecognitionManager</w:t>
+      </w:r>
+      <w:proofErr w:type="spellEnd"/>
+      <w:r>
+        <w:t xml:space="preserve"> startet die </w:t>
+      </w:r>
+      <w:proofErr w:type="spellStart"/>
+      <w:r>
+        <w:t>FrameEvaluation</w:t>
+      </w:r>
+      <w:proofErr w:type="spellEnd"/>
+      <w:r>
+        <w:t xml:space="preserve"> beim Erhalt von </w:t>
+      </w:r>
+      <w:proofErr w:type="spellStart"/>
+      <w:r>
+        <w:t>NewFrameArrived</w:t>
+      </w:r>
+      <w:proofErr w:type="spellEnd"/>
+      <w:r>
+        <w:t xml:space="preserve"> und </w:t>
+      </w:r>
+      <w:proofErr w:type="spellStart"/>
+      <w:r>
+        <w:t>updated</w:t>
+      </w:r>
+      <w:proofErr w:type="spellEnd"/>
+      <w:r>
+        <w:t xml:space="preserve"> sein Dictionary den neuen Daten entsprechend</w:t>
+      </w:r>
+      <w:r>
+        <w:t xml:space="preserve"> und informiert den </w:t>
       </w:r>
       <w:proofErr w:type="spellStart"/>
       <w:r>
@@ -1959,15 +2438,20 @@
       </w:r>
       <w:proofErr w:type="spellEnd"/>
       <w:r>
-        <w:t xml:space="preserve"> über deren Ankunft Auskunft zu erteilen. Dem </w:t>
-      </w:r>
-      <w:proofErr w:type="spellStart"/>
-      <w:r>
-        <w:t>Actormodell</w:t>
-      </w:r>
-      <w:proofErr w:type="spellEnd"/>
-      <w:r>
-        <w:t xml:space="preserve"> entsprechend sendet er dem </w:t>
+        <w:t xml:space="preserve"> mit der Nachricht </w:t>
+      </w:r>
+      <w:proofErr w:type="spellStart"/>
+      <w:r>
+        <w:t>RespondNewFrameArrived</w:t>
+      </w:r>
+      <w:proofErr w:type="spellEnd"/>
+      <w:r>
+        <w:t>, dass er die Auswertung vorgenommen hat.</w:t>
+      </w:r>
+    </w:p>
+    <w:p>
+      <w:r>
+        <w:t xml:space="preserve">Der </w:t>
       </w:r>
       <w:proofErr w:type="spellStart"/>
       <w:r>
@@ -1975,22 +2459,31 @@
       </w:r>
       <w:proofErr w:type="spellEnd"/>
       <w:r>
-        <w:t xml:space="preserve"> dafür eine Nachricht.</w:t>
-      </w:r>
-    </w:p>
-    <w:p>
-      <w:pPr>
-        <w:pStyle w:val="berschrift3"/>
-      </w:pPr>
-      <w:bookmarkStart w:id="11" w:name="_Toc500773200"/>
-      <w:r>
-        <w:t>Erkennungsablauf</w:t>
-      </w:r>
-      <w:bookmarkEnd w:id="11"/>
-    </w:p>
-    <w:p>
-      <w:r>
-        <w:t>Der grundsätzliche Ablauf ist folgender:</w:t>
+        <w:t xml:space="preserve"> fragt daraufhin mit </w:t>
+      </w:r>
+      <w:proofErr w:type="spellStart"/>
+      <w:r>
+        <w:t>RequestAllVirtualObjects</w:t>
+      </w:r>
+      <w:proofErr w:type="spellEnd"/>
+      <w:r>
+        <w:t xml:space="preserve"> das Dictionary des </w:t>
+      </w:r>
+      <w:proofErr w:type="spellStart"/>
+      <w:r>
+        <w:t>RecognitonManagers</w:t>
+      </w:r>
+      <w:proofErr w:type="spellEnd"/>
+      <w:r>
+        <w:t xml:space="preserve"> ab, der mit </w:t>
+      </w:r>
+      <w:proofErr w:type="spellStart"/>
+      <w:r>
+        <w:t>RespondRequestAllVirtualObjects</w:t>
+      </w:r>
+      <w:proofErr w:type="spellEnd"/>
+      <w:r>
+        <w:t xml:space="preserve"> eben dieses zurückgibt.</w:t>
       </w:r>
     </w:p>
     <w:p>
@@ -1999,11 +2492,56 @@
       </w:r>
       <w:proofErr w:type="spellStart"/>
       <w:r>
-        <w:t>Enduser</w:t>
-      </w:r>
-      <w:proofErr w:type="spellEnd"/>
-      <w:r>
-        <w:t xml:space="preserve"> erstellt ein </w:t>
+        <w:t>ControlActor</w:t>
+      </w:r>
+      <w:proofErr w:type="spellEnd"/>
+      <w:r>
+        <w:t xml:space="preserve"> sendet beim Erhalt von </w:t>
+      </w:r>
+      <w:proofErr w:type="spellStart"/>
+      <w:r>
+        <w:t>RespondRequestAllVirtualObjects</w:t>
+      </w:r>
+      <w:proofErr w:type="spellEnd"/>
+      <w:r>
+        <w:t xml:space="preserve"> eine neue Nachricht </w:t>
+      </w:r>
+      <w:proofErr w:type="spellStart"/>
+      <w:r>
+        <w:t>WriteCurrentTourState</w:t>
+      </w:r>
+      <w:proofErr w:type="spellEnd"/>
+      <w:r>
+        <w:t xml:space="preserve"> an den </w:t>
+      </w:r>
+      <w:proofErr w:type="spellStart"/>
+      <w:r>
+        <w:t>SyncActor</w:t>
+      </w:r>
+      <w:proofErr w:type="spellEnd"/>
+      <w:r>
+        <w:t>.</w:t>
+      </w:r>
+    </w:p>
+    <w:p>
+      <w:r>
+        <w:t xml:space="preserve">Der </w:t>
+      </w:r>
+      <w:proofErr w:type="spellStart"/>
+      <w:r>
+        <w:t>SyncActor</w:t>
+      </w:r>
+      <w:proofErr w:type="spellEnd"/>
+      <w:r>
+        <w:t xml:space="preserve"> </w:t>
+      </w:r>
+      <w:proofErr w:type="spellStart"/>
+      <w:r>
+        <w:t>updated</w:t>
+      </w:r>
+      <w:proofErr w:type="spellEnd"/>
+      <w:r>
+        <w:t xml:space="preserve"> das </w:t>
       </w:r>
       <w:proofErr w:type="spellStart"/>
       <w:r>
@@ -2011,101 +2549,18 @@
       </w:r>
       <w:proofErr w:type="spellEnd"/>
       <w:r>
-        <w:t xml:space="preserve"> und ein </w:t>
-      </w:r>
-      <w:proofErr w:type="spellStart"/>
-      <w:r>
-        <w:t>CameraFeedSyncObject</w:t>
-      </w:r>
-      <w:proofErr w:type="spellEnd"/>
-      <w:r>
-        <w:t xml:space="preserve"> und definiert die zu erkennenden Marker. Daraufhin erstellt er mit diesen Daten eine Instanz der Klasse Framework und ruft die </w:t>
-      </w:r>
-      <w:proofErr w:type="spellStart"/>
-      <w:r>
-        <w:t>Initializefunktion</w:t>
-      </w:r>
-      <w:proofErr w:type="spellEnd"/>
-      <w:r>
-        <w:t xml:space="preserve"> auf.</w:t>
-      </w:r>
-    </w:p>
-    <w:p>
-      <w:r>
-        <w:t xml:space="preserve">Ein neuer Frame wird auf das </w:t>
-      </w:r>
-      <w:proofErr w:type="spellStart"/>
-      <w:r>
-        <w:t>CameraFeedSyncObject</w:t>
-      </w:r>
-      <w:proofErr w:type="spellEnd"/>
-      <w:r>
-        <w:t xml:space="preserve"> geladen. Daraufhin wird die Funktion </w:t>
-      </w:r>
-      <w:proofErr w:type="spellStart"/>
-      <w:r>
-        <w:t>UpdateFrame</w:t>
-      </w:r>
-      <w:proofErr w:type="spellEnd"/>
-      <w:r>
-        <w:t xml:space="preserve"> vom </w:t>
-      </w:r>
-      <w:proofErr w:type="spellStart"/>
-      <w:r>
-        <w:t>Enduser</w:t>
-      </w:r>
-      <w:proofErr w:type="spellEnd"/>
-      <w:r>
-        <w:t xml:space="preserve"> aufgerufen. Das löst beim </w:t>
-      </w:r>
-      <w:proofErr w:type="spellStart"/>
-      <w:r>
-        <w:t>CameraFeed</w:t>
-      </w:r>
-      <w:r>
-        <w:t>Actor</w:t>
-      </w:r>
-      <w:proofErr w:type="spellEnd"/>
-      <w:r>
-        <w:t xml:space="preserve"> </w:t>
-      </w:r>
-      <w:r>
-        <w:t xml:space="preserve">das Event </w:t>
-      </w:r>
-      <w:proofErr w:type="spellStart"/>
-      <w:r>
-        <w:t>OnFrameUpdated</w:t>
-      </w:r>
-      <w:proofErr w:type="spellEnd"/>
-      <w:r>
-        <w:t xml:space="preserve"> aus.</w:t>
-      </w:r>
-      <w:r>
-        <w:t xml:space="preserve"> </w:t>
-      </w:r>
-    </w:p>
-    <w:p>
-      <w:r>
-        <w:t xml:space="preserve">Der </w:t>
-      </w:r>
-      <w:proofErr w:type="spellStart"/>
-      <w:r>
-        <w:t>CameraFeedActor</w:t>
-      </w:r>
-      <w:proofErr w:type="spellEnd"/>
-      <w:r>
-        <w:t xml:space="preserve"> </w:t>
-      </w:r>
-      <w:r>
-        <w:t xml:space="preserve">löst bei diesem Event eine Nachricht </w:t>
-      </w:r>
-      <w:proofErr w:type="spellStart"/>
-      <w:r>
-        <w:t>NewFrameArrived</w:t>
-      </w:r>
-      <w:proofErr w:type="spellEnd"/>
-      <w:r>
-        <w:t xml:space="preserve"> beim </w:t>
+        <w:t xml:space="preserve"> beim E</w:t>
+      </w:r>
+      <w:r>
+        <w:t xml:space="preserve">rhalt der Nachricht </w:t>
+      </w:r>
+      <w:proofErr w:type="spellStart"/>
+      <w:r>
+        <w:t>WriteCurrentTourState</w:t>
+      </w:r>
+      <w:proofErr w:type="spellEnd"/>
+      <w:r>
+        <w:t xml:space="preserve"> und antwortet dem </w:t>
       </w:r>
       <w:proofErr w:type="spellStart"/>
       <w:r>
@@ -2113,210 +2568,16 @@
       </w:r>
       <w:proofErr w:type="spellEnd"/>
       <w:r>
-        <w:t xml:space="preserve"> aus, der beim Erhalt der Nachricht einen Request mit einem neuen </w:t>
-      </w:r>
-      <w:proofErr w:type="spellStart"/>
-      <w:r>
-        <w:t>NewFrameArrived</w:t>
-      </w:r>
-      <w:proofErr w:type="spellEnd"/>
-      <w:r>
-        <w:t xml:space="preserve"> an den </w:t>
-      </w:r>
-      <w:proofErr w:type="spellStart"/>
-      <w:r>
-        <w:t>RecognitionManager</w:t>
-      </w:r>
-      <w:proofErr w:type="spellEnd"/>
-      <w:r>
-        <w:t xml:space="preserve"> startet.</w:t>
-      </w:r>
-    </w:p>
-    <w:p>
-      <w:r>
-        <w:t xml:space="preserve">Der </w:t>
-      </w:r>
-      <w:proofErr w:type="spellStart"/>
-      <w:r>
-        <w:t>RecognitionManager</w:t>
-      </w:r>
-      <w:proofErr w:type="spellEnd"/>
-      <w:r>
-        <w:t xml:space="preserve"> startet die </w:t>
-      </w:r>
-      <w:proofErr w:type="spellStart"/>
-      <w:r>
-        <w:t>FrameEvaluation</w:t>
-      </w:r>
-      <w:proofErr w:type="spellEnd"/>
-      <w:r>
-        <w:t xml:space="preserve"> beim Erhalt von </w:t>
-      </w:r>
-      <w:proofErr w:type="spellStart"/>
-      <w:r>
-        <w:t>NewFrameArrived</w:t>
-      </w:r>
-      <w:proofErr w:type="spellEnd"/>
-      <w:r>
-        <w:t xml:space="preserve"> und </w:t>
-      </w:r>
-      <w:proofErr w:type="spellStart"/>
-      <w:r>
-        <w:t>updated</w:t>
-      </w:r>
-      <w:proofErr w:type="spellEnd"/>
-      <w:r>
-        <w:t xml:space="preserve"> sein Dictionary den neuen Daten entsprechend</w:t>
-      </w:r>
-      <w:r>
-        <w:t xml:space="preserve"> und informiert den </w:t>
-      </w:r>
-      <w:proofErr w:type="spellStart"/>
-      <w:r>
-        <w:t>ControlActor</w:t>
-      </w:r>
-      <w:proofErr w:type="spellEnd"/>
-      <w:r>
-        <w:t xml:space="preserve"> mit der Nachricht </w:t>
-      </w:r>
-      <w:proofErr w:type="spellStart"/>
-      <w:r>
-        <w:t>RespondNewFrameArrived</w:t>
-      </w:r>
-      <w:proofErr w:type="spellEnd"/>
-      <w:r>
-        <w:t>, dass er die Auswertung vorgenommen hat.</w:t>
-      </w:r>
-    </w:p>
-    <w:p>
-      <w:r>
-        <w:t xml:space="preserve">Der </w:t>
-      </w:r>
-      <w:proofErr w:type="spellStart"/>
-      <w:r>
-        <w:t>ControlActor</w:t>
-      </w:r>
-      <w:proofErr w:type="spellEnd"/>
-      <w:r>
-        <w:t xml:space="preserve"> fragt daraufhin mit </w:t>
-      </w:r>
-      <w:proofErr w:type="spellStart"/>
-      <w:r>
-        <w:t>RequestAllVirtualObjects</w:t>
-      </w:r>
-      <w:proofErr w:type="spellEnd"/>
-      <w:r>
-        <w:t xml:space="preserve"> das Dictionary des </w:t>
-      </w:r>
-      <w:proofErr w:type="spellStart"/>
-      <w:r>
-        <w:t>RecognitonManagers</w:t>
-      </w:r>
-      <w:proofErr w:type="spellEnd"/>
-      <w:r>
-        <w:t xml:space="preserve"> ab, der mit </w:t>
-      </w:r>
-      <w:proofErr w:type="spellStart"/>
-      <w:r>
-        <w:t>RespondRequestAllVirtualObjects</w:t>
-      </w:r>
-      <w:proofErr w:type="spellEnd"/>
-      <w:r>
-        <w:t xml:space="preserve"> eben dieses zurückgibt.</w:t>
-      </w:r>
-    </w:p>
-    <w:p>
-      <w:r>
-        <w:t xml:space="preserve">Der </w:t>
-      </w:r>
-      <w:proofErr w:type="spellStart"/>
-      <w:r>
-        <w:t>ControlActor</w:t>
-      </w:r>
-      <w:proofErr w:type="spellEnd"/>
-      <w:r>
-        <w:t xml:space="preserve"> sendet beim Erhalt von </w:t>
-      </w:r>
-      <w:proofErr w:type="spellStart"/>
-      <w:r>
-        <w:t>RespondRequestAllVirtualObjects</w:t>
-      </w:r>
-      <w:proofErr w:type="spellEnd"/>
-      <w:r>
-        <w:t xml:space="preserve"> eine neue Nachricht </w:t>
-      </w:r>
-      <w:proofErr w:type="spellStart"/>
-      <w:r>
-        <w:t>WriteCurrentTourState</w:t>
-      </w:r>
-      <w:proofErr w:type="spellEnd"/>
-      <w:r>
-        <w:t xml:space="preserve"> an den </w:t>
-      </w:r>
-      <w:proofErr w:type="spellStart"/>
-      <w:r>
-        <w:t>SyncActor</w:t>
+        <w:t xml:space="preserve"> mit </w:t>
+      </w:r>
+      <w:proofErr w:type="spellStart"/>
+      <w:r>
+        <w:t>RespondWriteCurrentTourState</w:t>
       </w:r>
       <w:proofErr w:type="spellEnd"/>
       <w:r>
         <w:t>.</w:t>
       </w:r>
-    </w:p>
-    <w:p>
-      <w:r>
-        <w:t xml:space="preserve">Der </w:t>
-      </w:r>
-      <w:proofErr w:type="spellStart"/>
-      <w:r>
-        <w:t>SyncActor</w:t>
-      </w:r>
-      <w:proofErr w:type="spellEnd"/>
-      <w:r>
-        <w:t xml:space="preserve"> </w:t>
-      </w:r>
-      <w:proofErr w:type="spellStart"/>
-      <w:r>
-        <w:t>updated</w:t>
-      </w:r>
-      <w:proofErr w:type="spellEnd"/>
-      <w:r>
-        <w:t xml:space="preserve"> das </w:t>
-      </w:r>
-      <w:proofErr w:type="spellStart"/>
-      <w:r>
-        <w:t>SyncObject</w:t>
-      </w:r>
-      <w:proofErr w:type="spellEnd"/>
-      <w:r>
-        <w:t xml:space="preserve"> beim E</w:t>
-      </w:r>
-      <w:r>
-        <w:t xml:space="preserve">rhalt der Nachricht </w:t>
-      </w:r>
-      <w:proofErr w:type="spellStart"/>
-      <w:r>
-        <w:t>WriteCurrentTourState</w:t>
-      </w:r>
-      <w:proofErr w:type="spellEnd"/>
-      <w:r>
-        <w:t xml:space="preserve"> und antwortet dem </w:t>
-      </w:r>
-      <w:proofErr w:type="spellStart"/>
-      <w:r>
-        <w:t>ControlActor</w:t>
-      </w:r>
-      <w:proofErr w:type="spellEnd"/>
-      <w:r>
-        <w:t xml:space="preserve"> mit </w:t>
-      </w:r>
-      <w:proofErr w:type="spellStart"/>
-      <w:r>
-        <w:t>RespondWriteCurrentTourState</w:t>
-      </w:r>
-      <w:proofErr w:type="spellEnd"/>
-      <w:r>
-        <w:t>.</w:t>
-      </w:r>
       <w:r>
         <w:t xml:space="preserve"> Damit ist die Verarbeitung eines Frames abgeschlossen.</w:t>
       </w:r>
@@ -2326,7 +2587,7 @@
       <w:pPr>
         <w:pStyle w:val="berschrift2"/>
       </w:pPr>
-      <w:bookmarkStart w:id="12" w:name="_Toc500773201"/>
+      <w:bookmarkStart w:id="12" w:name="_Toc500774289"/>
       <w:r>
         <w:t>Übersicht über Bibliotheken und Tools</w:t>
       </w:r>
@@ -2495,24 +2756,75 @@
       <w:pPr>
         <w:pStyle w:val="berschrift3"/>
       </w:pPr>
-      <w:bookmarkStart w:id="13" w:name="_Toc500773202"/>
+      <w:bookmarkStart w:id="13" w:name="_Toc500774290"/>
+      <w:r>
+        <w:t>Bilderkennung</w:t>
+      </w:r>
+      <w:bookmarkEnd w:id="13"/>
+    </w:p>
+    <w:p>
+      <w:r>
+        <w:t xml:space="preserve">Für den ersten Mini Use Case war es nötig, dass wir uns für eine Bibliothek entscheiden, die die Erkennung von </w:t>
+      </w:r>
+      <w:proofErr w:type="spellStart"/>
+      <w:r>
+        <w:t>Aruco</w:t>
+      </w:r>
+      <w:proofErr w:type="spellEnd"/>
+      <w:r>
+        <w:t>-Markern effizient und zuverlässig implementiert. Dazu sollten die Tools möglichst offenen Quellcode haben und frei verfügbar sein.</w:t>
+      </w:r>
+    </w:p>
+    <w:p>
+      <w:pPr>
+        <w:pStyle w:val="berschrift4"/>
+      </w:pPr>
+      <w:proofErr w:type="spellStart"/>
+      <w:r>
+        <w:t>ARToolkit</w:t>
+      </w:r>
+      <w:proofErr w:type="spellEnd"/>
+    </w:p>
+    <w:p>
+      <w:r>
+        <w:t xml:space="preserve">Als erstes haben wir versucht, basierend auf einem bereits existierenden Projekt, das </w:t>
+      </w:r>
+      <w:proofErr w:type="spellStart"/>
+      <w:r>
+        <w:t>ARToolkit</w:t>
+      </w:r>
+      <w:proofErr w:type="spellEnd"/>
+      <w:r>
+        <w:t xml:space="preserve">, eine speziell für die </w:t>
+      </w:r>
+      <w:r>
+        <w:t>HoloLens</w:t>
+      </w:r>
+      <w:r>
+        <w:t xml:space="preserve"> angepasste Version eines </w:t>
+      </w:r>
+      <w:proofErr w:type="spellStart"/>
+      <w:r>
+        <w:t>OpenCV</w:t>
+      </w:r>
+      <w:proofErr w:type="spellEnd"/>
+      <w:r>
+        <w:t xml:space="preserve">-Wrappers, zu verwenden. Die dabei entstandenen Probleme bezogen sich primär auf das </w:t>
+      </w:r>
+      <w:proofErr w:type="spellStart"/>
+      <w:r>
+        <w:t>Testing</w:t>
+      </w:r>
+      <w:proofErr w:type="spellEnd"/>
+      <w:r>
+        <w:t xml:space="preserve">: Da wir unser Framework nicht auf der </w:t>
+      </w:r>
       <w:r>
         <w:lastRenderedPageBreak/>
-        <w:t>Bilderkennung</w:t>
-      </w:r>
-      <w:bookmarkEnd w:id="13"/>
-    </w:p>
-    <w:p>
-      <w:r>
-        <w:t xml:space="preserve">Für den ersten Mini Use Case war es nötig, dass wir uns für eine Bibliothek entscheiden, die die Erkennung von </w:t>
-      </w:r>
-      <w:proofErr w:type="spellStart"/>
-      <w:r>
-        <w:t>Aruco</w:t>
-      </w:r>
-      <w:proofErr w:type="spellEnd"/>
-      <w:r>
-        <w:t>-Markern effizient und zuverlässig implementiert. Dazu sollten die Tools möglichst offenen Quellcode haben und frei verfügbar sein.</w:t>
+        <w:t>HoloLens</w:t>
+      </w:r>
+      <w:r>
+        <w:t xml:space="preserve"> testeten und die Bibliothek erst zur Laufzeit eingebunden wurde, wäre es für uns nicht ohne grossen Aufwand möglich gewesen, mit dieser Bibliothek testorientiert zu arbeiten.</w:t>
       </w:r>
     </w:p>
     <w:p>
@@ -2521,27 +2833,87 @@
       </w:pPr>
       <w:proofErr w:type="spellStart"/>
       <w:r>
-        <w:t>ARToolkit</w:t>
-      </w:r>
-      <w:proofErr w:type="spellEnd"/>
-    </w:p>
-    <w:p>
-      <w:r>
-        <w:t xml:space="preserve">Als erstes haben wir versucht, basierend auf einem bereits existierenden Projekt, das </w:t>
-      </w:r>
-      <w:proofErr w:type="spellStart"/>
-      <w:r>
-        <w:t>ARToolkit</w:t>
-      </w:r>
-      <w:proofErr w:type="spellEnd"/>
-      <w:r>
-        <w:t xml:space="preserve">, eine speziell für die </w:t>
-      </w:r>
-      <w:r>
-        <w:t>HoloLens</w:t>
-      </w:r>
-      <w:r>
-        <w:t xml:space="preserve"> angepasste Version eines </w:t>
+        <w:t>Vuforia</w:t>
+      </w:r>
+      <w:proofErr w:type="spellEnd"/>
+    </w:p>
+    <w:p>
+      <w:r>
+        <w:t xml:space="preserve">Zu Beginn unserer Gruppenarbeit gab es noch keine native Unity-Unterstützung von </w:t>
+      </w:r>
+      <w:proofErr w:type="spellStart"/>
+      <w:r>
+        <w:t>Vuforia</w:t>
+      </w:r>
+      <w:proofErr w:type="spellEnd"/>
+      <w:r>
+        <w:t xml:space="preserve">. Nachdem im Unity 2017.2 Update </w:t>
+      </w:r>
+      <w:proofErr w:type="spellStart"/>
+      <w:r>
+        <w:t>Vuforia</w:t>
+      </w:r>
+      <w:proofErr w:type="spellEnd"/>
+      <w:r>
+        <w:t xml:space="preserve"> standardmässig und ohne grosse Umstände mit Unity verwendbar wurde, haben wir die Bibliothek ebenfalls in Betracht gezogen. Leider stellte sich heraus, dass </w:t>
+      </w:r>
+      <w:proofErr w:type="spellStart"/>
+      <w:r>
+        <w:t>Vuforia</w:t>
+      </w:r>
+      <w:proofErr w:type="spellEnd"/>
+      <w:r>
+        <w:t xml:space="preserve"> in seiner kostenfreien Version nicht von Unity getrennt funktioniert. Da unser Ziel aber war, ein plattformunabhängiges, sprich nicht an Unity gebundenes, Framework zu entwickeln</w:t>
+      </w:r>
+      <w:r>
+        <w:t xml:space="preserve"> </w:t>
+      </w:r>
+      <w:r>
+        <w:t xml:space="preserve">entschieden wir uns gegen weitergehende Recherche zu </w:t>
+      </w:r>
+      <w:proofErr w:type="spellStart"/>
+      <w:r>
+        <w:t>Vuforia</w:t>
+      </w:r>
+      <w:proofErr w:type="spellEnd"/>
+      <w:r>
+        <w:t>.</w:t>
+      </w:r>
+    </w:p>
+    <w:p>
+      <w:pPr>
+        <w:pStyle w:val="berschrift4"/>
+      </w:pPr>
+      <w:proofErr w:type="spellStart"/>
+      <w:r>
+        <w:t>OpenCVSharp</w:t>
+      </w:r>
+      <w:proofErr w:type="spellEnd"/>
+    </w:p>
+    <w:p>
+      <w:proofErr w:type="spellStart"/>
+      <w:r>
+        <w:t>OpenCVSharp</w:t>
+      </w:r>
+      <w:proofErr w:type="spellEnd"/>
+      <w:r>
+        <w:t xml:space="preserve"> war unsere vorletzte Anlaufstelle, nachdem alle vorherigen Bibliotheken sich </w:t>
+      </w:r>
+      <w:r>
+        <w:t xml:space="preserve">aus verschiedenen Gründen </w:t>
+      </w:r>
+      <w:r>
+        <w:t xml:space="preserve">als unzulänglich erwiesen hatten. </w:t>
+      </w:r>
+    </w:p>
+    <w:p>
+      <w:proofErr w:type="spellStart"/>
+      <w:r>
+        <w:t>OpenCVSharp</w:t>
+      </w:r>
+      <w:proofErr w:type="spellEnd"/>
+      <w:r>
+        <w:t xml:space="preserve"> stellt eine Portierung der bekannten </w:t>
       </w:r>
       <w:proofErr w:type="spellStart"/>
       <w:r>
@@ -2549,21 +2921,54 @@
       </w:r>
       <w:proofErr w:type="spellEnd"/>
       <w:r>
-        <w:t xml:space="preserve">-Wrappers, zu verwenden. Die dabei entstandenen Probleme bezogen sich primär auf das </w:t>
-      </w:r>
-      <w:proofErr w:type="spellStart"/>
-      <w:r>
-        <w:t>Testing</w:t>
-      </w:r>
-      <w:proofErr w:type="spellEnd"/>
-      <w:r>
-        <w:t xml:space="preserve">: Da wir unser Framework nicht auf der </w:t>
-      </w:r>
-      <w:r>
-        <w:t>HoloLens</w:t>
-      </w:r>
-      <w:r>
-        <w:t xml:space="preserve"> testeten und die Bibliothek erst zur Laufzeit eingebunden wurde, wäre es für uns nicht ohne grossen Aufwand möglich gewesen, mit dieser Bibliothek testorientiert zu arbeiten.</w:t>
+        <w:t xml:space="preserve">-Bibliothek auf C# zur Verfügung. Leider fiel uns früh auf, dass </w:t>
+      </w:r>
+      <w:proofErr w:type="spellStart"/>
+      <w:r>
+        <w:t>OpenCVSharp</w:t>
+      </w:r>
+      <w:proofErr w:type="spellEnd"/>
+      <w:r>
+        <w:t xml:space="preserve"> die Funktionalität </w:t>
+      </w:r>
+      <w:r>
+        <w:t xml:space="preserve">der </w:t>
+      </w:r>
+      <w:proofErr w:type="spellStart"/>
+      <w:r>
+        <w:t>Aruco-</w:t>
+      </w:r>
+      <w:r>
+        <w:t>Markererkennung</w:t>
+      </w:r>
+      <w:proofErr w:type="spellEnd"/>
+      <w:r>
+        <w:t xml:space="preserve"> nur teilweise implementiert hat. D</w:t>
+      </w:r>
+      <w:r>
+        <w:t>a uns das implementieren eines Wrappers für ebendiese Funktionen viel Zeit gekostet hätte,</w:t>
+      </w:r>
+      <w:r>
+        <w:t xml:space="preserve"> entschieden wir uns gegen </w:t>
+      </w:r>
+      <w:proofErr w:type="spellStart"/>
+      <w:r>
+        <w:t>OpenCVSharp</w:t>
+      </w:r>
+      <w:proofErr w:type="spellEnd"/>
+      <w:r>
+        <w:t>.</w:t>
+      </w:r>
+      <w:r>
+        <w:t xml:space="preserve"> Vorteil von </w:t>
+      </w:r>
+      <w:proofErr w:type="spellStart"/>
+      <w:r>
+        <w:t>OpenCVSharp</w:t>
+      </w:r>
+      <w:proofErr w:type="spellEnd"/>
+      <w:r>
+        <w:t xml:space="preserve"> ist, dass es eine vergleichsweise günstige Unity-Version gibt.</w:t>
       </w:r>
     </w:p>
     <w:p>
@@ -2572,87 +2977,48 @@
       </w:pPr>
       <w:proofErr w:type="spellStart"/>
       <w:r>
-        <w:t>Vuforia</w:t>
-      </w:r>
-      <w:proofErr w:type="spellEnd"/>
-    </w:p>
-    <w:p>
-      <w:r>
-        <w:t xml:space="preserve">Zu Beginn unserer Gruppenarbeit gab es noch keine native Unity-Unterstützung von </w:t>
-      </w:r>
-      <w:proofErr w:type="spellStart"/>
-      <w:r>
-        <w:t>Vuforia</w:t>
-      </w:r>
-      <w:proofErr w:type="spellEnd"/>
-      <w:r>
-        <w:t xml:space="preserve">. Nachdem im Unity 2017.2 Update </w:t>
-      </w:r>
-      <w:proofErr w:type="spellStart"/>
-      <w:r>
-        <w:t>Vuforia</w:t>
-      </w:r>
-      <w:proofErr w:type="spellEnd"/>
-      <w:r>
-        <w:t xml:space="preserve"> standardmässig und ohne grosse Umstände mit Unity verwendbar wurde, haben wir die Bibliothek ebenfalls in Betracht gezogen. Leider stellte sich heraus, dass </w:t>
-      </w:r>
-      <w:proofErr w:type="spellStart"/>
-      <w:r>
-        <w:t>Vuforia</w:t>
-      </w:r>
-      <w:proofErr w:type="spellEnd"/>
-      <w:r>
-        <w:t xml:space="preserve"> in seiner kostenfreien Version nicht von Unity getrennt funktioniert. Da unser Ziel aber war, ein plattformunabhängiges, sprich nicht an Unity gebundenes, Framework zu entwickeln</w:t>
-      </w:r>
-      <w:r>
-        <w:t xml:space="preserve"> </w:t>
-      </w:r>
-      <w:r>
-        <w:t xml:space="preserve">entschieden wir uns gegen weitergehende Recherche zu </w:t>
-      </w:r>
-      <w:proofErr w:type="spellStart"/>
-      <w:r>
-        <w:t>Vuforia</w:t>
-      </w:r>
-      <w:proofErr w:type="spellEnd"/>
-      <w:r>
-        <w:t>.</w:t>
-      </w:r>
-    </w:p>
-    <w:p>
-      <w:pPr>
-        <w:pStyle w:val="berschrift4"/>
-      </w:pPr>
-      <w:proofErr w:type="spellStart"/>
-      <w:r>
-        <w:t>OpenCVSharp</w:t>
-      </w:r>
-      <w:proofErr w:type="spellEnd"/>
-    </w:p>
-    <w:p>
-      <w:proofErr w:type="spellStart"/>
-      <w:r>
-        <w:t>OpenCVSharp</w:t>
-      </w:r>
-      <w:proofErr w:type="spellEnd"/>
-      <w:r>
-        <w:t xml:space="preserve"> war unsere vorletzte Anlaufstelle, nachdem alle vorherigen Bibliotheken sich </w:t>
-      </w:r>
-      <w:r>
-        <w:t xml:space="preserve">aus verschiedenen Gründen </w:t>
-      </w:r>
-      <w:r>
-        <w:t xml:space="preserve">als unzulänglich erwiesen hatten. </w:t>
-      </w:r>
-    </w:p>
-    <w:p>
-      <w:proofErr w:type="spellStart"/>
-      <w:r>
-        <w:t>OpenCVSharp</w:t>
-      </w:r>
-      <w:proofErr w:type="spellEnd"/>
-      <w:r>
-        <w:t xml:space="preserve"> stellt eine Portierung der bekannten </w:t>
+        <w:t>EmguCV</w:t>
+      </w:r>
+      <w:proofErr w:type="spellEnd"/>
+    </w:p>
+    <w:p>
+      <w:proofErr w:type="spellStart"/>
+      <w:r>
+        <w:t>EmguCV</w:t>
+      </w:r>
+      <w:proofErr w:type="spellEnd"/>
+      <w:r>
+        <w:t xml:space="preserve"> ist die Bibliothek für die wir uns für die Implementierung des Durchstichs entschieden haben. </w:t>
+      </w:r>
+      <w:proofErr w:type="spellStart"/>
+      <w:r>
+        <w:t>EmguCV</w:t>
+      </w:r>
+      <w:proofErr w:type="spellEnd"/>
+      <w:r>
+        <w:t xml:space="preserve"> bietet die volle Funktionalität von </w:t>
+      </w:r>
+      <w:proofErr w:type="spellStart"/>
+      <w:r>
+        <w:t>OpenCV.Aruco</w:t>
+      </w:r>
+      <w:proofErr w:type="spellEnd"/>
+      <w:r>
+        <w:t xml:space="preserve"> und deckt damit den Bedarf von unserem Use Case ab. </w:t>
+      </w:r>
+      <w:proofErr w:type="gramStart"/>
+      <w:r>
+        <w:t>Des</w:t>
+      </w:r>
+      <w:r>
+        <w:t xml:space="preserve"> W</w:t>
+      </w:r>
+      <w:r>
+        <w:t>eiteren</w:t>
+      </w:r>
+      <w:proofErr w:type="gramEnd"/>
+      <w:r>
+        <w:t xml:space="preserve"> ist </w:t>
       </w:r>
       <w:proofErr w:type="spellStart"/>
       <w:r>
@@ -2660,111 +3026,6 @@
       </w:r>
       <w:proofErr w:type="spellEnd"/>
       <w:r>
-        <w:t xml:space="preserve">-Bibliothek auf C# zur Verfügung. Leider fiel uns früh auf, dass </w:t>
-      </w:r>
-      <w:proofErr w:type="spellStart"/>
-      <w:r>
-        <w:t>OpenCVSharp</w:t>
-      </w:r>
-      <w:proofErr w:type="spellEnd"/>
-      <w:r>
-        <w:t xml:space="preserve"> die Funktionalität </w:t>
-      </w:r>
-      <w:r>
-        <w:t xml:space="preserve">der </w:t>
-      </w:r>
-      <w:proofErr w:type="spellStart"/>
-      <w:r>
-        <w:t>Aruco-</w:t>
-      </w:r>
-      <w:r>
-        <w:t>Markererkennung</w:t>
-      </w:r>
-      <w:proofErr w:type="spellEnd"/>
-      <w:r>
-        <w:t xml:space="preserve"> nur teilweise implementiert hat. D</w:t>
-      </w:r>
-      <w:r>
-        <w:t>a uns das implementieren eines Wrappers für ebendiese Funktionen viel Zeit gekostet hätte,</w:t>
-      </w:r>
-      <w:r>
-        <w:t xml:space="preserve"> entschieden wir uns gegen </w:t>
-      </w:r>
-      <w:proofErr w:type="spellStart"/>
-      <w:r>
-        <w:t>OpenCVSharp</w:t>
-      </w:r>
-      <w:proofErr w:type="spellEnd"/>
-      <w:r>
-        <w:t>.</w:t>
-      </w:r>
-      <w:r>
-        <w:t xml:space="preserve"> Vorteil von </w:t>
-      </w:r>
-      <w:proofErr w:type="spellStart"/>
-      <w:r>
-        <w:t>OpenCVSharp</w:t>
-      </w:r>
-      <w:proofErr w:type="spellEnd"/>
-      <w:r>
-        <w:t xml:space="preserve"> ist, dass es eine vergleichsweise günstige Unity-Version gibt.</w:t>
-      </w:r>
-    </w:p>
-    <w:p>
-      <w:pPr>
-        <w:pStyle w:val="berschrift4"/>
-      </w:pPr>
-      <w:proofErr w:type="spellStart"/>
-      <w:r>
-        <w:t>EmguCV</w:t>
-      </w:r>
-      <w:proofErr w:type="spellEnd"/>
-    </w:p>
-    <w:p>
-      <w:proofErr w:type="spellStart"/>
-      <w:r>
-        <w:t>EmguCV</w:t>
-      </w:r>
-      <w:proofErr w:type="spellEnd"/>
-      <w:r>
-        <w:t xml:space="preserve"> ist die Bibliothek für die wir uns für die Implementierung des Durchstichs entschieden haben. </w:t>
-      </w:r>
-      <w:proofErr w:type="spellStart"/>
-      <w:r>
-        <w:t>EmguCV</w:t>
-      </w:r>
-      <w:proofErr w:type="spellEnd"/>
-      <w:r>
-        <w:t xml:space="preserve"> bietet die volle Funktionalität von </w:t>
-      </w:r>
-      <w:proofErr w:type="spellStart"/>
-      <w:r>
-        <w:t>OpenCV.Aruco</w:t>
-      </w:r>
-      <w:proofErr w:type="spellEnd"/>
-      <w:r>
-        <w:t xml:space="preserve"> und deckt damit den Bedarf von unserem Use Case ab. </w:t>
-      </w:r>
-      <w:proofErr w:type="gramStart"/>
-      <w:r>
-        <w:t>Des</w:t>
-      </w:r>
-      <w:r>
-        <w:t xml:space="preserve"> W</w:t>
-      </w:r>
-      <w:r>
-        <w:t>eiteren</w:t>
-      </w:r>
-      <w:proofErr w:type="gramEnd"/>
-      <w:r>
-        <w:t xml:space="preserve"> ist </w:t>
-      </w:r>
-      <w:proofErr w:type="spellStart"/>
-      <w:r>
-        <w:t>OpenCV</w:t>
-      </w:r>
-      <w:proofErr w:type="spellEnd"/>
-      <w:r>
         <w:t xml:space="preserve"> im Bereich Computer Vision eines der verbreitetsten </w:t>
       </w:r>
       <w:r>
@@ -2775,7 +3036,7 @@
       <w:pPr>
         <w:pStyle w:val="berschrift3"/>
       </w:pPr>
-      <w:bookmarkStart w:id="14" w:name="_Toc500773203"/>
+      <w:bookmarkStart w:id="14" w:name="_Toc500774291"/>
       <w:proofErr w:type="spellStart"/>
       <w:r>
         <w:t>Actorimplementierung</w:t>
@@ -2851,83 +3112,83 @@
       </w:pPr>
       <w:proofErr w:type="spellStart"/>
       <w:r>
+        <w:t>Proto</w:t>
+      </w:r>
+      <w:proofErr w:type="spellEnd"/>
+    </w:p>
+    <w:p>
+      <w:proofErr w:type="spellStart"/>
+      <w:r>
+        <w:t>Proto</w:t>
+      </w:r>
+      <w:proofErr w:type="spellEnd"/>
+      <w:r>
+        <w:t xml:space="preserve"> ist eine Actor Bibliothek von jenem Entwickler, der auch Akka.NET initiiert hat. </w:t>
+      </w:r>
+      <w:proofErr w:type="spellStart"/>
+      <w:r>
+        <w:t>Proto</w:t>
+      </w:r>
+      <w:proofErr w:type="spellEnd"/>
+      <w:r>
+        <w:t xml:space="preserve"> liefert mehr Funktionalität als </w:t>
+      </w:r>
+      <w:proofErr w:type="spellStart"/>
+      <w:r>
+        <w:t>Akka</w:t>
+      </w:r>
+      <w:proofErr w:type="spellEnd"/>
+      <w:r>
+        <w:t xml:space="preserve"> bei gleichzeitigem Verzicht auf viele der </w:t>
+      </w:r>
+      <w:proofErr w:type="spellStart"/>
+      <w:r>
+        <w:t>Dependencies</w:t>
+      </w:r>
+      <w:proofErr w:type="spellEnd"/>
+      <w:r>
+        <w:t xml:space="preserve">, die </w:t>
+      </w:r>
+      <w:proofErr w:type="spellStart"/>
+      <w:r>
+        <w:t>Akka</w:t>
+      </w:r>
+      <w:proofErr w:type="spellEnd"/>
+      <w:r>
+        <w:t xml:space="preserve"> für uns unbrauchbar machten. Einziges Manko bei </w:t>
+      </w:r>
+      <w:proofErr w:type="spellStart"/>
+      <w:r>
+        <w:t>Proto</w:t>
+      </w:r>
+      <w:proofErr w:type="spellEnd"/>
+      <w:r>
+        <w:t xml:space="preserve"> ist, dass kein </w:t>
+      </w:r>
+      <w:proofErr w:type="spellStart"/>
+      <w:r>
+        <w:t>TestKit</w:t>
+      </w:r>
+      <w:proofErr w:type="spellEnd"/>
+      <w:r>
+        <w:t xml:space="preserve"> implementiert ist, was das </w:t>
+      </w:r>
+      <w:proofErr w:type="spellStart"/>
+      <w:r>
+        <w:t>Testing</w:t>
+      </w:r>
+      <w:proofErr w:type="spellEnd"/>
+      <w:r>
+        <w:t xml:space="preserve"> schwierig gestaltete, da der interne Zustand von Actors von aussen nicht eingesehen werden kann.</w:t>
+      </w:r>
+    </w:p>
+    <w:p>
+      <w:pPr>
+        <w:pStyle w:val="berschrift3"/>
+      </w:pPr>
+      <w:bookmarkStart w:id="15" w:name="_Toc500774292"/>
+      <w:r>
         <w:lastRenderedPageBreak/>
-        <w:t>Proto</w:t>
-      </w:r>
-      <w:proofErr w:type="spellEnd"/>
-    </w:p>
-    <w:p>
-      <w:proofErr w:type="spellStart"/>
-      <w:r>
-        <w:t>Proto</w:t>
-      </w:r>
-      <w:proofErr w:type="spellEnd"/>
-      <w:r>
-        <w:t xml:space="preserve"> ist eine Actor Bibliothek von jenem Entwickler, der auch Akka.NET initiiert hat. </w:t>
-      </w:r>
-      <w:proofErr w:type="spellStart"/>
-      <w:r>
-        <w:t>Proto</w:t>
-      </w:r>
-      <w:proofErr w:type="spellEnd"/>
-      <w:r>
-        <w:t xml:space="preserve"> liefert mehr Funktionalität als </w:t>
-      </w:r>
-      <w:proofErr w:type="spellStart"/>
-      <w:r>
-        <w:t>Akka</w:t>
-      </w:r>
-      <w:proofErr w:type="spellEnd"/>
-      <w:r>
-        <w:t xml:space="preserve"> bei gleichzeitigem Verzicht auf viele der </w:t>
-      </w:r>
-      <w:proofErr w:type="spellStart"/>
-      <w:r>
-        <w:t>Dependencies</w:t>
-      </w:r>
-      <w:proofErr w:type="spellEnd"/>
-      <w:r>
-        <w:t xml:space="preserve">, die </w:t>
-      </w:r>
-      <w:proofErr w:type="spellStart"/>
-      <w:r>
-        <w:t>Akka</w:t>
-      </w:r>
-      <w:proofErr w:type="spellEnd"/>
-      <w:r>
-        <w:t xml:space="preserve"> für uns unbrauchbar machten. Einziges Manko bei </w:t>
-      </w:r>
-      <w:proofErr w:type="spellStart"/>
-      <w:r>
-        <w:t>Proto</w:t>
-      </w:r>
-      <w:proofErr w:type="spellEnd"/>
-      <w:r>
-        <w:t xml:space="preserve"> ist, dass kein </w:t>
-      </w:r>
-      <w:proofErr w:type="spellStart"/>
-      <w:r>
-        <w:t>TestKit</w:t>
-      </w:r>
-      <w:proofErr w:type="spellEnd"/>
-      <w:r>
-        <w:t xml:space="preserve"> implementiert ist, was das </w:t>
-      </w:r>
-      <w:proofErr w:type="spellStart"/>
-      <w:r>
-        <w:t>Testing</w:t>
-      </w:r>
-      <w:proofErr w:type="spellEnd"/>
-      <w:r>
-        <w:t xml:space="preserve"> schwierig gestaltete, da der interne Zustand von Actors von aussen nicht eingesehen werden kann.</w:t>
-      </w:r>
-    </w:p>
-    <w:p>
-      <w:pPr>
-        <w:pStyle w:val="berschrift3"/>
-      </w:pPr>
-      <w:bookmarkStart w:id="15" w:name="_Toc500773204"/>
-      <w:r>
         <w:t>Darstellung</w:t>
       </w:r>
       <w:bookmarkEnd w:id="15"/>
@@ -3006,7 +3267,7 @@
       <w:pPr>
         <w:pStyle w:val="berschrift2"/>
       </w:pPr>
-      <w:bookmarkStart w:id="16" w:name="_Toc500773205"/>
+      <w:bookmarkStart w:id="16" w:name="_Toc500774293"/>
       <w:r>
         <w:t>Probleme in der Entwicklung</w:t>
       </w:r>
@@ -3258,7 +3519,7 @@
       <w:r>
         <w:t xml:space="preserve">() Funktion drin, siehe </w:t>
       </w:r>
-      <w:hyperlink r:id="rId8" w:history="1">
+      <w:hyperlink r:id="rId9" w:history="1">
         <w:r>
           <w:rPr>
             <w:rStyle w:val="Hyperlink"/>
@@ -3365,61 +3626,72 @@
         <w:t xml:space="preserve"> </w:t>
       </w:r>
       <w:r>
-        <w:t xml:space="preserve">finden und </w:t>
+        <w:t>finden und downloaden kann. Weiter waren dann z</w:t>
+      </w:r>
+      <w:r>
+        <w:t>war beide Funktionen</w:t>
+      </w:r>
+      <w:r>
+        <w:t xml:space="preserve"> (siehe Abschnitt oben)</w:t>
+      </w:r>
+      <w:r>
+        <w:t>, die wir brauchten</w:t>
+      </w:r>
+      <w:r>
+        <w:t>,</w:t>
+      </w:r>
+      <w:r>
+        <w:t xml:space="preserve"> da und funktionsfähig, aber die </w:t>
+      </w:r>
+      <w:r>
+        <w:t xml:space="preserve">Funktionen und ihre Argumente mit den </w:t>
+      </w:r>
+      <w:r>
+        <w:t xml:space="preserve">Datentypen von </w:t>
+      </w:r>
+      <w:proofErr w:type="spellStart"/>
+      <w:r>
+        <w:t>EmguCv</w:t>
+      </w:r>
+      <w:proofErr w:type="spellEnd"/>
+      <w:r>
+        <w:t xml:space="preserve"> sind sehr schlecht im Netz dokumentiert. Besonders der Typ Mat bringt für Neulinge Schwierigkeiten mit sich. </w:t>
+      </w:r>
+      <w:r>
+        <w:t xml:space="preserve">In unserem Framework sind die Schritte so genau wie möglich beschrieben, wie man z.B. eine Bitmap in ein </w:t>
+      </w:r>
+      <w:r>
+        <w:t>Image</w:t>
+      </w:r>
+      <w:r>
+        <w:t xml:space="preserve"> </w:t>
+      </w:r>
+      <w:r>
+        <w:t>um</w:t>
+      </w:r>
+      <w:r>
+        <w:t>schreiben kann</w:t>
+      </w:r>
+      <w:r>
+        <w:t xml:space="preserve"> (daf</w:t>
+      </w:r>
+      <w:r>
+        <w:t xml:space="preserve">ür mussten wir noch selbst einige Hilfsfunktionen schreiben, siehe </w:t>
+      </w:r>
+      <w:proofErr w:type="spellStart"/>
+      <w:r>
+        <w:t>Utils</w:t>
+      </w:r>
+      <w:proofErr w:type="spellEnd"/>
+      <w:r>
+        <w:t xml:space="preserve"> Funktionen)</w:t>
+      </w:r>
+      <w:r>
+        <w:t xml:space="preserve"> oder wie man Daten aus einem Mat herausliest. </w:t>
       </w:r>
       <w:r>
         <w:lastRenderedPageBreak/>
-        <w:t>downloaden kann. Weiter waren dann z</w:t>
-      </w:r>
-      <w:r>
-        <w:t>war beide Funktionen</w:t>
-      </w:r>
-      <w:r>
-        <w:t xml:space="preserve"> (siehe Abschnitt oben)</w:t>
-      </w:r>
-      <w:r>
-        <w:t>, die wir brauchten</w:t>
-      </w:r>
-      <w:r>
-        <w:t>,</w:t>
-      </w:r>
-      <w:r>
-        <w:t xml:space="preserve"> da und funktionsfähig, aber die </w:t>
-      </w:r>
-      <w:r>
-        <w:t xml:space="preserve">Funktionen und ihre Argumente mit den </w:t>
-      </w:r>
-      <w:r>
-        <w:t xml:space="preserve">Datentypen von </w:t>
-      </w:r>
-      <w:proofErr w:type="spellStart"/>
-      <w:r>
-        <w:t>EmguCv</w:t>
-      </w:r>
-      <w:proofErr w:type="spellEnd"/>
-      <w:r>
-        <w:t xml:space="preserve"> sind sehr schlecht im Netz dokumentiert. Besonders der Typ Mat bringt für Neulinge Schwierigkeiten mit sich. </w:t>
-      </w:r>
-      <w:r>
-        <w:t xml:space="preserve">In unserem Framework sind die Schritte so genau wie möglich beschrieben, wie man z.B. eine Bitmap in ein </w:t>
-      </w:r>
-      <w:r>
-        <w:t>Image</w:t>
-      </w:r>
-      <w:r>
-        <w:t xml:space="preserve"> </w:t>
-      </w:r>
-      <w:r>
-        <w:t>um</w:t>
-      </w:r>
-      <w:r>
-        <w:t>schreiben kann</w:t>
-      </w:r>
-      <w:r>
-        <w:t xml:space="preserve"> (daf</w:t>
-      </w:r>
-      <w:r>
-        <w:t xml:space="preserve">ür mussten wir noch selbst einige Hilfsfunktionen schreiben, siehe </w:t>
+        <w:t xml:space="preserve">Dafür suche man doch im Code des Recognition Managers und in den </w:t>
       </w:r>
       <w:proofErr w:type="spellStart"/>
       <w:r>
@@ -3427,18 +3699,12 @@
       </w:r>
       <w:proofErr w:type="spellEnd"/>
       <w:r>
-        <w:t xml:space="preserve"> Funktionen)</w:t>
-      </w:r>
-      <w:r>
-        <w:t xml:space="preserve"> oder wie man Daten aus einem Mat herausliest. Dafür suche man doch im Code des Recognition Managers und in den </w:t>
-      </w:r>
-      <w:proofErr w:type="spellStart"/>
-      <w:r>
-        <w:t>Utils</w:t>
-      </w:r>
-      <w:proofErr w:type="spellEnd"/>
-      <w:r>
-        <w:t xml:space="preserve"> Funktionen und </w:t>
+        <w:t xml:space="preserve"> F</w:t>
+      </w:r>
+      <w:bookmarkStart w:id="17" w:name="_GoBack"/>
+      <w:bookmarkEnd w:id="17"/>
+      <w:r>
+        <w:t xml:space="preserve">unktionen und </w:t>
       </w:r>
       <w:r>
         <w:t xml:space="preserve">deren </w:t>
@@ -3457,11 +3723,11 @@
       <w:pPr>
         <w:pStyle w:val="berschrift2"/>
       </w:pPr>
-      <w:bookmarkStart w:id="17" w:name="_Toc500773206"/>
+      <w:bookmarkStart w:id="18" w:name="_Toc500774294"/>
       <w:r>
         <w:t>Ergebnisse der Arbeit</w:t>
       </w:r>
-      <w:bookmarkEnd w:id="17"/>
+      <w:bookmarkEnd w:id="18"/>
     </w:p>
     <w:p>
       <w:r>
@@ -3484,16 +3750,37 @@
       <w:pPr>
         <w:pStyle w:val="berschrift2"/>
       </w:pPr>
-      <w:bookmarkStart w:id="18" w:name="_Toc500773207"/>
+      <w:bookmarkStart w:id="19" w:name="_Toc500774295"/>
       <w:r>
         <w:t>Ausblick</w:t>
       </w:r>
-      <w:bookmarkEnd w:id="18"/>
+      <w:bookmarkEnd w:id="19"/>
     </w:p>
     <w:p>
       <w:r>
         <w:t xml:space="preserve">Mit dem Update 2018.1 von Unity sollte .NET Standard 2.0 unterstützt werden und somit unser Framework lauffähig werden. </w:t>
       </w:r>
+    </w:p>
+    <w:p>
+      <w:pPr>
+        <w:rPr>
+          <w:color w:val="FF0000"/>
+        </w:rPr>
+      </w:pPr>
+      <w:r>
+        <w:rPr>
+          <w:color w:val="FF0000"/>
+        </w:rPr>
+        <w:t>TODO: Selim/</w:t>
+      </w:r>
+      <w:proofErr w:type="spellStart"/>
+      <w:r>
+        <w:rPr>
+          <w:color w:val="FF0000"/>
+        </w:rPr>
+        <w:t>Kusi</w:t>
+      </w:r>
+      <w:proofErr w:type="spellEnd"/>
     </w:p>
     <w:sectPr>
       <w:pgSz w:w="11906" w:h="16838"/>
@@ -4511,6 +4798,26 @@
       <w:ind w:left="440"/>
     </w:pPr>
   </w:style>
+  <w:style w:type="paragraph" w:styleId="Beschriftung">
+    <w:name w:val="caption"/>
+    <w:basedOn w:val="Standard"/>
+    <w:next w:val="Standard"/>
+    <w:uiPriority w:val="35"/>
+    <w:semiHidden/>
+    <w:unhideWhenUsed/>
+    <w:qFormat/>
+    <w:rsid w:val="00D32C92"/>
+    <w:pPr>
+      <w:spacing w:after="200" w:line="240" w:lineRule="auto"/>
+    </w:pPr>
+    <w:rPr>
+      <w:i/>
+      <w:iCs/>
+      <w:color w:val="44546A" w:themeColor="text2"/>
+      <w:sz w:val="18"/>
+      <w:szCs w:val="18"/>
+    </w:rPr>
+  </w:style>
 </w:styles>
 </file>
 
@@ -4780,7 +5087,7 @@
 </file>
 
 <file path=customXml/itemProps1.xml><?xml version="1.0" encoding="utf-8"?>
-<ds:datastoreItem xmlns:ds="http://schemas.openxmlformats.org/officeDocument/2006/customXml" ds:itemID="{DA38C5DE-6219-4016-A660-C3AA22C4FD1F}">
+<ds:datastoreItem xmlns:ds="http://schemas.openxmlformats.org/officeDocument/2006/customXml" ds:itemID="{EC2FD527-33C8-4F8B-9E71-470AA30E7008}">
   <ds:schemaRefs>
     <ds:schemaRef ds:uri="http://schemas.openxmlformats.org/officeDocument/2006/bibliography"/>
   </ds:schemaRefs>

</xml_diff>

<commit_message>
Bericht zur ersten Abgabe an Emanuel fertig
</commit_message>
<xml_diff>
--- a/Organisatorisches/Dokumentation/Bericht.docx
+++ b/Organisatorisches/Dokumentation/Bericht.docx
@@ -320,7 +320,7 @@
         </w:rPr>
         <w:fldChar w:fldCharType="separate"/>
       </w:r>
-      <w:hyperlink w:anchor="_Toc501725178" w:history="1">
+      <w:hyperlink w:anchor="_Toc502072237" w:history="1">
         <w:r>
           <w:rPr>
             <w:rStyle w:val="Hyperlink"/>
@@ -358,7 +358,7 @@
           <w:rPr>
             <w:webHidden/>
           </w:rPr>
-          <w:instrText xml:space="preserve"> PAGEREF _Toc501725178 \h </w:instrText>
+          <w:instrText xml:space="preserve"> PAGEREF _Toc502072237 \h </w:instrText>
         </w:r>
         <w:r>
           <w:rPr>
@@ -395,7 +395,7 @@
           <w:lang w:eastAsia="de-CH"/>
         </w:rPr>
       </w:pPr>
-      <w:hyperlink w:anchor="_Toc501725179" w:history="1">
+      <w:hyperlink w:anchor="_Toc502072238" w:history="1">
         <w:r>
           <w:rPr>
             <w:rStyle w:val="Hyperlink"/>
@@ -433,7 +433,7 @@
           <w:rPr>
             <w:webHidden/>
           </w:rPr>
-          <w:instrText xml:space="preserve"> PAGEREF _Toc501725179 \h </w:instrText>
+          <w:instrText xml:space="preserve"> PAGEREF _Toc502072238 \h </w:instrText>
         </w:r>
         <w:r>
           <w:rPr>
@@ -470,7 +470,7 @@
           <w:lang w:eastAsia="de-CH"/>
         </w:rPr>
       </w:pPr>
-      <w:hyperlink w:anchor="_Toc501725180" w:history="1">
+      <w:hyperlink w:anchor="_Toc502072239" w:history="1">
         <w:r>
           <w:rPr>
             <w:rStyle w:val="Hyperlink"/>
@@ -508,7 +508,7 @@
           <w:rPr>
             <w:webHidden/>
           </w:rPr>
-          <w:instrText xml:space="preserve"> PAGEREF _Toc501725180 \h </w:instrText>
+          <w:instrText xml:space="preserve"> PAGEREF _Toc502072239 \h </w:instrText>
         </w:r>
         <w:r>
           <w:rPr>
@@ -546,7 +546,7 @@
           <w:lang w:eastAsia="de-CH"/>
         </w:rPr>
       </w:pPr>
-      <w:hyperlink w:anchor="_Toc501725181" w:history="1">
+      <w:hyperlink w:anchor="_Toc502072240" w:history="1">
         <w:r>
           <w:rPr>
             <w:rStyle w:val="Hyperlink"/>
@@ -585,7 +585,7 @@
           <w:rPr>
             <w:webHidden/>
           </w:rPr>
-          <w:instrText xml:space="preserve"> PAGEREF _Toc501725181 \h </w:instrText>
+          <w:instrText xml:space="preserve"> PAGEREF _Toc502072240 \h </w:instrText>
         </w:r>
         <w:r>
           <w:rPr>
@@ -623,7 +623,7 @@
           <w:lang w:eastAsia="de-CH"/>
         </w:rPr>
       </w:pPr>
-      <w:hyperlink w:anchor="_Toc501725182" w:history="1">
+      <w:hyperlink w:anchor="_Toc502072241" w:history="1">
         <w:r>
           <w:rPr>
             <w:rStyle w:val="Hyperlink"/>
@@ -662,7 +662,7 @@
           <w:rPr>
             <w:webHidden/>
           </w:rPr>
-          <w:instrText xml:space="preserve"> PAGEREF _Toc501725182 \h </w:instrText>
+          <w:instrText xml:space="preserve"> PAGEREF _Toc502072241 \h </w:instrText>
         </w:r>
         <w:r>
           <w:rPr>
@@ -700,7 +700,7 @@
           <w:lang w:eastAsia="de-CH"/>
         </w:rPr>
       </w:pPr>
-      <w:hyperlink w:anchor="_Toc501725183" w:history="1">
+      <w:hyperlink w:anchor="_Toc502072242" w:history="1">
         <w:r>
           <w:rPr>
             <w:rStyle w:val="Hyperlink"/>
@@ -739,7 +739,7 @@
           <w:rPr>
             <w:webHidden/>
           </w:rPr>
-          <w:instrText xml:space="preserve"> PAGEREF _Toc501725183 \h </w:instrText>
+          <w:instrText xml:space="preserve"> PAGEREF _Toc502072242 \h </w:instrText>
         </w:r>
         <w:r>
           <w:rPr>
@@ -777,7 +777,7 @@
           <w:lang w:eastAsia="de-CH"/>
         </w:rPr>
       </w:pPr>
-      <w:hyperlink w:anchor="_Toc501725184" w:history="1">
+      <w:hyperlink w:anchor="_Toc502072243" w:history="1">
         <w:r>
           <w:rPr>
             <w:rStyle w:val="Hyperlink"/>
@@ -816,7 +816,7 @@
           <w:rPr>
             <w:webHidden/>
           </w:rPr>
-          <w:instrText xml:space="preserve"> PAGEREF _Toc501725184 \h </w:instrText>
+          <w:instrText xml:space="preserve"> PAGEREF _Toc502072243 \h </w:instrText>
         </w:r>
         <w:r>
           <w:rPr>
@@ -854,7 +854,7 @@
           <w:lang w:eastAsia="de-CH"/>
         </w:rPr>
       </w:pPr>
-      <w:hyperlink w:anchor="_Toc501725185" w:history="1">
+      <w:hyperlink w:anchor="_Toc502072244" w:history="1">
         <w:r>
           <w:rPr>
             <w:rStyle w:val="Hyperlink"/>
@@ -893,7 +893,7 @@
           <w:rPr>
             <w:webHidden/>
           </w:rPr>
-          <w:instrText xml:space="preserve"> PAGEREF _Toc501725185 \h </w:instrText>
+          <w:instrText xml:space="preserve"> PAGEREF _Toc502072244 \h </w:instrText>
         </w:r>
         <w:r>
           <w:rPr>
@@ -931,7 +931,7 @@
           <w:lang w:eastAsia="de-CH"/>
         </w:rPr>
       </w:pPr>
-      <w:hyperlink w:anchor="_Toc501725186" w:history="1">
+      <w:hyperlink w:anchor="_Toc502072245" w:history="1">
         <w:r>
           <w:rPr>
             <w:rStyle w:val="Hyperlink"/>
@@ -970,7 +970,7 @@
           <w:rPr>
             <w:webHidden/>
           </w:rPr>
-          <w:instrText xml:space="preserve"> PAGEREF _Toc501725186 \h </w:instrText>
+          <w:instrText xml:space="preserve"> PAGEREF _Toc502072245 \h </w:instrText>
         </w:r>
         <w:r>
           <w:rPr>
@@ -1008,7 +1008,7 @@
           <w:lang w:eastAsia="de-CH"/>
         </w:rPr>
       </w:pPr>
-      <w:hyperlink w:anchor="_Toc501725187" w:history="1">
+      <w:hyperlink w:anchor="_Toc502072246" w:history="1">
         <w:r>
           <w:rPr>
             <w:rStyle w:val="Hyperlink"/>
@@ -1047,7 +1047,7 @@
           <w:rPr>
             <w:webHidden/>
           </w:rPr>
-          <w:instrText xml:space="preserve"> PAGEREF _Toc501725187 \h </w:instrText>
+          <w:instrText xml:space="preserve"> PAGEREF _Toc502072246 \h </w:instrText>
         </w:r>
         <w:r>
           <w:rPr>
@@ -1085,7 +1085,7 @@
           <w:lang w:eastAsia="de-CH"/>
         </w:rPr>
       </w:pPr>
-      <w:hyperlink w:anchor="_Toc501725188" w:history="1">
+      <w:hyperlink w:anchor="_Toc502072247" w:history="1">
         <w:r>
           <w:rPr>
             <w:rStyle w:val="Hyperlink"/>
@@ -1124,7 +1124,7 @@
           <w:rPr>
             <w:webHidden/>
           </w:rPr>
-          <w:instrText xml:space="preserve"> PAGEREF _Toc501725188 \h </w:instrText>
+          <w:instrText xml:space="preserve"> PAGEREF _Toc502072247 \h </w:instrText>
         </w:r>
         <w:r>
           <w:rPr>
@@ -1162,7 +1162,7 @@
           <w:lang w:eastAsia="de-CH"/>
         </w:rPr>
       </w:pPr>
-      <w:hyperlink w:anchor="_Toc501725189" w:history="1">
+      <w:hyperlink w:anchor="_Toc502072248" w:history="1">
         <w:r>
           <w:rPr>
             <w:rStyle w:val="Hyperlink"/>
@@ -1201,7 +1201,7 @@
           <w:rPr>
             <w:webHidden/>
           </w:rPr>
-          <w:instrText xml:space="preserve"> PAGEREF _Toc501725189 \h </w:instrText>
+          <w:instrText xml:space="preserve"> PAGEREF _Toc502072248 \h </w:instrText>
         </w:r>
         <w:r>
           <w:rPr>
@@ -1239,7 +1239,7 @@
           <w:lang w:eastAsia="de-CH"/>
         </w:rPr>
       </w:pPr>
-      <w:hyperlink w:anchor="_Toc501725190" w:history="1">
+      <w:hyperlink w:anchor="_Toc502072249" w:history="1">
         <w:r>
           <w:rPr>
             <w:rStyle w:val="Hyperlink"/>
@@ -1278,7 +1278,7 @@
           <w:rPr>
             <w:webHidden/>
           </w:rPr>
-          <w:instrText xml:space="preserve"> PAGEREF _Toc501725190 \h </w:instrText>
+          <w:instrText xml:space="preserve"> PAGEREF _Toc502072249 \h </w:instrText>
         </w:r>
         <w:r>
           <w:rPr>
@@ -1315,7 +1315,7 @@
           <w:lang w:eastAsia="de-CH"/>
         </w:rPr>
       </w:pPr>
-      <w:hyperlink w:anchor="_Toc501725191" w:history="1">
+      <w:hyperlink w:anchor="_Toc502072250" w:history="1">
         <w:r>
           <w:rPr>
             <w:rStyle w:val="Hyperlink"/>
@@ -1353,7 +1353,7 @@
           <w:rPr>
             <w:webHidden/>
           </w:rPr>
-          <w:instrText xml:space="preserve"> PAGEREF _Toc501725191 \h </w:instrText>
+          <w:instrText xml:space="preserve"> PAGEREF _Toc502072250 \h </w:instrText>
         </w:r>
         <w:r>
           <w:rPr>
@@ -1391,7 +1391,7 @@
           <w:lang w:eastAsia="de-CH"/>
         </w:rPr>
       </w:pPr>
-      <w:hyperlink w:anchor="_Toc501725192" w:history="1">
+      <w:hyperlink w:anchor="_Toc502072251" w:history="1">
         <w:r>
           <w:rPr>
             <w:rStyle w:val="Hyperlink"/>
@@ -1430,7 +1430,7 @@
           <w:rPr>
             <w:webHidden/>
           </w:rPr>
-          <w:instrText xml:space="preserve"> PAGEREF _Toc501725192 \h </w:instrText>
+          <w:instrText xml:space="preserve"> PAGEREF _Toc502072251 \h </w:instrText>
         </w:r>
         <w:r>
           <w:rPr>
@@ -1468,7 +1468,7 @@
           <w:lang w:eastAsia="de-CH"/>
         </w:rPr>
       </w:pPr>
-      <w:hyperlink w:anchor="_Toc501725193" w:history="1">
+      <w:hyperlink w:anchor="_Toc502072252" w:history="1">
         <w:r>
           <w:rPr>
             <w:rStyle w:val="Hyperlink"/>
@@ -1507,7 +1507,7 @@
           <w:rPr>
             <w:webHidden/>
           </w:rPr>
-          <w:instrText xml:space="preserve"> PAGEREF _Toc501725193 \h </w:instrText>
+          <w:instrText xml:space="preserve"> PAGEREF _Toc502072252 \h </w:instrText>
         </w:r>
         <w:r>
           <w:rPr>
@@ -1545,7 +1545,7 @@
           <w:lang w:eastAsia="de-CH"/>
         </w:rPr>
       </w:pPr>
-      <w:hyperlink w:anchor="_Toc501725194" w:history="1">
+      <w:hyperlink w:anchor="_Toc502072253" w:history="1">
         <w:r>
           <w:rPr>
             <w:rStyle w:val="Hyperlink"/>
@@ -1584,7 +1584,7 @@
           <w:rPr>
             <w:webHidden/>
           </w:rPr>
-          <w:instrText xml:space="preserve"> PAGEREF _Toc501725194 \h </w:instrText>
+          <w:instrText xml:space="preserve"> PAGEREF _Toc502072253 \h </w:instrText>
         </w:r>
         <w:r>
           <w:rPr>
@@ -1622,7 +1622,7 @@
           <w:lang w:eastAsia="de-CH"/>
         </w:rPr>
       </w:pPr>
-      <w:hyperlink w:anchor="_Toc501725195" w:history="1">
+      <w:hyperlink w:anchor="_Toc502072254" w:history="1">
         <w:r>
           <w:rPr>
             <w:rStyle w:val="Hyperlink"/>
@@ -1661,7 +1661,7 @@
           <w:rPr>
             <w:webHidden/>
           </w:rPr>
-          <w:instrText xml:space="preserve"> PAGEREF _Toc501725195 \h </w:instrText>
+          <w:instrText xml:space="preserve"> PAGEREF _Toc502072254 \h </w:instrText>
         </w:r>
         <w:r>
           <w:rPr>
@@ -1698,7 +1698,7 @@
           <w:lang w:eastAsia="de-CH"/>
         </w:rPr>
       </w:pPr>
-      <w:hyperlink w:anchor="_Toc501725196" w:history="1">
+      <w:hyperlink w:anchor="_Toc502072255" w:history="1">
         <w:r>
           <w:rPr>
             <w:rStyle w:val="Hyperlink"/>
@@ -1736,7 +1736,7 @@
           <w:rPr>
             <w:webHidden/>
           </w:rPr>
-          <w:instrText xml:space="preserve"> PAGEREF _Toc501725196 \h </w:instrText>
+          <w:instrText xml:space="preserve"> PAGEREF _Toc502072255 \h </w:instrText>
         </w:r>
         <w:r>
           <w:rPr>
@@ -1774,7 +1774,7 @@
           <w:lang w:eastAsia="de-CH"/>
         </w:rPr>
       </w:pPr>
-      <w:hyperlink w:anchor="_Toc501725197" w:history="1">
+      <w:hyperlink w:anchor="_Toc502072256" w:history="1">
         <w:r>
           <w:rPr>
             <w:rStyle w:val="Hyperlink"/>
@@ -1813,7 +1813,7 @@
           <w:rPr>
             <w:webHidden/>
           </w:rPr>
-          <w:instrText xml:space="preserve"> PAGEREF _Toc501725197 \h </w:instrText>
+          <w:instrText xml:space="preserve"> PAGEREF _Toc502072256 \h </w:instrText>
         </w:r>
         <w:r>
           <w:rPr>
@@ -1851,7 +1851,7 @@
           <w:lang w:eastAsia="de-CH"/>
         </w:rPr>
       </w:pPr>
-      <w:hyperlink w:anchor="_Toc501725198" w:history="1">
+      <w:hyperlink w:anchor="_Toc502072257" w:history="1">
         <w:r>
           <w:rPr>
             <w:rStyle w:val="Hyperlink"/>
@@ -1890,7 +1890,7 @@
           <w:rPr>
             <w:webHidden/>
           </w:rPr>
-          <w:instrText xml:space="preserve"> PAGEREF _Toc501725198 \h </w:instrText>
+          <w:instrText xml:space="preserve"> PAGEREF _Toc502072257 \h </w:instrText>
         </w:r>
         <w:r>
           <w:rPr>
@@ -1928,7 +1928,7 @@
           <w:lang w:eastAsia="de-CH"/>
         </w:rPr>
       </w:pPr>
-      <w:hyperlink w:anchor="_Toc501725199" w:history="1">
+      <w:hyperlink w:anchor="_Toc502072258" w:history="1">
         <w:r>
           <w:rPr>
             <w:rStyle w:val="Hyperlink"/>
@@ -1967,7 +1967,7 @@
           <w:rPr>
             <w:webHidden/>
           </w:rPr>
-          <w:instrText xml:space="preserve"> PAGEREF _Toc501725199 \h </w:instrText>
+          <w:instrText xml:space="preserve"> PAGEREF _Toc502072258 \h </w:instrText>
         </w:r>
         <w:r>
           <w:rPr>
@@ -2004,7 +2004,7 @@
           <w:lang w:eastAsia="de-CH"/>
         </w:rPr>
       </w:pPr>
-      <w:hyperlink w:anchor="_Toc501725200" w:history="1">
+      <w:hyperlink w:anchor="_Toc502072259" w:history="1">
         <w:r>
           <w:rPr>
             <w:rStyle w:val="Hyperlink"/>
@@ -2042,7 +2042,7 @@
           <w:rPr>
             <w:webHidden/>
           </w:rPr>
-          <w:instrText xml:space="preserve"> PAGEREF _Toc501725200 \h </w:instrText>
+          <w:instrText xml:space="preserve"> PAGEREF _Toc502072259 \h </w:instrText>
         </w:r>
         <w:r>
           <w:rPr>
@@ -2079,7 +2079,7 @@
           <w:lang w:eastAsia="de-CH"/>
         </w:rPr>
       </w:pPr>
-      <w:hyperlink w:anchor="_Toc501725201" w:history="1">
+      <w:hyperlink w:anchor="_Toc502072260" w:history="1">
         <w:r>
           <w:rPr>
             <w:rStyle w:val="Hyperlink"/>
@@ -2117,7 +2117,7 @@
           <w:rPr>
             <w:webHidden/>
           </w:rPr>
-          <w:instrText xml:space="preserve"> PAGEREF _Toc501725201 \h </w:instrText>
+          <w:instrText xml:space="preserve"> PAGEREF _Toc502072260 \h </w:instrText>
         </w:r>
         <w:r>
           <w:rPr>
@@ -2154,7 +2154,7 @@
           <w:lang w:eastAsia="de-CH"/>
         </w:rPr>
       </w:pPr>
-      <w:hyperlink w:anchor="_Toc501725202" w:history="1">
+      <w:hyperlink w:anchor="_Toc502072261" w:history="1">
         <w:r>
           <w:rPr>
             <w:rStyle w:val="Hyperlink"/>
@@ -2192,7 +2192,7 @@
           <w:rPr>
             <w:webHidden/>
           </w:rPr>
-          <w:instrText xml:space="preserve"> PAGEREF _Toc501725202 \h </w:instrText>
+          <w:instrText xml:space="preserve"> PAGEREF _Toc502072261 \h </w:instrText>
         </w:r>
         <w:r>
           <w:rPr>
@@ -2209,7 +2209,7 @@
           <w:rPr>
             <w:webHidden/>
           </w:rPr>
-          <w:t>I</w:t>
+          <w:t>1</w:t>
         </w:r>
         <w:r>
           <w:rPr>
@@ -2230,7 +2230,7 @@
           <w:lang w:eastAsia="de-CH"/>
         </w:rPr>
       </w:pPr>
-      <w:hyperlink w:anchor="_Toc501725203" w:history="1">
+      <w:hyperlink w:anchor="_Toc502072262" w:history="1">
         <w:r>
           <w:rPr>
             <w:rStyle w:val="Hyperlink"/>
@@ -2269,7 +2269,7 @@
           <w:rPr>
             <w:webHidden/>
           </w:rPr>
-          <w:instrText xml:space="preserve"> PAGEREF _Toc501725203 \h </w:instrText>
+          <w:instrText xml:space="preserve"> PAGEREF _Toc502072262 \h </w:instrText>
         </w:r>
         <w:r>
           <w:rPr>
@@ -2286,7 +2286,7 @@
           <w:rPr>
             <w:webHidden/>
           </w:rPr>
-          <w:t>I</w:t>
+          <w:t>1</w:t>
         </w:r>
         <w:r>
           <w:rPr>
@@ -2324,7 +2324,7 @@
         <w:pStyle w:val="berschrift2"/>
       </w:pPr>
       <w:bookmarkStart w:id="4" w:name="_Toc500774278"/>
-      <w:bookmarkStart w:id="5" w:name="_Toc501725178"/>
+      <w:bookmarkStart w:id="5" w:name="_Toc502072237"/>
       <w:r>
         <w:lastRenderedPageBreak/>
         <w:t>Abstract</w:t>
@@ -2413,7 +2413,7 @@
         <w:pStyle w:val="berschrift2"/>
       </w:pPr>
       <w:bookmarkStart w:id="6" w:name="_Toc500774279"/>
-      <w:bookmarkStart w:id="7" w:name="_Toc501725179"/>
+      <w:bookmarkStart w:id="7" w:name="_Toc502072238"/>
       <w:r>
         <w:lastRenderedPageBreak/>
         <w:t>Use Case</w:t>
@@ -2677,7 +2677,7 @@
         <w:pStyle w:val="berschrift2"/>
       </w:pPr>
       <w:bookmarkStart w:id="8" w:name="_Toc500774280"/>
-      <w:bookmarkStart w:id="9" w:name="_Toc501725180"/>
+      <w:bookmarkStart w:id="9" w:name="_Toc502072239"/>
       <w:r>
         <w:lastRenderedPageBreak/>
         <w:t>Systemarchitektur</w:t>
@@ -2689,7 +2689,7 @@
       <w:pPr>
         <w:pStyle w:val="berschrift3"/>
       </w:pPr>
-      <w:bookmarkStart w:id="10" w:name="_Toc501725181"/>
+      <w:bookmarkStart w:id="10" w:name="_Toc502072240"/>
       <w:r>
         <w:t>Test-Driven-Design</w:t>
       </w:r>
@@ -2783,7 +2783,7 @@
       <w:pPr>
         <w:pStyle w:val="berschrift3"/>
       </w:pPr>
-      <w:bookmarkStart w:id="11" w:name="_Toc501725182"/>
+      <w:bookmarkStart w:id="11" w:name="_Toc502072241"/>
       <w:r>
         <w:t>.N</w:t>
       </w:r>
@@ -3016,7 +3016,7 @@
         <w:pStyle w:val="berschrift3"/>
       </w:pPr>
       <w:bookmarkStart w:id="12" w:name="_Toc500774281"/>
-      <w:bookmarkStart w:id="13" w:name="_Toc501725183"/>
+      <w:bookmarkStart w:id="13" w:name="_Toc502072242"/>
       <w:r>
         <w:t>Actors</w:t>
       </w:r>
@@ -3101,7 +3101,7 @@
         <w:pStyle w:val="berschrift3"/>
       </w:pPr>
       <w:bookmarkStart w:id="14" w:name="_Toc500774282"/>
-      <w:bookmarkStart w:id="15" w:name="_Toc501725184"/>
+      <w:bookmarkStart w:id="15" w:name="_Toc502072243"/>
       <w:r>
         <w:t>Nachrichten</w:t>
       </w:r>
@@ -3118,7 +3118,7 @@
         <w:pStyle w:val="berschrift3"/>
       </w:pPr>
       <w:bookmarkStart w:id="16" w:name="_Toc500774283"/>
-      <w:bookmarkStart w:id="17" w:name="_Toc501725185"/>
+      <w:bookmarkStart w:id="17" w:name="_Toc502072244"/>
       <w:r>
         <w:lastRenderedPageBreak/>
         <w:t>Initialisierung</w:t>
@@ -3246,7 +3246,7 @@
         <w:pStyle w:val="berschrift3"/>
       </w:pPr>
       <w:bookmarkStart w:id="18" w:name="_Toc500774284"/>
-      <w:bookmarkStart w:id="19" w:name="_Toc501725186"/>
+      <w:bookmarkStart w:id="19" w:name="_Toc502072245"/>
       <w:r>
         <w:t>ControlActor</w:t>
       </w:r>
@@ -3293,7 +3293,7 @@
         <w:pStyle w:val="berschrift3"/>
       </w:pPr>
       <w:bookmarkStart w:id="20" w:name="_Toc500774285"/>
-      <w:bookmarkStart w:id="21" w:name="_Toc501725187"/>
+      <w:bookmarkStart w:id="21" w:name="_Toc502072246"/>
       <w:r>
         <w:t>RecognitionManager</w:t>
       </w:r>
@@ -3568,7 +3568,7 @@
         <w:pStyle w:val="berschrift3"/>
       </w:pPr>
       <w:bookmarkStart w:id="22" w:name="_Toc500774286"/>
-      <w:bookmarkStart w:id="23" w:name="_Toc501725188"/>
+      <w:bookmarkStart w:id="23" w:name="_Toc502072247"/>
       <w:r>
         <w:lastRenderedPageBreak/>
         <w:t>SyncActor</w:t>
@@ -3604,7 +3604,7 @@
         <w:pStyle w:val="berschrift3"/>
       </w:pPr>
       <w:bookmarkStart w:id="24" w:name="_Toc500774287"/>
-      <w:bookmarkStart w:id="25" w:name="_Toc501725189"/>
+      <w:bookmarkStart w:id="25" w:name="_Toc502072248"/>
       <w:r>
         <w:t>CameraFeedActor</w:t>
       </w:r>
@@ -3645,7 +3645,7 @@
         <w:pStyle w:val="berschrift3"/>
       </w:pPr>
       <w:bookmarkStart w:id="26" w:name="_Toc500774288"/>
-      <w:bookmarkStart w:id="27" w:name="_Toc501725190"/>
+      <w:bookmarkStart w:id="27" w:name="_Toc502072249"/>
       <w:r>
         <w:t>Erkennungsablauf</w:t>
       </w:r>
@@ -3853,7 +3853,7 @@
         <w:pStyle w:val="berschrift2"/>
       </w:pPr>
       <w:bookmarkStart w:id="28" w:name="_Toc500774289"/>
-      <w:bookmarkStart w:id="29" w:name="_Toc501725191"/>
+      <w:bookmarkStart w:id="29" w:name="_Toc502072250"/>
       <w:r>
         <w:lastRenderedPageBreak/>
         <w:t>Übersicht über Bibliotheken und Tools</w:t>
@@ -4122,7 +4122,7 @@
       <w:pPr>
         <w:pStyle w:val="berschrift3"/>
       </w:pPr>
-      <w:bookmarkStart w:id="30" w:name="_Toc501725192"/>
+      <w:bookmarkStart w:id="30" w:name="_Toc502072251"/>
       <w:r>
         <w:t>Markers</w:t>
       </w:r>
@@ -4133,7 +4133,13 @@
         <w:pStyle w:val="DokLauftext"/>
       </w:pPr>
       <w:r>
-        <w:t>Die Wahl eines geeigneten Markers war am Anfang unseres Projekts wichtig, um die dementsprechenden Tools dafür zu finden. Wir informierten uns über die folgenden Marker.</w:t>
+        <w:t>Die Wahl eines geeigneten Markers war am Anfang unseres Projekts wichtig, um die dementsprechenden Tools dafür zu finden. Wir informierten uns über die</w:t>
+      </w:r>
+      <w:r>
+        <w:t xml:space="preserve"> folgenden</w:t>
+      </w:r>
+      <w:r>
+        <w:t xml:space="preserve"> Marker.</w:t>
       </w:r>
     </w:p>
     <w:p>
@@ -4151,112 +4157,370 @@
       <w:r>
         <w:rPr>
           <w:noProof/>
-          <w:lang w:val="de-DE"/>
+        </w:rPr>
+        <w:drawing>
+          <wp:anchor distT="0" distB="0" distL="114300" distR="114300" simplePos="0" relativeHeight="251635200" behindDoc="0" locked="0" layoutInCell="1" allowOverlap="1">
+            <wp:simplePos x="0" y="0"/>
+            <wp:positionH relativeFrom="column">
+              <wp:posOffset>4803421</wp:posOffset>
+            </wp:positionH>
+            <wp:positionV relativeFrom="paragraph">
+              <wp:posOffset>20988</wp:posOffset>
+            </wp:positionV>
+            <wp:extent cx="1109644" cy="1231175"/>
+            <wp:effectExtent l="0" t="0" r="0" b="7620"/>
+            <wp:wrapSquare wrapText="bothSides"/>
+            <wp:docPr id="7" name="Grafik 7"/>
+            <wp:cNvGraphicFramePr>
+              <a:graphicFrameLocks xmlns:a="http://schemas.openxmlformats.org/drawingml/2006/main" noChangeAspect="1"/>
+            </wp:cNvGraphicFramePr>
+            <a:graphic xmlns:a="http://schemas.openxmlformats.org/drawingml/2006/main">
+              <a:graphicData uri="http://schemas.openxmlformats.org/drawingml/2006/picture">
+                <pic:pic xmlns:pic="http://schemas.openxmlformats.org/drawingml/2006/picture">
+                  <pic:nvPicPr>
+                    <pic:cNvPr id="7" name="Grafik 7"/>
+                    <pic:cNvPicPr>
+                      <a:picLocks noChangeAspect="1"/>
+                    </pic:cNvPicPr>
+                  </pic:nvPicPr>
+                  <pic:blipFill>
+                    <a:blip r:embed="rId11" cstate="print">
+                      <a:extLst>
+                        <a:ext uri="{28A0092B-C50C-407E-A947-70E740481C1C}">
+                          <a14:useLocalDpi xmlns:a14="http://schemas.microsoft.com/office/drawing/2010/main" val="0"/>
+                        </a:ext>
+                      </a:extLst>
+                    </a:blip>
+                    <a:stretch>
+                      <a:fillRect/>
+                    </a:stretch>
+                  </pic:blipFill>
+                  <pic:spPr bwMode="auto">
+                    <a:xfrm>
+                      <a:off x="0" y="0"/>
+                      <a:ext cx="1109644" cy="1231175"/>
+                    </a:xfrm>
+                    <a:prstGeom prst="rect">
+                      <a:avLst/>
+                    </a:prstGeom>
+                    <a:noFill/>
+                    <a:ln>
+                      <a:noFill/>
+                    </a:ln>
+                  </pic:spPr>
+                </pic:pic>
+              </a:graphicData>
+            </a:graphic>
+          </wp:anchor>
+        </w:drawing>
+      </w:r>
+      <w:r>
+        <w:t>Vuforia bietet ihre eigenen Marker, die sogenannten VuMarks</w:t>
+      </w:r>
+      <w:r>
+        <w:rPr>
+          <w:rStyle w:val="Funotenzeichen"/>
+        </w:rPr>
+        <w:footnoteReference w:id="2"/>
+      </w:r>
+      <w:r>
+        <w:t xml:space="preserve">. Da eine Bedingung unseres Projekts war, nur OpenSource Software zu benutzen, waren die Marker kaum eine Option. </w:t>
+      </w:r>
+      <w:r>
+        <w:t>Zwar hätte man in</w:t>
+      </w:r>
+      <w:r>
+        <w:t xml:space="preserve"> der gratis Version von Unity 2017.2, die erst während des Projekts veröffentlich wurde, die Marker verwenden</w:t>
+      </w:r>
+      <w:r>
+        <w:t xml:space="preserve"> können, doch i</w:t>
+      </w:r>
+      <w:r>
+        <w:t>n der Stand-Alone Version von Vuforia war dies nur mit der PRO Lizenz möglich.</w:t>
+      </w:r>
+    </w:p>
+    <w:p>
+      <w:pPr>
+        <w:pStyle w:val="DokLauftext"/>
+      </w:pPr>
+      <w:r>
+        <w:rPr>
+          <w:noProof/>
         </w:rPr>
         <mc:AlternateContent>
-          <mc:Choice Requires="wpg">
+          <mc:Choice Requires="wps">
             <w:drawing>
-              <wp:anchor distT="0" distB="0" distL="114300" distR="114300" simplePos="0" relativeHeight="251644416" behindDoc="0" locked="0" layoutInCell="1" allowOverlap="1" wp14:anchorId="1BD13EEB" wp14:editId="45676C34">
+              <wp:anchor distT="0" distB="0" distL="114300" distR="114300" simplePos="0" relativeHeight="251675136" behindDoc="0" locked="0" layoutInCell="1" allowOverlap="1" wp14:anchorId="2685519A" wp14:editId="639856D0">
                 <wp:simplePos x="0" y="0"/>
                 <wp:positionH relativeFrom="column">
-                  <wp:posOffset>4807281</wp:posOffset>
+                  <wp:posOffset>4816377</wp:posOffset>
                 </wp:positionH>
                 <wp:positionV relativeFrom="paragraph">
-                  <wp:posOffset>19607</wp:posOffset>
+                  <wp:posOffset>177800</wp:posOffset>
                 </wp:positionV>
-                <wp:extent cx="1216660" cy="1426845"/>
-                <wp:effectExtent l="0" t="0" r="2540" b="1905"/>
+                <wp:extent cx="1216660" cy="635"/>
+                <wp:effectExtent l="0" t="0" r="0" b="0"/>
                 <wp:wrapSquare wrapText="bothSides"/>
-                <wp:docPr id="21" name="Gruppieren 21"/>
+                <wp:docPr id="2" name="Textfeld 2"/>
                 <wp:cNvGraphicFramePr/>
                 <a:graphic xmlns:a="http://schemas.openxmlformats.org/drawingml/2006/main">
-                  <a:graphicData uri="http://schemas.microsoft.com/office/word/2010/wordprocessingGroup">
-                    <wpg:wgp>
-                      <wpg:cNvGrpSpPr/>
-                      <wpg:grpSpPr>
+                  <a:graphicData uri="http://schemas.microsoft.com/office/word/2010/wordprocessingShape">
+                    <wps:wsp>
+                      <wps:cNvSpPr txBox="1"/>
+                      <wps:spPr>
                         <a:xfrm>
                           <a:off x="0" y="0"/>
-                          <a:ext cx="1216660" cy="1426845"/>
-                          <a:chOff x="452903" y="2540"/>
-                          <a:chExt cx="1107639" cy="1288588"/>
+                          <a:ext cx="1216660" cy="635"/>
                         </a:xfrm>
-                      </wpg:grpSpPr>
-                      <pic:pic xmlns:pic="http://schemas.openxmlformats.org/drawingml/2006/picture">
-                        <pic:nvPicPr>
-                          <pic:cNvPr id="7" name="Grafik 7"/>
-                          <pic:cNvPicPr>
-                            <a:picLocks noChangeAspect="1"/>
-                          </pic:cNvPicPr>
-                        </pic:nvPicPr>
-                        <pic:blipFill>
-                          <a:blip r:embed="rId11" cstate="print">
-                            <a:extLst>
-                              <a:ext uri="{28A0092B-C50C-407E-A947-70E740481C1C}">
-                                <a14:useLocalDpi xmlns:a14="http://schemas.microsoft.com/office/drawing/2010/main" val="0"/>
-                              </a:ext>
-                            </a:extLst>
-                          </a:blip>
-                          <a:stretch>
-                            <a:fillRect/>
-                          </a:stretch>
-                        </pic:blipFill>
-                        <pic:spPr bwMode="auto">
-                          <a:xfrm>
-                            <a:off x="452903" y="2540"/>
-                            <a:ext cx="1010212" cy="1111878"/>
-                          </a:xfrm>
-                          <a:prstGeom prst="rect">
-                            <a:avLst/>
-                          </a:prstGeom>
+                        <a:prstGeom prst="rect">
+                          <a:avLst/>
+                        </a:prstGeom>
+                        <a:solidFill>
+                          <a:prstClr val="white"/>
+                        </a:solidFill>
+                        <a:ln>
                           <a:noFill/>
-                          <a:ln>
-                            <a:noFill/>
-                          </a:ln>
-                        </pic:spPr>
-                      </pic:pic>
-                      <wps:wsp>
-                        <wps:cNvPr id="20" name="Textfeld 20"/>
-                        <wps:cNvSpPr txBox="1"/>
-                        <wps:spPr>
-                          <a:xfrm>
-                            <a:off x="525177" y="1114418"/>
-                            <a:ext cx="1035365" cy="176710"/>
-                          </a:xfrm>
-                          <a:prstGeom prst="rect">
-                            <a:avLst/>
-                          </a:prstGeom>
-                          <a:solidFill>
-                            <a:prstClr val="white"/>
-                          </a:solidFill>
-                          <a:ln>
-                            <a:noFill/>
-                          </a:ln>
-                          <a:effectLst/>
-                        </wps:spPr>
-                        <wps:txbx>
-                          <w:txbxContent>
-                            <w:p>
-                              <w:pPr>
-                                <w:pStyle w:val="Beschriftung"/>
+                        </a:ln>
+                      </wps:spPr>
+                      <wps:txbx>
+                        <w:txbxContent>
+                          <w:p>
+                            <w:pPr>
+                              <w:pStyle w:val="Beschriftung"/>
+                              <w:rPr>
+                                <w:noProof/>
+                                <w:szCs w:val="24"/>
+                                <w:lang w:val="de-DE"/>
+                              </w:rPr>
+                            </w:pPr>
+                            <w:bookmarkStart w:id="31" w:name="_Toc502072229"/>
+                            <w:r>
+                              <w:t xml:space="preserve">Abbildung </w:t>
+                            </w:r>
+                            <w:fldSimple w:instr=" SEQ Abbildung \* ARABIC ">
+                              <w:r>
                                 <w:rPr>
                                   <w:noProof/>
-                                  <w:szCs w:val="24"/>
                                 </w:rPr>
-                              </w:pPr>
+                                <w:t>1</w:t>
+                              </w:r>
+                            </w:fldSimple>
+                            <w:r>
+                              <w:t>: VuMark</w:t>
+                            </w:r>
+                            <w:bookmarkEnd w:id="31"/>
+                          </w:p>
+                        </w:txbxContent>
+                      </wps:txbx>
+                      <wps:bodyPr rot="0" spcFirstLastPara="0" vertOverflow="overflow" horzOverflow="overflow" vert="horz" wrap="square" lIns="0" tIns="0" rIns="0" bIns="0" numCol="1" spcCol="0" rtlCol="0" fromWordArt="0" anchor="t" anchorCtr="0" forceAA="0" compatLnSpc="1">
+                        <a:prstTxWarp prst="textNoShape">
+                          <a:avLst/>
+                        </a:prstTxWarp>
+                        <a:spAutoFit/>
+                      </wps:bodyPr>
+                    </wps:wsp>
+                  </a:graphicData>
+                </a:graphic>
+              </wp:anchor>
+            </w:drawing>
+          </mc:Choice>
+          <mc:Fallback>
+            <w:pict>
+              <v:shapetype w14:anchorId="2685519A" id="_x0000_t202" coordsize="21600,21600" o:spt="202" path="m,l,21600r21600,l21600,xe">
+                <v:stroke joinstyle="miter"/>
+                <v:path gradientshapeok="t" o:connecttype="rect"/>
+              </v:shapetype>
+              <v:shape id="Textfeld 2" o:spid="_x0000_s1026" type="#_x0000_t202" style="position:absolute;margin-left:379.25pt;margin-top:14pt;width:95.8pt;height:.05pt;z-index:251675136;visibility:visible;mso-wrap-style:square;mso-wrap-distance-left:9pt;mso-wrap-distance-top:0;mso-wrap-distance-right:9pt;mso-wrap-distance-bottom:0;mso-position-horizontal:absolute;mso-position-horizontal-relative:text;mso-position-vertical:absolute;mso-position-vertical-relative:text;v-text-anchor:top" o:gfxdata="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" stroked="f">
+                <v:textbox style="mso-fit-shape-to-text:t" inset="0,0,0,0">
+                  <w:txbxContent>
+                    <w:p>
+                      <w:pPr>
+                        <w:pStyle w:val="Beschriftung"/>
+                        <w:rPr>
+                          <w:noProof/>
+                          <w:szCs w:val="24"/>
+                          <w:lang w:val="de-DE"/>
+                        </w:rPr>
+                      </w:pPr>
+                      <w:bookmarkStart w:id="32" w:name="_Toc502072229"/>
+                      <w:r>
+                        <w:t xml:space="preserve">Abbildung </w:t>
+                      </w:r>
+                      <w:fldSimple w:instr=" SEQ Abbildung \* ARABIC ">
+                        <w:r>
+                          <w:rPr>
+                            <w:noProof/>
+                          </w:rPr>
+                          <w:t>1</w:t>
+                        </w:r>
+                      </w:fldSimple>
+                      <w:r>
+                        <w:t>: VuMark</w:t>
+                      </w:r>
+                      <w:bookmarkEnd w:id="32"/>
+                    </w:p>
+                  </w:txbxContent>
+                </v:textbox>
+                <w10:wrap type="square"/>
+              </v:shape>
+            </w:pict>
+          </mc:Fallback>
+        </mc:AlternateContent>
+      </w:r>
+    </w:p>
+    <w:p>
+      <w:pPr>
+        <w:pStyle w:val="berschrift4"/>
+      </w:pPr>
+      <w:r>
+        <w:rPr>
+          <w:noProof/>
+        </w:rPr>
+        <w:lastRenderedPageBreak/>
+        <w:drawing>
+          <wp:anchor distT="0" distB="0" distL="114300" distR="114300" simplePos="0" relativeHeight="251617792" behindDoc="0" locked="0" layoutInCell="1" allowOverlap="1">
+            <wp:simplePos x="0" y="0"/>
+            <wp:positionH relativeFrom="column">
+              <wp:posOffset>5103497</wp:posOffset>
+            </wp:positionH>
+            <wp:positionV relativeFrom="paragraph">
+              <wp:posOffset>18935</wp:posOffset>
+            </wp:positionV>
+            <wp:extent cx="935991" cy="977903"/>
+            <wp:effectExtent l="0" t="0" r="0" b="0"/>
+            <wp:wrapSquare wrapText="bothSides"/>
+            <wp:docPr id="4" name="Grafik 4"/>
+            <wp:cNvGraphicFramePr>
+              <a:graphicFrameLocks xmlns:a="http://schemas.openxmlformats.org/drawingml/2006/main" noChangeAspect="1"/>
+            </wp:cNvGraphicFramePr>
+            <a:graphic xmlns:a="http://schemas.openxmlformats.org/drawingml/2006/main">
+              <a:graphicData uri="http://schemas.openxmlformats.org/drawingml/2006/picture">
+                <pic:pic xmlns:pic="http://schemas.openxmlformats.org/drawingml/2006/picture">
+                  <pic:nvPicPr>
+                    <pic:cNvPr id="4" name="Grafik 4"/>
+                    <pic:cNvPicPr preferRelativeResize="0">
+                      <a:picLocks noChangeAspect="1"/>
+                    </pic:cNvPicPr>
+                  </pic:nvPicPr>
+                  <pic:blipFill>
+                    <a:blip r:embed="rId12" cstate="print">
+                      <a:extLst>
+                        <a:ext uri="{28A0092B-C50C-407E-A947-70E740481C1C}">
+                          <a14:useLocalDpi xmlns:a14="http://schemas.microsoft.com/office/drawing/2010/main" val="0"/>
+                        </a:ext>
+                      </a:extLst>
+                    </a:blip>
+                    <a:stretch>
+                      <a:fillRect/>
+                    </a:stretch>
+                  </pic:blipFill>
+                  <pic:spPr bwMode="auto">
+                    <a:xfrm>
+                      <a:off x="0" y="0"/>
+                      <a:ext cx="935991" cy="977903"/>
+                    </a:xfrm>
+                    <a:prstGeom prst="rect">
+                      <a:avLst/>
+                    </a:prstGeom>
+                    <a:noFill/>
+                    <a:ln>
+                      <a:noFill/>
+                    </a:ln>
+                    <a:extLst>
+                      <a:ext uri="{53640926-AAD7-44D8-BBD7-CCE9431645EC}">
+                        <a14:shadowObscured xmlns:a14="http://schemas.microsoft.com/office/drawing/2010/main"/>
+                      </a:ext>
+                    </a:extLst>
+                  </pic:spPr>
+                </pic:pic>
+              </a:graphicData>
+            </a:graphic>
+          </wp:anchor>
+        </w:drawing>
+      </w:r>
+      <w:r>
+        <w:t>Apriltag</w:t>
+      </w:r>
+    </w:p>
+    <w:p>
+      <w:pPr>
+        <w:pStyle w:val="DokLauftext"/>
+      </w:pPr>
+      <w:r>
+        <w:rPr>
+          <w:noProof/>
+        </w:rPr>
+        <mc:AlternateContent>
+          <mc:Choice Requires="wps">
+            <w:drawing>
+              <wp:anchor distT="0" distB="0" distL="114300" distR="114300" simplePos="0" relativeHeight="251686400" behindDoc="0" locked="0" layoutInCell="1" allowOverlap="1" wp14:anchorId="4104A815" wp14:editId="6AB0FFAC">
+                <wp:simplePos x="0" y="0"/>
+                <wp:positionH relativeFrom="column">
+                  <wp:posOffset>5218949</wp:posOffset>
+                </wp:positionH>
+                <wp:positionV relativeFrom="paragraph">
+                  <wp:posOffset>691919</wp:posOffset>
+                </wp:positionV>
+                <wp:extent cx="886460" cy="406400"/>
+                <wp:effectExtent l="0" t="0" r="8890" b="0"/>
+                <wp:wrapSquare wrapText="bothSides"/>
+                <wp:docPr id="8" name="Textfeld 8"/>
+                <wp:cNvGraphicFramePr/>
+                <a:graphic xmlns:a="http://schemas.openxmlformats.org/drawingml/2006/main">
+                  <a:graphicData uri="http://schemas.microsoft.com/office/word/2010/wordprocessingShape">
+                    <wps:wsp>
+                      <wps:cNvSpPr txBox="1"/>
+                      <wps:spPr>
+                        <a:xfrm>
+                          <a:off x="0" y="0"/>
+                          <a:ext cx="886460" cy="406400"/>
+                        </a:xfrm>
+                        <a:prstGeom prst="rect">
+                          <a:avLst/>
+                        </a:prstGeom>
+                        <a:solidFill>
+                          <a:prstClr val="white"/>
+                        </a:solidFill>
+                        <a:ln>
+                          <a:noFill/>
+                        </a:ln>
+                      </wps:spPr>
+                      <wps:txbx>
+                        <w:txbxContent>
+                          <w:p>
+                            <w:pPr>
+                              <w:pStyle w:val="Beschriftung"/>
+                              <w:rPr>
+                                <w:noProof/>
+                                <w:szCs w:val="24"/>
+                              </w:rPr>
+                            </w:pPr>
+                            <w:bookmarkStart w:id="33" w:name="_Toc502072230"/>
+                            <w:r>
+                              <w:t xml:space="preserve">Abbildung </w:t>
+                            </w:r>
+                            <w:fldSimple w:instr=" SEQ Abbildung \* ARABIC ">
                               <w:r>
-                                <w:t>Abbildung 6: VuMark</w:t>
+                                <w:rPr>
+                                  <w:noProof/>
+                                </w:rPr>
+                                <w:t>2</w:t>
                               </w:r>
-                            </w:p>
-                          </w:txbxContent>
-                        </wps:txbx>
-                        <wps:bodyPr rot="0" spcFirstLastPara="0" vertOverflow="overflow" horzOverflow="overflow" vert="horz" wrap="square" lIns="0" tIns="0" rIns="0" bIns="0" numCol="1" spcCol="0" rtlCol="0" fromWordArt="0" anchor="t" anchorCtr="0" forceAA="0" compatLnSpc="1">
-                          <a:prstTxWarp prst="textNoShape">
-                            <a:avLst/>
-                          </a:prstTxWarp>
-                          <a:noAutofit/>
-                        </wps:bodyPr>
-                      </wps:wsp>
-                    </wpg:wgp>
+                            </w:fldSimple>
+                            <w:r>
+                              <w:t>: Apriltag</w:t>
+                            </w:r>
+                            <w:bookmarkEnd w:id="33"/>
+                          </w:p>
+                        </w:txbxContent>
+                      </wps:txbx>
+                      <wps:bodyPr rot="0" spcFirstLastPara="0" vertOverflow="overflow" horzOverflow="overflow" vert="horz" wrap="square" lIns="0" tIns="0" rIns="0" bIns="0" numCol="1" spcCol="0" rtlCol="0" fromWordArt="0" anchor="t" anchorCtr="0" forceAA="0" compatLnSpc="1">
+                        <a:prstTxWarp prst="textNoShape">
+                          <a:avLst/>
+                        </a:prstTxWarp>
+                        <a:noAutofit/>
+                      </wps:bodyPr>
+                    </wps:wsp>
                   </a:graphicData>
                 </a:graphic>
                 <wp14:sizeRelH relativeFrom="margin">
@@ -4270,248 +4534,221 @@
           </mc:Choice>
           <mc:Fallback>
             <w:pict>
-              <v:group w14:anchorId="1BD13EEB" id="Gruppieren 21" o:spid="_x0000_s1026" style="position:absolute;margin-left:378.55pt;margin-top:1.55pt;width:95.8pt;height:112.35pt;z-index:251644416;mso-width-relative:margin;mso-height-relative:margin" coordorigin="4529,25" coordsize="11076,12885" o:gfxdata="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">
-                <v:shapetype id="_x0000_t75" coordsize="21600,21600" o:spt="75" o:preferrelative="t" path="m@4@5l@4@11@9@11@9@5xe" filled="f" stroked="f">
-                  <v:stroke joinstyle="miter"/>
-                  <v:formulas>
-                    <v:f eqn="if lineDrawn pixelLineWidth 0"/>
-                    <v:f eqn="sum @0 1 0"/>
-                    <v:f eqn="sum 0 0 @1"/>
-                    <v:f eqn="prod @2 1 2"/>
-                    <v:f eqn="prod @3 21600 pixelWidth"/>
-                    <v:f eqn="prod @3 21600 pixelHeight"/>
-                    <v:f eqn="sum @0 0 1"/>
-                    <v:f eqn="prod @6 1 2"/>
-                    <v:f eqn="prod @7 21600 pixelWidth"/>
-                    <v:f eqn="sum @8 21600 0"/>
-                    <v:f eqn="prod @7 21600 pixelHeight"/>
-                    <v:f eqn="sum @10 21600 0"/>
-                  </v:formulas>
-                  <v:path o:extrusionok="f" gradientshapeok="t" o:connecttype="rect"/>
-                  <o:lock v:ext="edit" aspectratio="t"/>
-                </v:shapetype>
-                <v:shape id="Grafik 7" o:spid="_x0000_s1027" type="#_x0000_t75" style="position:absolute;left:4529;top:25;width:10102;height:11119;visibility:visible;mso-wrap-style:square" o:gfxdata="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">
-                  <v:imagedata r:id="rId12" o:title=""/>
-                </v:shape>
-                <v:shapetype id="_x0000_t202" coordsize="21600,21600" o:spt="202" path="m,l,21600r21600,l21600,xe">
-                  <v:stroke joinstyle="miter"/>
-                  <v:path gradientshapeok="t" o:connecttype="rect"/>
-                </v:shapetype>
-                <v:shape id="Textfeld 20" o:spid="_x0000_s1028" type="#_x0000_t202" style="position:absolute;left:5251;top:11144;width:10354;height:1767;visibility:visible;mso-wrap-style:square;v-text-anchor:top" o:gfxdata="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" stroked="f">
-                  <v:textbox inset="0,0,0,0">
-                    <w:txbxContent>
-                      <w:p>
-                        <w:pPr>
-                          <w:pStyle w:val="Beschriftung"/>
+              <v:shape w14:anchorId="4104A815" id="Textfeld 8" o:spid="_x0000_s1027" type="#_x0000_t202" style="position:absolute;margin-left:410.95pt;margin-top:54.5pt;width:69.8pt;height:32pt;z-index:251686400;visibility:visible;mso-wrap-style:square;mso-width-percent:0;mso-height-percent:0;mso-wrap-distance-left:9pt;mso-wrap-distance-top:0;mso-wrap-distance-right:9pt;mso-wrap-distance-bottom:0;mso-position-horizontal:absolute;mso-position-horizontal-relative:text;mso-position-vertical:absolute;mso-position-vertical-relative:text;mso-width-percent:0;mso-height-percent:0;mso-width-relative:margin;mso-height-relative:margin;v-text-anchor:top" o:gfxdata="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" stroked="f">
+                <v:textbox inset="0,0,0,0">
+                  <w:txbxContent>
+                    <w:p>
+                      <w:pPr>
+                        <w:pStyle w:val="Beschriftung"/>
+                        <w:rPr>
+                          <w:noProof/>
+                          <w:szCs w:val="24"/>
+                        </w:rPr>
+                      </w:pPr>
+                      <w:bookmarkStart w:id="34" w:name="_Toc502072230"/>
+                      <w:r>
+                        <w:t xml:space="preserve">Abbildung </w:t>
+                      </w:r>
+                      <w:fldSimple w:instr=" SEQ Abbildung \* ARABIC ">
+                        <w:r>
                           <w:rPr>
                             <w:noProof/>
-                            <w:szCs w:val="24"/>
                           </w:rPr>
-                        </w:pPr>
-                        <w:r>
-                          <w:t>Abbildung 6: VuMark</w:t>
+                          <w:t>2</w:t>
                         </w:r>
-                      </w:p>
-                    </w:txbxContent>
-                  </v:textbox>
-                </v:shape>
+                      </w:fldSimple>
+                      <w:r>
+                        <w:t>: Apriltag</w:t>
+                      </w:r>
+                      <w:bookmarkEnd w:id="34"/>
+                    </w:p>
+                  </w:txbxContent>
+                </v:textbox>
                 <w10:wrap type="square"/>
-              </v:group>
+              </v:shape>
             </w:pict>
           </mc:Fallback>
         </mc:AlternateContent>
       </w:r>
       <w:r>
-        <w:t>Vuforia bietet ihre eigenen Markers, die sogenannten VuMarks</w:t>
+        <w:t>Apriltags</w:t>
       </w:r>
       <w:r>
         <w:rPr>
           <w:rStyle w:val="Funotenzeichen"/>
         </w:rPr>
-        <w:footnoteReference w:id="2"/>
-      </w:r>
-      <w:r>
-        <w:t>. Da eine Bedingung unseres Projekts war, nur OpenSource Software zu benutzen, waren die Marker kaum eine Option. In der gratis Version von Unity 2017.2, die erst während des Projekts veröffentlich wurde, könnte man die Marker verwenden. In der Stand-Alone Version von Vuforia war dies nur mit der PRO Lizenz möglich.</w:t>
-      </w:r>
-    </w:p>
-    <w:p>
-      <w:pPr>
-        <w:pStyle w:val="DokLauftext"/>
-      </w:pPr>
+        <w:footnoteReference w:id="3"/>
+      </w:r>
+      <w:r>
+        <w:t xml:space="preserve"> sind ähnlich aufgebaut wie Aruco Codes</w:t>
+      </w:r>
+      <w:r>
+        <w:t xml:space="preserve"> und werden generell für Aufgabenstellungen im Bereich </w:t>
+      </w:r>
+      <w:r>
+        <w:t xml:space="preserve">der </w:t>
+      </w:r>
+      <w:r>
+        <w:t xml:space="preserve">AR, Robotics und der Kamerakalibration verwendet. </w:t>
+      </w:r>
+      <w:r>
+        <w:t>Diese Codes</w:t>
+      </w:r>
+      <w:r>
+        <w:t xml:space="preserve"> wären auch eine gute Alternative gewesen, jedoch schienen uns die Bibliotheken für Aruco Markers für unser Projekt ausgereifter zu sein, weshalb wir uns gegen Apriltags entschieden </w:t>
+      </w:r>
+      <w:r>
+        <w:t>haben.</w:t>
+      </w:r>
     </w:p>
     <w:p>
       <w:pPr>
         <w:pStyle w:val="berschrift4"/>
-      </w:pPr>
-      <w:r>
-        <w:lastRenderedPageBreak/>
-        <w:t>Apriltag</w:t>
-      </w:r>
-    </w:p>
-    <w:p>
-      <w:pPr>
-        <w:pStyle w:val="DokLauftext"/>
       </w:pPr>
       <w:r>
         <w:rPr>
           <w:noProof/>
-          <w:lang w:val="de-DE"/>
+        </w:rPr>
+        <w:drawing>
+          <wp:anchor distT="0" distB="0" distL="114300" distR="114300" simplePos="0" relativeHeight="251648512" behindDoc="0" locked="0" layoutInCell="1" allowOverlap="1">
+            <wp:simplePos x="0" y="0"/>
+            <wp:positionH relativeFrom="column">
+              <wp:posOffset>5171752</wp:posOffset>
+            </wp:positionH>
+            <wp:positionV relativeFrom="paragraph">
+              <wp:posOffset>458701</wp:posOffset>
+            </wp:positionV>
+            <wp:extent cx="868680" cy="535925"/>
+            <wp:effectExtent l="0" t="0" r="7620" b="0"/>
+            <wp:wrapSquare wrapText="bothSides"/>
+            <wp:docPr id="6" name="Grafik 6" descr="Datei:Barcode EAN8.svg"/>
+            <wp:cNvGraphicFramePr>
+              <a:graphicFrameLocks xmlns:a="http://schemas.openxmlformats.org/drawingml/2006/main" noChangeAspect="1"/>
+            </wp:cNvGraphicFramePr>
+            <a:graphic xmlns:a="http://schemas.openxmlformats.org/drawingml/2006/main">
+              <a:graphicData uri="http://schemas.openxmlformats.org/drawingml/2006/picture">
+                <pic:pic xmlns:pic="http://schemas.openxmlformats.org/drawingml/2006/picture">
+                  <pic:nvPicPr>
+                    <pic:cNvPr id="6" name="Grafik 6" descr="Datei:Barcode EAN8.svg"/>
+                    <pic:cNvPicPr>
+                      <a:picLocks noChangeAspect="1"/>
+                    </pic:cNvPicPr>
+                  </pic:nvPicPr>
+                  <pic:blipFill>
+                    <a:blip r:embed="rId13" cstate="print">
+                      <a:extLst>
+                        <a:ext uri="{28A0092B-C50C-407E-A947-70E740481C1C}">
+                          <a14:useLocalDpi xmlns:a14="http://schemas.microsoft.com/office/drawing/2010/main" val="0"/>
+                        </a:ext>
+                      </a:extLst>
+                    </a:blip>
+                    <a:srcRect/>
+                    <a:stretch>
+                      <a:fillRect/>
+                    </a:stretch>
+                  </pic:blipFill>
+                  <pic:spPr bwMode="auto">
+                    <a:xfrm>
+                      <a:off x="0" y="0"/>
+                      <a:ext cx="868680" cy="535925"/>
+                    </a:xfrm>
+                    <a:prstGeom prst="rect">
+                      <a:avLst/>
+                    </a:prstGeom>
+                    <a:noFill/>
+                    <a:ln>
+                      <a:noFill/>
+                    </a:ln>
+                  </pic:spPr>
+                </pic:pic>
+              </a:graphicData>
+            </a:graphic>
+          </wp:anchor>
+        </w:drawing>
+      </w:r>
+      <w:r>
+        <w:t>Barcode</w:t>
+      </w:r>
+    </w:p>
+    <w:p>
+      <w:pPr>
+        <w:pStyle w:val="DokLauftext"/>
+      </w:pPr>
+      <w:r>
+        <w:rPr>
+          <w:noProof/>
         </w:rPr>
         <mc:AlternateContent>
-          <mc:Choice Requires="wpg">
+          <mc:Choice Requires="wps">
             <w:drawing>
-              <wp:anchor distT="0" distB="0" distL="114300" distR="114300" simplePos="0" relativeHeight="251673088" behindDoc="0" locked="0" layoutInCell="1" allowOverlap="1" wp14:anchorId="441C1BF5" wp14:editId="056967CA">
+              <wp:anchor distT="0" distB="0" distL="114300" distR="114300" simplePos="0" relativeHeight="251706880" behindDoc="0" locked="0" layoutInCell="1" allowOverlap="1" wp14:anchorId="2B7B4C9B" wp14:editId="34369600">
                 <wp:simplePos x="0" y="0"/>
                 <wp:positionH relativeFrom="column">
-                  <wp:posOffset>5106138</wp:posOffset>
+                  <wp:posOffset>5264785</wp:posOffset>
                 </wp:positionH>
                 <wp:positionV relativeFrom="paragraph">
-                  <wp:posOffset>20520</wp:posOffset>
+                  <wp:posOffset>292735</wp:posOffset>
                 </wp:positionV>
-                <wp:extent cx="935991" cy="1344451"/>
-                <wp:effectExtent l="0" t="0" r="0" b="8255"/>
+                <wp:extent cx="664845" cy="406400"/>
+                <wp:effectExtent l="0" t="0" r="1905" b="0"/>
                 <wp:wrapSquare wrapText="bothSides"/>
-                <wp:docPr id="15" name="Gruppieren 15"/>
+                <wp:docPr id="9" name="Textfeld 9"/>
                 <wp:cNvGraphicFramePr/>
                 <a:graphic xmlns:a="http://schemas.openxmlformats.org/drawingml/2006/main">
-                  <a:graphicData uri="http://schemas.microsoft.com/office/word/2010/wordprocessingGroup">
-                    <wpg:wgp>
-                      <wpg:cNvGrpSpPr/>
-                      <wpg:grpSpPr>
+                  <a:graphicData uri="http://schemas.microsoft.com/office/word/2010/wordprocessingShape">
+                    <wps:wsp>
+                      <wps:cNvSpPr txBox="1"/>
+                      <wps:spPr>
                         <a:xfrm>
                           <a:off x="0" y="0"/>
-                          <a:ext cx="935991" cy="1344451"/>
-                          <a:chOff x="-75230" y="326308"/>
-                          <a:chExt cx="1597594" cy="2385739"/>
+                          <a:ext cx="664845" cy="406400"/>
                         </a:xfrm>
-                      </wpg:grpSpPr>
-                      <pic:pic xmlns:pic="http://schemas.openxmlformats.org/drawingml/2006/picture">
-                        <pic:nvPicPr>
-                          <pic:cNvPr id="4" name="Grafik 4"/>
-                          <pic:cNvPicPr preferRelativeResize="0">
-                            <a:picLocks noChangeAspect="1"/>
-                          </pic:cNvPicPr>
-                        </pic:nvPicPr>
-                        <pic:blipFill>
-                          <a:blip r:embed="rId13" cstate="print">
-                            <a:extLst>
-                              <a:ext uri="{28A0092B-C50C-407E-A947-70E740481C1C}">
-                                <a14:useLocalDpi xmlns:a14="http://schemas.microsoft.com/office/drawing/2010/main" val="0"/>
-                              </a:ext>
-                            </a:extLst>
-                          </a:blip>
-                          <a:stretch>
-                            <a:fillRect/>
-                          </a:stretch>
-                        </pic:blipFill>
-                        <pic:spPr bwMode="auto">
-                          <a:xfrm>
-                            <a:off x="-75230" y="326308"/>
-                            <a:ext cx="1597594" cy="1735296"/>
-                          </a:xfrm>
-                          <a:prstGeom prst="rect">
-                            <a:avLst/>
-                          </a:prstGeom>
+                        <a:prstGeom prst="rect">
+                          <a:avLst/>
+                        </a:prstGeom>
+                        <a:solidFill>
+                          <a:prstClr val="white"/>
+                        </a:solidFill>
+                        <a:ln>
                           <a:noFill/>
-                          <a:ln>
-                            <a:noFill/>
-                          </a:ln>
-                          <a:extLst>
-                            <a:ext uri="{53640926-AAD7-44D8-BBD7-CCE9431645EC}">
-                              <a14:shadowObscured xmlns:a14="http://schemas.microsoft.com/office/drawing/2010/main"/>
-                            </a:ext>
-                          </a:extLst>
-                        </pic:spPr>
-                      </pic:pic>
-                      <wps:wsp>
-                        <wps:cNvPr id="13" name="Textfeld 13"/>
-                        <wps:cNvSpPr txBox="1"/>
-                        <wps:spPr>
-                          <a:xfrm>
-                            <a:off x="213907" y="2089679"/>
-                            <a:ext cx="1268535" cy="622368"/>
-                          </a:xfrm>
-                          <a:prstGeom prst="rect">
-                            <a:avLst/>
-                          </a:prstGeom>
-                          <a:solidFill>
-                            <a:prstClr val="white"/>
-                          </a:solidFill>
-                          <a:ln>
-                            <a:noFill/>
-                          </a:ln>
-                          <a:effectLst/>
-                        </wps:spPr>
-                        <wps:txbx>
-                          <w:txbxContent>
-                            <w:p>
-                              <w:pPr>
-                                <w:pStyle w:val="Beschriftung"/>
+                        </a:ln>
+                      </wps:spPr>
+                      <wps:txbx>
+                        <w:txbxContent>
+                          <w:p>
+                            <w:pPr>
+                              <w:pStyle w:val="Beschriftung"/>
+                              <w:rPr>
+                                <w:noProof/>
+                                <w:szCs w:val="24"/>
+                              </w:rPr>
+                            </w:pPr>
+                            <w:bookmarkStart w:id="35" w:name="_Toc502072231"/>
+                            <w:r>
+                              <w:t xml:space="preserve">Abbildung </w:t>
+                            </w:r>
+                            <w:fldSimple w:instr=" SEQ Abbildung \* ARABIC ">
+                              <w:r>
                                 <w:rPr>
                                   <w:noProof/>
-                                  <w:szCs w:val="24"/>
                                 </w:rPr>
-                              </w:pPr>
-                              <w:r>
-                                <w:t>Abbildung</w:t>
+                                <w:t>3</w:t>
                               </w:r>
-                              <w:r>
-                                <w:t xml:space="preserve"> 3</w:t>
-                              </w:r>
-                              <w:r>
-                                <w:t>: Apriltag</w:t>
-                              </w:r>
-                            </w:p>
-                            <w:p/>
-                            <w:p>
-                              <w:pPr>
-                                <w:pStyle w:val="Beschriftung"/>
-                                <w:rPr>
-                                  <w:noProof/>
-                                  <w:szCs w:val="24"/>
-                                </w:rPr>
-                              </w:pPr>
-                              <w:bookmarkStart w:id="31" w:name="_Toc501725272"/>
-                              <w:r>
-                                <w:t xml:space="preserve">Abbildung </w:t>
-                              </w:r>
-                              <w:fldSimple w:instr=" SEQ Abbildung \* ARABIC ">
-                                <w:r>
-                                  <w:rPr>
-                                    <w:noProof/>
-                                  </w:rPr>
-                                  <w:t>1</w:t>
-                                </w:r>
-                              </w:fldSimple>
-                              <w:r>
-                                <w:t>: QR Code</w:t>
-                              </w:r>
-                              <w:r>
-                                <w:t xml:space="preserve">Abbildung </w:t>
-                              </w:r>
-                              <w:fldSimple w:instr=" SEQ Abbildung \* ARABIC ">
-                                <w:r>
-                                  <w:rPr>
-                                    <w:noProof/>
-                                  </w:rPr>
-                                  <w:t>2</w:t>
-                                </w:r>
-                              </w:fldSimple>
-                              <w:r>
-                                <w:t>: Apriltag</w:t>
-                              </w:r>
-                              <w:bookmarkEnd w:id="31"/>
-                            </w:p>
-                          </w:txbxContent>
-                        </wps:txbx>
-                        <wps:bodyPr rot="0" spcFirstLastPara="0" vertOverflow="overflow" horzOverflow="overflow" vert="horz" wrap="square" lIns="0" tIns="0" rIns="0" bIns="0" numCol="1" spcCol="0" rtlCol="0" fromWordArt="0" anchor="t" anchorCtr="0" forceAA="0" compatLnSpc="1">
-                          <a:prstTxWarp prst="textNoShape">
-                            <a:avLst/>
-                          </a:prstTxWarp>
-                          <a:noAutofit/>
-                        </wps:bodyPr>
-                      </wps:wsp>
-                    </wpg:wgp>
+                            </w:fldSimple>
+                            <w:r>
+                              <w:t>: Barcode</w:t>
+                            </w:r>
+                            <w:bookmarkEnd w:id="35"/>
+                          </w:p>
+                        </w:txbxContent>
+                      </wps:txbx>
+                      <wps:bodyPr rot="0" spcFirstLastPara="0" vertOverflow="overflow" horzOverflow="overflow" vert="horz" wrap="square" lIns="0" tIns="0" rIns="0" bIns="0" numCol="1" spcCol="0" rtlCol="0" fromWordArt="0" anchor="t" anchorCtr="0" forceAA="0" compatLnSpc="1">
+                        <a:prstTxWarp prst="textNoShape">
+                          <a:avLst/>
+                        </a:prstTxWarp>
+                        <a:noAutofit/>
+                      </wps:bodyPr>
+                    </wps:wsp>
                   </a:graphicData>
                 </a:graphic>
                 <wp14:sizeRelH relativeFrom="margin">
@@ -4525,111 +4762,56 @@
           </mc:Choice>
           <mc:Fallback>
             <w:pict>
-              <v:group w14:anchorId="441C1BF5" id="Gruppieren 15" o:spid="_x0000_s1029" style="position:absolute;margin-left:402.05pt;margin-top:1.6pt;width:73.7pt;height:105.85pt;z-index:251673088;mso-width-relative:margin;mso-height-relative:margin" coordorigin="-752,3263" coordsize="15975,23857" o:gfxdata="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">
-                <v:shape id="Grafik 4" o:spid="_x0000_s1030" type="#_x0000_t75" style="position:absolute;left:-752;top:3263;width:15975;height:17353;visibility:visible;mso-wrap-style:square" o:preferrelative="f" o:gfxdata="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">
-                  <v:imagedata r:id="rId14" o:title=""/>
-                </v:shape>
-                <v:shape id="Textfeld 13" o:spid="_x0000_s1031" type="#_x0000_t202" style="position:absolute;left:2139;top:20896;width:12685;height:6224;visibility:visible;mso-wrap-style:square;v-text-anchor:top" o:gfxdata="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" stroked="f">
-                  <v:textbox inset="0,0,0,0">
-                    <w:txbxContent>
-                      <w:p>
-                        <w:pPr>
-                          <w:pStyle w:val="Beschriftung"/>
+              <v:shape w14:anchorId="2B7B4C9B" id="Textfeld 9" o:spid="_x0000_s1028" type="#_x0000_t202" style="position:absolute;margin-left:414.55pt;margin-top:23.05pt;width:52.35pt;height:32pt;z-index:251706880;visibility:visible;mso-wrap-style:square;mso-width-percent:0;mso-height-percent:0;mso-wrap-distance-left:9pt;mso-wrap-distance-top:0;mso-wrap-distance-right:9pt;mso-wrap-distance-bottom:0;mso-position-horizontal:absolute;mso-position-horizontal-relative:text;mso-position-vertical:absolute;mso-position-vertical-relative:text;mso-width-percent:0;mso-height-percent:0;mso-width-relative:margin;mso-height-relative:margin;v-text-anchor:top" o:gfxdata="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" stroked="f">
+                <v:textbox inset="0,0,0,0">
+                  <w:txbxContent>
+                    <w:p>
+                      <w:pPr>
+                        <w:pStyle w:val="Beschriftung"/>
+                        <w:rPr>
+                          <w:noProof/>
+                          <w:szCs w:val="24"/>
+                        </w:rPr>
+                      </w:pPr>
+                      <w:bookmarkStart w:id="36" w:name="_Toc502072231"/>
+                      <w:r>
+                        <w:t xml:space="preserve">Abbildung </w:t>
+                      </w:r>
+                      <w:fldSimple w:instr=" SEQ Abbildung \* ARABIC ">
+                        <w:r>
                           <w:rPr>
                             <w:noProof/>
-                            <w:szCs w:val="24"/>
                           </w:rPr>
-                        </w:pPr>
-                        <w:r>
-                          <w:t>Abbildung</w:t>
+                          <w:t>3</w:t>
                         </w:r>
-                        <w:r>
-                          <w:t xml:space="preserve"> 3</w:t>
-                        </w:r>
-                        <w:r>
-                          <w:t>: Apriltag</w:t>
-                        </w:r>
-                      </w:p>
-                      <w:p/>
-                      <w:p>
-                        <w:pPr>
-                          <w:pStyle w:val="Beschriftung"/>
-                          <w:rPr>
-                            <w:noProof/>
-                            <w:szCs w:val="24"/>
-                          </w:rPr>
-                        </w:pPr>
-                        <w:bookmarkStart w:id="32" w:name="_Toc501725272"/>
-                        <w:r>
-                          <w:t xml:space="preserve">Abbildung </w:t>
-                        </w:r>
-                        <w:fldSimple w:instr=" SEQ Abbildung \* ARABIC ">
-                          <w:r>
-                            <w:rPr>
-                              <w:noProof/>
-                            </w:rPr>
-                            <w:t>1</w:t>
-                          </w:r>
-                        </w:fldSimple>
-                        <w:r>
-                          <w:t>: QR Code</w:t>
-                        </w:r>
-                        <w:r>
-                          <w:t xml:space="preserve">Abbildung </w:t>
-                        </w:r>
-                        <w:fldSimple w:instr=" SEQ Abbildung \* ARABIC ">
-                          <w:r>
-                            <w:rPr>
-                              <w:noProof/>
-                            </w:rPr>
-                            <w:t>2</w:t>
-                          </w:r>
-                        </w:fldSimple>
-                        <w:r>
-                          <w:t>: Apriltag</w:t>
-                        </w:r>
-                        <w:bookmarkEnd w:id="32"/>
-                      </w:p>
-                    </w:txbxContent>
-                  </v:textbox>
-                </v:shape>
+                      </w:fldSimple>
+                      <w:r>
+                        <w:t>: Barcode</w:t>
+                      </w:r>
+                      <w:bookmarkEnd w:id="36"/>
+                    </w:p>
+                  </w:txbxContent>
+                </v:textbox>
                 <w10:wrap type="square"/>
-              </v:group>
+              </v:shape>
             </w:pict>
           </mc:Fallback>
         </mc:AlternateContent>
       </w:r>
       <w:r>
-        <w:t>Apriltags</w:t>
-      </w:r>
-      <w:r>
-        <w:rPr>
-          <w:rStyle w:val="Funotenzeichen"/>
-        </w:rPr>
-        <w:footnoteReference w:id="3"/>
-      </w:r>
-      <w:r>
-        <w:t xml:space="preserve"> sind ähnlich aufgebaut wie Aruco Codes</w:t>
-      </w:r>
-      <w:r>
-        <w:t xml:space="preserve"> und werden generell für Aufgabenstellungen im Bereich AR, Robotics und der Kamerakalibration verwendet. </w:t>
-      </w:r>
-      <w:r>
-        <w:t>Diese Codes</w:t>
-      </w:r>
-      <w:r>
-        <w:t xml:space="preserve"> wären auch eine gute Alternative gewesen, jedoch schienen uns die Bibliotheken für Aruco Markers für unser Projekt ausgereifter zu sein, weshalb wir uns gegen Apriltags entschieden </w:t>
-      </w:r>
-      <w:r>
-        <w:t>haben.</w:t>
-      </w:r>
-    </w:p>
-    <w:p>
-      <w:pPr>
-        <w:pStyle w:val="berschrift4"/>
-      </w:pPr>
-      <w:r>
-        <w:t>Barcode</w:t>
+        <w:t>Es</w:t>
+      </w:r>
+      <w:r>
+        <w:t xml:space="preserve"> </w:t>
+      </w:r>
+      <w:r>
+        <w:t>wurden</w:t>
+      </w:r>
+      <w:r>
+        <w:t xml:space="preserve"> nicht so viele Codierungsmöglichkeiten</w:t>
+      </w:r>
+      <w:r>
+        <w:t>, wie uns ein Barcode</w:t>
       </w:r>
       <w:r>
         <w:rPr>
@@ -4637,504 +4819,504 @@
         </w:rPr>
         <w:footnoteReference w:id="4"/>
       </w:r>
-    </w:p>
-    <w:p>
-      <w:pPr>
-        <w:pStyle w:val="DokLauftext"/>
+      <w:r>
+        <w:t xml:space="preserve"> bereitstellen könnte,</w:t>
+      </w:r>
+      <w:r>
+        <w:t xml:space="preserve"> benötigt</w:t>
+      </w:r>
+      <w:r>
+        <w:t>. Weiter sind</w:t>
+      </w:r>
+      <w:r>
+        <w:t xml:space="preserve"> feine Linien</w:t>
+      </w:r>
+      <w:r>
+        <w:t xml:space="preserve"> </w:t>
+      </w:r>
+      <w:r>
+        <w:t>schwer detektierbar aus grosser Distanz</w:t>
+      </w:r>
+      <w:r>
+        <w:t xml:space="preserve">, was für unser Use Case </w:t>
+      </w:r>
+      <w:r>
+        <w:t>problematisch geworden wäre.</w:t>
+      </w:r>
+    </w:p>
+    <w:p>
+      <w:pPr>
+        <w:pStyle w:val="berschrift4"/>
       </w:pPr>
       <w:r>
         <w:rPr>
           <w:noProof/>
-          <w:lang w:val="de-DE"/>
+        </w:rPr>
+        <w:drawing>
+          <wp:anchor distT="0" distB="0" distL="114300" distR="114300" simplePos="0" relativeHeight="251665920" behindDoc="0" locked="0" layoutInCell="1" allowOverlap="1">
+            <wp:simplePos x="0" y="0"/>
+            <wp:positionH relativeFrom="column">
+              <wp:posOffset>5141793</wp:posOffset>
+            </wp:positionH>
+            <wp:positionV relativeFrom="paragraph">
+              <wp:posOffset>416156</wp:posOffset>
+            </wp:positionV>
+            <wp:extent cx="934720" cy="826412"/>
+            <wp:effectExtent l="0" t="0" r="0" b="0"/>
+            <wp:wrapSquare wrapText="bothSides"/>
+            <wp:docPr id="5" name="Grafik 5" descr="https://upload.wikimedia.org/wikipedia/commons/8/87/QRCode.png"/>
+            <wp:cNvGraphicFramePr>
+              <a:graphicFrameLocks xmlns:a="http://schemas.openxmlformats.org/drawingml/2006/main" noChangeAspect="1"/>
+            </wp:cNvGraphicFramePr>
+            <a:graphic xmlns:a="http://schemas.openxmlformats.org/drawingml/2006/main">
+              <a:graphicData uri="http://schemas.openxmlformats.org/drawingml/2006/picture">
+                <pic:pic xmlns:pic="http://schemas.openxmlformats.org/drawingml/2006/picture">
+                  <pic:nvPicPr>
+                    <pic:cNvPr id="5" name="Grafik 5" descr="https://upload.wikimedia.org/wikipedia/commons/8/87/QRCode.png"/>
+                    <pic:cNvPicPr preferRelativeResize="0">
+                      <a:picLocks noChangeAspect="1"/>
+                    </pic:cNvPicPr>
+                  </pic:nvPicPr>
+                  <pic:blipFill>
+                    <a:blip r:embed="rId14">
+                      <a:extLst>
+                        <a:ext uri="{28A0092B-C50C-407E-A947-70E740481C1C}">
+                          <a14:useLocalDpi xmlns:a14="http://schemas.microsoft.com/office/drawing/2010/main" val="0"/>
+                        </a:ext>
+                      </a:extLst>
+                    </a:blip>
+                    <a:srcRect/>
+                    <a:stretch>
+                      <a:fillRect/>
+                    </a:stretch>
+                  </pic:blipFill>
+                  <pic:spPr bwMode="auto">
+                    <a:xfrm>
+                      <a:off x="0" y="0"/>
+                      <a:ext cx="934720" cy="826412"/>
+                    </a:xfrm>
+                    <a:prstGeom prst="rect">
+                      <a:avLst/>
+                    </a:prstGeom>
+                    <a:noFill/>
+                    <a:ln>
+                      <a:noFill/>
+                    </a:ln>
+                  </pic:spPr>
+                </pic:pic>
+              </a:graphicData>
+            </a:graphic>
+          </wp:anchor>
+        </w:drawing>
+      </w:r>
+      <w:r>
+        <w:t>QR Codes</w:t>
+      </w:r>
+    </w:p>
+    <w:p>
+      <w:pPr>
+        <w:pStyle w:val="DokLauftext"/>
+      </w:pPr>
+      <w:r>
+        <w:rPr>
+          <w:noProof/>
         </w:rPr>
         <mc:AlternateContent>
-          <mc:Choice Requires="wpg">
+          <mc:Choice Requires="wps">
             <w:drawing>
-              <wp:anchor distT="0" distB="0" distL="114300" distR="114300" simplePos="0" relativeHeight="251678208" behindDoc="0" locked="0" layoutInCell="1" allowOverlap="1" wp14:anchorId="4E548934" wp14:editId="1C206E01">
+              <wp:anchor distT="0" distB="0" distL="114300" distR="114300" simplePos="0" relativeHeight="251716096" behindDoc="0" locked="0" layoutInCell="1" allowOverlap="1" wp14:anchorId="6B4573BE" wp14:editId="62762207">
                 <wp:simplePos x="0" y="0"/>
                 <wp:positionH relativeFrom="column">
-                  <wp:posOffset>5120640</wp:posOffset>
+                  <wp:posOffset>5287010</wp:posOffset>
                 </wp:positionH>
                 <wp:positionV relativeFrom="paragraph">
-                  <wp:posOffset>18415</wp:posOffset>
+                  <wp:posOffset>481561</wp:posOffset>
                 </wp:positionV>
-                <wp:extent cx="868680" cy="908050"/>
-                <wp:effectExtent l="0" t="0" r="7620" b="6350"/>
+                <wp:extent cx="789305" cy="635"/>
+                <wp:effectExtent l="0" t="0" r="0" b="0"/>
                 <wp:wrapSquare wrapText="bothSides"/>
-                <wp:docPr id="19" name="Gruppieren 19"/>
+                <wp:docPr id="10" name="Textfeld 10"/>
                 <wp:cNvGraphicFramePr/>
                 <a:graphic xmlns:a="http://schemas.openxmlformats.org/drawingml/2006/main">
-                  <a:graphicData uri="http://schemas.microsoft.com/office/word/2010/wordprocessingGroup">
-                    <wpg:wgp>
-                      <wpg:cNvGrpSpPr/>
-                      <wpg:grpSpPr>
+                  <a:graphicData uri="http://schemas.microsoft.com/office/word/2010/wordprocessingShape">
+                    <wps:wsp>
+                      <wps:cNvSpPr txBox="1"/>
+                      <wps:spPr>
                         <a:xfrm>
                           <a:off x="0" y="0"/>
-                          <a:ext cx="868680" cy="908050"/>
-                          <a:chOff x="247360" y="102052"/>
-                          <a:chExt cx="1069091" cy="1078479"/>
+                          <a:ext cx="789305" cy="635"/>
                         </a:xfrm>
-                      </wpg:grpSpPr>
-                      <pic:pic xmlns:pic="http://schemas.openxmlformats.org/drawingml/2006/picture">
-                        <pic:nvPicPr>
-                          <pic:cNvPr id="6" name="Grafik 6" descr="Datei:Barcode EAN8.svg"/>
-                          <pic:cNvPicPr>
-                            <a:picLocks noChangeAspect="1"/>
-                          </pic:cNvPicPr>
-                        </pic:nvPicPr>
-                        <pic:blipFill>
-                          <a:blip r:embed="rId15" cstate="print">
-                            <a:extLst>
-                              <a:ext uri="{28A0092B-C50C-407E-A947-70E740481C1C}">
-                                <a14:useLocalDpi xmlns:a14="http://schemas.microsoft.com/office/drawing/2010/main" val="0"/>
-                              </a:ext>
-                            </a:extLst>
-                          </a:blip>
-                          <a:srcRect/>
-                          <a:stretch>
-                            <a:fillRect/>
-                          </a:stretch>
-                        </pic:blipFill>
-                        <pic:spPr bwMode="auto">
-                          <a:xfrm>
-                            <a:off x="247360" y="102052"/>
-                            <a:ext cx="1069091" cy="636511"/>
-                          </a:xfrm>
-                          <a:prstGeom prst="rect">
-                            <a:avLst/>
-                          </a:prstGeom>
+                        <a:prstGeom prst="rect">
+                          <a:avLst/>
+                        </a:prstGeom>
+                        <a:solidFill>
+                          <a:prstClr val="white"/>
+                        </a:solidFill>
+                        <a:ln>
                           <a:noFill/>
-                          <a:ln>
-                            <a:noFill/>
-                          </a:ln>
-                        </pic:spPr>
-                      </pic:pic>
-                      <wps:wsp>
-                        <wps:cNvPr id="18" name="Textfeld 18"/>
-                        <wps:cNvSpPr txBox="1"/>
-                        <wps:spPr>
-                          <a:xfrm>
-                            <a:off x="384158" y="825962"/>
-                            <a:ext cx="918865" cy="354569"/>
-                          </a:xfrm>
-                          <a:prstGeom prst="rect">
-                            <a:avLst/>
-                          </a:prstGeom>
-                          <a:solidFill>
-                            <a:prstClr val="white"/>
-                          </a:solidFill>
-                          <a:ln>
-                            <a:noFill/>
-                          </a:ln>
-                          <a:effectLst/>
-                        </wps:spPr>
-                        <wps:txbx>
-                          <w:txbxContent>
-                            <w:p>
-                              <w:pPr>
-                                <w:pStyle w:val="Beschriftung"/>
+                        </a:ln>
+                      </wps:spPr>
+                      <wps:txbx>
+                        <w:txbxContent>
+                          <w:p>
+                            <w:pPr>
+                              <w:pStyle w:val="Beschriftung"/>
+                              <w:rPr>
+                                <w:rFonts w:cs="Arial"/>
+                                <w:b/>
+                                <w:iCs w:val="0"/>
+                                <w:noProof/>
+                                <w:kern w:val="32"/>
+                                <w:sz w:val="24"/>
+                                <w:szCs w:val="26"/>
+                              </w:rPr>
+                            </w:pPr>
+                            <w:bookmarkStart w:id="37" w:name="_Toc502072232"/>
+                            <w:r>
+                              <w:t xml:space="preserve">Abbildung </w:t>
+                            </w:r>
+                            <w:fldSimple w:instr=" SEQ Abbildung \* ARABIC ">
+                              <w:r>
                                 <w:rPr>
                                   <w:noProof/>
-                                  <w:szCs w:val="24"/>
                                 </w:rPr>
-                              </w:pPr>
-                              <w:r>
-                                <w:t>Abbildung 5: Barcode</w:t>
+                                <w:t>4</w:t>
                               </w:r>
-                            </w:p>
-                            <w:p/>
-                            <w:p>
-                              <w:pPr>
-                                <w:pStyle w:val="Beschriftung"/>
-                                <w:rPr>
-                                  <w:noProof/>
-                                  <w:szCs w:val="24"/>
-                                </w:rPr>
-                              </w:pPr>
-                              <w:bookmarkStart w:id="33" w:name="_Toc501725273"/>
-                              <w:r>
-                                <w:t xml:space="preserve">Abbildung </w:t>
-                              </w:r>
-                              <w:fldSimple w:instr=" SEQ Abbildung \* ARABIC ">
-                                <w:r>
-                                  <w:rPr>
-                                    <w:noProof/>
-                                  </w:rPr>
-                                  <w:t>3</w:t>
-                                </w:r>
-                              </w:fldSimple>
-                              <w:r>
-                                <w:t xml:space="preserve">: VuMarkAbbildung </w:t>
-                              </w:r>
-                              <w:fldSimple w:instr=" SEQ Abbildung \* ARABIC ">
-                                <w:r>
-                                  <w:rPr>
-                                    <w:noProof/>
-                                  </w:rPr>
-                                  <w:t>4</w:t>
-                                </w:r>
-                              </w:fldSimple>
-                              <w:r>
-                                <w:t>: Barcode</w:t>
-                              </w:r>
-                              <w:bookmarkEnd w:id="33"/>
-                            </w:p>
-                          </w:txbxContent>
-                        </wps:txbx>
-                        <wps:bodyPr rot="0" spcFirstLastPara="0" vertOverflow="overflow" horzOverflow="overflow" vert="horz" wrap="square" lIns="0" tIns="0" rIns="0" bIns="0" numCol="1" spcCol="0" rtlCol="0" fromWordArt="0" anchor="t" anchorCtr="0" forceAA="0" compatLnSpc="1">
-                          <a:prstTxWarp prst="textNoShape">
-                            <a:avLst/>
-                          </a:prstTxWarp>
-                          <a:noAutofit/>
-                        </wps:bodyPr>
-                      </wps:wsp>
-                    </wpg:wgp>
+                            </w:fldSimple>
+                            <w:r>
+                              <w:t>: QR-Code</w:t>
+                            </w:r>
+                            <w:bookmarkEnd w:id="37"/>
+                          </w:p>
+                        </w:txbxContent>
+                      </wps:txbx>
+                      <wps:bodyPr rot="0" spcFirstLastPara="0" vertOverflow="overflow" horzOverflow="overflow" vert="horz" wrap="square" lIns="0" tIns="0" rIns="0" bIns="0" numCol="1" spcCol="0" rtlCol="0" fromWordArt="0" anchor="t" anchorCtr="0" forceAA="0" compatLnSpc="1">
+                        <a:prstTxWarp prst="textNoShape">
+                          <a:avLst/>
+                        </a:prstTxWarp>
+                        <a:spAutoFit/>
+                      </wps:bodyPr>
+                    </wps:wsp>
                   </a:graphicData>
                 </a:graphic>
                 <wp14:sizeRelH relativeFrom="margin">
                   <wp14:pctWidth>0</wp14:pctWidth>
                 </wp14:sizeRelH>
-                <wp14:sizeRelV relativeFrom="margin">
-                  <wp14:pctHeight>0</wp14:pctHeight>
-                </wp14:sizeRelV>
               </wp:anchor>
             </w:drawing>
           </mc:Choice>
           <mc:Fallback>
             <w:pict>
-              <v:group w14:anchorId="4E548934" id="Gruppieren 19" o:spid="_x0000_s1032" style="position:absolute;margin-left:403.2pt;margin-top:1.45pt;width:68.4pt;height:71.5pt;z-index:251678208;mso-width-relative:margin;mso-height-relative:margin" coordorigin="2473,1020" coordsize="10690,10784" o:gfxdata="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">
-                <v:shape id="Grafik 6" o:spid="_x0000_s1033" type="#_x0000_t75" alt="Datei:Barcode EAN8.svg" style="position:absolute;left:2473;top:1020;width:10691;height:6365;visibility:visible;mso-wrap-style:square" o:gfxdata="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">
-                  <v:imagedata r:id="rId16" o:title="Barcode EAN8"/>
-                </v:shape>
-                <v:shape id="Textfeld 18" o:spid="_x0000_s1034" type="#_x0000_t202" style="position:absolute;left:3841;top:8259;width:9189;height:3546;visibility:visible;mso-wrap-style:square;v-text-anchor:top" o:gfxdata="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" stroked="f">
-                  <v:textbox inset="0,0,0,0">
-                    <w:txbxContent>
-                      <w:p>
-                        <w:pPr>
-                          <w:pStyle w:val="Beschriftung"/>
+              <v:shape w14:anchorId="6B4573BE" id="Textfeld 10" o:spid="_x0000_s1029" type="#_x0000_t202" style="position:absolute;margin-left:416.3pt;margin-top:37.9pt;width:62.15pt;height:.05pt;z-index:251716096;visibility:visible;mso-wrap-style:square;mso-width-percent:0;mso-wrap-distance-left:9pt;mso-wrap-distance-top:0;mso-wrap-distance-right:9pt;mso-wrap-distance-bottom:0;mso-position-horizontal:absolute;mso-position-horizontal-relative:text;mso-position-vertical:absolute;mso-position-vertical-relative:text;mso-width-percent:0;mso-width-relative:margin;v-text-anchor:top" o:gfxdata="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" stroked="f">
+                <v:textbox style="mso-fit-shape-to-text:t" inset="0,0,0,0">
+                  <w:txbxContent>
+                    <w:p>
+                      <w:pPr>
+                        <w:pStyle w:val="Beschriftung"/>
+                        <w:rPr>
+                          <w:rFonts w:cs="Arial"/>
+                          <w:b/>
+                          <w:iCs w:val="0"/>
+                          <w:noProof/>
+                          <w:kern w:val="32"/>
+                          <w:sz w:val="24"/>
+                          <w:szCs w:val="26"/>
+                        </w:rPr>
+                      </w:pPr>
+                      <w:bookmarkStart w:id="38" w:name="_Toc502072232"/>
+                      <w:r>
+                        <w:t xml:space="preserve">Abbildung </w:t>
+                      </w:r>
+                      <w:fldSimple w:instr=" SEQ Abbildung \* ARABIC ">
+                        <w:r>
                           <w:rPr>
                             <w:noProof/>
-                            <w:szCs w:val="24"/>
                           </w:rPr>
-                        </w:pPr>
-                        <w:r>
-                          <w:t>Abbildung 5: Barcode</w:t>
+                          <w:t>4</w:t>
                         </w:r>
-                      </w:p>
-                      <w:p/>
-                      <w:p>
-                        <w:pPr>
-                          <w:pStyle w:val="Beschriftung"/>
-                          <w:rPr>
-                            <w:noProof/>
-                            <w:szCs w:val="24"/>
-                          </w:rPr>
-                        </w:pPr>
-                        <w:bookmarkStart w:id="34" w:name="_Toc501725273"/>
-                        <w:r>
-                          <w:t xml:space="preserve">Abbildung </w:t>
-                        </w:r>
-                        <w:fldSimple w:instr=" SEQ Abbildung \* ARABIC ">
-                          <w:r>
-                            <w:rPr>
-                              <w:noProof/>
-                            </w:rPr>
-                            <w:t>3</w:t>
-                          </w:r>
-                        </w:fldSimple>
-                        <w:r>
-                          <w:t xml:space="preserve">: VuMarkAbbildung </w:t>
-                        </w:r>
-                        <w:fldSimple w:instr=" SEQ Abbildung \* ARABIC ">
-                          <w:r>
-                            <w:rPr>
-                              <w:noProof/>
-                            </w:rPr>
-                            <w:t>4</w:t>
-                          </w:r>
-                        </w:fldSimple>
-                        <w:r>
-                          <w:t>: Barcode</w:t>
-                        </w:r>
-                        <w:bookmarkEnd w:id="34"/>
-                      </w:p>
-                    </w:txbxContent>
-                  </v:textbox>
-                </v:shape>
+                      </w:fldSimple>
+                      <w:r>
+                        <w:t>: QR-Code</w:t>
+                      </w:r>
+                      <w:bookmarkEnd w:id="38"/>
+                    </w:p>
+                  </w:txbxContent>
+                </v:textbox>
                 <w10:wrap type="square"/>
-              </v:group>
+              </v:shape>
             </w:pict>
           </mc:Fallback>
         </mc:AlternateContent>
       </w:r>
       <w:r>
-        <w:t>Wie auch bei den QR Codes angemerkt, werden nicht so viele Codierungsmöglichkeiten benötigt und feine Linien sind auch schwer detektierbar aus grosser Distanz.</w:t>
+        <w:t>QR Codes</w:t>
+      </w:r>
+      <w:r>
+        <w:rPr>
+          <w:rStyle w:val="Funotenzeichen"/>
+        </w:rPr>
+        <w:footnoteReference w:id="5"/>
+      </w:r>
+      <w:r>
+        <w:t xml:space="preserve"> bieten viele verschiedene ID’s</w:t>
+      </w:r>
+      <w:r>
+        <w:t xml:space="preserve">. Jedoch </w:t>
+      </w:r>
+      <w:r>
+        <w:t xml:space="preserve">brauchen </w:t>
+      </w:r>
+      <w:r>
+        <w:t xml:space="preserve">Sie </w:t>
+      </w:r>
+      <w:r>
+        <w:t xml:space="preserve">dazu mehr Details </w:t>
+      </w:r>
+      <w:r>
+        <w:t xml:space="preserve">für die Auswertung, </w:t>
+      </w:r>
+      <w:r>
+        <w:t xml:space="preserve">was wiederum die </w:t>
+      </w:r>
+      <w:r>
+        <w:t xml:space="preserve">maximale </w:t>
+      </w:r>
+      <w:r>
+        <w:t xml:space="preserve">Distanz für die Erkennung mindert. Da für eine realistische Tour kaum mehr als 1024 IDs benötigt werden, haben wir </w:t>
+      </w:r>
+      <w:r>
+        <w:t>uns gegen die</w:t>
+      </w:r>
+      <w:r>
+        <w:t xml:space="preserve"> QR Codes </w:t>
+      </w:r>
+      <w:r>
+        <w:t>entschieden</w:t>
+      </w:r>
+      <w:r>
+        <w:t>.</w:t>
       </w:r>
     </w:p>
     <w:p>
       <w:pPr>
         <w:pStyle w:val="berschrift4"/>
-      </w:pPr>
-      <w:r>
-        <w:t>QR Codes</w:t>
-      </w:r>
-    </w:p>
-    <w:p>
-      <w:pPr>
-        <w:pStyle w:val="DokLauftext"/>
       </w:pPr>
       <w:r>
         <w:rPr>
           <w:noProof/>
-          <w:lang w:val="de-DE"/>
+        </w:rPr>
+        <w:drawing>
+          <wp:anchor distT="0" distB="0" distL="114300" distR="114300" simplePos="0" relativeHeight="251603456" behindDoc="0" locked="0" layoutInCell="1" allowOverlap="1">
+            <wp:simplePos x="0" y="0"/>
+            <wp:positionH relativeFrom="column">
+              <wp:posOffset>5191125</wp:posOffset>
+            </wp:positionH>
+            <wp:positionV relativeFrom="paragraph">
+              <wp:posOffset>412345</wp:posOffset>
+            </wp:positionV>
+            <wp:extent cx="935992" cy="950328"/>
+            <wp:effectExtent l="0" t="0" r="0" b="2540"/>
+            <wp:wrapSquare wrapText="bothSides"/>
+            <wp:docPr id="25" name="Grafik 25"/>
+            <wp:cNvGraphicFramePr>
+              <a:graphicFrameLocks xmlns:a="http://schemas.openxmlformats.org/drawingml/2006/main" noChangeAspect="1"/>
+            </wp:cNvGraphicFramePr>
+            <a:graphic xmlns:a="http://schemas.openxmlformats.org/drawingml/2006/main">
+              <a:graphicData uri="http://schemas.openxmlformats.org/drawingml/2006/picture">
+                <pic:pic xmlns:pic="http://schemas.openxmlformats.org/drawingml/2006/picture">
+                  <pic:nvPicPr>
+                    <pic:cNvPr id="25" name="Grafik 25"/>
+                    <pic:cNvPicPr preferRelativeResize="0">
+                      <a:picLocks noChangeAspect="1"/>
+                    </pic:cNvPicPr>
+                  </pic:nvPicPr>
+                  <pic:blipFill>
+                    <a:blip r:embed="rId15" cstate="print">
+                      <a:extLst>
+                        <a:ext uri="{28A0092B-C50C-407E-A947-70E740481C1C}">
+                          <a14:useLocalDpi xmlns:a14="http://schemas.microsoft.com/office/drawing/2010/main" val="0"/>
+                        </a:ext>
+                      </a:extLst>
+                    </a:blip>
+                    <a:stretch>
+                      <a:fillRect/>
+                    </a:stretch>
+                  </pic:blipFill>
+                  <pic:spPr bwMode="auto">
+                    <a:xfrm>
+                      <a:off x="0" y="0"/>
+                      <a:ext cx="935992" cy="950328"/>
+                    </a:xfrm>
+                    <a:prstGeom prst="rect">
+                      <a:avLst/>
+                    </a:prstGeom>
+                    <a:noFill/>
+                    <a:ln>
+                      <a:noFill/>
+                    </a:ln>
+                  </pic:spPr>
+                </pic:pic>
+              </a:graphicData>
+            </a:graphic>
+            <wp14:sizeRelH relativeFrom="margin">
+              <wp14:pctWidth>0</wp14:pctWidth>
+            </wp14:sizeRelH>
+            <wp14:sizeRelV relativeFrom="margin">
+              <wp14:pctHeight>0</wp14:pctHeight>
+            </wp14:sizeRelV>
+          </wp:anchor>
+        </w:drawing>
+      </w:r>
+      <w:r>
+        <w:t>ARToolKit Marker</w:t>
+      </w:r>
+    </w:p>
+    <w:p>
+      <w:pPr>
+        <w:pStyle w:val="DokLauftext"/>
+      </w:pPr>
+      <w:r>
+        <w:rPr>
+          <w:noProof/>
         </w:rPr>
         <mc:AlternateContent>
-          <mc:Choice Requires="wpg">
+          <mc:Choice Requires="wps">
             <w:drawing>
-              <wp:anchor distT="0" distB="0" distL="114300" distR="114300" simplePos="0" relativeHeight="251681280" behindDoc="0" locked="0" layoutInCell="1" allowOverlap="1" wp14:anchorId="3A2A8030" wp14:editId="0B847CF8">
+              <wp:anchor distT="0" distB="0" distL="114300" distR="114300" simplePos="0" relativeHeight="251725312" behindDoc="0" locked="0" layoutInCell="1" allowOverlap="1" wp14:anchorId="766D6631" wp14:editId="5DF64CD3">
                 <wp:simplePos x="0" y="0"/>
                 <wp:positionH relativeFrom="column">
-                  <wp:posOffset>5125199</wp:posOffset>
+                  <wp:posOffset>5334288</wp:posOffset>
                 </wp:positionH>
                 <wp:positionV relativeFrom="paragraph">
-                  <wp:posOffset>26001</wp:posOffset>
+                  <wp:posOffset>673216</wp:posOffset>
                 </wp:positionV>
-                <wp:extent cx="934720" cy="1230630"/>
-                <wp:effectExtent l="0" t="0" r="0" b="7620"/>
+                <wp:extent cx="835660" cy="635"/>
+                <wp:effectExtent l="0" t="0" r="2540" b="0"/>
                 <wp:wrapSquare wrapText="bothSides"/>
-                <wp:docPr id="17" name="Gruppieren 17"/>
+                <wp:docPr id="14" name="Textfeld 14"/>
                 <wp:cNvGraphicFramePr/>
                 <a:graphic xmlns:a="http://schemas.openxmlformats.org/drawingml/2006/main">
-                  <a:graphicData uri="http://schemas.microsoft.com/office/word/2010/wordprocessingGroup">
-                    <wpg:wgp>
-                      <wpg:cNvGrpSpPr/>
-                      <wpg:grpSpPr>
+                  <a:graphicData uri="http://schemas.microsoft.com/office/word/2010/wordprocessingShape">
+                    <wps:wsp>
+                      <wps:cNvSpPr txBox="1"/>
+                      <wps:spPr>
                         <a:xfrm>
                           <a:off x="0" y="0"/>
-                          <a:ext cx="934720" cy="1230630"/>
-                          <a:chOff x="39753" y="-52601"/>
-                          <a:chExt cx="619847" cy="937341"/>
+                          <a:ext cx="835660" cy="635"/>
                         </a:xfrm>
-                      </wpg:grpSpPr>
-                      <pic:pic xmlns:pic="http://schemas.openxmlformats.org/drawingml/2006/picture">
-                        <pic:nvPicPr>
-                          <pic:cNvPr id="5" name="Grafik 5" descr="https://upload.wikimedia.org/wikipedia/commons/8/87/QRCode.png"/>
-                          <pic:cNvPicPr preferRelativeResize="0">
-                            <a:picLocks noChangeAspect="1"/>
-                          </pic:cNvPicPr>
-                        </pic:nvPicPr>
-                        <pic:blipFill>
-                          <a:blip r:embed="rId17">
-                            <a:extLst>
-                              <a:ext uri="{28A0092B-C50C-407E-A947-70E740481C1C}">
-                                <a14:useLocalDpi xmlns:a14="http://schemas.microsoft.com/office/drawing/2010/main" val="0"/>
-                              </a:ext>
-                            </a:extLst>
-                          </a:blip>
-                          <a:srcRect/>
-                          <a:stretch>
-                            <a:fillRect/>
-                          </a:stretch>
-                        </pic:blipFill>
-                        <pic:spPr bwMode="auto">
-                          <a:xfrm>
-                            <a:off x="39753" y="-52601"/>
-                            <a:ext cx="619847" cy="629458"/>
-                          </a:xfrm>
-                          <a:prstGeom prst="rect">
-                            <a:avLst/>
-                          </a:prstGeom>
+                        <a:prstGeom prst="rect">
+                          <a:avLst/>
+                        </a:prstGeom>
+                        <a:solidFill>
+                          <a:prstClr val="white"/>
+                        </a:solidFill>
+                        <a:ln>
                           <a:noFill/>
-                          <a:ln>
-                            <a:noFill/>
-                          </a:ln>
-                        </pic:spPr>
-                      </pic:pic>
-                      <wps:wsp>
-                        <wps:cNvPr id="16" name="Textfeld 16"/>
-                        <wps:cNvSpPr txBox="1"/>
-                        <wps:spPr>
-                          <a:xfrm>
-                            <a:off x="146922" y="563778"/>
-                            <a:ext cx="471163" cy="320962"/>
-                          </a:xfrm>
-                          <a:prstGeom prst="rect">
-                            <a:avLst/>
-                          </a:prstGeom>
-                          <a:solidFill>
-                            <a:prstClr val="white"/>
-                          </a:solidFill>
-                          <a:ln>
-                            <a:noFill/>
-                          </a:ln>
-                          <a:effectLst/>
-                        </wps:spPr>
-                        <wps:txbx>
-                          <w:txbxContent>
-                            <w:p>
-                              <w:pPr>
-                                <w:pStyle w:val="Beschriftung"/>
+                        </a:ln>
+                      </wps:spPr>
+                      <wps:txbx>
+                        <w:txbxContent>
+                          <w:p>
+                            <w:pPr>
+                              <w:pStyle w:val="Beschriftung"/>
+                              <w:rPr>
+                                <w:rFonts w:cs="Arial"/>
+                                <w:b/>
+                                <w:iCs w:val="0"/>
+                                <w:noProof/>
+                                <w:kern w:val="32"/>
+                                <w:sz w:val="24"/>
+                                <w:szCs w:val="26"/>
+                              </w:rPr>
+                            </w:pPr>
+                            <w:bookmarkStart w:id="39" w:name="_Toc502072233"/>
+                            <w:r>
+                              <w:t xml:space="preserve">Abbildung </w:t>
+                            </w:r>
+                            <w:fldSimple w:instr=" SEQ Abbildung \* ARABIC ">
+                              <w:r>
                                 <w:rPr>
-                                  <w:rFonts w:cs="Arial"/>
-                                  <w:iCs w:val="0"/>
                                   <w:noProof/>
-                                  <w:kern w:val="32"/>
-                                  <w:sz w:val="24"/>
-                                  <w:szCs w:val="26"/>
                                 </w:rPr>
-                              </w:pPr>
-                              <w:r>
-                                <w:t>Abbildung 4: QR Code</w:t>
+                                <w:t>5</w:t>
                               </w:r>
-                            </w:p>
-                            <w:p/>
-                            <w:p>
-                              <w:pPr>
-                                <w:pStyle w:val="Beschriftung"/>
-                                <w:rPr>
-                                  <w:rFonts w:cs="Arial"/>
-                                  <w:iCs w:val="0"/>
-                                  <w:noProof/>
-                                  <w:kern w:val="32"/>
-                                  <w:sz w:val="24"/>
-                                  <w:szCs w:val="26"/>
-                                </w:rPr>
-                              </w:pPr>
-                              <w:bookmarkStart w:id="35" w:name="_Toc501725274"/>
-                              <w:r>
-                                <w:t xml:space="preserve">Abbildung </w:t>
-                              </w:r>
-                              <w:fldSimple w:instr=" SEQ Abbildung \* ARABIC ">
-                                <w:r>
-                                  <w:rPr>
-                                    <w:noProof/>
-                                  </w:rPr>
-                                  <w:t>5</w:t>
-                                </w:r>
-                              </w:fldSimple>
-                              <w:r>
-                                <w:t xml:space="preserve">: BarcodeAbbildung </w:t>
-                              </w:r>
-                              <w:fldSimple w:instr=" SEQ Abbildung \* ARABIC ">
-                                <w:r>
-                                  <w:rPr>
-                                    <w:noProof/>
-                                  </w:rPr>
-                                  <w:t>6</w:t>
-                                </w:r>
-                              </w:fldSimple>
-                              <w:r>
-                                <w:t>: QR Code</w:t>
-                              </w:r>
-                              <w:bookmarkEnd w:id="35"/>
-                            </w:p>
-                          </w:txbxContent>
-                        </wps:txbx>
-                        <wps:bodyPr rot="0" spcFirstLastPara="0" vertOverflow="overflow" horzOverflow="overflow" vert="horz" wrap="square" lIns="0" tIns="0" rIns="0" bIns="0" numCol="1" spcCol="0" rtlCol="0" fromWordArt="0" anchor="t" anchorCtr="0" forceAA="0" compatLnSpc="1">
-                          <a:prstTxWarp prst="textNoShape">
-                            <a:avLst/>
-                          </a:prstTxWarp>
-                          <a:noAutofit/>
-                        </wps:bodyPr>
-                      </wps:wsp>
-                    </wpg:wgp>
+                            </w:fldSimple>
+                            <w:r>
+                              <w:t>: Hiro Marker</w:t>
+                            </w:r>
+                            <w:bookmarkEnd w:id="39"/>
+                          </w:p>
+                        </w:txbxContent>
+                      </wps:txbx>
+                      <wps:bodyPr rot="0" spcFirstLastPara="0" vertOverflow="overflow" horzOverflow="overflow" vert="horz" wrap="square" lIns="0" tIns="0" rIns="0" bIns="0" numCol="1" spcCol="0" rtlCol="0" fromWordArt="0" anchor="t" anchorCtr="0" forceAA="0" compatLnSpc="1">
+                        <a:prstTxWarp prst="textNoShape">
+                          <a:avLst/>
+                        </a:prstTxWarp>
+                        <a:spAutoFit/>
+                      </wps:bodyPr>
+                    </wps:wsp>
                   </a:graphicData>
                 </a:graphic>
                 <wp14:sizeRelH relativeFrom="margin">
                   <wp14:pctWidth>0</wp14:pctWidth>
                 </wp14:sizeRelH>
-                <wp14:sizeRelV relativeFrom="margin">
-                  <wp14:pctHeight>0</wp14:pctHeight>
-                </wp14:sizeRelV>
               </wp:anchor>
             </w:drawing>
           </mc:Choice>
           <mc:Fallback>
             <w:pict>
-              <v:group w14:anchorId="3A2A8030" id="Gruppieren 17" o:spid="_x0000_s1035" style="position:absolute;margin-left:403.55pt;margin-top:2.05pt;width:73.6pt;height:96.9pt;z-index:251681280;mso-width-relative:margin;mso-height-relative:margin" coordorigin="397,-526" coordsize="6198,9373" o:gfxdata="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">
-                <v:shape id="Grafik 5" o:spid="_x0000_s1036" type="#_x0000_t75" alt="https://upload.wikimedia.org/wikipedia/commons/8/87/QRCode.png" style="position:absolute;left:397;top:-526;width:6199;height:6294;visibility:visible;mso-wrap-style:square" o:preferrelative="f" o:gfxdata="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">
-                  <v:imagedata r:id="rId18" o:title="QRCode"/>
-                </v:shape>
-                <v:shape id="Textfeld 16" o:spid="_x0000_s1037" type="#_x0000_t202" style="position:absolute;left:1469;top:5637;width:4711;height:3210;visibility:visible;mso-wrap-style:square;v-text-anchor:top" o:gfxdata="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" stroked="f">
-                  <v:textbox inset="0,0,0,0">
-                    <w:txbxContent>
-                      <w:p>
-                        <w:pPr>
-                          <w:pStyle w:val="Beschriftung"/>
+              <v:shape w14:anchorId="766D6631" id="Textfeld 14" o:spid="_x0000_s1030" type="#_x0000_t202" style="position:absolute;margin-left:420pt;margin-top:53pt;width:65.8pt;height:.05pt;z-index:251725312;visibility:visible;mso-wrap-style:square;mso-width-percent:0;mso-wrap-distance-left:9pt;mso-wrap-distance-top:0;mso-wrap-distance-right:9pt;mso-wrap-distance-bottom:0;mso-position-horizontal:absolute;mso-position-horizontal-relative:text;mso-position-vertical:absolute;mso-position-vertical-relative:text;mso-width-percent:0;mso-width-relative:margin;v-text-anchor:top" o:gfxdata="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" stroked="f">
+                <v:textbox style="mso-fit-shape-to-text:t" inset="0,0,0,0">
+                  <w:txbxContent>
+                    <w:p>
+                      <w:pPr>
+                        <w:pStyle w:val="Beschriftung"/>
+                        <w:rPr>
+                          <w:rFonts w:cs="Arial"/>
+                          <w:b/>
+                          <w:iCs w:val="0"/>
+                          <w:noProof/>
+                          <w:kern w:val="32"/>
+                          <w:sz w:val="24"/>
+                          <w:szCs w:val="26"/>
+                        </w:rPr>
+                      </w:pPr>
+                      <w:bookmarkStart w:id="40" w:name="_Toc502072233"/>
+                      <w:r>
+                        <w:t xml:space="preserve">Abbildung </w:t>
+                      </w:r>
+                      <w:fldSimple w:instr=" SEQ Abbildung \* ARABIC ">
+                        <w:r>
                           <w:rPr>
-                            <w:rFonts w:cs="Arial"/>
-                            <w:iCs w:val="0"/>
                             <w:noProof/>
-                            <w:kern w:val="32"/>
-                            <w:sz w:val="24"/>
-                            <w:szCs w:val="26"/>
                           </w:rPr>
-                        </w:pPr>
-                        <w:r>
-                          <w:t>Abbildung 4: QR Code</w:t>
+                          <w:t>5</w:t>
                         </w:r>
-                      </w:p>
-                      <w:p/>
-                      <w:p>
-                        <w:pPr>
-                          <w:pStyle w:val="Beschriftung"/>
-                          <w:rPr>
-                            <w:rFonts w:cs="Arial"/>
-                            <w:iCs w:val="0"/>
-                            <w:noProof/>
-                            <w:kern w:val="32"/>
-                            <w:sz w:val="24"/>
-                            <w:szCs w:val="26"/>
-                          </w:rPr>
-                        </w:pPr>
-                        <w:bookmarkStart w:id="36" w:name="_Toc501725274"/>
-                        <w:r>
-                          <w:t xml:space="preserve">Abbildung </w:t>
-                        </w:r>
-                        <w:fldSimple w:instr=" SEQ Abbildung \* ARABIC ">
-                          <w:r>
-                            <w:rPr>
-                              <w:noProof/>
-                            </w:rPr>
-                            <w:t>5</w:t>
-                          </w:r>
-                        </w:fldSimple>
-                        <w:r>
-                          <w:t xml:space="preserve">: BarcodeAbbildung </w:t>
-                        </w:r>
-                        <w:fldSimple w:instr=" SEQ Abbildung \* ARABIC ">
-                          <w:r>
-                            <w:rPr>
-                              <w:noProof/>
-                            </w:rPr>
-                            <w:t>6</w:t>
-                          </w:r>
-                        </w:fldSimple>
-                        <w:r>
-                          <w:t>: QR Code</w:t>
-                        </w:r>
-                        <w:bookmarkEnd w:id="36"/>
-                      </w:p>
-                    </w:txbxContent>
-                  </v:textbox>
-                </v:shape>
+                      </w:fldSimple>
+                      <w:r>
+                        <w:t>: Hiro Marker</w:t>
+                      </w:r>
+                      <w:bookmarkEnd w:id="40"/>
+                    </w:p>
+                  </w:txbxContent>
+                </v:textbox>
                 <w10:wrap type="square"/>
-              </v:group>
+              </v:shape>
             </w:pict>
           </mc:Fallback>
         </mc:AlternateContent>
       </w:r>
       <w:r>
-        <w:t>QR Codes</w:t>
+        <w:t>Das ARToolKit</w:t>
       </w:r>
       <w:r>
         <w:rPr>
           <w:rStyle w:val="Funotenzeichen"/>
         </w:rPr>
-        <w:footnoteReference w:id="5"/>
-      </w:r>
-      <w:r>
-        <w:t xml:space="preserve"> bieten viele verschiedene ID’s und dazu brauchen dazu jedoch mehr Details was wiederum die Distanz für die Erkennung mindert. Da für eine realistische Tour kaum mehr als 1024 IDs benötigt werden, haben wir keine QR Codes benötigt.</w:t>
+        <w:footnoteReference w:id="6"/>
+      </w:r>
+      <w:r>
+        <w:t xml:space="preserve"> verwendet sogenannte „square Markers“, die ein paar Bedingungen erfüllen müssen. Offensichtlich müssen diese quadratisch sein, zusätzlich müssen sie einen ununterbrochenen Rand haben und das Muster soll nicht rotationssymmetrisch sein. Anfangs unseres Projekts haben wir mit dem Hiro Marker aus dem ARToolKit gearbeitet und mit ihm das Sample vom ARToolKit auf der HoloLens erfolgreich getestet.</w:t>
       </w:r>
     </w:p>
     <w:p>
@@ -5142,7 +5324,7 @@
         <w:pStyle w:val="berschrift4"/>
       </w:pPr>
       <w:r>
-        <w:t>ARToolKit Marker</w:t>
+        <w:t>Aruco Marker</w:t>
       </w:r>
     </w:p>
     <w:p>
@@ -5152,519 +5334,183 @@
       <w:r>
         <w:rPr>
           <w:noProof/>
-          <w:lang w:val="de-DE"/>
         </w:rPr>
         <mc:AlternateContent>
-          <mc:Choice Requires="wpg">
+          <mc:Choice Requires="wps">
             <w:drawing>
-              <wp:anchor distT="0" distB="0" distL="114300" distR="114300" simplePos="0" relativeHeight="251641344" behindDoc="0" locked="0" layoutInCell="1" allowOverlap="1" wp14:anchorId="04D19E80" wp14:editId="78BA58D5">
+              <wp:anchor distT="0" distB="0" distL="114300" distR="114300" simplePos="0" relativeHeight="251693568" behindDoc="0" locked="0" layoutInCell="1" allowOverlap="1" wp14:anchorId="1DD7A45D" wp14:editId="74C94AE4">
                 <wp:simplePos x="0" y="0"/>
                 <wp:positionH relativeFrom="column">
-                  <wp:posOffset>5139420</wp:posOffset>
+                  <wp:posOffset>5274656</wp:posOffset>
                 </wp:positionH>
                 <wp:positionV relativeFrom="paragraph">
-                  <wp:posOffset>21590</wp:posOffset>
+                  <wp:posOffset>896274</wp:posOffset>
                 </wp:positionV>
-                <wp:extent cx="987349" cy="1226785"/>
-                <wp:effectExtent l="0" t="0" r="3810" b="0"/>
+                <wp:extent cx="812800" cy="635"/>
+                <wp:effectExtent l="0" t="0" r="6350" b="0"/>
                 <wp:wrapSquare wrapText="bothSides"/>
-                <wp:docPr id="24" name="Gruppieren 24"/>
+                <wp:docPr id="22" name="Textfeld 22"/>
                 <wp:cNvGraphicFramePr/>
                 <a:graphic xmlns:a="http://schemas.openxmlformats.org/drawingml/2006/main">
-                  <a:graphicData uri="http://schemas.microsoft.com/office/word/2010/wordprocessingGroup">
-                    <wpg:wgp>
-                      <wpg:cNvGrpSpPr/>
-                      <wpg:grpSpPr>
+                  <a:graphicData uri="http://schemas.microsoft.com/office/word/2010/wordprocessingShape">
+                    <wps:wsp>
+                      <wps:cNvSpPr txBox="1"/>
+                      <wps:spPr>
                         <a:xfrm>
                           <a:off x="0" y="0"/>
-                          <a:ext cx="987349" cy="1226785"/>
-                          <a:chOff x="645799" y="-135977"/>
-                          <a:chExt cx="1354835" cy="1656557"/>
+                          <a:ext cx="812800" cy="635"/>
                         </a:xfrm>
-                      </wpg:grpSpPr>
-                      <pic:pic xmlns:pic="http://schemas.openxmlformats.org/drawingml/2006/picture">
-                        <pic:nvPicPr>
-                          <pic:cNvPr id="25" name="Grafik 25"/>
-                          <pic:cNvPicPr preferRelativeResize="0">
-                            <a:picLocks noChangeAspect="1"/>
-                          </pic:cNvPicPr>
-                        </pic:nvPicPr>
-                        <pic:blipFill>
-                          <a:blip r:embed="rId19" cstate="print">
-                            <a:extLst>
-                              <a:ext uri="{28A0092B-C50C-407E-A947-70E740481C1C}">
-                                <a14:useLocalDpi xmlns:a14="http://schemas.microsoft.com/office/drawing/2010/main" val="0"/>
-                              </a:ext>
-                            </a:extLst>
-                          </a:blip>
-                          <a:stretch>
-                            <a:fillRect/>
-                          </a:stretch>
-                        </pic:blipFill>
-                        <pic:spPr bwMode="auto">
-                          <a:xfrm>
-                            <a:off x="645799" y="-135977"/>
-                            <a:ext cx="1284363" cy="1283251"/>
-                          </a:xfrm>
-                          <a:prstGeom prst="rect">
-                            <a:avLst/>
-                          </a:prstGeom>
+                        <a:prstGeom prst="rect">
+                          <a:avLst/>
+                        </a:prstGeom>
+                        <a:solidFill>
+                          <a:prstClr val="white"/>
+                        </a:solidFill>
+                        <a:ln>
                           <a:noFill/>
-                          <a:ln>
-                            <a:noFill/>
-                          </a:ln>
-                        </pic:spPr>
-                      </pic:pic>
-                      <wps:wsp>
-                        <wps:cNvPr id="26" name="Textfeld 26"/>
-                        <wps:cNvSpPr txBox="1"/>
-                        <wps:spPr>
-                          <a:xfrm>
-                            <a:off x="814662" y="1177149"/>
-                            <a:ext cx="1185972" cy="343431"/>
-                          </a:xfrm>
-                          <a:prstGeom prst="rect">
-                            <a:avLst/>
-                          </a:prstGeom>
-                          <a:solidFill>
-                            <a:prstClr val="white"/>
-                          </a:solidFill>
-                          <a:ln>
-                            <a:noFill/>
-                          </a:ln>
-                          <a:effectLst/>
-                        </wps:spPr>
-                        <wps:txbx>
-                          <w:txbxContent>
-                            <w:p>
-                              <w:pPr>
-                                <w:pStyle w:val="Beschriftung"/>
+                        </a:ln>
+                      </wps:spPr>
+                      <wps:txbx>
+                        <w:txbxContent>
+                          <w:p>
+                            <w:pPr>
+                              <w:pStyle w:val="Beschriftung"/>
+                              <w:rPr>
+                                <w:noProof/>
+                                <w:szCs w:val="24"/>
+                              </w:rPr>
+                            </w:pPr>
+                            <w:bookmarkStart w:id="41" w:name="_Toc502072234"/>
+                            <w:r>
+                              <w:t xml:space="preserve">Abbildung </w:t>
+                            </w:r>
+                            <w:fldSimple w:instr=" SEQ Abbildung \* ARABIC ">
+                              <w:r>
                                 <w:rPr>
-                                  <w:rFonts w:cs="Arial"/>
-                                  <w:iCs w:val="0"/>
                                   <w:noProof/>
-                                  <w:kern w:val="32"/>
-                                  <w:sz w:val="24"/>
-                                  <w:szCs w:val="26"/>
                                 </w:rPr>
-                              </w:pPr>
-                              <w:r>
-                                <w:t>Abbildung 1: Hiro Marker</w:t>
+                                <w:t>6</w:t>
                               </w:r>
-                            </w:p>
-                            <w:p/>
-                            <w:p>
-                              <w:pPr>
-                                <w:pStyle w:val="Beschriftung"/>
-                                <w:rPr>
-                                  <w:rFonts w:cs="Arial"/>
-                                  <w:iCs w:val="0"/>
-                                  <w:noProof/>
-                                  <w:kern w:val="32"/>
-                                  <w:sz w:val="24"/>
-                                  <w:szCs w:val="26"/>
-                                </w:rPr>
-                              </w:pPr>
-                              <w:bookmarkStart w:id="37" w:name="_Toc501725275"/>
-                              <w:r>
-                                <w:t xml:space="preserve">Abbildung </w:t>
-                              </w:r>
-                              <w:fldSimple w:instr=" SEQ Abbildung \* ARABIC ">
-                                <w:r>
-                                  <w:rPr>
-                                    <w:noProof/>
-                                  </w:rPr>
-                                  <w:t>7</w:t>
-                                </w:r>
-                              </w:fldSimple>
-                              <w:r>
-                                <w:t>: Apriltag</w:t>
-                              </w:r>
-                              <w:r>
-                                <w:t xml:space="preserve">Abbildung </w:t>
-                              </w:r>
-                              <w:fldSimple w:instr=" SEQ Abbildung \* ARABIC ">
-                                <w:r>
-                                  <w:rPr>
-                                    <w:noProof/>
-                                  </w:rPr>
-                                  <w:t>8</w:t>
-                                </w:r>
-                              </w:fldSimple>
-                              <w:r>
-                                <w:t>: Aruco Marker</w:t>
-                              </w:r>
-                              <w:bookmarkEnd w:id="37"/>
-                            </w:p>
-                          </w:txbxContent>
-                        </wps:txbx>
-                        <wps:bodyPr rot="0" spcFirstLastPara="0" vertOverflow="overflow" horzOverflow="overflow" vert="horz" wrap="square" lIns="0" tIns="0" rIns="0" bIns="0" numCol="1" spcCol="0" rtlCol="0" fromWordArt="0" anchor="t" anchorCtr="0" forceAA="0" compatLnSpc="1">
-                          <a:prstTxWarp prst="textNoShape">
-                            <a:avLst/>
-                          </a:prstTxWarp>
-                          <a:noAutofit/>
-                        </wps:bodyPr>
-                      </wps:wsp>
-                    </wpg:wgp>
+                            </w:fldSimple>
+                            <w:r>
+                              <w:t>: Aruco Marker</w:t>
+                            </w:r>
+                            <w:bookmarkEnd w:id="41"/>
+                          </w:p>
+                        </w:txbxContent>
+                      </wps:txbx>
+                      <wps:bodyPr rot="0" spcFirstLastPara="0" vertOverflow="overflow" horzOverflow="overflow" vert="horz" wrap="square" lIns="0" tIns="0" rIns="0" bIns="0" numCol="1" spcCol="0" rtlCol="0" fromWordArt="0" anchor="t" anchorCtr="0" forceAA="0" compatLnSpc="1">
+                        <a:prstTxWarp prst="textNoShape">
+                          <a:avLst/>
+                        </a:prstTxWarp>
+                        <a:spAutoFit/>
+                      </wps:bodyPr>
+                    </wps:wsp>
                   </a:graphicData>
                 </a:graphic>
                 <wp14:sizeRelH relativeFrom="margin">
                   <wp14:pctWidth>0</wp14:pctWidth>
                 </wp14:sizeRelH>
-                <wp14:sizeRelV relativeFrom="margin">
-                  <wp14:pctHeight>0</wp14:pctHeight>
-                </wp14:sizeRelV>
               </wp:anchor>
             </w:drawing>
           </mc:Choice>
           <mc:Fallback>
             <w:pict>
-              <v:group w14:anchorId="04D19E80" id="Gruppieren 24" o:spid="_x0000_s1038" style="position:absolute;margin-left:404.7pt;margin-top:1.7pt;width:77.75pt;height:96.6pt;z-index:251641344;mso-width-relative:margin;mso-height-relative:margin" coordorigin="6457,-1359" coordsize="13548,16565" o:gfxdata="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">
-                <v:shape id="Grafik 25" o:spid="_x0000_s1039" type="#_x0000_t75" style="position:absolute;left:6457;top:-1359;width:12844;height:12831;visibility:visible;mso-wrap-style:square" o:preferrelative="f" o:gfxdata="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">
-                  <v:imagedata r:id="rId20" o:title=""/>
-                </v:shape>
-                <v:shape id="Textfeld 26" o:spid="_x0000_s1040" type="#_x0000_t202" style="position:absolute;left:8146;top:11771;width:11860;height:3434;visibility:visible;mso-wrap-style:square;v-text-anchor:top" o:gfxdata="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" stroked="f">
-                  <v:textbox inset="0,0,0,0">
-                    <w:txbxContent>
-                      <w:p>
-                        <w:pPr>
-                          <w:pStyle w:val="Beschriftung"/>
+              <v:shape w14:anchorId="1DD7A45D" id="Textfeld 22" o:spid="_x0000_s1031" type="#_x0000_t202" style="position:absolute;margin-left:415.35pt;margin-top:70.55pt;width:64pt;height:.05pt;z-index:251693568;visibility:visible;mso-wrap-style:square;mso-width-percent:0;mso-wrap-distance-left:9pt;mso-wrap-distance-top:0;mso-wrap-distance-right:9pt;mso-wrap-distance-bottom:0;mso-position-horizontal:absolute;mso-position-horizontal-relative:text;mso-position-vertical:absolute;mso-position-vertical-relative:text;mso-width-percent:0;mso-width-relative:margin;v-text-anchor:top" o:gfxdata="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" stroked="f">
+                <v:textbox style="mso-fit-shape-to-text:t" inset="0,0,0,0">
+                  <w:txbxContent>
+                    <w:p>
+                      <w:pPr>
+                        <w:pStyle w:val="Beschriftung"/>
+                        <w:rPr>
+                          <w:noProof/>
+                          <w:szCs w:val="24"/>
+                        </w:rPr>
+                      </w:pPr>
+                      <w:bookmarkStart w:id="42" w:name="_Toc502072234"/>
+                      <w:r>
+                        <w:t xml:space="preserve">Abbildung </w:t>
+                      </w:r>
+                      <w:fldSimple w:instr=" SEQ Abbildung \* ARABIC ">
+                        <w:r>
                           <w:rPr>
-                            <w:rFonts w:cs="Arial"/>
-                            <w:iCs w:val="0"/>
                             <w:noProof/>
-                            <w:kern w:val="32"/>
-                            <w:sz w:val="24"/>
-                            <w:szCs w:val="26"/>
                           </w:rPr>
-                        </w:pPr>
-                        <w:r>
-                          <w:t>Abbildung 1: Hiro Marker</w:t>
+                          <w:t>6</w:t>
                         </w:r>
-                      </w:p>
-                      <w:p/>
-                      <w:p>
-                        <w:pPr>
-                          <w:pStyle w:val="Beschriftung"/>
-                          <w:rPr>
-                            <w:rFonts w:cs="Arial"/>
-                            <w:iCs w:val="0"/>
-                            <w:noProof/>
-                            <w:kern w:val="32"/>
-                            <w:sz w:val="24"/>
-                            <w:szCs w:val="26"/>
-                          </w:rPr>
-                        </w:pPr>
-                        <w:bookmarkStart w:id="38" w:name="_Toc501725275"/>
-                        <w:r>
-                          <w:t xml:space="preserve">Abbildung </w:t>
-                        </w:r>
-                        <w:fldSimple w:instr=" SEQ Abbildung \* ARABIC ">
-                          <w:r>
-                            <w:rPr>
-                              <w:noProof/>
-                            </w:rPr>
-                            <w:t>7</w:t>
-                          </w:r>
-                        </w:fldSimple>
-                        <w:r>
-                          <w:t>: Apriltag</w:t>
-                        </w:r>
-                        <w:r>
-                          <w:t xml:space="preserve">Abbildung </w:t>
-                        </w:r>
-                        <w:fldSimple w:instr=" SEQ Abbildung \* ARABIC ">
-                          <w:r>
-                            <w:rPr>
-                              <w:noProof/>
-                            </w:rPr>
-                            <w:t>8</w:t>
-                          </w:r>
-                        </w:fldSimple>
-                        <w:r>
-                          <w:t>: Aruco Marker</w:t>
-                        </w:r>
-                        <w:bookmarkEnd w:id="38"/>
-                      </w:p>
-                    </w:txbxContent>
-                  </v:textbox>
-                </v:shape>
+                      </w:fldSimple>
+                      <w:r>
+                        <w:t>: Aruco Marker</w:t>
+                      </w:r>
+                      <w:bookmarkEnd w:id="42"/>
+                    </w:p>
+                  </w:txbxContent>
+                </v:textbox>
                 <w10:wrap type="square"/>
-              </v:group>
+              </v:shape>
             </w:pict>
           </mc:Fallback>
         </mc:AlternateContent>
       </w:r>
       <w:r>
-        <w:t>Das ARToolKit</w:t>
-      </w:r>
-      <w:r>
-        <w:rPr>
-          <w:rStyle w:val="Funotenzeichen"/>
-        </w:rPr>
-        <w:footnoteReference w:id="6"/>
-      </w:r>
-      <w:r>
-        <w:t xml:space="preserve"> verwendet sogenannte „square Markers“, die ein paar Bedingungen erfüllen müssen. Offensichtlich müssen diese quadratisch sein, zusätzlich müssen sie einen ununterbrochenen Rand haben und das Muster soll nicht rotationssymmetrisch sein. Anfangs unseres Projekts haben wir mit dem Hiro Marker aus dem ARToolKit gearbeitet und mit ihm das Sample vom ARToolKit auf der HoloLens erfolgreich getestet.</w:t>
-      </w:r>
-    </w:p>
-    <w:p>
-      <w:pPr>
-        <w:pStyle w:val="berschrift4"/>
-      </w:pPr>
-      <w:r>
-        <w:t>Aruco Marker</w:t>
-      </w:r>
-    </w:p>
-    <w:p>
-      <w:pPr>
-        <w:pStyle w:val="DokLauftext"/>
-      </w:pPr>
-      <w:r>
         <w:rPr>
           <w:noProof/>
-          <w:lang w:val="de-DE"/>
         </w:rPr>
-        <mc:AlternateContent>
-          <mc:Choice Requires="wpg">
-            <w:drawing>
-              <wp:anchor distT="0" distB="0" distL="114300" distR="114300" simplePos="0" relativeHeight="251639296" behindDoc="0" locked="0" layoutInCell="1" allowOverlap="1" wp14:anchorId="1FEED665" wp14:editId="28A3B3A4">
-                <wp:simplePos x="0" y="0"/>
-                <wp:positionH relativeFrom="column">
-                  <wp:posOffset>5165229</wp:posOffset>
-                </wp:positionH>
-                <wp:positionV relativeFrom="paragraph">
-                  <wp:posOffset>19955</wp:posOffset>
-                </wp:positionV>
-                <wp:extent cx="935579" cy="1156526"/>
-                <wp:effectExtent l="0" t="0" r="0" b="5715"/>
-                <wp:wrapSquare wrapText="bothSides"/>
-                <wp:docPr id="12" name="Gruppieren 12"/>
-                <wp:cNvGraphicFramePr/>
-                <a:graphic xmlns:a="http://schemas.openxmlformats.org/drawingml/2006/main">
-                  <a:graphicData uri="http://schemas.microsoft.com/office/word/2010/wordprocessingGroup">
-                    <wpg:wgp>
-                      <wpg:cNvGrpSpPr/>
-                      <wpg:grpSpPr>
-                        <a:xfrm>
-                          <a:off x="0" y="0"/>
-                          <a:ext cx="935579" cy="1156526"/>
-                          <a:chOff x="562730" y="-135978"/>
-                          <a:chExt cx="1137911" cy="1404834"/>
-                        </a:xfrm>
-                      </wpg:grpSpPr>
-                      <pic:pic xmlns:pic="http://schemas.openxmlformats.org/drawingml/2006/picture">
-                        <pic:nvPicPr>
-                          <pic:cNvPr id="3" name="Grafik 3"/>
-                          <pic:cNvPicPr preferRelativeResize="0">
-                            <a:picLocks noChangeAspect="1"/>
-                          </pic:cNvPicPr>
-                        </pic:nvPicPr>
-                        <pic:blipFill>
-                          <a:blip r:embed="rId21" cstate="print">
-                            <a:extLst>
-                              <a:ext uri="{28A0092B-C50C-407E-A947-70E740481C1C}">
-                                <a14:useLocalDpi xmlns:a14="http://schemas.microsoft.com/office/drawing/2010/main" val="0"/>
-                              </a:ext>
-                            </a:extLst>
-                          </a:blip>
-                          <a:stretch>
-                            <a:fillRect/>
-                          </a:stretch>
-                        </pic:blipFill>
-                        <pic:spPr bwMode="auto">
-                          <a:xfrm>
-                            <a:off x="562730" y="-135978"/>
-                            <a:ext cx="1137911" cy="1008714"/>
-                          </a:xfrm>
-                          <a:prstGeom prst="rect">
-                            <a:avLst/>
-                          </a:prstGeom>
-                          <a:noFill/>
-                          <a:ln>
-                            <a:noFill/>
-                          </a:ln>
-                        </pic:spPr>
-                      </pic:pic>
-                      <wps:wsp>
-                        <wps:cNvPr id="11" name="Textfeld 11"/>
-                        <wps:cNvSpPr txBox="1"/>
-                        <wps:spPr>
-                          <a:xfrm>
-                            <a:off x="726768" y="906814"/>
-                            <a:ext cx="923839" cy="362042"/>
-                          </a:xfrm>
-                          <a:prstGeom prst="rect">
-                            <a:avLst/>
-                          </a:prstGeom>
-                          <a:solidFill>
-                            <a:prstClr val="white"/>
-                          </a:solidFill>
-                          <a:ln>
-                            <a:noFill/>
-                          </a:ln>
-                          <a:effectLst/>
-                        </wps:spPr>
-                        <wps:txbx>
-                          <w:txbxContent>
-                            <w:p>
-                              <w:pPr>
-                                <w:pStyle w:val="Beschriftung"/>
-                                <w:rPr>
-                                  <w:rFonts w:cs="Arial"/>
-                                  <w:iCs w:val="0"/>
-                                  <w:noProof/>
-                                  <w:kern w:val="32"/>
-                                  <w:sz w:val="24"/>
-                                  <w:szCs w:val="26"/>
-                                </w:rPr>
-                              </w:pPr>
-                              <w:r>
-                                <w:t>Abbildung 2: Aruco Marker</w:t>
-                              </w:r>
-                            </w:p>
-                            <w:p/>
-                            <w:p>
-                              <w:pPr>
-                                <w:pStyle w:val="Beschriftung"/>
-                                <w:rPr>
-                                  <w:rFonts w:cs="Arial"/>
-                                  <w:iCs w:val="0"/>
-                                  <w:noProof/>
-                                  <w:kern w:val="32"/>
-                                  <w:sz w:val="24"/>
-                                  <w:szCs w:val="26"/>
-                                </w:rPr>
-                              </w:pPr>
-                              <w:bookmarkStart w:id="39" w:name="_Toc501725276"/>
-                              <w:r>
-                                <w:t xml:space="preserve">Abbildung </w:t>
-                              </w:r>
-                              <w:fldSimple w:instr=" SEQ Abbildung \* ARABIC ">
-                                <w:r>
-                                  <w:rPr>
-                                    <w:noProof/>
-                                  </w:rPr>
-                                  <w:t>9</w:t>
-                                </w:r>
-                              </w:fldSimple>
-                              <w:r>
-                                <w:t>: Apriltag</w:t>
-                              </w:r>
-                              <w:r>
-                                <w:t xml:space="preserve">Abbildung </w:t>
-                              </w:r>
-                              <w:fldSimple w:instr=" SEQ Abbildung \* ARABIC ">
-                                <w:r>
-                                  <w:rPr>
-                                    <w:noProof/>
-                                  </w:rPr>
-                                  <w:t>10</w:t>
-                                </w:r>
-                              </w:fldSimple>
-                              <w:r>
-                                <w:t>: Aruco Marker</w:t>
-                              </w:r>
-                              <w:bookmarkEnd w:id="39"/>
-                            </w:p>
-                          </w:txbxContent>
-                        </wps:txbx>
-                        <wps:bodyPr rot="0" spcFirstLastPara="0" vertOverflow="overflow" horzOverflow="overflow" vert="horz" wrap="square" lIns="0" tIns="0" rIns="0" bIns="0" numCol="1" spcCol="0" rtlCol="0" fromWordArt="0" anchor="t" anchorCtr="0" forceAA="0" compatLnSpc="1">
-                          <a:prstTxWarp prst="textNoShape">
-                            <a:avLst/>
-                          </a:prstTxWarp>
-                          <a:noAutofit/>
-                        </wps:bodyPr>
-                      </wps:wsp>
-                    </wpg:wgp>
-                  </a:graphicData>
-                </a:graphic>
-                <wp14:sizeRelH relativeFrom="margin">
-                  <wp14:pctWidth>0</wp14:pctWidth>
-                </wp14:sizeRelH>
-                <wp14:sizeRelV relativeFrom="margin">
-                  <wp14:pctHeight>0</wp14:pctHeight>
-                </wp14:sizeRelV>
-              </wp:anchor>
-            </w:drawing>
-          </mc:Choice>
-          <mc:Fallback>
-            <w:pict>
-              <v:group w14:anchorId="1FEED665" id="Gruppieren 12" o:spid="_x0000_s1041" style="position:absolute;margin-left:406.7pt;margin-top:1.55pt;width:73.65pt;height:91.05pt;z-index:251639296;mso-width-relative:margin;mso-height-relative:margin" coordorigin="5627,-1359" coordsize="11379,14048" o:gfxdata="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">
-                <v:shape id="Grafik 3" o:spid="_x0000_s1042" type="#_x0000_t75" style="position:absolute;left:5627;top:-1359;width:11379;height:10086;visibility:visible;mso-wrap-style:square" o:preferrelative="f" o:gfxdata="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">
-                  <v:imagedata r:id="rId22" o:title=""/>
-                </v:shape>
-                <v:shape id="Textfeld 11" o:spid="_x0000_s1043" type="#_x0000_t202" style="position:absolute;left:7267;top:9068;width:9239;height:3620;visibility:visible;mso-wrap-style:square;v-text-anchor:top" o:gfxdata="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" stroked="f">
-                  <v:textbox inset="0,0,0,0">
-                    <w:txbxContent>
-                      <w:p>
-                        <w:pPr>
-                          <w:pStyle w:val="Beschriftung"/>
-                          <w:rPr>
-                            <w:rFonts w:cs="Arial"/>
-                            <w:iCs w:val="0"/>
-                            <w:noProof/>
-                            <w:kern w:val="32"/>
-                            <w:sz w:val="24"/>
-                            <w:szCs w:val="26"/>
-                          </w:rPr>
-                        </w:pPr>
-                        <w:r>
-                          <w:t>Abbildung 2: Aruco Marker</w:t>
-                        </w:r>
-                      </w:p>
-                      <w:p/>
-                      <w:p>
-                        <w:pPr>
-                          <w:pStyle w:val="Beschriftung"/>
-                          <w:rPr>
-                            <w:rFonts w:cs="Arial"/>
-                            <w:iCs w:val="0"/>
-                            <w:noProof/>
-                            <w:kern w:val="32"/>
-                            <w:sz w:val="24"/>
-                            <w:szCs w:val="26"/>
-                          </w:rPr>
-                        </w:pPr>
-                        <w:bookmarkStart w:id="40" w:name="_Toc501725276"/>
-                        <w:r>
-                          <w:t xml:space="preserve">Abbildung </w:t>
-                        </w:r>
-                        <w:fldSimple w:instr=" SEQ Abbildung \* ARABIC ">
-                          <w:r>
-                            <w:rPr>
-                              <w:noProof/>
-                            </w:rPr>
-                            <w:t>9</w:t>
-                          </w:r>
-                        </w:fldSimple>
-                        <w:r>
-                          <w:t>: Apriltag</w:t>
-                        </w:r>
-                        <w:r>
-                          <w:t xml:space="preserve">Abbildung </w:t>
-                        </w:r>
-                        <w:fldSimple w:instr=" SEQ Abbildung \* ARABIC ">
-                          <w:r>
-                            <w:rPr>
-                              <w:noProof/>
-                            </w:rPr>
-                            <w:t>10</w:t>
-                          </w:r>
-                        </w:fldSimple>
-                        <w:r>
-                          <w:t>: Aruco Marker</w:t>
-                        </w:r>
-                        <w:bookmarkEnd w:id="40"/>
-                      </w:p>
-                    </w:txbxContent>
-                  </v:textbox>
-                </v:shape>
-                <w10:wrap type="square"/>
-              </v:group>
-            </w:pict>
-          </mc:Fallback>
-        </mc:AlternateContent>
+        <w:drawing>
+          <wp:anchor distT="0" distB="0" distL="114300" distR="114300" simplePos="0" relativeHeight="251624960" behindDoc="0" locked="0" layoutInCell="1" allowOverlap="1">
+            <wp:simplePos x="0" y="0"/>
+            <wp:positionH relativeFrom="column">
+              <wp:posOffset>5163878</wp:posOffset>
+            </wp:positionH>
+            <wp:positionV relativeFrom="paragraph">
+              <wp:posOffset>18069</wp:posOffset>
+            </wp:positionV>
+            <wp:extent cx="935579" cy="830421"/>
+            <wp:effectExtent l="0" t="0" r="0" b="8255"/>
+            <wp:wrapSquare wrapText="bothSides"/>
+            <wp:docPr id="3" name="Grafik 3"/>
+            <wp:cNvGraphicFramePr>
+              <a:graphicFrameLocks xmlns:a="http://schemas.openxmlformats.org/drawingml/2006/main" noChangeAspect="1"/>
+            </wp:cNvGraphicFramePr>
+            <a:graphic xmlns:a="http://schemas.openxmlformats.org/drawingml/2006/main">
+              <a:graphicData uri="http://schemas.openxmlformats.org/drawingml/2006/picture">
+                <pic:pic xmlns:pic="http://schemas.openxmlformats.org/drawingml/2006/picture">
+                  <pic:nvPicPr>
+                    <pic:cNvPr id="3" name="Grafik 3"/>
+                    <pic:cNvPicPr preferRelativeResize="0">
+                      <a:picLocks noChangeAspect="1"/>
+                    </pic:cNvPicPr>
+                  </pic:nvPicPr>
+                  <pic:blipFill>
+                    <a:blip r:embed="rId16" cstate="print">
+                      <a:extLst>
+                        <a:ext uri="{28A0092B-C50C-407E-A947-70E740481C1C}">
+                          <a14:useLocalDpi xmlns:a14="http://schemas.microsoft.com/office/drawing/2010/main" val="0"/>
+                        </a:ext>
+                      </a:extLst>
+                    </a:blip>
+                    <a:stretch>
+                      <a:fillRect/>
+                    </a:stretch>
+                  </pic:blipFill>
+                  <pic:spPr bwMode="auto">
+                    <a:xfrm>
+                      <a:off x="0" y="0"/>
+                      <a:ext cx="935579" cy="830421"/>
+                    </a:xfrm>
+                    <a:prstGeom prst="rect">
+                      <a:avLst/>
+                    </a:prstGeom>
+                    <a:noFill/>
+                    <a:ln>
+                      <a:noFill/>
+                    </a:ln>
+                  </pic:spPr>
+                </pic:pic>
+              </a:graphicData>
+            </a:graphic>
+          </wp:anchor>
+        </w:drawing>
       </w:r>
       <w:r>
         <w:t>Aruco Marker</w:t>
@@ -5691,14 +5537,14 @@
       <w:pPr>
         <w:pStyle w:val="berschrift3"/>
       </w:pPr>
-      <w:bookmarkStart w:id="41" w:name="_Toc500774290"/>
-      <w:bookmarkStart w:id="42" w:name="_Toc501725193"/>
+      <w:bookmarkStart w:id="43" w:name="_Toc500774290"/>
+      <w:bookmarkStart w:id="44" w:name="_Toc502072252"/>
       <w:r>
         <w:lastRenderedPageBreak/>
         <w:t>Bilderkennung</w:t>
       </w:r>
-      <w:bookmarkEnd w:id="41"/>
-      <w:bookmarkEnd w:id="42"/>
+      <w:bookmarkEnd w:id="43"/>
+      <w:bookmarkEnd w:id="44"/>
     </w:p>
     <w:p>
       <w:r>
@@ -5880,12 +5726,12 @@
       <w:pPr>
         <w:pStyle w:val="berschrift3"/>
       </w:pPr>
-      <w:bookmarkStart w:id="43" w:name="_Toc501725194"/>
+      <w:bookmarkStart w:id="45" w:name="_Toc502072253"/>
       <w:r>
         <w:lastRenderedPageBreak/>
         <w:t>Actor - Implementierung</w:t>
       </w:r>
-      <w:bookmarkEnd w:id="43"/>
+      <w:bookmarkEnd w:id="45"/>
     </w:p>
     <w:p>
       <w:r>
@@ -5985,13 +5831,13 @@
       <w:pPr>
         <w:pStyle w:val="berschrift3"/>
       </w:pPr>
-      <w:bookmarkStart w:id="44" w:name="_Toc500774292"/>
-      <w:bookmarkStart w:id="45" w:name="_Toc501725195"/>
+      <w:bookmarkStart w:id="46" w:name="_Toc500774292"/>
+      <w:bookmarkStart w:id="47" w:name="_Toc502072254"/>
       <w:r>
         <w:t>Darstellung</w:t>
       </w:r>
-      <w:bookmarkEnd w:id="44"/>
-      <w:bookmarkEnd w:id="45"/>
+      <w:bookmarkEnd w:id="46"/>
+      <w:bookmarkEnd w:id="47"/>
     </w:p>
     <w:p>
       <w:r>
@@ -6231,24 +6077,24 @@
       <w:pPr>
         <w:pStyle w:val="berschrift2"/>
       </w:pPr>
-      <w:bookmarkStart w:id="46" w:name="_Toc500774293"/>
-      <w:bookmarkStart w:id="47" w:name="_Toc501725196"/>
+      <w:bookmarkStart w:id="48" w:name="_Toc500774293"/>
+      <w:bookmarkStart w:id="49" w:name="_Toc502072255"/>
       <w:r>
         <w:lastRenderedPageBreak/>
         <w:t>Probleme in der Entwicklung</w:t>
       </w:r>
-      <w:bookmarkEnd w:id="46"/>
-      <w:bookmarkEnd w:id="47"/>
+      <w:bookmarkEnd w:id="48"/>
+      <w:bookmarkEnd w:id="49"/>
     </w:p>
     <w:p>
       <w:pPr>
         <w:pStyle w:val="berschrift3"/>
       </w:pPr>
-      <w:bookmarkStart w:id="48" w:name="_Toc501725197"/>
+      <w:bookmarkStart w:id="50" w:name="_Toc502072256"/>
       <w:r>
         <w:t>Probleme mit dem Framework</w:t>
       </w:r>
-      <w:bookmarkEnd w:id="48"/>
+      <w:bookmarkEnd w:id="50"/>
     </w:p>
     <w:p>
       <w:r>
@@ -6284,11 +6130,11 @@
       <w:pPr>
         <w:pStyle w:val="berschrift3"/>
       </w:pPr>
-      <w:bookmarkStart w:id="49" w:name="_Toc501725198"/>
+      <w:bookmarkStart w:id="51" w:name="_Toc502072257"/>
       <w:r>
         <w:t>Probleme mit Unity</w:t>
       </w:r>
-      <w:bookmarkEnd w:id="49"/>
+      <w:bookmarkEnd w:id="51"/>
     </w:p>
     <w:p>
       <w:r>
@@ -6376,7 +6222,7 @@
         <w:t>GUI umgestiegen sind</w:t>
       </w:r>
       <w:r>
-        <w:t xml:space="preserve"> und schlussendlich eine UWP UI mit Webcam programmiert haben</w:t>
+        <w:t xml:space="preserve"> und schlussendlich ein UWP UI mit Webcam programmiert haben</w:t>
       </w:r>
       <w:r>
         <w:t>.</w:t>
@@ -6488,12 +6334,12 @@
       <w:pPr>
         <w:pStyle w:val="berschrift3"/>
       </w:pPr>
-      <w:bookmarkStart w:id="50" w:name="_Toc501725199"/>
+      <w:bookmarkStart w:id="52" w:name="_Toc502072258"/>
       <w:r>
         <w:lastRenderedPageBreak/>
         <w:t>Probleme mit den Bilderkennungsbibliotheken</w:t>
       </w:r>
-      <w:bookmarkEnd w:id="50"/>
+      <w:bookmarkEnd w:id="52"/>
     </w:p>
     <w:p>
       <w:r>
@@ -6617,14 +6463,30 @@
       <w:pPr>
         <w:pStyle w:val="berschrift2"/>
       </w:pPr>
-      <w:bookmarkStart w:id="51" w:name="_Toc500774294"/>
-      <w:bookmarkStart w:id="52" w:name="_Toc501725200"/>
+      <w:bookmarkStart w:id="53" w:name="_Toc500774294"/>
+      <w:bookmarkStart w:id="54" w:name="_Toc502072259"/>
       <w:r>
         <w:lastRenderedPageBreak/>
         <w:t>Ergebnisse der Arbeit</w:t>
       </w:r>
-      <w:bookmarkEnd w:id="51"/>
-      <w:bookmarkEnd w:id="52"/>
+      <w:bookmarkEnd w:id="53"/>
+      <w:bookmarkEnd w:id="54"/>
+    </w:p>
+    <w:p>
+      <w:r>
+        <w:t xml:space="preserve">Als Endprodukt haben wir das funktionierende Actor Framework, das vordefinierte Aruco Marker ID’s relativ robust erkennt und Positions- sowie Rotationsdaten liefern kann. Ansätze für die Portierung auf Unity und eine </w:t>
+      </w:r>
+      <w:r>
+        <w:t>GUI zur Darstellung der Ergebnisse</w:t>
+      </w:r>
+      <w:r>
+        <w:t>, sowie die zugehörige Dokumentation haben wir ebenfalls erarbeitet. Leider ist uns die vollständige Implementierung der Tour auf der HoloLens aufgrund der Probleme mit Unity und der fehlenden Unterstützung von .NET Standard 2.0 seitens der HoloLens nicht gelungen.</w:t>
+      </w:r>
+    </w:p>
+    <w:p>
+      <w:pPr>
+        <w:pStyle w:val="DokLauftext"/>
+      </w:pPr>
     </w:p>
     <w:p>
       <w:pPr>
@@ -6651,7 +6513,7 @@
                     <pic:cNvPicPr/>
                   </pic:nvPicPr>
                   <pic:blipFill rotWithShape="1">
-                    <a:blip r:embed="rId23"/>
+                    <a:blip r:embed="rId17"/>
                     <a:srcRect b="4997"/>
                     <a:stretch/>
                   </pic:blipFill>
@@ -6678,108 +6540,48 @@
           </wp:inline>
         </w:drawing>
       </w:r>
-      <w:bookmarkStart w:id="53" w:name="_GoBack"/>
-      <w:bookmarkEnd w:id="53"/>
     </w:p>
     <w:p>
       <w:pPr>
         <w:pStyle w:val="Beschriftung"/>
       </w:pPr>
+      <w:bookmarkStart w:id="55" w:name="_Toc502072235"/>
       <w:r>
         <w:t xml:space="preserve">Abbildung </w:t>
       </w:r>
-      <w:r>
-        <w:t>7</w:t>
-      </w:r>
-      <w:r>
-        <w:t>: UI Fenster, Framework erkennt Marker mit ID 1</w:t>
-      </w:r>
-    </w:p>
-    <w:p>
-      <w:r>
-        <w:t xml:space="preserve">Als Endprodukt haben wir das funktionierende </w:t>
-      </w:r>
-      <w:r>
-        <w:t xml:space="preserve">Actor </w:t>
-      </w:r>
-      <w:r>
-        <w:t>Framework,</w:t>
+      <w:fldSimple w:instr=" SEQ Abbildung \* ARABIC ">
+        <w:r>
+          <w:rPr>
+            <w:noProof/>
+          </w:rPr>
+          <w:t>7</w:t>
+        </w:r>
+      </w:fldSimple>
+      <w:r>
+        <w:t>: erstellte</w:t>
+      </w:r>
+      <w:r>
+        <w:t>s UWP UI</w:t>
+      </w:r>
+      <w:r>
+        <w:t xml:space="preserve"> mit</w:t>
+      </w:r>
+      <w:r>
+        <w:t xml:space="preserve"> der</w:t>
       </w:r>
       <w:r>
         <w:t xml:space="preserve"> </w:t>
       </w:r>
       <w:r>
-        <w:t>das</w:t>
-      </w:r>
-      <w:r>
-        <w:t xml:space="preserve"> </w:t>
-      </w:r>
-      <w:r>
-        <w:t>vordefinierte Aruco</w:t>
-      </w:r>
-      <w:r>
-        <w:t xml:space="preserve"> </w:t>
-      </w:r>
-      <w:r>
-        <w:t>Marker</w:t>
-      </w:r>
-      <w:r>
-        <w:t xml:space="preserve"> ID’s</w:t>
-      </w:r>
-      <w:r>
-        <w:t xml:space="preserve"> relativ robust erkennt und Positions- sowie Rotationsdaten liefer</w:t>
-      </w:r>
-      <w:r>
-        <w:t>n kann</w:t>
-      </w:r>
-      <w:r>
-        <w:t>.</w:t>
-      </w:r>
-      <w:r>
-        <w:t xml:space="preserve"> Ansätze für die Portierung auf Unity und eine </w:t>
-      </w:r>
-      <w:r>
-        <w:t>GUI zur Darstellung der Ergebnisse</w:t>
-      </w:r>
-      <w:r>
-        <w:t>, sowie die zugehörige Dokumentation</w:t>
-      </w:r>
-      <w:r>
-        <w:t xml:space="preserve"> haben wir </w:t>
-      </w:r>
-      <w:r>
-        <w:t>ebenfalls</w:t>
-      </w:r>
-      <w:r>
-        <w:t xml:space="preserve"> erarbeitet</w:t>
-      </w:r>
-      <w:r>
-        <w:t xml:space="preserve">. Leider ist uns die vollständige Implementierung der Tour </w:t>
-      </w:r>
-      <w:r>
-        <w:t>auf der Holo</w:t>
-      </w:r>
-      <w:r>
-        <w:t>L</w:t>
-      </w:r>
-      <w:r>
-        <w:t xml:space="preserve">ens </w:t>
-      </w:r>
-      <w:r>
-        <w:t>aufgrund der Probleme mit Unity</w:t>
-      </w:r>
-      <w:r>
-        <w:t xml:space="preserve"> und der fehlenden Unterstützung von .NET Standard 2.0 seitens der Holo</w:t>
-      </w:r>
-      <w:r>
-        <w:t>L</w:t>
-      </w:r>
-      <w:r>
-        <w:t>ens</w:t>
-      </w:r>
-      <w:r>
-        <w:t xml:space="preserve"> nicht gelungen.</w:t>
-      </w:r>
+        <w:t>Laptop</w:t>
+      </w:r>
+      <w:r>
+        <w:t xml:space="preserve"> - </w:t>
+      </w:r>
+      <w:r>
+        <w:t>Webcam als Datenquelle</w:t>
+      </w:r>
+      <w:bookmarkEnd w:id="55"/>
     </w:p>
     <w:p>
       <w:pPr>
@@ -6793,14 +6595,14 @@
       <w:pPr>
         <w:pStyle w:val="berschrift2"/>
       </w:pPr>
-      <w:bookmarkStart w:id="54" w:name="_Toc500774295"/>
-      <w:bookmarkStart w:id="55" w:name="_Toc501725201"/>
+      <w:bookmarkStart w:id="56" w:name="_Toc500774295"/>
+      <w:bookmarkStart w:id="57" w:name="_Toc502072260"/>
       <w:r>
         <w:lastRenderedPageBreak/>
         <w:t>Ausblick</w:t>
       </w:r>
-      <w:bookmarkEnd w:id="54"/>
-      <w:bookmarkEnd w:id="55"/>
+      <w:bookmarkEnd w:id="56"/>
+      <w:bookmarkEnd w:id="57"/>
     </w:p>
     <w:p>
       <w:r>
@@ -6917,7 +6719,7 @@
       <w:pPr>
         <w:spacing w:line="240" w:lineRule="auto"/>
         <w:sectPr>
-          <w:footerReference w:type="default" r:id="rId24"/>
+          <w:footerReference w:type="default" r:id="rId18"/>
           <w:pgSz w:w="11906" w:h="16838"/>
           <w:pgMar w:top="1417" w:right="1417" w:bottom="1134" w:left="1417" w:header="708" w:footer="708" w:gutter="0"/>
           <w:pgNumType w:start="1"/>
@@ -6930,22 +6732,22 @@
       <w:pPr>
         <w:pStyle w:val="berschrift2"/>
       </w:pPr>
-      <w:bookmarkStart w:id="56" w:name="_Toc501725202"/>
+      <w:bookmarkStart w:id="58" w:name="_Toc502072261"/>
       <w:r>
         <w:lastRenderedPageBreak/>
         <w:t>Anhang</w:t>
       </w:r>
-      <w:bookmarkEnd w:id="56"/>
+      <w:bookmarkEnd w:id="58"/>
     </w:p>
     <w:p>
       <w:pPr>
         <w:pStyle w:val="berschrift3"/>
       </w:pPr>
-      <w:bookmarkStart w:id="57" w:name="_Toc501725203"/>
+      <w:bookmarkStart w:id="59" w:name="_Toc502072262"/>
       <w:r>
         <w:t>Abbildungsverzeichnis</w:t>
       </w:r>
-      <w:bookmarkEnd w:id="57"/>
+      <w:bookmarkEnd w:id="59"/>
     </w:p>
     <w:p>
       <w:pPr>
@@ -6967,13 +6769,13 @@
       <w:r>
         <w:fldChar w:fldCharType="separate"/>
       </w:r>
-      <w:hyperlink r:id="rId25" w:anchor="_Toc501725272" w:history="1">
+      <w:hyperlink r:id="rId19" w:anchor="_Toc502072229" w:history="1">
         <w:r>
           <w:rPr>
             <w:rStyle w:val="Hyperlink"/>
             <w:noProof/>
           </w:rPr>
-          <w:t>Abbildung 1: QR CodeAbbildung 2: Apriltag</w:t>
+          <w:t>Abbildung 1: VuMark</w:t>
         </w:r>
         <w:r>
           <w:rPr>
@@ -6994,7 +6796,7 @@
             <w:noProof/>
             <w:webHidden/>
           </w:rPr>
-          <w:instrText xml:space="preserve"> PAGEREF _Toc501725272 \h </w:instrText>
+          <w:instrText xml:space="preserve"> PAGEREF _Toc502072229 \h </w:instrText>
         </w:r>
         <w:r>
           <w:rPr>
@@ -7014,7 +6816,7 @@
             <w:noProof/>
             <w:webHidden/>
           </w:rPr>
-          <w:t>8</w:t>
+          <w:t>7</w:t>
         </w:r>
         <w:r>
           <w:rPr>
@@ -7036,13 +6838,13 @@
           <w:lang w:eastAsia="de-CH"/>
         </w:rPr>
       </w:pPr>
-      <w:hyperlink r:id="rId26" w:anchor="_Toc501725273" w:history="1">
+      <w:hyperlink r:id="rId20" w:anchor="_Toc502072230" w:history="1">
         <w:r>
           <w:rPr>
             <w:rStyle w:val="Hyperlink"/>
             <w:noProof/>
           </w:rPr>
-          <w:t>Abbildung 3: VuMarkAbbildung 4: Barcode</w:t>
+          <w:t>Abbildung 2: Apriltag</w:t>
         </w:r>
         <w:r>
           <w:rPr>
@@ -7063,7 +6865,7 @@
             <w:noProof/>
             <w:webHidden/>
           </w:rPr>
-          <w:instrText xml:space="preserve"> PAGEREF _Toc501725273 \h </w:instrText>
+          <w:instrText xml:space="preserve"> PAGEREF _Toc502072230 \h </w:instrText>
         </w:r>
         <w:r>
           <w:rPr>
@@ -7105,13 +6907,13 @@
           <w:lang w:eastAsia="de-CH"/>
         </w:rPr>
       </w:pPr>
-      <w:hyperlink r:id="rId27" w:anchor="_Toc501725274" w:history="1">
+      <w:hyperlink r:id="rId21" w:anchor="_Toc502072231" w:history="1">
         <w:r>
           <w:rPr>
             <w:rStyle w:val="Hyperlink"/>
             <w:noProof/>
           </w:rPr>
-          <w:t>Abbildung 5: BarcodeAbbildung 6: QR Code</w:t>
+          <w:t>Abbildung 3: Barcode</w:t>
         </w:r>
         <w:r>
           <w:rPr>
@@ -7132,7 +6934,7 @@
             <w:noProof/>
             <w:webHidden/>
           </w:rPr>
-          <w:instrText xml:space="preserve"> PAGEREF _Toc501725274 \h </w:instrText>
+          <w:instrText xml:space="preserve"> PAGEREF _Toc502072231 \h </w:instrText>
         </w:r>
         <w:r>
           <w:rPr>
@@ -7174,13 +6976,13 @@
           <w:lang w:eastAsia="de-CH"/>
         </w:rPr>
       </w:pPr>
-      <w:hyperlink r:id="rId28" w:anchor="_Toc501725275" w:history="1">
+      <w:hyperlink r:id="rId22" w:anchor="_Toc502072232" w:history="1">
         <w:r>
           <w:rPr>
             <w:rStyle w:val="Hyperlink"/>
             <w:noProof/>
           </w:rPr>
-          <w:t>Abbildung 7: ApriltagAbbildung 8: Aruco Marker</w:t>
+          <w:t>Abbildung 4: QR-Code</w:t>
         </w:r>
         <w:r>
           <w:rPr>
@@ -7201,7 +7003,7 @@
             <w:noProof/>
             <w:webHidden/>
           </w:rPr>
-          <w:instrText xml:space="preserve"> PAGEREF _Toc501725275 \h </w:instrText>
+          <w:instrText xml:space="preserve"> PAGEREF _Toc502072232 \h </w:instrText>
         </w:r>
         <w:r>
           <w:rPr>
@@ -7243,13 +7045,13 @@
           <w:lang w:eastAsia="de-CH"/>
         </w:rPr>
       </w:pPr>
-      <w:hyperlink r:id="rId29" w:anchor="_Toc501725276" w:history="1">
+      <w:hyperlink r:id="rId23" w:anchor="_Toc502072233" w:history="1">
         <w:r>
           <w:rPr>
             <w:rStyle w:val="Hyperlink"/>
             <w:noProof/>
           </w:rPr>
-          <w:t>Abbildung 9: ApriltagAbbildung 10: Aruco Marker</w:t>
+          <w:t>Abbildung 5: Hiro Marker</w:t>
         </w:r>
         <w:r>
           <w:rPr>
@@ -7270,7 +7072,7 @@
             <w:noProof/>
             <w:webHidden/>
           </w:rPr>
-          <w:instrText xml:space="preserve"> PAGEREF _Toc501725276 \h </w:instrText>
+          <w:instrText xml:space="preserve"> PAGEREF _Toc502072233 \h </w:instrText>
         </w:r>
         <w:r>
           <w:rPr>
@@ -7302,15 +7104,154 @@
       </w:hyperlink>
     </w:p>
     <w:p>
+      <w:pPr>
+        <w:pStyle w:val="Abbildungsverzeichnis"/>
+        <w:rPr>
+          <w:rFonts w:asciiTheme="minorHAnsi" w:eastAsiaTheme="minorEastAsia" w:hAnsiTheme="minorHAnsi" w:cstheme="minorBidi"/>
+          <w:iCs w:val="0"/>
+          <w:noProof/>
+          <w:szCs w:val="22"/>
+          <w:lang w:eastAsia="de-CH"/>
+        </w:rPr>
+      </w:pPr>
+      <w:hyperlink r:id="rId24" w:anchor="_Toc502072234" w:history="1">
+        <w:r>
+          <w:rPr>
+            <w:rStyle w:val="Hyperlink"/>
+            <w:noProof/>
+          </w:rPr>
+          <w:t>Abbildung 6: Aruco Marker</w:t>
+        </w:r>
+        <w:r>
+          <w:rPr>
+            <w:noProof/>
+            <w:webHidden/>
+          </w:rPr>
+          <w:tab/>
+        </w:r>
+        <w:r>
+          <w:rPr>
+            <w:noProof/>
+            <w:webHidden/>
+          </w:rPr>
+          <w:fldChar w:fldCharType="begin"/>
+        </w:r>
+        <w:r>
+          <w:rPr>
+            <w:noProof/>
+            <w:webHidden/>
+          </w:rPr>
+          <w:instrText xml:space="preserve"> PAGEREF _Toc502072234 \h </w:instrText>
+        </w:r>
+        <w:r>
+          <w:rPr>
+            <w:noProof/>
+            <w:webHidden/>
+          </w:rPr>
+        </w:r>
+        <w:r>
+          <w:rPr>
+            <w:noProof/>
+            <w:webHidden/>
+          </w:rPr>
+          <w:fldChar w:fldCharType="separate"/>
+        </w:r>
+        <w:r>
+          <w:rPr>
+            <w:noProof/>
+            <w:webHidden/>
+          </w:rPr>
+          <w:t>8</w:t>
+        </w:r>
+        <w:r>
+          <w:rPr>
+            <w:noProof/>
+            <w:webHidden/>
+          </w:rPr>
+          <w:fldChar w:fldCharType="end"/>
+        </w:r>
+      </w:hyperlink>
+    </w:p>
+    <w:p>
+      <w:pPr>
+        <w:pStyle w:val="Abbildungsverzeichnis"/>
+        <w:rPr>
+          <w:rFonts w:asciiTheme="minorHAnsi" w:eastAsiaTheme="minorEastAsia" w:hAnsiTheme="minorHAnsi" w:cstheme="minorBidi"/>
+          <w:iCs w:val="0"/>
+          <w:noProof/>
+          <w:szCs w:val="22"/>
+          <w:lang w:eastAsia="de-CH"/>
+        </w:rPr>
+      </w:pPr>
+      <w:hyperlink w:anchor="_Toc502072235" w:history="1">
+        <w:r>
+          <w:rPr>
+            <w:rStyle w:val="Hyperlink"/>
+            <w:noProof/>
+          </w:rPr>
+          <w:t>Abbildung 7: erstelltes UWP UI mit der Laptop - Webcam als Datenquelle</w:t>
+        </w:r>
+        <w:r>
+          <w:rPr>
+            <w:noProof/>
+            <w:webHidden/>
+          </w:rPr>
+          <w:tab/>
+        </w:r>
+        <w:r>
+          <w:rPr>
+            <w:noProof/>
+            <w:webHidden/>
+          </w:rPr>
+          <w:fldChar w:fldCharType="begin"/>
+        </w:r>
+        <w:r>
+          <w:rPr>
+            <w:noProof/>
+            <w:webHidden/>
+          </w:rPr>
+          <w:instrText xml:space="preserve"> PAGEREF _Toc502072235 \h </w:instrText>
+        </w:r>
+        <w:r>
+          <w:rPr>
+            <w:noProof/>
+            <w:webHidden/>
+          </w:rPr>
+        </w:r>
+        <w:r>
+          <w:rPr>
+            <w:noProof/>
+            <w:webHidden/>
+          </w:rPr>
+          <w:fldChar w:fldCharType="separate"/>
+        </w:r>
+        <w:r>
+          <w:rPr>
+            <w:noProof/>
+            <w:webHidden/>
+          </w:rPr>
+          <w:t>14</w:t>
+        </w:r>
+        <w:r>
+          <w:rPr>
+            <w:noProof/>
+            <w:webHidden/>
+          </w:rPr>
+          <w:fldChar w:fldCharType="end"/>
+        </w:r>
+      </w:hyperlink>
+    </w:p>
+    <w:p>
       <w:r>
         <w:fldChar w:fldCharType="end"/>
       </w:r>
-    </w:p>
-    <w:p/>
+      <w:bookmarkStart w:id="60" w:name="_GoBack"/>
+      <w:bookmarkEnd w:id="60"/>
+    </w:p>
     <w:sectPr>
       <w:pgSz w:w="11906" w:h="16838"/>
       <w:pgMar w:top="1417" w:right="1417" w:bottom="1134" w:left="1417" w:header="708" w:footer="708" w:gutter="0"/>
-      <w:pgNumType w:fmt="upperRoman" w:start="1"/>
+      <w:pgNumType w:start="1"/>
       <w:cols w:space="708"/>
       <w:docGrid w:linePitch="360"/>
     </w:sectPr>
@@ -7453,7 +7394,7 @@
             <w:fldChar w:fldCharType="begin"/>
           </w:r>
           <w:r>
-            <w:instrText xml:space="preserve"> PAGE  \* ROMAN  \* MERGEFORMAT </w:instrText>
+            <w:instrText xml:space="preserve"> PAGE  \* Arabic  \* MERGEFORMAT </w:instrText>
           </w:r>
           <w:r>
             <w:fldChar w:fldCharType="separate"/>
@@ -7462,7 +7403,7 @@
             <w:rPr>
               <w:noProof/>
             </w:rPr>
-            <w:t>XIV</w:t>
+            <w:t>15</w:t>
           </w:r>
           <w:r>
             <w:fldChar w:fldCharType="end"/>
@@ -7470,27 +7411,14 @@
           <w:r>
             <w:t xml:space="preserve"> / </w:t>
           </w:r>
-          <w:r>
-            <w:fldChar w:fldCharType="begin"/>
-          </w:r>
-          <w:r>
-            <w:instrText xml:space="preserve"> SECTIONPAGES  \* ROMAN  \* MERGEFORMAT </w:instrText>
-          </w:r>
-          <w:r>
-            <w:fldChar w:fldCharType="separate"/>
-          </w:r>
-          <w:r>
-            <w:rPr>
-              <w:noProof/>
-            </w:rPr>
-            <w:t>XV</w:t>
-          </w:r>
-          <w:r>
-            <w:rPr>
-              <w:noProof/>
-            </w:rPr>
-            <w:fldChar w:fldCharType="end"/>
-          </w:r>
+          <w:fldSimple w:instr=" SECTIONPAGES  \* Ordinal  \* MERGEFORMAT ">
+            <w:r>
+              <w:rPr>
+                <w:noProof/>
+              </w:rPr>
+              <w:t>15.</w:t>
+            </w:r>
+          </w:fldSimple>
         </w:p>
       </w:tc>
     </w:tr>
@@ -7590,7 +7518,7 @@
         <w:footnoteRef/>
       </w:r>
       <w:r>
-        <w:t xml:space="preserve"> </w:t>
+        <w:t xml:space="preserve">  </w:t>
       </w:r>
       <w:r>
         <w:t>https://de.wikipedia.org/wiki/Strichcode</w:t>
@@ -7703,9 +7631,6 @@
     <w:p>
       <w:pPr>
         <w:pStyle w:val="Funotentext"/>
-        <w:rPr>
-          <w:lang w:val="en-GB"/>
-        </w:rPr>
       </w:pPr>
       <w:r>
         <w:rPr>
@@ -7714,22 +7639,7 @@
         <w:footnoteRef/>
       </w:r>
       <w:r>
-        <w:rPr>
-          <w:lang w:val="en-GB"/>
-        </w:rPr>
-        <w:t xml:space="preserve"> Framework, Tourbackend </w:t>
-      </w:r>
-      <w:r>
-        <w:rPr>
-          <w:lang w:val="en-GB"/>
-        </w:rPr>
-        <w:t>.</w:t>
-      </w:r>
-      <w:r>
-        <w:rPr>
-          <w:lang w:val="en-GB"/>
-        </w:rPr>
-        <w:t>Net Standard Projekt, Datei Utils/UseCustomVideoFrameSource.cs, Klasse Utils</w:t>
+        <w:t xml:space="preserve"> Framework, Tourbackend .Net Standard Projekt, Datei Utils/UseCustomVideoFrameSource.cs, Klasse Utils</w:t>
       </w:r>
     </w:p>
   </w:footnote>
@@ -7745,16 +7655,7 @@
         <w:footnoteRef/>
       </w:r>
       <w:r>
-        <w:rPr>
-          <w:lang w:val="en-GB"/>
-        </w:rPr>
-        <w:t xml:space="preserve"> Framework, Tourbackend </w:t>
-      </w:r>
-      <w:r>
-        <w:rPr>
-          <w:lang w:val="en-GB"/>
-        </w:rPr>
-        <w:t>.</w:t>
+        <w:t xml:space="preserve"> Framework, Tourbackend .</w:t>
       </w:r>
       <w:r>
         <w:t>Net Standard Projekt, Datei Utils/UseCustomVideoFrameSource.cs, Klasse Utils</w:t>
@@ -7878,57 +7779,28 @@
             </w:tabs>
             <w:spacing w:line="24" w:lineRule="atLeast"/>
           </w:pPr>
-          <w:r>
-            <w:fldChar w:fldCharType="begin"/>
-          </w:r>
-          <w:r>
-            <w:instrText xml:space="preserve"> STYLEREF  Projekt_Name  \* MERGEFORMAT </w:instrText>
-          </w:r>
-          <w:r>
-            <w:fldChar w:fldCharType="separate"/>
-          </w:r>
-          <w:r>
-            <w:rPr>
-              <w:noProof/>
-            </w:rPr>
-            <w:t>Hololens Tour</w:t>
-          </w:r>
-          <w:r>
-            <w:rPr>
-              <w:noProof/>
-            </w:rPr>
-            <w:fldChar w:fldCharType="end"/>
-          </w:r>
+          <w:fldSimple w:instr=" STYLEREF  Projekt_Name  \* MERGEFORMAT ">
+            <w:r>
+              <w:rPr>
+                <w:noProof/>
+              </w:rPr>
+              <w:t>Hololens Tour</w:t>
+            </w:r>
+          </w:fldSimple>
           <w:r>
             <w:t xml:space="preserve"> | </w:t>
           </w:r>
-          <w:r>
-            <w:fldChar w:fldCharType="begin"/>
-          </w:r>
-          <w:r>
-            <w:instrText xml:space="preserve"> STYLEREF  Dok_Titel  \* MERGEFORMAT </w:instrText>
-          </w:r>
-          <w:r>
-            <w:fldChar w:fldCharType="separate"/>
-          </w:r>
-          <w:r>
-            <w:rPr>
-              <w:b w:val="0"/>
-              <w:bCs/>
-              <w:noProof/>
-              <w:lang w:val="de-DE"/>
-            </w:rPr>
-            <w:t>Abschlussbericht</w:t>
-          </w:r>
-          <w:r>
-            <w:rPr>
-              <w:b w:val="0"/>
-              <w:bCs/>
-              <w:noProof/>
-              <w:lang w:val="de-DE"/>
-            </w:rPr>
-            <w:fldChar w:fldCharType="end"/>
-          </w:r>
+          <w:fldSimple w:instr=" STYLEREF  Dok_Titel  \* MERGEFORMAT ">
+            <w:r>
+              <w:rPr>
+                <w:b w:val="0"/>
+                <w:bCs/>
+                <w:noProof/>
+                <w:lang w:val="de-DE"/>
+              </w:rPr>
+              <w:t>Abschlussbericht</w:t>
+            </w:r>
+          </w:fldSimple>
         </w:p>
       </w:tc>
     </w:tr>
@@ -7988,7 +7860,7 @@
               <w:lang w:val="de-DE"/>
             </w:rPr>
             <w:drawing>
-              <wp:anchor distT="0" distB="0" distL="114300" distR="114300" simplePos="0" relativeHeight="251668480" behindDoc="0" locked="1" layoutInCell="1" allowOverlap="1" wp14:anchorId="46D85195" wp14:editId="73BE99D7">
+              <wp:anchor distT="0" distB="0" distL="114300" distR="114300" simplePos="0" relativeHeight="251660800" behindDoc="0" locked="1" layoutInCell="1" allowOverlap="1" wp14:anchorId="46D85195" wp14:editId="73BE99D7">
                 <wp:simplePos x="0" y="0"/>
                 <wp:positionH relativeFrom="margin">
                   <wp:posOffset>0</wp:posOffset>
@@ -10790,6 +10662,94 @@
       <w:lang w:eastAsia="de-DE"/>
     </w:rPr>
   </w:style>
+  <w:style w:type="paragraph" w:styleId="Literaturverzeichnis">
+    <w:name w:val="Bibliography"/>
+    <w:basedOn w:val="Standard"/>
+    <w:next w:val="Standard"/>
+    <w:uiPriority w:val="37"/>
+    <w:unhideWhenUsed/>
+    <w:rsid w:val="003D7D91"/>
+  </w:style>
+  <w:style w:type="character" w:styleId="Kommentarzeichen">
+    <w:name w:val="annotation reference"/>
+    <w:basedOn w:val="Absatz-Standardschriftart"/>
+    <w:uiPriority w:val="99"/>
+    <w:semiHidden/>
+    <w:unhideWhenUsed/>
+    <w:rsid w:val="003D7D91"/>
+    <w:rPr>
+      <w:sz w:val="16"/>
+      <w:szCs w:val="16"/>
+    </w:rPr>
+  </w:style>
+  <w:style w:type="paragraph" w:styleId="Kommentartext">
+    <w:name w:val="annotation text"/>
+    <w:basedOn w:val="Standard"/>
+    <w:link w:val="KommentartextZchn"/>
+    <w:uiPriority w:val="99"/>
+    <w:semiHidden/>
+    <w:unhideWhenUsed/>
+    <w:rsid w:val="003D7D91"/>
+    <w:pPr>
+      <w:spacing w:line="240" w:lineRule="auto"/>
+    </w:pPr>
+    <w:rPr>
+      <w:sz w:val="20"/>
+      <w:szCs w:val="20"/>
+    </w:rPr>
+  </w:style>
+  <w:style w:type="character" w:customStyle="1" w:styleId="KommentartextZchn">
+    <w:name w:val="Kommentartext Zchn"/>
+    <w:basedOn w:val="Absatz-Standardschriftart"/>
+    <w:link w:val="Kommentartext"/>
+    <w:uiPriority w:val="99"/>
+    <w:semiHidden/>
+    <w:rsid w:val="003D7D91"/>
+    <w:rPr>
+      <w:rFonts w:ascii="Arial" w:hAnsi="Arial"/>
+      <w:lang w:eastAsia="de-DE"/>
+    </w:rPr>
+  </w:style>
+  <w:style w:type="paragraph" w:styleId="Kommentarthema">
+    <w:name w:val="annotation subject"/>
+    <w:basedOn w:val="Kommentartext"/>
+    <w:next w:val="Kommentartext"/>
+    <w:link w:val="KommentarthemaZchn"/>
+    <w:uiPriority w:val="99"/>
+    <w:semiHidden/>
+    <w:unhideWhenUsed/>
+    <w:rsid w:val="003D7D91"/>
+    <w:rPr>
+      <w:b/>
+      <w:bCs/>
+    </w:rPr>
+  </w:style>
+  <w:style w:type="character" w:customStyle="1" w:styleId="KommentarthemaZchn">
+    <w:name w:val="Kommentarthema Zchn"/>
+    <w:basedOn w:val="KommentartextZchn"/>
+    <w:link w:val="Kommentarthema"/>
+    <w:uiPriority w:val="99"/>
+    <w:semiHidden/>
+    <w:rsid w:val="003D7D91"/>
+    <w:rPr>
+      <w:rFonts w:ascii="Arial" w:hAnsi="Arial"/>
+      <w:b/>
+      <w:bCs/>
+      <w:lang w:eastAsia="de-DE"/>
+    </w:rPr>
+  </w:style>
+  <w:style w:type="character" w:styleId="NichtaufgelsteErwhnung">
+    <w:name w:val="Unresolved Mention"/>
+    <w:basedOn w:val="Absatz-Standardschriftart"/>
+    <w:uiPriority w:val="99"/>
+    <w:semiHidden/>
+    <w:unhideWhenUsed/>
+    <w:rsid w:val="003D7D91"/>
+    <w:rPr>
+      <w:color w:val="808080"/>
+      <w:shd w:val="clear" w:color="auto" w:fill="E6E6E6"/>
+    </w:rPr>
+  </w:style>
 </w:styles>
 </file>
 
@@ -11097,13 +11057,27 @@
     </b:Author>
     <b:Title>Präsidialverfügung</b:Title>
     <b:Year>2009</b:Year>
+    <b:RefOrder>1</b:RefOrder>
+  </b:Source>
+  <b:Source>
+    <b:Tag>htt</b:Tag>
+    <b:SourceType>ElectronicSource</b:SourceType>
+    <b:Guid>{1224548F-6126-4B2F-9417-ED2582EF1F4B}</b:Guid>
+    <b:URL>https://de.wikipedia.org/wiki/Testgetriebene_Entwicklung</b:URL>
     <b:RefOrder>2</b:RefOrder>
+  </b:Source>
+  <b:Source>
+    <b:Tag>htt1</b:Tag>
+    <b:SourceType>ElectronicSource</b:SourceType>
+    <b:Guid>{B7A8A925-1118-4363-956D-A83D3C59F33B}</b:Guid>
+    <b:URL>https://de.wikipedia.org/wiki/Testgetriebene_Entwicklung</b:URL>
+    <b:RefOrder>3</b:RefOrder>
   </b:Source>
 </b:Sources>
 </file>
 
 <file path=customXml/itemProps1.xml><?xml version="1.0" encoding="utf-8"?>
-<ds:datastoreItem xmlns:ds="http://schemas.openxmlformats.org/officeDocument/2006/customXml" ds:itemID="{98FE720F-F9F6-4A28-8409-C5FB8C56EEBF}">
+<ds:datastoreItem xmlns:ds="http://schemas.openxmlformats.org/officeDocument/2006/customXml" ds:itemID="{43423A4D-9B77-4493-893B-9F5DF0343793}">
   <ds:schemaRefs>
     <ds:schemaRef ds:uri="http://schemas.openxmlformats.org/officeDocument/2006/bibliography"/>
   </ds:schemaRefs>

</xml_diff>

<commit_message>
Neue Version vom Bericht
</commit_message>
<xml_diff>
--- a/Organisatorisches/Dokumentation/Bericht.docx
+++ b/Organisatorisches/Dokumentation/Bericht.docx
@@ -114,6 +114,8 @@
             <w:pPr>
               <w:pStyle w:val="DokLauftext"/>
             </w:pPr>
+            <w:bookmarkStart w:id="2" w:name="_GoBack"/>
+            <w:bookmarkEnd w:id="2"/>
           </w:p>
         </w:tc>
       </w:tr>
@@ -250,8 +252,8 @@
           <w:szCs w:val="29"/>
         </w:rPr>
       </w:pPr>
-      <w:bookmarkStart w:id="2" w:name="_Toc245130778"/>
-      <w:bookmarkStart w:id="3" w:name="_Toc501714757"/>
+      <w:bookmarkStart w:id="3" w:name="_Toc245130778"/>
+      <w:bookmarkStart w:id="4" w:name="_Toc501714757"/>
       <w:r>
         <w:rPr>
           <w:b/>
@@ -277,8 +279,8 @@
         </w:rPr>
         <w:t>s</w:t>
       </w:r>
-      <w:bookmarkEnd w:id="2"/>
       <w:bookmarkEnd w:id="3"/>
+      <w:bookmarkEnd w:id="4"/>
     </w:p>
     <w:p>
       <w:pPr>
@@ -313,7 +315,7 @@
         </w:rPr>
         <w:fldChar w:fldCharType="separate"/>
       </w:r>
-      <w:hyperlink w:anchor="_Toc502762828" w:history="1">
+      <w:hyperlink w:anchor="_Toc502763211" w:history="1">
         <w:r>
           <w:rPr>
             <w:rStyle w:val="Hyperlink"/>
@@ -353,7 +355,7 @@
           <w:rPr>
             <w:webHidden/>
           </w:rPr>
-          <w:instrText xml:space="preserve"> PAGEREF _Toc502762828 \h </w:instrText>
+          <w:instrText xml:space="preserve"> PAGEREF _Toc502763211 \h </w:instrText>
         </w:r>
         <w:r>
           <w:rPr>
@@ -390,7 +392,7 @@
           <w:lang w:eastAsia="de-CH"/>
         </w:rPr>
       </w:pPr>
-      <w:hyperlink w:anchor="_Toc502762829" w:history="1">
+      <w:hyperlink w:anchor="_Toc502763212" w:history="1">
         <w:r>
           <w:rPr>
             <w:rStyle w:val="Hyperlink"/>
@@ -428,7 +430,7 @@
           <w:rPr>
             <w:webHidden/>
           </w:rPr>
-          <w:instrText xml:space="preserve"> PAGEREF _Toc502762829 \h </w:instrText>
+          <w:instrText xml:space="preserve"> PAGEREF _Toc502763212 \h </w:instrText>
         </w:r>
         <w:r>
           <w:rPr>
@@ -465,7 +467,7 @@
           <w:lang w:eastAsia="de-CH"/>
         </w:rPr>
       </w:pPr>
-      <w:hyperlink w:anchor="_Toc502762830" w:history="1">
+      <w:hyperlink w:anchor="_Toc502763213" w:history="1">
         <w:r>
           <w:rPr>
             <w:rStyle w:val="Hyperlink"/>
@@ -503,7 +505,7 @@
           <w:rPr>
             <w:webHidden/>
           </w:rPr>
-          <w:instrText xml:space="preserve"> PAGEREF _Toc502762830 \h </w:instrText>
+          <w:instrText xml:space="preserve"> PAGEREF _Toc502763213 \h </w:instrText>
         </w:r>
         <w:r>
           <w:rPr>
@@ -540,7 +542,7 @@
           <w:lang w:eastAsia="de-CH"/>
         </w:rPr>
       </w:pPr>
-      <w:hyperlink w:anchor="_Toc502762831" w:history="1">
+      <w:hyperlink w:anchor="_Toc502763214" w:history="1">
         <w:r>
           <w:rPr>
             <w:rStyle w:val="Hyperlink"/>
@@ -578,7 +580,7 @@
           <w:rPr>
             <w:webHidden/>
           </w:rPr>
-          <w:instrText xml:space="preserve"> PAGEREF _Toc502762831 \h </w:instrText>
+          <w:instrText xml:space="preserve"> PAGEREF _Toc502763214 \h </w:instrText>
         </w:r>
         <w:r>
           <w:rPr>
@@ -617,7 +619,7 @@
           <w:lang w:eastAsia="de-CH"/>
         </w:rPr>
       </w:pPr>
-      <w:hyperlink w:anchor="_Toc502762832" w:history="1">
+      <w:hyperlink w:anchor="_Toc502763215" w:history="1">
         <w:r>
           <w:rPr>
             <w:rStyle w:val="Hyperlink"/>
@@ -657,7 +659,7 @@
           <w:rPr>
             <w:webHidden/>
           </w:rPr>
-          <w:instrText xml:space="preserve"> PAGEREF _Toc502762832 \h </w:instrText>
+          <w:instrText xml:space="preserve"> PAGEREF _Toc502763215 \h </w:instrText>
         </w:r>
         <w:r>
           <w:rPr>
@@ -694,7 +696,7 @@
           <w:lang w:eastAsia="de-CH"/>
         </w:rPr>
       </w:pPr>
-      <w:hyperlink w:anchor="_Toc502762833" w:history="1">
+      <w:hyperlink w:anchor="_Toc502763216" w:history="1">
         <w:r>
           <w:rPr>
             <w:rStyle w:val="Hyperlink"/>
@@ -732,7 +734,7 @@
           <w:rPr>
             <w:webHidden/>
           </w:rPr>
-          <w:instrText xml:space="preserve"> PAGEREF _Toc502762833 \h </w:instrText>
+          <w:instrText xml:space="preserve"> PAGEREF _Toc502763216 \h </w:instrText>
         </w:r>
         <w:r>
           <w:rPr>
@@ -770,7 +772,7 @@
           <w:lang w:eastAsia="de-CH"/>
         </w:rPr>
       </w:pPr>
-      <w:hyperlink w:anchor="_Toc502762834" w:history="1">
+      <w:hyperlink w:anchor="_Toc502763217" w:history="1">
         <w:r>
           <w:rPr>
             <w:rStyle w:val="Hyperlink"/>
@@ -809,7 +811,7 @@
           <w:rPr>
             <w:webHidden/>
           </w:rPr>
-          <w:instrText xml:space="preserve"> PAGEREF _Toc502762834 \h </w:instrText>
+          <w:instrText xml:space="preserve"> PAGEREF _Toc502763217 \h </w:instrText>
         </w:r>
         <w:r>
           <w:rPr>
@@ -847,7 +849,7 @@
           <w:lang w:eastAsia="de-CH"/>
         </w:rPr>
       </w:pPr>
-      <w:hyperlink w:anchor="_Toc502762835" w:history="1">
+      <w:hyperlink w:anchor="_Toc502763218" w:history="1">
         <w:r>
           <w:rPr>
             <w:rStyle w:val="Hyperlink"/>
@@ -886,7 +888,7 @@
           <w:rPr>
             <w:webHidden/>
           </w:rPr>
-          <w:instrText xml:space="preserve"> PAGEREF _Toc502762835 \h </w:instrText>
+          <w:instrText xml:space="preserve"> PAGEREF _Toc502763218 \h </w:instrText>
         </w:r>
         <w:r>
           <w:rPr>
@@ -924,7 +926,7 @@
           <w:lang w:eastAsia="de-CH"/>
         </w:rPr>
       </w:pPr>
-      <w:hyperlink w:anchor="_Toc502762836" w:history="1">
+      <w:hyperlink w:anchor="_Toc502763219" w:history="1">
         <w:r>
           <w:rPr>
             <w:rStyle w:val="Hyperlink"/>
@@ -963,7 +965,7 @@
           <w:rPr>
             <w:webHidden/>
           </w:rPr>
-          <w:instrText xml:space="preserve"> PAGEREF _Toc502762836 \h </w:instrText>
+          <w:instrText xml:space="preserve"> PAGEREF _Toc502763219 \h </w:instrText>
         </w:r>
         <w:r>
           <w:rPr>
@@ -1000,7 +1002,7 @@
           <w:lang w:eastAsia="de-CH"/>
         </w:rPr>
       </w:pPr>
-      <w:hyperlink w:anchor="_Toc502762837" w:history="1">
+      <w:hyperlink w:anchor="_Toc502763220" w:history="1">
         <w:r>
           <w:rPr>
             <w:rStyle w:val="Hyperlink"/>
@@ -1038,7 +1040,7 @@
           <w:rPr>
             <w:webHidden/>
           </w:rPr>
-          <w:instrText xml:space="preserve"> PAGEREF _Toc502762837 \h </w:instrText>
+          <w:instrText xml:space="preserve"> PAGEREF _Toc502763220 \h </w:instrText>
         </w:r>
         <w:r>
           <w:rPr>
@@ -1075,7 +1077,7 @@
           <w:lang w:eastAsia="de-CH"/>
         </w:rPr>
       </w:pPr>
-      <w:hyperlink w:anchor="_Toc502762838" w:history="1">
+      <w:hyperlink w:anchor="_Toc502763221" w:history="1">
         <w:r>
           <w:rPr>
             <w:rStyle w:val="Hyperlink"/>
@@ -1113,7 +1115,7 @@
           <w:rPr>
             <w:webHidden/>
           </w:rPr>
-          <w:instrText xml:space="preserve"> PAGEREF _Toc502762838 \h </w:instrText>
+          <w:instrText xml:space="preserve"> PAGEREF _Toc502763221 \h </w:instrText>
         </w:r>
         <w:r>
           <w:rPr>
@@ -1151,7 +1153,7 @@
           <w:lang w:eastAsia="de-CH"/>
         </w:rPr>
       </w:pPr>
-      <w:hyperlink w:anchor="_Toc502762839" w:history="1">
+      <w:hyperlink w:anchor="_Toc502763222" w:history="1">
         <w:r>
           <w:rPr>
             <w:rStyle w:val="Hyperlink"/>
@@ -1190,7 +1192,7 @@
           <w:rPr>
             <w:webHidden/>
           </w:rPr>
-          <w:instrText xml:space="preserve"> PAGEREF _Toc502762839 \h </w:instrText>
+          <w:instrText xml:space="preserve"> PAGEREF _Toc502763222 \h </w:instrText>
         </w:r>
         <w:r>
           <w:rPr>
@@ -1228,7 +1230,7 @@
           <w:lang w:eastAsia="de-CH"/>
         </w:rPr>
       </w:pPr>
-      <w:hyperlink w:anchor="_Toc502762840" w:history="1">
+      <w:hyperlink w:anchor="_Toc502763223" w:history="1">
         <w:r>
           <w:rPr>
             <w:rStyle w:val="Hyperlink"/>
@@ -1267,7 +1269,7 @@
           <w:rPr>
             <w:webHidden/>
           </w:rPr>
-          <w:instrText xml:space="preserve"> PAGEREF _Toc502762840 \h </w:instrText>
+          <w:instrText xml:space="preserve"> PAGEREF _Toc502763223 \h </w:instrText>
         </w:r>
         <w:r>
           <w:rPr>
@@ -1305,7 +1307,7 @@
           <w:lang w:eastAsia="de-CH"/>
         </w:rPr>
       </w:pPr>
-      <w:hyperlink w:anchor="_Toc502762841" w:history="1">
+      <w:hyperlink w:anchor="_Toc502763224" w:history="1">
         <w:r>
           <w:rPr>
             <w:rStyle w:val="Hyperlink"/>
@@ -1344,7 +1346,7 @@
           <w:rPr>
             <w:webHidden/>
           </w:rPr>
-          <w:instrText xml:space="preserve"> PAGEREF _Toc502762841 \h </w:instrText>
+          <w:instrText xml:space="preserve"> PAGEREF _Toc502763224 \h </w:instrText>
         </w:r>
         <w:r>
           <w:rPr>
@@ -1382,7 +1384,7 @@
           <w:lang w:eastAsia="de-CH"/>
         </w:rPr>
       </w:pPr>
-      <w:hyperlink w:anchor="_Toc502762842" w:history="1">
+      <w:hyperlink w:anchor="_Toc502763225" w:history="1">
         <w:r>
           <w:rPr>
             <w:rStyle w:val="Hyperlink"/>
@@ -1421,7 +1423,7 @@
           <w:rPr>
             <w:webHidden/>
           </w:rPr>
-          <w:instrText xml:space="preserve"> PAGEREF _Toc502762842 \h </w:instrText>
+          <w:instrText xml:space="preserve"> PAGEREF _Toc502763225 \h </w:instrText>
         </w:r>
         <w:r>
           <w:rPr>
@@ -1459,7 +1461,7 @@
           <w:lang w:eastAsia="de-CH"/>
         </w:rPr>
       </w:pPr>
-      <w:hyperlink w:anchor="_Toc502762843" w:history="1">
+      <w:hyperlink w:anchor="_Toc502763226" w:history="1">
         <w:r>
           <w:rPr>
             <w:rStyle w:val="Hyperlink"/>
@@ -1498,7 +1500,7 @@
           <w:rPr>
             <w:webHidden/>
           </w:rPr>
-          <w:instrText xml:space="preserve"> PAGEREF _Toc502762843 \h </w:instrText>
+          <w:instrText xml:space="preserve"> PAGEREF _Toc502763226 \h </w:instrText>
         </w:r>
         <w:r>
           <w:rPr>
@@ -1536,7 +1538,7 @@
           <w:lang w:eastAsia="de-CH"/>
         </w:rPr>
       </w:pPr>
-      <w:hyperlink w:anchor="_Toc502762844" w:history="1">
+      <w:hyperlink w:anchor="_Toc502763227" w:history="1">
         <w:r>
           <w:rPr>
             <w:rStyle w:val="Hyperlink"/>
@@ -1575,7 +1577,7 @@
           <w:rPr>
             <w:webHidden/>
           </w:rPr>
-          <w:instrText xml:space="preserve"> PAGEREF _Toc502762844 \h </w:instrText>
+          <w:instrText xml:space="preserve"> PAGEREF _Toc502763227 \h </w:instrText>
         </w:r>
         <w:r>
           <w:rPr>
@@ -1613,7 +1615,7 @@
           <w:lang w:eastAsia="de-CH"/>
         </w:rPr>
       </w:pPr>
-      <w:hyperlink w:anchor="_Toc502762845" w:history="1">
+      <w:hyperlink w:anchor="_Toc502763228" w:history="1">
         <w:r>
           <w:rPr>
             <w:rStyle w:val="Hyperlink"/>
@@ -1652,7 +1654,7 @@
           <w:rPr>
             <w:webHidden/>
           </w:rPr>
-          <w:instrText xml:space="preserve"> PAGEREF _Toc502762845 \h </w:instrText>
+          <w:instrText xml:space="preserve"> PAGEREF _Toc502763228 \h </w:instrText>
         </w:r>
         <w:r>
           <w:rPr>
@@ -1689,7 +1691,7 @@
           <w:lang w:eastAsia="de-CH"/>
         </w:rPr>
       </w:pPr>
-      <w:hyperlink w:anchor="_Toc502762846" w:history="1">
+      <w:hyperlink w:anchor="_Toc502763229" w:history="1">
         <w:r>
           <w:rPr>
             <w:rStyle w:val="Hyperlink"/>
@@ -1727,7 +1729,7 @@
           <w:rPr>
             <w:webHidden/>
           </w:rPr>
-          <w:instrText xml:space="preserve"> PAGEREF _Toc502762846 \h </w:instrText>
+          <w:instrText xml:space="preserve"> PAGEREF _Toc502763229 \h </w:instrText>
         </w:r>
         <w:r>
           <w:rPr>
@@ -1744,7 +1746,7 @@
           <w:rPr>
             <w:webHidden/>
           </w:rPr>
-          <w:t>8</w:t>
+          <w:t>7</w:t>
         </w:r>
         <w:r>
           <w:rPr>
@@ -1764,7 +1766,7 @@
           <w:lang w:eastAsia="de-CH"/>
         </w:rPr>
       </w:pPr>
-      <w:hyperlink w:anchor="_Toc502762847" w:history="1">
+      <w:hyperlink w:anchor="_Toc502763230" w:history="1">
         <w:r>
           <w:rPr>
             <w:rStyle w:val="Hyperlink"/>
@@ -1802,7 +1804,7 @@
           <w:rPr>
             <w:webHidden/>
           </w:rPr>
-          <w:instrText xml:space="preserve"> PAGEREF _Toc502762847 \h </w:instrText>
+          <w:instrText xml:space="preserve"> PAGEREF _Toc502763230 \h </w:instrText>
         </w:r>
         <w:r>
           <w:rPr>
@@ -1840,7 +1842,7 @@
           <w:lang w:eastAsia="de-CH"/>
         </w:rPr>
       </w:pPr>
-      <w:hyperlink w:anchor="_Toc502762848" w:history="1">
+      <w:hyperlink w:anchor="_Toc502763231" w:history="1">
         <w:r>
           <w:rPr>
             <w:rStyle w:val="Hyperlink"/>
@@ -1879,7 +1881,7 @@
           <w:rPr>
             <w:webHidden/>
           </w:rPr>
-          <w:instrText xml:space="preserve"> PAGEREF _Toc502762848 \h </w:instrText>
+          <w:instrText xml:space="preserve"> PAGEREF _Toc502763231 \h </w:instrText>
         </w:r>
         <w:r>
           <w:rPr>
@@ -1917,7 +1919,7 @@
           <w:lang w:eastAsia="de-CH"/>
         </w:rPr>
       </w:pPr>
-      <w:hyperlink w:anchor="_Toc502762849" w:history="1">
+      <w:hyperlink w:anchor="_Toc502763232" w:history="1">
         <w:r>
           <w:rPr>
             <w:rStyle w:val="Hyperlink"/>
@@ -1956,7 +1958,7 @@
           <w:rPr>
             <w:webHidden/>
           </w:rPr>
-          <w:instrText xml:space="preserve"> PAGEREF _Toc502762849 \h </w:instrText>
+          <w:instrText xml:space="preserve"> PAGEREF _Toc502763232 \h </w:instrText>
         </w:r>
         <w:r>
           <w:rPr>
@@ -1973,7 +1975,7 @@
           <w:rPr>
             <w:webHidden/>
           </w:rPr>
-          <w:t>9</w:t>
+          <w:t>8</w:t>
         </w:r>
         <w:r>
           <w:rPr>
@@ -1994,7 +1996,7 @@
           <w:lang w:eastAsia="de-CH"/>
         </w:rPr>
       </w:pPr>
-      <w:hyperlink w:anchor="_Toc502762850" w:history="1">
+      <w:hyperlink w:anchor="_Toc502763233" w:history="1">
         <w:r>
           <w:rPr>
             <w:rStyle w:val="Hyperlink"/>
@@ -2033,7 +2035,7 @@
           <w:rPr>
             <w:webHidden/>
           </w:rPr>
-          <w:instrText xml:space="preserve"> PAGEREF _Toc502762850 \h </w:instrText>
+          <w:instrText xml:space="preserve"> PAGEREF _Toc502763233 \h </w:instrText>
         </w:r>
         <w:r>
           <w:rPr>
@@ -2050,7 +2052,7 @@
           <w:rPr>
             <w:webHidden/>
           </w:rPr>
-          <w:t>9</w:t>
+          <w:t>8</w:t>
         </w:r>
         <w:r>
           <w:rPr>
@@ -2071,7 +2073,7 @@
           <w:lang w:eastAsia="de-CH"/>
         </w:rPr>
       </w:pPr>
-      <w:hyperlink w:anchor="_Toc502762851" w:history="1">
+      <w:hyperlink w:anchor="_Toc502763234" w:history="1">
         <w:r>
           <w:rPr>
             <w:rStyle w:val="Hyperlink"/>
@@ -2110,7 +2112,7 @@
           <w:rPr>
             <w:webHidden/>
           </w:rPr>
-          <w:instrText xml:space="preserve"> PAGEREF _Toc502762851 \h </w:instrText>
+          <w:instrText xml:space="preserve"> PAGEREF _Toc502763234 \h </w:instrText>
         </w:r>
         <w:r>
           <w:rPr>
@@ -2127,7 +2129,7 @@
           <w:rPr>
             <w:webHidden/>
           </w:rPr>
-          <w:t>9</w:t>
+          <w:t>8</w:t>
         </w:r>
         <w:r>
           <w:rPr>
@@ -2148,7 +2150,7 @@
           <w:lang w:eastAsia="de-CH"/>
         </w:rPr>
       </w:pPr>
-      <w:hyperlink w:anchor="_Toc502762852" w:history="1">
+      <w:hyperlink w:anchor="_Toc502763235" w:history="1">
         <w:r>
           <w:rPr>
             <w:rStyle w:val="Hyperlink"/>
@@ -2187,7 +2189,7 @@
           <w:rPr>
             <w:webHidden/>
           </w:rPr>
-          <w:instrText xml:space="preserve"> PAGEREF _Toc502762852 \h </w:instrText>
+          <w:instrText xml:space="preserve"> PAGEREF _Toc502763235 \h </w:instrText>
         </w:r>
         <w:r>
           <w:rPr>
@@ -2225,7 +2227,7 @@
           <w:lang w:eastAsia="de-CH"/>
         </w:rPr>
       </w:pPr>
-      <w:hyperlink w:anchor="_Toc502762853" w:history="1">
+      <w:hyperlink w:anchor="_Toc502763236" w:history="1">
         <w:r>
           <w:rPr>
             <w:rStyle w:val="Hyperlink"/>
@@ -2264,7 +2266,7 @@
           <w:rPr>
             <w:webHidden/>
           </w:rPr>
-          <w:instrText xml:space="preserve"> PAGEREF _Toc502762853 \h </w:instrText>
+          <w:instrText xml:space="preserve"> PAGEREF _Toc502763236 \h </w:instrText>
         </w:r>
         <w:r>
           <w:rPr>
@@ -2301,7 +2303,7 @@
           <w:lang w:eastAsia="de-CH"/>
         </w:rPr>
       </w:pPr>
-      <w:hyperlink w:anchor="_Toc502762854" w:history="1">
+      <w:hyperlink w:anchor="_Toc502763237" w:history="1">
         <w:r>
           <w:rPr>
             <w:rStyle w:val="Hyperlink"/>
@@ -2339,7 +2341,7 @@
           <w:rPr>
             <w:webHidden/>
           </w:rPr>
-          <w:instrText xml:space="preserve"> PAGEREF _Toc502762854 \h </w:instrText>
+          <w:instrText xml:space="preserve"> PAGEREF _Toc502763237 \h </w:instrText>
         </w:r>
         <w:r>
           <w:rPr>
@@ -2356,7 +2358,7 @@
           <w:rPr>
             <w:webHidden/>
           </w:rPr>
-          <w:t>10</w:t>
+          <w:t>9</w:t>
         </w:r>
         <w:r>
           <w:rPr>
@@ -2377,7 +2379,7 @@
           <w:lang w:eastAsia="de-CH"/>
         </w:rPr>
       </w:pPr>
-      <w:hyperlink w:anchor="_Toc502762855" w:history="1">
+      <w:hyperlink w:anchor="_Toc502763238" w:history="1">
         <w:r>
           <w:rPr>
             <w:rStyle w:val="Hyperlink"/>
@@ -2416,7 +2418,7 @@
           <w:rPr>
             <w:webHidden/>
           </w:rPr>
-          <w:instrText xml:space="preserve"> PAGEREF _Toc502762855 \h </w:instrText>
+          <w:instrText xml:space="preserve"> PAGEREF _Toc502763238 \h </w:instrText>
         </w:r>
         <w:r>
           <w:rPr>
@@ -2433,7 +2435,7 @@
           <w:rPr>
             <w:webHidden/>
           </w:rPr>
-          <w:t>10</w:t>
+          <w:t>9</w:t>
         </w:r>
         <w:r>
           <w:rPr>
@@ -2454,7 +2456,7 @@
           <w:lang w:eastAsia="de-CH"/>
         </w:rPr>
       </w:pPr>
-      <w:hyperlink w:anchor="_Toc502762856" w:history="1">
+      <w:hyperlink w:anchor="_Toc502763239" w:history="1">
         <w:r>
           <w:rPr>
             <w:rStyle w:val="Hyperlink"/>
@@ -2493,7 +2495,7 @@
           <w:rPr>
             <w:webHidden/>
           </w:rPr>
-          <w:instrText xml:space="preserve"> PAGEREF _Toc502762856 \h </w:instrText>
+          <w:instrText xml:space="preserve"> PAGEREF _Toc502763239 \h </w:instrText>
         </w:r>
         <w:r>
           <w:rPr>
@@ -2510,7 +2512,7 @@
           <w:rPr>
             <w:webHidden/>
           </w:rPr>
-          <w:t>10</w:t>
+          <w:t>9</w:t>
         </w:r>
         <w:r>
           <w:rPr>
@@ -2531,7 +2533,7 @@
           <w:lang w:eastAsia="de-CH"/>
         </w:rPr>
       </w:pPr>
-      <w:hyperlink w:anchor="_Toc502762857" w:history="1">
+      <w:hyperlink w:anchor="_Toc502763240" w:history="1">
         <w:r>
           <w:rPr>
             <w:rStyle w:val="Hyperlink"/>
@@ -2570,7 +2572,7 @@
           <w:rPr>
             <w:webHidden/>
           </w:rPr>
-          <w:instrText xml:space="preserve"> PAGEREF _Toc502762857 \h </w:instrText>
+          <w:instrText xml:space="preserve"> PAGEREF _Toc502763240 \h </w:instrText>
         </w:r>
         <w:r>
           <w:rPr>
@@ -2608,7 +2610,7 @@
           <w:lang w:eastAsia="de-CH"/>
         </w:rPr>
       </w:pPr>
-      <w:hyperlink w:anchor="_Toc502762858" w:history="1">
+      <w:hyperlink w:anchor="_Toc502763241" w:history="1">
         <w:r>
           <w:rPr>
             <w:rStyle w:val="Hyperlink"/>
@@ -2647,7 +2649,7 @@
           <w:rPr>
             <w:webHidden/>
           </w:rPr>
-          <w:instrText xml:space="preserve"> PAGEREF _Toc502762858 \h </w:instrText>
+          <w:instrText xml:space="preserve"> PAGEREF _Toc502763241 \h </w:instrText>
         </w:r>
         <w:r>
           <w:rPr>
@@ -2684,7 +2686,7 @@
           <w:lang w:eastAsia="de-CH"/>
         </w:rPr>
       </w:pPr>
-      <w:hyperlink w:anchor="_Toc502762859" w:history="1">
+      <w:hyperlink w:anchor="_Toc502763242" w:history="1">
         <w:r>
           <w:rPr>
             <w:rStyle w:val="Hyperlink"/>
@@ -2722,7 +2724,7 @@
           <w:rPr>
             <w:webHidden/>
           </w:rPr>
-          <w:instrText xml:space="preserve"> PAGEREF _Toc502762859 \h </w:instrText>
+          <w:instrText xml:space="preserve"> PAGEREF _Toc502763242 \h </w:instrText>
         </w:r>
         <w:r>
           <w:rPr>
@@ -2739,7 +2741,7 @@
           <w:rPr>
             <w:webHidden/>
           </w:rPr>
-          <w:t>11</w:t>
+          <w:t>10</w:t>
         </w:r>
         <w:r>
           <w:rPr>
@@ -2760,7 +2762,7 @@
           <w:lang w:eastAsia="de-CH"/>
         </w:rPr>
       </w:pPr>
-      <w:hyperlink w:anchor="_Toc502762860" w:history="1">
+      <w:hyperlink w:anchor="_Toc502763243" w:history="1">
         <w:r>
           <w:rPr>
             <w:rStyle w:val="Hyperlink"/>
@@ -2799,7 +2801,7 @@
           <w:rPr>
             <w:webHidden/>
           </w:rPr>
-          <w:instrText xml:space="preserve"> PAGEREF _Toc502762860 \h </w:instrText>
+          <w:instrText xml:space="preserve"> PAGEREF _Toc502763243 \h </w:instrText>
         </w:r>
         <w:r>
           <w:rPr>
@@ -2816,7 +2818,7 @@
           <w:rPr>
             <w:webHidden/>
           </w:rPr>
-          <w:t>11</w:t>
+          <w:t>10</w:t>
         </w:r>
         <w:r>
           <w:rPr>
@@ -2837,7 +2839,7 @@
           <w:lang w:eastAsia="de-CH"/>
         </w:rPr>
       </w:pPr>
-      <w:hyperlink w:anchor="_Toc502762861" w:history="1">
+      <w:hyperlink w:anchor="_Toc502763244" w:history="1">
         <w:r>
           <w:rPr>
             <w:rStyle w:val="Hyperlink"/>
@@ -2876,7 +2878,7 @@
           <w:rPr>
             <w:webHidden/>
           </w:rPr>
-          <w:instrText xml:space="preserve"> PAGEREF _Toc502762861 \h </w:instrText>
+          <w:instrText xml:space="preserve"> PAGEREF _Toc502763244 \h </w:instrText>
         </w:r>
         <w:r>
           <w:rPr>
@@ -2913,7 +2915,7 @@
           <w:lang w:eastAsia="de-CH"/>
         </w:rPr>
       </w:pPr>
-      <w:hyperlink w:anchor="_Toc502762862" w:history="1">
+      <w:hyperlink w:anchor="_Toc502763245" w:history="1">
         <w:r>
           <w:rPr>
             <w:rStyle w:val="Hyperlink"/>
@@ -2951,7 +2953,7 @@
           <w:rPr>
             <w:webHidden/>
           </w:rPr>
-          <w:instrText xml:space="preserve"> PAGEREF _Toc502762862 \h </w:instrText>
+          <w:instrText xml:space="preserve"> PAGEREF _Toc502763245 \h </w:instrText>
         </w:r>
         <w:r>
           <w:rPr>
@@ -2989,7 +2991,7 @@
           <w:lang w:eastAsia="de-CH"/>
         </w:rPr>
       </w:pPr>
-      <w:hyperlink w:anchor="_Toc502762863" w:history="1">
+      <w:hyperlink w:anchor="_Toc502763246" w:history="1">
         <w:r>
           <w:rPr>
             <w:rStyle w:val="Hyperlink"/>
@@ -3030,7 +3032,7 @@
           <w:rPr>
             <w:webHidden/>
           </w:rPr>
-          <w:instrText xml:space="preserve"> PAGEREF _Toc502762863 \h </w:instrText>
+          <w:instrText xml:space="preserve"> PAGEREF _Toc502763246 \h </w:instrText>
         </w:r>
         <w:r>
           <w:rPr>
@@ -3068,7 +3070,7 @@
           <w:lang w:eastAsia="de-CH"/>
         </w:rPr>
       </w:pPr>
-      <w:hyperlink w:anchor="_Toc502762864" w:history="1">
+      <w:hyperlink w:anchor="_Toc502763247" w:history="1">
         <w:r>
           <w:rPr>
             <w:rStyle w:val="Hyperlink"/>
@@ -3109,7 +3111,7 @@
           <w:rPr>
             <w:webHidden/>
           </w:rPr>
-          <w:instrText xml:space="preserve"> PAGEREF _Toc502762864 \h </w:instrText>
+          <w:instrText xml:space="preserve"> PAGEREF _Toc502763247 \h </w:instrText>
         </w:r>
         <w:r>
           <w:rPr>
@@ -3126,7 +3128,7 @@
           <w:rPr>
             <w:webHidden/>
           </w:rPr>
-          <w:t>12</w:t>
+          <w:t>11</w:t>
         </w:r>
         <w:r>
           <w:rPr>
@@ -3147,7 +3149,7 @@
           <w:lang w:eastAsia="de-CH"/>
         </w:rPr>
       </w:pPr>
-      <w:hyperlink w:anchor="_Toc502762865" w:history="1">
+      <w:hyperlink w:anchor="_Toc502763248" w:history="1">
         <w:r>
           <w:rPr>
             <w:rStyle w:val="Hyperlink"/>
@@ -3186,7 +3188,7 @@
           <w:rPr>
             <w:webHidden/>
           </w:rPr>
-          <w:instrText xml:space="preserve"> PAGEREF _Toc502762865 \h </w:instrText>
+          <w:instrText xml:space="preserve"> PAGEREF _Toc502763248 \h </w:instrText>
         </w:r>
         <w:r>
           <w:rPr>
@@ -3203,7 +3205,7 @@
           <w:rPr>
             <w:webHidden/>
           </w:rPr>
-          <w:t>12</w:t>
+          <w:t>11</w:t>
         </w:r>
         <w:r>
           <w:rPr>
@@ -3223,7 +3225,7 @@
           <w:lang w:eastAsia="de-CH"/>
         </w:rPr>
       </w:pPr>
-      <w:hyperlink w:anchor="_Toc502762866" w:history="1">
+      <w:hyperlink w:anchor="_Toc502763249" w:history="1">
         <w:r>
           <w:rPr>
             <w:rStyle w:val="Hyperlink"/>
@@ -3261,7 +3263,7 @@
           <w:rPr>
             <w:webHidden/>
           </w:rPr>
-          <w:instrText xml:space="preserve"> PAGEREF _Toc502762866 \h </w:instrText>
+          <w:instrText xml:space="preserve"> PAGEREF _Toc502763249 \h </w:instrText>
         </w:r>
         <w:r>
           <w:rPr>
@@ -3278,7 +3280,7 @@
           <w:rPr>
             <w:webHidden/>
           </w:rPr>
-          <w:t>13</w:t>
+          <w:t>12</w:t>
         </w:r>
         <w:r>
           <w:rPr>
@@ -3299,7 +3301,7 @@
           <w:lang w:eastAsia="de-CH"/>
         </w:rPr>
       </w:pPr>
-      <w:hyperlink w:anchor="_Toc502762867" w:history="1">
+      <w:hyperlink w:anchor="_Toc502763250" w:history="1">
         <w:r>
           <w:rPr>
             <w:rStyle w:val="Hyperlink"/>
@@ -3338,7 +3340,7 @@
           <w:rPr>
             <w:webHidden/>
           </w:rPr>
-          <w:instrText xml:space="preserve"> PAGEREF _Toc502762867 \h </w:instrText>
+          <w:instrText xml:space="preserve"> PAGEREF _Toc502763250 \h </w:instrText>
         </w:r>
         <w:r>
           <w:rPr>
@@ -3355,7 +3357,7 @@
           <w:rPr>
             <w:webHidden/>
           </w:rPr>
-          <w:t>13</w:t>
+          <w:t>12</w:t>
         </w:r>
         <w:r>
           <w:rPr>
@@ -3376,7 +3378,7 @@
           <w:lang w:eastAsia="de-CH"/>
         </w:rPr>
       </w:pPr>
-      <w:hyperlink w:anchor="_Toc502762868" w:history="1">
+      <w:hyperlink w:anchor="_Toc502763251" w:history="1">
         <w:r>
           <w:rPr>
             <w:rStyle w:val="Hyperlink"/>
@@ -3415,7 +3417,7 @@
           <w:rPr>
             <w:webHidden/>
           </w:rPr>
-          <w:instrText xml:space="preserve"> PAGEREF _Toc502762868 \h </w:instrText>
+          <w:instrText xml:space="preserve"> PAGEREF _Toc502763251 \h </w:instrText>
         </w:r>
         <w:r>
           <w:rPr>
@@ -3432,7 +3434,7 @@
           <w:rPr>
             <w:webHidden/>
           </w:rPr>
-          <w:t>13</w:t>
+          <w:t>12</w:t>
         </w:r>
         <w:r>
           <w:rPr>
@@ -3453,7 +3455,7 @@
           <w:lang w:eastAsia="de-CH"/>
         </w:rPr>
       </w:pPr>
-      <w:hyperlink w:anchor="_Toc502762869" w:history="1">
+      <w:hyperlink w:anchor="_Toc502763252" w:history="1">
         <w:r>
           <w:rPr>
             <w:rStyle w:val="Hyperlink"/>
@@ -3492,7 +3494,7 @@
           <w:rPr>
             <w:webHidden/>
           </w:rPr>
-          <w:instrText xml:space="preserve"> PAGEREF _Toc502762869 \h </w:instrText>
+          <w:instrText xml:space="preserve"> PAGEREF _Toc502763252 \h </w:instrText>
         </w:r>
         <w:r>
           <w:rPr>
@@ -3509,7 +3511,7 @@
           <w:rPr>
             <w:webHidden/>
           </w:rPr>
-          <w:t>14</w:t>
+          <w:t>13</w:t>
         </w:r>
         <w:r>
           <w:rPr>
@@ -3531,7 +3533,7 @@
           <w:lang w:eastAsia="de-CH"/>
         </w:rPr>
       </w:pPr>
-      <w:hyperlink w:anchor="_Toc502762870" w:history="1">
+      <w:hyperlink w:anchor="_Toc502763253" w:history="1">
         <w:r>
           <w:rPr>
             <w:rStyle w:val="Hyperlink"/>
@@ -3571,7 +3573,7 @@
           <w:rPr>
             <w:webHidden/>
           </w:rPr>
-          <w:instrText xml:space="preserve"> PAGEREF _Toc502762870 \h </w:instrText>
+          <w:instrText xml:space="preserve"> PAGEREF _Toc502763253 \h </w:instrText>
         </w:r>
         <w:r>
           <w:rPr>
@@ -3588,7 +3590,7 @@
           <w:rPr>
             <w:webHidden/>
           </w:rPr>
-          <w:t>15</w:t>
+          <w:t>14</w:t>
         </w:r>
         <w:r>
           <w:rPr>
@@ -3608,7 +3610,7 @@
           <w:lang w:eastAsia="de-CH"/>
         </w:rPr>
       </w:pPr>
-      <w:hyperlink w:anchor="_Toc502762871" w:history="1">
+      <w:hyperlink w:anchor="_Toc502763254" w:history="1">
         <w:r>
           <w:rPr>
             <w:rStyle w:val="Hyperlink"/>
@@ -3646,7 +3648,7 @@
           <w:rPr>
             <w:webHidden/>
           </w:rPr>
-          <w:instrText xml:space="preserve"> PAGEREF _Toc502762871 \h </w:instrText>
+          <w:instrText xml:space="preserve"> PAGEREF _Toc502763254 \h </w:instrText>
         </w:r>
         <w:r>
           <w:rPr>
@@ -3663,7 +3665,7 @@
           <w:rPr>
             <w:webHidden/>
           </w:rPr>
-          <w:t>16</w:t>
+          <w:t>15</w:t>
         </w:r>
         <w:r>
           <w:rPr>
@@ -3685,7 +3687,7 @@
           <w:lang w:eastAsia="de-CH"/>
         </w:rPr>
       </w:pPr>
-      <w:hyperlink w:anchor="_Toc502762872" w:history="1">
+      <w:hyperlink w:anchor="_Toc502763255" w:history="1">
         <w:r>
           <w:rPr>
             <w:rStyle w:val="Hyperlink"/>
@@ -3725,7 +3727,7 @@
           <w:rPr>
             <w:webHidden/>
           </w:rPr>
-          <w:instrText xml:space="preserve"> PAGEREF _Toc502762872 \h </w:instrText>
+          <w:instrText xml:space="preserve"> PAGEREF _Toc502763255 \h </w:instrText>
         </w:r>
         <w:r>
           <w:rPr>
@@ -3762,7 +3764,7 @@
           <w:lang w:eastAsia="de-CH"/>
         </w:rPr>
       </w:pPr>
-      <w:hyperlink w:anchor="_Toc502762873" w:history="1">
+      <w:hyperlink w:anchor="_Toc502763256" w:history="1">
         <w:r>
           <w:rPr>
             <w:rStyle w:val="Hyperlink"/>
@@ -3800,7 +3802,7 @@
           <w:rPr>
             <w:webHidden/>
           </w:rPr>
-          <w:instrText xml:space="preserve"> PAGEREF _Toc502762873 \h </w:instrText>
+          <w:instrText xml:space="preserve"> PAGEREF _Toc502763256 \h </w:instrText>
         </w:r>
         <w:r>
           <w:rPr>
@@ -3847,8 +3849,6 @@
       <w:r>
         <w:fldChar w:fldCharType="end"/>
       </w:r>
-      <w:bookmarkStart w:id="4" w:name="_GoBack"/>
-      <w:bookmarkEnd w:id="4"/>
     </w:p>
     <w:p>
       <w:pPr>
@@ -3856,7 +3856,7 @@
       </w:pPr>
       <w:bookmarkStart w:id="5" w:name="_Toc502761886"/>
       <w:bookmarkStart w:id="6" w:name="_Toc500774278"/>
-      <w:bookmarkStart w:id="7" w:name="_Toc502762828"/>
+      <w:bookmarkStart w:id="7" w:name="_Toc502763211"/>
       <w:r>
         <w:lastRenderedPageBreak/>
         <w:t>Einleitung</w:t>
@@ -3869,7 +3869,7 @@
         <w:pStyle w:val="berschrift2"/>
       </w:pPr>
       <w:bookmarkStart w:id="8" w:name="_Toc502761887"/>
-      <w:bookmarkStart w:id="9" w:name="_Toc502762829"/>
+      <w:bookmarkStart w:id="9" w:name="_Toc502763212"/>
       <w:r>
         <w:t>Abstract</w:t>
       </w:r>
@@ -3879,7 +3879,15 @@
     </w:p>
     <w:p>
       <w:r>
-        <w:t>Im Rahmen unserer Gruppenarbeit haben wir den Auftrag bekommen, für die SCS ein Framework für eine virtuelle Tour durch die Büroräumlichkeiten zu programmieren und uns mit den technischen Hürden der Augmented Reality vertraut zu machen.</w:t>
+        <w:t xml:space="preserve">Im Rahmen unserer Gruppenarbeit haben wir den Auftrag bekommen, für die SCS ein Framework für eine virtuelle Tour durch die Büroräumlichkeiten zu programmieren und uns mit den technischen Hürden der </w:t>
+      </w:r>
+      <w:proofErr w:type="spellStart"/>
+      <w:r>
+        <w:t>Augmented</w:t>
+      </w:r>
+      <w:proofErr w:type="spellEnd"/>
+      <w:r>
+        <w:t xml:space="preserve"> Reality vertraut zu machen.</w:t>
       </w:r>
     </w:p>
     <w:p>
@@ -3893,11 +3901,35 @@
     </w:p>
     <w:p>
       <w:r>
-        <w:t xml:space="preserve">Das Framework lief zum Abgabezeitpunkt noch nicht auf der Microsoft Hololens, da die dort verwendete Version von .Net Core noch nicht fortgeschritten genug war. </w:t>
+        <w:t xml:space="preserve">Das Framework lief zum Abgabezeitpunkt noch nicht auf der Microsoft </w:t>
+      </w:r>
+      <w:proofErr w:type="spellStart"/>
+      <w:r>
+        <w:t>Hololens</w:t>
+      </w:r>
+      <w:proofErr w:type="spellEnd"/>
+      <w:r>
+        <w:t xml:space="preserve">, da die dort verwendete Version von .Net Core noch nicht fortgeschritten genug war. </w:t>
       </w:r>
       <w:r>
         <w:br/>
-        <w:t>Dennoch ist es uns gelungen ein Proof of Concept zu erstellen, dass mit wenig Mehraufwand auf die Hololens portierbar sein wird, sobald das Update eintrifft.</w:t>
+        <w:t xml:space="preserve">Dennoch ist es uns gelungen ein Proof </w:t>
+      </w:r>
+      <w:proofErr w:type="spellStart"/>
+      <w:r>
+        <w:t>of</w:t>
+      </w:r>
+      <w:proofErr w:type="spellEnd"/>
+      <w:r>
+        <w:t xml:space="preserve"> Concept zu erstellen, dass mit wenig Mehraufwand auf die </w:t>
+      </w:r>
+      <w:proofErr w:type="spellStart"/>
+      <w:r>
+        <w:t>Hololens</w:t>
+      </w:r>
+      <w:proofErr w:type="spellEnd"/>
+      <w:r>
+        <w:t xml:space="preserve"> portierbar sein wird, sobald das Update eintrifft.</w:t>
       </w:r>
     </w:p>
     <w:p>
@@ -3914,7 +3946,7 @@
       </w:pPr>
       <w:bookmarkStart w:id="10" w:name="_Toc500774279"/>
       <w:bookmarkStart w:id="11" w:name="_Toc502761888"/>
-      <w:bookmarkStart w:id="12" w:name="_Toc502762830"/>
+      <w:bookmarkStart w:id="12" w:name="_Toc502763213"/>
       <w:r>
         <w:lastRenderedPageBreak/>
         <w:t>Use Case</w:t>
@@ -3940,7 +3972,23 @@
         <w:t xml:space="preserve"> läuft. Dabei sollte es gelingen, mit der AR - Unterstützung der HoloLens</w:t>
       </w:r>
       <w:r>
-        <w:t xml:space="preserve"> eine «Guided Tour through SCS» zu</w:t>
+        <w:t xml:space="preserve"> eine «</w:t>
+      </w:r>
+      <w:proofErr w:type="spellStart"/>
+      <w:r>
+        <w:t>Guided</w:t>
+      </w:r>
+      <w:proofErr w:type="spellEnd"/>
+      <w:r>
+        <w:t xml:space="preserve"> Tour </w:t>
+      </w:r>
+      <w:proofErr w:type="spellStart"/>
+      <w:r>
+        <w:t>through</w:t>
+      </w:r>
+      <w:proofErr w:type="spellEnd"/>
+      <w:r>
+        <w:t xml:space="preserve"> SCS» zu</w:t>
       </w:r>
       <w:r>
         <w:t xml:space="preserve"> erleben</w:t>
@@ -3949,7 +3997,31 @@
         <w:t xml:space="preserve">. </w:t>
       </w:r>
       <w:r>
-        <w:t>Dabei werden reale, ausgedruckte Aruco Code Marker in den Räumlichkeiten der SCS an spezifischen Orten platziert. Der User sollte dann mit der HoloLens auf dem Kopf herumspazieren und jedes Mal, wenn ein Marker im Blickfeld der HoloLens auftaucht, sollte eine von den Entwicklern definierte Aktion eintreten. Dies könnte z.B. beim Firmeneingang ein Pop – Up Begrüssungsvideo vom Firmenchef sein. Ein mögliches Szenario von solch einer «Guided Tour through SCS» könnte wie folgt aussehen:</w:t>
+        <w:t xml:space="preserve">Dabei werden reale, ausgedruckte </w:t>
+      </w:r>
+      <w:proofErr w:type="spellStart"/>
+      <w:r>
+        <w:t>Aruco</w:t>
+      </w:r>
+      <w:proofErr w:type="spellEnd"/>
+      <w:r>
+        <w:t xml:space="preserve"> Code Marker in den Räumlichkeiten der SCS an spezifischen Orten platziert. Der User sollte dann mit der HoloLens auf dem Kopf herumspazieren und jedes Mal, wenn ein Marker im Blickfeld der HoloLens auftaucht, sollte eine von den Entwicklern definierte Aktion eintreten. Dies könnte z.B. beim Firmeneingang ein Pop – Up Begrüssungsvideo vom Firmenchef sein. Ein mögliches Szenario von solch einer «</w:t>
+      </w:r>
+      <w:proofErr w:type="spellStart"/>
+      <w:r>
+        <w:t>Guided</w:t>
+      </w:r>
+      <w:proofErr w:type="spellEnd"/>
+      <w:r>
+        <w:t xml:space="preserve"> Tour </w:t>
+      </w:r>
+      <w:proofErr w:type="spellStart"/>
+      <w:r>
+        <w:t>through</w:t>
+      </w:r>
+      <w:proofErr w:type="spellEnd"/>
+      <w:r>
+        <w:t xml:space="preserve"> SCS» könnte wie folgt aussehen:</w:t>
       </w:r>
     </w:p>
     <w:p/>
@@ -4128,7 +4200,7 @@
         <w:pStyle w:val="berschrift2"/>
       </w:pPr>
       <w:bookmarkStart w:id="13" w:name="_Toc502761889"/>
-      <w:bookmarkStart w:id="14" w:name="_Toc502762831"/>
+      <w:bookmarkStart w:id="14" w:name="_Toc502763214"/>
       <w:r>
         <w:t>Test-Driven-Design</w:t>
       </w:r>
@@ -4175,7 +4247,7 @@
       </w:pPr>
       <w:bookmarkStart w:id="15" w:name="_Toc500774280"/>
       <w:bookmarkStart w:id="16" w:name="_Toc502761890"/>
-      <w:bookmarkStart w:id="17" w:name="_Toc502762832"/>
+      <w:bookmarkStart w:id="17" w:name="_Toc502763215"/>
       <w:r>
         <w:lastRenderedPageBreak/>
         <w:t>Systemarchitektur</w:t>
@@ -4189,7 +4261,7 @@
         <w:pStyle w:val="berschrift2"/>
       </w:pPr>
       <w:bookmarkStart w:id="18" w:name="_Toc502761891"/>
-      <w:bookmarkStart w:id="19" w:name="_Toc502762833"/>
+      <w:bookmarkStart w:id="19" w:name="_Toc502763216"/>
       <w:r>
         <w:t>.NET Implementationen</w:t>
       </w:r>
@@ -4209,7 +4281,7 @@
         <w:pStyle w:val="berschrift3"/>
       </w:pPr>
       <w:bookmarkStart w:id="20" w:name="_Toc502761892"/>
-      <w:bookmarkStart w:id="21" w:name="_Toc502762834"/>
+      <w:bookmarkStart w:id="21" w:name="_Toc502763217"/>
       <w:r>
         <w:t>.NET Framework</w:t>
       </w:r>
@@ -4221,7 +4293,25 @@
         <w:pStyle w:val="DokLauftext"/>
       </w:pPr>
       <w:r>
-        <w:t>Das .Net Framework ist die bekannteste Implementation von .NET. Aus diesem Grund setzen auch die meisten Bibliotheken und Programme auf .NET als Zielplattform, so zum Beispiel auch Akka oder System.Drawing.Bitmap.</w:t>
+        <w:t xml:space="preserve">Das .Net Framework ist die bekannteste Implementation von .NET. Aus diesem Grund setzen auch die meisten Bibliotheken und Programme auf .NET als Zielplattform, so zum Beispiel auch </w:t>
+      </w:r>
+      <w:proofErr w:type="spellStart"/>
+      <w:r>
+        <w:t>Akka</w:t>
+      </w:r>
+      <w:proofErr w:type="spellEnd"/>
+      <w:r>
+        <w:t xml:space="preserve"> oder </w:t>
+      </w:r>
+      <w:proofErr w:type="spellStart"/>
+      <w:proofErr w:type="gramStart"/>
+      <w:r>
+        <w:t>System.Drawing.Bitmap</w:t>
+      </w:r>
+      <w:proofErr w:type="spellEnd"/>
+      <w:proofErr w:type="gramEnd"/>
+      <w:r>
+        <w:t>.</w:t>
       </w:r>
     </w:p>
     <w:p>
@@ -4237,7 +4327,7 @@
         <w:pStyle w:val="berschrift3"/>
       </w:pPr>
       <w:bookmarkStart w:id="22" w:name="_Toc502761893"/>
-      <w:bookmarkStart w:id="23" w:name="_Toc502762835"/>
+      <w:bookmarkStart w:id="23" w:name="_Toc502763218"/>
       <w:r>
         <w:t>.NET Standard</w:t>
       </w:r>
@@ -4273,7 +4363,7 @@
         <w:pStyle w:val="berschrift3"/>
       </w:pPr>
       <w:bookmarkStart w:id="24" w:name="_Toc502761894"/>
-      <w:bookmarkStart w:id="25" w:name="_Toc502762836"/>
+      <w:bookmarkStart w:id="25" w:name="_Toc502763219"/>
       <w:r>
         <w:t>UWP</w:t>
       </w:r>
@@ -4285,7 +4375,15 @@
         <w:pStyle w:val="DokLauftext"/>
       </w:pPr>
       <w:r>
-        <w:t>Als Universal Windows Platform (UWP) bezeichnet Microsoft jene Laufzeitumgebung, die auf allen Geräten zur Verfügung steht, die Windows 10 unterstützen, zum Beispiel die HoloLens oder die neue Xbox. Entsprechend implementiert UWP einen Teil der aus den .NET Framework bekannten Bibliotheken und stellt auch eigene zur Verfügung. Leider sind die Klassen, die UWP verwendet, nicht sehr gut dokumentiert und auch nicht sehr durchsichtig. So ist es zum Beispiel eine echte Herausforderung aus einer Software Bitmap die Pixeldaten auszulesen.</w:t>
+        <w:t xml:space="preserve">Als Universal Windows </w:t>
+      </w:r>
+      <w:proofErr w:type="spellStart"/>
+      <w:r>
+        <w:t>Platform</w:t>
+      </w:r>
+      <w:proofErr w:type="spellEnd"/>
+      <w:r>
+        <w:t xml:space="preserve"> (UWP) bezeichnet Microsoft jene Laufzeitumgebung, die auf allen Geräten zur Verfügung steht, die Windows 10 unterstützen, zum Beispiel die HoloLens oder die neue Xbox. Entsprechend implementiert UWP einen Teil der aus den .NET Framework bekannten Bibliotheken und stellt auch eigene zur Verfügung. Leider sind die Klassen, die UWP verwendet, nicht sehr gut dokumentiert und auch nicht sehr durchsichtig. So ist es zum Beispiel eine echte Herausforderung aus einer Software Bitmap die Pixeldaten auszulesen.</w:t>
       </w:r>
     </w:p>
     <w:p>
@@ -4294,7 +4392,7 @@
       </w:pPr>
       <w:bookmarkStart w:id="26" w:name="_Toc502761895"/>
       <w:bookmarkStart w:id="27" w:name="_Toc500774281"/>
-      <w:bookmarkStart w:id="28" w:name="_Toc502762837"/>
+      <w:bookmarkStart w:id="28" w:name="_Toc502763220"/>
       <w:r>
         <w:lastRenderedPageBreak/>
         <w:t>Systemdesign</w:t>
@@ -4307,7 +4405,7 @@
         <w:pStyle w:val="berschrift2"/>
       </w:pPr>
       <w:bookmarkStart w:id="29" w:name="_Toc502761896"/>
-      <w:bookmarkStart w:id="30" w:name="_Toc502762838"/>
+      <w:bookmarkStart w:id="30" w:name="_Toc502763221"/>
       <w:r>
         <w:t>Actors</w:t>
       </w:r>
@@ -4317,8 +4415,13 @@
     </w:p>
     <w:p>
       <w:r>
-        <w:t>Actors sind das Kernstück unseres Systems. Im Wesentlichen sind Actors einzelne «Threads», die untereinander Nachrichten verschicken können. Dadurch lassen sich einzelne Aufgaben oder Module als Akteure modellieren. Als Beispiel soll hier der RecognitionManager</w:t>
-      </w:r>
+        <w:t xml:space="preserve">Actors sind das Kernstück unseres Systems. Im Wesentlichen sind Actors einzelne «Threads», die untereinander Nachrichten verschicken können. Dadurch lassen sich einzelne Aufgaben oder Module als Akteure modellieren. Als Beispiel soll hier der </w:t>
+      </w:r>
+      <w:proofErr w:type="spellStart"/>
+      <w:r>
+        <w:t>RecognitionManager</w:t>
+      </w:r>
+      <w:proofErr w:type="spellEnd"/>
       <w:r>
         <w:rPr>
           <w:rStyle w:val="Funotenzeichen"/>
@@ -4326,12 +4429,60 @@
         <w:footnoteReference w:id="3"/>
       </w:r>
       <w:r>
-        <w:t xml:space="preserve"> genommen werden. Er hat die Aufgabe die Frames auszuwerten, in dem er die Marker erkennt und die Position und Rotation der gesehenen Marker berechnet und speichert. Der RecognitionManager wird über den ControlActor gesteuert, indem er zum Beispiel die Nachrichten NewFrameArrived oder RequestAllVirtualObjects erhält.</w:t>
-      </w:r>
-    </w:p>
-    <w:p>
-      <w:r>
-        <w:t>Wir entschieden uns für das Actor Modell, da die Implementierung der Actors intuitiv, verständlich und dazu noch einfach zu erweitern ist. Das Ziel war, dass man sich schnell im Programmcode zurechtfinden und somit zügig den Ablauf verstehen sollte. Zusätzliches Feature ist die Erweiterbarkeit. Als Beispiel könnte man ein Positionsmodul, das die Auswertung der Daten von Bluetooth Beacons implementiert, in das System einfügen, in dem man nur einen neuen «Position Actor» erstellt und diesen über den ControlActor steuert.</w:t>
+        <w:t xml:space="preserve"> genommen werden. Er hat die Aufgabe die Frames auszuwerten, in dem er die Marker erkennt und die Position und Rotation der gesehenen Marker berechnet und speichert. Der </w:t>
+      </w:r>
+      <w:proofErr w:type="spellStart"/>
+      <w:r>
+        <w:t>RecognitionManager</w:t>
+      </w:r>
+      <w:proofErr w:type="spellEnd"/>
+      <w:r>
+        <w:t xml:space="preserve"> wird über den </w:t>
+      </w:r>
+      <w:proofErr w:type="spellStart"/>
+      <w:r>
+        <w:t>ControlActor</w:t>
+      </w:r>
+      <w:proofErr w:type="spellEnd"/>
+      <w:r>
+        <w:t xml:space="preserve"> gesteuert, indem er zum Beispiel die Nachrichten </w:t>
+      </w:r>
+      <w:proofErr w:type="spellStart"/>
+      <w:r>
+        <w:t>NewFrameArrived</w:t>
+      </w:r>
+      <w:proofErr w:type="spellEnd"/>
+      <w:r>
+        <w:t xml:space="preserve"> oder </w:t>
+      </w:r>
+      <w:proofErr w:type="spellStart"/>
+      <w:r>
+        <w:t>RequestAllVirtualObjects</w:t>
+      </w:r>
+      <w:proofErr w:type="spellEnd"/>
+      <w:r>
+        <w:t xml:space="preserve"> erhält.</w:t>
+      </w:r>
+    </w:p>
+    <w:p>
+      <w:r>
+        <w:t xml:space="preserve">Wir entschieden uns für das Actor Modell, da die Implementierung der Actors intuitiv, verständlich und dazu noch einfach zu erweitern ist. Das Ziel war, dass man sich schnell im Programmcode zurechtfinden und somit zügig den Ablauf verstehen sollte. Zusätzliches Feature ist die Erweiterbarkeit. Als Beispiel könnte man ein Positionsmodul, das die Auswertung der Daten von Bluetooth </w:t>
+      </w:r>
+      <w:proofErr w:type="spellStart"/>
+      <w:r>
+        <w:t>Beacons</w:t>
+      </w:r>
+      <w:proofErr w:type="spellEnd"/>
+      <w:r>
+        <w:t xml:space="preserve"> implementiert, in das System einfügen, in dem man nur einen neuen «Position Actor» erstellt und diesen über den </w:t>
+      </w:r>
+      <w:proofErr w:type="spellStart"/>
+      <w:r>
+        <w:t>ControlActor</w:t>
+      </w:r>
+      <w:proofErr w:type="spellEnd"/>
+      <w:r>
+        <w:t xml:space="preserve"> steuert.</w:t>
       </w:r>
     </w:p>
     <w:p>
@@ -4340,7 +4491,7 @@
       </w:pPr>
       <w:bookmarkStart w:id="31" w:name="_Toc500774282"/>
       <w:bookmarkStart w:id="32" w:name="_Toc502761897"/>
-      <w:bookmarkStart w:id="33" w:name="_Toc502762839"/>
+      <w:bookmarkStart w:id="33" w:name="_Toc502763222"/>
       <w:r>
         <w:t>Nachrichten</w:t>
       </w:r>
@@ -4350,7 +4501,15 @@
     </w:p>
     <w:p>
       <w:r>
-        <w:t>In unserer Implementierung existiert für jede Nachrichtenart, zum Beispiel NewFrameArrived, eine eigene Klasse. Damit ist sichergestellt, dass die Daten jedes Mal im gleichen Format übertragen werden, vorausgesetzt, dass der Nachrichten Konstruktor korrekt verwendet wurde.</w:t>
+        <w:t xml:space="preserve">In unserer Implementierung existiert für jede Nachrichtenart, zum Beispiel </w:t>
+      </w:r>
+      <w:proofErr w:type="spellStart"/>
+      <w:r>
+        <w:t>NewFrameArrived</w:t>
+      </w:r>
+      <w:proofErr w:type="spellEnd"/>
+      <w:r>
+        <w:t>, eine eigene Klasse. Damit ist sichergestellt, dass die Daten jedes Mal im gleichen Format übertragen werden, vorausgesetzt, dass der Nachrichten Konstruktor korrekt verwendet wurde.</w:t>
       </w:r>
     </w:p>
     <w:p>
@@ -4359,7 +4518,7 @@
       </w:pPr>
       <w:bookmarkStart w:id="34" w:name="_Toc500774283"/>
       <w:bookmarkStart w:id="35" w:name="_Toc502761898"/>
-      <w:bookmarkStart w:id="36" w:name="_Toc502762840"/>
+      <w:bookmarkStart w:id="36" w:name="_Toc502763223"/>
       <w:r>
         <w:t>Initialisierung</w:t>
       </w:r>
@@ -4369,18 +4528,80 @@
     </w:p>
     <w:p>
       <w:r>
-        <w:t xml:space="preserve">Zur Initialisierung erstellt der End-User jeweils ein SyncObject, in dem die Daten von der Auswertung der Frames, d.h. die einzelnen CodeObjects mit der aktuellen Position und Rotation vom Framework, reingeschrieben werden und ein CameraFeedSyncObject, auf das die neuen Frames von aussen geschrieben und anschliessend vom Framework gelesen werden. Weiter erstellt und übergibt der End-User ein </w:t>
+        <w:t xml:space="preserve">Zur Initialisierung erstellt der End-User jeweils ein </w:t>
+      </w:r>
+      <w:proofErr w:type="spellStart"/>
+      <w:r>
+        <w:t>SyncObject</w:t>
+      </w:r>
+      <w:proofErr w:type="spellEnd"/>
+      <w:r>
+        <w:t xml:space="preserve">, in dem die Daten von der Auswertung der Frames, d.h. die einzelnen </w:t>
+      </w:r>
+      <w:proofErr w:type="spellStart"/>
+      <w:r>
+        <w:t>CodeObjects</w:t>
+      </w:r>
+      <w:proofErr w:type="spellEnd"/>
+      <w:r>
+        <w:t xml:space="preserve"> mit der aktuellen Position und Rotation vom Framework, reingeschrieben werden und ein </w:t>
+      </w:r>
+      <w:proofErr w:type="spellStart"/>
+      <w:r>
+        <w:t>CameraFeedSyncObject</w:t>
+      </w:r>
+      <w:proofErr w:type="spellEnd"/>
+      <w:r>
+        <w:t xml:space="preserve">, auf das die neuen Frames von aussen geschrieben und anschliessend vom Framework gelesen werden. Weiter erstellt und übergibt der End-User ein </w:t>
       </w:r>
       <w:r>
         <w:rPr>
           <w:color w:val="000000" w:themeColor="text1"/>
         </w:rPr>
-        <w:t>Array mit den zu erkennenden CodeObjects mitsamt deren eventuell angegeben Startpositionen.</w:t>
-      </w:r>
-    </w:p>
-    <w:p>
-      <w:r>
-        <w:t>Dann erstellt der End-User ein neues Objekt der Klasse Framework mit den erstellten Objekten als Konstruktor Argumente. Anschliessend ruft er von diesem die Funktion Initialize() auf, was das Framework startet. Danach «füttert» er die einzelnen Frames in das CameraFeedSyncObject und erhält die Daten aus dem SyncObject.</w:t>
+        <w:t xml:space="preserve">Array mit den zu erkennenden </w:t>
+      </w:r>
+      <w:proofErr w:type="spellStart"/>
+      <w:r>
+        <w:rPr>
+          <w:color w:val="000000" w:themeColor="text1"/>
+        </w:rPr>
+        <w:t>CodeObjects</w:t>
+      </w:r>
+      <w:proofErr w:type="spellEnd"/>
+      <w:r>
+        <w:rPr>
+          <w:color w:val="000000" w:themeColor="text1"/>
+        </w:rPr>
+        <w:t xml:space="preserve"> mitsamt deren eventuell angegeben Startpositionen.</w:t>
+      </w:r>
+    </w:p>
+    <w:p>
+      <w:r>
+        <w:t xml:space="preserve">Dann erstellt der End-User ein neues Objekt der Klasse Framework mit den erstellten Objekten als Konstruktor Argumente. Anschliessend ruft er von diesem die Funktion </w:t>
+      </w:r>
+      <w:proofErr w:type="gramStart"/>
+      <w:r>
+        <w:t>Initialize(</w:t>
+      </w:r>
+      <w:proofErr w:type="gramEnd"/>
+      <w:r>
+        <w:t xml:space="preserve">) auf, was das Framework startet. Danach «füttert» er die einzelnen Frames in das </w:t>
+      </w:r>
+      <w:proofErr w:type="spellStart"/>
+      <w:r>
+        <w:t>CameraFeedSyncObject</w:t>
+      </w:r>
+      <w:proofErr w:type="spellEnd"/>
+      <w:r>
+        <w:t xml:space="preserve"> und erhält die Daten aus dem </w:t>
+      </w:r>
+      <w:proofErr w:type="spellStart"/>
+      <w:r>
+        <w:t>SyncObject</w:t>
+      </w:r>
+      <w:proofErr w:type="spellEnd"/>
+      <w:r>
+        <w:t>.</w:t>
       </w:r>
     </w:p>
     <w:p>
@@ -4389,24 +4610,50 @@
       </w:pPr>
       <w:bookmarkStart w:id="37" w:name="_Toc500774284"/>
       <w:bookmarkStart w:id="38" w:name="_Toc502761899"/>
-      <w:bookmarkStart w:id="39" w:name="_Toc502762841"/>
+      <w:bookmarkStart w:id="39" w:name="_Toc502763224"/>
+      <w:proofErr w:type="spellStart"/>
       <w:r>
         <w:t>ControlActor</w:t>
       </w:r>
       <w:bookmarkEnd w:id="37"/>
       <w:bookmarkEnd w:id="38"/>
       <w:bookmarkEnd w:id="39"/>
-    </w:p>
-    <w:p>
-      <w:r>
-        <w:t>Der ControlActor kümmert sich</w:t>
+      <w:proofErr w:type="spellEnd"/>
+    </w:p>
+    <w:p>
+      <w:r>
+        <w:t xml:space="preserve">Der </w:t>
+      </w:r>
+      <w:proofErr w:type="spellStart"/>
+      <w:r>
+        <w:t>ControlActor</w:t>
+      </w:r>
+      <w:proofErr w:type="spellEnd"/>
+      <w:r>
+        <w:t xml:space="preserve"> kümmert sich</w:t>
       </w:r>
       <w:r>
         <w:t xml:space="preserve"> um den generellen Datenfluss. Er erhält von den angebundenen Modulen Nachrichten, die es ihm ermöglichen den Kontroll- und Datenfluss zu steuern. Die Anbindung von neuen Modulen mittels Actors ist möglich, in dem man einen neuen </w:t>
       </w:r>
       <w:r>
         <w:lastRenderedPageBreak/>
-        <w:t>Actor vom ControlActor aus kreiert. Die neu gewonnene Funktionalität setzt man um, in dem man in der asynchronen Funktion ReceiveAsync eine neu definierte Nachricht erwartet.</w:t>
+        <w:t xml:space="preserve">Actor vom </w:t>
+      </w:r>
+      <w:proofErr w:type="spellStart"/>
+      <w:r>
+        <w:t>ControlActor</w:t>
+      </w:r>
+      <w:proofErr w:type="spellEnd"/>
+      <w:r>
+        <w:t xml:space="preserve"> aus kreiert. Die neu gewonnene Funktionalität setzt man um, in dem man in der asynchronen Funktion </w:t>
+      </w:r>
+      <w:proofErr w:type="spellStart"/>
+      <w:r>
+        <w:t>ReceiveAsync</w:t>
+      </w:r>
+      <w:proofErr w:type="spellEnd"/>
+      <w:r>
+        <w:t xml:space="preserve"> eine neu definierte Nachricht erwartet.</w:t>
       </w:r>
     </w:p>
     <w:p>
@@ -4415,17 +4662,67 @@
       </w:pPr>
       <w:bookmarkStart w:id="40" w:name="_Toc500774285"/>
       <w:bookmarkStart w:id="41" w:name="_Toc502761900"/>
-      <w:bookmarkStart w:id="42" w:name="_Toc502762842"/>
+      <w:bookmarkStart w:id="42" w:name="_Toc502763225"/>
+      <w:proofErr w:type="spellStart"/>
       <w:r>
         <w:t>RecognitionManager</w:t>
       </w:r>
       <w:bookmarkEnd w:id="40"/>
       <w:bookmarkEnd w:id="41"/>
       <w:bookmarkEnd w:id="42"/>
-    </w:p>
-    <w:p>
-      <w:r>
-        <w:t>Der RecognitionManager kümmert sich um das Erkennen von Aruco Codes in den Frames mittels der Bilderkennungsbibliothek EmguCV. Er verwaltet dabei die erkannten Marker in einem Dictionary. Auf Anfrage liefert er dieses Dictionary zurück. Weiter kann er einzelne Aruco Codes aktivieren oder deaktivieren. Diese Funktionalitäten kann man noch erweitern. Um ein paar mögliche Ideen zu sehen, was der Recognition Manager auch noch tun könnte, kann man ein Blick in das Protokoll «ControlToRecognitionManager» im Ordner «Protocols» im Framework</w:t>
+      <w:proofErr w:type="spellEnd"/>
+    </w:p>
+    <w:p>
+      <w:r>
+        <w:t xml:space="preserve">Der </w:t>
+      </w:r>
+      <w:proofErr w:type="spellStart"/>
+      <w:r>
+        <w:t>RecognitionManager</w:t>
+      </w:r>
+      <w:proofErr w:type="spellEnd"/>
+      <w:r>
+        <w:t xml:space="preserve"> kümmert sich um das Erkennen von </w:t>
+      </w:r>
+      <w:proofErr w:type="spellStart"/>
+      <w:r>
+        <w:t>Aruco</w:t>
+      </w:r>
+      <w:proofErr w:type="spellEnd"/>
+      <w:r>
+        <w:t xml:space="preserve"> Codes in den Frames mittels der Bilderkennungsbibliothek </w:t>
+      </w:r>
+      <w:proofErr w:type="spellStart"/>
+      <w:r>
+        <w:t>EmguCV</w:t>
+      </w:r>
+      <w:proofErr w:type="spellEnd"/>
+      <w:r>
+        <w:t xml:space="preserve">. Er verwaltet dabei die erkannten Marker in einem Dictionary. Auf Anfrage liefert er dieses Dictionary zurück. Weiter kann er einzelne </w:t>
+      </w:r>
+      <w:proofErr w:type="spellStart"/>
+      <w:r>
+        <w:t>Aruco</w:t>
+      </w:r>
+      <w:proofErr w:type="spellEnd"/>
+      <w:r>
+        <w:t xml:space="preserve"> Codes aktivieren oder deaktivieren. Diese Funktionalitäten kann man noch erweitern. Um ein paar mögliche Ideen zu sehen, was der Recognition Manager auch noch tun könnte, kann man ein Blick in das Protokoll «</w:t>
+      </w:r>
+      <w:proofErr w:type="spellStart"/>
+      <w:r>
+        <w:t>ControlToRecognitionManager</w:t>
+      </w:r>
+      <w:proofErr w:type="spellEnd"/>
+      <w:r>
+        <w:t>» im Ordner «</w:t>
+      </w:r>
+      <w:proofErr w:type="spellStart"/>
+      <w:r>
+        <w:t>Protocols</w:t>
+      </w:r>
+      <w:proofErr w:type="spellEnd"/>
+      <w:r>
+        <w:t>» im Framework</w:t>
       </w:r>
       <w:r>
         <w:t xml:space="preserve"> </w:t>
@@ -4468,8 +4765,72 @@
         <w:rPr>
           <w:lang w:val="en-GB"/>
         </w:rPr>
-        <w:t>– kann so z.B. ein Video abspielen lassen</w:t>
-      </w:r>
+        <w:t xml:space="preserve">– </w:t>
+      </w:r>
+      <w:proofErr w:type="spellStart"/>
+      <w:r>
+        <w:rPr>
+          <w:lang w:val="en-GB"/>
+        </w:rPr>
+        <w:t>kann</w:t>
+      </w:r>
+      <w:proofErr w:type="spellEnd"/>
+      <w:r>
+        <w:rPr>
+          <w:lang w:val="en-GB"/>
+        </w:rPr>
+        <w:t xml:space="preserve"> so </w:t>
+      </w:r>
+      <w:proofErr w:type="spellStart"/>
+      <w:r>
+        <w:rPr>
+          <w:lang w:val="en-GB"/>
+        </w:rPr>
+        <w:t>z.B</w:t>
+      </w:r>
+      <w:proofErr w:type="spellEnd"/>
+      <w:r>
+        <w:rPr>
+          <w:lang w:val="en-GB"/>
+        </w:rPr>
+        <w:t xml:space="preserve">. </w:t>
+      </w:r>
+      <w:proofErr w:type="spellStart"/>
+      <w:r>
+        <w:rPr>
+          <w:lang w:val="en-GB"/>
+        </w:rPr>
+        <w:t>ein</w:t>
+      </w:r>
+      <w:proofErr w:type="spellEnd"/>
+      <w:r>
+        <w:rPr>
+          <w:lang w:val="en-GB"/>
+        </w:rPr>
+        <w:t xml:space="preserve"> Video </w:t>
+      </w:r>
+      <w:proofErr w:type="spellStart"/>
+      <w:r>
+        <w:rPr>
+          <w:lang w:val="en-GB"/>
+        </w:rPr>
+        <w:t>abspielen</w:t>
+      </w:r>
+      <w:proofErr w:type="spellEnd"/>
+      <w:r>
+        <w:rPr>
+          <w:lang w:val="en-GB"/>
+        </w:rPr>
+        <w:t xml:space="preserve"> </w:t>
+      </w:r>
+      <w:proofErr w:type="spellStart"/>
+      <w:r>
+        <w:rPr>
+          <w:lang w:val="en-GB"/>
+        </w:rPr>
+        <w:t>lassen</w:t>
+      </w:r>
+      <w:proofErr w:type="spellEnd"/>
     </w:p>
     <w:p>
       <w:pPr>
@@ -4486,8 +4847,58 @@
         <w:rPr>
           <w:lang w:val="en-GB"/>
         </w:rPr>
-        <w:t>Stop a virtual Object – kann so z.B. ein Video stoppen</w:t>
-      </w:r>
+        <w:t xml:space="preserve">Stop a virtual Object – </w:t>
+      </w:r>
+      <w:proofErr w:type="spellStart"/>
+      <w:r>
+        <w:rPr>
+          <w:lang w:val="en-GB"/>
+        </w:rPr>
+        <w:t>kann</w:t>
+      </w:r>
+      <w:proofErr w:type="spellEnd"/>
+      <w:r>
+        <w:rPr>
+          <w:lang w:val="en-GB"/>
+        </w:rPr>
+        <w:t xml:space="preserve"> so </w:t>
+      </w:r>
+      <w:proofErr w:type="spellStart"/>
+      <w:r>
+        <w:rPr>
+          <w:lang w:val="en-GB"/>
+        </w:rPr>
+        <w:t>z.B</w:t>
+      </w:r>
+      <w:proofErr w:type="spellEnd"/>
+      <w:r>
+        <w:rPr>
+          <w:lang w:val="en-GB"/>
+        </w:rPr>
+        <w:t xml:space="preserve">. </w:t>
+      </w:r>
+      <w:proofErr w:type="spellStart"/>
+      <w:r>
+        <w:rPr>
+          <w:lang w:val="en-GB"/>
+        </w:rPr>
+        <w:t>ein</w:t>
+      </w:r>
+      <w:proofErr w:type="spellEnd"/>
+      <w:r>
+        <w:rPr>
+          <w:lang w:val="en-GB"/>
+        </w:rPr>
+        <w:t xml:space="preserve"> Video </w:t>
+      </w:r>
+      <w:proofErr w:type="spellStart"/>
+      <w:r>
+        <w:rPr>
+          <w:lang w:val="en-GB"/>
+        </w:rPr>
+        <w:t>stoppen</w:t>
+      </w:r>
+      <w:proofErr w:type="spellEnd"/>
     </w:p>
     <w:p>
       <w:pPr>
@@ -4504,7 +4915,15 @@
         <w:t>v</w:t>
       </w:r>
       <w:r>
-        <w:t>irtual Object – kann so</w:t>
+        <w:t xml:space="preserve">irtual </w:t>
+      </w:r>
+      <w:proofErr w:type="spellStart"/>
+      <w:r>
+        <w:t>Object</w:t>
+      </w:r>
+      <w:proofErr w:type="spellEnd"/>
+      <w:r>
+        <w:t xml:space="preserve"> – kann so</w:t>
       </w:r>
       <w:r>
         <w:t xml:space="preserve"> z.B.</w:t>
@@ -4525,7 +4944,15 @@
         </w:numPr>
       </w:pPr>
       <w:r>
-        <w:t xml:space="preserve">Kill a virtual Object – kann so </w:t>
+        <w:t xml:space="preserve">Kill a virtual </w:t>
+      </w:r>
+      <w:proofErr w:type="spellStart"/>
+      <w:r>
+        <w:t>Object</w:t>
+      </w:r>
+      <w:proofErr w:type="spellEnd"/>
+      <w:r>
+        <w:t xml:space="preserve"> – kann so </w:t>
       </w:r>
       <w:r>
         <w:t>z.B.</w:t>
@@ -4557,17 +4984,35 @@
       </w:pPr>
       <w:bookmarkStart w:id="43" w:name="_Toc500774286"/>
       <w:bookmarkStart w:id="44" w:name="_Toc502761901"/>
-      <w:bookmarkStart w:id="45" w:name="_Toc502762843"/>
+      <w:bookmarkStart w:id="45" w:name="_Toc502763226"/>
+      <w:proofErr w:type="spellStart"/>
       <w:r>
         <w:t>SyncActor</w:t>
       </w:r>
       <w:bookmarkEnd w:id="43"/>
       <w:bookmarkEnd w:id="44"/>
       <w:bookmarkEnd w:id="45"/>
-    </w:p>
-    <w:p>
-      <w:r>
-        <w:t>Der SyncActor stellt die Daten aus der Auswertung eines Frames für die Verarbeitung ausserhalb des Frameworks bereit. Auf dem von ihm verwalteten SyncObject kann dann der End-User die Daten einsehen bzw. kopieren.</w:t>
+      <w:proofErr w:type="spellEnd"/>
+    </w:p>
+    <w:p>
+      <w:r>
+        <w:t xml:space="preserve">Der </w:t>
+      </w:r>
+      <w:proofErr w:type="spellStart"/>
+      <w:r>
+        <w:t>SyncActor</w:t>
+      </w:r>
+      <w:proofErr w:type="spellEnd"/>
+      <w:r>
+        <w:t xml:space="preserve"> stellt die Daten aus der Auswertung eines Frames für die Verarbeitung ausserhalb des Frameworks bereit. Auf dem von ihm verwalteten </w:t>
+      </w:r>
+      <w:proofErr w:type="spellStart"/>
+      <w:r>
+        <w:t>SyncObject</w:t>
+      </w:r>
+      <w:proofErr w:type="spellEnd"/>
+      <w:r>
+        <w:t xml:space="preserve"> kann dann der End-User die Daten einsehen bzw. kopieren.</w:t>
       </w:r>
     </w:p>
     <w:p>
@@ -4576,17 +5021,27 @@
       </w:pPr>
       <w:bookmarkStart w:id="46" w:name="_Toc500774287"/>
       <w:bookmarkStart w:id="47" w:name="_Toc502761902"/>
-      <w:bookmarkStart w:id="48" w:name="_Toc502762844"/>
+      <w:bookmarkStart w:id="48" w:name="_Toc502763227"/>
+      <w:proofErr w:type="spellStart"/>
       <w:r>
         <w:t>CameraFeedActor</w:t>
       </w:r>
       <w:bookmarkEnd w:id="46"/>
       <w:bookmarkEnd w:id="47"/>
       <w:bookmarkEnd w:id="48"/>
-    </w:p>
-    <w:p>
-      <w:r>
-        <w:t>Der CameraFeedActor ist dafür verantwortlich neue Frames zu registrieren und dem Control Actor über deren Ankunft Auskunft zu geben. Dem Actor Modell entsprechend sendet er dem Control Actor dafür eine Nachricht.</w:t>
+      <w:proofErr w:type="spellEnd"/>
+    </w:p>
+    <w:p>
+      <w:r>
+        <w:t xml:space="preserve">Der </w:t>
+      </w:r>
+      <w:proofErr w:type="spellStart"/>
+      <w:r>
+        <w:t>CameraFeedActor</w:t>
+      </w:r>
+      <w:proofErr w:type="spellEnd"/>
+      <w:r>
+        <w:t xml:space="preserve"> ist dafür verantwortlich neue Frames zu registrieren und dem Control Actor über deren Ankunft Auskunft zu geben. Dem Actor Modell entsprechend sendet er dem Control Actor dafür eine Nachricht.</w:t>
       </w:r>
     </w:p>
     <w:p>
@@ -4595,7 +5050,7 @@
       </w:pPr>
       <w:bookmarkStart w:id="49" w:name="_Toc500774288"/>
       <w:bookmarkStart w:id="50" w:name="_Toc502761903"/>
-      <w:bookmarkStart w:id="51" w:name="_Toc502762845"/>
+      <w:bookmarkStart w:id="51" w:name="_Toc502763228"/>
       <w:r>
         <w:t>Erkennungsablauf</w:t>
       </w:r>
@@ -4618,7 +5073,23 @@
         </w:numPr>
       </w:pPr>
       <w:r>
-        <w:t>Der End-User erstellt ein SyncObject und ein CameraFeedSyncObject und definiert die zu erkennenden Marker. Daraufhin erstellt er mit diesen Daten eine Instanz der Klasse Framework und ruft darauf die Initialize-Funktion auf.</w:t>
+        <w:t xml:space="preserve">Der End-User erstellt ein </w:t>
+      </w:r>
+      <w:proofErr w:type="spellStart"/>
+      <w:r>
+        <w:t>SyncObject</w:t>
+      </w:r>
+      <w:proofErr w:type="spellEnd"/>
+      <w:r>
+        <w:t xml:space="preserve"> und ein </w:t>
+      </w:r>
+      <w:proofErr w:type="spellStart"/>
+      <w:r>
+        <w:t>CameraFeedSyncObject</w:t>
+      </w:r>
+      <w:proofErr w:type="spellEnd"/>
+      <w:r>
+        <w:t xml:space="preserve"> und definiert die zu erkennenden Marker. Daraufhin erstellt er mit diesen Daten eine Instanz der Klasse Framework und ruft darauf die Initialize-Funktion auf.</w:t>
       </w:r>
     </w:p>
     <w:p>
@@ -4636,7 +5107,39 @@
       </w:pPr>
       <w:r>
         <w:lastRenderedPageBreak/>
-        <w:t>Ein neuer Frame wird auf das CameraFeedSyncObject geladen. Daraufhin wird die Funktion UpdateFrame vom End-User aufgerufen. Das löst beim CameraFeedActor das Event «OnFrameUpdated» aus.</w:t>
+        <w:t xml:space="preserve">Ein neuer Frame wird auf das </w:t>
+      </w:r>
+      <w:proofErr w:type="spellStart"/>
+      <w:r>
+        <w:t>CameraFeedSyncObject</w:t>
+      </w:r>
+      <w:proofErr w:type="spellEnd"/>
+      <w:r>
+        <w:t xml:space="preserve"> geladen. Daraufhin wird die Funktion </w:t>
+      </w:r>
+      <w:proofErr w:type="spellStart"/>
+      <w:r>
+        <w:t>UpdateFrame</w:t>
+      </w:r>
+      <w:proofErr w:type="spellEnd"/>
+      <w:r>
+        <w:t xml:space="preserve"> vom End-User aufgerufen. Das löst beim </w:t>
+      </w:r>
+      <w:proofErr w:type="spellStart"/>
+      <w:r>
+        <w:t>CameraFeedActor</w:t>
+      </w:r>
+      <w:proofErr w:type="spellEnd"/>
+      <w:r>
+        <w:t xml:space="preserve"> das Event «</w:t>
+      </w:r>
+      <w:proofErr w:type="spellStart"/>
+      <w:r>
+        <w:t>OnFrameUpdated</w:t>
+      </w:r>
+      <w:proofErr w:type="spellEnd"/>
+      <w:r>
+        <w:t>» aus.</w:t>
       </w:r>
     </w:p>
     <w:p>
@@ -4653,7 +5156,47 @@
         </w:numPr>
       </w:pPr>
       <w:r>
-        <w:t>Der CameraFeedActor schickt bei diesem Event eine Nachricht NewFrameArrived an den ControlActor, der beim Erhalt der Nachricht einen Request mit einem neuen NewFrameArrived an den RecognitionManager startet.</w:t>
+        <w:t xml:space="preserve">Der </w:t>
+      </w:r>
+      <w:proofErr w:type="spellStart"/>
+      <w:r>
+        <w:t>CameraFeedActor</w:t>
+      </w:r>
+      <w:proofErr w:type="spellEnd"/>
+      <w:r>
+        <w:t xml:space="preserve"> schickt bei diesem Event eine Nachricht </w:t>
+      </w:r>
+      <w:proofErr w:type="spellStart"/>
+      <w:r>
+        <w:t>NewFrameArrived</w:t>
+      </w:r>
+      <w:proofErr w:type="spellEnd"/>
+      <w:r>
+        <w:t xml:space="preserve"> an den </w:t>
+      </w:r>
+      <w:proofErr w:type="spellStart"/>
+      <w:r>
+        <w:t>ControlActor</w:t>
+      </w:r>
+      <w:proofErr w:type="spellEnd"/>
+      <w:r>
+        <w:t xml:space="preserve">, der beim Erhalt der Nachricht einen Request mit einem neuen </w:t>
+      </w:r>
+      <w:proofErr w:type="spellStart"/>
+      <w:r>
+        <w:t>NewFrameArrived</w:t>
+      </w:r>
+      <w:proofErr w:type="spellEnd"/>
+      <w:r>
+        <w:t xml:space="preserve"> an den </w:t>
+      </w:r>
+      <w:proofErr w:type="spellStart"/>
+      <w:r>
+        <w:t>RecognitionManager</w:t>
+      </w:r>
+      <w:proofErr w:type="spellEnd"/>
+      <w:r>
+        <w:t xml:space="preserve"> startet.</w:t>
       </w:r>
     </w:p>
     <w:p>
@@ -4670,7 +5213,55 @@
         </w:numPr>
       </w:pPr>
       <w:r>
-        <w:t>Der RecognitionManager startet die FrameEvaluation beim Erhalt von NewFrameArrived. Er updated sein Dictionary den neuen Daten entsprechend und informiert den ControlActor mit der Nachricht RespondNewFrameArrived, dass er die Auswertung vorgenommen hat.</w:t>
+        <w:t xml:space="preserve">Der </w:t>
+      </w:r>
+      <w:proofErr w:type="spellStart"/>
+      <w:r>
+        <w:t>RecognitionManager</w:t>
+      </w:r>
+      <w:proofErr w:type="spellEnd"/>
+      <w:r>
+        <w:t xml:space="preserve"> startet die </w:t>
+      </w:r>
+      <w:proofErr w:type="spellStart"/>
+      <w:r>
+        <w:t>FrameEvaluation</w:t>
+      </w:r>
+      <w:proofErr w:type="spellEnd"/>
+      <w:r>
+        <w:t xml:space="preserve"> beim Erhalt von </w:t>
+      </w:r>
+      <w:proofErr w:type="spellStart"/>
+      <w:r>
+        <w:t>NewFrameArrived</w:t>
+      </w:r>
+      <w:proofErr w:type="spellEnd"/>
+      <w:r>
+        <w:t xml:space="preserve">. Er </w:t>
+      </w:r>
+      <w:proofErr w:type="spellStart"/>
+      <w:r>
+        <w:t>updated</w:t>
+      </w:r>
+      <w:proofErr w:type="spellEnd"/>
+      <w:r>
+        <w:t xml:space="preserve"> sein Dictionary den neuen Daten entsprechend und informiert den </w:t>
+      </w:r>
+      <w:proofErr w:type="spellStart"/>
+      <w:r>
+        <w:t>ControlActor</w:t>
+      </w:r>
+      <w:proofErr w:type="spellEnd"/>
+      <w:r>
+        <w:t xml:space="preserve"> mit der Nachricht </w:t>
+      </w:r>
+      <w:proofErr w:type="spellStart"/>
+      <w:r>
+        <w:t>RespondNewFrameArrived</w:t>
+      </w:r>
+      <w:proofErr w:type="spellEnd"/>
+      <w:r>
+        <w:t>, dass er die Auswertung vorgenommen hat.</w:t>
       </w:r>
     </w:p>
     <w:p>
@@ -4687,7 +5278,39 @@
         </w:numPr>
       </w:pPr>
       <w:r>
-        <w:t>Der ControlActor fragt daraufhin mit RequestAllVirtualObjects das Dictionary des RecognitonManager’s ab, der mit RespondRequestAllVirtualObjects eben dieses zurückgibt.</w:t>
+        <w:t xml:space="preserve">Der </w:t>
+      </w:r>
+      <w:proofErr w:type="spellStart"/>
+      <w:r>
+        <w:t>ControlActor</w:t>
+      </w:r>
+      <w:proofErr w:type="spellEnd"/>
+      <w:r>
+        <w:t xml:space="preserve"> fragt daraufhin mit </w:t>
+      </w:r>
+      <w:proofErr w:type="spellStart"/>
+      <w:r>
+        <w:t>RequestAllVirtualObjects</w:t>
+      </w:r>
+      <w:proofErr w:type="spellEnd"/>
+      <w:r>
+        <w:t xml:space="preserve"> das Dictionary des </w:t>
+      </w:r>
+      <w:proofErr w:type="spellStart"/>
+      <w:r>
+        <w:t>RecognitonManager’s</w:t>
+      </w:r>
+      <w:proofErr w:type="spellEnd"/>
+      <w:r>
+        <w:t xml:space="preserve"> ab, der mit </w:t>
+      </w:r>
+      <w:proofErr w:type="spellStart"/>
+      <w:r>
+        <w:t>RespondRequestAllVirtualObjects</w:t>
+      </w:r>
+      <w:proofErr w:type="spellEnd"/>
+      <w:r>
+        <w:t xml:space="preserve"> eben dieses zurückgibt.</w:t>
       </w:r>
     </w:p>
     <w:p>
@@ -4704,7 +5327,39 @@
         </w:numPr>
       </w:pPr>
       <w:r>
-        <w:t>Der ControlActor sendet beim Erhalt von RespondRequestAllVirtualObjects eine neue Nachricht WriteCurrentTourState an den SyncActor.</w:t>
+        <w:t xml:space="preserve">Der </w:t>
+      </w:r>
+      <w:proofErr w:type="spellStart"/>
+      <w:r>
+        <w:t>ControlActor</w:t>
+      </w:r>
+      <w:proofErr w:type="spellEnd"/>
+      <w:r>
+        <w:t xml:space="preserve"> sendet beim Erhalt von </w:t>
+      </w:r>
+      <w:proofErr w:type="spellStart"/>
+      <w:r>
+        <w:t>RespondRequestAllVirtualObjects</w:t>
+      </w:r>
+      <w:proofErr w:type="spellEnd"/>
+      <w:r>
+        <w:t xml:space="preserve"> eine neue Nachricht </w:t>
+      </w:r>
+      <w:proofErr w:type="spellStart"/>
+      <w:r>
+        <w:t>WriteCurrentTourState</w:t>
+      </w:r>
+      <w:proofErr w:type="spellEnd"/>
+      <w:r>
+        <w:t xml:space="preserve"> an den </w:t>
+      </w:r>
+      <w:proofErr w:type="spellStart"/>
+      <w:r>
+        <w:t>SyncActor</w:t>
+      </w:r>
+      <w:proofErr w:type="spellEnd"/>
+      <w:r>
+        <w:t>.</w:t>
       </w:r>
     </w:p>
     <w:p>
@@ -4721,23 +5376,58 @@
         </w:numPr>
       </w:pPr>
       <w:r>
-        <w:t>Der SyncActor updated das SyncObject beim E</w:t>
-      </w:r>
-      <w:r>
-        <w:t>rhalt der Nachricht WriteCurrentTourState und antwortet dem ControlActor mit RespondWriteCurrentTourState. Damit ist die Verarbeitung eines Frames abgeschlossen.</w:t>
-      </w:r>
-    </w:p>
-    <w:p>
-      <w:pPr>
-        <w:spacing w:line="240" w:lineRule="auto"/>
-        <w:rPr>
-          <w:rFonts w:asciiTheme="minorHAnsi" w:eastAsiaTheme="minorHAnsi" w:hAnsiTheme="minorHAnsi" w:cstheme="minorBidi"/>
-          <w:szCs w:val="22"/>
-          <w:lang w:eastAsia="en-US"/>
-        </w:rPr>
-      </w:pPr>
-      <w:r>
-        <w:br w:type="page"/>
+        <w:t xml:space="preserve">Der </w:t>
+      </w:r>
+      <w:proofErr w:type="spellStart"/>
+      <w:r>
+        <w:t>SyncActor</w:t>
+      </w:r>
+      <w:proofErr w:type="spellEnd"/>
+      <w:r>
+        <w:t xml:space="preserve"> </w:t>
+      </w:r>
+      <w:proofErr w:type="spellStart"/>
+      <w:r>
+        <w:t>updated</w:t>
+      </w:r>
+      <w:proofErr w:type="spellEnd"/>
+      <w:r>
+        <w:t xml:space="preserve"> das </w:t>
+      </w:r>
+      <w:proofErr w:type="spellStart"/>
+      <w:r>
+        <w:t>SyncObject</w:t>
+      </w:r>
+      <w:proofErr w:type="spellEnd"/>
+      <w:r>
+        <w:t xml:space="preserve"> beim E</w:t>
+      </w:r>
+      <w:r>
+        <w:t xml:space="preserve">rhalt der Nachricht </w:t>
+      </w:r>
+      <w:proofErr w:type="spellStart"/>
+      <w:r>
+        <w:t>WriteCurrentTourState</w:t>
+      </w:r>
+      <w:proofErr w:type="spellEnd"/>
+      <w:r>
+        <w:t xml:space="preserve"> und antwortet dem </w:t>
+      </w:r>
+      <w:proofErr w:type="spellStart"/>
+      <w:r>
+        <w:t>ControlActor</w:t>
+      </w:r>
+      <w:proofErr w:type="spellEnd"/>
+      <w:r>
+        <w:t xml:space="preserve"> mit </w:t>
+      </w:r>
+      <w:proofErr w:type="spellStart"/>
+      <w:r>
+        <w:t>RespondWriteCurrentTourState</w:t>
+      </w:r>
+      <w:proofErr w:type="spellEnd"/>
+      <w:r>
+        <w:t>. Damit ist die Verarbeitung eines Frames abgeschlossen.</w:t>
       </w:r>
     </w:p>
     <w:p>
@@ -4746,9 +5436,8 @@
       </w:pPr>
       <w:bookmarkStart w:id="52" w:name="_Toc500774289"/>
       <w:bookmarkStart w:id="53" w:name="_Toc502761904"/>
-      <w:bookmarkStart w:id="54" w:name="_Toc502762846"/>
-      <w:r>
-        <w:lastRenderedPageBreak/>
+      <w:bookmarkStart w:id="54" w:name="_Toc502763229"/>
+      <w:r>
         <w:t>Übersicht über Bibliotheken und Tools</w:t>
       </w:r>
       <w:bookmarkEnd w:id="52"/>
@@ -4781,9 +5470,11 @@
           <w:numId w:val="11"/>
         </w:numPr>
       </w:pPr>
+      <w:proofErr w:type="spellStart"/>
       <w:r>
         <w:t>VuMarker</w:t>
       </w:r>
+      <w:proofErr w:type="spellEnd"/>
     </w:p>
     <w:p>
       <w:pPr>
@@ -4829,8 +5520,13 @@
           <w:numId w:val="11"/>
         </w:numPr>
       </w:pPr>
-      <w:r>
-        <w:t>ARToolKit Marker</w:t>
+      <w:proofErr w:type="spellStart"/>
+      <w:r>
+        <w:t>ARToolKit</w:t>
+      </w:r>
+      <w:proofErr w:type="spellEnd"/>
+      <w:r>
+        <w:t xml:space="preserve"> Marker</w:t>
       </w:r>
     </w:p>
     <w:p>
@@ -4841,8 +5537,13 @@
           <w:numId w:val="11"/>
         </w:numPr>
       </w:pPr>
-      <w:r>
-        <w:t>Aruco Code</w:t>
+      <w:proofErr w:type="spellStart"/>
+      <w:r>
+        <w:t>Aruco</w:t>
+      </w:r>
+      <w:proofErr w:type="spellEnd"/>
+      <w:r>
+        <w:t xml:space="preserve"> Code</w:t>
       </w:r>
     </w:p>
     <w:p>
@@ -4871,9 +5572,11 @@
           <w:numId w:val="11"/>
         </w:numPr>
       </w:pPr>
+      <w:proofErr w:type="spellStart"/>
       <w:r>
         <w:t>ARToolKit</w:t>
       </w:r>
+      <w:proofErr w:type="spellEnd"/>
     </w:p>
     <w:p>
       <w:pPr>
@@ -4883,9 +5586,11 @@
           <w:numId w:val="11"/>
         </w:numPr>
       </w:pPr>
+      <w:proofErr w:type="spellStart"/>
       <w:r>
         <w:t>Vuforia</w:t>
       </w:r>
+      <w:proofErr w:type="spellEnd"/>
     </w:p>
     <w:p>
       <w:pPr>
@@ -4895,9 +5600,11 @@
           <w:numId w:val="11"/>
         </w:numPr>
       </w:pPr>
+      <w:proofErr w:type="spellStart"/>
       <w:r>
         <w:t>OpenCVSharp</w:t>
       </w:r>
+      <w:proofErr w:type="spellEnd"/>
     </w:p>
     <w:p>
       <w:pPr>
@@ -4907,9 +5614,11 @@
           <w:numId w:val="11"/>
         </w:numPr>
       </w:pPr>
+      <w:proofErr w:type="spellStart"/>
       <w:r>
         <w:t>EmguCV</w:t>
       </w:r>
+      <w:proofErr w:type="spellEnd"/>
     </w:p>
     <w:p>
       <w:pPr>
@@ -4949,9 +5658,11 @@
           <w:numId w:val="11"/>
         </w:numPr>
       </w:pPr>
+      <w:proofErr w:type="spellStart"/>
       <w:r>
         <w:t>Proto</w:t>
       </w:r>
+      <w:proofErr w:type="spellEnd"/>
     </w:p>
     <w:p>
       <w:pPr>
@@ -4979,9 +5690,11 @@
           <w:numId w:val="11"/>
         </w:numPr>
       </w:pPr>
+      <w:proofErr w:type="spellStart"/>
       <w:r>
         <w:t>Xamarin</w:t>
       </w:r>
+      <w:proofErr w:type="spellEnd"/>
     </w:p>
     <w:p>
       <w:pPr>
@@ -4996,13 +5709,8 @@
       </w:r>
     </w:p>
     <w:p>
-      <w:pPr>
-        <w:pStyle w:val="Listenabsatz"/>
-        <w:ind w:left="1440"/>
-      </w:pPr>
-    </w:p>
-    <w:p>
-      <w:r>
+      <w:r>
+        <w:lastRenderedPageBreak/>
         <w:t>Im Folgenden gehen wir näher auf unsere Ergebnisse mit den einzelnen Tools ein.</w:t>
       </w:r>
     </w:p>
@@ -5011,7 +5719,7 @@
         <w:pStyle w:val="berschrift2"/>
       </w:pPr>
       <w:bookmarkStart w:id="55" w:name="_Toc502761905"/>
-      <w:bookmarkStart w:id="56" w:name="_Toc502762847"/>
+      <w:bookmarkStart w:id="56" w:name="_Toc502763230"/>
       <w:r>
         <w:t>Markers</w:t>
       </w:r>
@@ -5030,11 +5738,13 @@
       <w:pPr>
         <w:pStyle w:val="berschrift3"/>
       </w:pPr>
-      <w:bookmarkStart w:id="57" w:name="_Toc502762848"/>
+      <w:bookmarkStart w:id="57" w:name="_Toc502763231"/>
+      <w:proofErr w:type="spellStart"/>
       <w:r>
         <w:t>VuMark</w:t>
       </w:r>
       <w:bookmarkEnd w:id="57"/>
+      <w:proofErr w:type="spellEnd"/>
     </w:p>
     <w:p>
       <w:pPr>
@@ -5045,7 +5755,7 @@
           <w:noProof/>
         </w:rPr>
         <w:drawing>
-          <wp:anchor distT="0" distB="0" distL="114300" distR="114300" simplePos="0" relativeHeight="251651072" behindDoc="0" locked="0" layoutInCell="1" allowOverlap="1">
+          <wp:anchor distT="0" distB="0" distL="114300" distR="114300" simplePos="0" relativeHeight="251646976" behindDoc="0" locked="0" layoutInCell="1" allowOverlap="1">
             <wp:simplePos x="0" y="0"/>
             <wp:positionH relativeFrom="column">
               <wp:posOffset>4803421</wp:posOffset>
@@ -5100,9 +5810,19 @@
           </wp:anchor>
         </w:drawing>
       </w:r>
-      <w:r>
-        <w:t>Vuforia bietet ihre eigenen Marker, die sogenannten VuMarks</w:t>
-      </w:r>
+      <w:proofErr w:type="spellStart"/>
+      <w:r>
+        <w:t>Vuforia</w:t>
+      </w:r>
+      <w:proofErr w:type="spellEnd"/>
+      <w:r>
+        <w:t xml:space="preserve"> bietet ihre eigenen Marker, die sogenannten </w:t>
+      </w:r>
+      <w:proofErr w:type="spellStart"/>
+      <w:r>
+        <w:t>VuMarks</w:t>
+      </w:r>
+      <w:proofErr w:type="spellEnd"/>
       <w:r>
         <w:rPr>
           <w:rStyle w:val="Funotenzeichen"/>
@@ -5110,7 +5830,15 @@
         <w:footnoteReference w:id="4"/>
       </w:r>
       <w:r>
-        <w:t xml:space="preserve">. Da eine Bedingung unseres Projekts war, nur OpenSource Software zu benutzen, waren die Marker kaum eine Option. </w:t>
+        <w:t xml:space="preserve">. Da eine Bedingung unseres Projekts war, nur </w:t>
+      </w:r>
+      <w:proofErr w:type="spellStart"/>
+      <w:r>
+        <w:t>OpenSource</w:t>
+      </w:r>
+      <w:proofErr w:type="spellEnd"/>
+      <w:r>
+        <w:t xml:space="preserve"> Software zu benutzen, waren die Marker kaum eine Option. </w:t>
       </w:r>
       <w:r>
         <w:t>Zwar hätte man in</w:t>
@@ -5122,7 +5850,15 @@
         <w:t xml:space="preserve"> können, doch i</w:t>
       </w:r>
       <w:r>
-        <w:t>n der Stand-Alone Version von Vuforia war dies nur mit der PRO Lizenz möglich.</w:t>
+        <w:t xml:space="preserve">n der Stand-Alone Version von </w:t>
+      </w:r>
+      <w:proofErr w:type="spellStart"/>
+      <w:r>
+        <w:t>Vuforia</w:t>
+      </w:r>
+      <w:proofErr w:type="spellEnd"/>
+      <w:r>
+        <w:t xml:space="preserve"> war dies nur mit der PRO Lizenz möglich.</w:t>
       </w:r>
     </w:p>
     <w:p>
@@ -5136,7 +5872,7 @@
         <mc:AlternateContent>
           <mc:Choice Requires="wps">
             <w:drawing>
-              <wp:anchor distT="0" distB="0" distL="114300" distR="114300" simplePos="0" relativeHeight="251662336" behindDoc="0" locked="0" layoutInCell="1" allowOverlap="1" wp14:anchorId="2685519A" wp14:editId="639856D0">
+              <wp:anchor distT="0" distB="0" distL="114300" distR="114300" simplePos="0" relativeHeight="251664384" behindDoc="0" locked="0" layoutInCell="1" allowOverlap="1" wp14:anchorId="2685519A" wp14:editId="639856D0">
                 <wp:simplePos x="0" y="0"/>
                 <wp:positionH relativeFrom="column">
                   <wp:posOffset>4816377</wp:posOffset>
@@ -5205,9 +5941,14 @@
                               <w:fldChar w:fldCharType="end"/>
                             </w:r>
                             <w:r>
-                              <w:t>: VuMark</w:t>
+                              <w:t xml:space="preserve">: </w:t>
+                            </w:r>
+                            <w:proofErr w:type="spellStart"/>
+                            <w:r>
+                              <w:t>VuMark</w:t>
                             </w:r>
                             <w:bookmarkEnd w:id="58"/>
+                            <w:proofErr w:type="spellEnd"/>
                           </w:p>
                         </w:txbxContent>
                       </wps:txbx>
@@ -5229,7 +5970,7 @@
                 <v:stroke joinstyle="miter"/>
                 <v:path gradientshapeok="t" o:connecttype="rect"/>
               </v:shapetype>
-              <v:shape id="Textfeld 2" o:spid="_x0000_s1026" type="#_x0000_t202" style="position:absolute;margin-left:379.25pt;margin-top:14pt;width:95.8pt;height:.05pt;z-index:251662336;visibility:visible;mso-wrap-style:square;mso-wrap-distance-left:9pt;mso-wrap-distance-top:0;mso-wrap-distance-right:9pt;mso-wrap-distance-bottom:0;mso-position-horizontal:absolute;mso-position-horizontal-relative:text;mso-position-vertical:absolute;mso-position-vertical-relative:text;v-text-anchor:top" o:gfxdata="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" stroked="f">
+              <v:shape id="Textfeld 2" o:spid="_x0000_s1026" type="#_x0000_t202" style="position:absolute;margin-left:379.25pt;margin-top:14pt;width:95.8pt;height:.05pt;z-index:251664384;visibility:visible;mso-wrap-style:square;mso-wrap-distance-left:9pt;mso-wrap-distance-top:0;mso-wrap-distance-right:9pt;mso-wrap-distance-bottom:0;mso-position-horizontal:absolute;mso-position-horizontal-relative:text;mso-position-vertical:absolute;mso-position-vertical-relative:text;v-text-anchor:top" o:gfxdata="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" stroked="f">
                 <v:textbox style="mso-fit-shape-to-text:t" inset="0,0,0,0">
                   <w:txbxContent>
                     <w:p>
@@ -5267,9 +6008,14 @@
                         <w:fldChar w:fldCharType="end"/>
                       </w:r>
                       <w:r>
-                        <w:t>: VuMark</w:t>
+                        <w:t xml:space="preserve">: </w:t>
+                      </w:r>
+                      <w:proofErr w:type="spellStart"/>
+                      <w:r>
+                        <w:t>VuMark</w:t>
                       </w:r>
                       <w:bookmarkEnd w:id="59"/>
+                      <w:proofErr w:type="spellEnd"/>
                     </w:p>
                   </w:txbxContent>
                 </v:textbox>
@@ -5284,14 +6030,13 @@
       <w:pPr>
         <w:pStyle w:val="berschrift3"/>
       </w:pPr>
-      <w:bookmarkStart w:id="60" w:name="_Toc502762849"/>
+      <w:bookmarkStart w:id="60" w:name="_Toc502763232"/>
       <w:r>
         <w:rPr>
           <w:noProof/>
         </w:rPr>
-        <w:lastRenderedPageBreak/>
         <w:drawing>
-          <wp:anchor distT="0" distB="0" distL="114300" distR="114300" simplePos="0" relativeHeight="251644928" behindDoc="0" locked="0" layoutInCell="1" allowOverlap="1">
+          <wp:anchor distT="0" distB="0" distL="114300" distR="114300" simplePos="0" relativeHeight="251636736" behindDoc="0" locked="0" layoutInCell="1" allowOverlap="1">
             <wp:simplePos x="0" y="0"/>
             <wp:positionH relativeFrom="column">
               <wp:posOffset>5103497</wp:posOffset>
@@ -5367,7 +6112,7 @@
         <mc:AlternateContent>
           <mc:Choice Requires="wps">
             <w:drawing>
-              <wp:anchor distT="0" distB="0" distL="114300" distR="114300" simplePos="0" relativeHeight="251665408" behindDoc="0" locked="0" layoutInCell="1" allowOverlap="1" wp14:anchorId="4104A815" wp14:editId="6AB0FFAC">
+              <wp:anchor distT="0" distB="0" distL="114300" distR="114300" simplePos="0" relativeHeight="251669504" behindDoc="0" locked="0" layoutInCell="1" allowOverlap="1" wp14:anchorId="4104A815" wp14:editId="6AB0FFAC">
                 <wp:simplePos x="0" y="0"/>
                 <wp:positionH relativeFrom="column">
                   <wp:posOffset>5218949</wp:posOffset>
@@ -5461,7 +6206,7 @@
           </mc:Choice>
           <mc:Fallback>
             <w:pict>
-              <v:shape w14:anchorId="4104A815" id="Textfeld 8" o:spid="_x0000_s1027" type="#_x0000_t202" style="position:absolute;margin-left:410.95pt;margin-top:54.5pt;width:69.8pt;height:32pt;z-index:251665408;visibility:visible;mso-wrap-style:square;mso-width-percent:0;mso-height-percent:0;mso-wrap-distance-left:9pt;mso-wrap-distance-top:0;mso-wrap-distance-right:9pt;mso-wrap-distance-bottom:0;mso-position-horizontal:absolute;mso-position-horizontal-relative:text;mso-position-vertical:absolute;mso-position-vertical-relative:text;mso-width-percent:0;mso-height-percent:0;mso-width-relative:margin;mso-height-relative:margin;v-text-anchor:top" o:gfxdata="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" stroked="f">
+              <v:shape w14:anchorId="4104A815" id="Textfeld 8" o:spid="_x0000_s1027" type="#_x0000_t202" style="position:absolute;margin-left:410.95pt;margin-top:54.5pt;width:69.8pt;height:32pt;z-index:251669504;visibility:visible;mso-wrap-style:square;mso-width-percent:0;mso-height-percent:0;mso-wrap-distance-left:9pt;mso-wrap-distance-top:0;mso-wrap-distance-right:9pt;mso-wrap-distance-bottom:0;mso-position-horizontal:absolute;mso-position-horizontal-relative:text;mso-position-vertical:absolute;mso-position-vertical-relative:text;mso-width-percent:0;mso-height-percent:0;mso-width-relative:margin;mso-height-relative:margin;v-text-anchor:top" o:gfxdata="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" stroked="f">
                 <v:textbox inset="0,0,0,0">
                   <w:txbxContent>
                     <w:p>
@@ -5520,7 +6265,15 @@
         <w:footnoteReference w:id="5"/>
       </w:r>
       <w:r>
-        <w:t xml:space="preserve"> sind ähnlich aufgebaut wie Aruco Codes</w:t>
+        <w:t xml:space="preserve"> sind ähnlich aufgebaut wie </w:t>
+      </w:r>
+      <w:proofErr w:type="spellStart"/>
+      <w:r>
+        <w:t>Aruco</w:t>
+      </w:r>
+      <w:proofErr w:type="spellEnd"/>
+      <w:r>
+        <w:t xml:space="preserve"> Codes</w:t>
       </w:r>
       <w:r>
         <w:t xml:space="preserve"> und werden generell für Aufgabenstellungen im Bereich </w:t>
@@ -5535,7 +6288,15 @@
         <w:t>Diese Codes</w:t>
       </w:r>
       <w:r>
-        <w:t xml:space="preserve"> wären auch eine gute Alternative gewesen, jedoch schienen uns die Bibliotheken für Aruco Markers für unser Projekt ausgereifter zu sein, weshalb wir uns gegen Apriltags entschieden </w:t>
+        <w:t xml:space="preserve"> wären auch eine gute Alternative gewesen, jedoch schienen uns die Bibliotheken für </w:t>
+      </w:r>
+      <w:proofErr w:type="spellStart"/>
+      <w:r>
+        <w:t>Aruco</w:t>
+      </w:r>
+      <w:proofErr w:type="spellEnd"/>
+      <w:r>
+        <w:t xml:space="preserve"> Markers für unser Projekt ausgereifter zu sein, weshalb wir uns gegen Apriltags entschieden </w:t>
       </w:r>
       <w:r>
         <w:t>haben.</w:t>
@@ -5545,13 +6306,13 @@
       <w:pPr>
         <w:pStyle w:val="berschrift3"/>
       </w:pPr>
-      <w:bookmarkStart w:id="63" w:name="_Toc502762850"/>
+      <w:bookmarkStart w:id="63" w:name="_Toc502763233"/>
       <w:r>
         <w:rPr>
           <w:noProof/>
         </w:rPr>
         <w:drawing>
-          <wp:anchor distT="0" distB="0" distL="114300" distR="114300" simplePos="0" relativeHeight="251654144" behindDoc="0" locked="0" layoutInCell="1" allowOverlap="1">
+          <wp:anchor distT="0" distB="0" distL="114300" distR="114300" simplePos="0" relativeHeight="251653120" behindDoc="0" locked="0" layoutInCell="1" allowOverlap="1">
             <wp:simplePos x="0" y="0"/>
             <wp:positionH relativeFrom="column">
               <wp:posOffset>5171752</wp:posOffset>
@@ -5623,7 +6384,7 @@
         <mc:AlternateContent>
           <mc:Choice Requires="wps">
             <w:drawing>
-              <wp:anchor distT="0" distB="0" distL="114300" distR="114300" simplePos="0" relativeHeight="251671552" behindDoc="0" locked="0" layoutInCell="1" allowOverlap="1" wp14:anchorId="2B7B4C9B" wp14:editId="34369600">
+              <wp:anchor distT="0" distB="0" distL="114300" distR="114300" simplePos="0" relativeHeight="251679744" behindDoc="0" locked="0" layoutInCell="1" allowOverlap="1" wp14:anchorId="2B7B4C9B" wp14:editId="34369600">
                 <wp:simplePos x="0" y="0"/>
                 <wp:positionH relativeFrom="column">
                   <wp:posOffset>5264785</wp:posOffset>
@@ -5717,7 +6478,7 @@
           </mc:Choice>
           <mc:Fallback>
             <w:pict>
-              <v:shape w14:anchorId="2B7B4C9B" id="Textfeld 9" o:spid="_x0000_s1028" type="#_x0000_t202" style="position:absolute;margin-left:414.55pt;margin-top:23.05pt;width:52.35pt;height:32pt;z-index:251671552;visibility:visible;mso-wrap-style:square;mso-width-percent:0;mso-height-percent:0;mso-wrap-distance-left:9pt;mso-wrap-distance-top:0;mso-wrap-distance-right:9pt;mso-wrap-distance-bottom:0;mso-position-horizontal:absolute;mso-position-horizontal-relative:text;mso-position-vertical:absolute;mso-position-vertical-relative:text;mso-width-percent:0;mso-height-percent:0;mso-width-relative:margin;mso-height-relative:margin;v-text-anchor:top" o:gfxdata="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" stroked="f">
+              <v:shape w14:anchorId="2B7B4C9B" id="Textfeld 9" o:spid="_x0000_s1028" type="#_x0000_t202" style="position:absolute;margin-left:414.55pt;margin-top:23.05pt;width:52.35pt;height:32pt;z-index:251679744;visibility:visible;mso-wrap-style:square;mso-width-percent:0;mso-height-percent:0;mso-wrap-distance-left:9pt;mso-wrap-distance-top:0;mso-wrap-distance-right:9pt;mso-wrap-distance-bottom:0;mso-position-horizontal:absolute;mso-position-horizontal-relative:text;mso-position-vertical:absolute;mso-position-vertical-relative:text;mso-width-percent:0;mso-height-percent:0;mso-width-relative:margin;mso-height-relative:margin;v-text-anchor:top" o:gfxdata="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" stroked="f">
                 <v:textbox inset="0,0,0,0">
                   <w:txbxContent>
                     <w:p>
@@ -5816,13 +6577,13 @@
       <w:pPr>
         <w:pStyle w:val="berschrift3"/>
       </w:pPr>
-      <w:bookmarkStart w:id="66" w:name="_Toc502762851"/>
+      <w:bookmarkStart w:id="66" w:name="_Toc502763234"/>
       <w:r>
         <w:rPr>
           <w:noProof/>
         </w:rPr>
         <w:drawing>
-          <wp:anchor distT="0" distB="0" distL="114300" distR="114300" simplePos="0" relativeHeight="251658240" behindDoc="0" locked="0" layoutInCell="1" allowOverlap="1">
+          <wp:anchor distT="0" distB="0" distL="114300" distR="114300" simplePos="0" relativeHeight="251659264" behindDoc="0" locked="0" layoutInCell="1" allowOverlap="1">
             <wp:simplePos x="0" y="0"/>
             <wp:positionH relativeFrom="column">
               <wp:posOffset>5141793</wp:posOffset>
@@ -5894,7 +6655,7 @@
         <mc:AlternateContent>
           <mc:Choice Requires="wps">
             <w:drawing>
-              <wp:anchor distT="0" distB="0" distL="114300" distR="114300" simplePos="0" relativeHeight="251674624" behindDoc="0" locked="0" layoutInCell="1" allowOverlap="1" wp14:anchorId="6B4573BE" wp14:editId="62762207">
+              <wp:anchor distT="0" distB="0" distL="114300" distR="114300" simplePos="0" relativeHeight="251684864" behindDoc="0" locked="0" layoutInCell="1" allowOverlap="1" wp14:anchorId="6B4573BE" wp14:editId="62762207">
                 <wp:simplePos x="0" y="0"/>
                 <wp:positionH relativeFrom="column">
                   <wp:posOffset>5287010</wp:posOffset>
@@ -5990,7 +6751,7 @@
           </mc:Choice>
           <mc:Fallback>
             <w:pict>
-              <v:shape w14:anchorId="6B4573BE" id="Textfeld 10" o:spid="_x0000_s1029" type="#_x0000_t202" style="position:absolute;margin-left:416.3pt;margin-top:37.9pt;width:62.15pt;height:.05pt;z-index:251674624;visibility:visible;mso-wrap-style:square;mso-width-percent:0;mso-wrap-distance-left:9pt;mso-wrap-distance-top:0;mso-wrap-distance-right:9pt;mso-wrap-distance-bottom:0;mso-position-horizontal:absolute;mso-position-horizontal-relative:text;mso-position-vertical:absolute;mso-position-vertical-relative:text;mso-width-percent:0;mso-width-relative:margin;v-text-anchor:top" o:gfxdata="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" stroked="f">
+              <v:shape w14:anchorId="6B4573BE" id="Textfeld 10" o:spid="_x0000_s1029" type="#_x0000_t202" style="position:absolute;margin-left:416.3pt;margin-top:37.9pt;width:62.15pt;height:.05pt;z-index:251684864;visibility:visible;mso-wrap-style:square;mso-width-percent:0;mso-wrap-distance-left:9pt;mso-wrap-distance-top:0;mso-wrap-distance-right:9pt;mso-wrap-distance-bottom:0;mso-position-horizontal:absolute;mso-position-horizontal-relative:text;mso-position-vertical:absolute;mso-position-vertical-relative:text;mso-width-percent:0;mso-width-relative:margin;v-text-anchor:top" o:gfxdata="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" stroked="f">
                 <v:textbox style="mso-fit-shape-to-text:t" inset="0,0,0,0">
                   <w:txbxContent>
                     <w:p>
@@ -6054,8 +6815,13 @@
         <w:footnoteReference w:id="7"/>
       </w:r>
       <w:r>
-        <w:t xml:space="preserve"> bieten viele verschiedene ID’s</w:t>
-      </w:r>
+        <w:t xml:space="preserve"> bieten viele verschiedene </w:t>
+      </w:r>
+      <w:proofErr w:type="spellStart"/>
+      <w:r>
+        <w:t>ID’s</w:t>
+      </w:r>
+      <w:proofErr w:type="spellEnd"/>
       <w:r>
         <w:t xml:space="preserve">. Jedoch </w:t>
       </w:r>
@@ -6097,13 +6863,14 @@
       <w:pPr>
         <w:pStyle w:val="berschrift3"/>
       </w:pPr>
-      <w:bookmarkStart w:id="69" w:name="_Toc502762852"/>
+      <w:bookmarkStart w:id="69" w:name="_Toc502763235"/>
       <w:r>
         <w:rPr>
           <w:noProof/>
         </w:rPr>
+        <w:lastRenderedPageBreak/>
         <w:drawing>
-          <wp:anchor distT="0" distB="0" distL="114300" distR="114300" simplePos="0" relativeHeight="251640832" behindDoc="0" locked="0" layoutInCell="1" allowOverlap="1">
+          <wp:anchor distT="0" distB="0" distL="114300" distR="114300" simplePos="0" relativeHeight="251630592" behindDoc="0" locked="0" layoutInCell="1" allowOverlap="1">
             <wp:simplePos x="0" y="0"/>
             <wp:positionH relativeFrom="column">
               <wp:posOffset>5191125</wp:posOffset>
@@ -6164,8 +6931,13 @@
           </wp:anchor>
         </w:drawing>
       </w:r>
-      <w:r>
-        <w:t>ARToolKit Marker</w:t>
+      <w:proofErr w:type="spellStart"/>
+      <w:r>
+        <w:t>ARToolKit</w:t>
+      </w:r>
+      <w:proofErr w:type="spellEnd"/>
+      <w:r>
+        <w:t xml:space="preserve"> Marker</w:t>
       </w:r>
       <w:bookmarkEnd w:id="69"/>
     </w:p>
@@ -6180,7 +6952,7 @@
         <mc:AlternateContent>
           <mc:Choice Requires="wps">
             <w:drawing>
-              <wp:anchor distT="0" distB="0" distL="114300" distR="114300" simplePos="0" relativeHeight="251677696" behindDoc="0" locked="0" layoutInCell="1" allowOverlap="1" wp14:anchorId="766D6631" wp14:editId="5DF64CD3">
+              <wp:anchor distT="0" distB="0" distL="114300" distR="114300" simplePos="0" relativeHeight="251689984" behindDoc="0" locked="0" layoutInCell="1" allowOverlap="1" wp14:anchorId="766D6631" wp14:editId="5DF64CD3">
                 <wp:simplePos x="0" y="0"/>
                 <wp:positionH relativeFrom="column">
                   <wp:posOffset>5334288</wp:posOffset>
@@ -6253,7 +7025,15 @@
                               <w:fldChar w:fldCharType="end"/>
                             </w:r>
                             <w:r>
-                              <w:t>: Hiro Marker</w:t>
+                              <w:t xml:space="preserve">: </w:t>
+                            </w:r>
+                            <w:proofErr w:type="spellStart"/>
+                            <w:r>
+                              <w:t>Hiro</w:t>
+                            </w:r>
+                            <w:proofErr w:type="spellEnd"/>
+                            <w:r>
+                              <w:t xml:space="preserve"> Marker</w:t>
                             </w:r>
                             <w:bookmarkEnd w:id="70"/>
                           </w:p>
@@ -6276,7 +7056,7 @@
           </mc:Choice>
           <mc:Fallback>
             <w:pict>
-              <v:shape w14:anchorId="766D6631" id="Textfeld 14" o:spid="_x0000_s1030" type="#_x0000_t202" style="position:absolute;margin-left:420pt;margin-top:53pt;width:65.8pt;height:.05pt;z-index:251677696;visibility:visible;mso-wrap-style:square;mso-width-percent:0;mso-wrap-distance-left:9pt;mso-wrap-distance-top:0;mso-wrap-distance-right:9pt;mso-wrap-distance-bottom:0;mso-position-horizontal:absolute;mso-position-horizontal-relative:text;mso-position-vertical:absolute;mso-position-vertical-relative:text;mso-width-percent:0;mso-width-relative:margin;v-text-anchor:top" o:gfxdata="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" stroked="f">
+              <v:shape w14:anchorId="766D6631" id="Textfeld 14" o:spid="_x0000_s1030" type="#_x0000_t202" style="position:absolute;margin-left:420pt;margin-top:53pt;width:65.8pt;height:.05pt;z-index:251689984;visibility:visible;mso-wrap-style:square;mso-width-percent:0;mso-wrap-distance-left:9pt;mso-wrap-distance-top:0;mso-wrap-distance-right:9pt;mso-wrap-distance-bottom:0;mso-position-horizontal:absolute;mso-position-horizontal-relative:text;mso-position-vertical:absolute;mso-position-vertical-relative:text;mso-width-percent:0;mso-width-relative:margin;v-text-anchor:top" o:gfxdata="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" stroked="f">
                 <v:textbox style="mso-fit-shape-to-text:t" inset="0,0,0,0">
                   <w:txbxContent>
                     <w:p>
@@ -6318,7 +7098,15 @@
                         <w:fldChar w:fldCharType="end"/>
                       </w:r>
                       <w:r>
-                        <w:t>: Hiro Marker</w:t>
+                        <w:t xml:space="preserve">: </w:t>
+                      </w:r>
+                      <w:proofErr w:type="spellStart"/>
+                      <w:r>
+                        <w:t>Hiro</w:t>
+                      </w:r>
+                      <w:proofErr w:type="spellEnd"/>
+                      <w:r>
+                        <w:t xml:space="preserve"> Marker</w:t>
                       </w:r>
                       <w:bookmarkEnd w:id="71"/>
                     </w:p>
@@ -6331,8 +7119,13 @@
         </mc:AlternateContent>
       </w:r>
       <w:r>
-        <w:t>Das ARToolKit</w:t>
-      </w:r>
+        <w:t xml:space="preserve">Das </w:t>
+      </w:r>
+      <w:proofErr w:type="spellStart"/>
+      <w:r>
+        <w:t>ARToolKit</w:t>
+      </w:r>
+      <w:proofErr w:type="spellEnd"/>
       <w:r>
         <w:rPr>
           <w:rStyle w:val="Funotenzeichen"/>
@@ -6340,16 +7133,53 @@
         <w:footnoteReference w:id="8"/>
       </w:r>
       <w:r>
-        <w:t xml:space="preserve"> verwendet sogenannte „square Markers“, die ein paar Bedingungen erfüllen müssen. Offensichtlich müssen diese quadratisch sein, zusätzlich müssen sie einen ununterbrochenen Rand haben und das Muster soll nicht rotationssymmetrisch sein. Anfangs unseres Projekts haben wir mit dem Hiro Marker aus dem ARToolKit gearbeitet und mit ihm das Sample vom ARToolKit auf der HoloLens erfolgreich getestet.</w:t>
+        <w:t xml:space="preserve"> verwendet sogenannte „</w:t>
+      </w:r>
+      <w:proofErr w:type="spellStart"/>
+      <w:r>
+        <w:t>square</w:t>
+      </w:r>
+      <w:proofErr w:type="spellEnd"/>
+      <w:r>
+        <w:t xml:space="preserve"> Markers“, die ein paar Bedingungen erfüllen müssen. Offensichtlich müssen diese quadratisch sein, zusätzlich müssen sie einen ununterbrochenen Rand haben und das Muster soll nicht rotationssymmetrisch sein. Anfangs unseres Projekts haben wir mit dem </w:t>
+      </w:r>
+      <w:proofErr w:type="spellStart"/>
+      <w:r>
+        <w:t>Hiro</w:t>
+      </w:r>
+      <w:proofErr w:type="spellEnd"/>
+      <w:r>
+        <w:t xml:space="preserve"> Marker aus dem </w:t>
+      </w:r>
+      <w:proofErr w:type="spellStart"/>
+      <w:r>
+        <w:t>ARToolKit</w:t>
+      </w:r>
+      <w:proofErr w:type="spellEnd"/>
+      <w:r>
+        <w:t xml:space="preserve"> gearbeitet und mit ihm das Sample vom </w:t>
+      </w:r>
+      <w:proofErr w:type="spellStart"/>
+      <w:r>
+        <w:t>ARToolKit</w:t>
+      </w:r>
+      <w:proofErr w:type="spellEnd"/>
+      <w:r>
+        <w:t xml:space="preserve"> auf der HoloLens erfolgreich getestet.</w:t>
       </w:r>
     </w:p>
     <w:p>
       <w:pPr>
         <w:pStyle w:val="berschrift3"/>
       </w:pPr>
-      <w:bookmarkStart w:id="72" w:name="_Toc502762853"/>
-      <w:r>
-        <w:t>Aruco Marker</w:t>
+      <w:bookmarkStart w:id="72" w:name="_Toc502763236"/>
+      <w:proofErr w:type="spellStart"/>
+      <w:r>
+        <w:t>Aruco</w:t>
+      </w:r>
+      <w:proofErr w:type="spellEnd"/>
+      <w:r>
+        <w:t xml:space="preserve"> Marker</w:t>
       </w:r>
       <w:bookmarkEnd w:id="72"/>
     </w:p>
@@ -6364,7 +7194,7 @@
         <mc:AlternateContent>
           <mc:Choice Requires="wps">
             <w:drawing>
-              <wp:anchor distT="0" distB="0" distL="114300" distR="114300" simplePos="0" relativeHeight="251668480" behindDoc="0" locked="0" layoutInCell="1" allowOverlap="1" wp14:anchorId="1DD7A45D" wp14:editId="74C94AE4">
+              <wp:anchor distT="0" distB="0" distL="114300" distR="114300" simplePos="0" relativeHeight="251674624" behindDoc="0" locked="0" layoutInCell="1" allowOverlap="1" wp14:anchorId="1DD7A45D" wp14:editId="74C94AE4">
                 <wp:simplePos x="0" y="0"/>
                 <wp:positionH relativeFrom="column">
                   <wp:posOffset>5274656</wp:posOffset>
@@ -6432,7 +7262,15 @@
                               <w:fldChar w:fldCharType="end"/>
                             </w:r>
                             <w:r>
-                              <w:t>: Aruco Marker</w:t>
+                              <w:t xml:space="preserve">: </w:t>
+                            </w:r>
+                            <w:proofErr w:type="spellStart"/>
+                            <w:r>
+                              <w:t>Aruco</w:t>
+                            </w:r>
+                            <w:proofErr w:type="spellEnd"/>
+                            <w:r>
+                              <w:t xml:space="preserve"> Marker</w:t>
                             </w:r>
                             <w:bookmarkEnd w:id="73"/>
                           </w:p>
@@ -6455,7 +7293,7 @@
           </mc:Choice>
           <mc:Fallback>
             <w:pict>
-              <v:shape w14:anchorId="1DD7A45D" id="Textfeld 22" o:spid="_x0000_s1031" type="#_x0000_t202" style="position:absolute;margin-left:415.35pt;margin-top:70.55pt;width:64pt;height:.05pt;z-index:251668480;visibility:visible;mso-wrap-style:square;mso-width-percent:0;mso-wrap-distance-left:9pt;mso-wrap-distance-top:0;mso-wrap-distance-right:9pt;mso-wrap-distance-bottom:0;mso-position-horizontal:absolute;mso-position-horizontal-relative:text;mso-position-vertical:absolute;mso-position-vertical-relative:text;mso-width-percent:0;mso-width-relative:margin;v-text-anchor:top" o:gfxdata="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" stroked="f">
+              <v:shape w14:anchorId="1DD7A45D" id="Textfeld 22" o:spid="_x0000_s1031" type="#_x0000_t202" style="position:absolute;margin-left:415.35pt;margin-top:70.55pt;width:64pt;height:.05pt;z-index:251674624;visibility:visible;mso-wrap-style:square;mso-width-percent:0;mso-wrap-distance-left:9pt;mso-wrap-distance-top:0;mso-wrap-distance-right:9pt;mso-wrap-distance-bottom:0;mso-position-horizontal:absolute;mso-position-horizontal-relative:text;mso-position-vertical:absolute;mso-position-vertical-relative:text;mso-width-percent:0;mso-width-relative:margin;v-text-anchor:top" o:gfxdata="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" stroked="f">
                 <v:textbox style="mso-fit-shape-to-text:t" inset="0,0,0,0">
                   <w:txbxContent>
                     <w:p>
@@ -6492,7 +7330,15 @@
                         <w:fldChar w:fldCharType="end"/>
                       </w:r>
                       <w:r>
-                        <w:t>: Aruco Marker</w:t>
+                        <w:t xml:space="preserve">: </w:t>
+                      </w:r>
+                      <w:proofErr w:type="spellStart"/>
+                      <w:r>
+                        <w:t>Aruco</w:t>
+                      </w:r>
+                      <w:proofErr w:type="spellEnd"/>
+                      <w:r>
+                        <w:t xml:space="preserve"> Marker</w:t>
                       </w:r>
                       <w:bookmarkEnd w:id="74"/>
                     </w:p>
@@ -6509,7 +7355,7 @@
           <w:noProof/>
         </w:rPr>
         <w:drawing>
-          <wp:anchor distT="0" distB="0" distL="114300" distR="114300" simplePos="0" relativeHeight="251648000" behindDoc="0" locked="0" layoutInCell="1" allowOverlap="1">
+          <wp:anchor distT="0" distB="0" distL="114300" distR="114300" simplePos="0" relativeHeight="251641856" behindDoc="0" locked="0" layoutInCell="1" allowOverlap="1">
             <wp:simplePos x="0" y="0"/>
             <wp:positionH relativeFrom="column">
               <wp:posOffset>5163878</wp:posOffset>
@@ -6564,8 +7410,13 @@
           </wp:anchor>
         </w:drawing>
       </w:r>
-      <w:r>
-        <w:t>Aruco Marker</w:t>
+      <w:proofErr w:type="spellStart"/>
+      <w:r>
+        <w:t>Aruco</w:t>
+      </w:r>
+      <w:proofErr w:type="spellEnd"/>
+      <w:r>
+        <w:t xml:space="preserve"> Marker</w:t>
       </w:r>
       <w:r>
         <w:rPr>
@@ -6574,7 +7425,39 @@
         <w:footnoteReference w:id="9"/>
       </w:r>
       <w:r>
-        <w:t xml:space="preserve"> werden häufig in Augmented Reality Anwendungen verwendet, da sie trotz ihrer minimalen und gröberen Muster ausreichend Codierungsmöglichkeiten bieten. Die 1’024 verschiedenen IDs können dank dem Hamming Code auch auf grössere Distanz beinahe fehlerfrei detektiert werden. Dies war einer der Gründe, weshalb wir uns schlussendlich für Aruco Marker entschieden haben. Weitere Gründe waren, dass es bereits einige Libraries für die Aruco Marker Erkennung gab und einer unserer Betreuer, sich damit schon befasst hatte.</w:t>
+        <w:t xml:space="preserve"> werden häufig in </w:t>
+      </w:r>
+      <w:proofErr w:type="spellStart"/>
+      <w:r>
+        <w:t>Augmented</w:t>
+      </w:r>
+      <w:proofErr w:type="spellEnd"/>
+      <w:r>
+        <w:t xml:space="preserve"> Reality Anwendungen verwendet, da sie trotz ihrer minimalen und gröberen Muster ausreichend Codierungsmöglichkeiten bieten. Die 1’024 verschiedenen IDs können dank dem </w:t>
+      </w:r>
+      <w:proofErr w:type="spellStart"/>
+      <w:r>
+        <w:t>Hamming</w:t>
+      </w:r>
+      <w:proofErr w:type="spellEnd"/>
+      <w:r>
+        <w:t xml:space="preserve"> Code auch auf grössere Distanz beinahe fehlerfrei detektiert werden. Dies war einer der Gründe, weshalb wir uns schlussendlich für </w:t>
+      </w:r>
+      <w:proofErr w:type="spellStart"/>
+      <w:r>
+        <w:t>Aruco</w:t>
+      </w:r>
+      <w:proofErr w:type="spellEnd"/>
+      <w:r>
+        <w:t xml:space="preserve"> Marker entschieden haben. Weitere Gründe waren, dass es bereits einige Libraries für die </w:t>
+      </w:r>
+      <w:proofErr w:type="spellStart"/>
+      <w:r>
+        <w:t>Aruco</w:t>
+      </w:r>
+      <w:proofErr w:type="spellEnd"/>
+      <w:r>
+        <w:t xml:space="preserve"> Marker Erkennung gab und einer unserer Betreuer, sich damit schon befasst hatte.</w:t>
       </w:r>
     </w:p>
     <w:p>
@@ -6584,9 +7467,8 @@
       <w:bookmarkStart w:id="75" w:name="_Toc500774294"/>
       <w:bookmarkStart w:id="76" w:name="_Toc500774290"/>
       <w:bookmarkStart w:id="77" w:name="_Toc502761912"/>
-      <w:bookmarkStart w:id="78" w:name="_Toc502762854"/>
-      <w:r>
-        <w:lastRenderedPageBreak/>
+      <w:bookmarkStart w:id="78" w:name="_Toc502763237"/>
+      <w:r>
         <w:t>Bilderkennung</w:t>
       </w:r>
       <w:bookmarkEnd w:id="76"/>
@@ -6595,7 +7477,15 @@
     </w:p>
     <w:p>
       <w:r>
-        <w:t>Für den ersten Mini Use Case war es nötig, dass wir uns für eine Bibliothek entscheiden, die die Erkennung von Aruco-Markern bereits effizient und vor allem zuverlässig implementiert hat. Dazu sollten die Tools möglichst offenen Quellcode haben und frei verfügbar sein.</w:t>
+        <w:t xml:space="preserve">Für den ersten Mini Use Case war es nötig, dass wir uns für eine Bibliothek entscheiden, die die Erkennung von </w:t>
+      </w:r>
+      <w:proofErr w:type="spellStart"/>
+      <w:r>
+        <w:t>Aruco</w:t>
+      </w:r>
+      <w:proofErr w:type="spellEnd"/>
+      <w:r>
+        <w:t>-Markern bereits effizient und vor allem zuverlässig implementiert hat. Dazu sollten die Tools möglichst offenen Quellcode haben und frei verfügbar sein.</w:t>
       </w:r>
     </w:p>
     <w:p>
@@ -6604,16 +7494,42 @@
         <w:spacing w:before="480"/>
       </w:pPr>
       <w:bookmarkStart w:id="79" w:name="_Toc502761913"/>
-      <w:bookmarkStart w:id="80" w:name="_Toc502762855"/>
+      <w:bookmarkStart w:id="80" w:name="_Toc502763238"/>
+      <w:proofErr w:type="spellStart"/>
       <w:r>
         <w:t>ARToolkit</w:t>
       </w:r>
       <w:bookmarkEnd w:id="79"/>
       <w:bookmarkEnd w:id="80"/>
-    </w:p>
-    <w:p>
-      <w:r>
-        <w:t>Als erstes haben wir versucht, basierend auf einem bereits existierenden Projekt, das ARToolkit, das eine speziell für die HoloLens angepasste Version eines OpenCV-Wrappers darstellt, zu verwenden. Die dabei entstandenen Probleme bezogen sich primär auf das Testing. Da wir unser Framework nicht auf der HoloLens testeten und die Bibliothek erst zur Laufzeit eingebunden wurde, wäre es für uns nicht ohne grossen Aufwand möglich gewesen, mit dieser Bibliothek testorientiert zu arbeiten.</w:t>
+      <w:proofErr w:type="spellEnd"/>
+    </w:p>
+    <w:p>
+      <w:r>
+        <w:t xml:space="preserve">Als erstes haben wir versucht, basierend auf einem bereits existierenden Projekt, das </w:t>
+      </w:r>
+      <w:proofErr w:type="spellStart"/>
+      <w:r>
+        <w:t>ARToolkit</w:t>
+      </w:r>
+      <w:proofErr w:type="spellEnd"/>
+      <w:r>
+        <w:t xml:space="preserve">, das eine speziell für die HoloLens angepasste Version eines </w:t>
+      </w:r>
+      <w:proofErr w:type="spellStart"/>
+      <w:r>
+        <w:t>OpenCV</w:t>
+      </w:r>
+      <w:proofErr w:type="spellEnd"/>
+      <w:r>
+        <w:t xml:space="preserve">-Wrappers darstellt, zu verwenden. Die dabei entstandenen Probleme bezogen sich primär auf das </w:t>
+      </w:r>
+      <w:proofErr w:type="spellStart"/>
+      <w:r>
+        <w:t>Testing</w:t>
+      </w:r>
+      <w:proofErr w:type="spellEnd"/>
+      <w:r>
+        <w:t>. Da wir unser Framework nicht auf der HoloLens testeten und die Bibliothek erst zur Laufzeit eingebunden wurde, wäre es für uns nicht ohne grossen Aufwand möglich gewesen, mit dieser Bibliothek testorientiert zu arbeiten.</w:t>
       </w:r>
     </w:p>
     <w:p>
@@ -6622,16 +7538,54 @@
         <w:spacing w:before="480"/>
       </w:pPr>
       <w:bookmarkStart w:id="81" w:name="_Toc502761914"/>
-      <w:bookmarkStart w:id="82" w:name="_Toc502762856"/>
+      <w:bookmarkStart w:id="82" w:name="_Toc502763239"/>
+      <w:proofErr w:type="spellStart"/>
       <w:r>
         <w:t>Vuforia</w:t>
       </w:r>
       <w:bookmarkEnd w:id="81"/>
       <w:bookmarkEnd w:id="82"/>
-    </w:p>
-    <w:p>
-      <w:r>
-        <w:t>Zu Beginn unserer Gruppenarbeit gab es noch keine native Unity-Unterstützung von Vuforia. Nachdem im Unity 2017.2 Update Vuforia standardmässig und ohne grosse Umstände mit Unity verwendbar wurde, haben wir die Bibliothek ebenfalls in Betracht gezogen. Leider stellte sich heraus, dass Vuforia in seiner kostenfreien Version nicht von Unity getrennt funktioniert. Da unser Ziel aber war, ein plattformunabhängiges, sprich nicht an Unity gebundenes, Framework zu entwickeln, entschieden wir uns gegen weitergehende Recherchen zu Vuforia.</w:t>
+      <w:proofErr w:type="spellEnd"/>
+    </w:p>
+    <w:p>
+      <w:r>
+        <w:t xml:space="preserve">Zu Beginn unserer Gruppenarbeit gab es noch keine native Unity-Unterstützung von </w:t>
+      </w:r>
+      <w:proofErr w:type="spellStart"/>
+      <w:r>
+        <w:t>Vuforia</w:t>
+      </w:r>
+      <w:proofErr w:type="spellEnd"/>
+      <w:r>
+        <w:t xml:space="preserve">. Nachdem im Unity 2017.2 Update </w:t>
+      </w:r>
+      <w:proofErr w:type="spellStart"/>
+      <w:r>
+        <w:t>Vuforia</w:t>
+      </w:r>
+      <w:proofErr w:type="spellEnd"/>
+      <w:r>
+        <w:t xml:space="preserve"> standardmässig und ohne grosse Umstände mit Unity verwendbar wurde, haben wir die Bibliothek ebenfalls in Betracht gezogen. Leider stellte sich heraus, dass </w:t>
+      </w:r>
+      <w:proofErr w:type="spellStart"/>
+      <w:r>
+        <w:t>Vuforia</w:t>
+      </w:r>
+      <w:proofErr w:type="spellEnd"/>
+      <w:r>
+        <w:t xml:space="preserve"> in seiner kostenfreien Version nicht von Unity getrennt funktioniert. Da unser Ziel aber war, ein plattformunabhängiges, sprich nicht an Unity gebundenes, </w:t>
+      </w:r>
+      <w:r>
+        <w:lastRenderedPageBreak/>
+        <w:t xml:space="preserve">Framework zu entwickeln, entschieden wir uns gegen weitergehende Recherchen zu </w:t>
+      </w:r>
+      <w:proofErr w:type="spellStart"/>
+      <w:r>
+        <w:t>Vuforia</w:t>
+      </w:r>
+      <w:proofErr w:type="spellEnd"/>
+      <w:r>
+        <w:t>.</w:t>
       </w:r>
     </w:p>
     <w:p>
@@ -6640,16 +7594,71 @@
         <w:spacing w:before="480"/>
       </w:pPr>
       <w:bookmarkStart w:id="83" w:name="_Toc502761915"/>
-      <w:bookmarkStart w:id="84" w:name="_Toc502762857"/>
+      <w:bookmarkStart w:id="84" w:name="_Toc502763240"/>
+      <w:proofErr w:type="spellStart"/>
       <w:r>
         <w:t>OpenCVSharp</w:t>
       </w:r>
       <w:bookmarkEnd w:id="83"/>
       <w:bookmarkEnd w:id="84"/>
-    </w:p>
-    <w:p>
-      <w:r>
-        <w:t>OpenCVSharp war unsere vorletzte Anlaufstelle, nachdem alle vorherigen Bibliotheken sich aus verschiedenen Gründen als unzulänglich erwiesen hatten. OpenCVSharp stellt eine Portierung der bekannten OpenCV-Bibliothek auf C# zur Verfügung. Leider fiel uns früh auf, dass OpenCVSharp die Funktionalität der Aruco Erkennung nur teilweise implementiert hat. Da uns das implementieren eines Wrappers für eben diese Funktionen viel Zeit gekostet hätte, entschieden wir uns gegen OpenCVSharp. Vorteil von OpenCVSharp ist, dass es eine vergleichsweise günstige Unity Version gibt.</w:t>
+      <w:proofErr w:type="spellEnd"/>
+    </w:p>
+    <w:p>
+      <w:proofErr w:type="spellStart"/>
+      <w:r>
+        <w:t>OpenCVSharp</w:t>
+      </w:r>
+      <w:proofErr w:type="spellEnd"/>
+      <w:r>
+        <w:t xml:space="preserve"> war unsere vorletzte Anlaufstelle, nachdem alle vorherigen Bibliotheken sich aus verschiedenen Gründen als unzulänglich erwiesen hatten. </w:t>
+      </w:r>
+      <w:proofErr w:type="spellStart"/>
+      <w:r>
+        <w:t>OpenCVSharp</w:t>
+      </w:r>
+      <w:proofErr w:type="spellEnd"/>
+      <w:r>
+        <w:t xml:space="preserve"> stellt eine Portierung der bekannten </w:t>
+      </w:r>
+      <w:proofErr w:type="spellStart"/>
+      <w:r>
+        <w:t>OpenCV</w:t>
+      </w:r>
+      <w:proofErr w:type="spellEnd"/>
+      <w:r>
+        <w:t xml:space="preserve">-Bibliothek auf C# zur Verfügung. Leider fiel uns früh auf, dass </w:t>
+      </w:r>
+      <w:proofErr w:type="spellStart"/>
+      <w:r>
+        <w:t>OpenCVSharp</w:t>
+      </w:r>
+      <w:proofErr w:type="spellEnd"/>
+      <w:r>
+        <w:t xml:space="preserve"> die Funktionalität der </w:t>
+      </w:r>
+      <w:proofErr w:type="spellStart"/>
+      <w:r>
+        <w:t>Aruco</w:t>
+      </w:r>
+      <w:proofErr w:type="spellEnd"/>
+      <w:r>
+        <w:t xml:space="preserve"> Erkennung nur teilweise implementiert hat. Da uns das implementieren eines Wrappers für eben diese Funktionen viel Zeit gekostet hätte, entschieden wir uns gegen </w:t>
+      </w:r>
+      <w:proofErr w:type="spellStart"/>
+      <w:r>
+        <w:t>OpenCVSharp</w:t>
+      </w:r>
+      <w:proofErr w:type="spellEnd"/>
+      <w:r>
+        <w:t xml:space="preserve">. Vorteil von </w:t>
+      </w:r>
+      <w:proofErr w:type="spellStart"/>
+      <w:r>
+        <w:t>OpenCVSharp</w:t>
+      </w:r>
+      <w:proofErr w:type="spellEnd"/>
+      <w:r>
+        <w:t xml:space="preserve"> ist, dass es eine vergleichsweise günstige Unity Version gibt.</w:t>
       </w:r>
     </w:p>
     <w:p>
@@ -6658,24 +7667,71 @@
         <w:spacing w:before="480"/>
       </w:pPr>
       <w:bookmarkStart w:id="85" w:name="_Toc502761916"/>
-      <w:bookmarkStart w:id="86" w:name="_Toc502762858"/>
+      <w:bookmarkStart w:id="86" w:name="_Toc502763241"/>
+      <w:proofErr w:type="spellStart"/>
       <w:r>
         <w:t>EmguCV</w:t>
       </w:r>
       <w:bookmarkEnd w:id="85"/>
       <w:bookmarkEnd w:id="86"/>
-    </w:p>
-    <w:p>
-      <w:r>
-        <w:t>EmguCV ist die Bibliothek, die wir für unsere Implementierung des Durchstichs gewählt haben. EmguCV stellt ebenfalls eine Portierung der bekannten OpenCV-Bibliothek auf C# zur Verfügung. EmguCV bietet dabei die volle Funktionalität von OpenCV.Aruco und deckt damit den Bedarf von unserem Use Case ab. Desweiteren ist OpenCV im Bereich Computer Vision eines der verbreitetsten und meist genutzten Tools.</w:t>
-      </w:r>
-    </w:p>
-    <w:p>
-      <w:pPr>
-        <w:spacing w:line="240" w:lineRule="auto"/>
-      </w:pPr>
-      <w:r>
-        <w:br w:type="page"/>
+      <w:proofErr w:type="spellEnd"/>
+    </w:p>
+    <w:p>
+      <w:proofErr w:type="spellStart"/>
+      <w:r>
+        <w:t>EmguCV</w:t>
+      </w:r>
+      <w:proofErr w:type="spellEnd"/>
+      <w:r>
+        <w:t xml:space="preserve"> ist die Bibliothek, die wir für unsere Implementierung des Durchstichs gewählt haben. </w:t>
+      </w:r>
+      <w:proofErr w:type="spellStart"/>
+      <w:r>
+        <w:t>EmguCV</w:t>
+      </w:r>
+      <w:proofErr w:type="spellEnd"/>
+      <w:r>
+        <w:t xml:space="preserve"> stellt ebenfalls eine Portierung der bekannten </w:t>
+      </w:r>
+      <w:proofErr w:type="spellStart"/>
+      <w:r>
+        <w:t>OpenCV</w:t>
+      </w:r>
+      <w:proofErr w:type="spellEnd"/>
+      <w:r>
+        <w:t xml:space="preserve">-Bibliothek auf C# zur Verfügung. </w:t>
+      </w:r>
+      <w:proofErr w:type="spellStart"/>
+      <w:r>
+        <w:t>EmguCV</w:t>
+      </w:r>
+      <w:proofErr w:type="spellEnd"/>
+      <w:r>
+        <w:t xml:space="preserve"> bietet dabei die volle Funktionalität von </w:t>
+      </w:r>
+      <w:proofErr w:type="spellStart"/>
+      <w:r>
+        <w:t>OpenCV.Aruco</w:t>
+      </w:r>
+      <w:proofErr w:type="spellEnd"/>
+      <w:r>
+        <w:t xml:space="preserve"> und deckt damit den Bedarf von unserem Use Case ab. </w:t>
+      </w:r>
+      <w:proofErr w:type="spellStart"/>
+      <w:r>
+        <w:t>Desweiteren</w:t>
+      </w:r>
+      <w:proofErr w:type="spellEnd"/>
+      <w:r>
+        <w:t xml:space="preserve"> ist </w:t>
+      </w:r>
+      <w:proofErr w:type="spellStart"/>
+      <w:r>
+        <w:t>OpenCV</w:t>
+      </w:r>
+      <w:proofErr w:type="spellEnd"/>
+      <w:r>
+        <w:t xml:space="preserve"> im Bereich Computer Vision eines der verbreitetsten und meist genutzten Tools.</w:t>
       </w:r>
     </w:p>
     <w:p>
@@ -6683,9 +7739,8 @@
         <w:pStyle w:val="berschrift2"/>
       </w:pPr>
       <w:bookmarkStart w:id="87" w:name="_Toc502761917"/>
-      <w:bookmarkStart w:id="88" w:name="_Toc502762859"/>
-      <w:r>
-        <w:lastRenderedPageBreak/>
+      <w:bookmarkStart w:id="88" w:name="_Toc502763242"/>
+      <w:r>
         <w:t>Actor - Implementierung</w:t>
       </w:r>
       <w:bookmarkEnd w:id="87"/>
@@ -6702,7 +7757,7 @@
         <w:spacing w:before="480"/>
       </w:pPr>
       <w:bookmarkStart w:id="89" w:name="_Toc502761918"/>
-      <w:bookmarkStart w:id="90" w:name="_Toc502762860"/>
+      <w:bookmarkStart w:id="90" w:name="_Toc502763243"/>
       <w:r>
         <w:t>Akka.NET</w:t>
       </w:r>
@@ -6720,7 +7775,17 @@
         <w:footnoteReference w:id="10"/>
       </w:r>
       <w:r>
-        <w:t>, was eine .NET kompatible Implementierung des Actor Modells darstellt, sich für unser Projekt eignen könnte. Nach langwierigem Einarbeiten und testen der Bibliothek fiel uns auf, dass Akka.NET aufgrund seiner Vielzahl von Abhängigkeiten (z.B. System.Threading.Thread) nicht mit der aktuellen Version von Unity (2017.2) und dem Framework der HoloLens kompatibel ist. Gemäss Entwicklerforen</w:t>
+        <w:t xml:space="preserve">, was eine .NET kompatible Implementierung des Actor Modells darstellt, sich für unser Projekt eignen könnte. Nach langwierigem Einarbeiten und testen der Bibliothek fiel uns auf, dass Akka.NET aufgrund seiner Vielzahl von Abhängigkeiten (z.B. </w:t>
+      </w:r>
+      <w:proofErr w:type="spellStart"/>
+      <w:proofErr w:type="gramStart"/>
+      <w:r>
+        <w:t>System.Threading.Thread</w:t>
+      </w:r>
+      <w:proofErr w:type="spellEnd"/>
+      <w:proofErr w:type="gramEnd"/>
+      <w:r>
+        <w:t>) nicht mit der aktuellen Version von Unity (2017.2) und dem Framework der HoloLens kompatibel ist. Gemäss Entwicklerforen</w:t>
       </w:r>
       <w:r>
         <w:rPr>
@@ -6729,7 +7794,23 @@
         <w:footnoteReference w:id="11"/>
       </w:r>
       <w:r>
-        <w:t xml:space="preserve"> ist eine .NET Core Portierung allerdings in Entwicklung. Grosser Vorteil von Akka ist das mitgelieferte TestKit, dass die Entwicklung von Tests stark vereinfacht.</w:t>
+        <w:t xml:space="preserve"> ist eine .NET Core Portierung allerdings in Entwicklung. Grosser Vorteil von </w:t>
+      </w:r>
+      <w:proofErr w:type="spellStart"/>
+      <w:r>
+        <w:t>Akka</w:t>
+      </w:r>
+      <w:proofErr w:type="spellEnd"/>
+      <w:r>
+        <w:t xml:space="preserve"> ist das mitgelieferte </w:t>
+      </w:r>
+      <w:proofErr w:type="spellStart"/>
+      <w:r>
+        <w:t>TestKit</w:t>
+      </w:r>
+      <w:proofErr w:type="spellEnd"/>
+      <w:r>
+        <w:t>, dass die Entwicklung von Tests stark vereinfacht.</w:t>
       </w:r>
     </w:p>
     <w:p>
@@ -6738,17 +7819,22 @@
         <w:spacing w:before="480"/>
       </w:pPr>
       <w:bookmarkStart w:id="91" w:name="_Toc502761919"/>
-      <w:bookmarkStart w:id="92" w:name="_Toc502762861"/>
-      <w:r>
+      <w:bookmarkStart w:id="92" w:name="_Toc502763244"/>
+      <w:proofErr w:type="spellStart"/>
+      <w:r>
+        <w:lastRenderedPageBreak/>
         <w:t>Proto</w:t>
       </w:r>
       <w:bookmarkEnd w:id="91"/>
       <w:bookmarkEnd w:id="92"/>
-    </w:p>
-    <w:p>
+      <w:proofErr w:type="spellEnd"/>
+    </w:p>
+    <w:p>
+      <w:proofErr w:type="spellStart"/>
       <w:r>
         <w:t>Proto</w:t>
       </w:r>
+      <w:proofErr w:type="spellEnd"/>
       <w:r>
         <w:rPr>
           <w:rStyle w:val="Funotenzeichen"/>
@@ -6756,7 +7842,55 @@
         <w:footnoteReference w:id="12"/>
       </w:r>
       <w:r>
-        <w:t xml:space="preserve"> ist eine Actor Bibliothek von jenem Entwickler, der auch Akka.NET initiiert hat. Proto liefert mehr Funktionalität als Akka bei gleichzeitigem Verzicht auf viele der Abhängigkeiten, die Akka für uns unbrauchbar machten. Einziges Manko bei Proto ist, dass kein TestKit implementiert ist, was das Testing schwieriger gestaltete, da der interne Zustand von Actors von aussen nicht eingesehen werden kann.</w:t>
+        <w:t xml:space="preserve"> ist eine Actor Bibliothek von jenem Entwickler, der auch Akka.NET initiiert hat. </w:t>
+      </w:r>
+      <w:proofErr w:type="spellStart"/>
+      <w:r>
+        <w:t>Proto</w:t>
+      </w:r>
+      <w:proofErr w:type="spellEnd"/>
+      <w:r>
+        <w:t xml:space="preserve"> liefert mehr Funktionalität als </w:t>
+      </w:r>
+      <w:proofErr w:type="spellStart"/>
+      <w:r>
+        <w:t>Akka</w:t>
+      </w:r>
+      <w:proofErr w:type="spellEnd"/>
+      <w:r>
+        <w:t xml:space="preserve"> bei gleichzeitigem Verzicht auf viele der Abhängigkeiten, die </w:t>
+      </w:r>
+      <w:proofErr w:type="spellStart"/>
+      <w:r>
+        <w:t>Akka</w:t>
+      </w:r>
+      <w:proofErr w:type="spellEnd"/>
+      <w:r>
+        <w:t xml:space="preserve"> für uns unbrauchbar machten. Einziges Manko bei </w:t>
+      </w:r>
+      <w:proofErr w:type="spellStart"/>
+      <w:r>
+        <w:t>Proto</w:t>
+      </w:r>
+      <w:proofErr w:type="spellEnd"/>
+      <w:r>
+        <w:t xml:space="preserve"> ist, dass kein </w:t>
+      </w:r>
+      <w:proofErr w:type="spellStart"/>
+      <w:r>
+        <w:t>TestKit</w:t>
+      </w:r>
+      <w:proofErr w:type="spellEnd"/>
+      <w:r>
+        <w:t xml:space="preserve"> implementiert ist, was das </w:t>
+      </w:r>
+      <w:proofErr w:type="spellStart"/>
+      <w:r>
+        <w:t>Testing</w:t>
+      </w:r>
+      <w:proofErr w:type="spellEnd"/>
+      <w:r>
+        <w:t xml:space="preserve"> schwieriger gestaltete, da der interne Zustand von Actors von aussen nicht eingesehen werden kann.</w:t>
       </w:r>
     </w:p>
     <w:p>
@@ -6765,7 +7899,7 @@
       </w:pPr>
       <w:bookmarkStart w:id="93" w:name="_Toc500774292"/>
       <w:bookmarkStart w:id="94" w:name="_Toc502761920"/>
-      <w:bookmarkStart w:id="95" w:name="_Toc502762862"/>
+      <w:bookmarkStart w:id="95" w:name="_Toc502763245"/>
       <w:r>
         <w:t>Darstellung</w:t>
       </w:r>
@@ -6787,7 +7921,7 @@
         </w:rPr>
       </w:pPr>
       <w:bookmarkStart w:id="96" w:name="_Toc502761921"/>
-      <w:bookmarkStart w:id="97" w:name="_Toc502762863"/>
+      <w:bookmarkStart w:id="97" w:name="_Toc502763246"/>
       <w:r>
         <w:rPr>
           <w:lang w:val="en-US"/>
@@ -6799,7 +7933,23 @@
     </w:p>
     <w:p>
       <w:r>
-        <w:t>Eine Alternative zu Unity wäre Xamarin gewesen. Obwohl Microsoft Xamarin aufgekauft hat, ist Unity</w:t>
+        <w:t xml:space="preserve">Eine Alternative zu Unity wäre </w:t>
+      </w:r>
+      <w:proofErr w:type="spellStart"/>
+      <w:r>
+        <w:t>Xamarin</w:t>
+      </w:r>
+      <w:proofErr w:type="spellEnd"/>
+      <w:r>
+        <w:t xml:space="preserve"> gewesen. Obwohl Microsoft </w:t>
+      </w:r>
+      <w:proofErr w:type="spellStart"/>
+      <w:r>
+        <w:t>Xamarin</w:t>
+      </w:r>
+      <w:proofErr w:type="spellEnd"/>
+      <w:r>
+        <w:t xml:space="preserve"> aufgekauft hat, ist Unity</w:t>
       </w:r>
       <w:r>
         <w:rPr>
@@ -6814,15 +7964,15 @@
         <w:t xml:space="preserve"> Funktionsumfang</w:t>
       </w:r>
       <w:r>
-        <w:t xml:space="preserve"> und wird deshalb auch von den HoloLens Entwicklern als Darstellungsprogramm empfohlen. Microsoft kollaboriert auch mit Unity und somit gab es für uns keinen Grund Xamarin für dieses Projekt zu benutzten.</w:t>
-      </w:r>
-    </w:p>
-    <w:p>
-      <w:pPr>
-        <w:spacing w:line="240" w:lineRule="auto"/>
-      </w:pPr>
-      <w:r>
-        <w:br w:type="page"/>
+        <w:t xml:space="preserve"> und wird deshalb auch von den HoloLens Entwicklern als Darstellungsprogramm empfohlen. Microsoft kollaboriert auch mit Unity und somit gab es für uns keinen Grund </w:t>
+      </w:r>
+      <w:proofErr w:type="spellStart"/>
+      <w:r>
+        <w:t>Xamarin</w:t>
+      </w:r>
+      <w:proofErr w:type="spellEnd"/>
+      <w:r>
+        <w:t xml:space="preserve"> für dieses Projekt zu benutzten.</w:t>
       </w:r>
     </w:p>
     <w:p>
@@ -6834,12 +7984,11 @@
         </w:rPr>
       </w:pPr>
       <w:bookmarkStart w:id="98" w:name="_Toc502761922"/>
-      <w:bookmarkStart w:id="99" w:name="_Toc502762864"/>
+      <w:bookmarkStart w:id="99" w:name="_Toc502763247"/>
       <w:r>
         <w:rPr>
           <w:lang w:val="de-DE"/>
         </w:rPr>
-        <w:lastRenderedPageBreak/>
         <w:t>Unity</w:t>
       </w:r>
       <w:bookmarkEnd w:id="98"/>
@@ -6877,7 +8026,15 @@
         <w:t xml:space="preserve">Dies sollte aber mit den folgenden Versionen wie 2018.1 hoffentlich drin liegen. </w:t>
       </w:r>
       <w:r>
-        <w:t xml:space="preserve">Das Testing in Unity verhält sich etwas anders als </w:t>
+        <w:t xml:space="preserve">Das </w:t>
+      </w:r>
+      <w:proofErr w:type="spellStart"/>
+      <w:r>
+        <w:t>Testing</w:t>
+      </w:r>
+      <w:proofErr w:type="spellEnd"/>
+      <w:r>
+        <w:t xml:space="preserve"> in Unity verhält sich etwas anders als </w:t>
       </w:r>
       <w:r>
         <w:t>in Visual Studio</w:t>
@@ -6898,7 +8055,7 @@
         <w:spacing w:before="480"/>
       </w:pPr>
       <w:bookmarkStart w:id="100" w:name="_Toc502761923"/>
-      <w:bookmarkStart w:id="101" w:name="_Toc502762865"/>
+      <w:bookmarkStart w:id="101" w:name="_Toc502763248"/>
       <w:r>
         <w:t>UWP UI</w:t>
       </w:r>
@@ -6915,15 +8072,59 @@
     </w:p>
     <w:p>
       <w:r>
-        <w:t>Die Funktion des UWP UI’s ist bei Beginn des Programms, die Kamera, das SyncObject, das CameraFeedSyncObject und das Framework zu initialisieren und ab dann sendet es die Frames in das Framework. Danach aktualisiert es die angezeigte Listbox, sobald das SyncObject vom Framework neu beschrieben wird.</w:t>
-      </w:r>
-    </w:p>
-    <w:p>
-      <w:pPr>
-        <w:spacing w:line="240" w:lineRule="auto"/>
-      </w:pPr>
-      <w:r>
-        <w:br w:type="page"/>
+        <w:t xml:space="preserve">Die Funktion des UWP </w:t>
+      </w:r>
+      <w:proofErr w:type="spellStart"/>
+      <w:r>
+        <w:t>UI’s</w:t>
+      </w:r>
+      <w:proofErr w:type="spellEnd"/>
+      <w:r>
+        <w:t xml:space="preserve"> ist bei Beginn des Programms, die Kamera, </w:t>
+      </w:r>
+      <w:proofErr w:type="gramStart"/>
+      <w:r>
+        <w:t>das</w:t>
+      </w:r>
+      <w:proofErr w:type="gramEnd"/>
+      <w:r>
+        <w:t xml:space="preserve"> </w:t>
+      </w:r>
+      <w:proofErr w:type="spellStart"/>
+      <w:r>
+        <w:t>SyncObject</w:t>
+      </w:r>
+      <w:proofErr w:type="spellEnd"/>
+      <w:r>
+        <w:t xml:space="preserve">, das </w:t>
+      </w:r>
+      <w:proofErr w:type="spellStart"/>
+      <w:r>
+        <w:t>CameraFeedSyncObject</w:t>
+      </w:r>
+      <w:proofErr w:type="spellEnd"/>
+      <w:r>
+        <w:t xml:space="preserve"> und das Framework zu initialisieren und ab dann sendet es die </w:t>
+      </w:r>
+      <w:r>
+        <w:lastRenderedPageBreak/>
+        <w:t xml:space="preserve">Frames in das Framework. Danach aktualisiert es die angezeigte </w:t>
+      </w:r>
+      <w:proofErr w:type="spellStart"/>
+      <w:r>
+        <w:t>Listbox</w:t>
+      </w:r>
+      <w:proofErr w:type="spellEnd"/>
+      <w:r>
+        <w:t xml:space="preserve">, sobald das </w:t>
+      </w:r>
+      <w:proofErr w:type="spellStart"/>
+      <w:r>
+        <w:t>SyncObject</w:t>
+      </w:r>
+      <w:proofErr w:type="spellEnd"/>
+      <w:r>
+        <w:t xml:space="preserve"> vom Framework neu beschrieben wird.</w:t>
       </w:r>
     </w:p>
     <w:p>
@@ -6932,9 +8133,8 @@
       </w:pPr>
       <w:bookmarkStart w:id="102" w:name="_Toc500774293"/>
       <w:bookmarkStart w:id="103" w:name="_Toc502761924"/>
-      <w:bookmarkStart w:id="104" w:name="_Toc502762866"/>
-      <w:r>
-        <w:lastRenderedPageBreak/>
+      <w:bookmarkStart w:id="104" w:name="_Toc502763249"/>
+      <w:r>
         <w:t>Probleme in der Entwicklung</w:t>
       </w:r>
       <w:bookmarkEnd w:id="102"/>
@@ -6947,7 +8147,7 @@
         <w:spacing w:before="480"/>
       </w:pPr>
       <w:bookmarkStart w:id="105" w:name="_Toc502761925"/>
-      <w:bookmarkStart w:id="106" w:name="_Toc502762867"/>
+      <w:bookmarkStart w:id="106" w:name="_Toc502763250"/>
       <w:r>
         <w:t>Probleme mit dem Framework</w:t>
       </w:r>
@@ -6956,13 +8156,53 @@
     </w:p>
     <w:p>
       <w:r>
-        <w:t>Die Entwicklung unseres Frameworks war von Beginn an von Inkompatibilitäten geprägt. Unsere erste Wahl für die Implementierung des Actor Frameworks, Akka.NET, war nicht mit den Anforderungen der HoloLens an das Framework, UWP bzw. .NET Core 2.0, kompatibel. Entsprechend mussten wir uns umorientieren und sind nach kurzer Zeit auf Proto gestossen. Proto war zwar zu dem Zeitpunkt noch in einer Betaphase, allerdings war die Funktionalität, die bereits implementiert war, gemäss Entwicklern stabil. Protos Abhängigkeiten sind so gestaltet, dass Proto auch mit .NET Core 1.6 kompatibel ist und entsprechend auf der HoloLens lauffähig sein sollte.</w:t>
+        <w:t xml:space="preserve">Die Entwicklung unseres Frameworks war von Beginn an von Inkompatibilitäten geprägt. Unsere erste Wahl für die Implementierung des Actor Frameworks, Akka.NET, war nicht mit den Anforderungen der HoloLens an das Framework, UWP bzw. .NET Core 2.0, kompatibel. Entsprechend mussten wir uns umorientieren und sind nach kurzer Zeit auf </w:t>
+      </w:r>
+      <w:proofErr w:type="spellStart"/>
+      <w:r>
+        <w:t>Proto</w:t>
+      </w:r>
+      <w:proofErr w:type="spellEnd"/>
+      <w:r>
+        <w:t xml:space="preserve"> gestossen. </w:t>
+      </w:r>
+      <w:proofErr w:type="spellStart"/>
+      <w:r>
+        <w:t>Proto</w:t>
+      </w:r>
+      <w:proofErr w:type="spellEnd"/>
+      <w:r>
+        <w:t xml:space="preserve"> war zwar zu dem Zeitpunkt noch in einer Betaphase, allerdings war die Funktionalität, die bereits implementiert war, gemäss Entwicklern stabil. </w:t>
+      </w:r>
+      <w:proofErr w:type="spellStart"/>
+      <w:r>
+        <w:t>Protos</w:t>
+      </w:r>
+      <w:proofErr w:type="spellEnd"/>
+      <w:r>
+        <w:t xml:space="preserve"> Abhängigkeiten sind so gestaltet, dass </w:t>
+      </w:r>
+      <w:proofErr w:type="spellStart"/>
+      <w:r>
+        <w:t>Proto</w:t>
+      </w:r>
+      <w:proofErr w:type="spellEnd"/>
+      <w:r>
+        <w:t xml:space="preserve"> auch mit .NET Core 1.6 kompatibel ist und entsprechend auf der HoloLens lauffähig sein sollte.</w:t>
       </w:r>
     </w:p>
     <w:p/>
     <w:p>
       <w:r>
-        <w:t>Bei der Implementierung des Frameworks sind wir auf ein weiteres Problem gestossen. Die aktuelle Version, .NET Standard 2.0, hat aufgrund von GDI+ Abhängigkeiten keine Implementation von System.Drawing. Da man allerdings Bilddateien zur Bilderkennung benötigt, mussten wir um diese Beschränkung herum Konvertierungsfunktionen schreiben, um dennoch weiterarbeiten zu können.</w:t>
+        <w:t xml:space="preserve">Bei der Implementierung des Frameworks sind wir auf ein weiteres Problem gestossen. Die aktuelle Version, .NET Standard 2.0, hat aufgrund von GDI+ Abhängigkeiten keine Implementation von </w:t>
+      </w:r>
+      <w:proofErr w:type="spellStart"/>
+      <w:r>
+        <w:t>System.Drawing</w:t>
+      </w:r>
+      <w:proofErr w:type="spellEnd"/>
+      <w:r>
+        <w:t>. Da man allerdings Bilddateien zur Bilderkennung benötigt, mussten wir um diese Beschränkung herum Konvertierungsfunktionen schreiben, um dennoch weiterarbeiten zu können.</w:t>
       </w:r>
     </w:p>
     <w:p/>
@@ -6972,7 +8212,7 @@
         <w:spacing w:before="480"/>
       </w:pPr>
       <w:bookmarkStart w:id="107" w:name="_Toc502761926"/>
-      <w:bookmarkStart w:id="108" w:name="_Toc502762868"/>
+      <w:bookmarkStart w:id="108" w:name="_Toc502763251"/>
       <w:r>
         <w:t>Probleme mit Unity</w:t>
       </w:r>
@@ -6984,7 +8224,23 @@
         <w:t>Als zweite grosse Probl</w:t>
       </w:r>
       <w:r>
-        <w:t xml:space="preserve">emquelle trat Unity auf. Da Unity zum Zeitpunkt unserer Arbeit mit dem Mono-Framework arbeitete, waren gewisse Schwierigkeiten bereits vorprogrammiert. Leider ergaben sich auch nicht nachvollziehbare Kompatibilitätsprobleme: So konnten wir zum Beispiel die Funktion String.Copy nicht mit Unity verwenden, da Unity der Meinung war, dass String.Copy nicht auf der HoloLens lauffähig sein würde. Es bleibt daher abzuwarten, ob in künftigen Versionen von Unity solche Kompatibilitätsprobleme gelöst werden können. </w:t>
+        <w:t xml:space="preserve">emquelle trat Unity auf. Da Unity zum Zeitpunkt unserer Arbeit mit dem Mono-Framework arbeitete, waren gewisse Schwierigkeiten bereits vorprogrammiert. Leider ergaben sich auch nicht nachvollziehbare Kompatibilitätsprobleme: So konnten wir zum Beispiel die Funktion </w:t>
+      </w:r>
+      <w:proofErr w:type="spellStart"/>
+      <w:r>
+        <w:t>String.Copy</w:t>
+      </w:r>
+      <w:proofErr w:type="spellEnd"/>
+      <w:r>
+        <w:t xml:space="preserve"> nicht mit Unity verwenden, da Unity der Meinung war, dass </w:t>
+      </w:r>
+      <w:proofErr w:type="spellStart"/>
+      <w:r>
+        <w:t>String.Copy</w:t>
+      </w:r>
+      <w:proofErr w:type="spellEnd"/>
+      <w:r>
+        <w:t xml:space="preserve"> nicht auf der HoloLens lauffähig sein würde. Es bleibt daher abzuwarten, ob in künftigen Versionen von Unity solche Kompatibilitätsprobleme gelöst werden können. </w:t>
       </w:r>
       <w:r>
         <w:t>Das erhoffte Update von Unity, um unser Actor Framework mit der .Net Core 2.0 Kompatibilität einzubinden, wurde auf 2018.1 oder</w:t>
@@ -6993,7 +8249,15 @@
         <w:t xml:space="preserve"> auf</w:t>
       </w:r>
       <w:r>
-        <w:t xml:space="preserve"> noch spätere Versionen verschoben. Das hat dazu geführt hat, dass wir für den „Proof of Concept“ </w:t>
+        <w:t xml:space="preserve"> noch spätere Versionen verschoben. Das hat dazu geführt hat, dass wir für den „Proof </w:t>
+      </w:r>
+      <w:proofErr w:type="spellStart"/>
+      <w:r>
+        <w:t>of</w:t>
+      </w:r>
+      <w:proofErr w:type="spellEnd"/>
+      <w:r>
+        <w:t xml:space="preserve"> Concept“ </w:t>
       </w:r>
       <w:r>
         <w:t xml:space="preserve">zuerst </w:t>
@@ -7016,12 +8280,28 @@
     </w:p>
     <w:p>
       <w:r>
-        <w:t>Erst später haben wir realisiert, dass Unity nicht das Hauptproblem war, sondern die HoloLens, welche noch auf der UWP Version Build 14393 war, welches zu diesem Zeitpunkt für die HoloLens die aktuellste Version war und somit maximal .Net Standard 1.4 oder .Net Core 1.0 unterstützte. Das nächste Update für die HoloLens sollte im Frühling 2018 kommen.</w:t>
-      </w:r>
-    </w:p>
-    <w:p>
-      <w:r>
-        <w:t xml:space="preserve">Eine weitere Einschränkung kam von Unity, dass die Darstellung nicht parallelisierbar ist, da Unity nur auf einem Main Thread läuft. </w:t>
+        <w:t xml:space="preserve">Erst später haben wir realisiert, dass Unity nicht das Hauptproblem war, sondern die HoloLens, welche noch auf der UWP Version </w:t>
+      </w:r>
+      <w:proofErr w:type="spellStart"/>
+      <w:r>
+        <w:t>Build</w:t>
+      </w:r>
+      <w:proofErr w:type="spellEnd"/>
+      <w:r>
+        <w:t xml:space="preserve"> 14393 war, welches zu diesem Zeitpunkt für die HoloLens die aktuellste Version war und somit maximal .Net Standard 1.4 oder .Net Core 1.0 unterstützte. Das nächste Update für die HoloLens sollte im Frühling 2018 kommen.</w:t>
+      </w:r>
+    </w:p>
+    <w:p>
+      <w:r>
+        <w:t xml:space="preserve">Eine weitere Einschränkung kam von Unity, dass die Darstellung nicht </w:t>
+      </w:r>
+      <w:proofErr w:type="spellStart"/>
+      <w:r>
+        <w:t>parallelisierbar</w:t>
+      </w:r>
+      <w:proofErr w:type="spellEnd"/>
+      <w:r>
+        <w:t xml:space="preserve"> ist, da Unity nur auf einem Main Thread läuft. </w:t>
       </w:r>
       <w:r>
         <w:t xml:space="preserve">Aber da </w:t>
@@ -7062,7 +8342,7 @@
         <w:spacing w:before="480"/>
       </w:pPr>
       <w:bookmarkStart w:id="109" w:name="_Toc502761927"/>
-      <w:bookmarkStart w:id="110" w:name="_Toc502762869"/>
+      <w:bookmarkStart w:id="110" w:name="_Toc502763252"/>
       <w:r>
         <w:lastRenderedPageBreak/>
         <w:t>Probleme mit den Bilderkennungsbibliotheken</w:t>
@@ -7072,7 +8352,81 @@
     </w:p>
     <w:p>
       <w:r>
-        <w:t>Weitere Probleme hatten wir mit der Bilderkennungsblibliothek «OpenCVSharp». Sie hatte zwar ein Aruco Code Erkennungsmodul, doch war dieses nicht vollständig. Die Funktion DetectMarkers() konnte man verwenden, wenn man das NuGet-Packet ins Projekt eingebunden hatte, doch die Funktion EstimatePoseSingleMarkers() war nicht aufzufinden. Denn in der CvAruco Klasse war nur die DetectMarkers() Funktion drin</w:t>
+        <w:t xml:space="preserve">Weitere Probleme hatten wir mit der </w:t>
+      </w:r>
+      <w:proofErr w:type="spellStart"/>
+      <w:r>
+        <w:t>Bilderkennungsblibliothek</w:t>
+      </w:r>
+      <w:proofErr w:type="spellEnd"/>
+      <w:r>
+        <w:t xml:space="preserve"> «</w:t>
+      </w:r>
+      <w:proofErr w:type="spellStart"/>
+      <w:r>
+        <w:t>OpenCVSharp</w:t>
+      </w:r>
+      <w:proofErr w:type="spellEnd"/>
+      <w:r>
+        <w:t xml:space="preserve">». Sie hatte zwar ein </w:t>
+      </w:r>
+      <w:proofErr w:type="spellStart"/>
+      <w:r>
+        <w:t>Aruco</w:t>
+      </w:r>
+      <w:proofErr w:type="spellEnd"/>
+      <w:r>
+        <w:t xml:space="preserve"> Code Erkennungsmodul, doch war dieses nicht vollständig. Die Funktion </w:t>
+      </w:r>
+      <w:proofErr w:type="spellStart"/>
+      <w:proofErr w:type="gramStart"/>
+      <w:r>
+        <w:t>DetectMarkers</w:t>
+      </w:r>
+      <w:proofErr w:type="spellEnd"/>
+      <w:r>
+        <w:t>(</w:t>
+      </w:r>
+      <w:proofErr w:type="gramEnd"/>
+      <w:r>
+        <w:t xml:space="preserve">) konnte man verwenden, wenn man das </w:t>
+      </w:r>
+      <w:proofErr w:type="spellStart"/>
+      <w:r>
+        <w:t>NuGet</w:t>
+      </w:r>
+      <w:proofErr w:type="spellEnd"/>
+      <w:r>
+        <w:t xml:space="preserve">-Packet ins Projekt eingebunden hatte, doch die Funktion </w:t>
+      </w:r>
+      <w:proofErr w:type="spellStart"/>
+      <w:r>
+        <w:t>EstimatePoseSingleMarkers</w:t>
+      </w:r>
+      <w:proofErr w:type="spellEnd"/>
+      <w:r>
+        <w:t xml:space="preserve">() war nicht aufzufinden. Denn in der </w:t>
+      </w:r>
+      <w:proofErr w:type="spellStart"/>
+      <w:r>
+        <w:t>CvAruco</w:t>
+      </w:r>
+      <w:proofErr w:type="spellEnd"/>
+      <w:r>
+        <w:t xml:space="preserve"> Klasse war nur die </w:t>
+      </w:r>
+      <w:proofErr w:type="spellStart"/>
+      <w:proofErr w:type="gramStart"/>
+      <w:r>
+        <w:t>DetectMarkers</w:t>
+      </w:r>
+      <w:proofErr w:type="spellEnd"/>
+      <w:r>
+        <w:t>(</w:t>
+      </w:r>
+      <w:proofErr w:type="gramEnd"/>
+      <w:r>
+        <w:t>) Funktion drin</w:t>
       </w:r>
       <w:r>
         <w:rPr>
@@ -7081,13 +8435,85 @@
         <w:footnoteReference w:id="14"/>
       </w:r>
       <w:r>
-        <w:t>, nicht aber die EstimatePoseSingleMarkers(), die für unser Use Case zentral und unerlässlich ist. In einer neueren Version von OpenCVSharp als die 3.3.1 könnte sie jedoch nachgeführt sein.</w:t>
+        <w:t xml:space="preserve">, nicht aber die </w:t>
+      </w:r>
+      <w:proofErr w:type="spellStart"/>
+      <w:r>
+        <w:t>EstimatePoseSingleMarkers</w:t>
+      </w:r>
+      <w:proofErr w:type="spellEnd"/>
+      <w:r>
+        <w:t xml:space="preserve">(), die für unser Use Case zentral und unerlässlich ist. In einer neueren Version von </w:t>
+      </w:r>
+      <w:proofErr w:type="spellStart"/>
+      <w:r>
+        <w:t>OpenCVSharp</w:t>
+      </w:r>
+      <w:proofErr w:type="spellEnd"/>
+      <w:r>
+        <w:t xml:space="preserve"> als die 3.3.1 könnte sie jedoch nachgeführt sein.</w:t>
       </w:r>
     </w:p>
     <w:p/>
     <w:p>
       <w:r>
-        <w:t xml:space="preserve">Weiter hatten wir noch ein paar Hürden mit EmguCV zu überwinden. Angefangen hat es mit den Warnungen der Nichtverwendbarkeit von EmguCV nach Download des NuGet-Pakets. Dies umgingen wir mit einem direkten Verweis auf die EmguCV - dll, die man auf Github finden und downloaden kann. Weiter waren dann zwar beide Funktionen (siehe Abschnitt oben), die wir brauchten, da und funktionsfähig, aber die Funktionen und ihre Argumente mit den Datentypen von EmguCV sind sehr schlecht im Netz dokumentiert. Besonders der Typ Mat bringt für Neulinge Schwierigkeiten mit sich. In unserem Framework sind die Schritte so genau wie möglich in den Kommentaren beschrieben, wie man z.B. eine Bitmap in ein Image umschreiben kann (dafür mussten wir noch selbst einige Hilfsfunktionen schreiben, siehe </w:t>
+        <w:t xml:space="preserve">Weiter hatten wir noch ein paar Hürden mit </w:t>
+      </w:r>
+      <w:proofErr w:type="spellStart"/>
+      <w:r>
+        <w:t>EmguCV</w:t>
+      </w:r>
+      <w:proofErr w:type="spellEnd"/>
+      <w:r>
+        <w:t xml:space="preserve"> zu überwinden. Angefangen hat es mit den Warnungen der Nichtverwendbarkeit von </w:t>
+      </w:r>
+      <w:proofErr w:type="spellStart"/>
+      <w:r>
+        <w:t>EmguCV</w:t>
+      </w:r>
+      <w:proofErr w:type="spellEnd"/>
+      <w:r>
+        <w:t xml:space="preserve"> nach Download des </w:t>
+      </w:r>
+      <w:proofErr w:type="spellStart"/>
+      <w:r>
+        <w:t>NuGet</w:t>
+      </w:r>
+      <w:proofErr w:type="spellEnd"/>
+      <w:r>
+        <w:t xml:space="preserve">-Pakets. Dies umgingen wir mit einem direkten Verweis auf die </w:t>
+      </w:r>
+      <w:proofErr w:type="spellStart"/>
+      <w:r>
+        <w:t>EmguCV</w:t>
+      </w:r>
+      <w:proofErr w:type="spellEnd"/>
+      <w:r>
+        <w:t xml:space="preserve"> - </w:t>
+      </w:r>
+      <w:proofErr w:type="spellStart"/>
+      <w:r>
+        <w:t>dll</w:t>
+      </w:r>
+      <w:proofErr w:type="spellEnd"/>
+      <w:r>
+        <w:t xml:space="preserve">, die man auf </w:t>
+      </w:r>
+      <w:proofErr w:type="spellStart"/>
+      <w:r>
+        <w:t>Github</w:t>
+      </w:r>
+      <w:proofErr w:type="spellEnd"/>
+      <w:r>
+        <w:t xml:space="preserve"> finden und downloaden kann. Weiter waren dann zwar beide Funktionen (siehe Abschnitt oben), die wir brauchten, da und funktionsfähig, aber die Funktionen und ihre Argumente mit den Datentypen von </w:t>
+      </w:r>
+      <w:proofErr w:type="spellStart"/>
+      <w:r>
+        <w:t>EmguCV</w:t>
+      </w:r>
+      <w:proofErr w:type="spellEnd"/>
+      <w:r>
+        <w:t xml:space="preserve"> sind sehr schlecht im Netz dokumentiert. Besonders der Typ Mat bringt für Neulinge Schwierigkeiten mit sich. In unserem Framework sind die Schritte so genau wie möglich in den Kommentaren beschrieben, wie man z.B. eine Bitmap in ein Image umschreiben kann (dafür mussten wir noch selbst einige Hilfsfunktionen schreiben, siehe </w:t>
       </w:r>
       <w:r>
         <w:rPr>
@@ -7096,7 +8522,15 @@
         <w:footnoteReference w:id="15"/>
       </w:r>
       <w:r>
-        <w:t>) oder wie man Daten aus einem Mat herausliest. Dafür suche man doch im Code des Recognition Managers und in den Utils Funktionen</w:t>
+        <w:t xml:space="preserve">) oder wie man Daten aus einem Mat herausliest. Dafür suche man doch im Code des Recognition Managers und in den </w:t>
+      </w:r>
+      <w:proofErr w:type="spellStart"/>
+      <w:r>
+        <w:t>Utils</w:t>
+      </w:r>
+      <w:proofErr w:type="spellEnd"/>
+      <w:r>
+        <w:t xml:space="preserve"> Funktionen</w:t>
       </w:r>
       <w:r>
         <w:rPr>
@@ -7129,7 +8563,7 @@
       <w:pPr>
         <w:pStyle w:val="berschrift1"/>
       </w:pPr>
-      <w:bookmarkStart w:id="111" w:name="_Toc502762870"/>
+      <w:bookmarkStart w:id="111" w:name="_Toc502763253"/>
       <w:r>
         <w:lastRenderedPageBreak/>
         <w:t>Ergebnisse der Arbeit</w:t>
@@ -7154,7 +8588,23 @@
         <w:t xml:space="preserve"> zusammen mit der UI</w:t>
       </w:r>
       <w:r>
-        <w:t xml:space="preserve">, das vordefinierte Aruco Marker ID’s relativ robust erkennt und Positions- sowie Rotationsdaten liefern kann. Ansätze für die Portierung auf Unity und eine </w:t>
+        <w:t xml:space="preserve">, das vordefinierte </w:t>
+      </w:r>
+      <w:proofErr w:type="spellStart"/>
+      <w:r>
+        <w:t>Aruco</w:t>
+      </w:r>
+      <w:proofErr w:type="spellEnd"/>
+      <w:r>
+        <w:t xml:space="preserve"> Marker </w:t>
+      </w:r>
+      <w:proofErr w:type="spellStart"/>
+      <w:r>
+        <w:t>ID’s</w:t>
+      </w:r>
+      <w:proofErr w:type="spellEnd"/>
+      <w:r>
+        <w:t xml:space="preserve"> relativ robust erkennt und Positions- sowie Rotationsdaten liefern kann. Ansätze für die Portierung auf Unity und eine </w:t>
       </w:r>
       <w:r>
         <w:t>GUI zur Darstellung der Ergebnisse</w:t>
@@ -7284,7 +8734,7 @@
         <w:pStyle w:val="berschrift2"/>
       </w:pPr>
       <w:bookmarkStart w:id="113" w:name="_Toc500774295"/>
-      <w:bookmarkStart w:id="114" w:name="_Toc502762871"/>
+      <w:bookmarkStart w:id="114" w:name="_Toc502763254"/>
       <w:r>
         <w:lastRenderedPageBreak/>
         <w:t>Ausblick</w:t>
@@ -7420,7 +8870,7 @@
       <w:pPr>
         <w:pStyle w:val="berschrift1"/>
       </w:pPr>
-      <w:bookmarkStart w:id="115" w:name="_Toc502762872"/>
+      <w:bookmarkStart w:id="115" w:name="_Toc502763255"/>
       <w:r>
         <w:lastRenderedPageBreak/>
         <w:t>Anhang</w:t>
@@ -7431,7 +8881,7 @@
       <w:pPr>
         <w:pStyle w:val="berschrift2"/>
       </w:pPr>
-      <w:bookmarkStart w:id="116" w:name="_Toc502762873"/>
+      <w:bookmarkStart w:id="116" w:name="_Toc502763256"/>
       <w:r>
         <w:t>Abbildungsverzeichnis</w:t>
       </w:r>
@@ -8089,7 +9539,7 @@
             <w:rPr>
               <w:noProof/>
             </w:rPr>
-            <w:t>10</w:t>
+            <w:t>1</w:t>
           </w:r>
           <w:r>
             <w:fldChar w:fldCharType="end"/>
@@ -8110,7 +9560,7 @@
             <w:rPr>
               <w:noProof/>
             </w:rPr>
-            <w:t>16.</w:t>
+            <w:t>1.</w:t>
           </w:r>
           <w:r>
             <w:rPr>
@@ -8160,7 +9610,15 @@
         <w:footnoteRef/>
       </w:r>
       <w:r>
-        <w:t xml:space="preserve"> Übersicht über die Hololens: </w:t>
+        <w:t xml:space="preserve"> Übersicht über die </w:t>
+      </w:r>
+      <w:proofErr w:type="spellStart"/>
+      <w:r>
+        <w:t>Hololens</w:t>
+      </w:r>
+      <w:proofErr w:type="spellEnd"/>
+      <w:r>
+        <w:t xml:space="preserve">: </w:t>
       </w:r>
       <w:r>
         <w:t>https://www.microsoft.com/de-ch/hololens</w:t>
@@ -8366,7 +9824,15 @@
         <w:footnoteRef/>
       </w:r>
       <w:r>
-        <w:t xml:space="preserve"> Übersicht über Proto: </w:t>
+        <w:t xml:space="preserve"> Übersicht über </w:t>
+      </w:r>
+      <w:proofErr w:type="spellStart"/>
+      <w:r>
+        <w:t>Proto</w:t>
+      </w:r>
+      <w:proofErr w:type="spellEnd"/>
+      <w:r>
+        <w:t xml:space="preserve">: </w:t>
       </w:r>
       <w:r>
         <w:t>http://proto.actor/</w:t>
@@ -8427,8 +9893,37 @@
         <w:footnoteRef/>
       </w:r>
       <w:r>
-        <w:t xml:space="preserve"> Framework, Tourbackend .Net Standard Projekt, Datei Utils/UseCustomVideoFrameSource.cs, Klasse Utils</w:t>
-      </w:r>
+        <w:t xml:space="preserve"> Framework, </w:t>
+      </w:r>
+      <w:proofErr w:type="spellStart"/>
+      <w:r>
+        <w:t>Tourbackend</w:t>
+      </w:r>
+      <w:proofErr w:type="spellEnd"/>
+      <w:r>
+        <w:t xml:space="preserve"> .Net Standard Projekt, Datei </w:t>
+      </w:r>
+      <w:proofErr w:type="spellStart"/>
+      <w:r>
+        <w:t>Utils</w:t>
+      </w:r>
+      <w:proofErr w:type="spellEnd"/>
+      <w:r>
+        <w:t>/</w:t>
+      </w:r>
+      <w:proofErr w:type="spellStart"/>
+      <w:r>
+        <w:t>UseCustomVideoFrameSource.cs</w:t>
+      </w:r>
+      <w:proofErr w:type="spellEnd"/>
+      <w:r>
+        <w:t xml:space="preserve">, Klasse </w:t>
+      </w:r>
+      <w:proofErr w:type="spellStart"/>
+      <w:r>
+        <w:t>Utils</w:t>
+      </w:r>
+      <w:proofErr w:type="spellEnd"/>
     </w:p>
   </w:footnote>
   <w:footnote w:id="16">
@@ -8443,11 +9938,40 @@
         <w:footnoteRef/>
       </w:r>
       <w:r>
-        <w:t xml:space="preserve"> Framework, Tourbackend .</w:t>
-      </w:r>
-      <w:r>
-        <w:t>Net Standard Projekt, Datei Utils/UseCustomVideoFrameSource.cs, Klasse Utils</w:t>
-      </w:r>
+        <w:t xml:space="preserve"> Framework, </w:t>
+      </w:r>
+      <w:proofErr w:type="spellStart"/>
+      <w:r>
+        <w:t>Tourbackend</w:t>
+      </w:r>
+      <w:proofErr w:type="spellEnd"/>
+      <w:r>
+        <w:t xml:space="preserve"> .</w:t>
+      </w:r>
+      <w:r>
+        <w:t xml:space="preserve">Net Standard Projekt, Datei </w:t>
+      </w:r>
+      <w:proofErr w:type="spellStart"/>
+      <w:r>
+        <w:t>Utils</w:t>
+      </w:r>
+      <w:proofErr w:type="spellEnd"/>
+      <w:r>
+        <w:t>/</w:t>
+      </w:r>
+      <w:proofErr w:type="spellStart"/>
+      <w:r>
+        <w:t>UseCustomVideoFrameSource.cs</w:t>
+      </w:r>
+      <w:proofErr w:type="spellEnd"/>
+      <w:r>
+        <w:t xml:space="preserve">, Klasse </w:t>
+      </w:r>
+      <w:proofErr w:type="spellStart"/>
+      <w:r>
+        <w:t>Utils</w:t>
+      </w:r>
+      <w:proofErr w:type="spellEnd"/>
     </w:p>
   </w:footnote>
   <w:footnote w:id="17">
@@ -8468,13 +9992,63 @@
         <w:rPr>
           <w:lang w:val="en-GB"/>
         </w:rPr>
-        <w:t xml:space="preserve"> Framework, UnitTestProject1, Datei UtilsTest, TestEmguCV_DetectMarkers_and_EstimatePoseSingleMarkers</w:t>
-      </w:r>
+        <w:t xml:space="preserve"> Framework, UnitTestProject1, </w:t>
+      </w:r>
+      <w:proofErr w:type="spellStart"/>
       <w:r>
         <w:rPr>
           <w:lang w:val="en-GB"/>
         </w:rPr>
-        <w:t>()</w:t>
+        <w:t>Datei</w:t>
+      </w:r>
+      <w:proofErr w:type="spellEnd"/>
+      <w:r>
+        <w:rPr>
+          <w:lang w:val="en-GB"/>
+        </w:rPr>
+        <w:t xml:space="preserve"> </w:t>
+      </w:r>
+      <w:proofErr w:type="spellStart"/>
+      <w:r>
+        <w:rPr>
+          <w:lang w:val="en-GB"/>
+        </w:rPr>
+        <w:t>UtilsTest</w:t>
+      </w:r>
+      <w:proofErr w:type="spellEnd"/>
+      <w:r>
+        <w:rPr>
+          <w:lang w:val="en-GB"/>
+        </w:rPr>
+        <w:t xml:space="preserve">, </w:t>
+      </w:r>
+      <w:proofErr w:type="spellStart"/>
+      <w:r>
+        <w:rPr>
+          <w:lang w:val="en-GB"/>
+        </w:rPr>
+        <w:t>TestEmguCV_DetectMarkers_and_</w:t>
+      </w:r>
+      <w:proofErr w:type="gramStart"/>
+      <w:r>
+        <w:rPr>
+          <w:lang w:val="en-GB"/>
+        </w:rPr>
+        <w:t>EstimatePoseSingleMarkers</w:t>
+      </w:r>
+      <w:proofErr w:type="spellEnd"/>
+      <w:r>
+        <w:rPr>
+          <w:lang w:val="en-GB"/>
+        </w:rPr>
+        <w:t>(</w:t>
+      </w:r>
+      <w:proofErr w:type="gramEnd"/>
+      <w:r>
+        <w:rPr>
+          <w:lang w:val="en-GB"/>
+        </w:rPr>
+        <w:t>)</w:t>
       </w:r>
     </w:p>
   </w:footnote>
@@ -8680,7 +10254,7 @@
               <w:lang w:val="de-DE"/>
             </w:rPr>
             <w:drawing>
-              <wp:anchor distT="0" distB="0" distL="114300" distR="114300" simplePos="0" relativeHeight="251659264" behindDoc="0" locked="1" layoutInCell="1" allowOverlap="1" wp14:anchorId="46D85195" wp14:editId="73BE99D7">
+              <wp:anchor distT="0" distB="0" distL="114300" distR="114300" simplePos="0" relativeHeight="251660288" behindDoc="0" locked="1" layoutInCell="1" allowOverlap="1" wp14:anchorId="46D85195" wp14:editId="73BE99D7">
                 <wp:simplePos x="0" y="0"/>
                 <wp:positionH relativeFrom="margin">
                   <wp:posOffset>0</wp:posOffset>
@@ -11897,7 +13471,7 @@
 </file>
 
 <file path=customXml/itemProps1.xml><?xml version="1.0" encoding="utf-8"?>
-<ds:datastoreItem xmlns:ds="http://schemas.openxmlformats.org/officeDocument/2006/customXml" ds:itemID="{D3585BED-83F9-4E3C-963C-0CCA2E1FD40D}">
+<ds:datastoreItem xmlns:ds="http://schemas.openxmlformats.org/officeDocument/2006/customXml" ds:itemID="{FD7DC7D7-7C54-4053-B205-AE6A811F2F4D}">
   <ds:schemaRefs>
     <ds:schemaRef ds:uri="http://schemas.openxmlformats.org/officeDocument/2006/bibliography"/>
   </ds:schemaRefs>

</xml_diff>

<commit_message>
Verbesserungen von Moritz auch drin
</commit_message>
<xml_diff>
--- a/Organisatorisches/Dokumentation/Bericht.docx
+++ b/Organisatorisches/Dokumentation/Bericht.docx
@@ -247,6 +247,7 @@
     </w:p>
     <w:p>
       <w:pPr>
+        <w:spacing w:line="160" w:lineRule="atLeast"/>
         <w:rPr>
           <w:b/>
           <w:sz w:val="29"/>
@@ -316,7 +317,7 @@
         </w:rPr>
         <w:fldChar w:fldCharType="separate"/>
       </w:r>
-      <w:hyperlink w:anchor="_Toc503189788" w:history="1">
+      <w:hyperlink w:anchor="_Toc503191071" w:history="1">
         <w:r>
           <w:rPr>
             <w:rStyle w:val="Hyperlink"/>
@@ -356,7 +357,7 @@
           <w:rPr>
             <w:webHidden/>
           </w:rPr>
-          <w:instrText xml:space="preserve"> PAGEREF _Toc503189788 \h </w:instrText>
+          <w:instrText xml:space="preserve"> PAGEREF _Toc503191071 \h </w:instrText>
         </w:r>
         <w:r>
           <w:rPr>
@@ -393,7 +394,7 @@
           <w:lang w:val="en-GB" w:eastAsia="en-GB"/>
         </w:rPr>
       </w:pPr>
-      <w:hyperlink w:anchor="_Toc503189789" w:history="1">
+      <w:hyperlink w:anchor="_Toc503191072" w:history="1">
         <w:r>
           <w:rPr>
             <w:rStyle w:val="Hyperlink"/>
@@ -431,7 +432,7 @@
           <w:rPr>
             <w:webHidden/>
           </w:rPr>
-          <w:instrText xml:space="preserve"> PAGEREF _Toc503189789 \h </w:instrText>
+          <w:instrText xml:space="preserve"> PAGEREF _Toc503191072 \h </w:instrText>
         </w:r>
         <w:r>
           <w:rPr>
@@ -468,7 +469,7 @@
           <w:lang w:val="en-GB" w:eastAsia="en-GB"/>
         </w:rPr>
       </w:pPr>
-      <w:hyperlink w:anchor="_Toc503189790" w:history="1">
+      <w:hyperlink w:anchor="_Toc503191073" w:history="1">
         <w:r>
           <w:rPr>
             <w:rStyle w:val="Hyperlink"/>
@@ -506,7 +507,7 @@
           <w:rPr>
             <w:webHidden/>
           </w:rPr>
-          <w:instrText xml:space="preserve"> PAGEREF _Toc503189790 \h </w:instrText>
+          <w:instrText xml:space="preserve"> PAGEREF _Toc503191073 \h </w:instrText>
         </w:r>
         <w:r>
           <w:rPr>
@@ -545,7 +546,7 @@
           <w:lang w:val="en-GB" w:eastAsia="en-GB"/>
         </w:rPr>
       </w:pPr>
-      <w:hyperlink w:anchor="_Toc503189791" w:history="1">
+      <w:hyperlink w:anchor="_Toc503191074" w:history="1">
         <w:r>
           <w:rPr>
             <w:rStyle w:val="Hyperlink"/>
@@ -585,7 +586,7 @@
           <w:rPr>
             <w:webHidden/>
           </w:rPr>
-          <w:instrText xml:space="preserve"> PAGEREF _Toc503189791 \h </w:instrText>
+          <w:instrText xml:space="preserve"> PAGEREF _Toc503191074 \h </w:instrText>
         </w:r>
         <w:r>
           <w:rPr>
@@ -624,7 +625,7 @@
           <w:lang w:val="en-GB" w:eastAsia="en-GB"/>
         </w:rPr>
       </w:pPr>
-      <w:hyperlink w:anchor="_Toc503189792" w:history="1">
+      <w:hyperlink w:anchor="_Toc503191075" w:history="1">
         <w:r>
           <w:rPr>
             <w:rStyle w:val="Hyperlink"/>
@@ -664,7 +665,7 @@
           <w:rPr>
             <w:webHidden/>
           </w:rPr>
-          <w:instrText xml:space="preserve"> PAGEREF _Toc503189792 \h </w:instrText>
+          <w:instrText xml:space="preserve"> PAGEREF _Toc503191075 \h </w:instrText>
         </w:r>
         <w:r>
           <w:rPr>
@@ -701,7 +702,7 @@
           <w:lang w:val="en-GB" w:eastAsia="en-GB"/>
         </w:rPr>
       </w:pPr>
-      <w:hyperlink w:anchor="_Toc503189793" w:history="1">
+      <w:hyperlink w:anchor="_Toc503191076" w:history="1">
         <w:r>
           <w:rPr>
             <w:rStyle w:val="Hyperlink"/>
@@ -739,7 +740,7 @@
           <w:rPr>
             <w:webHidden/>
           </w:rPr>
-          <w:instrText xml:space="preserve"> PAGEREF _Toc503189793 \h </w:instrText>
+          <w:instrText xml:space="preserve"> PAGEREF _Toc503191076 \h </w:instrText>
         </w:r>
         <w:r>
           <w:rPr>
@@ -776,7 +777,7 @@
           <w:lang w:val="en-GB" w:eastAsia="en-GB"/>
         </w:rPr>
       </w:pPr>
-      <w:hyperlink w:anchor="_Toc503189794" w:history="1">
+      <w:hyperlink w:anchor="_Toc503191077" w:history="1">
         <w:r>
           <w:rPr>
             <w:rStyle w:val="Hyperlink"/>
@@ -814,7 +815,7 @@
           <w:rPr>
             <w:webHidden/>
           </w:rPr>
-          <w:instrText xml:space="preserve"> PAGEREF _Toc503189794 \h </w:instrText>
+          <w:instrText xml:space="preserve"> PAGEREF _Toc503191077 \h </w:instrText>
         </w:r>
         <w:r>
           <w:rPr>
@@ -851,7 +852,7 @@
           <w:lang w:val="en-GB" w:eastAsia="en-GB"/>
         </w:rPr>
       </w:pPr>
-      <w:hyperlink w:anchor="_Toc503189795" w:history="1">
+      <w:hyperlink w:anchor="_Toc503191078" w:history="1">
         <w:r>
           <w:rPr>
             <w:rStyle w:val="Hyperlink"/>
@@ -889,7 +890,7 @@
           <w:rPr>
             <w:webHidden/>
           </w:rPr>
-          <w:instrText xml:space="preserve"> PAGEREF _Toc503189795 \h </w:instrText>
+          <w:instrText xml:space="preserve"> PAGEREF _Toc503191078 \h </w:instrText>
         </w:r>
         <w:r>
           <w:rPr>
@@ -927,7 +928,7 @@
           <w:lang w:val="en-GB" w:eastAsia="en-GB"/>
         </w:rPr>
       </w:pPr>
-      <w:hyperlink w:anchor="_Toc503189796" w:history="1">
+      <w:hyperlink w:anchor="_Toc503191079" w:history="1">
         <w:r>
           <w:rPr>
             <w:rStyle w:val="Hyperlink"/>
@@ -966,7 +967,7 @@
           <w:rPr>
             <w:webHidden/>
           </w:rPr>
-          <w:instrText xml:space="preserve"> PAGEREF _Toc503189796 \h </w:instrText>
+          <w:instrText xml:space="preserve"> PAGEREF _Toc503191079 \h </w:instrText>
         </w:r>
         <w:r>
           <w:rPr>
@@ -1004,7 +1005,7 @@
           <w:lang w:val="en-GB" w:eastAsia="en-GB"/>
         </w:rPr>
       </w:pPr>
-      <w:hyperlink w:anchor="_Toc503189797" w:history="1">
+      <w:hyperlink w:anchor="_Toc503191080" w:history="1">
         <w:r>
           <w:rPr>
             <w:rStyle w:val="Hyperlink"/>
@@ -1043,7 +1044,7 @@
           <w:rPr>
             <w:webHidden/>
           </w:rPr>
-          <w:instrText xml:space="preserve"> PAGEREF _Toc503189797 \h </w:instrText>
+          <w:instrText xml:space="preserve"> PAGEREF _Toc503191080 \h </w:instrText>
         </w:r>
         <w:r>
           <w:rPr>
@@ -1081,7 +1082,7 @@
           <w:lang w:val="en-GB" w:eastAsia="en-GB"/>
         </w:rPr>
       </w:pPr>
-      <w:hyperlink w:anchor="_Toc503189798" w:history="1">
+      <w:hyperlink w:anchor="_Toc503191081" w:history="1">
         <w:r>
           <w:rPr>
             <w:rStyle w:val="Hyperlink"/>
@@ -1120,7 +1121,7 @@
           <w:rPr>
             <w:webHidden/>
           </w:rPr>
-          <w:instrText xml:space="preserve"> PAGEREF _Toc503189798 \h </w:instrText>
+          <w:instrText xml:space="preserve"> PAGEREF _Toc503191081 \h </w:instrText>
         </w:r>
         <w:r>
           <w:rPr>
@@ -1158,7 +1159,7 @@
           <w:lang w:val="en-GB" w:eastAsia="en-GB"/>
         </w:rPr>
       </w:pPr>
-      <w:hyperlink w:anchor="_Toc503189799" w:history="1">
+      <w:hyperlink w:anchor="_Toc503191082" w:history="1">
         <w:r>
           <w:rPr>
             <w:rStyle w:val="Hyperlink"/>
@@ -1197,7 +1198,7 @@
           <w:rPr>
             <w:webHidden/>
           </w:rPr>
-          <w:instrText xml:space="preserve"> PAGEREF _Toc503189799 \h </w:instrText>
+          <w:instrText xml:space="preserve"> PAGEREF _Toc503191082 \h </w:instrText>
         </w:r>
         <w:r>
           <w:rPr>
@@ -1234,7 +1235,7 @@
           <w:lang w:val="en-GB" w:eastAsia="en-GB"/>
         </w:rPr>
       </w:pPr>
-      <w:hyperlink w:anchor="_Toc503189800" w:history="1">
+      <w:hyperlink w:anchor="_Toc503191083" w:history="1">
         <w:r>
           <w:rPr>
             <w:rStyle w:val="Hyperlink"/>
@@ -1272,7 +1273,7 @@
           <w:rPr>
             <w:webHidden/>
           </w:rPr>
-          <w:instrText xml:space="preserve"> PAGEREF _Toc503189800 \h </w:instrText>
+          <w:instrText xml:space="preserve"> PAGEREF _Toc503191083 \h </w:instrText>
         </w:r>
         <w:r>
           <w:rPr>
@@ -1309,7 +1310,7 @@
           <w:lang w:val="en-GB" w:eastAsia="en-GB"/>
         </w:rPr>
       </w:pPr>
-      <w:hyperlink w:anchor="_Toc503189801" w:history="1">
+      <w:hyperlink w:anchor="_Toc503191084" w:history="1">
         <w:r>
           <w:rPr>
             <w:rStyle w:val="Hyperlink"/>
@@ -1347,7 +1348,7 @@
           <w:rPr>
             <w:webHidden/>
           </w:rPr>
-          <w:instrText xml:space="preserve"> PAGEREF _Toc503189801 \h </w:instrText>
+          <w:instrText xml:space="preserve"> PAGEREF _Toc503191084 \h </w:instrText>
         </w:r>
         <w:r>
           <w:rPr>
@@ -1386,7 +1387,7 @@
           <w:lang w:val="en-GB" w:eastAsia="en-GB"/>
         </w:rPr>
       </w:pPr>
-      <w:hyperlink w:anchor="_Toc503189802" w:history="1">
+      <w:hyperlink w:anchor="_Toc503191085" w:history="1">
         <w:r>
           <w:rPr>
             <w:rStyle w:val="Hyperlink"/>
@@ -1426,7 +1427,7 @@
           <w:rPr>
             <w:webHidden/>
           </w:rPr>
-          <w:instrText xml:space="preserve"> PAGEREF _Toc503189802 \h </w:instrText>
+          <w:instrText xml:space="preserve"> PAGEREF _Toc503191085 \h </w:instrText>
         </w:r>
         <w:r>
           <w:rPr>
@@ -1464,7 +1465,7 @@
           <w:lang w:val="en-GB" w:eastAsia="en-GB"/>
         </w:rPr>
       </w:pPr>
-      <w:hyperlink w:anchor="_Toc503189803" w:history="1">
+      <w:hyperlink w:anchor="_Toc503191086" w:history="1">
         <w:r>
           <w:rPr>
             <w:rStyle w:val="Hyperlink"/>
@@ -1503,7 +1504,7 @@
           <w:rPr>
             <w:webHidden/>
           </w:rPr>
-          <w:instrText xml:space="preserve"> PAGEREF _Toc503189803 \h </w:instrText>
+          <w:instrText xml:space="preserve"> PAGEREF _Toc503191086 \h </w:instrText>
         </w:r>
         <w:r>
           <w:rPr>
@@ -1541,7 +1542,7 @@
           <w:lang w:val="en-GB" w:eastAsia="en-GB"/>
         </w:rPr>
       </w:pPr>
-      <w:hyperlink w:anchor="_Toc503189804" w:history="1">
+      <w:hyperlink w:anchor="_Toc503191087" w:history="1">
         <w:r>
           <w:rPr>
             <w:rStyle w:val="Hyperlink"/>
@@ -1580,7 +1581,7 @@
           <w:rPr>
             <w:webHidden/>
           </w:rPr>
-          <w:instrText xml:space="preserve"> PAGEREF _Toc503189804 \h </w:instrText>
+          <w:instrText xml:space="preserve"> PAGEREF _Toc503191087 \h </w:instrText>
         </w:r>
         <w:r>
           <w:rPr>
@@ -1618,7 +1619,7 @@
           <w:lang w:val="en-GB" w:eastAsia="en-GB"/>
         </w:rPr>
       </w:pPr>
-      <w:hyperlink w:anchor="_Toc503189805" w:history="1">
+      <w:hyperlink w:anchor="_Toc503191088" w:history="1">
         <w:r>
           <w:rPr>
             <w:rStyle w:val="Hyperlink"/>
@@ -1657,7 +1658,7 @@
           <w:rPr>
             <w:webHidden/>
           </w:rPr>
-          <w:instrText xml:space="preserve"> PAGEREF _Toc503189805 \h </w:instrText>
+          <w:instrText xml:space="preserve"> PAGEREF _Toc503191088 \h </w:instrText>
         </w:r>
         <w:r>
           <w:rPr>
@@ -1696,7 +1697,7 @@
           <w:lang w:val="en-GB" w:eastAsia="en-GB"/>
         </w:rPr>
       </w:pPr>
-      <w:hyperlink w:anchor="_Toc503189806" w:history="1">
+      <w:hyperlink w:anchor="_Toc503191089" w:history="1">
         <w:r>
           <w:rPr>
             <w:rStyle w:val="Hyperlink"/>
@@ -1736,7 +1737,7 @@
           <w:rPr>
             <w:webHidden/>
           </w:rPr>
-          <w:instrText xml:space="preserve"> PAGEREF _Toc503189806 \h </w:instrText>
+          <w:instrText xml:space="preserve"> PAGEREF _Toc503191089 \h </w:instrText>
         </w:r>
         <w:r>
           <w:rPr>
@@ -1773,7 +1774,7 @@
           <w:lang w:val="en-GB" w:eastAsia="en-GB"/>
         </w:rPr>
       </w:pPr>
-      <w:hyperlink w:anchor="_Toc503189807" w:history="1">
+      <w:hyperlink w:anchor="_Toc503191090" w:history="1">
         <w:r>
           <w:rPr>
             <w:rStyle w:val="Hyperlink"/>
@@ -1811,7 +1812,7 @@
           <w:rPr>
             <w:webHidden/>
           </w:rPr>
-          <w:instrText xml:space="preserve"> PAGEREF _Toc503189807 \h </w:instrText>
+          <w:instrText xml:space="preserve"> PAGEREF _Toc503191090 \h </w:instrText>
         </w:r>
         <w:r>
           <w:rPr>
@@ -1849,7 +1850,7 @@
           <w:lang w:val="en-GB" w:eastAsia="en-GB"/>
         </w:rPr>
       </w:pPr>
-      <w:hyperlink w:anchor="_Toc503189808" w:history="1">
+      <w:hyperlink w:anchor="_Toc503191091" w:history="1">
         <w:r>
           <w:rPr>
             <w:rStyle w:val="Hyperlink"/>
@@ -1888,7 +1889,7 @@
           <w:rPr>
             <w:webHidden/>
           </w:rPr>
-          <w:instrText xml:space="preserve"> PAGEREF _Toc503189808 \h </w:instrText>
+          <w:instrText xml:space="preserve"> PAGEREF _Toc503191091 \h </w:instrText>
         </w:r>
         <w:r>
           <w:rPr>
@@ -1926,7 +1927,7 @@
           <w:lang w:val="en-GB" w:eastAsia="en-GB"/>
         </w:rPr>
       </w:pPr>
-      <w:hyperlink w:anchor="_Toc503189809" w:history="1">
+      <w:hyperlink w:anchor="_Toc503191092" w:history="1">
         <w:r>
           <w:rPr>
             <w:rStyle w:val="Hyperlink"/>
@@ -1965,7 +1966,7 @@
           <w:rPr>
             <w:webHidden/>
           </w:rPr>
-          <w:instrText xml:space="preserve"> PAGEREF _Toc503189809 \h </w:instrText>
+          <w:instrText xml:space="preserve"> PAGEREF _Toc503191092 \h </w:instrText>
         </w:r>
         <w:r>
           <w:rPr>
@@ -2003,7 +2004,7 @@
           <w:lang w:val="en-GB" w:eastAsia="en-GB"/>
         </w:rPr>
       </w:pPr>
-      <w:hyperlink w:anchor="_Toc503189810" w:history="1">
+      <w:hyperlink w:anchor="_Toc503191093" w:history="1">
         <w:r>
           <w:rPr>
             <w:rStyle w:val="Hyperlink"/>
@@ -2042,7 +2043,7 @@
           <w:rPr>
             <w:webHidden/>
           </w:rPr>
-          <w:instrText xml:space="preserve"> PAGEREF _Toc503189810 \h </w:instrText>
+          <w:instrText xml:space="preserve"> PAGEREF _Toc503191093 \h </w:instrText>
         </w:r>
         <w:r>
           <w:rPr>
@@ -2080,7 +2081,7 @@
           <w:lang w:val="en-GB" w:eastAsia="en-GB"/>
         </w:rPr>
       </w:pPr>
-      <w:hyperlink w:anchor="_Toc503189811" w:history="1">
+      <w:hyperlink w:anchor="_Toc503191094" w:history="1">
         <w:r>
           <w:rPr>
             <w:rStyle w:val="Hyperlink"/>
@@ -2119,7 +2120,7 @@
           <w:rPr>
             <w:webHidden/>
           </w:rPr>
-          <w:instrText xml:space="preserve"> PAGEREF _Toc503189811 \h </w:instrText>
+          <w:instrText xml:space="preserve"> PAGEREF _Toc503191094 \h </w:instrText>
         </w:r>
         <w:r>
           <w:rPr>
@@ -2157,7 +2158,7 @@
           <w:lang w:val="en-GB" w:eastAsia="en-GB"/>
         </w:rPr>
       </w:pPr>
-      <w:hyperlink w:anchor="_Toc503189812" w:history="1">
+      <w:hyperlink w:anchor="_Toc503191095" w:history="1">
         <w:r>
           <w:rPr>
             <w:rStyle w:val="Hyperlink"/>
@@ -2196,7 +2197,7 @@
           <w:rPr>
             <w:webHidden/>
           </w:rPr>
-          <w:instrText xml:space="preserve"> PAGEREF _Toc503189812 \h </w:instrText>
+          <w:instrText xml:space="preserve"> PAGEREF _Toc503191095 \h </w:instrText>
         </w:r>
         <w:r>
           <w:rPr>
@@ -2234,7 +2235,7 @@
           <w:lang w:val="en-GB" w:eastAsia="en-GB"/>
         </w:rPr>
       </w:pPr>
-      <w:hyperlink w:anchor="_Toc503189813" w:history="1">
+      <w:hyperlink w:anchor="_Toc503191096" w:history="1">
         <w:r>
           <w:rPr>
             <w:rStyle w:val="Hyperlink"/>
@@ -2273,7 +2274,7 @@
           <w:rPr>
             <w:webHidden/>
           </w:rPr>
-          <w:instrText xml:space="preserve"> PAGEREF _Toc503189813 \h </w:instrText>
+          <w:instrText xml:space="preserve"> PAGEREF _Toc503191096 \h </w:instrText>
         </w:r>
         <w:r>
           <w:rPr>
@@ -2310,7 +2311,7 @@
           <w:lang w:val="en-GB" w:eastAsia="en-GB"/>
         </w:rPr>
       </w:pPr>
-      <w:hyperlink w:anchor="_Toc503189814" w:history="1">
+      <w:hyperlink w:anchor="_Toc503191097" w:history="1">
         <w:r>
           <w:rPr>
             <w:rStyle w:val="Hyperlink"/>
@@ -2348,7 +2349,7 @@
           <w:rPr>
             <w:webHidden/>
           </w:rPr>
-          <w:instrText xml:space="preserve"> PAGEREF _Toc503189814 \h </w:instrText>
+          <w:instrText xml:space="preserve"> PAGEREF _Toc503191097 \h </w:instrText>
         </w:r>
         <w:r>
           <w:rPr>
@@ -2386,7 +2387,7 @@
           <w:lang w:val="en-GB" w:eastAsia="en-GB"/>
         </w:rPr>
       </w:pPr>
-      <w:hyperlink w:anchor="_Toc503189815" w:history="1">
+      <w:hyperlink w:anchor="_Toc503191098" w:history="1">
         <w:r>
           <w:rPr>
             <w:rStyle w:val="Hyperlink"/>
@@ -2425,7 +2426,7 @@
           <w:rPr>
             <w:webHidden/>
           </w:rPr>
-          <w:instrText xml:space="preserve"> PAGEREF _Toc503189815 \h </w:instrText>
+          <w:instrText xml:space="preserve"> PAGEREF _Toc503191098 \h </w:instrText>
         </w:r>
         <w:r>
           <w:rPr>
@@ -2463,7 +2464,7 @@
           <w:lang w:val="en-GB" w:eastAsia="en-GB"/>
         </w:rPr>
       </w:pPr>
-      <w:hyperlink w:anchor="_Toc503189816" w:history="1">
+      <w:hyperlink w:anchor="_Toc503191099" w:history="1">
         <w:r>
           <w:rPr>
             <w:rStyle w:val="Hyperlink"/>
@@ -2502,7 +2503,7 @@
           <w:rPr>
             <w:webHidden/>
           </w:rPr>
-          <w:instrText xml:space="preserve"> PAGEREF _Toc503189816 \h </w:instrText>
+          <w:instrText xml:space="preserve"> PAGEREF _Toc503191099 \h </w:instrText>
         </w:r>
         <w:r>
           <w:rPr>
@@ -2540,7 +2541,7 @@
           <w:lang w:val="en-GB" w:eastAsia="en-GB"/>
         </w:rPr>
       </w:pPr>
-      <w:hyperlink w:anchor="_Toc503189817" w:history="1">
+      <w:hyperlink w:anchor="_Toc503191100" w:history="1">
         <w:r>
           <w:rPr>
             <w:rStyle w:val="Hyperlink"/>
@@ -2579,7 +2580,7 @@
           <w:rPr>
             <w:webHidden/>
           </w:rPr>
-          <w:instrText xml:space="preserve"> PAGEREF _Toc503189817 \h </w:instrText>
+          <w:instrText xml:space="preserve"> PAGEREF _Toc503191100 \h </w:instrText>
         </w:r>
         <w:r>
           <w:rPr>
@@ -2617,7 +2618,7 @@
           <w:lang w:val="en-GB" w:eastAsia="en-GB"/>
         </w:rPr>
       </w:pPr>
-      <w:hyperlink w:anchor="_Toc503189818" w:history="1">
+      <w:hyperlink w:anchor="_Toc503191101" w:history="1">
         <w:r>
           <w:rPr>
             <w:rStyle w:val="Hyperlink"/>
@@ -2656,7 +2657,7 @@
           <w:rPr>
             <w:webHidden/>
           </w:rPr>
-          <w:instrText xml:space="preserve"> PAGEREF _Toc503189818 \h </w:instrText>
+          <w:instrText xml:space="preserve"> PAGEREF _Toc503191101 \h </w:instrText>
         </w:r>
         <w:r>
           <w:rPr>
@@ -2693,7 +2694,7 @@
           <w:lang w:val="en-GB" w:eastAsia="en-GB"/>
         </w:rPr>
       </w:pPr>
-      <w:hyperlink w:anchor="_Toc503189819" w:history="1">
+      <w:hyperlink w:anchor="_Toc503191102" w:history="1">
         <w:r>
           <w:rPr>
             <w:rStyle w:val="Hyperlink"/>
@@ -2731,7 +2732,7 @@
           <w:rPr>
             <w:webHidden/>
           </w:rPr>
-          <w:instrText xml:space="preserve"> PAGEREF _Toc503189819 \h </w:instrText>
+          <w:instrText xml:space="preserve"> PAGEREF _Toc503191102 \h </w:instrText>
         </w:r>
         <w:r>
           <w:rPr>
@@ -2769,7 +2770,7 @@
           <w:lang w:val="en-GB" w:eastAsia="en-GB"/>
         </w:rPr>
       </w:pPr>
-      <w:hyperlink w:anchor="_Toc503189820" w:history="1">
+      <w:hyperlink w:anchor="_Toc503191103" w:history="1">
         <w:r>
           <w:rPr>
             <w:rStyle w:val="Hyperlink"/>
@@ -2808,7 +2809,7 @@
           <w:rPr>
             <w:webHidden/>
           </w:rPr>
-          <w:instrText xml:space="preserve"> PAGEREF _Toc503189820 \h </w:instrText>
+          <w:instrText xml:space="preserve"> PAGEREF _Toc503191103 \h </w:instrText>
         </w:r>
         <w:r>
           <w:rPr>
@@ -2846,7 +2847,7 @@
           <w:lang w:val="en-GB" w:eastAsia="en-GB"/>
         </w:rPr>
       </w:pPr>
-      <w:hyperlink w:anchor="_Toc503189821" w:history="1">
+      <w:hyperlink w:anchor="_Toc503191104" w:history="1">
         <w:r>
           <w:rPr>
             <w:rStyle w:val="Hyperlink"/>
@@ -2885,7 +2886,7 @@
           <w:rPr>
             <w:webHidden/>
           </w:rPr>
-          <w:instrText xml:space="preserve"> PAGEREF _Toc503189821 \h </w:instrText>
+          <w:instrText xml:space="preserve"> PAGEREF _Toc503191104 \h </w:instrText>
         </w:r>
         <w:r>
           <w:rPr>
@@ -2922,7 +2923,7 @@
           <w:lang w:val="en-GB" w:eastAsia="en-GB"/>
         </w:rPr>
       </w:pPr>
-      <w:hyperlink w:anchor="_Toc503189822" w:history="1">
+      <w:hyperlink w:anchor="_Toc503191105" w:history="1">
         <w:r>
           <w:rPr>
             <w:rStyle w:val="Hyperlink"/>
@@ -2960,7 +2961,7 @@
           <w:rPr>
             <w:webHidden/>
           </w:rPr>
-          <w:instrText xml:space="preserve"> PAGEREF _Toc503189822 \h </w:instrText>
+          <w:instrText xml:space="preserve"> PAGEREF _Toc503191105 \h </w:instrText>
         </w:r>
         <w:r>
           <w:rPr>
@@ -2998,7 +2999,7 @@
           <w:lang w:val="en-GB" w:eastAsia="en-GB"/>
         </w:rPr>
       </w:pPr>
-      <w:hyperlink w:anchor="_Toc503189823" w:history="1">
+      <w:hyperlink w:anchor="_Toc503191106" w:history="1">
         <w:r>
           <w:rPr>
             <w:rStyle w:val="Hyperlink"/>
@@ -3039,7 +3040,7 @@
           <w:rPr>
             <w:webHidden/>
           </w:rPr>
-          <w:instrText xml:space="preserve"> PAGEREF _Toc503189823 \h </w:instrText>
+          <w:instrText xml:space="preserve"> PAGEREF _Toc503191106 \h </w:instrText>
         </w:r>
         <w:r>
           <w:rPr>
@@ -3077,7 +3078,7 @@
           <w:lang w:val="en-GB" w:eastAsia="en-GB"/>
         </w:rPr>
       </w:pPr>
-      <w:hyperlink w:anchor="_Toc503189824" w:history="1">
+      <w:hyperlink w:anchor="_Toc503191107" w:history="1">
         <w:r>
           <w:rPr>
             <w:rStyle w:val="Hyperlink"/>
@@ -3118,7 +3119,7 @@
           <w:rPr>
             <w:webHidden/>
           </w:rPr>
-          <w:instrText xml:space="preserve"> PAGEREF _Toc503189824 \h </w:instrText>
+          <w:instrText xml:space="preserve"> PAGEREF _Toc503191107 \h </w:instrText>
         </w:r>
         <w:r>
           <w:rPr>
@@ -3156,7 +3157,7 @@
           <w:lang w:val="en-GB" w:eastAsia="en-GB"/>
         </w:rPr>
       </w:pPr>
-      <w:hyperlink w:anchor="_Toc503189825" w:history="1">
+      <w:hyperlink w:anchor="_Toc503191108" w:history="1">
         <w:r>
           <w:rPr>
             <w:rStyle w:val="Hyperlink"/>
@@ -3195,7 +3196,7 @@
           <w:rPr>
             <w:webHidden/>
           </w:rPr>
-          <w:instrText xml:space="preserve"> PAGEREF _Toc503189825 \h </w:instrText>
+          <w:instrText xml:space="preserve"> PAGEREF _Toc503191108 \h </w:instrText>
         </w:r>
         <w:r>
           <w:rPr>
@@ -3234,7 +3235,7 @@
           <w:lang w:val="en-GB" w:eastAsia="en-GB"/>
         </w:rPr>
       </w:pPr>
-      <w:hyperlink w:anchor="_Toc503189826" w:history="1">
+      <w:hyperlink w:anchor="_Toc503191109" w:history="1">
         <w:r>
           <w:rPr>
             <w:rStyle w:val="Hyperlink"/>
@@ -3274,7 +3275,7 @@
           <w:rPr>
             <w:webHidden/>
           </w:rPr>
-          <w:instrText xml:space="preserve"> PAGEREF _Toc503189826 \h </w:instrText>
+          <w:instrText xml:space="preserve"> PAGEREF _Toc503191109 \h </w:instrText>
         </w:r>
         <w:r>
           <w:rPr>
@@ -3311,7 +3312,7 @@
           <w:lang w:val="en-GB" w:eastAsia="en-GB"/>
         </w:rPr>
       </w:pPr>
-      <w:hyperlink w:anchor="_Toc503189827" w:history="1">
+      <w:hyperlink w:anchor="_Toc503191110" w:history="1">
         <w:r>
           <w:rPr>
             <w:rStyle w:val="Hyperlink"/>
@@ -3349,7 +3350,7 @@
           <w:rPr>
             <w:webHidden/>
           </w:rPr>
-          <w:instrText xml:space="preserve"> PAGEREF _Toc503189827 \h </w:instrText>
+          <w:instrText xml:space="preserve"> PAGEREF _Toc503191110 \h </w:instrText>
         </w:r>
         <w:r>
           <w:rPr>
@@ -3386,7 +3387,7 @@
           <w:lang w:val="en-GB" w:eastAsia="en-GB"/>
         </w:rPr>
       </w:pPr>
-      <w:hyperlink w:anchor="_Toc503189828" w:history="1">
+      <w:hyperlink w:anchor="_Toc503191111" w:history="1">
         <w:r>
           <w:rPr>
             <w:rStyle w:val="Hyperlink"/>
@@ -3424,7 +3425,7 @@
           <w:rPr>
             <w:webHidden/>
           </w:rPr>
-          <w:instrText xml:space="preserve"> PAGEREF _Toc503189828 \h </w:instrText>
+          <w:instrText xml:space="preserve"> PAGEREF _Toc503191111 \h </w:instrText>
         </w:r>
         <w:r>
           <w:rPr>
@@ -3461,7 +3462,7 @@
           <w:lang w:val="en-GB" w:eastAsia="en-GB"/>
         </w:rPr>
       </w:pPr>
-      <w:hyperlink w:anchor="_Toc503189829" w:history="1">
+      <w:hyperlink w:anchor="_Toc503191112" w:history="1">
         <w:r>
           <w:rPr>
             <w:rStyle w:val="Hyperlink"/>
@@ -3499,7 +3500,7 @@
           <w:rPr>
             <w:webHidden/>
           </w:rPr>
-          <w:instrText xml:space="preserve"> PAGEREF _Toc503189829 \h </w:instrText>
+          <w:instrText xml:space="preserve"> PAGEREF _Toc503191112 \h </w:instrText>
         </w:r>
         <w:r>
           <w:rPr>
@@ -3538,7 +3539,7 @@
           <w:lang w:val="en-GB" w:eastAsia="en-GB"/>
         </w:rPr>
       </w:pPr>
-      <w:hyperlink w:anchor="_Toc503189830" w:history="1">
+      <w:hyperlink w:anchor="_Toc503191113" w:history="1">
         <w:r>
           <w:rPr>
             <w:rStyle w:val="Hyperlink"/>
@@ -3578,7 +3579,7 @@
           <w:rPr>
             <w:webHidden/>
           </w:rPr>
-          <w:instrText xml:space="preserve"> PAGEREF _Toc503189830 \h </w:instrText>
+          <w:instrText xml:space="preserve"> PAGEREF _Toc503191113 \h </w:instrText>
         </w:r>
         <w:r>
           <w:rPr>
@@ -3617,7 +3618,7 @@
           <w:lang w:val="en-GB" w:eastAsia="en-GB"/>
         </w:rPr>
       </w:pPr>
-      <w:hyperlink w:anchor="_Toc503189831" w:history="1">
+      <w:hyperlink w:anchor="_Toc503191114" w:history="1">
         <w:r>
           <w:rPr>
             <w:rStyle w:val="Hyperlink"/>
@@ -3657,7 +3658,7 @@
           <w:rPr>
             <w:webHidden/>
           </w:rPr>
-          <w:instrText xml:space="preserve"> PAGEREF _Toc503189831 \h </w:instrText>
+          <w:instrText xml:space="preserve"> PAGEREF _Toc503191114 \h </w:instrText>
         </w:r>
         <w:r>
           <w:rPr>
@@ -3696,7 +3697,7 @@
           <w:lang w:val="en-GB" w:eastAsia="en-GB"/>
         </w:rPr>
       </w:pPr>
-      <w:hyperlink w:anchor="_Toc503189832" w:history="1">
+      <w:hyperlink w:anchor="_Toc503191115" w:history="1">
         <w:r>
           <w:rPr>
             <w:rStyle w:val="Hyperlink"/>
@@ -3736,7 +3737,7 @@
           <w:rPr>
             <w:webHidden/>
           </w:rPr>
-          <w:instrText xml:space="preserve"> PAGEREF _Toc503189832 \h </w:instrText>
+          <w:instrText xml:space="preserve"> PAGEREF _Toc503191115 \h </w:instrText>
         </w:r>
         <w:r>
           <w:rPr>
@@ -3773,7 +3774,7 @@
           <w:lang w:val="en-GB" w:eastAsia="en-GB"/>
         </w:rPr>
       </w:pPr>
-      <w:hyperlink w:anchor="_Toc503189833" w:history="1">
+      <w:hyperlink w:anchor="_Toc503191116" w:history="1">
         <w:r>
           <w:rPr>
             <w:rStyle w:val="Hyperlink"/>
@@ -3811,7 +3812,7 @@
           <w:rPr>
             <w:webHidden/>
           </w:rPr>
-          <w:instrText xml:space="preserve"> PAGEREF _Toc503189833 \h </w:instrText>
+          <w:instrText xml:space="preserve"> PAGEREF _Toc503191116 \h </w:instrText>
         </w:r>
         <w:r>
           <w:rPr>
@@ -3865,7 +3866,7 @@
       </w:pPr>
       <w:bookmarkStart w:id="4" w:name="_Toc502761886"/>
       <w:bookmarkStart w:id="5" w:name="_Toc500774278"/>
-      <w:bookmarkStart w:id="6" w:name="_Toc503189788"/>
+      <w:bookmarkStart w:id="6" w:name="_Toc503191071"/>
       <w:r>
         <w:lastRenderedPageBreak/>
         <w:t>Einleitung</w:t>
@@ -3878,7 +3879,7 @@
         <w:pStyle w:val="berschrift2"/>
       </w:pPr>
       <w:bookmarkStart w:id="7" w:name="_Toc502761887"/>
-      <w:bookmarkStart w:id="8" w:name="_Toc503189789"/>
+      <w:bookmarkStart w:id="8" w:name="_Toc503191072"/>
       <w:r>
         <w:t>Abstract</w:t>
       </w:r>
@@ -4005,7 +4006,7 @@
       </w:pPr>
       <w:bookmarkStart w:id="9" w:name="_Toc500774279"/>
       <w:bookmarkStart w:id="10" w:name="_Toc502761888"/>
-      <w:bookmarkStart w:id="11" w:name="_Toc503189790"/>
+      <w:bookmarkStart w:id="11" w:name="_Toc503191073"/>
       <w:r>
         <w:lastRenderedPageBreak/>
         <w:t>Use Case</w:t>
@@ -4061,9 +4062,14 @@
     <w:p>
       <w:pPr>
         <w:pStyle w:val="Listenabsatz"/>
-        <w:spacing w:after="600"/>
-        <w:ind w:left="714"/>
-      </w:pPr>
+        <w:numPr>
+          <w:ilvl w:val="0"/>
+          <w:numId w:val="12"/>
+        </w:numPr>
+      </w:pPr>
+      <w:r>
+        <w:t>Sobald der Kunde die HoloLens auf dem Kopf sitzend hat, sollte die App bereits laufen.</w:t>
+      </w:r>
     </w:p>
     <w:p>
       <w:pPr>
@@ -4074,13 +4080,8 @@
         </w:numPr>
       </w:pPr>
       <w:r>
-        <w:t>Sobald der Kunde die HoloLens auf dem Kopf sitzend hat, sollte die App bereits laufen.</w:t>
-      </w:r>
-    </w:p>
-    <w:p>
-      <w:pPr>
-        <w:pStyle w:val="Listenabsatz"/>
-      </w:pPr>
+        <w:t>Als erstes soll ein kleines Tutorial für die Gestensteuerung laufen. Danach soll ein kurzes Infovideo folgen, dass den nachstehenden Ablauf kurz erläutert.</w:t>
+      </w:r>
     </w:p>
     <w:p>
       <w:pPr>
@@ -4091,13 +4092,8 @@
         </w:numPr>
       </w:pPr>
       <w:r>
-        <w:t>Als erstes soll ein kleines Tutorial für die Gestensteuerung laufen. Danach soll ein kurzes Infovideo folgen, dass den nachstehenden Ablauf kurz erläutert.</w:t>
-      </w:r>
-    </w:p>
-    <w:p>
-      <w:pPr>
-        <w:pStyle w:val="Listenabsatz"/>
-      </w:pPr>
+        <w:t>Danach sollte eine warmherzige Willkommensrede vom Chef der Firma per Video folgen, die den Kunden via virtuelle Wegweiser zur gesuchten Person navigieren sollte. Auf dem Weg sollten verschiedenen Zusatzinformationen, wie etwa die Benennung der verschiedenen Departments der SCS, die Beschriftung der Büros des Chefs und der Finanzabteilung oder die Anzahl der momentanen Mitarbeiter, um nur ein paar mögliche aufzuzählen, aufpoppen.</w:t>
+      </w:r>
     </w:p>
     <w:p>
       <w:pPr>
@@ -4108,13 +4104,20 @@
         </w:numPr>
       </w:pPr>
       <w:r>
-        <w:t>Danach sollte eine warmherzige Willkommensrede vom Chef der Firma per Video folgen, die den Kunden via virtuelle Wegweiser zur gesuchten Person navigieren sollte. Auf dem Weg sollten verschiedenen Zusatzinformationen, wie etwa die Benennung der verschiedenen Departments der SCS, die Beschriftung der Büros des Chefs und der Finanzabteilung oder die Anzahl der momentanen Mitarbeiter, um nur ein paar mögliche aufzuzählen, aufpoppen.</w:t>
-      </w:r>
-    </w:p>
-    <w:p>
-      <w:pPr>
-        <w:pStyle w:val="Listenabsatz"/>
-      </w:pPr>
+        <w:t>Wenn die zu suchende Person zum Beispiel im Departement «</w:t>
+      </w:r>
+      <w:r>
+        <w:t>Life Science &amp; Physics</w:t>
+      </w:r>
+      <w:r>
+        <w:t>» arbeitet, sollte eine virtuelle Navigation mit Pfeilen den Kunden dorthin führen. Dort</w:t>
+      </w:r>
+      <w:r>
+        <w:t xml:space="preserve"> angelangt, taucht e</w:t>
+      </w:r>
+      <w:r>
+        <w:t>in blinkender Pfeil über dem Pult der zu suchenden Person auf, sodass gerade klar wird, wen der Kunde ansprechen sollte.</w:t>
+      </w:r>
     </w:p>
     <w:p>
       <w:pPr>
@@ -4125,25 +4128,8 @@
         </w:numPr>
       </w:pPr>
       <w:r>
-        <w:t>Wenn die zu suchende Person zum Beispiel im Departement «</w:t>
-      </w:r>
-      <w:r>
-        <w:t>Life Science &amp; Physics</w:t>
-      </w:r>
-      <w:r>
-        <w:t>» arbeitet, sollte eine virtuelle Navigation mit Pfeilen den Kunden dorthin führen. Dort</w:t>
-      </w:r>
-      <w:r>
-        <w:t xml:space="preserve"> angelangt, taucht e</w:t>
-      </w:r>
-      <w:r>
-        <w:t>in blinkender Pfeil über dem Pult der zu suchenden Person auf, sodass gerade klar wird, wen der Kunde ansprechen sollte.</w:t>
-      </w:r>
-    </w:p>
-    <w:p>
-      <w:pPr>
-        <w:pStyle w:val="Listenabsatz"/>
-      </w:pPr>
+        <w:t>Danach geht’s zurück zur Rezeption mit der Begleitung von der nun gefundenen Person. Die eigentliche Tour beginnt nun. Die Person erzählt über die Geschichte der SCS und nimmt Bezug auf das Mobiliar des SCS – Museums. Dabei sollten am Kunden immer wieder unterstützende Informationen zu den angesprochenen Geschichten eingeblendet werden.</w:t>
+      </w:r>
     </w:p>
     <w:p>
       <w:pPr>
@@ -4154,13 +4140,26 @@
         </w:numPr>
       </w:pPr>
       <w:r>
-        <w:t>Danach geht’s zurück zur Rezeption mit der Begleitung von der nun gefundenen Person. Die eigentliche Tour beginnt nun. Die Person erzählt über die Geschichte der SCS und nimmt Bezug auf das Mobiliar des SCS – Museums. Dabei sollten am Kunden immer wieder unterstützende Informationen zu den angesprochenen Geschichten eingeblendet werden.</w:t>
-      </w:r>
-    </w:p>
-    <w:p>
-      <w:pPr>
-        <w:pStyle w:val="Listenabsatz"/>
-      </w:pPr>
+        <w:t xml:space="preserve">Danach geht die Führung </w:t>
+      </w:r>
+      <w:r>
+        <w:t xml:space="preserve">begleitet von der Person der SCS </w:t>
+      </w:r>
+      <w:r>
+        <w:t>wieder den Wegweisern nach und wird im gleichen Stil gehalten</w:t>
+      </w:r>
+      <w:r>
+        <w:t>. Z</w:t>
+      </w:r>
+      <w:r>
+        <w:t xml:space="preserve">u den erwähnten Projekten </w:t>
+      </w:r>
+      <w:r>
+        <w:t xml:space="preserve">werden </w:t>
+      </w:r>
+      <w:r>
+        <w:t>Zusatzinformationen eingeblendet. Es können dies Bilder, Ton, Videos, oder 3D – Modelle sein. Der Fantasie sollen dabei keine Grenzen gesetzt sein.</w:t>
+      </w:r>
     </w:p>
     <w:p>
       <w:pPr>
@@ -4170,26 +4169,28 @@
           <w:numId w:val="12"/>
         </w:numPr>
       </w:pPr>
-      <w:r>
-        <w:t xml:space="preserve">Danach geht die Führung </w:t>
-      </w:r>
-      <w:r>
-        <w:t xml:space="preserve">begleitet von der Person der SCS </w:t>
-      </w:r>
-      <w:r>
-        <w:t>wieder den Wegweisern nach und wird im gleichen Stil gehalten</w:t>
-      </w:r>
-      <w:r>
-        <w:t>. Z</w:t>
-      </w:r>
-      <w:r>
-        <w:t xml:space="preserve">u den erwähnten Projekten </w:t>
-      </w:r>
-      <w:r>
-        <w:t xml:space="preserve">werden </w:t>
-      </w:r>
-      <w:r>
-        <w:t>Zusatzinformationen eingeblendet. Es können dies Bilder, Ton, Videos, oder 3D – Modelle sein. Der Fantasie sollen dabei keine Grenzen gesetzt sein.</w:t>
+      <w:bookmarkStart w:id="12" w:name="_GoBack"/>
+      <w:bookmarkEnd w:id="12"/>
+      <w:r>
+        <w:t xml:space="preserve">Die </w:t>
+      </w:r>
+      <w:r>
+        <w:t xml:space="preserve">Verabschiedung </w:t>
+      </w:r>
+      <w:r>
+        <w:t>erfolgt wieder</w:t>
+      </w:r>
+      <w:r>
+        <w:t xml:space="preserve"> </w:t>
+      </w:r>
+      <w:r>
+        <w:t xml:space="preserve">bei der Rezeption mit einer kurz und knackigen Abschlussmessage vom Chef persönlich. Danach wird die HoloLens abgegeben und der Kunde wird dann schlussendlich noch </w:t>
+      </w:r>
+      <w:r>
+        <w:t xml:space="preserve">ohne digitalen Zusatz, </w:t>
+      </w:r>
+      <w:r>
+        <w:t>real und persönlich verabschiedet.</w:t>
       </w:r>
     </w:p>
     <w:p>
@@ -4198,43 +4199,7 @@
       </w:pPr>
     </w:p>
     <w:p>
-      <w:pPr>
-        <w:pStyle w:val="Listenabsatz"/>
-        <w:numPr>
-          <w:ilvl w:val="0"/>
-          <w:numId w:val="12"/>
-        </w:numPr>
-      </w:pPr>
-      <w:r>
-        <w:t xml:space="preserve">Die </w:t>
-      </w:r>
-      <w:r>
-        <w:t xml:space="preserve">Verabschiedung </w:t>
-      </w:r>
-      <w:r>
-        <w:t>erfolgt wieder</w:t>
-      </w:r>
-      <w:r>
-        <w:t xml:space="preserve"> </w:t>
-      </w:r>
-      <w:r>
-        <w:t xml:space="preserve">bei der Rezeption mit einer kurz und knackigen Abschlussmessage vom Chef persönlich. Danach wird die HoloLens abgegeben und der Kunde wird dann schlussendlich noch </w:t>
-      </w:r>
-      <w:r>
-        <w:t xml:space="preserve">ohne digitalen Zusatz, </w:t>
-      </w:r>
-      <w:r>
-        <w:t>real und persönlich verabschiedet.</w:t>
-      </w:r>
-    </w:p>
-    <w:p>
-      <w:pPr>
-        <w:pStyle w:val="Listenabsatz"/>
-      </w:pPr>
-    </w:p>
-    <w:p>
-      <w:r>
-        <w:lastRenderedPageBreak/>
+      <w:r>
         <w:t>Uns ist klar, dass dieser Use-Case etwas konstruiert daherkommt, da man Kunden nach Möglichkeit persönlich begrüssen möchte. Die Tour sollte eher zur Überbrückung der Wartezeit dienen</w:t>
       </w:r>
       <w:r>
@@ -4257,12 +4222,12 @@
       <w:pPr>
         <w:pStyle w:val="berschrift1"/>
       </w:pPr>
-      <w:bookmarkStart w:id="12" w:name="_Toc503189791"/>
+      <w:bookmarkStart w:id="13" w:name="_Toc503191074"/>
       <w:r>
         <w:lastRenderedPageBreak/>
         <w:t>Entwicklungsmethode</w:t>
       </w:r>
-      <w:bookmarkEnd w:id="12"/>
+      <w:bookmarkEnd w:id="13"/>
     </w:p>
     <w:p/>
     <w:p/>
@@ -4271,6 +4236,9 @@
         <w:t>Unser Framework programmierten wir mit der TDD Methode</w:t>
       </w:r>
       <w:r>
+        <w:rPr>
+          <w:rStyle w:val="Funotenzeichen"/>
+        </w:rPr>
         <w:footnoteReference w:id="4"/>
       </w:r>
       <w:r>
@@ -4318,31 +4286,31 @@
       <w:pPr>
         <w:pStyle w:val="berschrift1"/>
       </w:pPr>
-      <w:bookmarkStart w:id="13" w:name="_Toc502761895"/>
-      <w:bookmarkStart w:id="14" w:name="_Toc500774281"/>
-      <w:bookmarkStart w:id="15" w:name="_Toc503189792"/>
+      <w:bookmarkStart w:id="14" w:name="_Toc502761895"/>
+      <w:bookmarkStart w:id="15" w:name="_Toc500774281"/>
+      <w:bookmarkStart w:id="16" w:name="_Toc503191075"/>
       <w:r>
         <w:lastRenderedPageBreak/>
         <w:t>Systemdesign</w:t>
       </w:r>
-      <w:bookmarkEnd w:id="13"/>
-      <w:bookmarkEnd w:id="15"/>
-    </w:p>
-    <w:p>
-      <w:pPr>
-        <w:pStyle w:val="berschrift2"/>
-      </w:pPr>
-      <w:bookmarkStart w:id="16" w:name="_Toc502761896"/>
-      <w:bookmarkStart w:id="17" w:name="_Toc503189793"/>
-      <w:r>
-        <w:t>Actor</w:t>
-      </w:r>
       <w:bookmarkEnd w:id="14"/>
       <w:bookmarkEnd w:id="16"/>
+    </w:p>
+    <w:p>
+      <w:pPr>
+        <w:pStyle w:val="berschrift2"/>
+      </w:pPr>
+      <w:bookmarkStart w:id="17" w:name="_Toc502761896"/>
+      <w:bookmarkStart w:id="18" w:name="_Toc503191076"/>
+      <w:r>
+        <w:t>Actor</w:t>
+      </w:r>
+      <w:bookmarkEnd w:id="15"/>
+      <w:bookmarkEnd w:id="17"/>
       <w:r>
         <w:t xml:space="preserve"> Modell</w:t>
       </w:r>
-      <w:bookmarkEnd w:id="17"/>
+      <w:bookmarkEnd w:id="18"/>
     </w:p>
     <w:p>
       <w:r>
@@ -4471,7 +4439,7 @@
       <w:pPr>
         <w:pStyle w:val="Beschriftung"/>
       </w:pPr>
-      <w:bookmarkStart w:id="18" w:name="_Toc503189834"/>
+      <w:bookmarkStart w:id="19" w:name="_Toc503191117"/>
       <w:r>
         <w:t xml:space="preserve">Abbildung </w:t>
       </w:r>
@@ -4489,25 +4457,25 @@
       <w:r>
         <w:t xml:space="preserve"> Framework Diagramm auf High Level Ansicht</w:t>
       </w:r>
-      <w:bookmarkEnd w:id="18"/>
+      <w:bookmarkEnd w:id="19"/>
     </w:p>
     <w:p>
       <w:pPr>
         <w:pStyle w:val="berschrift2"/>
       </w:pPr>
-      <w:bookmarkStart w:id="19" w:name="_Toc500774283"/>
-      <w:bookmarkStart w:id="20" w:name="_Toc502761898"/>
-      <w:bookmarkStart w:id="21" w:name="_Toc503189794"/>
+      <w:bookmarkStart w:id="20" w:name="_Toc500774283"/>
+      <w:bookmarkStart w:id="21" w:name="_Toc502761898"/>
+      <w:bookmarkStart w:id="22" w:name="_Toc503191077"/>
       <w:r>
         <w:lastRenderedPageBreak/>
         <w:t>Initialisierung</w:t>
       </w:r>
-      <w:bookmarkEnd w:id="19"/>
       <w:bookmarkEnd w:id="20"/>
+      <w:bookmarkEnd w:id="21"/>
       <w:r>
         <w:t>svorgang des Frameworks</w:t>
       </w:r>
-      <w:bookmarkEnd w:id="21"/>
+      <w:bookmarkEnd w:id="22"/>
     </w:p>
     <w:p>
       <w:r>
@@ -4640,28 +4608,28 @@
       <w:pPr>
         <w:pStyle w:val="berschrift2"/>
       </w:pPr>
-      <w:bookmarkStart w:id="22" w:name="_Toc503189795"/>
+      <w:bookmarkStart w:id="23" w:name="_Toc503191078"/>
       <w:r>
         <w:t>Actors</w:t>
       </w:r>
       <w:r>
         <w:t xml:space="preserve"> im Framework</w:t>
       </w:r>
-      <w:bookmarkEnd w:id="22"/>
+      <w:bookmarkEnd w:id="23"/>
     </w:p>
     <w:p>
       <w:pPr>
         <w:pStyle w:val="berschrift3"/>
       </w:pPr>
-      <w:bookmarkStart w:id="23" w:name="_Toc500774284"/>
-      <w:bookmarkStart w:id="24" w:name="_Toc502761899"/>
-      <w:bookmarkStart w:id="25" w:name="_Toc503189796"/>
+      <w:bookmarkStart w:id="24" w:name="_Toc500774284"/>
+      <w:bookmarkStart w:id="25" w:name="_Toc502761899"/>
+      <w:bookmarkStart w:id="26" w:name="_Toc503191079"/>
       <w:r>
         <w:t>ControlActor</w:t>
       </w:r>
-      <w:bookmarkEnd w:id="23"/>
       <w:bookmarkEnd w:id="24"/>
       <w:bookmarkEnd w:id="25"/>
+      <w:bookmarkEnd w:id="26"/>
     </w:p>
     <w:p>
       <w:r>
@@ -4675,15 +4643,15 @@
       <w:pPr>
         <w:pStyle w:val="berschrift3"/>
       </w:pPr>
-      <w:bookmarkStart w:id="26" w:name="_Toc500774285"/>
-      <w:bookmarkStart w:id="27" w:name="_Toc502761900"/>
-      <w:bookmarkStart w:id="28" w:name="_Toc503189797"/>
+      <w:bookmarkStart w:id="27" w:name="_Toc500774285"/>
+      <w:bookmarkStart w:id="28" w:name="_Toc502761900"/>
+      <w:bookmarkStart w:id="29" w:name="_Toc503191080"/>
       <w:r>
         <w:t>RecognitionManager</w:t>
       </w:r>
-      <w:bookmarkEnd w:id="26"/>
       <w:bookmarkEnd w:id="27"/>
       <w:bookmarkEnd w:id="28"/>
+      <w:bookmarkEnd w:id="29"/>
     </w:p>
     <w:p>
       <w:r>
@@ -4830,15 +4798,15 @@
       <w:pPr>
         <w:pStyle w:val="berschrift3"/>
       </w:pPr>
-      <w:bookmarkStart w:id="29" w:name="_Toc500774286"/>
-      <w:bookmarkStart w:id="30" w:name="_Toc502761901"/>
-      <w:bookmarkStart w:id="31" w:name="_Toc503189798"/>
+      <w:bookmarkStart w:id="30" w:name="_Toc500774286"/>
+      <w:bookmarkStart w:id="31" w:name="_Toc502761901"/>
+      <w:bookmarkStart w:id="32" w:name="_Toc503191081"/>
       <w:r>
         <w:t>SyncActor</w:t>
       </w:r>
-      <w:bookmarkEnd w:id="29"/>
       <w:bookmarkEnd w:id="30"/>
       <w:bookmarkEnd w:id="31"/>
+      <w:bookmarkEnd w:id="32"/>
     </w:p>
     <w:p>
       <w:r>
@@ -4849,15 +4817,15 @@
       <w:pPr>
         <w:pStyle w:val="berschrift3"/>
       </w:pPr>
-      <w:bookmarkStart w:id="32" w:name="_Toc500774287"/>
-      <w:bookmarkStart w:id="33" w:name="_Toc502761902"/>
-      <w:bookmarkStart w:id="34" w:name="_Toc503189799"/>
+      <w:bookmarkStart w:id="33" w:name="_Toc500774287"/>
+      <w:bookmarkStart w:id="34" w:name="_Toc502761902"/>
+      <w:bookmarkStart w:id="35" w:name="_Toc503191082"/>
       <w:r>
         <w:t>CameraFeedActor</w:t>
       </w:r>
-      <w:bookmarkEnd w:id="32"/>
       <w:bookmarkEnd w:id="33"/>
       <w:bookmarkEnd w:id="34"/>
+      <w:bookmarkEnd w:id="35"/>
     </w:p>
     <w:p>
       <w:r>
@@ -4868,11 +4836,11 @@
       <w:pPr>
         <w:pStyle w:val="berschrift2"/>
       </w:pPr>
-      <w:bookmarkStart w:id="35" w:name="_Toc503189800"/>
+      <w:bookmarkStart w:id="36" w:name="_Toc503191083"/>
       <w:r>
         <w:t>Nachrichten</w:t>
       </w:r>
-      <w:bookmarkEnd w:id="35"/>
+      <w:bookmarkEnd w:id="36"/>
     </w:p>
     <w:p>
       <w:r>
@@ -4895,11 +4863,11 @@
       <w:pPr>
         <w:pStyle w:val="berschrift2"/>
       </w:pPr>
-      <w:bookmarkStart w:id="36" w:name="_Toc503189801"/>
+      <w:bookmarkStart w:id="37" w:name="_Toc503191084"/>
       <w:r>
         <w:t>Datenfluss durch das Framework</w:t>
       </w:r>
-      <w:bookmarkEnd w:id="36"/>
+      <w:bookmarkEnd w:id="37"/>
     </w:p>
     <w:p>
       <w:r>
@@ -4924,10 +4892,7 @@
         <w:t xml:space="preserve"> </w:t>
       </w:r>
       <w:r>
-        <w:t>nehmen</w:t>
-      </w:r>
-      <w:r>
-        <w:t>:</w:t>
+        <w:t>nehmen:</w:t>
       </w:r>
     </w:p>
     <w:p/>
@@ -5208,7 +5173,7 @@
       <w:pPr>
         <w:pStyle w:val="Beschriftung"/>
       </w:pPr>
-      <w:bookmarkStart w:id="37" w:name="_Toc503189835"/>
+      <w:bookmarkStart w:id="38" w:name="_Toc503191118"/>
       <w:r>
         <w:t xml:space="preserve">Abbildung </w:t>
       </w:r>
@@ -5226,18 +5191,18 @@
       <w:r>
         <w:t xml:space="preserve"> Framework Datenfluss</w:t>
       </w:r>
-      <w:bookmarkEnd w:id="37"/>
+      <w:bookmarkEnd w:id="38"/>
     </w:p>
     <w:p>
       <w:pPr>
         <w:pStyle w:val="berschrift1"/>
       </w:pPr>
-      <w:bookmarkStart w:id="38" w:name="_Toc503189802"/>
+      <w:bookmarkStart w:id="39" w:name="_Toc503191085"/>
       <w:r>
         <w:lastRenderedPageBreak/>
         <w:t>.NET Implementationen</w:t>
       </w:r>
-      <w:bookmarkEnd w:id="38"/>
+      <w:bookmarkEnd w:id="39"/>
     </w:p>
     <w:p/>
     <w:p/>
@@ -5250,11 +5215,11 @@
       <w:pPr>
         <w:pStyle w:val="berschrift3"/>
       </w:pPr>
-      <w:bookmarkStart w:id="39" w:name="_Toc503189803"/>
+      <w:bookmarkStart w:id="40" w:name="_Toc503191086"/>
       <w:r>
         <w:t>.NET Framework</w:t>
       </w:r>
-      <w:bookmarkEnd w:id="39"/>
+      <w:bookmarkEnd w:id="40"/>
     </w:p>
     <w:p>
       <w:pPr>
@@ -5285,11 +5250,11 @@
       <w:pPr>
         <w:pStyle w:val="berschrift3"/>
       </w:pPr>
-      <w:bookmarkStart w:id="40" w:name="_Toc503189804"/>
+      <w:bookmarkStart w:id="41" w:name="_Toc503191087"/>
       <w:r>
         <w:t>.NET Standard</w:t>
       </w:r>
-      <w:bookmarkEnd w:id="40"/>
+      <w:bookmarkEnd w:id="41"/>
     </w:p>
     <w:p>
       <w:pPr>
@@ -5328,11 +5293,11 @@
       <w:pPr>
         <w:pStyle w:val="berschrift3"/>
       </w:pPr>
-      <w:bookmarkStart w:id="41" w:name="_Toc503189805"/>
+      <w:bookmarkStart w:id="42" w:name="_Toc503191088"/>
       <w:r>
         <w:t>UWP</w:t>
       </w:r>
-      <w:bookmarkEnd w:id="41"/>
+      <w:bookmarkEnd w:id="42"/>
     </w:p>
     <w:p>
       <w:pPr>
@@ -5356,16 +5321,16 @@
       <w:pPr>
         <w:pStyle w:val="berschrift1"/>
       </w:pPr>
-      <w:bookmarkStart w:id="42" w:name="_Toc500774289"/>
-      <w:bookmarkStart w:id="43" w:name="_Toc502761904"/>
-      <w:bookmarkStart w:id="44" w:name="_Toc503189806"/>
+      <w:bookmarkStart w:id="43" w:name="_Toc500774289"/>
+      <w:bookmarkStart w:id="44" w:name="_Toc502761904"/>
+      <w:bookmarkStart w:id="45" w:name="_Toc503191089"/>
       <w:r>
         <w:lastRenderedPageBreak/>
         <w:t>Bibliotheken und Tools</w:t>
       </w:r>
-      <w:bookmarkEnd w:id="42"/>
       <w:bookmarkEnd w:id="43"/>
       <w:bookmarkEnd w:id="44"/>
+      <w:bookmarkEnd w:id="45"/>
     </w:p>
     <w:p/>
     <w:p/>
@@ -5618,13 +5583,13 @@
       <w:pPr>
         <w:pStyle w:val="berschrift2"/>
       </w:pPr>
-      <w:bookmarkStart w:id="45" w:name="_Toc502761905"/>
-      <w:bookmarkStart w:id="46" w:name="_Toc503189807"/>
+      <w:bookmarkStart w:id="46" w:name="_Toc502761905"/>
+      <w:bookmarkStart w:id="47" w:name="_Toc503191090"/>
       <w:r>
         <w:t>Markers</w:t>
       </w:r>
-      <w:bookmarkEnd w:id="45"/>
       <w:bookmarkEnd w:id="46"/>
+      <w:bookmarkEnd w:id="47"/>
     </w:p>
     <w:p>
       <w:pPr>
@@ -5659,13 +5624,13 @@
       <w:pPr>
         <w:pStyle w:val="berschrift3"/>
       </w:pPr>
-      <w:bookmarkStart w:id="47" w:name="_Toc503189808"/>
+      <w:bookmarkStart w:id="48" w:name="_Toc503191091"/>
       <w:r>
         <w:rPr>
           <w:noProof/>
         </w:rPr>
         <w:drawing>
-          <wp:anchor distT="0" distB="0" distL="114300" distR="114300" simplePos="0" relativeHeight="251616256" behindDoc="0" locked="0" layoutInCell="1" allowOverlap="1">
+          <wp:anchor distT="0" distB="0" distL="114300" distR="114300" simplePos="0" relativeHeight="251652096" behindDoc="0" locked="0" layoutInCell="1" allowOverlap="1">
             <wp:simplePos x="0" y="0"/>
             <wp:positionH relativeFrom="column">
               <wp:posOffset>4732020</wp:posOffset>
@@ -5729,7 +5694,7 @@
       <w:r>
         <w:t>VuMark</w:t>
       </w:r>
-      <w:bookmarkEnd w:id="47"/>
+      <w:bookmarkEnd w:id="48"/>
     </w:p>
     <w:p>
       <w:pPr>
@@ -5742,7 +5707,7 @@
         <mc:AlternateContent>
           <mc:Choice Requires="wps">
             <w:drawing>
-              <wp:anchor distT="0" distB="0" distL="114300" distR="114300" simplePos="0" relativeHeight="251686912" behindDoc="0" locked="0" layoutInCell="1" allowOverlap="1" wp14:anchorId="2685519A" wp14:editId="639856D0">
+              <wp:anchor distT="0" distB="0" distL="114300" distR="114300" simplePos="0" relativeHeight="251658240" behindDoc="0" locked="0" layoutInCell="1" allowOverlap="1" wp14:anchorId="2685519A" wp14:editId="639856D0">
                 <wp:simplePos x="0" y="0"/>
                 <wp:positionH relativeFrom="column">
                   <wp:posOffset>4632960</wp:posOffset>
@@ -5785,7 +5750,7 @@
                                 <w:lang w:val="de-DE"/>
                               </w:rPr>
                             </w:pPr>
-                            <w:bookmarkStart w:id="48" w:name="_Toc503189836"/>
+                            <w:bookmarkStart w:id="49" w:name="_Toc503191119"/>
                             <w:r>
                               <w:t xml:space="preserve">Abbildung </w:t>
                             </w:r>
@@ -5800,7 +5765,7 @@
                             <w:r>
                               <w:t>: VuMark</w:t>
                             </w:r>
-                            <w:bookmarkEnd w:id="48"/>
+                            <w:bookmarkEnd w:id="49"/>
                           </w:p>
                         </w:txbxContent>
                       </wps:txbx>
@@ -5828,7 +5793,7 @@
                 <v:stroke joinstyle="miter"/>
                 <v:path gradientshapeok="t" o:connecttype="rect"/>
               </v:shapetype>
-              <v:shape id="Textfeld 2" o:spid="_x0000_s1026" type="#_x0000_t202" style="position:absolute;margin-left:364.8pt;margin-top:51.75pt;width:88.45pt;height:19.8pt;z-index:251686912;visibility:visible;mso-wrap-style:square;mso-width-percent:0;mso-height-percent:0;mso-wrap-distance-left:9pt;mso-wrap-distance-top:0;mso-wrap-distance-right:9pt;mso-wrap-distance-bottom:0;mso-position-horizontal:absolute;mso-position-horizontal-relative:text;mso-position-vertical:absolute;mso-position-vertical-relative:text;mso-width-percent:0;mso-height-percent:0;mso-width-relative:margin;mso-height-relative:margin;v-text-anchor:top" o:gfxdata="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" stroked="f">
+              <v:shape id="Textfeld 2" o:spid="_x0000_s1026" type="#_x0000_t202" style="position:absolute;margin-left:364.8pt;margin-top:51.75pt;width:88.45pt;height:19.8pt;z-index:251658240;visibility:visible;mso-wrap-style:square;mso-width-percent:0;mso-height-percent:0;mso-wrap-distance-left:9pt;mso-wrap-distance-top:0;mso-wrap-distance-right:9pt;mso-wrap-distance-bottom:0;mso-position-horizontal:absolute;mso-position-horizontal-relative:text;mso-position-vertical:absolute;mso-position-vertical-relative:text;mso-width-percent:0;mso-height-percent:0;mso-width-relative:margin;mso-height-relative:margin;v-text-anchor:top" o:gfxdata="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" stroked="f">
                 <v:textbox inset="0,0,0,0">
                   <w:txbxContent>
                     <w:p>
@@ -5840,7 +5805,7 @@
                           <w:lang w:val="de-DE"/>
                         </w:rPr>
                       </w:pPr>
-                      <w:bookmarkStart w:id="49" w:name="_Toc503189836"/>
+                      <w:bookmarkStart w:id="50" w:name="_Toc503191119"/>
                       <w:r>
                         <w:t xml:space="preserve">Abbildung </w:t>
                       </w:r>
@@ -5855,7 +5820,7 @@
                       <w:r>
                         <w:t>: VuMark</w:t>
                       </w:r>
-                      <w:bookmarkEnd w:id="49"/>
+                      <w:bookmarkEnd w:id="50"/>
                     </w:p>
                   </w:txbxContent>
                 </v:textbox>
@@ -5898,11 +5863,11 @@
       <w:pPr>
         <w:pStyle w:val="berschrift3"/>
       </w:pPr>
-      <w:bookmarkStart w:id="50" w:name="_Toc503189809"/>
+      <w:bookmarkStart w:id="51" w:name="_Toc503191092"/>
       <w:r>
         <w:t>Apriltag</w:t>
       </w:r>
-      <w:bookmarkEnd w:id="50"/>
+      <w:bookmarkEnd w:id="51"/>
     </w:p>
     <w:p>
       <w:pPr>
@@ -5913,7 +5878,7 @@
           <w:noProof/>
         </w:rPr>
         <w:drawing>
-          <wp:anchor distT="0" distB="0" distL="114300" distR="114300" simplePos="0" relativeHeight="251570176" behindDoc="1" locked="0" layoutInCell="1" allowOverlap="1">
+          <wp:anchor distT="0" distB="0" distL="114300" distR="114300" simplePos="0" relativeHeight="251648000" behindDoc="1" locked="0" layoutInCell="1" allowOverlap="1">
             <wp:simplePos x="0" y="0"/>
             <wp:positionH relativeFrom="column">
               <wp:posOffset>5118100</wp:posOffset>
@@ -6022,13 +5987,13 @@
       <w:pPr>
         <w:pStyle w:val="berschrift3"/>
       </w:pPr>
-      <w:bookmarkStart w:id="51" w:name="_Toc503189810"/>
+      <w:bookmarkStart w:id="52" w:name="_Toc503191093"/>
       <w:r>
         <w:rPr>
           <w:noProof/>
         </w:rPr>
         <w:drawing>
-          <wp:anchor distT="0" distB="0" distL="114300" distR="114300" simplePos="0" relativeHeight="251641856" behindDoc="0" locked="0" layoutInCell="1" allowOverlap="1">
+          <wp:anchor distT="0" distB="0" distL="114300" distR="114300" simplePos="0" relativeHeight="251654144" behindDoc="0" locked="0" layoutInCell="1" allowOverlap="1">
             <wp:simplePos x="0" y="0"/>
             <wp:positionH relativeFrom="column">
               <wp:posOffset>5117465</wp:posOffset>
@@ -6091,7 +6056,7 @@
         <mc:AlternateContent>
           <mc:Choice Requires="wps">
             <w:drawing>
-              <wp:anchor distT="0" distB="0" distL="114300" distR="114300" simplePos="0" relativeHeight="251712512" behindDoc="0" locked="0" layoutInCell="1" allowOverlap="1" wp14:anchorId="4104A815" wp14:editId="6AB0FFAC">
+              <wp:anchor distT="0" distB="0" distL="114300" distR="114300" simplePos="0" relativeHeight="251660288" behindDoc="0" locked="0" layoutInCell="1" allowOverlap="1" wp14:anchorId="4104A815" wp14:editId="6AB0FFAC">
                 <wp:simplePos x="0" y="0"/>
                 <wp:positionH relativeFrom="column">
                   <wp:posOffset>5286375</wp:posOffset>
@@ -6133,7 +6098,7 @@
                                 <w:szCs w:val="24"/>
                               </w:rPr>
                             </w:pPr>
-                            <w:bookmarkStart w:id="52" w:name="_Toc503189837"/>
+                            <w:bookmarkStart w:id="53" w:name="_Toc503191120"/>
                             <w:r>
                               <w:t xml:space="preserve">Abbildung </w:t>
                             </w:r>
@@ -6148,7 +6113,7 @@
                             <w:r>
                               <w:t>: Apriltag</w:t>
                             </w:r>
-                            <w:bookmarkEnd w:id="52"/>
+                            <w:bookmarkEnd w:id="53"/>
                           </w:p>
                         </w:txbxContent>
                       </wps:txbx>
@@ -6172,7 +6137,7 @@
           </mc:Choice>
           <mc:Fallback>
             <w:pict>
-              <v:shape w14:anchorId="4104A815" id="Textfeld 8" o:spid="_x0000_s1027" type="#_x0000_t202" style="position:absolute;left:0;text-align:left;margin-left:416.25pt;margin-top:11.35pt;width:52.55pt;height:21.95pt;z-index:251712512;visibility:visible;mso-wrap-style:square;mso-width-percent:0;mso-height-percent:0;mso-wrap-distance-left:9pt;mso-wrap-distance-top:0;mso-wrap-distance-right:9pt;mso-wrap-distance-bottom:0;mso-position-horizontal:absolute;mso-position-horizontal-relative:text;mso-position-vertical:absolute;mso-position-vertical-relative:text;mso-width-percent:0;mso-height-percent:0;mso-width-relative:margin;mso-height-relative:margin;v-text-anchor:top" o:gfxdata="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" stroked="f">
+              <v:shape w14:anchorId="4104A815" id="Textfeld 8" o:spid="_x0000_s1027" type="#_x0000_t202" style="position:absolute;left:0;text-align:left;margin-left:416.25pt;margin-top:11.35pt;width:52.55pt;height:21.95pt;z-index:251660288;visibility:visible;mso-wrap-style:square;mso-width-percent:0;mso-height-percent:0;mso-wrap-distance-left:9pt;mso-wrap-distance-top:0;mso-wrap-distance-right:9pt;mso-wrap-distance-bottom:0;mso-position-horizontal:absolute;mso-position-horizontal-relative:text;mso-position-vertical:absolute;mso-position-vertical-relative:text;mso-width-percent:0;mso-height-percent:0;mso-width-relative:margin;mso-height-relative:margin;v-text-anchor:top" o:gfxdata="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" stroked="f">
                 <v:textbox inset="0,0,0,0">
                   <w:txbxContent>
                     <w:p>
@@ -6183,7 +6148,7 @@
                           <w:szCs w:val="24"/>
                         </w:rPr>
                       </w:pPr>
-                      <w:bookmarkStart w:id="53" w:name="_Toc503189837"/>
+                      <w:bookmarkStart w:id="54" w:name="_Toc503191120"/>
                       <w:r>
                         <w:t xml:space="preserve">Abbildung </w:t>
                       </w:r>
@@ -6198,7 +6163,7 @@
                       <w:r>
                         <w:t>: Apriltag</w:t>
                       </w:r>
-                      <w:bookmarkEnd w:id="53"/>
+                      <w:bookmarkEnd w:id="54"/>
                     </w:p>
                   </w:txbxContent>
                 </v:textbox>
@@ -6211,7 +6176,7 @@
       <w:r>
         <w:t>Barcode</w:t>
       </w:r>
-      <w:bookmarkEnd w:id="51"/>
+      <w:bookmarkEnd w:id="52"/>
     </w:p>
     <w:p>
       <w:pPr>
@@ -6224,7 +6189,7 @@
         <mc:AlternateContent>
           <mc:Choice Requires="wps">
             <w:drawing>
-              <wp:anchor distT="0" distB="0" distL="114300" distR="114300" simplePos="0" relativeHeight="251753472" behindDoc="0" locked="0" layoutInCell="1" allowOverlap="1" wp14:anchorId="2B7B4C9B" wp14:editId="34369600">
+              <wp:anchor distT="0" distB="0" distL="114300" distR="114300" simplePos="0" relativeHeight="251664384" behindDoc="0" locked="0" layoutInCell="1" allowOverlap="1" wp14:anchorId="2B7B4C9B" wp14:editId="34369600">
                 <wp:simplePos x="0" y="0"/>
                 <wp:positionH relativeFrom="column">
                   <wp:posOffset>5233035</wp:posOffset>
@@ -6266,7 +6231,7 @@
                                 <w:szCs w:val="24"/>
                               </w:rPr>
                             </w:pPr>
-                            <w:bookmarkStart w:id="54" w:name="_Toc503189838"/>
+                            <w:bookmarkStart w:id="55" w:name="_Toc503191121"/>
                             <w:r>
                               <w:t xml:space="preserve">Abbildung </w:t>
                             </w:r>
@@ -6281,7 +6246,7 @@
                             <w:r>
                               <w:t>: Barcode</w:t>
                             </w:r>
-                            <w:bookmarkEnd w:id="54"/>
+                            <w:bookmarkEnd w:id="55"/>
                           </w:p>
                         </w:txbxContent>
                       </wps:txbx>
@@ -6305,7 +6270,7 @@
           </mc:Choice>
           <mc:Fallback>
             <w:pict>
-              <v:shape w14:anchorId="2B7B4C9B" id="Textfeld 9" o:spid="_x0000_s1028" type="#_x0000_t202" style="position:absolute;margin-left:412.05pt;margin-top:38.45pt;width:52.35pt;height:23.15pt;z-index:251753472;visibility:visible;mso-wrap-style:square;mso-width-percent:0;mso-height-percent:0;mso-wrap-distance-left:9pt;mso-wrap-distance-top:0;mso-wrap-distance-right:9pt;mso-wrap-distance-bottom:0;mso-position-horizontal:absolute;mso-position-horizontal-relative:text;mso-position-vertical:absolute;mso-position-vertical-relative:text;mso-width-percent:0;mso-height-percent:0;mso-width-relative:margin;mso-height-relative:margin;v-text-anchor:top" o:gfxdata="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" stroked="f">
+              <v:shape w14:anchorId="2B7B4C9B" id="Textfeld 9" o:spid="_x0000_s1028" type="#_x0000_t202" style="position:absolute;margin-left:412.05pt;margin-top:38.45pt;width:52.35pt;height:23.15pt;z-index:251664384;visibility:visible;mso-wrap-style:square;mso-width-percent:0;mso-height-percent:0;mso-wrap-distance-left:9pt;mso-wrap-distance-top:0;mso-wrap-distance-right:9pt;mso-wrap-distance-bottom:0;mso-position-horizontal:absolute;mso-position-horizontal-relative:text;mso-position-vertical:absolute;mso-position-vertical-relative:text;mso-width-percent:0;mso-height-percent:0;mso-width-relative:margin;mso-height-relative:margin;v-text-anchor:top" o:gfxdata="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" stroked="f">
                 <v:textbox inset="0,0,0,0">
                   <w:txbxContent>
                     <w:p>
@@ -6316,7 +6281,7 @@
                           <w:szCs w:val="24"/>
                         </w:rPr>
                       </w:pPr>
-                      <w:bookmarkStart w:id="55" w:name="_Toc503189838"/>
+                      <w:bookmarkStart w:id="56" w:name="_Toc503191121"/>
                       <w:r>
                         <w:t xml:space="preserve">Abbildung </w:t>
                       </w:r>
@@ -6331,7 +6296,7 @@
                       <w:r>
                         <w:t>: Barcode</w:t>
                       </w:r>
-                      <w:bookmarkEnd w:id="55"/>
+                      <w:bookmarkEnd w:id="56"/>
                     </w:p>
                   </w:txbxContent>
                 </v:textbox>
@@ -6391,13 +6356,13 @@
       <w:pPr>
         <w:pStyle w:val="berschrift3"/>
       </w:pPr>
-      <w:bookmarkStart w:id="56" w:name="_Toc503189811"/>
+      <w:bookmarkStart w:id="57" w:name="_Toc503191094"/>
       <w:r>
         <w:rPr>
           <w:noProof/>
         </w:rPr>
         <w:drawing>
-          <wp:anchor distT="0" distB="0" distL="114300" distR="114300" simplePos="0" relativeHeight="251663360" behindDoc="0" locked="0" layoutInCell="1" allowOverlap="1">
+          <wp:anchor distT="0" distB="0" distL="114300" distR="114300" simplePos="0" relativeHeight="251656192" behindDoc="0" locked="0" layoutInCell="1" allowOverlap="1">
             <wp:simplePos x="0" y="0"/>
             <wp:positionH relativeFrom="column">
               <wp:posOffset>5141793</wp:posOffset>
@@ -6456,7 +6421,7 @@
       <w:r>
         <w:t>QR Codes</w:t>
       </w:r>
-      <w:bookmarkEnd w:id="56"/>
+      <w:bookmarkEnd w:id="57"/>
     </w:p>
     <w:p>
       <w:pPr>
@@ -6469,7 +6434,7 @@
         <mc:AlternateContent>
           <mc:Choice Requires="wps">
             <w:drawing>
-              <wp:anchor distT="0" distB="0" distL="114300" distR="114300" simplePos="0" relativeHeight="251773952" behindDoc="0" locked="0" layoutInCell="1" allowOverlap="1" wp14:anchorId="6B4573BE" wp14:editId="62762207">
+              <wp:anchor distT="0" distB="0" distL="114300" distR="114300" simplePos="0" relativeHeight="251666432" behindDoc="0" locked="0" layoutInCell="1" allowOverlap="1" wp14:anchorId="6B4573BE" wp14:editId="62762207">
                 <wp:simplePos x="0" y="0"/>
                 <wp:positionH relativeFrom="column">
                   <wp:posOffset>5239078</wp:posOffset>
@@ -6516,7 +6481,7 @@
                                 <w:szCs w:val="26"/>
                               </w:rPr>
                             </w:pPr>
-                            <w:bookmarkStart w:id="57" w:name="_Toc503189839"/>
+                            <w:bookmarkStart w:id="58" w:name="_Toc503191122"/>
                             <w:r>
                               <w:t xml:space="preserve">Abbildung </w:t>
                             </w:r>
@@ -6531,7 +6496,7 @@
                             <w:r>
                               <w:t>: QR-Code</w:t>
                             </w:r>
-                            <w:bookmarkEnd w:id="57"/>
+                            <w:bookmarkEnd w:id="58"/>
                           </w:p>
                         </w:txbxContent>
                       </wps:txbx>
@@ -6552,7 +6517,7 @@
           </mc:Choice>
           <mc:Fallback>
             <w:pict>
-              <v:shape w14:anchorId="6B4573BE" id="Textfeld 10" o:spid="_x0000_s1029" type="#_x0000_t202" style="position:absolute;margin-left:412.55pt;margin-top:30.65pt;width:62.15pt;height:.05pt;z-index:251773952;visibility:visible;mso-wrap-style:square;mso-width-percent:0;mso-wrap-distance-left:9pt;mso-wrap-distance-top:0;mso-wrap-distance-right:9pt;mso-wrap-distance-bottom:0;mso-position-horizontal:absolute;mso-position-horizontal-relative:text;mso-position-vertical:absolute;mso-position-vertical-relative:text;mso-width-percent:0;mso-width-relative:margin;v-text-anchor:top" o:gfxdata="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" stroked="f">
+              <v:shape w14:anchorId="6B4573BE" id="Textfeld 10" o:spid="_x0000_s1029" type="#_x0000_t202" style="position:absolute;margin-left:412.55pt;margin-top:30.65pt;width:62.15pt;height:.05pt;z-index:251666432;visibility:visible;mso-wrap-style:square;mso-width-percent:0;mso-wrap-distance-left:9pt;mso-wrap-distance-top:0;mso-wrap-distance-right:9pt;mso-wrap-distance-bottom:0;mso-position-horizontal:absolute;mso-position-horizontal-relative:text;mso-position-vertical:absolute;mso-position-vertical-relative:text;mso-width-percent:0;mso-width-relative:margin;v-text-anchor:top" o:gfxdata="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" stroked="f">
                 <v:textbox style="mso-fit-shape-to-text:t" inset="0,0,0,0">
                   <w:txbxContent>
                     <w:p>
@@ -6568,7 +6533,7 @@
                           <w:szCs w:val="26"/>
                         </w:rPr>
                       </w:pPr>
-                      <w:bookmarkStart w:id="58" w:name="_Toc503189839"/>
+                      <w:bookmarkStart w:id="59" w:name="_Toc503191122"/>
                       <w:r>
                         <w:t xml:space="preserve">Abbildung </w:t>
                       </w:r>
@@ -6583,7 +6548,7 @@
                       <w:r>
                         <w:t>: QR-Code</w:t>
                       </w:r>
-                      <w:bookmarkEnd w:id="58"/>
+                      <w:bookmarkEnd w:id="59"/>
                     </w:p>
                   </w:txbxContent>
                 </v:textbox>
@@ -6646,11 +6611,11 @@
       <w:pPr>
         <w:pStyle w:val="berschrift3"/>
       </w:pPr>
-      <w:bookmarkStart w:id="59" w:name="_Toc503189812"/>
+      <w:bookmarkStart w:id="60" w:name="_Toc503191095"/>
       <w:r>
         <w:t>ARToolKit Marker</w:t>
       </w:r>
-      <w:bookmarkEnd w:id="59"/>
+      <w:bookmarkEnd w:id="60"/>
     </w:p>
     <w:p>
       <w:pPr>
@@ -6663,7 +6628,7 @@
         <mc:AlternateContent>
           <mc:Choice Requires="wps">
             <w:drawing>
-              <wp:anchor distT="0" distB="0" distL="114300" distR="114300" simplePos="0" relativeHeight="251796480" behindDoc="0" locked="0" layoutInCell="1" allowOverlap="1" wp14:anchorId="766D6631" wp14:editId="5DF64CD3">
+              <wp:anchor distT="0" distB="0" distL="114300" distR="114300" simplePos="0" relativeHeight="251668480" behindDoc="0" locked="0" layoutInCell="1" allowOverlap="1" wp14:anchorId="766D6631" wp14:editId="5DF64CD3">
                 <wp:simplePos x="0" y="0"/>
                 <wp:positionH relativeFrom="column">
                   <wp:posOffset>5257165</wp:posOffset>
@@ -6710,7 +6675,7 @@
                                 <w:szCs w:val="26"/>
                               </w:rPr>
                             </w:pPr>
-                            <w:bookmarkStart w:id="60" w:name="_Toc503189840"/>
+                            <w:bookmarkStart w:id="61" w:name="_Toc503191123"/>
                             <w:r>
                               <w:t xml:space="preserve">Abbildung </w:t>
                             </w:r>
@@ -6725,7 +6690,7 @@
                             <w:r>
                               <w:t>: Hiro Marker</w:t>
                             </w:r>
-                            <w:bookmarkEnd w:id="60"/>
+                            <w:bookmarkEnd w:id="61"/>
                           </w:p>
                         </w:txbxContent>
                       </wps:txbx>
@@ -6746,7 +6711,7 @@
           </mc:Choice>
           <mc:Fallback>
             <w:pict>
-              <v:shape w14:anchorId="766D6631" id="Textfeld 14" o:spid="_x0000_s1030" type="#_x0000_t202" style="position:absolute;margin-left:413.95pt;margin-top:84.15pt;width:65.8pt;height:.05pt;z-index:251796480;visibility:visible;mso-wrap-style:square;mso-width-percent:0;mso-wrap-distance-left:9pt;mso-wrap-distance-top:0;mso-wrap-distance-right:9pt;mso-wrap-distance-bottom:0;mso-position-horizontal:absolute;mso-position-horizontal-relative:text;mso-position-vertical:absolute;mso-position-vertical-relative:text;mso-width-percent:0;mso-width-relative:margin;v-text-anchor:top" o:gfxdata="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" stroked="f">
+              <v:shape w14:anchorId="766D6631" id="Textfeld 14" o:spid="_x0000_s1030" type="#_x0000_t202" style="position:absolute;margin-left:413.95pt;margin-top:84.15pt;width:65.8pt;height:.05pt;z-index:251668480;visibility:visible;mso-wrap-style:square;mso-width-percent:0;mso-wrap-distance-left:9pt;mso-wrap-distance-top:0;mso-wrap-distance-right:9pt;mso-wrap-distance-bottom:0;mso-position-horizontal:absolute;mso-position-horizontal-relative:text;mso-position-vertical:absolute;mso-position-vertical-relative:text;mso-width-percent:0;mso-width-relative:margin;v-text-anchor:top" o:gfxdata="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" stroked="f">
                 <v:textbox style="mso-fit-shape-to-text:t" inset="0,0,0,0">
                   <w:txbxContent>
                     <w:p>
@@ -6762,7 +6727,7 @@
                           <w:szCs w:val="26"/>
                         </w:rPr>
                       </w:pPr>
-                      <w:bookmarkStart w:id="61" w:name="_Toc503189840"/>
+                      <w:bookmarkStart w:id="62" w:name="_Toc503191123"/>
                       <w:r>
                         <w:t xml:space="preserve">Abbildung </w:t>
                       </w:r>
@@ -6777,7 +6742,7 @@
                       <w:r>
                         <w:t>: Hiro Marker</w:t>
                       </w:r>
-                      <w:bookmarkEnd w:id="61"/>
+                      <w:bookmarkEnd w:id="62"/>
                     </w:p>
                   </w:txbxContent>
                 </v:textbox>
@@ -6792,7 +6757,7 @@
           <w:noProof/>
         </w:rPr>
         <w:drawing>
-          <wp:anchor distT="0" distB="0" distL="114300" distR="114300" simplePos="0" relativeHeight="251543552" behindDoc="0" locked="0" layoutInCell="1" allowOverlap="1">
+          <wp:anchor distT="0" distB="0" distL="114300" distR="114300" simplePos="0" relativeHeight="251645952" behindDoc="0" locked="0" layoutInCell="1" allowOverlap="1">
             <wp:simplePos x="0" y="0"/>
             <wp:positionH relativeFrom="column">
               <wp:posOffset>5165958</wp:posOffset>
@@ -6873,11 +6838,11 @@
       <w:pPr>
         <w:pStyle w:val="berschrift3"/>
       </w:pPr>
-      <w:bookmarkStart w:id="62" w:name="_Toc503189813"/>
+      <w:bookmarkStart w:id="63" w:name="_Toc503191096"/>
       <w:r>
         <w:t>Aruco Marker</w:t>
       </w:r>
-      <w:bookmarkEnd w:id="62"/>
+      <w:bookmarkEnd w:id="63"/>
     </w:p>
     <w:p>
       <w:pPr>
@@ -6890,7 +6855,7 @@
         <mc:AlternateContent>
           <mc:Choice Requires="wps">
             <w:drawing>
-              <wp:anchor distT="0" distB="0" distL="114300" distR="114300" simplePos="0" relativeHeight="251732992" behindDoc="0" locked="0" layoutInCell="1" allowOverlap="1" wp14:anchorId="1DD7A45D" wp14:editId="74C94AE4">
+              <wp:anchor distT="0" distB="0" distL="114300" distR="114300" simplePos="0" relativeHeight="251662336" behindDoc="0" locked="0" layoutInCell="1" allowOverlap="1" wp14:anchorId="1DD7A45D" wp14:editId="74C94AE4">
                 <wp:simplePos x="0" y="0"/>
                 <wp:positionH relativeFrom="column">
                   <wp:posOffset>5274656</wp:posOffset>
@@ -6932,7 +6897,7 @@
                                 <w:szCs w:val="24"/>
                               </w:rPr>
                             </w:pPr>
-                            <w:bookmarkStart w:id="63" w:name="_Toc503189841"/>
+                            <w:bookmarkStart w:id="64" w:name="_Toc503191124"/>
                             <w:r>
                               <w:t xml:space="preserve">Abbildung </w:t>
                             </w:r>
@@ -6947,7 +6912,7 @@
                             <w:r>
                               <w:t>: Aruco Marker</w:t>
                             </w:r>
-                            <w:bookmarkEnd w:id="63"/>
+                            <w:bookmarkEnd w:id="64"/>
                           </w:p>
                         </w:txbxContent>
                       </wps:txbx>
@@ -6968,7 +6933,7 @@
           </mc:Choice>
           <mc:Fallback>
             <w:pict>
-              <v:shape w14:anchorId="1DD7A45D" id="Textfeld 22" o:spid="_x0000_s1031" type="#_x0000_t202" style="position:absolute;margin-left:415.35pt;margin-top:70.55pt;width:64pt;height:.05pt;z-index:251732992;visibility:visible;mso-wrap-style:square;mso-width-percent:0;mso-wrap-distance-left:9pt;mso-wrap-distance-top:0;mso-wrap-distance-right:9pt;mso-wrap-distance-bottom:0;mso-position-horizontal:absolute;mso-position-horizontal-relative:text;mso-position-vertical:absolute;mso-position-vertical-relative:text;mso-width-percent:0;mso-width-relative:margin;v-text-anchor:top" o:gfxdata="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" stroked="f">
+              <v:shape w14:anchorId="1DD7A45D" id="Textfeld 22" o:spid="_x0000_s1031" type="#_x0000_t202" style="position:absolute;margin-left:415.35pt;margin-top:70.55pt;width:64pt;height:.05pt;z-index:251662336;visibility:visible;mso-wrap-style:square;mso-width-percent:0;mso-wrap-distance-left:9pt;mso-wrap-distance-top:0;mso-wrap-distance-right:9pt;mso-wrap-distance-bottom:0;mso-position-horizontal:absolute;mso-position-horizontal-relative:text;mso-position-vertical:absolute;mso-position-vertical-relative:text;mso-width-percent:0;mso-width-relative:margin;v-text-anchor:top" o:gfxdata="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" stroked="f">
                 <v:textbox style="mso-fit-shape-to-text:t" inset="0,0,0,0">
                   <w:txbxContent>
                     <w:p>
@@ -6979,7 +6944,7 @@
                           <w:szCs w:val="24"/>
                         </w:rPr>
                       </w:pPr>
-                      <w:bookmarkStart w:id="64" w:name="_Toc503189841"/>
+                      <w:bookmarkStart w:id="65" w:name="_Toc503191124"/>
                       <w:r>
                         <w:t xml:space="preserve">Abbildung </w:t>
                       </w:r>
@@ -6994,7 +6959,7 @@
                       <w:r>
                         <w:t>: Aruco Marker</w:t>
                       </w:r>
-                      <w:bookmarkEnd w:id="64"/>
+                      <w:bookmarkEnd w:id="65"/>
                     </w:p>
                   </w:txbxContent>
                 </v:textbox>
@@ -7009,7 +6974,7 @@
           <w:noProof/>
         </w:rPr>
         <w:drawing>
-          <wp:anchor distT="0" distB="0" distL="114300" distR="114300" simplePos="0" relativeHeight="251590656" behindDoc="0" locked="0" layoutInCell="1" allowOverlap="1">
+          <wp:anchor distT="0" distB="0" distL="114300" distR="114300" simplePos="0" relativeHeight="251650048" behindDoc="0" locked="0" layoutInCell="1" allowOverlap="1">
             <wp:simplePos x="0" y="0"/>
             <wp:positionH relativeFrom="column">
               <wp:posOffset>5163878</wp:posOffset>
@@ -7085,16 +7050,16 @@
       <w:pPr>
         <w:pStyle w:val="berschrift2"/>
       </w:pPr>
-      <w:bookmarkStart w:id="65" w:name="_Toc500774290"/>
-      <w:bookmarkStart w:id="66" w:name="_Toc502761912"/>
-      <w:bookmarkStart w:id="67" w:name="_Toc500774294"/>
-      <w:bookmarkStart w:id="68" w:name="_Toc503189814"/>
+      <w:bookmarkStart w:id="66" w:name="_Toc500774290"/>
+      <w:bookmarkStart w:id="67" w:name="_Toc502761912"/>
+      <w:bookmarkStart w:id="68" w:name="_Toc500774294"/>
+      <w:bookmarkStart w:id="69" w:name="_Toc503191097"/>
       <w:r>
         <w:t>Bilderkennung</w:t>
       </w:r>
-      <w:bookmarkEnd w:id="65"/>
       <w:bookmarkEnd w:id="66"/>
-      <w:bookmarkEnd w:id="68"/>
+      <w:bookmarkEnd w:id="67"/>
+      <w:bookmarkEnd w:id="69"/>
     </w:p>
     <w:p>
       <w:r>
@@ -7105,13 +7070,13 @@
       <w:pPr>
         <w:pStyle w:val="berschrift3"/>
       </w:pPr>
-      <w:bookmarkStart w:id="69" w:name="_Toc502761913"/>
-      <w:bookmarkStart w:id="70" w:name="_Toc503189815"/>
+      <w:bookmarkStart w:id="70" w:name="_Toc502761913"/>
+      <w:bookmarkStart w:id="71" w:name="_Toc503191098"/>
       <w:r>
         <w:t>ARToolkit</w:t>
       </w:r>
-      <w:bookmarkEnd w:id="69"/>
       <w:bookmarkEnd w:id="70"/>
+      <w:bookmarkEnd w:id="71"/>
     </w:p>
     <w:p>
       <w:r>
@@ -7131,13 +7096,13 @@
       <w:pPr>
         <w:pStyle w:val="berschrift3"/>
       </w:pPr>
-      <w:bookmarkStart w:id="71" w:name="_Toc502761914"/>
-      <w:bookmarkStart w:id="72" w:name="_Toc503189816"/>
+      <w:bookmarkStart w:id="72" w:name="_Toc502761914"/>
+      <w:bookmarkStart w:id="73" w:name="_Toc503191099"/>
       <w:r>
         <w:t>Vuforia</w:t>
       </w:r>
-      <w:bookmarkEnd w:id="71"/>
       <w:bookmarkEnd w:id="72"/>
+      <w:bookmarkEnd w:id="73"/>
     </w:p>
     <w:p>
       <w:r>
@@ -7157,13 +7122,13 @@
       <w:pPr>
         <w:pStyle w:val="berschrift3"/>
       </w:pPr>
-      <w:bookmarkStart w:id="73" w:name="_Toc502761915"/>
-      <w:bookmarkStart w:id="74" w:name="_Toc503189817"/>
+      <w:bookmarkStart w:id="74" w:name="_Toc502761915"/>
+      <w:bookmarkStart w:id="75" w:name="_Toc503191100"/>
       <w:r>
         <w:t>OpenCVSharp</w:t>
       </w:r>
-      <w:bookmarkEnd w:id="73"/>
       <w:bookmarkEnd w:id="74"/>
+      <w:bookmarkEnd w:id="75"/>
     </w:p>
     <w:p>
       <w:r>
@@ -7183,14 +7148,14 @@
       <w:pPr>
         <w:pStyle w:val="berschrift3"/>
       </w:pPr>
-      <w:bookmarkStart w:id="75" w:name="_Toc502761916"/>
-      <w:bookmarkStart w:id="76" w:name="_Toc503189818"/>
+      <w:bookmarkStart w:id="76" w:name="_Toc502761916"/>
+      <w:bookmarkStart w:id="77" w:name="_Toc503191101"/>
       <w:r>
         <w:lastRenderedPageBreak/>
         <w:t>EmguCV</w:t>
       </w:r>
-      <w:bookmarkEnd w:id="75"/>
       <w:bookmarkEnd w:id="76"/>
+      <w:bookmarkEnd w:id="77"/>
     </w:p>
     <w:p>
       <w:r>
@@ -7210,13 +7175,13 @@
       <w:pPr>
         <w:pStyle w:val="berschrift2"/>
       </w:pPr>
-      <w:bookmarkStart w:id="77" w:name="_Toc502761917"/>
-      <w:bookmarkStart w:id="78" w:name="_Toc503189819"/>
+      <w:bookmarkStart w:id="78" w:name="_Toc502761917"/>
+      <w:bookmarkStart w:id="79" w:name="_Toc503191102"/>
       <w:r>
         <w:t>Actor - Implementierung</w:t>
       </w:r>
-      <w:bookmarkEnd w:id="77"/>
       <w:bookmarkEnd w:id="78"/>
+      <w:bookmarkEnd w:id="79"/>
     </w:p>
     <w:p>
       <w:r>
@@ -7228,13 +7193,13 @@
         <w:pStyle w:val="berschrift3"/>
         <w:spacing w:before="480"/>
       </w:pPr>
-      <w:bookmarkStart w:id="79" w:name="_Toc502761918"/>
-      <w:bookmarkStart w:id="80" w:name="_Toc503189820"/>
+      <w:bookmarkStart w:id="80" w:name="_Toc502761918"/>
+      <w:bookmarkStart w:id="81" w:name="_Toc503191103"/>
       <w:r>
         <w:t>Akka.NET</w:t>
       </w:r>
-      <w:bookmarkEnd w:id="79"/>
       <w:bookmarkEnd w:id="80"/>
+      <w:bookmarkEnd w:id="81"/>
     </w:p>
     <w:p>
       <w:r>
@@ -7264,13 +7229,13 @@
         <w:pStyle w:val="berschrift3"/>
         <w:spacing w:before="480"/>
       </w:pPr>
-      <w:bookmarkStart w:id="81" w:name="_Toc502761919"/>
-      <w:bookmarkStart w:id="82" w:name="_Toc503189821"/>
+      <w:bookmarkStart w:id="82" w:name="_Toc502761919"/>
+      <w:bookmarkStart w:id="83" w:name="_Toc503191104"/>
       <w:r>
         <w:t>Proto</w:t>
       </w:r>
-      <w:bookmarkEnd w:id="81"/>
       <w:bookmarkEnd w:id="82"/>
+      <w:bookmarkEnd w:id="83"/>
     </w:p>
     <w:p>
       <w:r>
@@ -7298,16 +7263,16 @@
       <w:pPr>
         <w:pStyle w:val="berschrift2"/>
       </w:pPr>
-      <w:bookmarkStart w:id="83" w:name="_Toc500774292"/>
-      <w:bookmarkStart w:id="84" w:name="_Toc502761920"/>
-      <w:bookmarkStart w:id="85" w:name="_Toc503189822"/>
+      <w:bookmarkStart w:id="84" w:name="_Toc500774292"/>
+      <w:bookmarkStart w:id="85" w:name="_Toc502761920"/>
+      <w:bookmarkStart w:id="86" w:name="_Toc503191105"/>
       <w:r>
         <w:lastRenderedPageBreak/>
         <w:t>Darstellung</w:t>
       </w:r>
-      <w:bookmarkEnd w:id="83"/>
       <w:bookmarkEnd w:id="84"/>
       <w:bookmarkEnd w:id="85"/>
+      <w:bookmarkEnd w:id="86"/>
     </w:p>
     <w:p>
       <w:r>
@@ -7322,16 +7287,16 @@
           <w:lang w:val="en-US"/>
         </w:rPr>
       </w:pPr>
-      <w:bookmarkStart w:id="86" w:name="_Toc502761921"/>
-      <w:bookmarkStart w:id="87" w:name="_Toc503189823"/>
+      <w:bookmarkStart w:id="87" w:name="_Toc502761921"/>
+      <w:bookmarkStart w:id="88" w:name="_Toc503191106"/>
       <w:r>
         <w:rPr>
           <w:lang w:val="en-US"/>
         </w:rPr>
         <w:t>Xamarin</w:t>
       </w:r>
-      <w:bookmarkEnd w:id="86"/>
       <w:bookmarkEnd w:id="87"/>
+      <w:bookmarkEnd w:id="88"/>
     </w:p>
     <w:p>
       <w:r>
@@ -7370,16 +7335,16 @@
           <w:lang w:val="de-DE"/>
         </w:rPr>
       </w:pPr>
-      <w:bookmarkStart w:id="88" w:name="_Toc502761922"/>
-      <w:bookmarkStart w:id="89" w:name="_Toc503189824"/>
+      <w:bookmarkStart w:id="89" w:name="_Toc502761922"/>
+      <w:bookmarkStart w:id="90" w:name="_Toc503191107"/>
       <w:r>
         <w:rPr>
           <w:lang w:val="de-DE"/>
         </w:rPr>
         <w:t>Unity</w:t>
       </w:r>
-      <w:bookmarkEnd w:id="88"/>
       <w:bookmarkEnd w:id="89"/>
+      <w:bookmarkEnd w:id="90"/>
     </w:p>
     <w:p>
       <w:r>
@@ -7433,13 +7398,13 @@
         <w:pStyle w:val="berschrift3"/>
         <w:spacing w:before="480"/>
       </w:pPr>
-      <w:bookmarkStart w:id="90" w:name="_Toc502761923"/>
-      <w:bookmarkStart w:id="91" w:name="_Toc503189825"/>
+      <w:bookmarkStart w:id="91" w:name="_Toc502761923"/>
+      <w:bookmarkStart w:id="92" w:name="_Toc503191108"/>
       <w:r>
         <w:t>UWP UI</w:t>
       </w:r>
-      <w:bookmarkEnd w:id="90"/>
       <w:bookmarkEnd w:id="91"/>
+      <w:bookmarkEnd w:id="92"/>
     </w:p>
     <w:p>
       <w:pPr>
@@ -7485,9 +7450,9 @@
       <w:pPr>
         <w:pStyle w:val="berschrift1"/>
       </w:pPr>
-      <w:bookmarkStart w:id="92" w:name="_Toc500774293"/>
-      <w:bookmarkStart w:id="93" w:name="_Toc502761924"/>
-      <w:bookmarkStart w:id="94" w:name="_Toc503189826"/>
+      <w:bookmarkStart w:id="93" w:name="_Toc500774293"/>
+      <w:bookmarkStart w:id="94" w:name="_Toc502761924"/>
+      <w:bookmarkStart w:id="95" w:name="_Toc503191109"/>
       <w:r>
         <w:lastRenderedPageBreak/>
         <w:t xml:space="preserve">Probleme </w:t>
@@ -7498,21 +7463,21 @@
       <w:r>
         <w:t xml:space="preserve"> der Entwicklung</w:t>
       </w:r>
-      <w:bookmarkEnd w:id="92"/>
       <w:bookmarkEnd w:id="93"/>
       <w:bookmarkEnd w:id="94"/>
+      <w:bookmarkEnd w:id="95"/>
     </w:p>
     <w:p>
       <w:pPr>
         <w:pStyle w:val="berschrift2"/>
       </w:pPr>
-      <w:bookmarkStart w:id="95" w:name="_Toc502761925"/>
-      <w:bookmarkStart w:id="96" w:name="_Toc503189827"/>
+      <w:bookmarkStart w:id="96" w:name="_Toc502761925"/>
+      <w:bookmarkStart w:id="97" w:name="_Toc503191110"/>
       <w:r>
         <w:t>Probleme mit dem Framework</w:t>
       </w:r>
-      <w:bookmarkEnd w:id="95"/>
       <w:bookmarkEnd w:id="96"/>
+      <w:bookmarkEnd w:id="97"/>
     </w:p>
     <w:p>
       <w:r>
@@ -7536,13 +7501,13 @@
       <w:pPr>
         <w:pStyle w:val="berschrift2"/>
       </w:pPr>
-      <w:bookmarkStart w:id="97" w:name="_Toc502761926"/>
-      <w:bookmarkStart w:id="98" w:name="_Toc503189828"/>
+      <w:bookmarkStart w:id="98" w:name="_Toc502761926"/>
+      <w:bookmarkStart w:id="99" w:name="_Toc503191111"/>
       <w:r>
         <w:t>Probleme mit Unity</w:t>
       </w:r>
-      <w:bookmarkEnd w:id="97"/>
       <w:bookmarkEnd w:id="98"/>
+      <w:bookmarkEnd w:id="99"/>
     </w:p>
     <w:p>
       <w:r>
@@ -7625,14 +7590,14 @@
       <w:pPr>
         <w:pStyle w:val="berschrift2"/>
       </w:pPr>
-      <w:bookmarkStart w:id="99" w:name="_Toc502761927"/>
-      <w:bookmarkStart w:id="100" w:name="_Toc503189829"/>
+      <w:bookmarkStart w:id="100" w:name="_Toc502761927"/>
+      <w:bookmarkStart w:id="101" w:name="_Toc503191112"/>
       <w:r>
         <w:lastRenderedPageBreak/>
         <w:t>Probleme mit den Bilderkennungsbibliotheken</w:t>
       </w:r>
-      <w:bookmarkEnd w:id="99"/>
       <w:bookmarkEnd w:id="100"/>
+      <w:bookmarkEnd w:id="101"/>
     </w:p>
     <w:p>
       <w:r>
@@ -7693,13 +7658,13 @@
       <w:pPr>
         <w:pStyle w:val="berschrift1"/>
       </w:pPr>
-      <w:bookmarkStart w:id="101" w:name="_Toc503189830"/>
+      <w:bookmarkStart w:id="102" w:name="_Toc503191113"/>
       <w:r>
         <w:lastRenderedPageBreak/>
         <w:t>Ergebnisse der Arbeit</w:t>
       </w:r>
-      <w:bookmarkEnd w:id="67"/>
-      <w:bookmarkEnd w:id="101"/>
+      <w:bookmarkEnd w:id="68"/>
+      <w:bookmarkEnd w:id="102"/>
     </w:p>
     <w:p/>
     <w:p/>
@@ -7802,7 +7767,7 @@
       <w:pPr>
         <w:pStyle w:val="Beschriftung"/>
       </w:pPr>
-      <w:bookmarkStart w:id="102" w:name="_Toc503189842"/>
+      <w:bookmarkStart w:id="103" w:name="_Toc503191125"/>
       <w:r>
         <w:t xml:space="preserve">Abbildung </w:t>
       </w:r>
@@ -7844,7 +7809,7 @@
       <w:r>
         <w:t>Webcam als Datenquelle</w:t>
       </w:r>
-      <w:bookmarkEnd w:id="102"/>
+      <w:bookmarkEnd w:id="103"/>
     </w:p>
     <w:p>
       <w:pPr>
@@ -7858,14 +7823,14 @@
       <w:pPr>
         <w:pStyle w:val="berschrift1"/>
       </w:pPr>
-      <w:bookmarkStart w:id="103" w:name="_Toc500774295"/>
-      <w:bookmarkStart w:id="104" w:name="_Toc503189831"/>
+      <w:bookmarkStart w:id="104" w:name="_Toc500774295"/>
+      <w:bookmarkStart w:id="105" w:name="_Toc503191114"/>
       <w:r>
         <w:lastRenderedPageBreak/>
         <w:t>Ausblick</w:t>
       </w:r>
-      <w:bookmarkEnd w:id="103"/>
       <w:bookmarkEnd w:id="104"/>
+      <w:bookmarkEnd w:id="105"/>
     </w:p>
     <w:p/>
     <w:p/>
@@ -7997,22 +7962,22 @@
       <w:pPr>
         <w:pStyle w:val="berschrift1"/>
       </w:pPr>
-      <w:bookmarkStart w:id="105" w:name="_Toc503189832"/>
+      <w:bookmarkStart w:id="106" w:name="_Toc503191115"/>
       <w:r>
         <w:lastRenderedPageBreak/>
         <w:t>Anhang</w:t>
       </w:r>
-      <w:bookmarkEnd w:id="105"/>
+      <w:bookmarkEnd w:id="106"/>
     </w:p>
     <w:p>
       <w:pPr>
         <w:pStyle w:val="berschrift2"/>
       </w:pPr>
-      <w:bookmarkStart w:id="106" w:name="_Toc503189833"/>
+      <w:bookmarkStart w:id="107" w:name="_Toc503191116"/>
       <w:r>
         <w:t>Abbildungsverzeichnis</w:t>
       </w:r>
-      <w:bookmarkEnd w:id="106"/>
+      <w:bookmarkEnd w:id="107"/>
     </w:p>
     <w:p>
       <w:pPr>
@@ -8034,7 +7999,7 @@
       <w:r>
         <w:fldChar w:fldCharType="separate"/>
       </w:r>
-      <w:hyperlink w:anchor="_Toc503189834" w:history="1">
+      <w:hyperlink w:anchor="_Toc503191117" w:history="1">
         <w:r>
           <w:rPr>
             <w:rStyle w:val="Hyperlink"/>
@@ -8061,7 +8026,7 @@
             <w:noProof/>
             <w:webHidden/>
           </w:rPr>
-          <w:instrText xml:space="preserve"> PAGEREF _Toc503189834 \h </w:instrText>
+          <w:instrText xml:space="preserve"> PAGEREF _Toc503191117 \h </w:instrText>
         </w:r>
         <w:r>
           <w:rPr>
@@ -8103,7 +8068,7 @@
           <w:lang w:val="en-GB" w:eastAsia="en-GB"/>
         </w:rPr>
       </w:pPr>
-      <w:hyperlink w:anchor="_Toc503189835" w:history="1">
+      <w:hyperlink w:anchor="_Toc503191118" w:history="1">
         <w:r>
           <w:rPr>
             <w:rStyle w:val="Hyperlink"/>
@@ -8130,7 +8095,7 @@
             <w:noProof/>
             <w:webHidden/>
           </w:rPr>
-          <w:instrText xml:space="preserve"> PAGEREF _Toc503189835 \h </w:instrText>
+          <w:instrText xml:space="preserve"> PAGEREF _Toc503191118 \h </w:instrText>
         </w:r>
         <w:r>
           <w:rPr>
@@ -8172,7 +8137,7 @@
           <w:lang w:val="en-GB" w:eastAsia="en-GB"/>
         </w:rPr>
       </w:pPr>
-      <w:hyperlink r:id="rId21" w:anchor="_Toc503189836" w:history="1">
+      <w:hyperlink r:id="rId21" w:anchor="_Toc503191119" w:history="1">
         <w:r>
           <w:rPr>
             <w:rStyle w:val="Hyperlink"/>
@@ -8199,7 +8164,7 @@
             <w:noProof/>
             <w:webHidden/>
           </w:rPr>
-          <w:instrText xml:space="preserve"> PAGEREF _Toc503189836 \h </w:instrText>
+          <w:instrText xml:space="preserve"> PAGEREF _Toc503191119 \h </w:instrText>
         </w:r>
         <w:r>
           <w:rPr>
@@ -8241,7 +8206,7 @@
           <w:lang w:val="en-GB" w:eastAsia="en-GB"/>
         </w:rPr>
       </w:pPr>
-      <w:hyperlink r:id="rId22" w:anchor="_Toc503189837" w:history="1">
+      <w:hyperlink r:id="rId22" w:anchor="_Toc503191120" w:history="1">
         <w:r>
           <w:rPr>
             <w:rStyle w:val="Hyperlink"/>
@@ -8268,7 +8233,7 @@
             <w:noProof/>
             <w:webHidden/>
           </w:rPr>
-          <w:instrText xml:space="preserve"> PAGEREF _Toc503189837 \h </w:instrText>
+          <w:instrText xml:space="preserve"> PAGEREF _Toc503191120 \h </w:instrText>
         </w:r>
         <w:r>
           <w:rPr>
@@ -8310,7 +8275,7 @@
           <w:lang w:val="en-GB" w:eastAsia="en-GB"/>
         </w:rPr>
       </w:pPr>
-      <w:hyperlink r:id="rId23" w:anchor="_Toc503189838" w:history="1">
+      <w:hyperlink r:id="rId23" w:anchor="_Toc503191121" w:history="1">
         <w:r>
           <w:rPr>
             <w:rStyle w:val="Hyperlink"/>
@@ -8337,7 +8302,7 @@
             <w:noProof/>
             <w:webHidden/>
           </w:rPr>
-          <w:instrText xml:space="preserve"> PAGEREF _Toc503189838 \h </w:instrText>
+          <w:instrText xml:space="preserve"> PAGEREF _Toc503191121 \h </w:instrText>
         </w:r>
         <w:r>
           <w:rPr>
@@ -8379,7 +8344,7 @@
           <w:lang w:val="en-GB" w:eastAsia="en-GB"/>
         </w:rPr>
       </w:pPr>
-      <w:hyperlink r:id="rId24" w:anchor="_Toc503189839" w:history="1">
+      <w:hyperlink r:id="rId24" w:anchor="_Toc503191122" w:history="1">
         <w:r>
           <w:rPr>
             <w:rStyle w:val="Hyperlink"/>
@@ -8406,7 +8371,7 @@
             <w:noProof/>
             <w:webHidden/>
           </w:rPr>
-          <w:instrText xml:space="preserve"> PAGEREF _Toc503189839 \h </w:instrText>
+          <w:instrText xml:space="preserve"> PAGEREF _Toc503191122 \h </w:instrText>
         </w:r>
         <w:r>
           <w:rPr>
@@ -8448,7 +8413,7 @@
           <w:lang w:val="en-GB" w:eastAsia="en-GB"/>
         </w:rPr>
       </w:pPr>
-      <w:hyperlink r:id="rId25" w:anchor="_Toc503189840" w:history="1">
+      <w:hyperlink r:id="rId25" w:anchor="_Toc503191123" w:history="1">
         <w:r>
           <w:rPr>
             <w:rStyle w:val="Hyperlink"/>
@@ -8475,7 +8440,7 @@
             <w:noProof/>
             <w:webHidden/>
           </w:rPr>
-          <w:instrText xml:space="preserve"> PAGEREF _Toc503189840 \h </w:instrText>
+          <w:instrText xml:space="preserve"> PAGEREF _Toc503191123 \h </w:instrText>
         </w:r>
         <w:r>
           <w:rPr>
@@ -8517,7 +8482,7 @@
           <w:lang w:val="en-GB" w:eastAsia="en-GB"/>
         </w:rPr>
       </w:pPr>
-      <w:hyperlink r:id="rId26" w:anchor="_Toc503189841" w:history="1">
+      <w:hyperlink r:id="rId26" w:anchor="_Toc503191124" w:history="1">
         <w:r>
           <w:rPr>
             <w:rStyle w:val="Hyperlink"/>
@@ -8544,7 +8509,7 @@
             <w:noProof/>
             <w:webHidden/>
           </w:rPr>
-          <w:instrText xml:space="preserve"> PAGEREF _Toc503189841 \h </w:instrText>
+          <w:instrText xml:space="preserve"> PAGEREF _Toc503191124 \h </w:instrText>
         </w:r>
         <w:r>
           <w:rPr>
@@ -8586,7 +8551,7 @@
           <w:lang w:val="en-GB" w:eastAsia="en-GB"/>
         </w:rPr>
       </w:pPr>
-      <w:hyperlink w:anchor="_Toc503189842" w:history="1">
+      <w:hyperlink w:anchor="_Toc503191125" w:history="1">
         <w:r>
           <w:rPr>
             <w:rStyle w:val="Hyperlink"/>
@@ -8613,7 +8578,7 @@
             <w:noProof/>
             <w:webHidden/>
           </w:rPr>
-          <w:instrText xml:space="preserve"> PAGEREF _Toc503189842 \h </w:instrText>
+          <w:instrText xml:space="preserve"> PAGEREF _Toc503191125 \h </w:instrText>
         </w:r>
         <w:r>
           <w:rPr>
@@ -8648,8 +8613,6 @@
       <w:r>
         <w:fldChar w:fldCharType="end"/>
       </w:r>
-      <w:bookmarkStart w:id="107" w:name="_GoBack"/>
-      <w:bookmarkEnd w:id="107"/>
     </w:p>
     <w:sectPr>
       <w:pgSz w:w="11906" w:h="16838"/>
@@ -8806,7 +8769,7 @@
             <w:rPr>
               <w:noProof/>
             </w:rPr>
-            <w:t>1</w:t>
+            <w:t>3</w:t>
           </w:r>
           <w:r>
             <w:fldChar w:fldCharType="end"/>
@@ -8819,7 +8782,7 @@
               <w:rPr>
                 <w:noProof/>
               </w:rPr>
-              <w:t>1.</w:t>
+              <w:t>17.</w:t>
             </w:r>
           </w:fldSimple>
         </w:p>
@@ -9649,7 +9612,7 @@
               <w:lang w:val="de-DE"/>
             </w:rPr>
             <w:drawing>
-              <wp:anchor distT="0" distB="0" distL="114300" distR="114300" simplePos="0" relativeHeight="251666432" behindDoc="0" locked="1" layoutInCell="1" allowOverlap="1" wp14:anchorId="46D85195" wp14:editId="73BE99D7">
+              <wp:anchor distT="0" distB="0" distL="114300" distR="114300" simplePos="0" relativeHeight="251657216" behindDoc="0" locked="1" layoutInCell="1" allowOverlap="1" wp14:anchorId="46D85195" wp14:editId="73BE99D7">
                 <wp:simplePos x="0" y="0"/>
                 <wp:positionH relativeFrom="margin">
                   <wp:posOffset>0</wp:posOffset>
@@ -11680,6 +11643,7 @@
   <w:style w:type="character" w:default="1" w:styleId="Absatz-Standardschriftart">
     <w:name w:val="Default Paragraph Font"/>
     <w:uiPriority w:val="1"/>
+    <w:semiHidden/>
     <w:unhideWhenUsed/>
   </w:style>
   <w:style w:type="table" w:default="1" w:styleId="NormaleTabelle">
@@ -11724,13 +11688,13 @@
     <w:next w:val="Standard"/>
     <w:autoRedefine/>
     <w:uiPriority w:val="39"/>
-    <w:rsid w:val="005A22DF"/>
+    <w:rsid w:val="00853622"/>
     <w:pPr>
       <w:tabs>
         <w:tab w:val="left" w:pos="369"/>
         <w:tab w:val="right" w:leader="dot" w:pos="9412"/>
       </w:tabs>
-      <w:spacing w:before="220"/>
+      <w:spacing w:before="220" w:line="160" w:lineRule="atLeast"/>
       <w:ind w:left="369" w:hanging="369"/>
     </w:pPr>
     <w:rPr>
@@ -11747,12 +11711,13 @@
     <w:next w:val="Standard"/>
     <w:autoRedefine/>
     <w:uiPriority w:val="39"/>
-    <w:rsid w:val="005A22DF"/>
+    <w:rsid w:val="006026E1"/>
     <w:pPr>
       <w:tabs>
         <w:tab w:val="left" w:pos="1106"/>
         <w:tab w:val="right" w:leader="dot" w:pos="9412"/>
       </w:tabs>
+      <w:spacing w:line="120" w:lineRule="atLeast"/>
       <w:ind w:left="908" w:hanging="539"/>
     </w:pPr>
     <w:rPr>
@@ -11767,13 +11732,15 @@
     <w:next w:val="Standard"/>
     <w:autoRedefine/>
     <w:uiPriority w:val="39"/>
-    <w:rsid w:val="005A22DF"/>
+    <w:rsid w:val="00853622"/>
     <w:pPr>
       <w:tabs>
         <w:tab w:val="left" w:pos="1701"/>
         <w:tab w:val="right" w:leader="dot" w:pos="9412"/>
       </w:tabs>
+      <w:spacing w:line="120" w:lineRule="atLeast"/>
       <w:ind w:left="1701" w:hanging="794"/>
+      <w:contextualSpacing/>
     </w:pPr>
     <w:rPr>
       <w:bCs/>
@@ -12865,7 +12832,7 @@
 </file>
 
 <file path=customXml/itemProps1.xml><?xml version="1.0" encoding="utf-8"?>
-<ds:datastoreItem xmlns:ds="http://schemas.openxmlformats.org/officeDocument/2006/customXml" ds:itemID="{9DCAEA27-6004-47F7-86FA-F3F619A97747}">
+<ds:datastoreItem xmlns:ds="http://schemas.openxmlformats.org/officeDocument/2006/customXml" ds:itemID="{1CC18276-523D-463E-831C-0F0029F74B18}">
   <ds:schemaRefs>
     <ds:schemaRef ds:uri="http://schemas.openxmlformats.org/officeDocument/2006/bibliography"/>
   </ds:schemaRefs>

</xml_diff>

<commit_message>
nun auch noch die verzeichnisse aktualisiert...
</commit_message>
<xml_diff>
--- a/Organisatorisches/Dokumentation/Bericht.docx
+++ b/Organisatorisches/Dokumentation/Bericht.docx
@@ -317,7 +317,7 @@
         </w:rPr>
         <w:fldChar w:fldCharType="separate"/>
       </w:r>
-      <w:hyperlink w:anchor="_Toc503191071" w:history="1">
+      <w:hyperlink w:anchor="_Toc503191613" w:history="1">
         <w:r>
           <w:rPr>
             <w:rStyle w:val="Hyperlink"/>
@@ -357,7 +357,7 @@
           <w:rPr>
             <w:webHidden/>
           </w:rPr>
-          <w:instrText xml:space="preserve"> PAGEREF _Toc503191071 \h </w:instrText>
+          <w:instrText xml:space="preserve"> PAGEREF _Toc503191613 \h </w:instrText>
         </w:r>
         <w:r>
           <w:rPr>
@@ -394,7 +394,7 @@
           <w:lang w:val="en-GB" w:eastAsia="en-GB"/>
         </w:rPr>
       </w:pPr>
-      <w:hyperlink w:anchor="_Toc503191072" w:history="1">
+      <w:hyperlink w:anchor="_Toc503191614" w:history="1">
         <w:r>
           <w:rPr>
             <w:rStyle w:val="Hyperlink"/>
@@ -432,7 +432,7 @@
           <w:rPr>
             <w:webHidden/>
           </w:rPr>
-          <w:instrText xml:space="preserve"> PAGEREF _Toc503191072 \h </w:instrText>
+          <w:instrText xml:space="preserve"> PAGEREF _Toc503191614 \h </w:instrText>
         </w:r>
         <w:r>
           <w:rPr>
@@ -469,7 +469,7 @@
           <w:lang w:val="en-GB" w:eastAsia="en-GB"/>
         </w:rPr>
       </w:pPr>
-      <w:hyperlink w:anchor="_Toc503191073" w:history="1">
+      <w:hyperlink w:anchor="_Toc503191615" w:history="1">
         <w:r>
           <w:rPr>
             <w:rStyle w:val="Hyperlink"/>
@@ -507,7 +507,7 @@
           <w:rPr>
             <w:webHidden/>
           </w:rPr>
-          <w:instrText xml:space="preserve"> PAGEREF _Toc503191073 \h </w:instrText>
+          <w:instrText xml:space="preserve"> PAGEREF _Toc503191615 \h </w:instrText>
         </w:r>
         <w:r>
           <w:rPr>
@@ -546,7 +546,7 @@
           <w:lang w:val="en-GB" w:eastAsia="en-GB"/>
         </w:rPr>
       </w:pPr>
-      <w:hyperlink w:anchor="_Toc503191074" w:history="1">
+      <w:hyperlink w:anchor="_Toc503191616" w:history="1">
         <w:r>
           <w:rPr>
             <w:rStyle w:val="Hyperlink"/>
@@ -586,7 +586,7 @@
           <w:rPr>
             <w:webHidden/>
           </w:rPr>
-          <w:instrText xml:space="preserve"> PAGEREF _Toc503191074 \h </w:instrText>
+          <w:instrText xml:space="preserve"> PAGEREF _Toc503191616 \h </w:instrText>
         </w:r>
         <w:r>
           <w:rPr>
@@ -603,7 +603,7 @@
           <w:rPr>
             <w:webHidden/>
           </w:rPr>
-          <w:t>4</w:t>
+          <w:t>3</w:t>
         </w:r>
         <w:r>
           <w:rPr>
@@ -625,7 +625,7 @@
           <w:lang w:val="en-GB" w:eastAsia="en-GB"/>
         </w:rPr>
       </w:pPr>
-      <w:hyperlink w:anchor="_Toc503191075" w:history="1">
+      <w:hyperlink w:anchor="_Toc503191617" w:history="1">
         <w:r>
           <w:rPr>
             <w:rStyle w:val="Hyperlink"/>
@@ -665,7 +665,7 @@
           <w:rPr>
             <w:webHidden/>
           </w:rPr>
-          <w:instrText xml:space="preserve"> PAGEREF _Toc503191075 \h </w:instrText>
+          <w:instrText xml:space="preserve"> PAGEREF _Toc503191617 \h </w:instrText>
         </w:r>
         <w:r>
           <w:rPr>
@@ -682,7 +682,7 @@
           <w:rPr>
             <w:webHidden/>
           </w:rPr>
-          <w:t>5</w:t>
+          <w:t>4</w:t>
         </w:r>
         <w:r>
           <w:rPr>
@@ -702,7 +702,7 @@
           <w:lang w:val="en-GB" w:eastAsia="en-GB"/>
         </w:rPr>
       </w:pPr>
-      <w:hyperlink w:anchor="_Toc503191076" w:history="1">
+      <w:hyperlink w:anchor="_Toc503191618" w:history="1">
         <w:r>
           <w:rPr>
             <w:rStyle w:val="Hyperlink"/>
@@ -740,7 +740,7 @@
           <w:rPr>
             <w:webHidden/>
           </w:rPr>
-          <w:instrText xml:space="preserve"> PAGEREF _Toc503191076 \h </w:instrText>
+          <w:instrText xml:space="preserve"> PAGEREF _Toc503191618 \h </w:instrText>
         </w:r>
         <w:r>
           <w:rPr>
@@ -757,7 +757,7 @@
           <w:rPr>
             <w:webHidden/>
           </w:rPr>
-          <w:t>5</w:t>
+          <w:t>4</w:t>
         </w:r>
         <w:r>
           <w:rPr>
@@ -777,7 +777,7 @@
           <w:lang w:val="en-GB" w:eastAsia="en-GB"/>
         </w:rPr>
       </w:pPr>
-      <w:hyperlink w:anchor="_Toc503191077" w:history="1">
+      <w:hyperlink w:anchor="_Toc503191619" w:history="1">
         <w:r>
           <w:rPr>
             <w:rStyle w:val="Hyperlink"/>
@@ -815,7 +815,7 @@
           <w:rPr>
             <w:webHidden/>
           </w:rPr>
-          <w:instrText xml:space="preserve"> PAGEREF _Toc503191077 \h </w:instrText>
+          <w:instrText xml:space="preserve"> PAGEREF _Toc503191619 \h </w:instrText>
         </w:r>
         <w:r>
           <w:rPr>
@@ -832,7 +832,7 @@
           <w:rPr>
             <w:webHidden/>
           </w:rPr>
-          <w:t>6</w:t>
+          <w:t>5</w:t>
         </w:r>
         <w:r>
           <w:rPr>
@@ -852,7 +852,7 @@
           <w:lang w:val="en-GB" w:eastAsia="en-GB"/>
         </w:rPr>
       </w:pPr>
-      <w:hyperlink w:anchor="_Toc503191078" w:history="1">
+      <w:hyperlink w:anchor="_Toc503191620" w:history="1">
         <w:r>
           <w:rPr>
             <w:rStyle w:val="Hyperlink"/>
@@ -890,7 +890,7 @@
           <w:rPr>
             <w:webHidden/>
           </w:rPr>
-          <w:instrText xml:space="preserve"> PAGEREF _Toc503191078 \h </w:instrText>
+          <w:instrText xml:space="preserve"> PAGEREF _Toc503191620 \h </w:instrText>
         </w:r>
         <w:r>
           <w:rPr>
@@ -907,7 +907,7 @@
           <w:rPr>
             <w:webHidden/>
           </w:rPr>
-          <w:t>6</w:t>
+          <w:t>5</w:t>
         </w:r>
         <w:r>
           <w:rPr>
@@ -928,7 +928,7 @@
           <w:lang w:val="en-GB" w:eastAsia="en-GB"/>
         </w:rPr>
       </w:pPr>
-      <w:hyperlink w:anchor="_Toc503191079" w:history="1">
+      <w:hyperlink w:anchor="_Toc503191621" w:history="1">
         <w:r>
           <w:rPr>
             <w:rStyle w:val="Hyperlink"/>
@@ -967,7 +967,7 @@
           <w:rPr>
             <w:webHidden/>
           </w:rPr>
-          <w:instrText xml:space="preserve"> PAGEREF _Toc503191079 \h </w:instrText>
+          <w:instrText xml:space="preserve"> PAGEREF _Toc503191621 \h </w:instrText>
         </w:r>
         <w:r>
           <w:rPr>
@@ -984,7 +984,7 @@
           <w:rPr>
             <w:webHidden/>
           </w:rPr>
-          <w:t>6</w:t>
+          <w:t>5</w:t>
         </w:r>
         <w:r>
           <w:rPr>
@@ -1005,7 +1005,7 @@
           <w:lang w:val="en-GB" w:eastAsia="en-GB"/>
         </w:rPr>
       </w:pPr>
-      <w:hyperlink w:anchor="_Toc503191080" w:history="1">
+      <w:hyperlink w:anchor="_Toc503191622" w:history="1">
         <w:r>
           <w:rPr>
             <w:rStyle w:val="Hyperlink"/>
@@ -1044,7 +1044,7 @@
           <w:rPr>
             <w:webHidden/>
           </w:rPr>
-          <w:instrText xml:space="preserve"> PAGEREF _Toc503191080 \h </w:instrText>
+          <w:instrText xml:space="preserve"> PAGEREF _Toc503191622 \h </w:instrText>
         </w:r>
         <w:r>
           <w:rPr>
@@ -1061,7 +1061,7 @@
           <w:rPr>
             <w:webHidden/>
           </w:rPr>
-          <w:t>6</w:t>
+          <w:t>5</w:t>
         </w:r>
         <w:r>
           <w:rPr>
@@ -1082,7 +1082,7 @@
           <w:lang w:val="en-GB" w:eastAsia="en-GB"/>
         </w:rPr>
       </w:pPr>
-      <w:hyperlink w:anchor="_Toc503191081" w:history="1">
+      <w:hyperlink w:anchor="_Toc503191623" w:history="1">
         <w:r>
           <w:rPr>
             <w:rStyle w:val="Hyperlink"/>
@@ -1121,7 +1121,7 @@
           <w:rPr>
             <w:webHidden/>
           </w:rPr>
-          <w:instrText xml:space="preserve"> PAGEREF _Toc503191081 \h </w:instrText>
+          <w:instrText xml:space="preserve"> PAGEREF _Toc503191623 \h </w:instrText>
         </w:r>
         <w:r>
           <w:rPr>
@@ -1138,7 +1138,7 @@
           <w:rPr>
             <w:webHidden/>
           </w:rPr>
-          <w:t>7</w:t>
+          <w:t>6</w:t>
         </w:r>
         <w:r>
           <w:rPr>
@@ -1159,7 +1159,7 @@
           <w:lang w:val="en-GB" w:eastAsia="en-GB"/>
         </w:rPr>
       </w:pPr>
-      <w:hyperlink w:anchor="_Toc503191082" w:history="1">
+      <w:hyperlink w:anchor="_Toc503191624" w:history="1">
         <w:r>
           <w:rPr>
             <w:rStyle w:val="Hyperlink"/>
@@ -1198,7 +1198,7 @@
           <w:rPr>
             <w:webHidden/>
           </w:rPr>
-          <w:instrText xml:space="preserve"> PAGEREF _Toc503191082 \h </w:instrText>
+          <w:instrText xml:space="preserve"> PAGEREF _Toc503191624 \h </w:instrText>
         </w:r>
         <w:r>
           <w:rPr>
@@ -1215,7 +1215,7 @@
           <w:rPr>
             <w:webHidden/>
           </w:rPr>
-          <w:t>7</w:t>
+          <w:t>6</w:t>
         </w:r>
         <w:r>
           <w:rPr>
@@ -1235,7 +1235,7 @@
           <w:lang w:val="en-GB" w:eastAsia="en-GB"/>
         </w:rPr>
       </w:pPr>
-      <w:hyperlink w:anchor="_Toc503191083" w:history="1">
+      <w:hyperlink w:anchor="_Toc503191625" w:history="1">
         <w:r>
           <w:rPr>
             <w:rStyle w:val="Hyperlink"/>
@@ -1273,7 +1273,7 @@
           <w:rPr>
             <w:webHidden/>
           </w:rPr>
-          <w:instrText xml:space="preserve"> PAGEREF _Toc503191083 \h </w:instrText>
+          <w:instrText xml:space="preserve"> PAGEREF _Toc503191625 \h </w:instrText>
         </w:r>
         <w:r>
           <w:rPr>
@@ -1290,7 +1290,7 @@
           <w:rPr>
             <w:webHidden/>
           </w:rPr>
-          <w:t>7</w:t>
+          <w:t>6</w:t>
         </w:r>
         <w:r>
           <w:rPr>
@@ -1310,7 +1310,7 @@
           <w:lang w:val="en-GB" w:eastAsia="en-GB"/>
         </w:rPr>
       </w:pPr>
-      <w:hyperlink w:anchor="_Toc503191084" w:history="1">
+      <w:hyperlink w:anchor="_Toc503191626" w:history="1">
         <w:r>
           <w:rPr>
             <w:rStyle w:val="Hyperlink"/>
@@ -1348,7 +1348,7 @@
           <w:rPr>
             <w:webHidden/>
           </w:rPr>
-          <w:instrText xml:space="preserve"> PAGEREF _Toc503191084 \h </w:instrText>
+          <w:instrText xml:space="preserve"> PAGEREF _Toc503191626 \h </w:instrText>
         </w:r>
         <w:r>
           <w:rPr>
@@ -1365,7 +1365,7 @@
           <w:rPr>
             <w:webHidden/>
           </w:rPr>
-          <w:t>7</w:t>
+          <w:t>6</w:t>
         </w:r>
         <w:r>
           <w:rPr>
@@ -1387,7 +1387,7 @@
           <w:lang w:val="en-GB" w:eastAsia="en-GB"/>
         </w:rPr>
       </w:pPr>
-      <w:hyperlink w:anchor="_Toc503191085" w:history="1">
+      <w:hyperlink w:anchor="_Toc503191627" w:history="1">
         <w:r>
           <w:rPr>
             <w:rStyle w:val="Hyperlink"/>
@@ -1427,7 +1427,7 @@
           <w:rPr>
             <w:webHidden/>
           </w:rPr>
-          <w:instrText xml:space="preserve"> PAGEREF _Toc503191085 \h </w:instrText>
+          <w:instrText xml:space="preserve"> PAGEREF _Toc503191627 \h </w:instrText>
         </w:r>
         <w:r>
           <w:rPr>
@@ -1444,7 +1444,7 @@
           <w:rPr>
             <w:webHidden/>
           </w:rPr>
-          <w:t>9</w:t>
+          <w:t>8</w:t>
         </w:r>
         <w:r>
           <w:rPr>
@@ -1465,7 +1465,7 @@
           <w:lang w:val="en-GB" w:eastAsia="en-GB"/>
         </w:rPr>
       </w:pPr>
-      <w:hyperlink w:anchor="_Toc503191086" w:history="1">
+      <w:hyperlink w:anchor="_Toc503191628" w:history="1">
         <w:r>
           <w:rPr>
             <w:rStyle w:val="Hyperlink"/>
@@ -1504,7 +1504,7 @@
           <w:rPr>
             <w:webHidden/>
           </w:rPr>
-          <w:instrText xml:space="preserve"> PAGEREF _Toc503191086 \h </w:instrText>
+          <w:instrText xml:space="preserve"> PAGEREF _Toc503191628 \h </w:instrText>
         </w:r>
         <w:r>
           <w:rPr>
@@ -1521,7 +1521,7 @@
           <w:rPr>
             <w:webHidden/>
           </w:rPr>
-          <w:t>9</w:t>
+          <w:t>8</w:t>
         </w:r>
         <w:r>
           <w:rPr>
@@ -1542,7 +1542,7 @@
           <w:lang w:val="en-GB" w:eastAsia="en-GB"/>
         </w:rPr>
       </w:pPr>
-      <w:hyperlink w:anchor="_Toc503191087" w:history="1">
+      <w:hyperlink w:anchor="_Toc503191629" w:history="1">
         <w:r>
           <w:rPr>
             <w:rStyle w:val="Hyperlink"/>
@@ -1581,7 +1581,7 @@
           <w:rPr>
             <w:webHidden/>
           </w:rPr>
-          <w:instrText xml:space="preserve"> PAGEREF _Toc503191087 \h </w:instrText>
+          <w:instrText xml:space="preserve"> PAGEREF _Toc503191629 \h </w:instrText>
         </w:r>
         <w:r>
           <w:rPr>
@@ -1598,7 +1598,7 @@
           <w:rPr>
             <w:webHidden/>
           </w:rPr>
-          <w:t>9</w:t>
+          <w:t>8</w:t>
         </w:r>
         <w:r>
           <w:rPr>
@@ -1619,7 +1619,7 @@
           <w:lang w:val="en-GB" w:eastAsia="en-GB"/>
         </w:rPr>
       </w:pPr>
-      <w:hyperlink w:anchor="_Toc503191088" w:history="1">
+      <w:hyperlink w:anchor="_Toc503191630" w:history="1">
         <w:r>
           <w:rPr>
             <w:rStyle w:val="Hyperlink"/>
@@ -1658,7 +1658,7 @@
           <w:rPr>
             <w:webHidden/>
           </w:rPr>
-          <w:instrText xml:space="preserve"> PAGEREF _Toc503191088 \h </w:instrText>
+          <w:instrText xml:space="preserve"> PAGEREF _Toc503191630 \h </w:instrText>
         </w:r>
         <w:r>
           <w:rPr>
@@ -1675,7 +1675,7 @@
           <w:rPr>
             <w:webHidden/>
           </w:rPr>
-          <w:t>9</w:t>
+          <w:t>8</w:t>
         </w:r>
         <w:r>
           <w:rPr>
@@ -1697,7 +1697,7 @@
           <w:lang w:val="en-GB" w:eastAsia="en-GB"/>
         </w:rPr>
       </w:pPr>
-      <w:hyperlink w:anchor="_Toc503191089" w:history="1">
+      <w:hyperlink w:anchor="_Toc503191631" w:history="1">
         <w:r>
           <w:rPr>
             <w:rStyle w:val="Hyperlink"/>
@@ -1737,7 +1737,7 @@
           <w:rPr>
             <w:webHidden/>
           </w:rPr>
-          <w:instrText xml:space="preserve"> PAGEREF _Toc503191089 \h </w:instrText>
+          <w:instrText xml:space="preserve"> PAGEREF _Toc503191631 \h </w:instrText>
         </w:r>
         <w:r>
           <w:rPr>
@@ -1754,7 +1754,7 @@
           <w:rPr>
             <w:webHidden/>
           </w:rPr>
-          <w:t>10</w:t>
+          <w:t>9</w:t>
         </w:r>
         <w:r>
           <w:rPr>
@@ -1774,7 +1774,7 @@
           <w:lang w:val="en-GB" w:eastAsia="en-GB"/>
         </w:rPr>
       </w:pPr>
-      <w:hyperlink w:anchor="_Toc503191090" w:history="1">
+      <w:hyperlink w:anchor="_Toc503191632" w:history="1">
         <w:r>
           <w:rPr>
             <w:rStyle w:val="Hyperlink"/>
@@ -1812,7 +1812,7 @@
           <w:rPr>
             <w:webHidden/>
           </w:rPr>
-          <w:instrText xml:space="preserve"> PAGEREF _Toc503191090 \h </w:instrText>
+          <w:instrText xml:space="preserve"> PAGEREF _Toc503191632 \h </w:instrText>
         </w:r>
         <w:r>
           <w:rPr>
@@ -1829,7 +1829,7 @@
           <w:rPr>
             <w:webHidden/>
           </w:rPr>
-          <w:t>10</w:t>
+          <w:t>9</w:t>
         </w:r>
         <w:r>
           <w:rPr>
@@ -1850,7 +1850,7 @@
           <w:lang w:val="en-GB" w:eastAsia="en-GB"/>
         </w:rPr>
       </w:pPr>
-      <w:hyperlink w:anchor="_Toc503191091" w:history="1">
+      <w:hyperlink w:anchor="_Toc503191633" w:history="1">
         <w:r>
           <w:rPr>
             <w:rStyle w:val="Hyperlink"/>
@@ -1889,7 +1889,7 @@
           <w:rPr>
             <w:webHidden/>
           </w:rPr>
-          <w:instrText xml:space="preserve"> PAGEREF _Toc503191091 \h </w:instrText>
+          <w:instrText xml:space="preserve"> PAGEREF _Toc503191633 \h </w:instrText>
         </w:r>
         <w:r>
           <w:rPr>
@@ -1906,7 +1906,7 @@
           <w:rPr>
             <w:webHidden/>
           </w:rPr>
-          <w:t>10</w:t>
+          <w:t>9</w:t>
         </w:r>
         <w:r>
           <w:rPr>
@@ -1927,7 +1927,7 @@
           <w:lang w:val="en-GB" w:eastAsia="en-GB"/>
         </w:rPr>
       </w:pPr>
-      <w:hyperlink w:anchor="_Toc503191092" w:history="1">
+      <w:hyperlink w:anchor="_Toc503191634" w:history="1">
         <w:r>
           <w:rPr>
             <w:rStyle w:val="Hyperlink"/>
@@ -1966,7 +1966,7 @@
           <w:rPr>
             <w:webHidden/>
           </w:rPr>
-          <w:instrText xml:space="preserve"> PAGEREF _Toc503191092 \h </w:instrText>
+          <w:instrText xml:space="preserve"> PAGEREF _Toc503191634 \h </w:instrText>
         </w:r>
         <w:r>
           <w:rPr>
@@ -1983,7 +1983,7 @@
           <w:rPr>
             <w:webHidden/>
           </w:rPr>
-          <w:t>11</w:t>
+          <w:t>10</w:t>
         </w:r>
         <w:r>
           <w:rPr>
@@ -2004,7 +2004,7 @@
           <w:lang w:val="en-GB" w:eastAsia="en-GB"/>
         </w:rPr>
       </w:pPr>
-      <w:hyperlink w:anchor="_Toc503191093" w:history="1">
+      <w:hyperlink w:anchor="_Toc503191635" w:history="1">
         <w:r>
           <w:rPr>
             <w:rStyle w:val="Hyperlink"/>
@@ -2043,7 +2043,7 @@
           <w:rPr>
             <w:webHidden/>
           </w:rPr>
-          <w:instrText xml:space="preserve"> PAGEREF _Toc503191093 \h </w:instrText>
+          <w:instrText xml:space="preserve"> PAGEREF _Toc503191635 \h </w:instrText>
         </w:r>
         <w:r>
           <w:rPr>
@@ -2060,7 +2060,7 @@
           <w:rPr>
             <w:webHidden/>
           </w:rPr>
-          <w:t>11</w:t>
+          <w:t>10</w:t>
         </w:r>
         <w:r>
           <w:rPr>
@@ -2081,7 +2081,7 @@
           <w:lang w:val="en-GB" w:eastAsia="en-GB"/>
         </w:rPr>
       </w:pPr>
-      <w:hyperlink w:anchor="_Toc503191094" w:history="1">
+      <w:hyperlink w:anchor="_Toc503191636" w:history="1">
         <w:r>
           <w:rPr>
             <w:rStyle w:val="Hyperlink"/>
@@ -2120,7 +2120,7 @@
           <w:rPr>
             <w:webHidden/>
           </w:rPr>
-          <w:instrText xml:space="preserve"> PAGEREF _Toc503191094 \h </w:instrText>
+          <w:instrText xml:space="preserve"> PAGEREF _Toc503191636 \h </w:instrText>
         </w:r>
         <w:r>
           <w:rPr>
@@ -2137,7 +2137,7 @@
           <w:rPr>
             <w:webHidden/>
           </w:rPr>
-          <w:t>11</w:t>
+          <w:t>10</w:t>
         </w:r>
         <w:r>
           <w:rPr>
@@ -2158,7 +2158,7 @@
           <w:lang w:val="en-GB" w:eastAsia="en-GB"/>
         </w:rPr>
       </w:pPr>
-      <w:hyperlink w:anchor="_Toc503191095" w:history="1">
+      <w:hyperlink w:anchor="_Toc503191637" w:history="1">
         <w:r>
           <w:rPr>
             <w:rStyle w:val="Hyperlink"/>
@@ -2197,7 +2197,7 @@
           <w:rPr>
             <w:webHidden/>
           </w:rPr>
-          <w:instrText xml:space="preserve"> PAGEREF _Toc503191095 \h </w:instrText>
+          <w:instrText xml:space="preserve"> PAGEREF _Toc503191637 \h </w:instrText>
         </w:r>
         <w:r>
           <w:rPr>
@@ -2214,7 +2214,7 @@
           <w:rPr>
             <w:webHidden/>
           </w:rPr>
-          <w:t>11</w:t>
+          <w:t>10</w:t>
         </w:r>
         <w:r>
           <w:rPr>
@@ -2235,7 +2235,7 @@
           <w:lang w:val="en-GB" w:eastAsia="en-GB"/>
         </w:rPr>
       </w:pPr>
-      <w:hyperlink w:anchor="_Toc503191096" w:history="1">
+      <w:hyperlink w:anchor="_Toc503191638" w:history="1">
         <w:r>
           <w:rPr>
             <w:rStyle w:val="Hyperlink"/>
@@ -2274,7 +2274,7 @@
           <w:rPr>
             <w:webHidden/>
           </w:rPr>
-          <w:instrText xml:space="preserve"> PAGEREF _Toc503191096 \h </w:instrText>
+          <w:instrText xml:space="preserve"> PAGEREF _Toc503191638 \h </w:instrText>
         </w:r>
         <w:r>
           <w:rPr>
@@ -2291,7 +2291,7 @@
           <w:rPr>
             <w:webHidden/>
           </w:rPr>
-          <w:t>11</w:t>
+          <w:t>10</w:t>
         </w:r>
         <w:r>
           <w:rPr>
@@ -2311,7 +2311,7 @@
           <w:lang w:val="en-GB" w:eastAsia="en-GB"/>
         </w:rPr>
       </w:pPr>
-      <w:hyperlink w:anchor="_Toc503191097" w:history="1">
+      <w:hyperlink w:anchor="_Toc503191639" w:history="1">
         <w:r>
           <w:rPr>
             <w:rStyle w:val="Hyperlink"/>
@@ -2349,7 +2349,7 @@
           <w:rPr>
             <w:webHidden/>
           </w:rPr>
-          <w:instrText xml:space="preserve"> PAGEREF _Toc503191097 \h </w:instrText>
+          <w:instrText xml:space="preserve"> PAGEREF _Toc503191639 \h </w:instrText>
         </w:r>
         <w:r>
           <w:rPr>
@@ -2366,7 +2366,7 @@
           <w:rPr>
             <w:webHidden/>
           </w:rPr>
-          <w:t>12</w:t>
+          <w:t>11</w:t>
         </w:r>
         <w:r>
           <w:rPr>
@@ -2387,7 +2387,7 @@
           <w:lang w:val="en-GB" w:eastAsia="en-GB"/>
         </w:rPr>
       </w:pPr>
-      <w:hyperlink w:anchor="_Toc503191098" w:history="1">
+      <w:hyperlink w:anchor="_Toc503191640" w:history="1">
         <w:r>
           <w:rPr>
             <w:rStyle w:val="Hyperlink"/>
@@ -2426,7 +2426,7 @@
           <w:rPr>
             <w:webHidden/>
           </w:rPr>
-          <w:instrText xml:space="preserve"> PAGEREF _Toc503191098 \h </w:instrText>
+          <w:instrText xml:space="preserve"> PAGEREF _Toc503191640 \h </w:instrText>
         </w:r>
         <w:r>
           <w:rPr>
@@ -2443,7 +2443,7 @@
           <w:rPr>
             <w:webHidden/>
           </w:rPr>
-          <w:t>12</w:t>
+          <w:t>11</w:t>
         </w:r>
         <w:r>
           <w:rPr>
@@ -2464,7 +2464,7 @@
           <w:lang w:val="en-GB" w:eastAsia="en-GB"/>
         </w:rPr>
       </w:pPr>
-      <w:hyperlink w:anchor="_Toc503191099" w:history="1">
+      <w:hyperlink w:anchor="_Toc503191641" w:history="1">
         <w:r>
           <w:rPr>
             <w:rStyle w:val="Hyperlink"/>
@@ -2503,7 +2503,7 @@
           <w:rPr>
             <w:webHidden/>
           </w:rPr>
-          <w:instrText xml:space="preserve"> PAGEREF _Toc503191099 \h </w:instrText>
+          <w:instrText xml:space="preserve"> PAGEREF _Toc503191641 \h </w:instrText>
         </w:r>
         <w:r>
           <w:rPr>
@@ -2520,7 +2520,7 @@
           <w:rPr>
             <w:webHidden/>
           </w:rPr>
-          <w:t>12</w:t>
+          <w:t>11</w:t>
         </w:r>
         <w:r>
           <w:rPr>
@@ -2541,7 +2541,7 @@
           <w:lang w:val="en-GB" w:eastAsia="en-GB"/>
         </w:rPr>
       </w:pPr>
-      <w:hyperlink w:anchor="_Toc503191100" w:history="1">
+      <w:hyperlink w:anchor="_Toc503191642" w:history="1">
         <w:r>
           <w:rPr>
             <w:rStyle w:val="Hyperlink"/>
@@ -2580,7 +2580,7 @@
           <w:rPr>
             <w:webHidden/>
           </w:rPr>
-          <w:instrText xml:space="preserve"> PAGEREF _Toc503191100 \h </w:instrText>
+          <w:instrText xml:space="preserve"> PAGEREF _Toc503191642 \h </w:instrText>
         </w:r>
         <w:r>
           <w:rPr>
@@ -2597,7 +2597,7 @@
           <w:rPr>
             <w:webHidden/>
           </w:rPr>
-          <w:t>12</w:t>
+          <w:t>11</w:t>
         </w:r>
         <w:r>
           <w:rPr>
@@ -2618,7 +2618,7 @@
           <w:lang w:val="en-GB" w:eastAsia="en-GB"/>
         </w:rPr>
       </w:pPr>
-      <w:hyperlink w:anchor="_Toc503191101" w:history="1">
+      <w:hyperlink w:anchor="_Toc503191643" w:history="1">
         <w:r>
           <w:rPr>
             <w:rStyle w:val="Hyperlink"/>
@@ -2657,7 +2657,7 @@
           <w:rPr>
             <w:webHidden/>
           </w:rPr>
-          <w:instrText xml:space="preserve"> PAGEREF _Toc503191101 \h </w:instrText>
+          <w:instrText xml:space="preserve"> PAGEREF _Toc503191643 \h </w:instrText>
         </w:r>
         <w:r>
           <w:rPr>
@@ -2674,7 +2674,7 @@
           <w:rPr>
             <w:webHidden/>
           </w:rPr>
-          <w:t>13</w:t>
+          <w:t>12</w:t>
         </w:r>
         <w:r>
           <w:rPr>
@@ -2694,7 +2694,7 @@
           <w:lang w:val="en-GB" w:eastAsia="en-GB"/>
         </w:rPr>
       </w:pPr>
-      <w:hyperlink w:anchor="_Toc503191102" w:history="1">
+      <w:hyperlink w:anchor="_Toc503191644" w:history="1">
         <w:r>
           <w:rPr>
             <w:rStyle w:val="Hyperlink"/>
@@ -2732,7 +2732,7 @@
           <w:rPr>
             <w:webHidden/>
           </w:rPr>
-          <w:instrText xml:space="preserve"> PAGEREF _Toc503191102 \h </w:instrText>
+          <w:instrText xml:space="preserve"> PAGEREF _Toc503191644 \h </w:instrText>
         </w:r>
         <w:r>
           <w:rPr>
@@ -2749,7 +2749,7 @@
           <w:rPr>
             <w:webHidden/>
           </w:rPr>
-          <w:t>13</w:t>
+          <w:t>12</w:t>
         </w:r>
         <w:r>
           <w:rPr>
@@ -2770,7 +2770,7 @@
           <w:lang w:val="en-GB" w:eastAsia="en-GB"/>
         </w:rPr>
       </w:pPr>
-      <w:hyperlink w:anchor="_Toc503191103" w:history="1">
+      <w:hyperlink w:anchor="_Toc503191645" w:history="1">
         <w:r>
           <w:rPr>
             <w:rStyle w:val="Hyperlink"/>
@@ -2809,7 +2809,7 @@
           <w:rPr>
             <w:webHidden/>
           </w:rPr>
-          <w:instrText xml:space="preserve"> PAGEREF _Toc503191103 \h </w:instrText>
+          <w:instrText xml:space="preserve"> PAGEREF _Toc503191645 \h </w:instrText>
         </w:r>
         <w:r>
           <w:rPr>
@@ -2826,7 +2826,7 @@
           <w:rPr>
             <w:webHidden/>
           </w:rPr>
-          <w:t>13</w:t>
+          <w:t>12</w:t>
         </w:r>
         <w:r>
           <w:rPr>
@@ -2847,7 +2847,7 @@
           <w:lang w:val="en-GB" w:eastAsia="en-GB"/>
         </w:rPr>
       </w:pPr>
-      <w:hyperlink w:anchor="_Toc503191104" w:history="1">
+      <w:hyperlink w:anchor="_Toc503191646" w:history="1">
         <w:r>
           <w:rPr>
             <w:rStyle w:val="Hyperlink"/>
@@ -2886,7 +2886,7 @@
           <w:rPr>
             <w:webHidden/>
           </w:rPr>
-          <w:instrText xml:space="preserve"> PAGEREF _Toc503191104 \h </w:instrText>
+          <w:instrText xml:space="preserve"> PAGEREF _Toc503191646 \h </w:instrText>
         </w:r>
         <w:r>
           <w:rPr>
@@ -2903,7 +2903,7 @@
           <w:rPr>
             <w:webHidden/>
           </w:rPr>
-          <w:t>13</w:t>
+          <w:t>12</w:t>
         </w:r>
         <w:r>
           <w:rPr>
@@ -2923,7 +2923,7 @@
           <w:lang w:val="en-GB" w:eastAsia="en-GB"/>
         </w:rPr>
       </w:pPr>
-      <w:hyperlink w:anchor="_Toc503191105" w:history="1">
+      <w:hyperlink w:anchor="_Toc503191647" w:history="1">
         <w:r>
           <w:rPr>
             <w:rStyle w:val="Hyperlink"/>
@@ -2961,7 +2961,7 @@
           <w:rPr>
             <w:webHidden/>
           </w:rPr>
-          <w:instrText xml:space="preserve"> PAGEREF _Toc503191105 \h </w:instrText>
+          <w:instrText xml:space="preserve"> PAGEREF _Toc503191647 \h </w:instrText>
         </w:r>
         <w:r>
           <w:rPr>
@@ -2978,7 +2978,7 @@
           <w:rPr>
             <w:webHidden/>
           </w:rPr>
-          <w:t>14</w:t>
+          <w:t>13</w:t>
         </w:r>
         <w:r>
           <w:rPr>
@@ -2999,7 +2999,7 @@
           <w:lang w:val="en-GB" w:eastAsia="en-GB"/>
         </w:rPr>
       </w:pPr>
-      <w:hyperlink w:anchor="_Toc503191106" w:history="1">
+      <w:hyperlink w:anchor="_Toc503191648" w:history="1">
         <w:r>
           <w:rPr>
             <w:rStyle w:val="Hyperlink"/>
@@ -3040,7 +3040,7 @@
           <w:rPr>
             <w:webHidden/>
           </w:rPr>
-          <w:instrText xml:space="preserve"> PAGEREF _Toc503191106 \h </w:instrText>
+          <w:instrText xml:space="preserve"> PAGEREF _Toc503191648 \h </w:instrText>
         </w:r>
         <w:r>
           <w:rPr>
@@ -3057,7 +3057,7 @@
           <w:rPr>
             <w:webHidden/>
           </w:rPr>
-          <w:t>14</w:t>
+          <w:t>13</w:t>
         </w:r>
         <w:r>
           <w:rPr>
@@ -3078,7 +3078,7 @@
           <w:lang w:val="en-GB" w:eastAsia="en-GB"/>
         </w:rPr>
       </w:pPr>
-      <w:hyperlink w:anchor="_Toc503191107" w:history="1">
+      <w:hyperlink w:anchor="_Toc503191649" w:history="1">
         <w:r>
           <w:rPr>
             <w:rStyle w:val="Hyperlink"/>
@@ -3119,7 +3119,7 @@
           <w:rPr>
             <w:webHidden/>
           </w:rPr>
-          <w:instrText xml:space="preserve"> PAGEREF _Toc503191107 \h </w:instrText>
+          <w:instrText xml:space="preserve"> PAGEREF _Toc503191649 \h </w:instrText>
         </w:r>
         <w:r>
           <w:rPr>
@@ -3136,7 +3136,7 @@
           <w:rPr>
             <w:webHidden/>
           </w:rPr>
-          <w:t>14</w:t>
+          <w:t>13</w:t>
         </w:r>
         <w:r>
           <w:rPr>
@@ -3157,7 +3157,7 @@
           <w:lang w:val="en-GB" w:eastAsia="en-GB"/>
         </w:rPr>
       </w:pPr>
-      <w:hyperlink w:anchor="_Toc503191108" w:history="1">
+      <w:hyperlink w:anchor="_Toc503191650" w:history="1">
         <w:r>
           <w:rPr>
             <w:rStyle w:val="Hyperlink"/>
@@ -3196,7 +3196,7 @@
           <w:rPr>
             <w:webHidden/>
           </w:rPr>
-          <w:instrText xml:space="preserve"> PAGEREF _Toc503191108 \h </w:instrText>
+          <w:instrText xml:space="preserve"> PAGEREF _Toc503191650 \h </w:instrText>
         </w:r>
         <w:r>
           <w:rPr>
@@ -3213,7 +3213,7 @@
           <w:rPr>
             <w:webHidden/>
           </w:rPr>
-          <w:t>14</w:t>
+          <w:t>13</w:t>
         </w:r>
         <w:r>
           <w:rPr>
@@ -3235,7 +3235,7 @@
           <w:lang w:val="en-GB" w:eastAsia="en-GB"/>
         </w:rPr>
       </w:pPr>
-      <w:hyperlink w:anchor="_Toc503191109" w:history="1">
+      <w:hyperlink w:anchor="_Toc503191651" w:history="1">
         <w:r>
           <w:rPr>
             <w:rStyle w:val="Hyperlink"/>
@@ -3275,7 +3275,7 @@
           <w:rPr>
             <w:webHidden/>
           </w:rPr>
-          <w:instrText xml:space="preserve"> PAGEREF _Toc503191109 \h </w:instrText>
+          <w:instrText xml:space="preserve"> PAGEREF _Toc503191651 \h </w:instrText>
         </w:r>
         <w:r>
           <w:rPr>
@@ -3292,7 +3292,7 @@
           <w:rPr>
             <w:webHidden/>
           </w:rPr>
-          <w:t>15</w:t>
+          <w:t>14</w:t>
         </w:r>
         <w:r>
           <w:rPr>
@@ -3312,7 +3312,7 @@
           <w:lang w:val="en-GB" w:eastAsia="en-GB"/>
         </w:rPr>
       </w:pPr>
-      <w:hyperlink w:anchor="_Toc503191110" w:history="1">
+      <w:hyperlink w:anchor="_Toc503191652" w:history="1">
         <w:r>
           <w:rPr>
             <w:rStyle w:val="Hyperlink"/>
@@ -3350,7 +3350,7 @@
           <w:rPr>
             <w:webHidden/>
           </w:rPr>
-          <w:instrText xml:space="preserve"> PAGEREF _Toc503191110 \h </w:instrText>
+          <w:instrText xml:space="preserve"> PAGEREF _Toc503191652 \h </w:instrText>
         </w:r>
         <w:r>
           <w:rPr>
@@ -3367,7 +3367,7 @@
           <w:rPr>
             <w:webHidden/>
           </w:rPr>
-          <w:t>15</w:t>
+          <w:t>14</w:t>
         </w:r>
         <w:r>
           <w:rPr>
@@ -3387,7 +3387,7 @@
           <w:lang w:val="en-GB" w:eastAsia="en-GB"/>
         </w:rPr>
       </w:pPr>
-      <w:hyperlink w:anchor="_Toc503191111" w:history="1">
+      <w:hyperlink w:anchor="_Toc503191653" w:history="1">
         <w:r>
           <w:rPr>
             <w:rStyle w:val="Hyperlink"/>
@@ -3425,7 +3425,7 @@
           <w:rPr>
             <w:webHidden/>
           </w:rPr>
-          <w:instrText xml:space="preserve"> PAGEREF _Toc503191111 \h </w:instrText>
+          <w:instrText xml:space="preserve"> PAGEREF _Toc503191653 \h </w:instrText>
         </w:r>
         <w:r>
           <w:rPr>
@@ -3442,7 +3442,7 @@
           <w:rPr>
             <w:webHidden/>
           </w:rPr>
-          <w:t>15</w:t>
+          <w:t>14</w:t>
         </w:r>
         <w:r>
           <w:rPr>
@@ -3462,7 +3462,7 @@
           <w:lang w:val="en-GB" w:eastAsia="en-GB"/>
         </w:rPr>
       </w:pPr>
-      <w:hyperlink w:anchor="_Toc503191112" w:history="1">
+      <w:hyperlink w:anchor="_Toc503191654" w:history="1">
         <w:r>
           <w:rPr>
             <w:rStyle w:val="Hyperlink"/>
@@ -3500,7 +3500,7 @@
           <w:rPr>
             <w:webHidden/>
           </w:rPr>
-          <w:instrText xml:space="preserve"> PAGEREF _Toc503191112 \h </w:instrText>
+          <w:instrText xml:space="preserve"> PAGEREF _Toc503191654 \h </w:instrText>
         </w:r>
         <w:r>
           <w:rPr>
@@ -3517,7 +3517,7 @@
           <w:rPr>
             <w:webHidden/>
           </w:rPr>
-          <w:t>16</w:t>
+          <w:t>15</w:t>
         </w:r>
         <w:r>
           <w:rPr>
@@ -3539,7 +3539,7 @@
           <w:lang w:val="en-GB" w:eastAsia="en-GB"/>
         </w:rPr>
       </w:pPr>
-      <w:hyperlink w:anchor="_Toc503191113" w:history="1">
+      <w:hyperlink w:anchor="_Toc503191655" w:history="1">
         <w:r>
           <w:rPr>
             <w:rStyle w:val="Hyperlink"/>
@@ -3579,7 +3579,7 @@
           <w:rPr>
             <w:webHidden/>
           </w:rPr>
-          <w:instrText xml:space="preserve"> PAGEREF _Toc503191113 \h </w:instrText>
+          <w:instrText xml:space="preserve"> PAGEREF _Toc503191655 \h </w:instrText>
         </w:r>
         <w:r>
           <w:rPr>
@@ -3596,7 +3596,7 @@
           <w:rPr>
             <w:webHidden/>
           </w:rPr>
-          <w:t>17</w:t>
+          <w:t>16</w:t>
         </w:r>
         <w:r>
           <w:rPr>
@@ -3618,7 +3618,7 @@
           <w:lang w:val="en-GB" w:eastAsia="en-GB"/>
         </w:rPr>
       </w:pPr>
-      <w:hyperlink w:anchor="_Toc503191114" w:history="1">
+      <w:hyperlink w:anchor="_Toc503191656" w:history="1">
         <w:r>
           <w:rPr>
             <w:rStyle w:val="Hyperlink"/>
@@ -3658,7 +3658,7 @@
           <w:rPr>
             <w:webHidden/>
           </w:rPr>
-          <w:instrText xml:space="preserve"> PAGEREF _Toc503191114 \h </w:instrText>
+          <w:instrText xml:space="preserve"> PAGEREF _Toc503191656 \h </w:instrText>
         </w:r>
         <w:r>
           <w:rPr>
@@ -3675,7 +3675,7 @@
           <w:rPr>
             <w:webHidden/>
           </w:rPr>
-          <w:t>18</w:t>
+          <w:t>17</w:t>
         </w:r>
         <w:r>
           <w:rPr>
@@ -3697,7 +3697,7 @@
           <w:lang w:val="en-GB" w:eastAsia="en-GB"/>
         </w:rPr>
       </w:pPr>
-      <w:hyperlink w:anchor="_Toc503191115" w:history="1">
+      <w:hyperlink w:anchor="_Toc503191657" w:history="1">
         <w:r>
           <w:rPr>
             <w:rStyle w:val="Hyperlink"/>
@@ -3737,7 +3737,7 @@
           <w:rPr>
             <w:webHidden/>
           </w:rPr>
-          <w:instrText xml:space="preserve"> PAGEREF _Toc503191115 \h </w:instrText>
+          <w:instrText xml:space="preserve"> PAGEREF _Toc503191657 \h </w:instrText>
         </w:r>
         <w:r>
           <w:rPr>
@@ -3774,7 +3774,7 @@
           <w:lang w:val="en-GB" w:eastAsia="en-GB"/>
         </w:rPr>
       </w:pPr>
-      <w:hyperlink w:anchor="_Toc503191116" w:history="1">
+      <w:hyperlink w:anchor="_Toc503191658" w:history="1">
         <w:r>
           <w:rPr>
             <w:rStyle w:val="Hyperlink"/>
@@ -3812,7 +3812,7 @@
           <w:rPr>
             <w:webHidden/>
           </w:rPr>
-          <w:instrText xml:space="preserve"> PAGEREF _Toc503191116 \h </w:instrText>
+          <w:instrText xml:space="preserve"> PAGEREF _Toc503191658 \h </w:instrText>
         </w:r>
         <w:r>
           <w:rPr>
@@ -3866,7 +3866,7 @@
       </w:pPr>
       <w:bookmarkStart w:id="4" w:name="_Toc502761886"/>
       <w:bookmarkStart w:id="5" w:name="_Toc500774278"/>
-      <w:bookmarkStart w:id="6" w:name="_Toc503191071"/>
+      <w:bookmarkStart w:id="6" w:name="_Toc503191613"/>
       <w:r>
         <w:lastRenderedPageBreak/>
         <w:t>Einleitung</w:t>
@@ -3879,7 +3879,7 @@
         <w:pStyle w:val="berschrift2"/>
       </w:pPr>
       <w:bookmarkStart w:id="7" w:name="_Toc502761887"/>
-      <w:bookmarkStart w:id="8" w:name="_Toc503191072"/>
+      <w:bookmarkStart w:id="8" w:name="_Toc503191614"/>
       <w:r>
         <w:t>Abstract</w:t>
       </w:r>
@@ -4006,7 +4006,7 @@
       </w:pPr>
       <w:bookmarkStart w:id="9" w:name="_Toc500774279"/>
       <w:bookmarkStart w:id="10" w:name="_Toc502761888"/>
-      <w:bookmarkStart w:id="11" w:name="_Toc503191073"/>
+      <w:bookmarkStart w:id="11" w:name="_Toc503191615"/>
       <w:r>
         <w:lastRenderedPageBreak/>
         <w:t>Use Case</w:t>
@@ -4169,8 +4169,6 @@
           <w:numId w:val="12"/>
         </w:numPr>
       </w:pPr>
-      <w:bookmarkStart w:id="12" w:name="_GoBack"/>
-      <w:bookmarkEnd w:id="12"/>
       <w:r>
         <w:t xml:space="preserve">Die </w:t>
       </w:r>
@@ -4222,12 +4220,12 @@
       <w:pPr>
         <w:pStyle w:val="berschrift1"/>
       </w:pPr>
-      <w:bookmarkStart w:id="13" w:name="_Toc503191074"/>
+      <w:bookmarkStart w:id="12" w:name="_Toc503191616"/>
       <w:r>
         <w:lastRenderedPageBreak/>
         <w:t>Entwicklungsmethode</w:t>
       </w:r>
-      <w:bookmarkEnd w:id="13"/>
+      <w:bookmarkEnd w:id="12"/>
     </w:p>
     <w:p/>
     <w:p/>
@@ -4286,31 +4284,31 @@
       <w:pPr>
         <w:pStyle w:val="berschrift1"/>
       </w:pPr>
-      <w:bookmarkStart w:id="14" w:name="_Toc502761895"/>
-      <w:bookmarkStart w:id="15" w:name="_Toc500774281"/>
-      <w:bookmarkStart w:id="16" w:name="_Toc503191075"/>
+      <w:bookmarkStart w:id="13" w:name="_Toc502761895"/>
+      <w:bookmarkStart w:id="14" w:name="_Toc500774281"/>
+      <w:bookmarkStart w:id="15" w:name="_Toc503191617"/>
       <w:r>
         <w:lastRenderedPageBreak/>
         <w:t>Systemdesign</w:t>
       </w:r>
+      <w:bookmarkEnd w:id="13"/>
+      <w:bookmarkEnd w:id="15"/>
+    </w:p>
+    <w:p>
+      <w:pPr>
+        <w:pStyle w:val="berschrift2"/>
+      </w:pPr>
+      <w:bookmarkStart w:id="16" w:name="_Toc502761896"/>
+      <w:bookmarkStart w:id="17" w:name="_Toc503191618"/>
+      <w:r>
+        <w:t>Actor</w:t>
+      </w:r>
       <w:bookmarkEnd w:id="14"/>
       <w:bookmarkEnd w:id="16"/>
-    </w:p>
-    <w:p>
-      <w:pPr>
-        <w:pStyle w:val="berschrift2"/>
-      </w:pPr>
-      <w:bookmarkStart w:id="17" w:name="_Toc502761896"/>
-      <w:bookmarkStart w:id="18" w:name="_Toc503191076"/>
-      <w:r>
-        <w:t>Actor</w:t>
-      </w:r>
-      <w:bookmarkEnd w:id="15"/>
+      <w:r>
+        <w:t xml:space="preserve"> Modell</w:t>
+      </w:r>
       <w:bookmarkEnd w:id="17"/>
-      <w:r>
-        <w:t xml:space="preserve"> Modell</w:t>
-      </w:r>
-      <w:bookmarkEnd w:id="18"/>
     </w:p>
     <w:p>
       <w:r>
@@ -4439,219 +4437,232 @@
       <w:pPr>
         <w:pStyle w:val="Beschriftung"/>
       </w:pPr>
-      <w:bookmarkStart w:id="19" w:name="_Toc503191117"/>
+      <w:bookmarkStart w:id="18" w:name="_Toc503191659"/>
       <w:r>
         <w:t xml:space="preserve">Abbildung </w:t>
       </w:r>
-      <w:fldSimple w:instr=" SEQ Abbildung \* ARABIC ">
-        <w:r>
-          <w:rPr>
-            <w:noProof/>
-          </w:rPr>
-          <w:t>1</w:t>
-        </w:r>
-      </w:fldSimple>
+      <w:r>
+        <w:fldChar w:fldCharType="begin"/>
+      </w:r>
+      <w:r>
+        <w:instrText xml:space="preserve"> SEQ Abbildung \* ARABIC </w:instrText>
+      </w:r>
+      <w:r>
+        <w:fldChar w:fldCharType="separate"/>
+      </w:r>
+      <w:r>
+        <w:rPr>
+          <w:noProof/>
+        </w:rPr>
+        <w:t>1</w:t>
+      </w:r>
+      <w:r>
+        <w:rPr>
+          <w:noProof/>
+        </w:rPr>
+        <w:fldChar w:fldCharType="end"/>
+      </w:r>
       <w:r>
         <w:t>:</w:t>
       </w:r>
       <w:r>
         <w:t xml:space="preserve"> Framework Diagramm auf High Level Ansicht</w:t>
       </w:r>
-      <w:bookmarkEnd w:id="19"/>
+      <w:bookmarkEnd w:id="18"/>
     </w:p>
     <w:p>
       <w:pPr>
         <w:pStyle w:val="berschrift2"/>
       </w:pPr>
-      <w:bookmarkStart w:id="20" w:name="_Toc500774283"/>
-      <w:bookmarkStart w:id="21" w:name="_Toc502761898"/>
-      <w:bookmarkStart w:id="22" w:name="_Toc503191077"/>
+      <w:bookmarkStart w:id="19" w:name="_Toc500774283"/>
+      <w:bookmarkStart w:id="20" w:name="_Toc502761898"/>
+      <w:bookmarkStart w:id="21" w:name="_Toc503191619"/>
       <w:r>
         <w:lastRenderedPageBreak/>
         <w:t>Initialisierung</w:t>
       </w:r>
+      <w:bookmarkEnd w:id="19"/>
       <w:bookmarkEnd w:id="20"/>
+      <w:r>
+        <w:t>svorgang des Frameworks</w:t>
+      </w:r>
       <w:bookmarkEnd w:id="21"/>
-      <w:r>
-        <w:t>svorgang des Frameworks</w:t>
+    </w:p>
+    <w:p>
+      <w:r>
+        <w:t xml:space="preserve">Zur Initialisierung erstellt der End-User </w:t>
+      </w:r>
+      <w:r>
+        <w:t>im Rendering Program (blaues Rechteck</w:t>
+      </w:r>
+      <w:r>
+        <w:t>)</w:t>
+      </w:r>
+      <w:r>
+        <w:t xml:space="preserve"> in der </w:t>
+      </w:r>
+      <w:r>
+        <w:t>zwei</w:t>
+      </w:r>
+      <w:r>
+        <w:t xml:space="preserve"> Objekte, die als Schnittstelle</w:t>
+      </w:r>
+      <w:r>
+        <w:t xml:space="preserve"> (grüne Ellipsen</w:t>
+      </w:r>
+      <w:r>
+        <w:t>)</w:t>
+      </w:r>
+      <w:r>
+        <w:rPr>
+          <w:rStyle w:val="Funotenzeichen"/>
+        </w:rPr>
+        <w:footnoteReference w:id="10"/>
+      </w:r>
+      <w:r>
+        <w:t xml:space="preserve"> </w:t>
+      </w:r>
+      <w:r>
+        <w:t>zwischen diesem und dem Framework</w:t>
+      </w:r>
+      <w:r>
+        <w:t xml:space="preserve"> (orange Rechtecke)</w:t>
+      </w:r>
+      <w:r>
+        <w:t xml:space="preserve"> </w:t>
+      </w:r>
+      <w:r>
+        <w:t xml:space="preserve">anzusehen sind. </w:t>
+      </w:r>
+      <w:r>
+        <w:t>Das erste ist das CameraFeedSyncObject</w:t>
+      </w:r>
+      <w:r>
+        <w:t xml:space="preserve"> (1)</w:t>
+      </w:r>
+      <w:r>
+        <w:t xml:space="preserve">, auf das die neuen Frames vom Rendering Program geschrieben und anschliessend vom Framework gelesen werden. </w:t>
+      </w:r>
+      <w:r>
+        <w:t xml:space="preserve">Das </w:t>
+      </w:r>
+      <w:r>
+        <w:t>zweite</w:t>
+      </w:r>
+      <w:r>
+        <w:t xml:space="preserve"> ist das</w:t>
+      </w:r>
+      <w:r>
+        <w:t xml:space="preserve"> SyncObject</w:t>
+      </w:r>
+      <w:r>
+        <w:t xml:space="preserve"> (2)</w:t>
+      </w:r>
+      <w:r>
+        <w:t>, in dem die Daten von der Auswertung der Frames, d.h. die einzelnen CodeObjects mit der aktuellen Position und Rotation vom Framework, reingeschrieben werden</w:t>
+      </w:r>
+      <w:r>
+        <w:t xml:space="preserve">. </w:t>
+      </w:r>
+      <w:r>
+        <w:t xml:space="preserve">Weiter erstellt der End-User ein </w:t>
+      </w:r>
+      <w:r>
+        <w:rPr>
+          <w:color w:val="000000" w:themeColor="text1"/>
+        </w:rPr>
+        <w:t>Array mit den zu erkennenden CodeObjects mitsamt deren eventuell angegeben Startpositionen.</w:t>
+      </w:r>
+    </w:p>
+    <w:p>
+      <w:r>
+        <w:t xml:space="preserve">Dann erstellt der End-User </w:t>
+      </w:r>
+      <w:r>
+        <w:t xml:space="preserve">im Rendering Program </w:t>
+      </w:r>
+      <w:r>
+        <w:t xml:space="preserve">ein neues Objekt der Klasse Framework mit den </w:t>
+      </w:r>
+      <w:r>
+        <w:t xml:space="preserve">drei </w:t>
+      </w:r>
+      <w:r>
+        <w:t xml:space="preserve">erstellten Objekten als Konstruktor Argumente. </w:t>
+      </w:r>
+      <w:r>
+        <w:t>Danach</w:t>
+      </w:r>
+      <w:r>
+        <w:t xml:space="preserve"> ruft er von diesem die Funktion Initialize() auf, was das Framework startet</w:t>
+      </w:r>
+      <w:r>
+        <w:t xml:space="preserve"> (3).</w:t>
+      </w:r>
+      <w:r>
+        <w:t xml:space="preserve"> Danach «füttert» er die einzelnen Frames in das CameraFeedSyncObject </w:t>
+      </w:r>
+      <w:r>
+        <w:t xml:space="preserve">(a) </w:t>
+      </w:r>
+      <w:r>
+        <w:t>und erhält die Daten aus dem SyncObject</w:t>
+      </w:r>
+      <w:r>
+        <w:t xml:space="preserve"> (i)</w:t>
+      </w:r>
+      <w:r>
+        <w:t>.</w:t>
+      </w:r>
+    </w:p>
+    <w:p>
+      <w:pPr>
+        <w:pStyle w:val="berschrift2"/>
+      </w:pPr>
+      <w:bookmarkStart w:id="22" w:name="_Toc503191620"/>
+      <w:r>
+        <w:t>Actors</w:t>
+      </w:r>
+      <w:r>
+        <w:t xml:space="preserve"> im Framework</w:t>
       </w:r>
       <w:bookmarkEnd w:id="22"/>
     </w:p>
     <w:p>
-      <w:r>
-        <w:t xml:space="preserve">Zur Initialisierung erstellt der End-User </w:t>
-      </w:r>
-      <w:r>
-        <w:t>im Rendering Program (blaues Rechteck</w:t>
-      </w:r>
-      <w:r>
-        <w:t>)</w:t>
-      </w:r>
-      <w:r>
-        <w:t xml:space="preserve"> in der </w:t>
-      </w:r>
-      <w:r>
-        <w:t>zwei</w:t>
-      </w:r>
-      <w:r>
-        <w:t xml:space="preserve"> Objekte, die als Schnittstelle</w:t>
-      </w:r>
-      <w:r>
-        <w:t xml:space="preserve"> (grüne Ellipsen</w:t>
-      </w:r>
-      <w:r>
-        <w:t>)</w:t>
-      </w:r>
-      <w:r>
-        <w:rPr>
-          <w:rStyle w:val="Funotenzeichen"/>
-        </w:rPr>
-        <w:footnoteReference w:id="10"/>
-      </w:r>
-      <w:r>
-        <w:t xml:space="preserve"> </w:t>
-      </w:r>
-      <w:r>
-        <w:t>zwischen diesem und dem Framework</w:t>
-      </w:r>
-      <w:r>
-        <w:t xml:space="preserve"> (orange Rechtecke)</w:t>
-      </w:r>
-      <w:r>
-        <w:t xml:space="preserve"> </w:t>
-      </w:r>
-      <w:r>
-        <w:t xml:space="preserve">anzusehen sind. </w:t>
-      </w:r>
-      <w:r>
-        <w:t>Das erste ist das CameraFeedSyncObject</w:t>
-      </w:r>
-      <w:r>
-        <w:t xml:space="preserve"> (1)</w:t>
-      </w:r>
-      <w:r>
-        <w:t xml:space="preserve">, auf das die neuen Frames vom Rendering Program geschrieben und anschliessend vom Framework gelesen werden. </w:t>
-      </w:r>
-      <w:r>
-        <w:t xml:space="preserve">Das </w:t>
-      </w:r>
-      <w:r>
-        <w:t>zweite</w:t>
-      </w:r>
-      <w:r>
-        <w:t xml:space="preserve"> ist das</w:t>
-      </w:r>
-      <w:r>
-        <w:t xml:space="preserve"> SyncObject</w:t>
-      </w:r>
-      <w:r>
-        <w:t xml:space="preserve"> (2)</w:t>
-      </w:r>
-      <w:r>
-        <w:t>, in dem die Daten von der Auswertung der Frames, d.h. die einzelnen CodeObjects mit der aktuellen Position und Rotation vom Framework, reingeschrieben werden</w:t>
-      </w:r>
-      <w:r>
-        <w:t xml:space="preserve">. </w:t>
-      </w:r>
-      <w:r>
-        <w:t xml:space="preserve">Weiter erstellt der End-User ein </w:t>
-      </w:r>
-      <w:r>
-        <w:rPr>
-          <w:color w:val="000000" w:themeColor="text1"/>
-        </w:rPr>
-        <w:t>Array mit den zu erkennenden CodeObjects mitsamt deren eventuell angegeben Startpositionen.</w:t>
-      </w:r>
-    </w:p>
-    <w:p>
-      <w:r>
-        <w:t xml:space="preserve">Dann erstellt der End-User </w:t>
-      </w:r>
-      <w:r>
-        <w:t xml:space="preserve">im Rendering Program </w:t>
-      </w:r>
-      <w:r>
-        <w:t xml:space="preserve">ein neues Objekt der Klasse Framework mit den </w:t>
-      </w:r>
-      <w:r>
-        <w:t xml:space="preserve">drei </w:t>
-      </w:r>
-      <w:r>
-        <w:t xml:space="preserve">erstellten Objekten als Konstruktor Argumente. </w:t>
-      </w:r>
-      <w:r>
-        <w:t>Danach</w:t>
-      </w:r>
-      <w:r>
-        <w:t xml:space="preserve"> ruft er von diesem die Funktion Initialize() auf, was das Framework startet</w:t>
-      </w:r>
-      <w:r>
-        <w:t xml:space="preserve"> (3).</w:t>
-      </w:r>
-      <w:r>
-        <w:t xml:space="preserve"> Danach «füttert» er die einzelnen Frames in das CameraFeedSyncObject </w:t>
-      </w:r>
-      <w:r>
-        <w:t xml:space="preserve">(a) </w:t>
-      </w:r>
-      <w:r>
-        <w:t>und erhält die Daten aus dem SyncObject</w:t>
-      </w:r>
-      <w:r>
-        <w:t xml:space="preserve"> (i)</w:t>
-      </w:r>
-      <w:r>
-        <w:t>.</w:t>
-      </w:r>
-    </w:p>
-    <w:p>
-      <w:pPr>
-        <w:pStyle w:val="berschrift2"/>
-      </w:pPr>
-      <w:bookmarkStart w:id="23" w:name="_Toc503191078"/>
-      <w:r>
-        <w:t>Actors</w:t>
-      </w:r>
-      <w:r>
-        <w:t xml:space="preserve"> im Framework</w:t>
+      <w:pPr>
+        <w:pStyle w:val="berschrift3"/>
+      </w:pPr>
+      <w:bookmarkStart w:id="23" w:name="_Toc500774284"/>
+      <w:bookmarkStart w:id="24" w:name="_Toc502761899"/>
+      <w:bookmarkStart w:id="25" w:name="_Toc503191621"/>
+      <w:r>
+        <w:t>ControlActor</w:t>
       </w:r>
       <w:bookmarkEnd w:id="23"/>
-    </w:p>
-    <w:p>
-      <w:pPr>
-        <w:pStyle w:val="berschrift3"/>
-      </w:pPr>
-      <w:bookmarkStart w:id="24" w:name="_Toc500774284"/>
-      <w:bookmarkStart w:id="25" w:name="_Toc502761899"/>
-      <w:bookmarkStart w:id="26" w:name="_Toc503191079"/>
-      <w:r>
-        <w:t>ControlActor</w:t>
-      </w:r>
       <w:bookmarkEnd w:id="24"/>
       <w:bookmarkEnd w:id="25"/>
+    </w:p>
+    <w:p>
+      <w:r>
+        <w:t>Der ControlActor kümmert sich</w:t>
+      </w:r>
+      <w:r>
+        <w:t xml:space="preserve"> um den generellen Datenfluss. Er erhält von den angebundenen Modulen Nachrichten, die es ihm ermöglichen den Kontroll- und Datenfluss zu steuern. Die Anbindung von neuen Modulen mittels Actors ist möglich, in dem man einen neuen Actor vom ControlActor aus kreiert. Die neu gewonnene Funktionalität setzt man um, in dem man in der asynchronen Funktion ReceiveAsync eine neu definierte Nachricht erwartet.</w:t>
+      </w:r>
+    </w:p>
+    <w:p>
+      <w:pPr>
+        <w:pStyle w:val="berschrift3"/>
+      </w:pPr>
+      <w:bookmarkStart w:id="26" w:name="_Toc500774285"/>
+      <w:bookmarkStart w:id="27" w:name="_Toc502761900"/>
+      <w:bookmarkStart w:id="28" w:name="_Toc503191622"/>
+      <w:r>
+        <w:t>RecognitionManager</w:t>
+      </w:r>
       <w:bookmarkEnd w:id="26"/>
-    </w:p>
-    <w:p>
-      <w:r>
-        <w:t>Der ControlActor kümmert sich</w:t>
-      </w:r>
-      <w:r>
-        <w:t xml:space="preserve"> um den generellen Datenfluss. Er erhält von den angebundenen Modulen Nachrichten, die es ihm ermöglichen den Kontroll- und Datenfluss zu steuern. Die Anbindung von neuen Modulen mittels Actors ist möglich, in dem man einen neuen Actor vom ControlActor aus kreiert. Die neu gewonnene Funktionalität setzt man um, in dem man in der asynchronen Funktion ReceiveAsync eine neu definierte Nachricht erwartet.</w:t>
-      </w:r>
-    </w:p>
-    <w:p>
-      <w:pPr>
-        <w:pStyle w:val="berschrift3"/>
-      </w:pPr>
-      <w:bookmarkStart w:id="27" w:name="_Toc500774285"/>
-      <w:bookmarkStart w:id="28" w:name="_Toc502761900"/>
-      <w:bookmarkStart w:id="29" w:name="_Toc503191080"/>
-      <w:r>
-        <w:t>RecognitionManager</w:t>
-      </w:r>
       <w:bookmarkEnd w:id="27"/>
       <w:bookmarkEnd w:id="28"/>
-      <w:bookmarkEnd w:id="29"/>
     </w:p>
     <w:p>
       <w:r>
@@ -4798,76 +4809,76 @@
       <w:pPr>
         <w:pStyle w:val="berschrift3"/>
       </w:pPr>
-      <w:bookmarkStart w:id="30" w:name="_Toc500774286"/>
-      <w:bookmarkStart w:id="31" w:name="_Toc502761901"/>
-      <w:bookmarkStart w:id="32" w:name="_Toc503191081"/>
+      <w:bookmarkStart w:id="29" w:name="_Toc500774286"/>
+      <w:bookmarkStart w:id="30" w:name="_Toc502761901"/>
+      <w:bookmarkStart w:id="31" w:name="_Toc503191623"/>
       <w:r>
         <w:t>SyncActor</w:t>
       </w:r>
+      <w:bookmarkEnd w:id="29"/>
       <w:bookmarkEnd w:id="30"/>
       <w:bookmarkEnd w:id="31"/>
+    </w:p>
+    <w:p>
+      <w:r>
+        <w:t>Der SyncActor stellt die Daten aus der Auswertung eines Frames für die Verarbeitung ausserhalb des Frameworks bereit. Auf dem von ihm verwalteten SyncObject kann dann der End-User die Daten einsehen bzw. kopieren.</w:t>
+      </w:r>
+    </w:p>
+    <w:p>
+      <w:pPr>
+        <w:pStyle w:val="berschrift3"/>
+      </w:pPr>
+      <w:bookmarkStart w:id="32" w:name="_Toc500774287"/>
+      <w:bookmarkStart w:id="33" w:name="_Toc502761902"/>
+      <w:bookmarkStart w:id="34" w:name="_Toc503191624"/>
+      <w:r>
+        <w:t>CameraFeedActor</w:t>
+      </w:r>
       <w:bookmarkEnd w:id="32"/>
-    </w:p>
-    <w:p>
-      <w:r>
-        <w:t>Der SyncActor stellt die Daten aus der Auswertung eines Frames für die Verarbeitung ausserhalb des Frameworks bereit. Auf dem von ihm verwalteten SyncObject kann dann der End-User die Daten einsehen bzw. kopieren.</w:t>
-      </w:r>
-    </w:p>
-    <w:p>
-      <w:pPr>
-        <w:pStyle w:val="berschrift3"/>
-      </w:pPr>
-      <w:bookmarkStart w:id="33" w:name="_Toc500774287"/>
-      <w:bookmarkStart w:id="34" w:name="_Toc502761902"/>
-      <w:bookmarkStart w:id="35" w:name="_Toc503191082"/>
-      <w:r>
-        <w:t>CameraFeedActor</w:t>
-      </w:r>
       <w:bookmarkEnd w:id="33"/>
       <w:bookmarkEnd w:id="34"/>
+    </w:p>
+    <w:p>
+      <w:r>
+        <w:t>Der CameraFeedActor ist dafür verantwortlich neue Frames zu registrieren und dem Control Actor über deren Ankunft Auskunft zu geben. Dem Actor Modell entsprechend sendet er dem Control Actor dafür eine Nachricht.</w:t>
+      </w:r>
+    </w:p>
+    <w:p>
+      <w:pPr>
+        <w:pStyle w:val="berschrift2"/>
+      </w:pPr>
+      <w:bookmarkStart w:id="35" w:name="_Toc503191625"/>
+      <w:r>
+        <w:t>Nachrichten</w:t>
+      </w:r>
       <w:bookmarkEnd w:id="35"/>
     </w:p>
     <w:p>
       <w:r>
-        <w:t>Der CameraFeedActor ist dafür verantwortlich neue Frames zu registrieren und dem Control Actor über deren Ankunft Auskunft zu geben. Dem Actor Modell entsprechend sendet er dem Control Actor dafür eine Nachricht.</w:t>
+        <w:t xml:space="preserve">Wir definierten diverse Nachrichtentypen, sodass wir zwischen jedem kommunizierenden Actor-Paar ein Nachrichtenprotokoll erstellen konnten. Solche Paare sind in der </w:t>
+      </w:r>
+      <w:r>
+        <w:t>Abbildung 1</w:t>
+      </w:r>
+      <w:r>
+        <w:t xml:space="preserve"> an den blauen Pfeilen </w:t>
+      </w:r>
+      <w:r>
+        <w:t xml:space="preserve">zwischen zwei Actors (orange gekennzeichnet) </w:t>
+      </w:r>
+      <w:r>
+        <w:t>zu erkennen. Dabei existiert in unserer Implementierung für jeden Nachrichtentyp, zum Beispiel NewFrameArrived, eine eigene Klasse. Damit ist sichergestellt, dass die Daten jedes Mal im gleichen Format übertragen werden, vorausgesetzt, dass der Nachrichten Konstruktor korrekt verwendet wurde.</w:t>
       </w:r>
     </w:p>
     <w:p>
       <w:pPr>
         <w:pStyle w:val="berschrift2"/>
       </w:pPr>
-      <w:bookmarkStart w:id="36" w:name="_Toc503191083"/>
-      <w:r>
-        <w:t>Nachrichten</w:t>
+      <w:bookmarkStart w:id="36" w:name="_Toc503191626"/>
+      <w:r>
+        <w:t>Datenfluss durch das Framework</w:t>
       </w:r>
       <w:bookmarkEnd w:id="36"/>
-    </w:p>
-    <w:p>
-      <w:r>
-        <w:t xml:space="preserve">Wir definierten diverse Nachrichtentypen, sodass wir zwischen jedem kommunizierenden Actor-Paar ein Nachrichtenprotokoll erstellen konnten. Solche Paare sind in der </w:t>
-      </w:r>
-      <w:r>
-        <w:t>Abbildung 1</w:t>
-      </w:r>
-      <w:r>
-        <w:t xml:space="preserve"> an den blauen Pfeilen </w:t>
-      </w:r>
-      <w:r>
-        <w:t xml:space="preserve">zwischen zwei Actors (orange gekennzeichnet) </w:t>
-      </w:r>
-      <w:r>
-        <w:t>zu erkennen. Dabei existiert in unserer Implementierung für jeden Nachrichtentyp, zum Beispiel NewFrameArrived, eine eigene Klasse. Damit ist sichergestellt, dass die Daten jedes Mal im gleichen Format übertragen werden, vorausgesetzt, dass der Nachrichten Konstruktor korrekt verwendet wurde.</w:t>
-      </w:r>
-    </w:p>
-    <w:p>
-      <w:pPr>
-        <w:pStyle w:val="berschrift2"/>
-      </w:pPr>
-      <w:bookmarkStart w:id="37" w:name="_Toc503191084"/>
-      <w:r>
-        <w:t>Datenfluss durch das Framework</w:t>
-      </w:r>
-      <w:bookmarkEnd w:id="37"/>
     </w:p>
     <w:p>
       <w:r>
@@ -5173,36 +5184,49 @@
       <w:pPr>
         <w:pStyle w:val="Beschriftung"/>
       </w:pPr>
-      <w:bookmarkStart w:id="38" w:name="_Toc503191118"/>
+      <w:bookmarkStart w:id="37" w:name="_Toc503191660"/>
       <w:r>
         <w:t xml:space="preserve">Abbildung </w:t>
       </w:r>
-      <w:fldSimple w:instr=" SEQ Abbildung \* ARABIC ">
-        <w:r>
-          <w:rPr>
-            <w:noProof/>
-          </w:rPr>
-          <w:t>2</w:t>
-        </w:r>
-      </w:fldSimple>
+      <w:r>
+        <w:fldChar w:fldCharType="begin"/>
+      </w:r>
+      <w:r>
+        <w:instrText xml:space="preserve"> SEQ Abbildung \* ARABIC </w:instrText>
+      </w:r>
+      <w:r>
+        <w:fldChar w:fldCharType="separate"/>
+      </w:r>
+      <w:r>
+        <w:rPr>
+          <w:noProof/>
+        </w:rPr>
+        <w:t>2</w:t>
+      </w:r>
+      <w:r>
+        <w:rPr>
+          <w:noProof/>
+        </w:rPr>
+        <w:fldChar w:fldCharType="end"/>
+      </w:r>
       <w:r>
         <w:t>:</w:t>
       </w:r>
       <w:r>
         <w:t xml:space="preserve"> Framework Datenfluss</w:t>
       </w:r>
-      <w:bookmarkEnd w:id="38"/>
+      <w:bookmarkEnd w:id="37"/>
     </w:p>
     <w:p>
       <w:pPr>
         <w:pStyle w:val="berschrift1"/>
       </w:pPr>
-      <w:bookmarkStart w:id="39" w:name="_Toc503191085"/>
+      <w:bookmarkStart w:id="38" w:name="_Toc503191627"/>
       <w:r>
         <w:lastRenderedPageBreak/>
         <w:t>.NET Implementationen</w:t>
       </w:r>
-      <w:bookmarkEnd w:id="39"/>
+      <w:bookmarkEnd w:id="38"/>
     </w:p>
     <w:p/>
     <w:p/>
@@ -5215,10 +5239,45 @@
       <w:pPr>
         <w:pStyle w:val="berschrift3"/>
       </w:pPr>
-      <w:bookmarkStart w:id="40" w:name="_Toc503191086"/>
+      <w:bookmarkStart w:id="39" w:name="_Toc503191628"/>
       <w:r>
         <w:t>.NET Framework</w:t>
       </w:r>
+      <w:bookmarkEnd w:id="39"/>
+    </w:p>
+    <w:p>
+      <w:pPr>
+        <w:pStyle w:val="DokLauftext"/>
+      </w:pPr>
+      <w:r>
+        <w:t>Das .Net Framework</w:t>
+      </w:r>
+      <w:r>
+        <w:rPr>
+          <w:rStyle w:val="Funotenzeichen"/>
+        </w:rPr>
+        <w:footnoteReference w:id="11"/>
+      </w:r>
+      <w:r>
+        <w:t xml:space="preserve"> ist die bekannteste Implementation von .NET. Aus diesem Grund setzen auch die meisten Bibliotheken und Programme auf .NET als Zielplattform, so zum Beispiel auch Akka oder System.Drawing.Bitmap.</w:t>
+      </w:r>
+    </w:p>
+    <w:p>
+      <w:pPr>
+        <w:pStyle w:val="DokLauftext"/>
+      </w:pPr>
+      <w:r>
+        <w:t>Das .NET Framework kam für uns leider nicht in Frage, da die HoloLens aufgrund noch fehlender Softwareupdates keine Rückwärtskompatibilität für das .NET Framework aufweist.</w:t>
+      </w:r>
+    </w:p>
+    <w:p>
+      <w:pPr>
+        <w:pStyle w:val="berschrift3"/>
+      </w:pPr>
+      <w:bookmarkStart w:id="40" w:name="_Toc503191629"/>
+      <w:r>
+        <w:t>.NET Standard</w:t>
+      </w:r>
       <w:bookmarkEnd w:id="40"/>
     </w:p>
     <w:p>
@@ -5226,16 +5285,16 @@
         <w:pStyle w:val="DokLauftext"/>
       </w:pPr>
       <w:r>
-        <w:t>Das .Net Framework</w:t>
+        <w:t>Der .NET Standard</w:t>
       </w:r>
       <w:r>
         <w:rPr>
           <w:rStyle w:val="Funotenzeichen"/>
         </w:rPr>
-        <w:footnoteReference w:id="11"/>
-      </w:r>
-      <w:r>
-        <w:t xml:space="preserve"> ist die bekannteste Implementation von .NET. Aus diesem Grund setzen auch die meisten Bibliotheken und Programme auf .NET als Zielplattform, so zum Beispiel auch Akka oder System.Drawing.Bitmap.</w:t>
+        <w:footnoteReference w:id="12"/>
+      </w:r>
+      <w:r>
+        <w:t xml:space="preserve"> ist der Versuch von Microsoft für alle .NET Implementationen einen kleinsten gemeinsamen Nenner zu definieren. So sollen alle Bibliotheken, die im .NET Standard definiert sind, auf allen aktuellen Windows Plattformen verfügbar sein. Entsprechend stellt auch die HoloLens eine .NET Standard Version zur Verfügung.</w:t>
       </w:r>
     </w:p>
     <w:p>
@@ -5243,16 +5302,24 @@
         <w:pStyle w:val="DokLauftext"/>
       </w:pPr>
       <w:r>
-        <w:t>Das .NET Framework kam für uns leider nicht in Frage, da die HoloLens aufgrund noch fehlender Softwareupdates keine Rückwärtskompatibilität für das .NET Framework aufweist.</w:t>
+        <w:t>Leider stellte sich heraus, dass die HoloLens den .NET Standard Version 1.4 implementiert. Dieser fällt im Vergleich zum .NET Framework sehr mager aus. Deswegen war es für uns nicht möglich mit diesem Standard unser Framework zu implementieren. Die aktuelle Version .NET Standard 2.0 ist allerdings wesentlich umfangreicher und ermöglichte uns auch das implementieren der gewünschten Funktionalität.</w:t>
+      </w:r>
+    </w:p>
+    <w:p>
+      <w:pPr>
+        <w:pStyle w:val="DokLauftext"/>
+      </w:pPr>
+      <w:r>
+        <w:t>Die Bezeichnung .NET Core steht für die tatsächliche Implementation des .NET Standards. Entsprechend stellt .NET Core dieselbe Funktionalität zur Verfügung wie .NET Standard.</w:t>
       </w:r>
     </w:p>
     <w:p>
       <w:pPr>
         <w:pStyle w:val="berschrift3"/>
       </w:pPr>
-      <w:bookmarkStart w:id="41" w:name="_Toc503191087"/>
-      <w:r>
-        <w:t>.NET Standard</w:t>
+      <w:bookmarkStart w:id="41" w:name="_Toc503191630"/>
+      <w:r>
+        <w:t>UWP</w:t>
       </w:r>
       <w:bookmarkEnd w:id="41"/>
     </w:p>
@@ -5261,55 +5328,12 @@
         <w:pStyle w:val="DokLauftext"/>
       </w:pPr>
       <w:r>
-        <w:t>Der .NET Standard</w:t>
+        <w:t>Als Universal Windows Platform</w:t>
       </w:r>
       <w:r>
         <w:rPr>
           <w:rStyle w:val="Funotenzeichen"/>
         </w:rPr>
-        <w:footnoteReference w:id="12"/>
-      </w:r>
-      <w:r>
-        <w:t xml:space="preserve"> ist der Versuch von Microsoft für alle .NET Implementationen einen kleinsten gemeinsamen Nenner zu definieren. So sollen alle Bibliotheken, die im .NET Standard definiert sind, auf allen aktuellen Windows Plattformen verfügbar sein. Entsprechend stellt auch die HoloLens eine .NET Standard Version zur Verfügung.</w:t>
-      </w:r>
-    </w:p>
-    <w:p>
-      <w:pPr>
-        <w:pStyle w:val="DokLauftext"/>
-      </w:pPr>
-      <w:r>
-        <w:t>Leider stellte sich heraus, dass die HoloLens den .NET Standard Version 1.4 implementiert. Dieser fällt im Vergleich zum .NET Framework sehr mager aus. Deswegen war es für uns nicht möglich mit diesem Standard unser Framework zu implementieren. Die aktuelle Version .NET Standard 2.0 ist allerdings wesentlich umfangreicher und ermöglichte uns auch das implementieren der gewünschten Funktionalität.</w:t>
-      </w:r>
-    </w:p>
-    <w:p>
-      <w:pPr>
-        <w:pStyle w:val="DokLauftext"/>
-      </w:pPr>
-      <w:r>
-        <w:t>Die Bezeichnung .NET Core steht für die tatsächliche Implementation des .NET Standards. Entsprechend stellt .NET Core dieselbe Funktionalität zur Verfügung wie .NET Standard.</w:t>
-      </w:r>
-    </w:p>
-    <w:p>
-      <w:pPr>
-        <w:pStyle w:val="berschrift3"/>
-      </w:pPr>
-      <w:bookmarkStart w:id="42" w:name="_Toc503191088"/>
-      <w:r>
-        <w:t>UWP</w:t>
-      </w:r>
-      <w:bookmarkEnd w:id="42"/>
-    </w:p>
-    <w:p>
-      <w:pPr>
-        <w:pStyle w:val="DokLauftext"/>
-      </w:pPr>
-      <w:r>
-        <w:t>Als Universal Windows Platform</w:t>
-      </w:r>
-      <w:r>
-        <w:rPr>
-          <w:rStyle w:val="Funotenzeichen"/>
-        </w:rPr>
         <w:footnoteReference w:id="13"/>
       </w:r>
       <w:r>
@@ -5321,16 +5345,16 @@
       <w:pPr>
         <w:pStyle w:val="berschrift1"/>
       </w:pPr>
-      <w:bookmarkStart w:id="43" w:name="_Toc500774289"/>
-      <w:bookmarkStart w:id="44" w:name="_Toc502761904"/>
-      <w:bookmarkStart w:id="45" w:name="_Toc503191089"/>
+      <w:bookmarkStart w:id="42" w:name="_Toc500774289"/>
+      <w:bookmarkStart w:id="43" w:name="_Toc502761904"/>
+      <w:bookmarkStart w:id="44" w:name="_Toc503191631"/>
       <w:r>
         <w:lastRenderedPageBreak/>
         <w:t>Bibliotheken und Tools</w:t>
       </w:r>
+      <w:bookmarkEnd w:id="42"/>
       <w:bookmarkEnd w:id="43"/>
       <w:bookmarkEnd w:id="44"/>
-      <w:bookmarkEnd w:id="45"/>
     </w:p>
     <w:p/>
     <w:p/>
@@ -5583,13 +5607,13 @@
       <w:pPr>
         <w:pStyle w:val="berschrift2"/>
       </w:pPr>
-      <w:bookmarkStart w:id="46" w:name="_Toc502761905"/>
-      <w:bookmarkStart w:id="47" w:name="_Toc503191090"/>
+      <w:bookmarkStart w:id="45" w:name="_Toc502761905"/>
+      <w:bookmarkStart w:id="46" w:name="_Toc503191632"/>
       <w:r>
         <w:t>Markers</w:t>
       </w:r>
+      <w:bookmarkEnd w:id="45"/>
       <w:bookmarkEnd w:id="46"/>
-      <w:bookmarkEnd w:id="47"/>
     </w:p>
     <w:p>
       <w:pPr>
@@ -5624,13 +5648,13 @@
       <w:pPr>
         <w:pStyle w:val="berschrift3"/>
       </w:pPr>
-      <w:bookmarkStart w:id="48" w:name="_Toc503191091"/>
+      <w:bookmarkStart w:id="47" w:name="_Toc503191633"/>
       <w:r>
         <w:rPr>
           <w:noProof/>
         </w:rPr>
         <w:drawing>
-          <wp:anchor distT="0" distB="0" distL="114300" distR="114300" simplePos="0" relativeHeight="251652096" behindDoc="0" locked="0" layoutInCell="1" allowOverlap="1">
+          <wp:anchor distT="0" distB="0" distL="114300" distR="114300" simplePos="0" relativeHeight="251653120" behindDoc="0" locked="0" layoutInCell="1" allowOverlap="1">
             <wp:simplePos x="0" y="0"/>
             <wp:positionH relativeFrom="column">
               <wp:posOffset>4732020</wp:posOffset>
@@ -5694,7 +5718,7 @@
       <w:r>
         <w:t>VuMark</w:t>
       </w:r>
-      <w:bookmarkEnd w:id="48"/>
+      <w:bookmarkEnd w:id="47"/>
     </w:p>
     <w:p>
       <w:pPr>
@@ -5707,7 +5731,7 @@
         <mc:AlternateContent>
           <mc:Choice Requires="wps">
             <w:drawing>
-              <wp:anchor distT="0" distB="0" distL="114300" distR="114300" simplePos="0" relativeHeight="251658240" behindDoc="0" locked="0" layoutInCell="1" allowOverlap="1" wp14:anchorId="2685519A" wp14:editId="639856D0">
+              <wp:anchor distT="0" distB="0" distL="114300" distR="114300" simplePos="0" relativeHeight="251659264" behindDoc="0" locked="0" layoutInCell="1" allowOverlap="1" wp14:anchorId="2685519A" wp14:editId="639856D0">
                 <wp:simplePos x="0" y="0"/>
                 <wp:positionH relativeFrom="column">
                   <wp:posOffset>4632960</wp:posOffset>
@@ -5750,22 +5774,35 @@
                                 <w:lang w:val="de-DE"/>
                               </w:rPr>
                             </w:pPr>
-                            <w:bookmarkStart w:id="49" w:name="_Toc503191119"/>
+                            <w:bookmarkStart w:id="48" w:name="_Toc503191661"/>
                             <w:r>
                               <w:t xml:space="preserve">Abbildung </w:t>
                             </w:r>
-                            <w:fldSimple w:instr=" SEQ Abbildung \* ARABIC ">
-                              <w:r>
-                                <w:rPr>
-                                  <w:noProof/>
-                                </w:rPr>
-                                <w:t>3</w:t>
-                              </w:r>
-                            </w:fldSimple>
+                            <w:r>
+                              <w:fldChar w:fldCharType="begin"/>
+                            </w:r>
+                            <w:r>
+                              <w:instrText xml:space="preserve"> SEQ Abbildung \* ARABIC </w:instrText>
+                            </w:r>
+                            <w:r>
+                              <w:fldChar w:fldCharType="separate"/>
+                            </w:r>
+                            <w:r>
+                              <w:rPr>
+                                <w:noProof/>
+                              </w:rPr>
+                              <w:t>3</w:t>
+                            </w:r>
+                            <w:r>
+                              <w:rPr>
+                                <w:noProof/>
+                              </w:rPr>
+                              <w:fldChar w:fldCharType="end"/>
+                            </w:r>
                             <w:r>
                               <w:t>: VuMark</w:t>
                             </w:r>
-                            <w:bookmarkEnd w:id="49"/>
+                            <w:bookmarkEnd w:id="48"/>
                           </w:p>
                         </w:txbxContent>
                       </wps:txbx>
@@ -5793,7 +5830,7 @@
                 <v:stroke joinstyle="miter"/>
                 <v:path gradientshapeok="t" o:connecttype="rect"/>
               </v:shapetype>
-              <v:shape id="Textfeld 2" o:spid="_x0000_s1026" type="#_x0000_t202" style="position:absolute;margin-left:364.8pt;margin-top:51.75pt;width:88.45pt;height:19.8pt;z-index:251658240;visibility:visible;mso-wrap-style:square;mso-width-percent:0;mso-height-percent:0;mso-wrap-distance-left:9pt;mso-wrap-distance-top:0;mso-wrap-distance-right:9pt;mso-wrap-distance-bottom:0;mso-position-horizontal:absolute;mso-position-horizontal-relative:text;mso-position-vertical:absolute;mso-position-vertical-relative:text;mso-width-percent:0;mso-height-percent:0;mso-width-relative:margin;mso-height-relative:margin;v-text-anchor:top" o:gfxdata="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" stroked="f">
+              <v:shape id="Textfeld 2" o:spid="_x0000_s1026" type="#_x0000_t202" style="position:absolute;margin-left:364.8pt;margin-top:51.75pt;width:88.45pt;height:19.8pt;z-index:251659264;visibility:visible;mso-wrap-style:square;mso-width-percent:0;mso-height-percent:0;mso-wrap-distance-left:9pt;mso-wrap-distance-top:0;mso-wrap-distance-right:9pt;mso-wrap-distance-bottom:0;mso-position-horizontal:absolute;mso-position-horizontal-relative:text;mso-position-vertical:absolute;mso-position-vertical-relative:text;mso-width-percent:0;mso-height-percent:0;mso-width-relative:margin;mso-height-relative:margin;v-text-anchor:top" o:gfxdata="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" stroked="f">
                 <v:textbox inset="0,0,0,0">
                   <w:txbxContent>
                     <w:p>
@@ -5805,22 +5842,35 @@
                           <w:lang w:val="de-DE"/>
                         </w:rPr>
                       </w:pPr>
-                      <w:bookmarkStart w:id="50" w:name="_Toc503191119"/>
+                      <w:bookmarkStart w:id="49" w:name="_Toc503191661"/>
                       <w:r>
                         <w:t xml:space="preserve">Abbildung </w:t>
                       </w:r>
-                      <w:fldSimple w:instr=" SEQ Abbildung \* ARABIC ">
-                        <w:r>
-                          <w:rPr>
-                            <w:noProof/>
-                          </w:rPr>
-                          <w:t>3</w:t>
-                        </w:r>
-                      </w:fldSimple>
+                      <w:r>
+                        <w:fldChar w:fldCharType="begin"/>
+                      </w:r>
+                      <w:r>
+                        <w:instrText xml:space="preserve"> SEQ Abbildung \* ARABIC </w:instrText>
+                      </w:r>
+                      <w:r>
+                        <w:fldChar w:fldCharType="separate"/>
+                      </w:r>
+                      <w:r>
+                        <w:rPr>
+                          <w:noProof/>
+                        </w:rPr>
+                        <w:t>3</w:t>
+                      </w:r>
+                      <w:r>
+                        <w:rPr>
+                          <w:noProof/>
+                        </w:rPr>
+                        <w:fldChar w:fldCharType="end"/>
+                      </w:r>
                       <w:r>
                         <w:t>: VuMark</w:t>
                       </w:r>
-                      <w:bookmarkEnd w:id="50"/>
+                      <w:bookmarkEnd w:id="49"/>
                     </w:p>
                   </w:txbxContent>
                 </v:textbox>
@@ -5863,11 +5913,11 @@
       <w:pPr>
         <w:pStyle w:val="berschrift3"/>
       </w:pPr>
-      <w:bookmarkStart w:id="51" w:name="_Toc503191092"/>
+      <w:bookmarkStart w:id="50" w:name="_Toc503191634"/>
       <w:r>
         <w:t>Apriltag</w:t>
       </w:r>
-      <w:bookmarkEnd w:id="51"/>
+      <w:bookmarkEnd w:id="50"/>
     </w:p>
     <w:p>
       <w:pPr>
@@ -5878,7 +5928,7 @@
           <w:noProof/>
         </w:rPr>
         <w:drawing>
-          <wp:anchor distT="0" distB="0" distL="114300" distR="114300" simplePos="0" relativeHeight="251648000" behindDoc="1" locked="0" layoutInCell="1" allowOverlap="1">
+          <wp:anchor distT="0" distB="0" distL="114300" distR="114300" simplePos="0" relativeHeight="251649024" behindDoc="1" locked="0" layoutInCell="1" allowOverlap="1">
             <wp:simplePos x="0" y="0"/>
             <wp:positionH relativeFrom="column">
               <wp:posOffset>5118100</wp:posOffset>
@@ -5987,13 +6037,13 @@
       <w:pPr>
         <w:pStyle w:val="berschrift3"/>
       </w:pPr>
-      <w:bookmarkStart w:id="52" w:name="_Toc503191093"/>
+      <w:bookmarkStart w:id="51" w:name="_Toc503191635"/>
       <w:r>
         <w:rPr>
           <w:noProof/>
         </w:rPr>
         <w:drawing>
-          <wp:anchor distT="0" distB="0" distL="114300" distR="114300" simplePos="0" relativeHeight="251654144" behindDoc="0" locked="0" layoutInCell="1" allowOverlap="1">
+          <wp:anchor distT="0" distB="0" distL="114300" distR="114300" simplePos="0" relativeHeight="251655168" behindDoc="0" locked="0" layoutInCell="1" allowOverlap="1">
             <wp:simplePos x="0" y="0"/>
             <wp:positionH relativeFrom="column">
               <wp:posOffset>5117465</wp:posOffset>
@@ -6056,7 +6106,7 @@
         <mc:AlternateContent>
           <mc:Choice Requires="wps">
             <w:drawing>
-              <wp:anchor distT="0" distB="0" distL="114300" distR="114300" simplePos="0" relativeHeight="251660288" behindDoc="0" locked="0" layoutInCell="1" allowOverlap="1" wp14:anchorId="4104A815" wp14:editId="6AB0FFAC">
+              <wp:anchor distT="0" distB="0" distL="114300" distR="114300" simplePos="0" relativeHeight="251661312" behindDoc="0" locked="0" layoutInCell="1" allowOverlap="1" wp14:anchorId="4104A815" wp14:editId="6AB0FFAC">
                 <wp:simplePos x="0" y="0"/>
                 <wp:positionH relativeFrom="column">
                   <wp:posOffset>5286375</wp:posOffset>
@@ -6098,22 +6148,35 @@
                                 <w:szCs w:val="24"/>
                               </w:rPr>
                             </w:pPr>
-                            <w:bookmarkStart w:id="53" w:name="_Toc503191120"/>
+                            <w:bookmarkStart w:id="52" w:name="_Toc503191662"/>
                             <w:r>
                               <w:t xml:space="preserve">Abbildung </w:t>
                             </w:r>
-                            <w:fldSimple w:instr=" SEQ Abbildung \* ARABIC ">
-                              <w:r>
-                                <w:rPr>
-                                  <w:noProof/>
-                                </w:rPr>
-                                <w:t>4</w:t>
-                              </w:r>
-                            </w:fldSimple>
+                            <w:r>
+                              <w:fldChar w:fldCharType="begin"/>
+                            </w:r>
+                            <w:r>
+                              <w:instrText xml:space="preserve"> SEQ Abbildung \* ARABIC </w:instrText>
+                            </w:r>
+                            <w:r>
+                              <w:fldChar w:fldCharType="separate"/>
+                            </w:r>
+                            <w:r>
+                              <w:rPr>
+                                <w:noProof/>
+                              </w:rPr>
+                              <w:t>4</w:t>
+                            </w:r>
+                            <w:r>
+                              <w:rPr>
+                                <w:noProof/>
+                              </w:rPr>
+                              <w:fldChar w:fldCharType="end"/>
+                            </w:r>
                             <w:r>
                               <w:t>: Apriltag</w:t>
                             </w:r>
-                            <w:bookmarkEnd w:id="53"/>
+                            <w:bookmarkEnd w:id="52"/>
                           </w:p>
                         </w:txbxContent>
                       </wps:txbx>
@@ -6137,7 +6200,7 @@
           </mc:Choice>
           <mc:Fallback>
             <w:pict>
-              <v:shape w14:anchorId="4104A815" id="Textfeld 8" o:spid="_x0000_s1027" type="#_x0000_t202" style="position:absolute;left:0;text-align:left;margin-left:416.25pt;margin-top:11.35pt;width:52.55pt;height:21.95pt;z-index:251660288;visibility:visible;mso-wrap-style:square;mso-width-percent:0;mso-height-percent:0;mso-wrap-distance-left:9pt;mso-wrap-distance-top:0;mso-wrap-distance-right:9pt;mso-wrap-distance-bottom:0;mso-position-horizontal:absolute;mso-position-horizontal-relative:text;mso-position-vertical:absolute;mso-position-vertical-relative:text;mso-width-percent:0;mso-height-percent:0;mso-width-relative:margin;mso-height-relative:margin;v-text-anchor:top" o:gfxdata="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" stroked="f">
+              <v:shape w14:anchorId="4104A815" id="Textfeld 8" o:spid="_x0000_s1027" type="#_x0000_t202" style="position:absolute;left:0;text-align:left;margin-left:416.25pt;margin-top:11.35pt;width:52.55pt;height:21.95pt;z-index:251661312;visibility:visible;mso-wrap-style:square;mso-width-percent:0;mso-height-percent:0;mso-wrap-distance-left:9pt;mso-wrap-distance-top:0;mso-wrap-distance-right:9pt;mso-wrap-distance-bottom:0;mso-position-horizontal:absolute;mso-position-horizontal-relative:text;mso-position-vertical:absolute;mso-position-vertical-relative:text;mso-width-percent:0;mso-height-percent:0;mso-width-relative:margin;mso-height-relative:margin;v-text-anchor:top" o:gfxdata="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" stroked="f">
                 <v:textbox inset="0,0,0,0">
                   <w:txbxContent>
                     <w:p>
@@ -6148,22 +6211,35 @@
                           <w:szCs w:val="24"/>
                         </w:rPr>
                       </w:pPr>
-                      <w:bookmarkStart w:id="54" w:name="_Toc503191120"/>
+                      <w:bookmarkStart w:id="53" w:name="_Toc503191662"/>
                       <w:r>
                         <w:t xml:space="preserve">Abbildung </w:t>
                       </w:r>
-                      <w:fldSimple w:instr=" SEQ Abbildung \* ARABIC ">
-                        <w:r>
-                          <w:rPr>
-                            <w:noProof/>
-                          </w:rPr>
-                          <w:t>4</w:t>
-                        </w:r>
-                      </w:fldSimple>
+                      <w:r>
+                        <w:fldChar w:fldCharType="begin"/>
+                      </w:r>
+                      <w:r>
+                        <w:instrText xml:space="preserve"> SEQ Abbildung \* ARABIC </w:instrText>
+                      </w:r>
+                      <w:r>
+                        <w:fldChar w:fldCharType="separate"/>
+                      </w:r>
+                      <w:r>
+                        <w:rPr>
+                          <w:noProof/>
+                        </w:rPr>
+                        <w:t>4</w:t>
+                      </w:r>
+                      <w:r>
+                        <w:rPr>
+                          <w:noProof/>
+                        </w:rPr>
+                        <w:fldChar w:fldCharType="end"/>
+                      </w:r>
                       <w:r>
                         <w:t>: Apriltag</w:t>
                       </w:r>
-                      <w:bookmarkEnd w:id="54"/>
+                      <w:bookmarkEnd w:id="53"/>
                     </w:p>
                   </w:txbxContent>
                 </v:textbox>
@@ -6176,7 +6252,7 @@
       <w:r>
         <w:t>Barcode</w:t>
       </w:r>
-      <w:bookmarkEnd w:id="52"/>
+      <w:bookmarkEnd w:id="51"/>
     </w:p>
     <w:p>
       <w:pPr>
@@ -6189,7 +6265,7 @@
         <mc:AlternateContent>
           <mc:Choice Requires="wps">
             <w:drawing>
-              <wp:anchor distT="0" distB="0" distL="114300" distR="114300" simplePos="0" relativeHeight="251664384" behindDoc="0" locked="0" layoutInCell="1" allowOverlap="1" wp14:anchorId="2B7B4C9B" wp14:editId="34369600">
+              <wp:anchor distT="0" distB="0" distL="114300" distR="114300" simplePos="0" relativeHeight="251665408" behindDoc="0" locked="0" layoutInCell="1" allowOverlap="1" wp14:anchorId="2B7B4C9B" wp14:editId="34369600">
                 <wp:simplePos x="0" y="0"/>
                 <wp:positionH relativeFrom="column">
                   <wp:posOffset>5233035</wp:posOffset>
@@ -6231,22 +6307,35 @@
                                 <w:szCs w:val="24"/>
                               </w:rPr>
                             </w:pPr>
-                            <w:bookmarkStart w:id="55" w:name="_Toc503191121"/>
+                            <w:bookmarkStart w:id="54" w:name="_Toc503191663"/>
                             <w:r>
                               <w:t xml:space="preserve">Abbildung </w:t>
                             </w:r>
-                            <w:fldSimple w:instr=" SEQ Abbildung \* ARABIC ">
-                              <w:r>
-                                <w:rPr>
-                                  <w:noProof/>
-                                </w:rPr>
-                                <w:t>5</w:t>
-                              </w:r>
-                            </w:fldSimple>
+                            <w:r>
+                              <w:fldChar w:fldCharType="begin"/>
+                            </w:r>
+                            <w:r>
+                              <w:instrText xml:space="preserve"> SEQ Abbildung \* ARABIC </w:instrText>
+                            </w:r>
+                            <w:r>
+                              <w:fldChar w:fldCharType="separate"/>
+                            </w:r>
+                            <w:r>
+                              <w:rPr>
+                                <w:noProof/>
+                              </w:rPr>
+                              <w:t>5</w:t>
+                            </w:r>
+                            <w:r>
+                              <w:rPr>
+                                <w:noProof/>
+                              </w:rPr>
+                              <w:fldChar w:fldCharType="end"/>
+                            </w:r>
                             <w:r>
                               <w:t>: Barcode</w:t>
                             </w:r>
-                            <w:bookmarkEnd w:id="55"/>
+                            <w:bookmarkEnd w:id="54"/>
                           </w:p>
                         </w:txbxContent>
                       </wps:txbx>
@@ -6270,7 +6359,7 @@
           </mc:Choice>
           <mc:Fallback>
             <w:pict>
-              <v:shape w14:anchorId="2B7B4C9B" id="Textfeld 9" o:spid="_x0000_s1028" type="#_x0000_t202" style="position:absolute;margin-left:412.05pt;margin-top:38.45pt;width:52.35pt;height:23.15pt;z-index:251664384;visibility:visible;mso-wrap-style:square;mso-width-percent:0;mso-height-percent:0;mso-wrap-distance-left:9pt;mso-wrap-distance-top:0;mso-wrap-distance-right:9pt;mso-wrap-distance-bottom:0;mso-position-horizontal:absolute;mso-position-horizontal-relative:text;mso-position-vertical:absolute;mso-position-vertical-relative:text;mso-width-percent:0;mso-height-percent:0;mso-width-relative:margin;mso-height-relative:margin;v-text-anchor:top" o:gfxdata="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" stroked="f">
+              <v:shape w14:anchorId="2B7B4C9B" id="Textfeld 9" o:spid="_x0000_s1028" type="#_x0000_t202" style="position:absolute;margin-left:412.05pt;margin-top:38.45pt;width:52.35pt;height:23.15pt;z-index:251665408;visibility:visible;mso-wrap-style:square;mso-width-percent:0;mso-height-percent:0;mso-wrap-distance-left:9pt;mso-wrap-distance-top:0;mso-wrap-distance-right:9pt;mso-wrap-distance-bottom:0;mso-position-horizontal:absolute;mso-position-horizontal-relative:text;mso-position-vertical:absolute;mso-position-vertical-relative:text;mso-width-percent:0;mso-height-percent:0;mso-width-relative:margin;mso-height-relative:margin;v-text-anchor:top" o:gfxdata="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" stroked="f">
                 <v:textbox inset="0,0,0,0">
                   <w:txbxContent>
                     <w:p>
@@ -6281,22 +6370,35 @@
                           <w:szCs w:val="24"/>
                         </w:rPr>
                       </w:pPr>
-                      <w:bookmarkStart w:id="56" w:name="_Toc503191121"/>
+                      <w:bookmarkStart w:id="55" w:name="_Toc503191663"/>
                       <w:r>
                         <w:t xml:space="preserve">Abbildung </w:t>
                       </w:r>
-                      <w:fldSimple w:instr=" SEQ Abbildung \* ARABIC ">
-                        <w:r>
-                          <w:rPr>
-                            <w:noProof/>
-                          </w:rPr>
-                          <w:t>5</w:t>
-                        </w:r>
-                      </w:fldSimple>
+                      <w:r>
+                        <w:fldChar w:fldCharType="begin"/>
+                      </w:r>
+                      <w:r>
+                        <w:instrText xml:space="preserve"> SEQ Abbildung \* ARABIC </w:instrText>
+                      </w:r>
+                      <w:r>
+                        <w:fldChar w:fldCharType="separate"/>
+                      </w:r>
+                      <w:r>
+                        <w:rPr>
+                          <w:noProof/>
+                        </w:rPr>
+                        <w:t>5</w:t>
+                      </w:r>
+                      <w:r>
+                        <w:rPr>
+                          <w:noProof/>
+                        </w:rPr>
+                        <w:fldChar w:fldCharType="end"/>
+                      </w:r>
                       <w:r>
                         <w:t>: Barcode</w:t>
                       </w:r>
-                      <w:bookmarkEnd w:id="56"/>
+                      <w:bookmarkEnd w:id="55"/>
                     </w:p>
                   </w:txbxContent>
                 </v:textbox>
@@ -6356,13 +6458,13 @@
       <w:pPr>
         <w:pStyle w:val="berschrift3"/>
       </w:pPr>
-      <w:bookmarkStart w:id="57" w:name="_Toc503191094"/>
+      <w:bookmarkStart w:id="56" w:name="_Toc503191636"/>
       <w:r>
         <w:rPr>
           <w:noProof/>
         </w:rPr>
         <w:drawing>
-          <wp:anchor distT="0" distB="0" distL="114300" distR="114300" simplePos="0" relativeHeight="251656192" behindDoc="0" locked="0" layoutInCell="1" allowOverlap="1">
+          <wp:anchor distT="0" distB="0" distL="114300" distR="114300" simplePos="0" relativeHeight="251657216" behindDoc="0" locked="0" layoutInCell="1" allowOverlap="1">
             <wp:simplePos x="0" y="0"/>
             <wp:positionH relativeFrom="column">
               <wp:posOffset>5141793</wp:posOffset>
@@ -6421,7 +6523,7 @@
       <w:r>
         <w:t>QR Codes</w:t>
       </w:r>
-      <w:bookmarkEnd w:id="57"/>
+      <w:bookmarkEnd w:id="56"/>
     </w:p>
     <w:p>
       <w:pPr>
@@ -6434,7 +6536,7 @@
         <mc:AlternateContent>
           <mc:Choice Requires="wps">
             <w:drawing>
-              <wp:anchor distT="0" distB="0" distL="114300" distR="114300" simplePos="0" relativeHeight="251666432" behindDoc="0" locked="0" layoutInCell="1" allowOverlap="1" wp14:anchorId="6B4573BE" wp14:editId="62762207">
+              <wp:anchor distT="0" distB="0" distL="114300" distR="114300" simplePos="0" relativeHeight="251667456" behindDoc="0" locked="0" layoutInCell="1" allowOverlap="1" wp14:anchorId="6B4573BE" wp14:editId="62762207">
                 <wp:simplePos x="0" y="0"/>
                 <wp:positionH relativeFrom="column">
                   <wp:posOffset>5239078</wp:posOffset>
@@ -6481,22 +6583,35 @@
                                 <w:szCs w:val="26"/>
                               </w:rPr>
                             </w:pPr>
-                            <w:bookmarkStart w:id="58" w:name="_Toc503191122"/>
+                            <w:bookmarkStart w:id="57" w:name="_Toc503191664"/>
                             <w:r>
                               <w:t xml:space="preserve">Abbildung </w:t>
                             </w:r>
-                            <w:fldSimple w:instr=" SEQ Abbildung \* ARABIC ">
-                              <w:r>
-                                <w:rPr>
-                                  <w:noProof/>
-                                </w:rPr>
-                                <w:t>6</w:t>
-                              </w:r>
-                            </w:fldSimple>
+                            <w:r>
+                              <w:fldChar w:fldCharType="begin"/>
+                            </w:r>
+                            <w:r>
+                              <w:instrText xml:space="preserve"> SEQ Abbildung \* ARABIC </w:instrText>
+                            </w:r>
+                            <w:r>
+                              <w:fldChar w:fldCharType="separate"/>
+                            </w:r>
+                            <w:r>
+                              <w:rPr>
+                                <w:noProof/>
+                              </w:rPr>
+                              <w:t>6</w:t>
+                            </w:r>
+                            <w:r>
+                              <w:rPr>
+                                <w:noProof/>
+                              </w:rPr>
+                              <w:fldChar w:fldCharType="end"/>
+                            </w:r>
                             <w:r>
                               <w:t>: QR-Code</w:t>
                             </w:r>
-                            <w:bookmarkEnd w:id="58"/>
+                            <w:bookmarkEnd w:id="57"/>
                           </w:p>
                         </w:txbxContent>
                       </wps:txbx>
@@ -6517,7 +6632,7 @@
           </mc:Choice>
           <mc:Fallback>
             <w:pict>
-              <v:shape w14:anchorId="6B4573BE" id="Textfeld 10" o:spid="_x0000_s1029" type="#_x0000_t202" style="position:absolute;margin-left:412.55pt;margin-top:30.65pt;width:62.15pt;height:.05pt;z-index:251666432;visibility:visible;mso-wrap-style:square;mso-width-percent:0;mso-wrap-distance-left:9pt;mso-wrap-distance-top:0;mso-wrap-distance-right:9pt;mso-wrap-distance-bottom:0;mso-position-horizontal:absolute;mso-position-horizontal-relative:text;mso-position-vertical:absolute;mso-position-vertical-relative:text;mso-width-percent:0;mso-width-relative:margin;v-text-anchor:top" o:gfxdata="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" stroked="f">
+              <v:shape w14:anchorId="6B4573BE" id="Textfeld 10" o:spid="_x0000_s1029" type="#_x0000_t202" style="position:absolute;margin-left:412.55pt;margin-top:30.65pt;width:62.15pt;height:.05pt;z-index:251667456;visibility:visible;mso-wrap-style:square;mso-width-percent:0;mso-wrap-distance-left:9pt;mso-wrap-distance-top:0;mso-wrap-distance-right:9pt;mso-wrap-distance-bottom:0;mso-position-horizontal:absolute;mso-position-horizontal-relative:text;mso-position-vertical:absolute;mso-position-vertical-relative:text;mso-width-percent:0;mso-width-relative:margin;v-text-anchor:top" o:gfxdata="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" stroked="f">
                 <v:textbox style="mso-fit-shape-to-text:t" inset="0,0,0,0">
                   <w:txbxContent>
                     <w:p>
@@ -6533,22 +6648,35 @@
                           <w:szCs w:val="26"/>
                         </w:rPr>
                       </w:pPr>
-                      <w:bookmarkStart w:id="59" w:name="_Toc503191122"/>
+                      <w:bookmarkStart w:id="58" w:name="_Toc503191664"/>
                       <w:r>
                         <w:t xml:space="preserve">Abbildung </w:t>
                       </w:r>
-                      <w:fldSimple w:instr=" SEQ Abbildung \* ARABIC ">
-                        <w:r>
-                          <w:rPr>
-                            <w:noProof/>
-                          </w:rPr>
-                          <w:t>6</w:t>
-                        </w:r>
-                      </w:fldSimple>
+                      <w:r>
+                        <w:fldChar w:fldCharType="begin"/>
+                      </w:r>
+                      <w:r>
+                        <w:instrText xml:space="preserve"> SEQ Abbildung \* ARABIC </w:instrText>
+                      </w:r>
+                      <w:r>
+                        <w:fldChar w:fldCharType="separate"/>
+                      </w:r>
+                      <w:r>
+                        <w:rPr>
+                          <w:noProof/>
+                        </w:rPr>
+                        <w:t>6</w:t>
+                      </w:r>
+                      <w:r>
+                        <w:rPr>
+                          <w:noProof/>
+                        </w:rPr>
+                        <w:fldChar w:fldCharType="end"/>
+                      </w:r>
                       <w:r>
                         <w:t>: QR-Code</w:t>
                       </w:r>
-                      <w:bookmarkEnd w:id="59"/>
+                      <w:bookmarkEnd w:id="58"/>
                     </w:p>
                   </w:txbxContent>
                 </v:textbox>
@@ -6611,11 +6739,11 @@
       <w:pPr>
         <w:pStyle w:val="berschrift3"/>
       </w:pPr>
-      <w:bookmarkStart w:id="60" w:name="_Toc503191095"/>
+      <w:bookmarkStart w:id="59" w:name="_Toc503191637"/>
       <w:r>
         <w:t>ARToolKit Marker</w:t>
       </w:r>
-      <w:bookmarkEnd w:id="60"/>
+      <w:bookmarkEnd w:id="59"/>
     </w:p>
     <w:p>
       <w:pPr>
@@ -6628,7 +6756,7 @@
         <mc:AlternateContent>
           <mc:Choice Requires="wps">
             <w:drawing>
-              <wp:anchor distT="0" distB="0" distL="114300" distR="114300" simplePos="0" relativeHeight="251668480" behindDoc="0" locked="0" layoutInCell="1" allowOverlap="1" wp14:anchorId="766D6631" wp14:editId="5DF64CD3">
+              <wp:anchor distT="0" distB="0" distL="114300" distR="114300" simplePos="0" relativeHeight="251669504" behindDoc="0" locked="0" layoutInCell="1" allowOverlap="1" wp14:anchorId="766D6631" wp14:editId="5DF64CD3">
                 <wp:simplePos x="0" y="0"/>
                 <wp:positionH relativeFrom="column">
                   <wp:posOffset>5257165</wp:posOffset>
@@ -6675,22 +6803,35 @@
                                 <w:szCs w:val="26"/>
                               </w:rPr>
                             </w:pPr>
-                            <w:bookmarkStart w:id="61" w:name="_Toc503191123"/>
+                            <w:bookmarkStart w:id="60" w:name="_Toc503191665"/>
                             <w:r>
                               <w:t xml:space="preserve">Abbildung </w:t>
                             </w:r>
-                            <w:fldSimple w:instr=" SEQ Abbildung \* ARABIC ">
-                              <w:r>
-                                <w:rPr>
-                                  <w:noProof/>
-                                </w:rPr>
-                                <w:t>7</w:t>
-                              </w:r>
-                            </w:fldSimple>
+                            <w:r>
+                              <w:fldChar w:fldCharType="begin"/>
+                            </w:r>
+                            <w:r>
+                              <w:instrText xml:space="preserve"> SEQ Abbildung \* ARABIC </w:instrText>
+                            </w:r>
+                            <w:r>
+                              <w:fldChar w:fldCharType="separate"/>
+                            </w:r>
+                            <w:r>
+                              <w:rPr>
+                                <w:noProof/>
+                              </w:rPr>
+                              <w:t>7</w:t>
+                            </w:r>
+                            <w:r>
+                              <w:rPr>
+                                <w:noProof/>
+                              </w:rPr>
+                              <w:fldChar w:fldCharType="end"/>
+                            </w:r>
                             <w:r>
                               <w:t>: Hiro Marker</w:t>
                             </w:r>
-                            <w:bookmarkEnd w:id="61"/>
+                            <w:bookmarkEnd w:id="60"/>
                           </w:p>
                         </w:txbxContent>
                       </wps:txbx>
@@ -6711,7 +6852,7 @@
           </mc:Choice>
           <mc:Fallback>
             <w:pict>
-              <v:shape w14:anchorId="766D6631" id="Textfeld 14" o:spid="_x0000_s1030" type="#_x0000_t202" style="position:absolute;margin-left:413.95pt;margin-top:84.15pt;width:65.8pt;height:.05pt;z-index:251668480;visibility:visible;mso-wrap-style:square;mso-width-percent:0;mso-wrap-distance-left:9pt;mso-wrap-distance-top:0;mso-wrap-distance-right:9pt;mso-wrap-distance-bottom:0;mso-position-horizontal:absolute;mso-position-horizontal-relative:text;mso-position-vertical:absolute;mso-position-vertical-relative:text;mso-width-percent:0;mso-width-relative:margin;v-text-anchor:top" o:gfxdata="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" stroked="f">
+              <v:shape w14:anchorId="766D6631" id="Textfeld 14" o:spid="_x0000_s1030" type="#_x0000_t202" style="position:absolute;margin-left:413.95pt;margin-top:84.15pt;width:65.8pt;height:.05pt;z-index:251669504;visibility:visible;mso-wrap-style:square;mso-width-percent:0;mso-wrap-distance-left:9pt;mso-wrap-distance-top:0;mso-wrap-distance-right:9pt;mso-wrap-distance-bottom:0;mso-position-horizontal:absolute;mso-position-horizontal-relative:text;mso-position-vertical:absolute;mso-position-vertical-relative:text;mso-width-percent:0;mso-width-relative:margin;v-text-anchor:top" o:gfxdata="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" stroked="f">
                 <v:textbox style="mso-fit-shape-to-text:t" inset="0,0,0,0">
                   <w:txbxContent>
                     <w:p>
@@ -6727,22 +6868,35 @@
                           <w:szCs w:val="26"/>
                         </w:rPr>
                       </w:pPr>
-                      <w:bookmarkStart w:id="62" w:name="_Toc503191123"/>
+                      <w:bookmarkStart w:id="61" w:name="_Toc503191665"/>
                       <w:r>
                         <w:t xml:space="preserve">Abbildung </w:t>
                       </w:r>
-                      <w:fldSimple w:instr=" SEQ Abbildung \* ARABIC ">
-                        <w:r>
-                          <w:rPr>
-                            <w:noProof/>
-                          </w:rPr>
-                          <w:t>7</w:t>
-                        </w:r>
-                      </w:fldSimple>
+                      <w:r>
+                        <w:fldChar w:fldCharType="begin"/>
+                      </w:r>
+                      <w:r>
+                        <w:instrText xml:space="preserve"> SEQ Abbildung \* ARABIC </w:instrText>
+                      </w:r>
+                      <w:r>
+                        <w:fldChar w:fldCharType="separate"/>
+                      </w:r>
+                      <w:r>
+                        <w:rPr>
+                          <w:noProof/>
+                        </w:rPr>
+                        <w:t>7</w:t>
+                      </w:r>
+                      <w:r>
+                        <w:rPr>
+                          <w:noProof/>
+                        </w:rPr>
+                        <w:fldChar w:fldCharType="end"/>
+                      </w:r>
                       <w:r>
                         <w:t>: Hiro Marker</w:t>
                       </w:r>
-                      <w:bookmarkEnd w:id="62"/>
+                      <w:bookmarkEnd w:id="61"/>
                     </w:p>
                   </w:txbxContent>
                 </v:textbox>
@@ -6757,7 +6911,7 @@
           <w:noProof/>
         </w:rPr>
         <w:drawing>
-          <wp:anchor distT="0" distB="0" distL="114300" distR="114300" simplePos="0" relativeHeight="251645952" behindDoc="0" locked="0" layoutInCell="1" allowOverlap="1">
+          <wp:anchor distT="0" distB="0" distL="114300" distR="114300" simplePos="0" relativeHeight="251646976" behindDoc="0" locked="0" layoutInCell="1" allowOverlap="1">
             <wp:simplePos x="0" y="0"/>
             <wp:positionH relativeFrom="column">
               <wp:posOffset>5165958</wp:posOffset>
@@ -6838,11 +6992,11 @@
       <w:pPr>
         <w:pStyle w:val="berschrift3"/>
       </w:pPr>
-      <w:bookmarkStart w:id="63" w:name="_Toc503191096"/>
+      <w:bookmarkStart w:id="62" w:name="_Toc503191638"/>
       <w:r>
         <w:t>Aruco Marker</w:t>
       </w:r>
-      <w:bookmarkEnd w:id="63"/>
+      <w:bookmarkEnd w:id="62"/>
     </w:p>
     <w:p>
       <w:pPr>
@@ -6855,7 +7009,7 @@
         <mc:AlternateContent>
           <mc:Choice Requires="wps">
             <w:drawing>
-              <wp:anchor distT="0" distB="0" distL="114300" distR="114300" simplePos="0" relativeHeight="251662336" behindDoc="0" locked="0" layoutInCell="1" allowOverlap="1" wp14:anchorId="1DD7A45D" wp14:editId="74C94AE4">
+              <wp:anchor distT="0" distB="0" distL="114300" distR="114300" simplePos="0" relativeHeight="251663360" behindDoc="0" locked="0" layoutInCell="1" allowOverlap="1" wp14:anchorId="1DD7A45D" wp14:editId="74C94AE4">
                 <wp:simplePos x="0" y="0"/>
                 <wp:positionH relativeFrom="column">
                   <wp:posOffset>5274656</wp:posOffset>
@@ -6897,22 +7051,35 @@
                                 <w:szCs w:val="24"/>
                               </w:rPr>
                             </w:pPr>
-                            <w:bookmarkStart w:id="64" w:name="_Toc503191124"/>
+                            <w:bookmarkStart w:id="63" w:name="_Toc503191666"/>
                             <w:r>
                               <w:t xml:space="preserve">Abbildung </w:t>
                             </w:r>
-                            <w:fldSimple w:instr=" SEQ Abbildung \* ARABIC ">
-                              <w:r>
-                                <w:rPr>
-                                  <w:noProof/>
-                                </w:rPr>
-                                <w:t>8</w:t>
-                              </w:r>
-                            </w:fldSimple>
+                            <w:r>
+                              <w:fldChar w:fldCharType="begin"/>
+                            </w:r>
+                            <w:r>
+                              <w:instrText xml:space="preserve"> SEQ Abbildung \* ARABIC </w:instrText>
+                            </w:r>
+                            <w:r>
+                              <w:fldChar w:fldCharType="separate"/>
+                            </w:r>
+                            <w:r>
+                              <w:rPr>
+                                <w:noProof/>
+                              </w:rPr>
+                              <w:t>8</w:t>
+                            </w:r>
+                            <w:r>
+                              <w:rPr>
+                                <w:noProof/>
+                              </w:rPr>
+                              <w:fldChar w:fldCharType="end"/>
+                            </w:r>
                             <w:r>
                               <w:t>: Aruco Marker</w:t>
                             </w:r>
-                            <w:bookmarkEnd w:id="64"/>
+                            <w:bookmarkEnd w:id="63"/>
                           </w:p>
                         </w:txbxContent>
                       </wps:txbx>
@@ -6933,7 +7100,7 @@
           </mc:Choice>
           <mc:Fallback>
             <w:pict>
-              <v:shape w14:anchorId="1DD7A45D" id="Textfeld 22" o:spid="_x0000_s1031" type="#_x0000_t202" style="position:absolute;margin-left:415.35pt;margin-top:70.55pt;width:64pt;height:.05pt;z-index:251662336;visibility:visible;mso-wrap-style:square;mso-width-percent:0;mso-wrap-distance-left:9pt;mso-wrap-distance-top:0;mso-wrap-distance-right:9pt;mso-wrap-distance-bottom:0;mso-position-horizontal:absolute;mso-position-horizontal-relative:text;mso-position-vertical:absolute;mso-position-vertical-relative:text;mso-width-percent:0;mso-width-relative:margin;v-text-anchor:top" o:gfxdata="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" stroked="f">
+              <v:shape w14:anchorId="1DD7A45D" id="Textfeld 22" o:spid="_x0000_s1031" type="#_x0000_t202" style="position:absolute;margin-left:415.35pt;margin-top:70.55pt;width:64pt;height:.05pt;z-index:251663360;visibility:visible;mso-wrap-style:square;mso-width-percent:0;mso-wrap-distance-left:9pt;mso-wrap-distance-top:0;mso-wrap-distance-right:9pt;mso-wrap-distance-bottom:0;mso-position-horizontal:absolute;mso-position-horizontal-relative:text;mso-position-vertical:absolute;mso-position-vertical-relative:text;mso-width-percent:0;mso-width-relative:margin;v-text-anchor:top" o:gfxdata="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" stroked="f">
                 <v:textbox style="mso-fit-shape-to-text:t" inset="0,0,0,0">
                   <w:txbxContent>
                     <w:p>
@@ -6944,22 +7111,35 @@
                           <w:szCs w:val="24"/>
                         </w:rPr>
                       </w:pPr>
-                      <w:bookmarkStart w:id="65" w:name="_Toc503191124"/>
+                      <w:bookmarkStart w:id="64" w:name="_Toc503191666"/>
                       <w:r>
                         <w:t xml:space="preserve">Abbildung </w:t>
                       </w:r>
-                      <w:fldSimple w:instr=" SEQ Abbildung \* ARABIC ">
-                        <w:r>
-                          <w:rPr>
-                            <w:noProof/>
-                          </w:rPr>
-                          <w:t>8</w:t>
-                        </w:r>
-                      </w:fldSimple>
+                      <w:r>
+                        <w:fldChar w:fldCharType="begin"/>
+                      </w:r>
+                      <w:r>
+                        <w:instrText xml:space="preserve"> SEQ Abbildung \* ARABIC </w:instrText>
+                      </w:r>
+                      <w:r>
+                        <w:fldChar w:fldCharType="separate"/>
+                      </w:r>
+                      <w:r>
+                        <w:rPr>
+                          <w:noProof/>
+                        </w:rPr>
+                        <w:t>8</w:t>
+                      </w:r>
+                      <w:r>
+                        <w:rPr>
+                          <w:noProof/>
+                        </w:rPr>
+                        <w:fldChar w:fldCharType="end"/>
+                      </w:r>
                       <w:r>
                         <w:t>: Aruco Marker</w:t>
                       </w:r>
-                      <w:bookmarkEnd w:id="65"/>
+                      <w:bookmarkEnd w:id="64"/>
                     </w:p>
                   </w:txbxContent>
                 </v:textbox>
@@ -6974,7 +7154,7 @@
           <w:noProof/>
         </w:rPr>
         <w:drawing>
-          <wp:anchor distT="0" distB="0" distL="114300" distR="114300" simplePos="0" relativeHeight="251650048" behindDoc="0" locked="0" layoutInCell="1" allowOverlap="1">
+          <wp:anchor distT="0" distB="0" distL="114300" distR="114300" simplePos="0" relativeHeight="251651072" behindDoc="0" locked="0" layoutInCell="1" allowOverlap="1">
             <wp:simplePos x="0" y="0"/>
             <wp:positionH relativeFrom="column">
               <wp:posOffset>5163878</wp:posOffset>
@@ -7050,138 +7230,138 @@
       <w:pPr>
         <w:pStyle w:val="berschrift2"/>
       </w:pPr>
-      <w:bookmarkStart w:id="66" w:name="_Toc500774290"/>
-      <w:bookmarkStart w:id="67" w:name="_Toc502761912"/>
-      <w:bookmarkStart w:id="68" w:name="_Toc500774294"/>
-      <w:bookmarkStart w:id="69" w:name="_Toc503191097"/>
+      <w:bookmarkStart w:id="65" w:name="_Toc500774290"/>
+      <w:bookmarkStart w:id="66" w:name="_Toc502761912"/>
+      <w:bookmarkStart w:id="67" w:name="_Toc500774294"/>
+      <w:bookmarkStart w:id="68" w:name="_Toc503191639"/>
       <w:r>
         <w:t>Bilderkennung</w:t>
       </w:r>
+      <w:bookmarkEnd w:id="65"/>
       <w:bookmarkEnd w:id="66"/>
-      <w:bookmarkEnd w:id="67"/>
+      <w:bookmarkEnd w:id="68"/>
+    </w:p>
+    <w:p>
+      <w:r>
+        <w:t>Für den ersten Mini Use Case war es nötig, dass wir uns für eine Bibliothek entscheiden, die die Erkennung von Aruco-Markern bereits effizient und vor allem zuverlässig implementiert hat. Dazu sollten die Tools möglichst offenen Quellcode haben und frei verfügbar sein.</w:t>
+      </w:r>
+    </w:p>
+    <w:p>
+      <w:pPr>
+        <w:pStyle w:val="berschrift3"/>
+      </w:pPr>
+      <w:bookmarkStart w:id="69" w:name="_Toc502761913"/>
+      <w:bookmarkStart w:id="70" w:name="_Toc503191640"/>
+      <w:r>
+        <w:t>ARToolkit</w:t>
+      </w:r>
       <w:bookmarkEnd w:id="69"/>
-    </w:p>
-    <w:p>
-      <w:r>
-        <w:t>Für den ersten Mini Use Case war es nötig, dass wir uns für eine Bibliothek entscheiden, die die Erkennung von Aruco-Markern bereits effizient und vor allem zuverlässig implementiert hat. Dazu sollten die Tools möglichst offenen Quellcode haben und frei verfügbar sein.</w:t>
+      <w:bookmarkEnd w:id="70"/>
+    </w:p>
+    <w:p>
+      <w:r>
+        <w:t>Als erstes haben wir versucht, basierend auf einem bereits existierenden Projekt, das ARToolkit</w:t>
+      </w:r>
+      <w:r>
+        <w:rPr>
+          <w:rStyle w:val="Funotenzeichen"/>
+        </w:rPr>
+        <w:footnoteReference w:id="20"/>
+      </w:r>
+      <w:r>
+        <w:t>, das eine speziell für die HoloLens angepasste Version eines OpenCV-Wrappers darstellt, zu verwenden. Die dabei entstandenen Probleme bezogen sich primär auf das Testing. Da wir unser Framework nicht auf der HoloLens testeten und die Bibliothek erst zur Laufzeit eingebunden wurde, wäre es für uns nicht ohne grossen Aufwand möglich gewesen, mit dieser Bibliothek testorientiert zu arbeiten.</w:t>
       </w:r>
     </w:p>
     <w:p>
       <w:pPr>
         <w:pStyle w:val="berschrift3"/>
       </w:pPr>
-      <w:bookmarkStart w:id="70" w:name="_Toc502761913"/>
-      <w:bookmarkStart w:id="71" w:name="_Toc503191098"/>
-      <w:r>
-        <w:t>ARToolkit</w:t>
-      </w:r>
-      <w:bookmarkEnd w:id="70"/>
+      <w:bookmarkStart w:id="71" w:name="_Toc502761914"/>
+      <w:bookmarkStart w:id="72" w:name="_Toc503191641"/>
+      <w:r>
+        <w:t>Vuforia</w:t>
+      </w:r>
       <w:bookmarkEnd w:id="71"/>
-    </w:p>
-    <w:p>
-      <w:r>
-        <w:t>Als erstes haben wir versucht, basierend auf einem bereits existierenden Projekt, das ARToolkit</w:t>
+      <w:bookmarkEnd w:id="72"/>
+    </w:p>
+    <w:p>
+      <w:r>
+        <w:t>Zu Beginn unserer Gruppenarbeit gab es noch keine native Unity-Unterstützung von Vuforia</w:t>
       </w:r>
       <w:r>
         <w:rPr>
           <w:rStyle w:val="Funotenzeichen"/>
         </w:rPr>
-        <w:footnoteReference w:id="20"/>
-      </w:r>
-      <w:r>
-        <w:t>, das eine speziell für die HoloLens angepasste Version eines OpenCV-Wrappers darstellt, zu verwenden. Die dabei entstandenen Probleme bezogen sich primär auf das Testing. Da wir unser Framework nicht auf der HoloLens testeten und die Bibliothek erst zur Laufzeit eingebunden wurde, wäre es für uns nicht ohne grossen Aufwand möglich gewesen, mit dieser Bibliothek testorientiert zu arbeiten.</w:t>
+        <w:footnoteReference w:id="21"/>
+      </w:r>
+      <w:r>
+        <w:t>. Nachdem im Unity 2017.2 Update Vuforia standardmässig und ohne grosse Umstände mit Unity verwendbar wurde, haben wir die Bibliothek ebenfalls in Betracht gezogen. Leider stellte sich heraus, dass Vuforia in seiner kostenfreien Version nicht von Unity getrennt funktioniert. Da unser Ziel aber war, ein plattformunabhängiges, sprich nicht an Unity gebundenes, Framework zu entwickeln, entschieden wir uns gegen weitergehende Recherchen zu Vuforia.</w:t>
       </w:r>
     </w:p>
     <w:p>
       <w:pPr>
         <w:pStyle w:val="berschrift3"/>
       </w:pPr>
-      <w:bookmarkStart w:id="72" w:name="_Toc502761914"/>
-      <w:bookmarkStart w:id="73" w:name="_Toc503191099"/>
-      <w:r>
-        <w:t>Vuforia</w:t>
-      </w:r>
-      <w:bookmarkEnd w:id="72"/>
+      <w:bookmarkStart w:id="73" w:name="_Toc502761915"/>
+      <w:bookmarkStart w:id="74" w:name="_Toc503191642"/>
+      <w:r>
+        <w:t>OpenCVSharp</w:t>
+      </w:r>
       <w:bookmarkEnd w:id="73"/>
-    </w:p>
-    <w:p>
-      <w:r>
-        <w:t>Zu Beginn unserer Gruppenarbeit gab es noch keine native Unity-Unterstützung von Vuforia</w:t>
+      <w:bookmarkEnd w:id="74"/>
+    </w:p>
+    <w:p>
+      <w:r>
+        <w:t>OpenCVSharp</w:t>
       </w:r>
       <w:r>
         <w:rPr>
           <w:rStyle w:val="Funotenzeichen"/>
         </w:rPr>
-        <w:footnoteReference w:id="21"/>
-      </w:r>
-      <w:r>
-        <w:t>. Nachdem im Unity 2017.2 Update Vuforia standardmässig und ohne grosse Umstände mit Unity verwendbar wurde, haben wir die Bibliothek ebenfalls in Betracht gezogen. Leider stellte sich heraus, dass Vuforia in seiner kostenfreien Version nicht von Unity getrennt funktioniert. Da unser Ziel aber war, ein plattformunabhängiges, sprich nicht an Unity gebundenes, Framework zu entwickeln, entschieden wir uns gegen weitergehende Recherchen zu Vuforia.</w:t>
+        <w:footnoteReference w:id="22"/>
+      </w:r>
+      <w:r>
+        <w:t xml:space="preserve"> war unsere vorletzte Anlaufstelle, nachdem alle vorherigen Bibliotheken sich aus verschiedenen Gründen als unzulänglich erwiesen hatten. OpenCVSharp stellt eine Portierung der bekannten OpenCV-Bibliothek auf C# zur Verfügung. Leider fiel uns früh auf, dass OpenCVSharp die Funktionalität der Aruco Erkennung nur teilweise implementiert hat. Da uns das implementieren eines Wrappers für eben diese Funktionen viel Zeit gekostet hätte, entschieden wir uns gegen OpenCVSharp. Vorteil von OpenCVSharp ist, dass es eine vergleichsweise günstige Unity Version gibt.</w:t>
       </w:r>
     </w:p>
     <w:p>
       <w:pPr>
         <w:pStyle w:val="berschrift3"/>
       </w:pPr>
-      <w:bookmarkStart w:id="74" w:name="_Toc502761915"/>
-      <w:bookmarkStart w:id="75" w:name="_Toc503191100"/>
-      <w:r>
-        <w:t>OpenCVSharp</w:t>
-      </w:r>
-      <w:bookmarkEnd w:id="74"/>
-      <w:bookmarkEnd w:id="75"/>
-    </w:p>
-    <w:p>
-      <w:r>
-        <w:t>OpenCVSharp</w:t>
-      </w:r>
-      <w:r>
-        <w:rPr>
-          <w:rStyle w:val="Funotenzeichen"/>
-        </w:rPr>
-        <w:footnoteReference w:id="22"/>
-      </w:r>
-      <w:r>
-        <w:t xml:space="preserve"> war unsere vorletzte Anlaufstelle, nachdem alle vorherigen Bibliotheken sich aus verschiedenen Gründen als unzulänglich erwiesen hatten. OpenCVSharp stellt eine Portierung der bekannten OpenCV-Bibliothek auf C# zur Verfügung. Leider fiel uns früh auf, dass OpenCVSharp die Funktionalität der Aruco Erkennung nur teilweise implementiert hat. Da uns das implementieren eines Wrappers für eben diese Funktionen viel Zeit gekostet hätte, entschieden wir uns gegen OpenCVSharp. Vorteil von OpenCVSharp ist, dass es eine vergleichsweise günstige Unity Version gibt.</w:t>
-      </w:r>
-    </w:p>
-    <w:p>
-      <w:pPr>
-        <w:pStyle w:val="berschrift3"/>
-      </w:pPr>
-      <w:bookmarkStart w:id="76" w:name="_Toc502761916"/>
-      <w:bookmarkStart w:id="77" w:name="_Toc503191101"/>
+      <w:bookmarkStart w:id="75" w:name="_Toc502761916"/>
+      <w:bookmarkStart w:id="76" w:name="_Toc503191643"/>
       <w:r>
         <w:lastRenderedPageBreak/>
         <w:t>EmguCV</w:t>
       </w:r>
+      <w:bookmarkEnd w:id="75"/>
       <w:bookmarkEnd w:id="76"/>
+    </w:p>
+    <w:p>
+      <w:r>
+        <w:t>EmguCV</w:t>
+      </w:r>
+      <w:r>
+        <w:rPr>
+          <w:rStyle w:val="Funotenzeichen"/>
+        </w:rPr>
+        <w:footnoteReference w:id="23"/>
+      </w:r>
+      <w:r>
+        <w:t xml:space="preserve"> ist die Bibliothek, die wir für unsere Implementierung des Durchstichs gewählt haben. EmguCV stellt ebenfalls eine Portierung der bekannten OpenCV-Bibliothek auf C# zur Verfügung. EmguCV bietet dabei die volle Funktionalität von OpenCV.Aruco und deckt damit den Bedarf von unserem Use Case ab. Desweiteren ist OpenCV im Bereich Computer Vision eines der verbreitetsten und meist genutzten Tools.</w:t>
+      </w:r>
+    </w:p>
+    <w:p>
+      <w:pPr>
+        <w:pStyle w:val="berschrift2"/>
+      </w:pPr>
+      <w:bookmarkStart w:id="77" w:name="_Toc502761917"/>
+      <w:bookmarkStart w:id="78" w:name="_Toc503191644"/>
+      <w:r>
+        <w:t>Actor - Implementierung</w:t>
+      </w:r>
       <w:bookmarkEnd w:id="77"/>
-    </w:p>
-    <w:p>
-      <w:r>
-        <w:t>EmguCV</w:t>
-      </w:r>
-      <w:r>
-        <w:rPr>
-          <w:rStyle w:val="Funotenzeichen"/>
-        </w:rPr>
-        <w:footnoteReference w:id="23"/>
-      </w:r>
-      <w:r>
-        <w:t xml:space="preserve"> ist die Bibliothek, die wir für unsere Implementierung des Durchstichs gewählt haben. EmguCV stellt ebenfalls eine Portierung der bekannten OpenCV-Bibliothek auf C# zur Verfügung. EmguCV bietet dabei die volle Funktionalität von OpenCV.Aruco und deckt damit den Bedarf von unserem Use Case ab. Desweiteren ist OpenCV im Bereich Computer Vision eines der verbreitetsten und meist genutzten Tools.</w:t>
-      </w:r>
-    </w:p>
-    <w:p>
-      <w:pPr>
-        <w:pStyle w:val="berschrift2"/>
-      </w:pPr>
-      <w:bookmarkStart w:id="78" w:name="_Toc502761917"/>
-      <w:bookmarkStart w:id="79" w:name="_Toc503191102"/>
-      <w:r>
-        <w:t>Actor - Implementierung</w:t>
-      </w:r>
       <w:bookmarkEnd w:id="78"/>
-      <w:bookmarkEnd w:id="79"/>
     </w:p>
     <w:p>
       <w:r>
@@ -7193,13 +7373,13 @@
         <w:pStyle w:val="berschrift3"/>
         <w:spacing w:before="480"/>
       </w:pPr>
-      <w:bookmarkStart w:id="80" w:name="_Toc502761918"/>
-      <w:bookmarkStart w:id="81" w:name="_Toc503191103"/>
+      <w:bookmarkStart w:id="79" w:name="_Toc502761918"/>
+      <w:bookmarkStart w:id="80" w:name="_Toc503191645"/>
       <w:r>
         <w:t>Akka.NET</w:t>
       </w:r>
+      <w:bookmarkEnd w:id="79"/>
       <w:bookmarkEnd w:id="80"/>
-      <w:bookmarkEnd w:id="81"/>
     </w:p>
     <w:p>
       <w:r>
@@ -7229,13 +7409,13 @@
         <w:pStyle w:val="berschrift3"/>
         <w:spacing w:before="480"/>
       </w:pPr>
-      <w:bookmarkStart w:id="82" w:name="_Toc502761919"/>
-      <w:bookmarkStart w:id="83" w:name="_Toc503191104"/>
+      <w:bookmarkStart w:id="81" w:name="_Toc502761919"/>
+      <w:bookmarkStart w:id="82" w:name="_Toc503191646"/>
       <w:r>
         <w:t>Proto</w:t>
       </w:r>
+      <w:bookmarkEnd w:id="81"/>
       <w:bookmarkEnd w:id="82"/>
-      <w:bookmarkEnd w:id="83"/>
     </w:p>
     <w:p>
       <w:r>
@@ -7263,16 +7443,16 @@
       <w:pPr>
         <w:pStyle w:val="berschrift2"/>
       </w:pPr>
-      <w:bookmarkStart w:id="84" w:name="_Toc500774292"/>
-      <w:bookmarkStart w:id="85" w:name="_Toc502761920"/>
-      <w:bookmarkStart w:id="86" w:name="_Toc503191105"/>
+      <w:bookmarkStart w:id="83" w:name="_Toc500774292"/>
+      <w:bookmarkStart w:id="84" w:name="_Toc502761920"/>
+      <w:bookmarkStart w:id="85" w:name="_Toc503191647"/>
       <w:r>
         <w:lastRenderedPageBreak/>
         <w:t>Darstellung</w:t>
       </w:r>
+      <w:bookmarkEnd w:id="83"/>
       <w:bookmarkEnd w:id="84"/>
       <w:bookmarkEnd w:id="85"/>
-      <w:bookmarkEnd w:id="86"/>
     </w:p>
     <w:p>
       <w:r>
@@ -7287,16 +7467,16 @@
           <w:lang w:val="en-US"/>
         </w:rPr>
       </w:pPr>
-      <w:bookmarkStart w:id="87" w:name="_Toc502761921"/>
-      <w:bookmarkStart w:id="88" w:name="_Toc503191106"/>
+      <w:bookmarkStart w:id="86" w:name="_Toc502761921"/>
+      <w:bookmarkStart w:id="87" w:name="_Toc503191648"/>
       <w:r>
         <w:rPr>
           <w:lang w:val="en-US"/>
         </w:rPr>
         <w:t>Xamarin</w:t>
       </w:r>
+      <w:bookmarkEnd w:id="86"/>
       <w:bookmarkEnd w:id="87"/>
-      <w:bookmarkEnd w:id="88"/>
     </w:p>
     <w:p>
       <w:r>
@@ -7335,16 +7515,16 @@
           <w:lang w:val="de-DE"/>
         </w:rPr>
       </w:pPr>
-      <w:bookmarkStart w:id="89" w:name="_Toc502761922"/>
-      <w:bookmarkStart w:id="90" w:name="_Toc503191107"/>
+      <w:bookmarkStart w:id="88" w:name="_Toc502761922"/>
+      <w:bookmarkStart w:id="89" w:name="_Toc503191649"/>
       <w:r>
         <w:rPr>
           <w:lang w:val="de-DE"/>
         </w:rPr>
         <w:t>Unity</w:t>
       </w:r>
+      <w:bookmarkEnd w:id="88"/>
       <w:bookmarkEnd w:id="89"/>
-      <w:bookmarkEnd w:id="90"/>
     </w:p>
     <w:p>
       <w:r>
@@ -7398,13 +7578,13 @@
         <w:pStyle w:val="berschrift3"/>
         <w:spacing w:before="480"/>
       </w:pPr>
-      <w:bookmarkStart w:id="91" w:name="_Toc502761923"/>
-      <w:bookmarkStart w:id="92" w:name="_Toc503191108"/>
+      <w:bookmarkStart w:id="90" w:name="_Toc502761923"/>
+      <w:bookmarkStart w:id="91" w:name="_Toc503191650"/>
       <w:r>
         <w:t>UWP UI</w:t>
       </w:r>
+      <w:bookmarkEnd w:id="90"/>
       <w:bookmarkEnd w:id="91"/>
-      <w:bookmarkEnd w:id="92"/>
     </w:p>
     <w:p>
       <w:pPr>
@@ -7450,9 +7630,9 @@
       <w:pPr>
         <w:pStyle w:val="berschrift1"/>
       </w:pPr>
-      <w:bookmarkStart w:id="93" w:name="_Toc500774293"/>
-      <w:bookmarkStart w:id="94" w:name="_Toc502761924"/>
-      <w:bookmarkStart w:id="95" w:name="_Toc503191109"/>
+      <w:bookmarkStart w:id="92" w:name="_Toc500774293"/>
+      <w:bookmarkStart w:id="93" w:name="_Toc502761924"/>
+      <w:bookmarkStart w:id="94" w:name="_Toc503191651"/>
       <w:r>
         <w:lastRenderedPageBreak/>
         <w:t xml:space="preserve">Probleme </w:t>
@@ -7463,141 +7643,141 @@
       <w:r>
         <w:t xml:space="preserve"> der Entwicklung</w:t>
       </w:r>
+      <w:bookmarkEnd w:id="92"/>
       <w:bookmarkEnd w:id="93"/>
       <w:bookmarkEnd w:id="94"/>
+    </w:p>
+    <w:p>
+      <w:pPr>
+        <w:pStyle w:val="berschrift2"/>
+      </w:pPr>
+      <w:bookmarkStart w:id="95" w:name="_Toc502761925"/>
+      <w:bookmarkStart w:id="96" w:name="_Toc503191652"/>
+      <w:r>
+        <w:t>Probleme mit dem Framework</w:t>
+      </w:r>
       <w:bookmarkEnd w:id="95"/>
-    </w:p>
+      <w:bookmarkEnd w:id="96"/>
+    </w:p>
+    <w:p>
+      <w:r>
+        <w:t xml:space="preserve">Die Entwicklung unseres Frameworks war von Beginn an von Inkompatibilitäten geprägt. </w:t>
+      </w:r>
+      <w:r>
+        <w:t xml:space="preserve">Jedoch war dies aufgrund der noch jungen AR-Technologie zu erwarten. </w:t>
+      </w:r>
+      <w:r>
+        <w:t>Unsere erste Wahl für die Implementierung des Actor Frameworks, Akka.NET, war nicht mit den Anforderungen der HoloLens an das Framework, UWP bzw. .NET Core 2.0, kompatibel. Entsprechend mussten wir uns umorientieren und sind nach kurzer Zeit auf Proto gestossen. Proto war zwar zu dem Zeitpunkt noch in einer Betaphase, allerdings war die Funktionalität, die bereits implementiert war, gemäss Entwicklern stabil. Protos Abhängigkeiten sind so gestaltet, dass Proto auch mit .NET Core 1.6 kompatibel ist und entsprechend auf der HoloLens lauffähig sein sollte.</w:t>
+      </w:r>
+    </w:p>
+    <w:p/>
+    <w:p>
+      <w:r>
+        <w:t>Bei der Implementierung des Frameworks sind wir auf ein weiteres Problem gestossen. Die aktuelle Version, .NET Standard 2.0, hat aufgrund von GDI+ Abhängigkeiten keine Implementation von System.Drawing. Da man allerdings Bilddateien zur Bilderkennung benötigt, mussten wir um diese Beschränkung herum Konvertierungsfunktionen schreiben, um dennoch weiterarbeiten zu können.</w:t>
+      </w:r>
+    </w:p>
+    <w:p/>
     <w:p>
       <w:pPr>
         <w:pStyle w:val="berschrift2"/>
       </w:pPr>
-      <w:bookmarkStart w:id="96" w:name="_Toc502761925"/>
-      <w:bookmarkStart w:id="97" w:name="_Toc503191110"/>
-      <w:r>
-        <w:t>Probleme mit dem Framework</w:t>
-      </w:r>
-      <w:bookmarkEnd w:id="96"/>
+      <w:bookmarkStart w:id="97" w:name="_Toc502761926"/>
+      <w:bookmarkStart w:id="98" w:name="_Toc503191653"/>
+      <w:r>
+        <w:t>Probleme mit Unity</w:t>
+      </w:r>
       <w:bookmarkEnd w:id="97"/>
-    </w:p>
-    <w:p>
-      <w:r>
-        <w:t xml:space="preserve">Die Entwicklung unseres Frameworks war von Beginn an von Inkompatibilitäten geprägt. </w:t>
-      </w:r>
-      <w:r>
-        <w:t xml:space="preserve">Jedoch war dies aufgrund der noch jungen AR-Technologie zu erwarten. </w:t>
-      </w:r>
-      <w:r>
-        <w:t>Unsere erste Wahl für die Implementierung des Actor Frameworks, Akka.NET, war nicht mit den Anforderungen der HoloLens an das Framework, UWP bzw. .NET Core 2.0, kompatibel. Entsprechend mussten wir uns umorientieren und sind nach kurzer Zeit auf Proto gestossen. Proto war zwar zu dem Zeitpunkt noch in einer Betaphase, allerdings war die Funktionalität, die bereits implementiert war, gemäss Entwicklern stabil. Protos Abhängigkeiten sind so gestaltet, dass Proto auch mit .NET Core 1.6 kompatibel ist und entsprechend auf der HoloLens lauffähig sein sollte.</w:t>
-      </w:r>
-    </w:p>
-    <w:p/>
-    <w:p>
-      <w:r>
-        <w:t>Bei der Implementierung des Frameworks sind wir auf ein weiteres Problem gestossen. Die aktuelle Version, .NET Standard 2.0, hat aufgrund von GDI+ Abhängigkeiten keine Implementation von System.Drawing. Da man allerdings Bilddateien zur Bilderkennung benötigt, mussten wir um diese Beschränkung herum Konvertierungsfunktionen schreiben, um dennoch weiterarbeiten zu können.</w:t>
-      </w:r>
-    </w:p>
-    <w:p/>
+      <w:bookmarkEnd w:id="98"/>
+    </w:p>
+    <w:p>
+      <w:r>
+        <w:t>Als zweite grosse Probl</w:t>
+      </w:r>
+      <w:r>
+        <w:t xml:space="preserve">emquelle trat Unity auf. Da Unity zum Zeitpunkt unserer Arbeit mit dem Mono-Framework arbeitete, waren gewisse Schwierigkeiten bereits vorprogrammiert. Leider ergaben sich auch nicht nachvollziehbare Kompatibilitätsprobleme: So konnten wir zum Beispiel die Funktion String.Copy nicht mit Unity verwenden, da Unity der Meinung war, dass String.Copy nicht auf der HoloLens lauffähig sein würde. Es bleibt daher abzuwarten, ob in künftigen Versionen von Unity solche Kompatibilitätsprobleme gelöst werden können. </w:t>
+      </w:r>
+      <w:r>
+        <w:t>Das erhoffte Update von Unity, um unser Actor Framework mit der .Net Core 2.0 Kompatibilität einzubinden, wurde auf 2018.1 oder</w:t>
+      </w:r>
+      <w:r>
+        <w:t xml:space="preserve"> auf</w:t>
+      </w:r>
+      <w:r>
+        <w:t xml:space="preserve"> noch spätere Versionen verschoben. Das hat dazu geführt hat, dass wir für den „Proof of Concept“ </w:t>
+      </w:r>
+      <w:r>
+        <w:t xml:space="preserve">zuerst </w:t>
+      </w:r>
+      <w:r>
+        <w:t xml:space="preserve">auf die </w:t>
+      </w:r>
+      <w:r>
+        <w:t xml:space="preserve">WPF </w:t>
+      </w:r>
+      <w:r>
+        <w:t>GUI umgestiegen sind</w:t>
+      </w:r>
+      <w:r>
+        <w:t xml:space="preserve"> und schlussendlich eine UWP UI mit Webcam programmiert haben</w:t>
+      </w:r>
+      <w:r>
+        <w:t>.</w:t>
+      </w:r>
+    </w:p>
+    <w:p>
+      <w:r>
+        <w:t>Erst später haben wir realisiert, dass Unity nicht das Hauptproblem war, sondern die HoloLens, welche noch auf der UWP Version Build 14393 war, welches zu diesem Zeitpunkt für die HoloLens die aktuellste Version war und somit maximal .Net Standard 1.4 oder .Net Core 1.0 unterstützte. Das nächste Update für die HoloLens sollte im Frühling 2018 kommen.</w:t>
+      </w:r>
+    </w:p>
+    <w:p>
+      <w:r>
+        <w:t xml:space="preserve">Eine weitere Einschränkung kam von Unity, dass die Darstellung nicht parallelisierbar ist, da Unity nur auf einem Main Thread läuft. </w:t>
+      </w:r>
+      <w:r>
+        <w:t xml:space="preserve">Aber da </w:t>
+      </w:r>
+      <w:r>
+        <w:t>Unity das Framework nur</w:t>
+      </w:r>
+      <w:r>
+        <w:t xml:space="preserve"> </w:t>
+      </w:r>
+      <w:r>
+        <w:t xml:space="preserve">initialisiert, </w:t>
+      </w:r>
+      <w:r>
+        <w:t xml:space="preserve">müsste </w:t>
+      </w:r>
+      <w:r>
+        <w:t>das Actor Framework so wie geplant</w:t>
+      </w:r>
+      <w:r>
+        <w:t xml:space="preserve"> funktionieren</w:t>
+      </w:r>
+      <w:r>
+        <w:t>. Damit ist gemeint, dass jeder Actor auf seinem eigenen Thread arbeitet.</w:t>
+      </w:r>
+    </w:p>
+    <w:p>
+      <w:pPr>
+        <w:spacing w:line="240" w:lineRule="auto"/>
+      </w:pPr>
+      <w:r>
+        <w:br w:type="page"/>
+      </w:r>
+    </w:p>
     <w:p>
       <w:pPr>
         <w:pStyle w:val="berschrift2"/>
       </w:pPr>
-      <w:bookmarkStart w:id="98" w:name="_Toc502761926"/>
-      <w:bookmarkStart w:id="99" w:name="_Toc503191111"/>
-      <w:r>
-        <w:t>Probleme mit Unity</w:t>
-      </w:r>
-      <w:bookmarkEnd w:id="98"/>
-      <w:bookmarkEnd w:id="99"/>
-    </w:p>
-    <w:p>
-      <w:r>
-        <w:t>Als zweite grosse Probl</w:t>
-      </w:r>
-      <w:r>
-        <w:t xml:space="preserve">emquelle trat Unity auf. Da Unity zum Zeitpunkt unserer Arbeit mit dem Mono-Framework arbeitete, waren gewisse Schwierigkeiten bereits vorprogrammiert. Leider ergaben sich auch nicht nachvollziehbare Kompatibilitätsprobleme: So konnten wir zum Beispiel die Funktion String.Copy nicht mit Unity verwenden, da Unity der Meinung war, dass String.Copy nicht auf der HoloLens lauffähig sein würde. Es bleibt daher abzuwarten, ob in künftigen Versionen von Unity solche Kompatibilitätsprobleme gelöst werden können. </w:t>
-      </w:r>
-      <w:r>
-        <w:t>Das erhoffte Update von Unity, um unser Actor Framework mit der .Net Core 2.0 Kompatibilität einzubinden, wurde auf 2018.1 oder</w:t>
-      </w:r>
-      <w:r>
-        <w:t xml:space="preserve"> auf</w:t>
-      </w:r>
-      <w:r>
-        <w:t xml:space="preserve"> noch spätere Versionen verschoben. Das hat dazu geführt hat, dass wir für den „Proof of Concept“ </w:t>
-      </w:r>
-      <w:r>
-        <w:t xml:space="preserve">zuerst </w:t>
-      </w:r>
-      <w:r>
-        <w:t xml:space="preserve">auf die </w:t>
-      </w:r>
-      <w:r>
-        <w:t xml:space="preserve">WPF </w:t>
-      </w:r>
-      <w:r>
-        <w:t>GUI umgestiegen sind</w:t>
-      </w:r>
-      <w:r>
-        <w:t xml:space="preserve"> und schlussendlich eine UWP UI mit Webcam programmiert haben</w:t>
-      </w:r>
-      <w:r>
-        <w:t>.</w:t>
-      </w:r>
-    </w:p>
-    <w:p>
-      <w:r>
-        <w:t>Erst später haben wir realisiert, dass Unity nicht das Hauptproblem war, sondern die HoloLens, welche noch auf der UWP Version Build 14393 war, welches zu diesem Zeitpunkt für die HoloLens die aktuellste Version war und somit maximal .Net Standard 1.4 oder .Net Core 1.0 unterstützte. Das nächste Update für die HoloLens sollte im Frühling 2018 kommen.</w:t>
-      </w:r>
-    </w:p>
-    <w:p>
-      <w:r>
-        <w:t xml:space="preserve">Eine weitere Einschränkung kam von Unity, dass die Darstellung nicht parallelisierbar ist, da Unity nur auf einem Main Thread läuft. </w:t>
-      </w:r>
-      <w:r>
-        <w:t xml:space="preserve">Aber da </w:t>
-      </w:r>
-      <w:r>
-        <w:t>Unity das Framework nur</w:t>
-      </w:r>
-      <w:r>
-        <w:t xml:space="preserve"> </w:t>
-      </w:r>
-      <w:r>
-        <w:t xml:space="preserve">initialisiert, </w:t>
-      </w:r>
-      <w:r>
-        <w:t xml:space="preserve">müsste </w:t>
-      </w:r>
-      <w:r>
-        <w:t>das Actor Framework so wie geplant</w:t>
-      </w:r>
-      <w:r>
-        <w:t xml:space="preserve"> funktionieren</w:t>
-      </w:r>
-      <w:r>
-        <w:t>. Damit ist gemeint, dass jeder Actor auf seinem eigenen Thread arbeitet.</w:t>
-      </w:r>
-    </w:p>
-    <w:p>
-      <w:pPr>
-        <w:spacing w:line="240" w:lineRule="auto"/>
-      </w:pPr>
-      <w:r>
-        <w:br w:type="page"/>
-      </w:r>
-    </w:p>
-    <w:p>
-      <w:pPr>
-        <w:pStyle w:val="berschrift2"/>
-      </w:pPr>
-      <w:bookmarkStart w:id="100" w:name="_Toc502761927"/>
-      <w:bookmarkStart w:id="101" w:name="_Toc503191112"/>
+      <w:bookmarkStart w:id="99" w:name="_Toc502761927"/>
+      <w:bookmarkStart w:id="100" w:name="_Toc503191654"/>
       <w:r>
         <w:lastRenderedPageBreak/>
         <w:t>Probleme mit den Bilderkennungsbibliotheken</w:t>
       </w:r>
+      <w:bookmarkEnd w:id="99"/>
       <w:bookmarkEnd w:id="100"/>
-      <w:bookmarkEnd w:id="101"/>
     </w:p>
     <w:p>
       <w:r>
@@ -7658,13 +7838,13 @@
       <w:pPr>
         <w:pStyle w:val="berschrift1"/>
       </w:pPr>
-      <w:bookmarkStart w:id="102" w:name="_Toc503191113"/>
+      <w:bookmarkStart w:id="101" w:name="_Toc503191655"/>
       <w:r>
         <w:lastRenderedPageBreak/>
         <w:t>Ergebnisse der Arbeit</w:t>
       </w:r>
-      <w:bookmarkEnd w:id="68"/>
-      <w:bookmarkEnd w:id="102"/>
+      <w:bookmarkEnd w:id="67"/>
+      <w:bookmarkEnd w:id="101"/>
     </w:p>
     <w:p/>
     <w:p/>
@@ -7767,18 +7947,34 @@
       <w:pPr>
         <w:pStyle w:val="Beschriftung"/>
       </w:pPr>
-      <w:bookmarkStart w:id="103" w:name="_Toc503191125"/>
+      <w:bookmarkStart w:id="102" w:name="_Toc503191667"/>
       <w:r>
         <w:t xml:space="preserve">Abbildung </w:t>
       </w:r>
-      <w:fldSimple w:instr=" SEQ Abbildung \* ARABIC ">
-        <w:r>
-          <w:rPr>
-            <w:noProof/>
-          </w:rPr>
-          <w:t>9</w:t>
-        </w:r>
-      </w:fldSimple>
+      <w:r>
+        <w:fldChar w:fldCharType="begin"/>
+      </w:r>
+      <w:r>
+        <w:instrText xml:space="preserve"> </w:instrText>
+      </w:r>
+      <w:r>
+        <w:instrText xml:space="preserve">SEQ Abbildung \* ARABIC </w:instrText>
+      </w:r>
+      <w:r>
+        <w:fldChar w:fldCharType="separate"/>
+      </w:r>
+      <w:r>
+        <w:rPr>
+          <w:noProof/>
+        </w:rPr>
+        <w:t>9</w:t>
+      </w:r>
+      <w:r>
+        <w:rPr>
+          <w:noProof/>
+        </w:rPr>
+        <w:fldChar w:fldCharType="end"/>
+      </w:r>
       <w:r>
         <w:t xml:space="preserve">: </w:t>
       </w:r>
@@ -7809,7 +8005,7 @@
       <w:r>
         <w:t>Webcam als Datenquelle</w:t>
       </w:r>
-      <w:bookmarkEnd w:id="103"/>
+      <w:bookmarkEnd w:id="102"/>
     </w:p>
     <w:p>
       <w:pPr>
@@ -7823,14 +8019,14 @@
       <w:pPr>
         <w:pStyle w:val="berschrift1"/>
       </w:pPr>
-      <w:bookmarkStart w:id="104" w:name="_Toc500774295"/>
-      <w:bookmarkStart w:id="105" w:name="_Toc503191114"/>
+      <w:bookmarkStart w:id="103" w:name="_Toc500774295"/>
+      <w:bookmarkStart w:id="104" w:name="_Toc503191656"/>
       <w:r>
         <w:lastRenderedPageBreak/>
         <w:t>Ausblick</w:t>
       </w:r>
+      <w:bookmarkEnd w:id="103"/>
       <w:bookmarkEnd w:id="104"/>
-      <w:bookmarkEnd w:id="105"/>
     </w:p>
     <w:p/>
     <w:p/>
@@ -7962,23 +8158,25 @@
       <w:pPr>
         <w:pStyle w:val="berschrift1"/>
       </w:pPr>
-      <w:bookmarkStart w:id="106" w:name="_Toc503191115"/>
+      <w:bookmarkStart w:id="105" w:name="_Toc503191657"/>
       <w:r>
         <w:lastRenderedPageBreak/>
         <w:t>Anhang</w:t>
       </w:r>
+      <w:bookmarkEnd w:id="105"/>
+    </w:p>
+    <w:p>
+      <w:pPr>
+        <w:pStyle w:val="berschrift2"/>
+      </w:pPr>
+      <w:bookmarkStart w:id="106" w:name="_Toc503191658"/>
+      <w:r>
+        <w:t>Abbildungsverzeichnis</w:t>
+      </w:r>
       <w:bookmarkEnd w:id="106"/>
     </w:p>
-    <w:p>
-      <w:pPr>
-        <w:pStyle w:val="berschrift2"/>
-      </w:pPr>
-      <w:bookmarkStart w:id="107" w:name="_Toc503191116"/>
-      <w:r>
-        <w:t>Abbildungsverzeichnis</w:t>
-      </w:r>
-      <w:bookmarkEnd w:id="107"/>
-    </w:p>
+    <w:bookmarkStart w:id="107" w:name="_GoBack"/>
+    <w:bookmarkEnd w:id="107"/>
     <w:p>
       <w:pPr>
         <w:pStyle w:val="Abbildungsverzeichnis"/>
@@ -7999,7 +8197,7 @@
       <w:r>
         <w:fldChar w:fldCharType="separate"/>
       </w:r>
-      <w:hyperlink w:anchor="_Toc503191117" w:history="1">
+      <w:hyperlink w:anchor="_Toc503191659" w:history="1">
         <w:r>
           <w:rPr>
             <w:rStyle w:val="Hyperlink"/>
@@ -8026,7 +8224,7 @@
             <w:noProof/>
             <w:webHidden/>
           </w:rPr>
-          <w:instrText xml:space="preserve"> PAGEREF _Toc503191117 \h </w:instrText>
+          <w:instrText xml:space="preserve"> PAGEREF _Toc503191659 \h </w:instrText>
         </w:r>
         <w:r>
           <w:rPr>
@@ -8046,7 +8244,7 @@
             <w:noProof/>
             <w:webHidden/>
           </w:rPr>
-          <w:t>5</w:t>
+          <w:t>4</w:t>
         </w:r>
         <w:r>
           <w:rPr>
@@ -8068,7 +8266,7 @@
           <w:lang w:val="en-GB" w:eastAsia="en-GB"/>
         </w:rPr>
       </w:pPr>
-      <w:hyperlink w:anchor="_Toc503191118" w:history="1">
+      <w:hyperlink w:anchor="_Toc503191660" w:history="1">
         <w:r>
           <w:rPr>
             <w:rStyle w:val="Hyperlink"/>
@@ -8095,7 +8293,7 @@
             <w:noProof/>
             <w:webHidden/>
           </w:rPr>
-          <w:instrText xml:space="preserve"> PAGEREF _Toc503191118 \h </w:instrText>
+          <w:instrText xml:space="preserve"> PAGEREF _Toc503191660 \h </w:instrText>
         </w:r>
         <w:r>
           <w:rPr>
@@ -8115,7 +8313,7 @@
             <w:noProof/>
             <w:webHidden/>
           </w:rPr>
-          <w:t>8</w:t>
+          <w:t>7</w:t>
         </w:r>
         <w:r>
           <w:rPr>
@@ -8137,7 +8335,7 @@
           <w:lang w:val="en-GB" w:eastAsia="en-GB"/>
         </w:rPr>
       </w:pPr>
-      <w:hyperlink r:id="rId21" w:anchor="_Toc503191119" w:history="1">
+      <w:hyperlink r:id="rId21" w:anchor="_Toc503191661" w:history="1">
         <w:r>
           <w:rPr>
             <w:rStyle w:val="Hyperlink"/>
@@ -8164,7 +8362,7 @@
             <w:noProof/>
             <w:webHidden/>
           </w:rPr>
-          <w:instrText xml:space="preserve"> PAGEREF _Toc503191119 \h </w:instrText>
+          <w:instrText xml:space="preserve"> PAGEREF _Toc503191661 \h </w:instrText>
         </w:r>
         <w:r>
           <w:rPr>
@@ -8184,7 +8382,7 @@
             <w:noProof/>
             <w:webHidden/>
           </w:rPr>
-          <w:t>10</w:t>
+          <w:t>9</w:t>
         </w:r>
         <w:r>
           <w:rPr>
@@ -8206,7 +8404,7 @@
           <w:lang w:val="en-GB" w:eastAsia="en-GB"/>
         </w:rPr>
       </w:pPr>
-      <w:hyperlink r:id="rId22" w:anchor="_Toc503191120" w:history="1">
+      <w:hyperlink r:id="rId22" w:anchor="_Toc503191662" w:history="1">
         <w:r>
           <w:rPr>
             <w:rStyle w:val="Hyperlink"/>
@@ -8233,7 +8431,7 @@
             <w:noProof/>
             <w:webHidden/>
           </w:rPr>
-          <w:instrText xml:space="preserve"> PAGEREF _Toc503191120 \h </w:instrText>
+          <w:instrText xml:space="preserve"> PAGEREF _Toc503191662 \h </w:instrText>
         </w:r>
         <w:r>
           <w:rPr>
@@ -8253,7 +8451,7 @@
             <w:noProof/>
             <w:webHidden/>
           </w:rPr>
-          <w:t>11</w:t>
+          <w:t>10</w:t>
         </w:r>
         <w:r>
           <w:rPr>
@@ -8275,7 +8473,7 @@
           <w:lang w:val="en-GB" w:eastAsia="en-GB"/>
         </w:rPr>
       </w:pPr>
-      <w:hyperlink r:id="rId23" w:anchor="_Toc503191121" w:history="1">
+      <w:hyperlink r:id="rId23" w:anchor="_Toc503191663" w:history="1">
         <w:r>
           <w:rPr>
             <w:rStyle w:val="Hyperlink"/>
@@ -8302,7 +8500,7 @@
             <w:noProof/>
             <w:webHidden/>
           </w:rPr>
-          <w:instrText xml:space="preserve"> PAGEREF _Toc503191121 \h </w:instrText>
+          <w:instrText xml:space="preserve"> PAGEREF _Toc503191663 \h </w:instrText>
         </w:r>
         <w:r>
           <w:rPr>
@@ -8322,7 +8520,7 @@
             <w:noProof/>
             <w:webHidden/>
           </w:rPr>
-          <w:t>11</w:t>
+          <w:t>10</w:t>
         </w:r>
         <w:r>
           <w:rPr>
@@ -8344,7 +8542,7 @@
           <w:lang w:val="en-GB" w:eastAsia="en-GB"/>
         </w:rPr>
       </w:pPr>
-      <w:hyperlink r:id="rId24" w:anchor="_Toc503191122" w:history="1">
+      <w:hyperlink r:id="rId24" w:anchor="_Toc503191664" w:history="1">
         <w:r>
           <w:rPr>
             <w:rStyle w:val="Hyperlink"/>
@@ -8371,7 +8569,7 @@
             <w:noProof/>
             <w:webHidden/>
           </w:rPr>
-          <w:instrText xml:space="preserve"> PAGEREF _Toc503191122 \h </w:instrText>
+          <w:instrText xml:space="preserve"> PAGEREF _Toc503191664 \h </w:instrText>
         </w:r>
         <w:r>
           <w:rPr>
@@ -8391,7 +8589,7 @@
             <w:noProof/>
             <w:webHidden/>
           </w:rPr>
-          <w:t>11</w:t>
+          <w:t>10</w:t>
         </w:r>
         <w:r>
           <w:rPr>
@@ -8413,7 +8611,7 @@
           <w:lang w:val="en-GB" w:eastAsia="en-GB"/>
         </w:rPr>
       </w:pPr>
-      <w:hyperlink r:id="rId25" w:anchor="_Toc503191123" w:history="1">
+      <w:hyperlink r:id="rId25" w:anchor="_Toc503191665" w:history="1">
         <w:r>
           <w:rPr>
             <w:rStyle w:val="Hyperlink"/>
@@ -8440,7 +8638,7 @@
             <w:noProof/>
             <w:webHidden/>
           </w:rPr>
-          <w:instrText xml:space="preserve"> PAGEREF _Toc503191123 \h </w:instrText>
+          <w:instrText xml:space="preserve"> PAGEREF _Toc503191665 \h </w:instrText>
         </w:r>
         <w:r>
           <w:rPr>
@@ -8460,7 +8658,7 @@
             <w:noProof/>
             <w:webHidden/>
           </w:rPr>
-          <w:t>11</w:t>
+          <w:t>10</w:t>
         </w:r>
         <w:r>
           <w:rPr>
@@ -8482,7 +8680,7 @@
           <w:lang w:val="en-GB" w:eastAsia="en-GB"/>
         </w:rPr>
       </w:pPr>
-      <w:hyperlink r:id="rId26" w:anchor="_Toc503191124" w:history="1">
+      <w:hyperlink r:id="rId26" w:anchor="_Toc503191666" w:history="1">
         <w:r>
           <w:rPr>
             <w:rStyle w:val="Hyperlink"/>
@@ -8509,7 +8707,7 @@
             <w:noProof/>
             <w:webHidden/>
           </w:rPr>
-          <w:instrText xml:space="preserve"> PAGEREF _Toc503191124 \h </w:instrText>
+          <w:instrText xml:space="preserve"> PAGEREF _Toc503191666 \h </w:instrText>
         </w:r>
         <w:r>
           <w:rPr>
@@ -8529,7 +8727,7 @@
             <w:noProof/>
             <w:webHidden/>
           </w:rPr>
-          <w:t>11</w:t>
+          <w:t>10</w:t>
         </w:r>
         <w:r>
           <w:rPr>
@@ -8551,7 +8749,7 @@
           <w:lang w:val="en-GB" w:eastAsia="en-GB"/>
         </w:rPr>
       </w:pPr>
-      <w:hyperlink w:anchor="_Toc503191125" w:history="1">
+      <w:hyperlink w:anchor="_Toc503191667" w:history="1">
         <w:r>
           <w:rPr>
             <w:rStyle w:val="Hyperlink"/>
@@ -8578,7 +8776,7 @@
             <w:noProof/>
             <w:webHidden/>
           </w:rPr>
-          <w:instrText xml:space="preserve"> PAGEREF _Toc503191125 \h </w:instrText>
+          <w:instrText xml:space="preserve"> PAGEREF _Toc503191667 \h </w:instrText>
         </w:r>
         <w:r>
           <w:rPr>
@@ -8598,7 +8796,7 @@
             <w:noProof/>
             <w:webHidden/>
           </w:rPr>
-          <w:t>17</w:t>
+          <w:t>16</w:t>
         </w:r>
         <w:r>
           <w:rPr>
@@ -8769,7 +8967,7 @@
             <w:rPr>
               <w:noProof/>
             </w:rPr>
-            <w:t>3</w:t>
+            <w:t>1</w:t>
           </w:r>
           <w:r>
             <w:fldChar w:fldCharType="end"/>
@@ -8777,14 +8975,27 @@
           <w:r>
             <w:t xml:space="preserve"> / </w:t>
           </w:r>
-          <w:fldSimple w:instr=" SECTIONPAGES  \* Ordinal  \* MERGEFORMAT ">
-            <w:r>
-              <w:rPr>
-                <w:noProof/>
-              </w:rPr>
-              <w:t>17.</w:t>
-            </w:r>
-          </w:fldSimple>
+          <w:r>
+            <w:fldChar w:fldCharType="begin"/>
+          </w:r>
+          <w:r>
+            <w:instrText xml:space="preserve"> SECTIONPAGES  \* Ordinal  \* MERGEFORMAT </w:instrText>
+          </w:r>
+          <w:r>
+            <w:fldChar w:fldCharType="separate"/>
+          </w:r>
+          <w:r>
+            <w:rPr>
+              <w:noProof/>
+            </w:rPr>
+            <w:t>1.</w:t>
+          </w:r>
+          <w:r>
+            <w:rPr>
+              <w:noProof/>
+            </w:rPr>
+            <w:fldChar w:fldCharType="end"/>
+          </w:r>
         </w:p>
       </w:tc>
     </w:tr>
@@ -9531,28 +9742,57 @@
             </w:tabs>
             <w:spacing w:line="24" w:lineRule="atLeast"/>
           </w:pPr>
-          <w:fldSimple w:instr=" STYLEREF  Projekt_Name  \* MERGEFORMAT ">
-            <w:r>
-              <w:rPr>
-                <w:noProof/>
-              </w:rPr>
-              <w:t>Hololens Tour</w:t>
-            </w:r>
-          </w:fldSimple>
+          <w:r>
+            <w:fldChar w:fldCharType="begin"/>
+          </w:r>
+          <w:r>
+            <w:instrText xml:space="preserve"> STYLEREF  Projekt_Name  \* MERGEFORMAT </w:instrText>
+          </w:r>
+          <w:r>
+            <w:fldChar w:fldCharType="separate"/>
+          </w:r>
+          <w:r>
+            <w:rPr>
+              <w:noProof/>
+            </w:rPr>
+            <w:t>Hololens Tour</w:t>
+          </w:r>
+          <w:r>
+            <w:rPr>
+              <w:noProof/>
+            </w:rPr>
+            <w:fldChar w:fldCharType="end"/>
+          </w:r>
           <w:r>
             <w:t xml:space="preserve"> | </w:t>
           </w:r>
-          <w:fldSimple w:instr=" STYLEREF  Dok_Titel  \* MERGEFORMAT ">
-            <w:r>
-              <w:rPr>
-                <w:b w:val="0"/>
-                <w:bCs/>
-                <w:noProof/>
-                <w:lang w:val="de-DE"/>
-              </w:rPr>
-              <w:t>Abschlussbericht</w:t>
-            </w:r>
-          </w:fldSimple>
+          <w:r>
+            <w:fldChar w:fldCharType="begin"/>
+          </w:r>
+          <w:r>
+            <w:instrText xml:space="preserve"> STYLEREF  Dok_Titel  \* MERGEFORMAT </w:instrText>
+          </w:r>
+          <w:r>
+            <w:fldChar w:fldCharType="separate"/>
+          </w:r>
+          <w:r>
+            <w:rPr>
+              <w:b w:val="0"/>
+              <w:bCs/>
+              <w:noProof/>
+              <w:lang w:val="de-DE"/>
+            </w:rPr>
+            <w:t>Abschlussbericht</w:t>
+          </w:r>
+          <w:r>
+            <w:rPr>
+              <w:b w:val="0"/>
+              <w:bCs/>
+              <w:noProof/>
+              <w:lang w:val="de-DE"/>
+            </w:rPr>
+            <w:fldChar w:fldCharType="end"/>
+          </w:r>
         </w:p>
       </w:tc>
     </w:tr>
@@ -9612,7 +9852,7 @@
               <w:lang w:val="de-DE"/>
             </w:rPr>
             <w:drawing>
-              <wp:anchor distT="0" distB="0" distL="114300" distR="114300" simplePos="0" relativeHeight="251657216" behindDoc="0" locked="1" layoutInCell="1" allowOverlap="1" wp14:anchorId="46D85195" wp14:editId="73BE99D7">
+              <wp:anchor distT="0" distB="0" distL="114300" distR="114300" simplePos="0" relativeHeight="251658240" behindDoc="0" locked="1" layoutInCell="1" allowOverlap="1" wp14:anchorId="46D85195" wp14:editId="73BE99D7">
                 <wp:simplePos x="0" y="0"/>
                 <wp:positionH relativeFrom="margin">
                   <wp:posOffset>0</wp:posOffset>
@@ -12832,7 +13072,7 @@
 </file>
 
 <file path=customXml/itemProps1.xml><?xml version="1.0" encoding="utf-8"?>
-<ds:datastoreItem xmlns:ds="http://schemas.openxmlformats.org/officeDocument/2006/customXml" ds:itemID="{1CC18276-523D-463E-831C-0F0029F74B18}">
+<ds:datastoreItem xmlns:ds="http://schemas.openxmlformats.org/officeDocument/2006/customXml" ds:itemID="{DE73B6AC-44FD-41D6-B61D-C1297C46C211}">
   <ds:schemaRefs>
     <ds:schemaRef ds:uri="http://schemas.openxmlformats.org/officeDocument/2006/bibliography"/>
   </ds:schemaRefs>

</xml_diff>

<commit_message>
Kleiner Nachtrag im Bericht
</commit_message>
<xml_diff>
--- a/Organisatorisches/Dokumentation/Bericht.docx
+++ b/Organisatorisches/Dokumentation/Bericht.docx
@@ -3865,14 +3865,14 @@
         <w:pStyle w:val="berschrift1"/>
       </w:pPr>
       <w:bookmarkStart w:id="4" w:name="_Toc502761886"/>
-      <w:bookmarkStart w:id="5" w:name="_Toc500774278"/>
-      <w:bookmarkStart w:id="6" w:name="_Toc503191613"/>
+      <w:bookmarkStart w:id="5" w:name="_Toc503191613"/>
+      <w:bookmarkStart w:id="6" w:name="_Toc500774278"/>
       <w:r>
         <w:lastRenderedPageBreak/>
         <w:t>Einleitung</w:t>
       </w:r>
       <w:bookmarkEnd w:id="4"/>
-      <w:bookmarkEnd w:id="6"/>
+      <w:bookmarkEnd w:id="5"/>
     </w:p>
     <w:p>
       <w:pPr>
@@ -3883,13 +3883,21 @@
       <w:r>
         <w:t>Abstract</w:t>
       </w:r>
-      <w:bookmarkEnd w:id="5"/>
+      <w:bookmarkEnd w:id="6"/>
       <w:bookmarkEnd w:id="7"/>
       <w:bookmarkEnd w:id="8"/>
     </w:p>
     <w:p>
       <w:r>
-        <w:t xml:space="preserve">Unsere Gruppenarbeit hatte das Ziel ein Framework für eine «augmented Tour» durch die Büroräumlichkeiten der SCS zu programmieren. </w:t>
+        <w:t>Unsere Gruppenarbeit hatte das Ziel ein Framework für eine «</w:t>
+      </w:r>
+      <w:proofErr w:type="spellStart"/>
+      <w:r>
+        <w:t>augmented</w:t>
+      </w:r>
+      <w:proofErr w:type="spellEnd"/>
+      <w:r>
+        <w:t xml:space="preserve"> Tour» durch die Büroräumlichkeiten der SCS zu programmieren. </w:t>
       </w:r>
       <w:r>
         <w:t xml:space="preserve">Die </w:t>
@@ -3910,7 +3918,15 @@
         <w:t xml:space="preserve">. Als weiteres Ziel sollte </w:t>
       </w:r>
       <w:r>
-        <w:t>die neue Technologie der «Augmented Reality</w:t>
+        <w:t>die neue Technologie der «</w:t>
+      </w:r>
+      <w:proofErr w:type="spellStart"/>
+      <w:r>
+        <w:t>Augmented</w:t>
+      </w:r>
+      <w:proofErr w:type="spellEnd"/>
+      <w:r>
+        <w:t xml:space="preserve"> Reality</w:t>
       </w:r>
       <w:r>
         <w:rPr>
@@ -3949,7 +3965,15 @@
     </w:p>
     <w:p>
       <w:r>
-        <w:t>Das Framework lief zum Abgabezeitpunkt noch nicht auf der Microsoft Holo</w:t>
+        <w:t xml:space="preserve">Das Framework lief zum Abgabezeitpunkt noch nicht auf </w:t>
+      </w:r>
+      <w:proofErr w:type="gramStart"/>
+      <w:r>
+        <w:t>der Microsoft</w:t>
+      </w:r>
+      <w:proofErr w:type="gramEnd"/>
+      <w:r>
+        <w:t xml:space="preserve"> Holo</w:t>
       </w:r>
       <w:r>
         <w:t>L</w:t>
@@ -3971,7 +3995,15 @@
         <w:t>«</w:t>
       </w:r>
       <w:r>
-        <w:t>Proof of Concept</w:t>
+        <w:t xml:space="preserve">Proof </w:t>
+      </w:r>
+      <w:proofErr w:type="spellStart"/>
+      <w:r>
+        <w:t>of</w:t>
+      </w:r>
+      <w:proofErr w:type="spellEnd"/>
+      <w:r>
+        <w:t xml:space="preserve"> Concept</w:t>
       </w:r>
       <w:r>
         <w:t>»</w:t>
@@ -4032,7 +4064,23 @@
         <w:t xml:space="preserve"> läuft. Dabei sollte es gelingen, mit der AR - Unterstützung der HoloLens</w:t>
       </w:r>
       <w:r>
-        <w:t xml:space="preserve"> eine «Guided Tour through SCS» zu</w:t>
+        <w:t xml:space="preserve"> eine «</w:t>
+      </w:r>
+      <w:proofErr w:type="spellStart"/>
+      <w:r>
+        <w:t>Guided</w:t>
+      </w:r>
+      <w:proofErr w:type="spellEnd"/>
+      <w:r>
+        <w:t xml:space="preserve"> Tour </w:t>
+      </w:r>
+      <w:proofErr w:type="spellStart"/>
+      <w:r>
+        <w:t>through</w:t>
+      </w:r>
+      <w:proofErr w:type="spellEnd"/>
+      <w:r>
+        <w:t xml:space="preserve"> SCS» zu</w:t>
       </w:r>
       <w:r>
         <w:t xml:space="preserve"> erleben</w:t>
@@ -4041,7 +4089,31 @@
         <w:t xml:space="preserve">. </w:t>
       </w:r>
       <w:r>
-        <w:t>Dabei werden reale, ausgedruckte Aruco Code Marker in den Räumlichkeiten der SCS an spezifischen Orten platziert. Der User sollte dann mit der HoloLens auf dem Kopf herumspazieren und jedes Mal, wenn ein Marker im Blickfeld der HoloLens auftaucht, sollte eine von den Entwicklern definierte Aktion eintreten. Ein mögliches Szenario von solch einer «Guided Tour through SCS» könnte wie folgt aussehen:</w:t>
+        <w:t xml:space="preserve">Dabei werden reale, ausgedruckte </w:t>
+      </w:r>
+      <w:proofErr w:type="spellStart"/>
+      <w:r>
+        <w:t>Aruco</w:t>
+      </w:r>
+      <w:proofErr w:type="spellEnd"/>
+      <w:r>
+        <w:t xml:space="preserve"> Code Marker in den Räumlichkeiten der SCS an spezifischen Orten platziert. Der User sollte dann mit der HoloLens auf dem Kopf herumspazieren und jedes Mal, wenn ein Marker im Blickfeld der HoloLens auftaucht, sollte eine von den Entwicklern definierte Aktion eintreten. Ein mögliches Szenario von solch einer «</w:t>
+      </w:r>
+      <w:proofErr w:type="spellStart"/>
+      <w:r>
+        <w:t>Guided</w:t>
+      </w:r>
+      <w:proofErr w:type="spellEnd"/>
+      <w:r>
+        <w:t xml:space="preserve"> Tour </w:t>
+      </w:r>
+      <w:proofErr w:type="spellStart"/>
+      <w:r>
+        <w:t>through</w:t>
+      </w:r>
+      <w:proofErr w:type="spellEnd"/>
+      <w:r>
+        <w:t xml:space="preserve"> SCS» könnte wie folgt aussehen:</w:t>
       </w:r>
     </w:p>
     <w:p/>
@@ -4260,7 +4332,15 @@
         <w:footnoteReference w:id="5"/>
       </w:r>
       <w:r>
-        <w:t>. Die typische Struktur von Unit Tests ist «triple A</w:t>
+        <w:t>. Die typische Struktur von Unit Tests ist «</w:t>
+      </w:r>
+      <w:proofErr w:type="spellStart"/>
+      <w:r>
+        <w:t>triple</w:t>
+      </w:r>
+      <w:proofErr w:type="spellEnd"/>
+      <w:r>
+        <w:t xml:space="preserve"> A</w:t>
       </w:r>
       <w:r>
         <w:rPr>
@@ -4269,7 +4349,23 @@
         <w:footnoteReference w:id="6"/>
       </w:r>
       <w:r>
-        <w:t>», was für Arrange, Act und Assert steht. Dabei wird jede noch so kleine Funktionalität für sich alleine getestet und dann implementiert bis der Test bestanden ist. Dies wird für alle Module durchexerziert. Sind alle Unit Tests bestanden, so werden die Integrationstests geschrieben. Dabei werden mehrere Module in einem Test geprüft. Da man ja weiss, dass jedes Modul einzeln für sich funktioniert, wie es sollte, existieren die Integrationstests zur Prüfung des Datenflusses und der Kommunikation zwischen den Modulen. Am Ende folgt der System-Test, der das gesamte Programm und somit den gesamten Datenfluss prüft.</w:t>
+        <w:t xml:space="preserve">», was für </w:t>
+      </w:r>
+      <w:proofErr w:type="spellStart"/>
+      <w:r>
+        <w:t>Arrange</w:t>
+      </w:r>
+      <w:proofErr w:type="spellEnd"/>
+      <w:r>
+        <w:t xml:space="preserve">, Act und </w:t>
+      </w:r>
+      <w:proofErr w:type="spellStart"/>
+      <w:r>
+        <w:t>Assert</w:t>
+      </w:r>
+      <w:proofErr w:type="spellEnd"/>
+      <w:r>
+        <w:t xml:space="preserve"> steht. Dabei wird jede noch so kleine Funktionalität für sich alleine getestet und dann implementiert bis der Test bestanden ist. Dies wird für alle Module durchexerziert. Sind alle Unit Tests bestanden, so werden die Integrationstests geschrieben. Dabei werden mehrere Module in einem Test geprüft. Da man ja weiss, dass jedes Modul einzeln für sich funktioniert, wie es sollte, existieren die Integrationstests zur Prüfung des Datenflusses und der Kommunikation zwischen den Modulen. Am Ende folgt der System-Test, der das gesamte Programm und somit den gesamten Datenfluss prüft.</w:t>
       </w:r>
     </w:p>
     <w:p>
@@ -4285,14 +4381,14 @@
         <w:pStyle w:val="berschrift1"/>
       </w:pPr>
       <w:bookmarkStart w:id="13" w:name="_Toc502761895"/>
-      <w:bookmarkStart w:id="14" w:name="_Toc500774281"/>
-      <w:bookmarkStart w:id="15" w:name="_Toc503191617"/>
+      <w:bookmarkStart w:id="14" w:name="_Toc503191617"/>
+      <w:bookmarkStart w:id="15" w:name="_Toc500774281"/>
       <w:r>
         <w:lastRenderedPageBreak/>
         <w:t>Systemdesign</w:t>
       </w:r>
       <w:bookmarkEnd w:id="13"/>
-      <w:bookmarkEnd w:id="15"/>
+      <w:bookmarkEnd w:id="14"/>
     </w:p>
     <w:p>
       <w:pPr>
@@ -4303,7 +4399,7 @@
       <w:r>
         <w:t>Actor</w:t>
       </w:r>
-      <w:bookmarkEnd w:id="14"/>
+      <w:bookmarkEnd w:id="15"/>
       <w:bookmarkEnd w:id="16"/>
       <w:r>
         <w:t xml:space="preserve"> Modell</w:t>
@@ -4333,8 +4429,13 @@
         <w:t>, wie man solche Actors einsetzen kann, soll hier</w:t>
       </w:r>
       <w:r>
-        <w:t xml:space="preserve"> der RecognitionManager</w:t>
-      </w:r>
+        <w:t xml:space="preserve"> der </w:t>
+      </w:r>
+      <w:proofErr w:type="spellStart"/>
+      <w:r>
+        <w:t>RecognitionManager</w:t>
+      </w:r>
+      <w:proofErr w:type="spellEnd"/>
       <w:r>
         <w:rPr>
           <w:rStyle w:val="Funotenzeichen"/>
@@ -4348,7 +4449,39 @@
         <w:t xml:space="preserve">von unserem Framework </w:t>
       </w:r>
       <w:r>
-        <w:t>genommen werden. Er hat die Aufgabe die Frames auszuwerten, in dem er die Marker erkennt und die Position und Rotation der gesehenen Marker berechnet und speichert. Der RecognitionManager wird über den ControlActor gesteuert, indem er zum Beispiel die Nachrichten NewFrameArrived oder RequestAllVirtualObjects erhält.</w:t>
+        <w:t xml:space="preserve">genommen werden. Er hat die Aufgabe die Frames auszuwerten, in dem er die Marker erkennt und die Position und Rotation der gesehenen Marker berechnet und speichert. Der </w:t>
+      </w:r>
+      <w:proofErr w:type="spellStart"/>
+      <w:r>
+        <w:t>RecognitionManager</w:t>
+      </w:r>
+      <w:proofErr w:type="spellEnd"/>
+      <w:r>
+        <w:t xml:space="preserve"> wird über den </w:t>
+      </w:r>
+      <w:proofErr w:type="spellStart"/>
+      <w:r>
+        <w:t>ControlActor</w:t>
+      </w:r>
+      <w:proofErr w:type="spellEnd"/>
+      <w:r>
+        <w:t xml:space="preserve"> gesteuert, indem er zum Beispiel die Nachrichten </w:t>
+      </w:r>
+      <w:proofErr w:type="spellStart"/>
+      <w:r>
+        <w:t>NewFrameArrived</w:t>
+      </w:r>
+      <w:proofErr w:type="spellEnd"/>
+      <w:r>
+        <w:t xml:space="preserve"> oder </w:t>
+      </w:r>
+      <w:proofErr w:type="spellStart"/>
+      <w:r>
+        <w:t>RequestAllVirtualObjects</w:t>
+      </w:r>
+      <w:proofErr w:type="spellEnd"/>
+      <w:r>
+        <w:t xml:space="preserve"> erhält.</w:t>
       </w:r>
     </w:p>
     <w:p>
@@ -4368,7 +4501,23 @@
         <w:t>Ein z</w:t>
       </w:r>
       <w:r>
-        <w:t>usätzliches Feature ist die Erweiterbarkeit. Als Beispiel könnte man ein Positionsmodul, das die Auswertung der Daten von Bluetooth Beacons implementiert, in das System einfügen, in dem man nur einen neuen «Position Actor» erstellt und diesen über den ControlActor steuert.</w:t>
+        <w:t xml:space="preserve">usätzliches Feature ist die Erweiterbarkeit. Als Beispiel könnte man ein Positionsmodul, das die Auswertung der Daten von Bluetooth </w:t>
+      </w:r>
+      <w:proofErr w:type="spellStart"/>
+      <w:r>
+        <w:t>Beacons</w:t>
+      </w:r>
+      <w:proofErr w:type="spellEnd"/>
+      <w:r>
+        <w:t xml:space="preserve"> implementiert, in das System einfügen, in dem man nur einen neuen «Position Actor» erstellt und diesen über den </w:t>
+      </w:r>
+      <w:proofErr w:type="spellStart"/>
+      <w:r>
+        <w:t>ControlActor</w:t>
+      </w:r>
+      <w:proofErr w:type="spellEnd"/>
+      <w:r>
+        <w:t xml:space="preserve"> steuert.</w:t>
       </w:r>
       <w:r>
         <w:t xml:space="preserve"> Nachfolgend ist unser Framework (orange), den Schnittstellen (grün) und dem Anzeigeprogramm (blau) schematisch dargestellt.</w:t>
@@ -4441,27 +4590,14 @@
       <w:r>
         <w:t xml:space="preserve">Abbildung </w:t>
       </w:r>
-      <w:r>
-        <w:fldChar w:fldCharType="begin"/>
-      </w:r>
-      <w:r>
-        <w:instrText xml:space="preserve"> SEQ Abbildung \* ARABIC </w:instrText>
-      </w:r>
-      <w:r>
-        <w:fldChar w:fldCharType="separate"/>
-      </w:r>
-      <w:r>
-        <w:rPr>
-          <w:noProof/>
-        </w:rPr>
-        <w:t>1</w:t>
-      </w:r>
-      <w:r>
-        <w:rPr>
-          <w:noProof/>
-        </w:rPr>
-        <w:fldChar w:fldCharType="end"/>
-      </w:r>
+      <w:fldSimple w:instr=" SEQ Abbildung \* ARABIC ">
+        <w:r>
+          <w:rPr>
+            <w:noProof/>
+          </w:rPr>
+          <w:t>1</w:t>
+        </w:r>
+      </w:fldSimple>
       <w:r>
         <w:t>:</w:t>
       </w:r>
@@ -4493,7 +4629,15 @@
         <w:t xml:space="preserve">Zur Initialisierung erstellt der End-User </w:t>
       </w:r>
       <w:r>
-        <w:t>im Rendering Program (blaues Rechteck</w:t>
+        <w:t xml:space="preserve">im Rendering </w:t>
+      </w:r>
+      <w:proofErr w:type="spellStart"/>
+      <w:r>
+        <w:t>Program</w:t>
+      </w:r>
+      <w:proofErr w:type="spellEnd"/>
+      <w:r>
+        <w:t xml:space="preserve"> (blaues Rechteck</w:t>
       </w:r>
       <w:r>
         <w:t>)</w:t>
@@ -4535,13 +4679,26 @@
         <w:t xml:space="preserve">anzusehen sind. </w:t>
       </w:r>
       <w:r>
-        <w:t>Das erste ist das CameraFeedSyncObject</w:t>
-      </w:r>
+        <w:t xml:space="preserve">Das erste ist das </w:t>
+      </w:r>
+      <w:proofErr w:type="spellStart"/>
+      <w:r>
+        <w:t>CameraFeedSyncObject</w:t>
+      </w:r>
+      <w:proofErr w:type="spellEnd"/>
       <w:r>
         <w:t xml:space="preserve"> (1)</w:t>
       </w:r>
       <w:r>
-        <w:t xml:space="preserve">, auf das die neuen Frames vom Rendering Program geschrieben und anschliessend vom Framework gelesen werden. </w:t>
+        <w:t xml:space="preserve">, auf das die neuen Frames vom Rendering </w:t>
+      </w:r>
+      <w:proofErr w:type="spellStart"/>
+      <w:r>
+        <w:t>Program</w:t>
+      </w:r>
+      <w:proofErr w:type="spellEnd"/>
+      <w:r>
+        <w:t xml:space="preserve"> geschrieben und anschliessend vom Framework gelesen werden. </w:t>
       </w:r>
       <w:r>
         <w:t xml:space="preserve">Das </w:t>
@@ -4553,13 +4710,26 @@
         <w:t xml:space="preserve"> ist das</w:t>
       </w:r>
       <w:r>
-        <w:t xml:space="preserve"> SyncObject</w:t>
-      </w:r>
+        <w:t xml:space="preserve"> </w:t>
+      </w:r>
+      <w:proofErr w:type="spellStart"/>
+      <w:r>
+        <w:t>SyncObject</w:t>
+      </w:r>
+      <w:proofErr w:type="spellEnd"/>
       <w:r>
         <w:t xml:space="preserve"> (2)</w:t>
       </w:r>
       <w:r>
-        <w:t>, in dem die Daten von der Auswertung der Frames, d.h. die einzelnen CodeObjects mit der aktuellen Position und Rotation vom Framework, reingeschrieben werden</w:t>
+        <w:t xml:space="preserve">, in dem die Daten von der Auswertung der Frames, d.h. die einzelnen </w:t>
+      </w:r>
+      <w:proofErr w:type="spellStart"/>
+      <w:r>
+        <w:t>CodeObjects</w:t>
+      </w:r>
+      <w:proofErr w:type="spellEnd"/>
+      <w:r>
+        <w:t xml:space="preserve"> mit der aktuellen Position und Rotation vom Framework, reingeschrieben werden</w:t>
       </w:r>
       <w:r>
         <w:t xml:space="preserve">. </w:t>
@@ -4571,7 +4741,21 @@
         <w:rPr>
           <w:color w:val="000000" w:themeColor="text1"/>
         </w:rPr>
-        <w:t>Array mit den zu erkennenden CodeObjects mitsamt deren eventuell angegeben Startpositionen.</w:t>
+        <w:t xml:space="preserve">Array mit den zu erkennenden </w:t>
+      </w:r>
+      <w:proofErr w:type="spellStart"/>
+      <w:r>
+        <w:rPr>
+          <w:color w:val="000000" w:themeColor="text1"/>
+        </w:rPr>
+        <w:t>CodeObjects</w:t>
+      </w:r>
+      <w:proofErr w:type="spellEnd"/>
+      <w:r>
+        <w:rPr>
+          <w:color w:val="000000" w:themeColor="text1"/>
+        </w:rPr>
+        <w:t xml:space="preserve"> mitsamt deren eventuell angegeben Startpositionen.</w:t>
       </w:r>
     </w:p>
     <w:p>
@@ -4579,7 +4763,15 @@
         <w:t xml:space="preserve">Dann erstellt der End-User </w:t>
       </w:r>
       <w:r>
-        <w:t xml:space="preserve">im Rendering Program </w:t>
+        <w:t xml:space="preserve">im Rendering </w:t>
+      </w:r>
+      <w:proofErr w:type="spellStart"/>
+      <w:r>
+        <w:t>Program</w:t>
+      </w:r>
+      <w:proofErr w:type="spellEnd"/>
+      <w:r>
+        <w:t xml:space="preserve"> </w:t>
       </w:r>
       <w:r>
         <w:t xml:space="preserve">ein neues Objekt der Klasse Framework mit den </w:t>
@@ -4594,20 +4786,41 @@
         <w:t>Danach</w:t>
       </w:r>
       <w:r>
-        <w:t xml:space="preserve"> ruft er von diesem die Funktion Initialize() auf, was das Framework startet</w:t>
+        <w:t xml:space="preserve"> ruft er von diesem die Funktion </w:t>
+      </w:r>
+      <w:proofErr w:type="gramStart"/>
+      <w:r>
+        <w:t>Initialize(</w:t>
+      </w:r>
+      <w:proofErr w:type="gramEnd"/>
+      <w:r>
+        <w:t>) auf, was das Framework startet</w:t>
       </w:r>
       <w:r>
         <w:t xml:space="preserve"> (3).</w:t>
       </w:r>
       <w:r>
-        <w:t xml:space="preserve"> Danach «füttert» er die einzelnen Frames in das CameraFeedSyncObject </w:t>
+        <w:t xml:space="preserve"> Danach «füttert» er die einzelnen Frames in das </w:t>
+      </w:r>
+      <w:proofErr w:type="spellStart"/>
+      <w:r>
+        <w:t>CameraFeedSyncObject</w:t>
+      </w:r>
+      <w:proofErr w:type="spellEnd"/>
+      <w:r>
+        <w:t xml:space="preserve"> </w:t>
       </w:r>
       <w:r>
         <w:t xml:space="preserve">(a) </w:t>
       </w:r>
       <w:r>
-        <w:t>und erhält die Daten aus dem SyncObject</w:t>
-      </w:r>
+        <w:t xml:space="preserve">und erhält die Daten aus dem </w:t>
+      </w:r>
+      <w:proofErr w:type="spellStart"/>
+      <w:r>
+        <w:t>SyncObject</w:t>
+      </w:r>
+      <w:proofErr w:type="spellEnd"/>
       <w:r>
         <w:t xml:space="preserve"> (i)</w:t>
       </w:r>
@@ -4635,19 +4848,45 @@
       <w:bookmarkStart w:id="23" w:name="_Toc500774284"/>
       <w:bookmarkStart w:id="24" w:name="_Toc502761899"/>
       <w:bookmarkStart w:id="25" w:name="_Toc503191621"/>
+      <w:proofErr w:type="spellStart"/>
       <w:r>
         <w:t>ControlActor</w:t>
       </w:r>
       <w:bookmarkEnd w:id="23"/>
       <w:bookmarkEnd w:id="24"/>
       <w:bookmarkEnd w:id="25"/>
-    </w:p>
-    <w:p>
-      <w:r>
-        <w:t>Der ControlActor kümmert sich</w:t>
-      </w:r>
-      <w:r>
-        <w:t xml:space="preserve"> um den generellen Datenfluss. Er erhält von den angebundenen Modulen Nachrichten, die es ihm ermöglichen den Kontroll- und Datenfluss zu steuern. Die Anbindung von neuen Modulen mittels Actors ist möglich, in dem man einen neuen Actor vom ControlActor aus kreiert. Die neu gewonnene Funktionalität setzt man um, in dem man in der asynchronen Funktion ReceiveAsync eine neu definierte Nachricht erwartet.</w:t>
+      <w:proofErr w:type="spellEnd"/>
+    </w:p>
+    <w:p>
+      <w:r>
+        <w:t xml:space="preserve">Der </w:t>
+      </w:r>
+      <w:proofErr w:type="spellStart"/>
+      <w:r>
+        <w:t>ControlActor</w:t>
+      </w:r>
+      <w:proofErr w:type="spellEnd"/>
+      <w:r>
+        <w:t xml:space="preserve"> kümmert sich</w:t>
+      </w:r>
+      <w:r>
+        <w:t xml:space="preserve"> um den generellen Datenfluss. Er erhält von den angebundenen Modulen Nachrichten, die es ihm ermöglichen den Kontroll- und Datenfluss zu steuern. Die Anbindung von neuen Modulen mittels Actors ist möglich, in dem man einen neuen Actor vom </w:t>
+      </w:r>
+      <w:proofErr w:type="spellStart"/>
+      <w:r>
+        <w:t>ControlActor</w:t>
+      </w:r>
+      <w:proofErr w:type="spellEnd"/>
+      <w:r>
+        <w:t xml:space="preserve"> aus kreiert. Die neu gewonnene Funktionalität setzt man um, in dem man in der asynchronen Funktion </w:t>
+      </w:r>
+      <w:proofErr w:type="spellStart"/>
+      <w:r>
+        <w:t>ReceiveAsync</w:t>
+      </w:r>
+      <w:proofErr w:type="spellEnd"/>
+      <w:r>
+        <w:t xml:space="preserve"> eine neu definierte Nachricht erwartet.</w:t>
       </w:r>
     </w:p>
     <w:p>
@@ -4657,16 +4896,66 @@
       <w:bookmarkStart w:id="26" w:name="_Toc500774285"/>
       <w:bookmarkStart w:id="27" w:name="_Toc502761900"/>
       <w:bookmarkStart w:id="28" w:name="_Toc503191622"/>
+      <w:proofErr w:type="spellStart"/>
       <w:r>
         <w:t>RecognitionManager</w:t>
       </w:r>
       <w:bookmarkEnd w:id="26"/>
       <w:bookmarkEnd w:id="27"/>
       <w:bookmarkEnd w:id="28"/>
-    </w:p>
-    <w:p>
-      <w:r>
-        <w:t>Der RecognitionManager kümmert sich um das Erkennen von Aruco Codes in den Frames mittels der Bilderkennungsbibliothek EmguCV. Er verwaltet dabei die erkannten Marker in einem Dictionary. Auf Anfrage liefert er dieses Dictionary zurück. Weiter kann er einzelne Aruco Codes aktivieren oder deaktivieren. Diese Funktionalitäten kann man noch erweitern. Um ein paar mögliche Ideen zu sehen, was der Recognition Manager auch noch tun könnte, kann man ein Blick in das Protokoll «ControlToRecognitionManager» im Ordner «Protocols» im Framework</w:t>
+      <w:proofErr w:type="spellEnd"/>
+    </w:p>
+    <w:p>
+      <w:r>
+        <w:t xml:space="preserve">Der </w:t>
+      </w:r>
+      <w:proofErr w:type="spellStart"/>
+      <w:r>
+        <w:t>RecognitionManager</w:t>
+      </w:r>
+      <w:proofErr w:type="spellEnd"/>
+      <w:r>
+        <w:t xml:space="preserve"> kümmert sich um das Erkennen von </w:t>
+      </w:r>
+      <w:proofErr w:type="spellStart"/>
+      <w:r>
+        <w:t>Aruco</w:t>
+      </w:r>
+      <w:proofErr w:type="spellEnd"/>
+      <w:r>
+        <w:t xml:space="preserve"> Codes in den Frames mittels der Bilderkennungsbibliothek </w:t>
+      </w:r>
+      <w:proofErr w:type="spellStart"/>
+      <w:r>
+        <w:t>EmguCV</w:t>
+      </w:r>
+      <w:proofErr w:type="spellEnd"/>
+      <w:r>
+        <w:t xml:space="preserve">. Er verwaltet dabei die erkannten Marker in einem Dictionary. Auf Anfrage liefert er dieses Dictionary zurück. Weiter kann er einzelne </w:t>
+      </w:r>
+      <w:proofErr w:type="spellStart"/>
+      <w:r>
+        <w:t>Aruco</w:t>
+      </w:r>
+      <w:proofErr w:type="spellEnd"/>
+      <w:r>
+        <w:t xml:space="preserve"> Codes aktivieren oder deaktivieren. Diese Funktionalitäten kann man noch erweitern. Um ein paar mögliche Ideen zu sehen, was der Recognition Manager auch noch tun könnte, kann man ein Blick in das Protokoll «</w:t>
+      </w:r>
+      <w:proofErr w:type="spellStart"/>
+      <w:r>
+        <w:t>ControlToRecognitionManager</w:t>
+      </w:r>
+      <w:proofErr w:type="spellEnd"/>
+      <w:r>
+        <w:t>» im Ordner «</w:t>
+      </w:r>
+      <w:proofErr w:type="spellStart"/>
+      <w:r>
+        <w:t>Protocols</w:t>
+      </w:r>
+      <w:proofErr w:type="spellEnd"/>
+      <w:r>
+        <w:t>» im Framework</w:t>
       </w:r>
       <w:r>
         <w:t xml:space="preserve"> </w:t>
@@ -4709,8 +4998,72 @@
         <w:rPr>
           <w:lang w:val="en-GB"/>
         </w:rPr>
-        <w:t>– kann so z.B. ein Video abspielen lassen</w:t>
-      </w:r>
+        <w:t xml:space="preserve">– </w:t>
+      </w:r>
+      <w:proofErr w:type="spellStart"/>
+      <w:r>
+        <w:rPr>
+          <w:lang w:val="en-GB"/>
+        </w:rPr>
+        <w:t>kann</w:t>
+      </w:r>
+      <w:proofErr w:type="spellEnd"/>
+      <w:r>
+        <w:rPr>
+          <w:lang w:val="en-GB"/>
+        </w:rPr>
+        <w:t xml:space="preserve"> so </w:t>
+      </w:r>
+      <w:proofErr w:type="spellStart"/>
+      <w:r>
+        <w:rPr>
+          <w:lang w:val="en-GB"/>
+        </w:rPr>
+        <w:t>z.B</w:t>
+      </w:r>
+      <w:proofErr w:type="spellEnd"/>
+      <w:r>
+        <w:rPr>
+          <w:lang w:val="en-GB"/>
+        </w:rPr>
+        <w:t xml:space="preserve">. </w:t>
+      </w:r>
+      <w:proofErr w:type="spellStart"/>
+      <w:r>
+        <w:rPr>
+          <w:lang w:val="en-GB"/>
+        </w:rPr>
+        <w:t>ein</w:t>
+      </w:r>
+      <w:proofErr w:type="spellEnd"/>
+      <w:r>
+        <w:rPr>
+          <w:lang w:val="en-GB"/>
+        </w:rPr>
+        <w:t xml:space="preserve"> Video </w:t>
+      </w:r>
+      <w:proofErr w:type="spellStart"/>
+      <w:r>
+        <w:rPr>
+          <w:lang w:val="en-GB"/>
+        </w:rPr>
+        <w:t>abspielen</w:t>
+      </w:r>
+      <w:proofErr w:type="spellEnd"/>
+      <w:r>
+        <w:rPr>
+          <w:lang w:val="en-GB"/>
+        </w:rPr>
+        <w:t xml:space="preserve"> </w:t>
+      </w:r>
+      <w:proofErr w:type="spellStart"/>
+      <w:r>
+        <w:rPr>
+          <w:lang w:val="en-GB"/>
+        </w:rPr>
+        <w:t>lassen</w:t>
+      </w:r>
+      <w:proofErr w:type="spellEnd"/>
     </w:p>
     <w:p>
       <w:pPr>
@@ -4727,8 +5080,58 @@
         <w:rPr>
           <w:lang w:val="en-GB"/>
         </w:rPr>
-        <w:t>Stop a virtual Object – kann so z.B. ein Video stoppen</w:t>
-      </w:r>
+        <w:t xml:space="preserve">Stop a virtual Object – </w:t>
+      </w:r>
+      <w:proofErr w:type="spellStart"/>
+      <w:r>
+        <w:rPr>
+          <w:lang w:val="en-GB"/>
+        </w:rPr>
+        <w:t>kann</w:t>
+      </w:r>
+      <w:proofErr w:type="spellEnd"/>
+      <w:r>
+        <w:rPr>
+          <w:lang w:val="en-GB"/>
+        </w:rPr>
+        <w:t xml:space="preserve"> so </w:t>
+      </w:r>
+      <w:proofErr w:type="spellStart"/>
+      <w:r>
+        <w:rPr>
+          <w:lang w:val="en-GB"/>
+        </w:rPr>
+        <w:t>z.B</w:t>
+      </w:r>
+      <w:proofErr w:type="spellEnd"/>
+      <w:r>
+        <w:rPr>
+          <w:lang w:val="en-GB"/>
+        </w:rPr>
+        <w:t xml:space="preserve">. </w:t>
+      </w:r>
+      <w:proofErr w:type="spellStart"/>
+      <w:r>
+        <w:rPr>
+          <w:lang w:val="en-GB"/>
+        </w:rPr>
+        <w:t>ein</w:t>
+      </w:r>
+      <w:proofErr w:type="spellEnd"/>
+      <w:r>
+        <w:rPr>
+          <w:lang w:val="en-GB"/>
+        </w:rPr>
+        <w:t xml:space="preserve"> Video </w:t>
+      </w:r>
+      <w:proofErr w:type="spellStart"/>
+      <w:r>
+        <w:rPr>
+          <w:lang w:val="en-GB"/>
+        </w:rPr>
+        <w:t>stoppen</w:t>
+      </w:r>
+      <w:proofErr w:type="spellEnd"/>
     </w:p>
     <w:p>
       <w:pPr>
@@ -4745,7 +5148,15 @@
         <w:t>v</w:t>
       </w:r>
       <w:r>
-        <w:t>irtual Object – kann so</w:t>
+        <w:t xml:space="preserve">irtual </w:t>
+      </w:r>
+      <w:proofErr w:type="spellStart"/>
+      <w:r>
+        <w:t>Object</w:t>
+      </w:r>
+      <w:proofErr w:type="spellEnd"/>
+      <w:r>
+        <w:t xml:space="preserve"> – kann so</w:t>
       </w:r>
       <w:r>
         <w:t xml:space="preserve"> z.B.</w:t>
@@ -4766,7 +5177,15 @@
         </w:numPr>
       </w:pPr>
       <w:r>
-        <w:t xml:space="preserve">Kill a virtual Object – kann so </w:t>
+        <w:t xml:space="preserve">Kill a virtual </w:t>
+      </w:r>
+      <w:proofErr w:type="spellStart"/>
+      <w:r>
+        <w:t>Object</w:t>
+      </w:r>
+      <w:proofErr w:type="spellEnd"/>
+      <w:r>
+        <w:t xml:space="preserve"> – kann so </w:t>
       </w:r>
       <w:r>
         <w:t>z.B.</w:t>
@@ -4812,16 +5231,34 @@
       <w:bookmarkStart w:id="29" w:name="_Toc500774286"/>
       <w:bookmarkStart w:id="30" w:name="_Toc502761901"/>
       <w:bookmarkStart w:id="31" w:name="_Toc503191623"/>
+      <w:proofErr w:type="spellStart"/>
       <w:r>
         <w:t>SyncActor</w:t>
       </w:r>
       <w:bookmarkEnd w:id="29"/>
       <w:bookmarkEnd w:id="30"/>
       <w:bookmarkEnd w:id="31"/>
-    </w:p>
-    <w:p>
-      <w:r>
-        <w:t>Der SyncActor stellt die Daten aus der Auswertung eines Frames für die Verarbeitung ausserhalb des Frameworks bereit. Auf dem von ihm verwalteten SyncObject kann dann der End-User die Daten einsehen bzw. kopieren.</w:t>
+      <w:proofErr w:type="spellEnd"/>
+    </w:p>
+    <w:p>
+      <w:r>
+        <w:t xml:space="preserve">Der </w:t>
+      </w:r>
+      <w:proofErr w:type="spellStart"/>
+      <w:r>
+        <w:t>SyncActor</w:t>
+      </w:r>
+      <w:proofErr w:type="spellEnd"/>
+      <w:r>
+        <w:t xml:space="preserve"> stellt die Daten aus der Auswertung eines Frames für die Verarbeitung ausserhalb des Frameworks bereit. Auf dem von ihm verwalteten </w:t>
+      </w:r>
+      <w:proofErr w:type="spellStart"/>
+      <w:r>
+        <w:t>SyncObject</w:t>
+      </w:r>
+      <w:proofErr w:type="spellEnd"/>
+      <w:r>
+        <w:t xml:space="preserve"> kann dann der End-User die Daten einsehen bzw. kopieren.</w:t>
       </w:r>
     </w:p>
     <w:p>
@@ -4831,16 +5268,26 @@
       <w:bookmarkStart w:id="32" w:name="_Toc500774287"/>
       <w:bookmarkStart w:id="33" w:name="_Toc502761902"/>
       <w:bookmarkStart w:id="34" w:name="_Toc503191624"/>
+      <w:proofErr w:type="spellStart"/>
       <w:r>
         <w:t>CameraFeedActor</w:t>
       </w:r>
       <w:bookmarkEnd w:id="32"/>
       <w:bookmarkEnd w:id="33"/>
       <w:bookmarkEnd w:id="34"/>
-    </w:p>
-    <w:p>
-      <w:r>
-        <w:t>Der CameraFeedActor ist dafür verantwortlich neue Frames zu registrieren und dem Control Actor über deren Ankunft Auskunft zu geben. Dem Actor Modell entsprechend sendet er dem Control Actor dafür eine Nachricht.</w:t>
+      <w:proofErr w:type="spellEnd"/>
+    </w:p>
+    <w:p>
+      <w:r>
+        <w:t xml:space="preserve">Der </w:t>
+      </w:r>
+      <w:proofErr w:type="spellStart"/>
+      <w:r>
+        <w:t>CameraFeedActor</w:t>
+      </w:r>
+      <w:proofErr w:type="spellEnd"/>
+      <w:r>
+        <w:t xml:space="preserve"> ist dafür verantwortlich neue Frames zu registrieren und dem Control Actor über deren Ankunft Auskunft zu geben. Dem Actor Modell entsprechend sendet er dem Control Actor dafür eine Nachricht.</w:t>
       </w:r>
     </w:p>
     <w:p>
@@ -4867,7 +5314,15 @@
         <w:t xml:space="preserve">zwischen zwei Actors (orange gekennzeichnet) </w:t>
       </w:r>
       <w:r>
-        <w:t>zu erkennen. Dabei existiert in unserer Implementierung für jeden Nachrichtentyp, zum Beispiel NewFrameArrived, eine eigene Klasse. Damit ist sichergestellt, dass die Daten jedes Mal im gleichen Format übertragen werden, vorausgesetzt, dass der Nachrichten Konstruktor korrekt verwendet wurde.</w:t>
+        <w:t xml:space="preserve">zu erkennen. Dabei existiert in unserer Implementierung für jeden Nachrichtentyp, zum Beispiel </w:t>
+      </w:r>
+      <w:proofErr w:type="spellStart"/>
+      <w:r>
+        <w:t>NewFrameArrived</w:t>
+      </w:r>
+      <w:proofErr w:type="spellEnd"/>
+      <w:r>
+        <w:t>, eine eigene Klasse. Damit ist sichergestellt, dass die Daten jedes Mal im gleichen Format übertragen werden, vorausgesetzt, dass der Nachrichten Konstruktor korrekt verwendet wurde.</w:t>
       </w:r>
     </w:p>
     <w:p>
@@ -4916,7 +5371,23 @@
         </w:numPr>
       </w:pPr>
       <w:r>
-        <w:t>Der End-User erstellt ein SyncObject und ein CameraFeedSyncObject und definiert die zu erkennenden Marker. Daraufhin erstellt er mit diesen Daten eine Instanz der Klasse Framework und ruft darauf die Initialize-Funktion auf.</w:t>
+        <w:t xml:space="preserve">Der End-User erstellt ein </w:t>
+      </w:r>
+      <w:proofErr w:type="spellStart"/>
+      <w:r>
+        <w:t>SyncObject</w:t>
+      </w:r>
+      <w:proofErr w:type="spellEnd"/>
+      <w:r>
+        <w:t xml:space="preserve"> und ein </w:t>
+      </w:r>
+      <w:proofErr w:type="spellStart"/>
+      <w:r>
+        <w:t>CameraFeedSyncObject</w:t>
+      </w:r>
+      <w:proofErr w:type="spellEnd"/>
+      <w:r>
+        <w:t xml:space="preserve"> und definiert die zu erkennenden Marker. Daraufhin erstellt er mit diesen Daten eine Instanz der Klasse Framework und ruft darauf die Initialize-Funktion auf.</w:t>
       </w:r>
     </w:p>
     <w:p>
@@ -4933,13 +5404,45 @@
         </w:numPr>
       </w:pPr>
       <w:r>
-        <w:t>Ein neuer Frame wird auf das CameraFeedSyncObject geladen</w:t>
+        <w:t xml:space="preserve">Ein neuer Frame wird auf das </w:t>
+      </w:r>
+      <w:proofErr w:type="spellStart"/>
+      <w:r>
+        <w:t>CameraFeedSyncObject</w:t>
+      </w:r>
+      <w:proofErr w:type="spellEnd"/>
+      <w:r>
+        <w:t xml:space="preserve"> geladen</w:t>
       </w:r>
       <w:r>
         <w:t xml:space="preserve"> (1)</w:t>
       </w:r>
       <w:r>
-        <w:t>. Daraufhin wird die Funktion UpdateFrame vom End-User aufgerufen. Das löst beim CameraFeedActor das Event «OnFrameUpdated» aus</w:t>
+        <w:t xml:space="preserve">. Daraufhin wird die Funktion </w:t>
+      </w:r>
+      <w:proofErr w:type="spellStart"/>
+      <w:r>
+        <w:t>UpdateFrame</w:t>
+      </w:r>
+      <w:proofErr w:type="spellEnd"/>
+      <w:r>
+        <w:t xml:space="preserve"> vom End-User aufgerufen. Das löst beim </w:t>
+      </w:r>
+      <w:proofErr w:type="spellStart"/>
+      <w:r>
+        <w:t>CameraFeedActor</w:t>
+      </w:r>
+      <w:proofErr w:type="spellEnd"/>
+      <w:r>
+        <w:t xml:space="preserve"> das Event «</w:t>
+      </w:r>
+      <w:proofErr w:type="spellStart"/>
+      <w:r>
+        <w:t>OnFrameUpdated</w:t>
+      </w:r>
+      <w:proofErr w:type="spellEnd"/>
+      <w:r>
+        <w:t>» aus</w:t>
       </w:r>
       <w:r>
         <w:t xml:space="preserve"> (2)</w:t>
@@ -4962,13 +5465,50 @@
         </w:numPr>
       </w:pPr>
       <w:r>
-        <w:t>Der CameraFeedActor schickt bei diesem Event eine Nachricht NewFrameArrived an den ControlActor</w:t>
-      </w:r>
+        <w:t xml:space="preserve">Der </w:t>
+      </w:r>
+      <w:proofErr w:type="spellStart"/>
+      <w:r>
+        <w:t>CameraFeedActor</w:t>
+      </w:r>
+      <w:proofErr w:type="spellEnd"/>
+      <w:r>
+        <w:t xml:space="preserve"> schickt bei diesem Event eine Nachricht </w:t>
+      </w:r>
+      <w:proofErr w:type="spellStart"/>
+      <w:r>
+        <w:t>NewFrameArrived</w:t>
+      </w:r>
+      <w:proofErr w:type="spellEnd"/>
+      <w:r>
+        <w:t xml:space="preserve"> an den </w:t>
+      </w:r>
+      <w:proofErr w:type="spellStart"/>
+      <w:r>
+        <w:t>ControlActor</w:t>
+      </w:r>
+      <w:proofErr w:type="spellEnd"/>
       <w:r>
         <w:t xml:space="preserve"> (3)</w:t>
       </w:r>
       <w:r>
-        <w:t>, der beim Erhalt der Nachricht einen Request mit einem neuen NewFrameArrived an den RecognitionManager startet</w:t>
+        <w:t xml:space="preserve">, der beim Erhalt der Nachricht einen Request mit einem neuen </w:t>
+      </w:r>
+      <w:proofErr w:type="spellStart"/>
+      <w:r>
+        <w:t>NewFrameArrived</w:t>
+      </w:r>
+      <w:proofErr w:type="spellEnd"/>
+      <w:r>
+        <w:t xml:space="preserve"> an den </w:t>
+      </w:r>
+      <w:proofErr w:type="spellStart"/>
+      <w:r>
+        <w:t>RecognitionManager</w:t>
+      </w:r>
+      <w:proofErr w:type="spellEnd"/>
+      <w:r>
+        <w:t xml:space="preserve"> startet</w:t>
       </w:r>
       <w:r>
         <w:t xml:space="preserve"> (4.1.1)</w:t>
@@ -4992,13 +5532,58 @@
       </w:pPr>
       <w:r>
         <w:lastRenderedPageBreak/>
-        <w:t>Der RecognitionManager startet die FrameEvaluation beim Erhalt von NewFrameArrived</w:t>
-      </w:r>
+        <w:t xml:space="preserve">Der </w:t>
+      </w:r>
+      <w:proofErr w:type="spellStart"/>
+      <w:r>
+        <w:t>RecognitionManager</w:t>
+      </w:r>
+      <w:proofErr w:type="spellEnd"/>
+      <w:r>
+        <w:t xml:space="preserve"> startet die </w:t>
+      </w:r>
+      <w:proofErr w:type="spellStart"/>
+      <w:r>
+        <w:t>FrameEvaluation</w:t>
+      </w:r>
+      <w:proofErr w:type="spellEnd"/>
+      <w:r>
+        <w:t xml:space="preserve"> beim Erhalt von </w:t>
+      </w:r>
+      <w:proofErr w:type="spellStart"/>
+      <w:r>
+        <w:t>NewFrameArrived</w:t>
+      </w:r>
+      <w:proofErr w:type="spellEnd"/>
       <w:r>
         <w:t xml:space="preserve"> (4.1.2)</w:t>
       </w:r>
       <w:r>
-        <w:t>. Er updated sein Dictionary den neuen Daten entsprechend und informiert den ControlActor mit der Nachricht RespondNewFrameArrived, dass er die Auswertung vorgenommen hat</w:t>
+        <w:t xml:space="preserve">. Er </w:t>
+      </w:r>
+      <w:proofErr w:type="spellStart"/>
+      <w:r>
+        <w:t>updated</w:t>
+      </w:r>
+      <w:proofErr w:type="spellEnd"/>
+      <w:r>
+        <w:t xml:space="preserve"> sein Dictionary den neuen Daten entsprechend und informiert den </w:t>
+      </w:r>
+      <w:proofErr w:type="spellStart"/>
+      <w:r>
+        <w:t>ControlActor</w:t>
+      </w:r>
+      <w:proofErr w:type="spellEnd"/>
+      <w:r>
+        <w:t xml:space="preserve"> mit der Nachricht </w:t>
+      </w:r>
+      <w:proofErr w:type="spellStart"/>
+      <w:r>
+        <w:t>RespondNewFrameArrived</w:t>
+      </w:r>
+      <w:proofErr w:type="spellEnd"/>
+      <w:r>
+        <w:t>, dass er die Auswertung vorgenommen hat</w:t>
       </w:r>
       <w:r>
         <w:t xml:space="preserve"> (4.1.3)</w:t>
@@ -5021,13 +5606,45 @@
         </w:numPr>
       </w:pPr>
       <w:r>
-        <w:t xml:space="preserve">Der ControlActor fragt daraufhin mit RequestAllVirtualObjects </w:t>
+        <w:t xml:space="preserve">Der </w:t>
+      </w:r>
+      <w:proofErr w:type="spellStart"/>
+      <w:r>
+        <w:t>ControlActor</w:t>
+      </w:r>
+      <w:proofErr w:type="spellEnd"/>
+      <w:r>
+        <w:t xml:space="preserve"> fragt daraufhin mit </w:t>
+      </w:r>
+      <w:proofErr w:type="spellStart"/>
+      <w:r>
+        <w:t>RequestAllVirtualObjects</w:t>
+      </w:r>
+      <w:proofErr w:type="spellEnd"/>
+      <w:r>
+        <w:t xml:space="preserve"> </w:t>
       </w:r>
       <w:r>
         <w:t xml:space="preserve">(4.2.1.1) </w:t>
       </w:r>
       <w:r>
-        <w:t>das Dictionary des RecognitonManager’s ab, der mit RespondRequestAllVirtualObjects eben dieses zurückgibt</w:t>
+        <w:t xml:space="preserve">das Dictionary des </w:t>
+      </w:r>
+      <w:proofErr w:type="spellStart"/>
+      <w:r>
+        <w:t>RecognitonManager’s</w:t>
+      </w:r>
+      <w:proofErr w:type="spellEnd"/>
+      <w:r>
+        <w:t xml:space="preserve"> ab, der mit </w:t>
+      </w:r>
+      <w:proofErr w:type="spellStart"/>
+      <w:r>
+        <w:t>RespondRequestAllVirtualObjects</w:t>
+      </w:r>
+      <w:proofErr w:type="spellEnd"/>
+      <w:r>
+        <w:t xml:space="preserve"> eben dieses zurückgibt</w:t>
       </w:r>
       <w:r>
         <w:t xml:space="preserve"> (4.2.1.2)</w:t>
@@ -5050,8 +5667,37 @@
         </w:numPr>
       </w:pPr>
       <w:r>
-        <w:t>Der ControlActor sendet beim Erhalt von RespondRequestAllVirtualObjects eine neue Nachricht WriteCurrentTourState an den SyncActor</w:t>
-      </w:r>
+        <w:t xml:space="preserve">Der </w:t>
+      </w:r>
+      <w:proofErr w:type="spellStart"/>
+      <w:r>
+        <w:t>ControlActor</w:t>
+      </w:r>
+      <w:proofErr w:type="spellEnd"/>
+      <w:r>
+        <w:t xml:space="preserve"> sendet beim Erhalt von </w:t>
+      </w:r>
+      <w:proofErr w:type="spellStart"/>
+      <w:r>
+        <w:t>RespondRequestAllVirtualObjects</w:t>
+      </w:r>
+      <w:proofErr w:type="spellEnd"/>
+      <w:r>
+        <w:t xml:space="preserve"> eine neue Nachricht </w:t>
+      </w:r>
+      <w:proofErr w:type="spellStart"/>
+      <w:r>
+        <w:t>WriteCurrentTourState</w:t>
+      </w:r>
+      <w:proofErr w:type="spellEnd"/>
+      <w:r>
+        <w:t xml:space="preserve"> an den </w:t>
+      </w:r>
+      <w:proofErr w:type="spellStart"/>
+      <w:r>
+        <w:t>SyncActor</w:t>
+      </w:r>
+      <w:proofErr w:type="spellEnd"/>
       <w:r>
         <w:t xml:space="preserve"> (5.1)</w:t>
       </w:r>
@@ -5073,17 +5719,70 @@
         </w:numPr>
       </w:pPr>
       <w:r>
-        <w:t>Der SyncActor updated das SyncObject beim E</w:t>
-      </w:r>
-      <w:r>
-        <w:t xml:space="preserve">rhalt der Nachricht WriteCurrentTourState </w:t>
-      </w:r>
-      <w:r>
-        <w:t xml:space="preserve">(5.2), feuert den Event «SyncobjectUpdated» (5.3) und </w:t>
-      </w:r>
-      <w:r>
-        <w:t>antwortet dem ControlActor mit RespondWriteCurrentTourState</w:t>
-      </w:r>
+        <w:t xml:space="preserve">Der </w:t>
+      </w:r>
+      <w:proofErr w:type="spellStart"/>
+      <w:r>
+        <w:t>SyncActor</w:t>
+      </w:r>
+      <w:proofErr w:type="spellEnd"/>
+      <w:r>
+        <w:t xml:space="preserve"> </w:t>
+      </w:r>
+      <w:proofErr w:type="spellStart"/>
+      <w:r>
+        <w:t>updated</w:t>
+      </w:r>
+      <w:proofErr w:type="spellEnd"/>
+      <w:r>
+        <w:t xml:space="preserve"> das </w:t>
+      </w:r>
+      <w:proofErr w:type="spellStart"/>
+      <w:r>
+        <w:t>SyncObject</w:t>
+      </w:r>
+      <w:proofErr w:type="spellEnd"/>
+      <w:r>
+        <w:t xml:space="preserve"> beim E</w:t>
+      </w:r>
+      <w:r>
+        <w:t xml:space="preserve">rhalt der Nachricht </w:t>
+      </w:r>
+      <w:proofErr w:type="spellStart"/>
+      <w:r>
+        <w:t>WriteCurrentTourState</w:t>
+      </w:r>
+      <w:proofErr w:type="spellEnd"/>
+      <w:r>
+        <w:t xml:space="preserve"> </w:t>
+      </w:r>
+      <w:r>
+        <w:t>(5.2), feuert den Event «</w:t>
+      </w:r>
+      <w:proofErr w:type="spellStart"/>
+      <w:r>
+        <w:t>SyncobjectUpdated</w:t>
+      </w:r>
+      <w:proofErr w:type="spellEnd"/>
+      <w:r>
+        <w:t xml:space="preserve">» (5.3) und </w:t>
+      </w:r>
+      <w:r>
+        <w:t xml:space="preserve">antwortet dem </w:t>
+      </w:r>
+      <w:proofErr w:type="spellStart"/>
+      <w:r>
+        <w:t>ControlActor</w:t>
+      </w:r>
+      <w:proofErr w:type="spellEnd"/>
+      <w:r>
+        <w:t xml:space="preserve"> mit </w:t>
+      </w:r>
+      <w:proofErr w:type="spellStart"/>
+      <w:r>
+        <w:t>RespondWriteCurrentTourState</w:t>
+      </w:r>
+      <w:proofErr w:type="spellEnd"/>
       <w:r>
         <w:t xml:space="preserve"> (5.4)</w:t>
       </w:r>
@@ -5105,7 +5804,39 @@
         </w:numPr>
       </w:pPr>
       <w:r>
-        <w:t xml:space="preserve">Das Rendering Program hört auf den Event «SyncObjectUpdated» und liest die neuen Daten aus dem Sync Object (6). </w:t>
+        <w:t xml:space="preserve">Das Rendering </w:t>
+      </w:r>
+      <w:proofErr w:type="spellStart"/>
+      <w:r>
+        <w:t>Program</w:t>
+      </w:r>
+      <w:proofErr w:type="spellEnd"/>
+      <w:r>
+        <w:t xml:space="preserve"> hört auf den Event «</w:t>
+      </w:r>
+      <w:proofErr w:type="spellStart"/>
+      <w:r>
+        <w:t>SyncObjectUpdated</w:t>
+      </w:r>
+      <w:proofErr w:type="spellEnd"/>
+      <w:r>
+        <w:t xml:space="preserve">» und liest die neuen Daten aus dem </w:t>
+      </w:r>
+      <w:proofErr w:type="spellStart"/>
+      <w:r>
+        <w:t>Sync</w:t>
+      </w:r>
+      <w:proofErr w:type="spellEnd"/>
+      <w:r>
+        <w:t xml:space="preserve"> </w:t>
+      </w:r>
+      <w:proofErr w:type="spellStart"/>
+      <w:r>
+        <w:t>Object</w:t>
+      </w:r>
+      <w:proofErr w:type="spellEnd"/>
+      <w:r>
+        <w:t xml:space="preserve"> (6). </w:t>
       </w:r>
       <w:r>
         <w:t>Damit ist die Verarbeitung eines Frames abgeschlossen.</w:t>
@@ -5188,27 +5919,14 @@
       <w:r>
         <w:t xml:space="preserve">Abbildung </w:t>
       </w:r>
-      <w:r>
-        <w:fldChar w:fldCharType="begin"/>
-      </w:r>
-      <w:r>
-        <w:instrText xml:space="preserve"> SEQ Abbildung \* ARABIC </w:instrText>
-      </w:r>
-      <w:r>
-        <w:fldChar w:fldCharType="separate"/>
-      </w:r>
-      <w:r>
-        <w:rPr>
-          <w:noProof/>
-        </w:rPr>
-        <w:t>2</w:t>
-      </w:r>
-      <w:r>
-        <w:rPr>
-          <w:noProof/>
-        </w:rPr>
-        <w:fldChar w:fldCharType="end"/>
-      </w:r>
+      <w:fldSimple w:instr=" SEQ Abbildung \* ARABIC ">
+        <w:r>
+          <w:rPr>
+            <w:noProof/>
+          </w:rPr>
+          <w:t>2</w:t>
+        </w:r>
+      </w:fldSimple>
       <w:r>
         <w:t>:</w:t>
       </w:r>
@@ -5259,7 +5977,25 @@
         <w:footnoteReference w:id="11"/>
       </w:r>
       <w:r>
-        <w:t xml:space="preserve"> ist die bekannteste Implementation von .NET. Aus diesem Grund setzen auch die meisten Bibliotheken und Programme auf .NET als Zielplattform, so zum Beispiel auch Akka oder System.Drawing.Bitmap.</w:t>
+        <w:t xml:space="preserve"> ist die bekannteste Implementation von .NET. Aus diesem Grund setzen auch die meisten Bibliotheken und Programme auf .NET als Zielplattform, so zum Beispiel auch </w:t>
+      </w:r>
+      <w:proofErr w:type="spellStart"/>
+      <w:r>
+        <w:t>Akka</w:t>
+      </w:r>
+      <w:proofErr w:type="spellEnd"/>
+      <w:r>
+        <w:t xml:space="preserve"> oder </w:t>
+      </w:r>
+      <w:proofErr w:type="spellStart"/>
+      <w:proofErr w:type="gramStart"/>
+      <w:r>
+        <w:t>System.Drawing.Bitmap</w:t>
+      </w:r>
+      <w:proofErr w:type="spellEnd"/>
+      <w:proofErr w:type="gramEnd"/>
+      <w:r>
+        <w:t>.</w:t>
       </w:r>
     </w:p>
     <w:p>
@@ -5328,8 +6064,13 @@
         <w:pStyle w:val="DokLauftext"/>
       </w:pPr>
       <w:r>
-        <w:t>Als Universal Windows Platform</w:t>
-      </w:r>
+        <w:t xml:space="preserve">Als Universal Windows </w:t>
+      </w:r>
+      <w:proofErr w:type="spellStart"/>
+      <w:r>
+        <w:t>Platform</w:t>
+      </w:r>
+      <w:proofErr w:type="spellEnd"/>
       <w:r>
         <w:rPr>
           <w:rStyle w:val="Funotenzeichen"/>
@@ -5384,9 +6125,11 @@
           <w:numId w:val="11"/>
         </w:numPr>
       </w:pPr>
+      <w:proofErr w:type="spellStart"/>
       <w:r>
         <w:t>VuMarker</w:t>
       </w:r>
+      <w:proofErr w:type="spellEnd"/>
     </w:p>
     <w:p>
       <w:pPr>
@@ -5432,8 +6175,13 @@
           <w:numId w:val="11"/>
         </w:numPr>
       </w:pPr>
-      <w:r>
-        <w:t>ARToolKit Marker</w:t>
+      <w:proofErr w:type="spellStart"/>
+      <w:r>
+        <w:t>ARToolKit</w:t>
+      </w:r>
+      <w:proofErr w:type="spellEnd"/>
+      <w:r>
+        <w:t xml:space="preserve"> Marker</w:t>
       </w:r>
     </w:p>
     <w:p>
@@ -5444,8 +6192,13 @@
           <w:numId w:val="11"/>
         </w:numPr>
       </w:pPr>
-      <w:r>
-        <w:t>Aruco Code</w:t>
+      <w:proofErr w:type="spellStart"/>
+      <w:r>
+        <w:t>Aruco</w:t>
+      </w:r>
+      <w:proofErr w:type="spellEnd"/>
+      <w:r>
+        <w:t xml:space="preserve"> Code</w:t>
       </w:r>
     </w:p>
     <w:p>
@@ -5474,9 +6227,11 @@
           <w:numId w:val="11"/>
         </w:numPr>
       </w:pPr>
+      <w:proofErr w:type="spellStart"/>
       <w:r>
         <w:t>ARToolKit</w:t>
       </w:r>
+      <w:proofErr w:type="spellEnd"/>
     </w:p>
     <w:p>
       <w:pPr>
@@ -5486,9 +6241,11 @@
           <w:numId w:val="11"/>
         </w:numPr>
       </w:pPr>
+      <w:proofErr w:type="spellStart"/>
       <w:r>
         <w:t>Vuforia</w:t>
       </w:r>
+      <w:proofErr w:type="spellEnd"/>
     </w:p>
     <w:p>
       <w:pPr>
@@ -5498,9 +6255,11 @@
           <w:numId w:val="11"/>
         </w:numPr>
       </w:pPr>
+      <w:proofErr w:type="spellStart"/>
       <w:r>
         <w:t>OpenCVSharp</w:t>
       </w:r>
+      <w:proofErr w:type="spellEnd"/>
     </w:p>
     <w:p>
       <w:pPr>
@@ -5510,9 +6269,11 @@
           <w:numId w:val="11"/>
         </w:numPr>
       </w:pPr>
+      <w:proofErr w:type="spellStart"/>
       <w:r>
         <w:t>EmguCV</w:t>
       </w:r>
+      <w:proofErr w:type="spellEnd"/>
     </w:p>
     <w:p>
       <w:pPr>
@@ -5552,9 +6313,11 @@
           <w:numId w:val="11"/>
         </w:numPr>
       </w:pPr>
+      <w:proofErr w:type="spellStart"/>
       <w:r>
         <w:t>Proto</w:t>
       </w:r>
+      <w:proofErr w:type="spellEnd"/>
     </w:p>
     <w:p>
       <w:pPr>
@@ -5582,9 +6345,11 @@
           <w:numId w:val="11"/>
         </w:numPr>
       </w:pPr>
+      <w:proofErr w:type="spellStart"/>
       <w:r>
         <w:t>Xamarin</w:t>
       </w:r>
+      <w:proofErr w:type="spellEnd"/>
     </w:p>
     <w:p>
       <w:pPr>
@@ -5632,7 +6397,18 @@
         <w:t xml:space="preserve">Die Open Source Bildverarbeitungsbibliotheken waren noch nicht so weit entwickelt, als dass wir Objekte wie Stühle, verschieden Computer oder Arbeitsplätze ohne weiteres erkennen und differenzieren konnten. </w:t>
       </w:r>
       <w:r>
-        <w:t xml:space="preserve">Daraufhin beschränkten wir uns auf die Erkennung von Markern. Die dafür notwendigen Bibliotheken waren öffentlich zugänglich. So </w:t>
+        <w:t xml:space="preserve">Daraufhin beschränkten wir uns </w:t>
+      </w:r>
+      <w:r>
+        <w:t>für die minimal funktionierende Demo</w:t>
+      </w:r>
+      <w:bookmarkStart w:id="47" w:name="_GoBack"/>
+      <w:bookmarkEnd w:id="47"/>
+      <w:r>
+        <w:t xml:space="preserve"> </w:t>
+      </w:r>
+      <w:r>
+        <w:t xml:space="preserve">auf die Erkennung von Markern. Die dafür notwendigen Bibliotheken waren öffentlich zugänglich. So </w:t>
       </w:r>
       <w:r>
         <w:t xml:space="preserve">informierten </w:t>
@@ -5648,7 +6424,7 @@
       <w:pPr>
         <w:pStyle w:val="berschrift3"/>
       </w:pPr>
-      <w:bookmarkStart w:id="47" w:name="_Toc503191633"/>
+      <w:bookmarkStart w:id="48" w:name="_Toc503191633"/>
       <w:r>
         <w:rPr>
           <w:noProof/>
@@ -5715,10 +6491,12 @@
           </wp:anchor>
         </w:drawing>
       </w:r>
+      <w:proofErr w:type="spellStart"/>
       <w:r>
         <w:t>VuMark</w:t>
       </w:r>
-      <w:bookmarkEnd w:id="47"/>
+      <w:bookmarkEnd w:id="48"/>
+      <w:proofErr w:type="spellEnd"/>
     </w:p>
     <w:p>
       <w:pPr>
@@ -5774,35 +6552,27 @@
                                 <w:lang w:val="de-DE"/>
                               </w:rPr>
                             </w:pPr>
-                            <w:bookmarkStart w:id="48" w:name="_Toc503191661"/>
+                            <w:bookmarkStart w:id="49" w:name="_Toc503191661"/>
                             <w:r>
                               <w:t xml:space="preserve">Abbildung </w:t>
                             </w:r>
+                            <w:fldSimple w:instr=" SEQ Abbildung \* ARABIC ">
+                              <w:r>
+                                <w:rPr>
+                                  <w:noProof/>
+                                </w:rPr>
+                                <w:t>3</w:t>
+                              </w:r>
+                            </w:fldSimple>
                             <w:r>
-                              <w:fldChar w:fldCharType="begin"/>
+                              <w:t xml:space="preserve">: </w:t>
                             </w:r>
+                            <w:proofErr w:type="spellStart"/>
                             <w:r>
-                              <w:instrText xml:space="preserve"> SEQ Abbildung \* ARABIC </w:instrText>
+                              <w:t>VuMark</w:t>
                             </w:r>
-                            <w:r>
-                              <w:fldChar w:fldCharType="separate"/>
-                            </w:r>
-                            <w:r>
-                              <w:rPr>
-                                <w:noProof/>
-                              </w:rPr>
-                              <w:t>3</w:t>
-                            </w:r>
-                            <w:r>
-                              <w:rPr>
-                                <w:noProof/>
-                              </w:rPr>
-                              <w:fldChar w:fldCharType="end"/>
-                            </w:r>
-                            <w:r>
-                              <w:t>: VuMark</w:t>
-                            </w:r>
-                            <w:bookmarkEnd w:id="48"/>
+                            <w:bookmarkEnd w:id="49"/>
+                            <w:proofErr w:type="spellEnd"/>
                           </w:p>
                         </w:txbxContent>
                       </wps:txbx>
@@ -5842,35 +6612,27 @@
                           <w:lang w:val="de-DE"/>
                         </w:rPr>
                       </w:pPr>
-                      <w:bookmarkStart w:id="49" w:name="_Toc503191661"/>
+                      <w:bookmarkStart w:id="50" w:name="_Toc503191661"/>
                       <w:r>
                         <w:t xml:space="preserve">Abbildung </w:t>
                       </w:r>
+                      <w:fldSimple w:instr=" SEQ Abbildung \* ARABIC ">
+                        <w:r>
+                          <w:rPr>
+                            <w:noProof/>
+                          </w:rPr>
+                          <w:t>3</w:t>
+                        </w:r>
+                      </w:fldSimple>
                       <w:r>
-                        <w:fldChar w:fldCharType="begin"/>
+                        <w:t xml:space="preserve">: </w:t>
                       </w:r>
+                      <w:proofErr w:type="spellStart"/>
                       <w:r>
-                        <w:instrText xml:space="preserve"> SEQ Abbildung \* ARABIC </w:instrText>
+                        <w:t>VuMark</w:t>
                       </w:r>
-                      <w:r>
-                        <w:fldChar w:fldCharType="separate"/>
-                      </w:r>
-                      <w:r>
-                        <w:rPr>
-                          <w:noProof/>
-                        </w:rPr>
-                        <w:t>3</w:t>
-                      </w:r>
-                      <w:r>
-                        <w:rPr>
-                          <w:noProof/>
-                        </w:rPr>
-                        <w:fldChar w:fldCharType="end"/>
-                      </w:r>
-                      <w:r>
-                        <w:t>: VuMark</w:t>
-                      </w:r>
-                      <w:bookmarkEnd w:id="49"/>
+                      <w:bookmarkEnd w:id="50"/>
+                      <w:proofErr w:type="spellEnd"/>
                     </w:p>
                   </w:txbxContent>
                 </v:textbox>
@@ -5880,9 +6642,19 @@
           </mc:Fallback>
         </mc:AlternateContent>
       </w:r>
-      <w:r>
-        <w:t>Vuforia bietet ihre eigenen Marker, die sogenannten VuMarks</w:t>
-      </w:r>
+      <w:proofErr w:type="spellStart"/>
+      <w:r>
+        <w:t>Vuforia</w:t>
+      </w:r>
+      <w:proofErr w:type="spellEnd"/>
+      <w:r>
+        <w:t xml:space="preserve"> bietet ihre eigenen Marker, die sogenannten </w:t>
+      </w:r>
+      <w:proofErr w:type="spellStart"/>
+      <w:r>
+        <w:t>VuMarks</w:t>
+      </w:r>
+      <w:proofErr w:type="spellEnd"/>
       <w:r>
         <w:rPr>
           <w:rStyle w:val="Funotenzeichen"/>
@@ -5890,34 +6662,50 @@
         <w:footnoteReference w:id="14"/>
       </w:r>
       <w:r>
-        <w:t xml:space="preserve">. Da eine Bedingung unseres Projekts war, nur OpenSource Software zu benutzen, waren die Marker kaum eine Option. </w:t>
+        <w:t xml:space="preserve">. Da eine Bedingung unseres Projekts war, nur </w:t>
+      </w:r>
+      <w:proofErr w:type="spellStart"/>
+      <w:r>
+        <w:t>OpenSource</w:t>
+      </w:r>
+      <w:proofErr w:type="spellEnd"/>
+      <w:r>
+        <w:t xml:space="preserve"> Software zu benutzen, waren die Marker kaum eine Option. </w:t>
       </w:r>
       <w:r>
         <w:t>Zwar hätte man in</w:t>
       </w:r>
       <w:r>
-        <w:t xml:space="preserve"> der gratis Version von Unity 2017.2, die erst während des Projekts veröffentlich wurde, die </w:t>
+        <w:t xml:space="preserve"> der gratis Version </w:t>
       </w:r>
       <w:r>
         <w:lastRenderedPageBreak/>
-        <w:t>Marker verwenden</w:t>
+        <w:t>von Unity 2017.2, die erst während des Projekts veröffentlich wurde, die Marker verwenden</w:t>
       </w:r>
       <w:r>
         <w:t xml:space="preserve"> können, doch i</w:t>
       </w:r>
       <w:r>
-        <w:t>n der Stand-Alone Version von Vuforia war dies nur mit der PRO Lizenz möglich.</w:t>
+        <w:t xml:space="preserve">n der Stand-Alone Version von </w:t>
+      </w:r>
+      <w:proofErr w:type="spellStart"/>
+      <w:r>
+        <w:t>Vuforia</w:t>
+      </w:r>
+      <w:proofErr w:type="spellEnd"/>
+      <w:r>
+        <w:t xml:space="preserve"> war dies nur mit der PRO Lizenz möglich.</w:t>
       </w:r>
     </w:p>
     <w:p>
       <w:pPr>
         <w:pStyle w:val="berschrift3"/>
       </w:pPr>
-      <w:bookmarkStart w:id="50" w:name="_Toc503191634"/>
+      <w:bookmarkStart w:id="51" w:name="_Toc503191634"/>
       <w:r>
         <w:t>Apriltag</w:t>
       </w:r>
-      <w:bookmarkEnd w:id="50"/>
+      <w:bookmarkEnd w:id="51"/>
     </w:p>
     <w:p>
       <w:pPr>
@@ -6012,7 +6800,15 @@
         <w:footnoteReference w:id="15"/>
       </w:r>
       <w:r>
-        <w:t xml:space="preserve"> sind ähnlich aufgebaut wie Aruco Codes</w:t>
+        <w:t xml:space="preserve"> sind ähnlich aufgebaut wie </w:t>
+      </w:r>
+      <w:proofErr w:type="spellStart"/>
+      <w:r>
+        <w:t>Aruco</w:t>
+      </w:r>
+      <w:proofErr w:type="spellEnd"/>
+      <w:r>
+        <w:t xml:space="preserve"> Codes</w:t>
       </w:r>
       <w:r>
         <w:t xml:space="preserve"> und werden generell für Aufgabenstellungen im Bereich </w:t>
@@ -6027,7 +6823,15 @@
         <w:t>Diese Codes</w:t>
       </w:r>
       <w:r>
-        <w:t xml:space="preserve"> wären auch eine gute Alternative gewesen, jedoch schienen uns die Bibliotheken für Aruco Markers für unser Projekt ausgereifter zu sein, weshalb wir uns gegen Apriltags entschieden </w:t>
+        <w:t xml:space="preserve"> wären auch eine gute Alternative gewesen, jedoch schienen uns die Bibliotheken für </w:t>
+      </w:r>
+      <w:proofErr w:type="spellStart"/>
+      <w:r>
+        <w:t>Aruco</w:t>
+      </w:r>
+      <w:proofErr w:type="spellEnd"/>
+      <w:r>
+        <w:t xml:space="preserve"> Markers für unser Projekt ausgereifter zu sein, weshalb wir uns gegen Apriltags entschieden </w:t>
       </w:r>
       <w:r>
         <w:t>haben.</w:t>
@@ -6037,7 +6841,7 @@
       <w:pPr>
         <w:pStyle w:val="berschrift3"/>
       </w:pPr>
-      <w:bookmarkStart w:id="51" w:name="_Toc503191635"/>
+      <w:bookmarkStart w:id="52" w:name="_Toc503191635"/>
       <w:r>
         <w:rPr>
           <w:noProof/>
@@ -6148,35 +6952,22 @@
                                 <w:szCs w:val="24"/>
                               </w:rPr>
                             </w:pPr>
-                            <w:bookmarkStart w:id="52" w:name="_Toc503191662"/>
+                            <w:bookmarkStart w:id="53" w:name="_Toc503191662"/>
                             <w:r>
                               <w:t xml:space="preserve">Abbildung </w:t>
                             </w:r>
-                            <w:r>
-                              <w:fldChar w:fldCharType="begin"/>
-                            </w:r>
-                            <w:r>
-                              <w:instrText xml:space="preserve"> SEQ Abbildung \* ARABIC </w:instrText>
-                            </w:r>
-                            <w:r>
-                              <w:fldChar w:fldCharType="separate"/>
-                            </w:r>
-                            <w:r>
-                              <w:rPr>
-                                <w:noProof/>
-                              </w:rPr>
-                              <w:t>4</w:t>
-                            </w:r>
-                            <w:r>
-                              <w:rPr>
-                                <w:noProof/>
-                              </w:rPr>
-                              <w:fldChar w:fldCharType="end"/>
-                            </w:r>
+                            <w:fldSimple w:instr=" SEQ Abbildung \* ARABIC ">
+                              <w:r>
+                                <w:rPr>
+                                  <w:noProof/>
+                                </w:rPr>
+                                <w:t>4</w:t>
+                              </w:r>
+                            </w:fldSimple>
                             <w:r>
                               <w:t>: Apriltag</w:t>
                             </w:r>
-                            <w:bookmarkEnd w:id="52"/>
+                            <w:bookmarkEnd w:id="53"/>
                           </w:p>
                         </w:txbxContent>
                       </wps:txbx>
@@ -6211,35 +7002,22 @@
                           <w:szCs w:val="24"/>
                         </w:rPr>
                       </w:pPr>
-                      <w:bookmarkStart w:id="53" w:name="_Toc503191662"/>
+                      <w:bookmarkStart w:id="54" w:name="_Toc503191662"/>
                       <w:r>
                         <w:t xml:space="preserve">Abbildung </w:t>
                       </w:r>
-                      <w:r>
-                        <w:fldChar w:fldCharType="begin"/>
-                      </w:r>
-                      <w:r>
-                        <w:instrText xml:space="preserve"> SEQ Abbildung \* ARABIC </w:instrText>
-                      </w:r>
-                      <w:r>
-                        <w:fldChar w:fldCharType="separate"/>
-                      </w:r>
-                      <w:r>
-                        <w:rPr>
-                          <w:noProof/>
-                        </w:rPr>
-                        <w:t>4</w:t>
-                      </w:r>
-                      <w:r>
-                        <w:rPr>
-                          <w:noProof/>
-                        </w:rPr>
-                        <w:fldChar w:fldCharType="end"/>
-                      </w:r>
+                      <w:fldSimple w:instr=" SEQ Abbildung \* ARABIC ">
+                        <w:r>
+                          <w:rPr>
+                            <w:noProof/>
+                          </w:rPr>
+                          <w:t>4</w:t>
+                        </w:r>
+                      </w:fldSimple>
                       <w:r>
                         <w:t>: Apriltag</w:t>
                       </w:r>
-                      <w:bookmarkEnd w:id="53"/>
+                      <w:bookmarkEnd w:id="54"/>
                     </w:p>
                   </w:txbxContent>
                 </v:textbox>
@@ -6252,7 +7030,7 @@
       <w:r>
         <w:t>Barcode</w:t>
       </w:r>
-      <w:bookmarkEnd w:id="51"/>
+      <w:bookmarkEnd w:id="52"/>
     </w:p>
     <w:p>
       <w:pPr>
@@ -6307,35 +7085,22 @@
                                 <w:szCs w:val="24"/>
                               </w:rPr>
                             </w:pPr>
-                            <w:bookmarkStart w:id="54" w:name="_Toc503191663"/>
+                            <w:bookmarkStart w:id="55" w:name="_Toc503191663"/>
                             <w:r>
                               <w:t xml:space="preserve">Abbildung </w:t>
                             </w:r>
-                            <w:r>
-                              <w:fldChar w:fldCharType="begin"/>
-                            </w:r>
-                            <w:r>
-                              <w:instrText xml:space="preserve"> SEQ Abbildung \* ARABIC </w:instrText>
-                            </w:r>
-                            <w:r>
-                              <w:fldChar w:fldCharType="separate"/>
-                            </w:r>
-                            <w:r>
-                              <w:rPr>
-                                <w:noProof/>
-                              </w:rPr>
-                              <w:t>5</w:t>
-                            </w:r>
-                            <w:r>
-                              <w:rPr>
-                                <w:noProof/>
-                              </w:rPr>
-                              <w:fldChar w:fldCharType="end"/>
-                            </w:r>
+                            <w:fldSimple w:instr=" SEQ Abbildung \* ARABIC ">
+                              <w:r>
+                                <w:rPr>
+                                  <w:noProof/>
+                                </w:rPr>
+                                <w:t>5</w:t>
+                              </w:r>
+                            </w:fldSimple>
                             <w:r>
                               <w:t>: Barcode</w:t>
                             </w:r>
-                            <w:bookmarkEnd w:id="54"/>
+                            <w:bookmarkEnd w:id="55"/>
                           </w:p>
                         </w:txbxContent>
                       </wps:txbx>
@@ -6370,35 +7135,22 @@
                           <w:szCs w:val="24"/>
                         </w:rPr>
                       </w:pPr>
-                      <w:bookmarkStart w:id="55" w:name="_Toc503191663"/>
+                      <w:bookmarkStart w:id="56" w:name="_Toc503191663"/>
                       <w:r>
                         <w:t xml:space="preserve">Abbildung </w:t>
                       </w:r>
-                      <w:r>
-                        <w:fldChar w:fldCharType="begin"/>
-                      </w:r>
-                      <w:r>
-                        <w:instrText xml:space="preserve"> SEQ Abbildung \* ARABIC </w:instrText>
-                      </w:r>
-                      <w:r>
-                        <w:fldChar w:fldCharType="separate"/>
-                      </w:r>
-                      <w:r>
-                        <w:rPr>
-                          <w:noProof/>
-                        </w:rPr>
-                        <w:t>5</w:t>
-                      </w:r>
-                      <w:r>
-                        <w:rPr>
-                          <w:noProof/>
-                        </w:rPr>
-                        <w:fldChar w:fldCharType="end"/>
-                      </w:r>
+                      <w:fldSimple w:instr=" SEQ Abbildung \* ARABIC ">
+                        <w:r>
+                          <w:rPr>
+                            <w:noProof/>
+                          </w:rPr>
+                          <w:t>5</w:t>
+                        </w:r>
+                      </w:fldSimple>
                       <w:r>
                         <w:t>: Barcode</w:t>
                       </w:r>
-                      <w:bookmarkEnd w:id="55"/>
+                      <w:bookmarkEnd w:id="56"/>
                     </w:p>
                   </w:txbxContent>
                 </v:textbox>
@@ -6458,7 +7210,7 @@
       <w:pPr>
         <w:pStyle w:val="berschrift3"/>
       </w:pPr>
-      <w:bookmarkStart w:id="56" w:name="_Toc503191636"/>
+      <w:bookmarkStart w:id="57" w:name="_Toc503191636"/>
       <w:r>
         <w:rPr>
           <w:noProof/>
@@ -6523,7 +7275,7 @@
       <w:r>
         <w:t>QR Codes</w:t>
       </w:r>
-      <w:bookmarkEnd w:id="56"/>
+      <w:bookmarkEnd w:id="57"/>
     </w:p>
     <w:p>
       <w:pPr>
@@ -6583,35 +7335,22 @@
                                 <w:szCs w:val="26"/>
                               </w:rPr>
                             </w:pPr>
-                            <w:bookmarkStart w:id="57" w:name="_Toc503191664"/>
+                            <w:bookmarkStart w:id="58" w:name="_Toc503191664"/>
                             <w:r>
                               <w:t xml:space="preserve">Abbildung </w:t>
                             </w:r>
-                            <w:r>
-                              <w:fldChar w:fldCharType="begin"/>
-                            </w:r>
-                            <w:r>
-                              <w:instrText xml:space="preserve"> SEQ Abbildung \* ARABIC </w:instrText>
-                            </w:r>
-                            <w:r>
-                              <w:fldChar w:fldCharType="separate"/>
-                            </w:r>
-                            <w:r>
-                              <w:rPr>
-                                <w:noProof/>
-                              </w:rPr>
-                              <w:t>6</w:t>
-                            </w:r>
-                            <w:r>
-                              <w:rPr>
-                                <w:noProof/>
-                              </w:rPr>
-                              <w:fldChar w:fldCharType="end"/>
-                            </w:r>
+                            <w:fldSimple w:instr=" SEQ Abbildung \* ARABIC ">
+                              <w:r>
+                                <w:rPr>
+                                  <w:noProof/>
+                                </w:rPr>
+                                <w:t>6</w:t>
+                              </w:r>
+                            </w:fldSimple>
                             <w:r>
                               <w:t>: QR-Code</w:t>
                             </w:r>
-                            <w:bookmarkEnd w:id="57"/>
+                            <w:bookmarkEnd w:id="58"/>
                           </w:p>
                         </w:txbxContent>
                       </wps:txbx>
@@ -6648,35 +7387,22 @@
                           <w:szCs w:val="26"/>
                         </w:rPr>
                       </w:pPr>
-                      <w:bookmarkStart w:id="58" w:name="_Toc503191664"/>
+                      <w:bookmarkStart w:id="59" w:name="_Toc503191664"/>
                       <w:r>
                         <w:t xml:space="preserve">Abbildung </w:t>
                       </w:r>
-                      <w:r>
-                        <w:fldChar w:fldCharType="begin"/>
-                      </w:r>
-                      <w:r>
-                        <w:instrText xml:space="preserve"> SEQ Abbildung \* ARABIC </w:instrText>
-                      </w:r>
-                      <w:r>
-                        <w:fldChar w:fldCharType="separate"/>
-                      </w:r>
-                      <w:r>
-                        <w:rPr>
-                          <w:noProof/>
-                        </w:rPr>
-                        <w:t>6</w:t>
-                      </w:r>
-                      <w:r>
-                        <w:rPr>
-                          <w:noProof/>
-                        </w:rPr>
-                        <w:fldChar w:fldCharType="end"/>
-                      </w:r>
+                      <w:fldSimple w:instr=" SEQ Abbildung \* ARABIC ">
+                        <w:r>
+                          <w:rPr>
+                            <w:noProof/>
+                          </w:rPr>
+                          <w:t>6</w:t>
+                        </w:r>
+                      </w:fldSimple>
                       <w:r>
                         <w:t>: QR-Code</w:t>
                       </w:r>
-                      <w:bookmarkEnd w:id="58"/>
+                      <w:bookmarkEnd w:id="59"/>
                     </w:p>
                   </w:txbxContent>
                 </v:textbox>
@@ -6696,8 +7422,13 @@
         <w:footnoteReference w:id="17"/>
       </w:r>
       <w:r>
-        <w:t xml:space="preserve"> bieten viele verschiedene ID’s</w:t>
-      </w:r>
+        <w:t xml:space="preserve"> bieten viele verschiedene </w:t>
+      </w:r>
+      <w:proofErr w:type="spellStart"/>
+      <w:r>
+        <w:t>ID’s</w:t>
+      </w:r>
+      <w:proofErr w:type="spellEnd"/>
       <w:r>
         <w:t xml:space="preserve">. Jedoch </w:t>
       </w:r>
@@ -6739,11 +7470,16 @@
       <w:pPr>
         <w:pStyle w:val="berschrift3"/>
       </w:pPr>
-      <w:bookmarkStart w:id="59" w:name="_Toc503191637"/>
-      <w:r>
-        <w:t>ARToolKit Marker</w:t>
-      </w:r>
-      <w:bookmarkEnd w:id="59"/>
+      <w:bookmarkStart w:id="60" w:name="_Toc503191637"/>
+      <w:proofErr w:type="spellStart"/>
+      <w:r>
+        <w:t>ARToolKit</w:t>
+      </w:r>
+      <w:proofErr w:type="spellEnd"/>
+      <w:r>
+        <w:t xml:space="preserve"> Marker</w:t>
+      </w:r>
+      <w:bookmarkEnd w:id="60"/>
     </w:p>
     <w:p>
       <w:pPr>
@@ -6803,35 +7539,30 @@
                                 <w:szCs w:val="26"/>
                               </w:rPr>
                             </w:pPr>
-                            <w:bookmarkStart w:id="60" w:name="_Toc503191665"/>
+                            <w:bookmarkStart w:id="61" w:name="_Toc503191665"/>
                             <w:r>
                               <w:t xml:space="preserve">Abbildung </w:t>
                             </w:r>
+                            <w:fldSimple w:instr=" SEQ Abbildung \* ARABIC ">
+                              <w:r>
+                                <w:rPr>
+                                  <w:noProof/>
+                                </w:rPr>
+                                <w:t>7</w:t>
+                              </w:r>
+                            </w:fldSimple>
                             <w:r>
-                              <w:fldChar w:fldCharType="begin"/>
+                              <w:t xml:space="preserve">: </w:t>
                             </w:r>
+                            <w:proofErr w:type="spellStart"/>
                             <w:r>
-                              <w:instrText xml:space="preserve"> SEQ Abbildung \* ARABIC </w:instrText>
+                              <w:t>Hiro</w:t>
                             </w:r>
+                            <w:proofErr w:type="spellEnd"/>
                             <w:r>
-                              <w:fldChar w:fldCharType="separate"/>
+                              <w:t xml:space="preserve"> Marker</w:t>
                             </w:r>
-                            <w:r>
-                              <w:rPr>
-                                <w:noProof/>
-                              </w:rPr>
-                              <w:t>7</w:t>
-                            </w:r>
-                            <w:r>
-                              <w:rPr>
-                                <w:noProof/>
-                              </w:rPr>
-                              <w:fldChar w:fldCharType="end"/>
-                            </w:r>
-                            <w:r>
-                              <w:t>: Hiro Marker</w:t>
-                            </w:r>
-                            <w:bookmarkEnd w:id="60"/>
+                            <w:bookmarkEnd w:id="61"/>
                           </w:p>
                         </w:txbxContent>
                       </wps:txbx>
@@ -6868,35 +7599,30 @@
                           <w:szCs w:val="26"/>
                         </w:rPr>
                       </w:pPr>
-                      <w:bookmarkStart w:id="61" w:name="_Toc503191665"/>
+                      <w:bookmarkStart w:id="62" w:name="_Toc503191665"/>
                       <w:r>
                         <w:t xml:space="preserve">Abbildung </w:t>
                       </w:r>
+                      <w:fldSimple w:instr=" SEQ Abbildung \* ARABIC ">
+                        <w:r>
+                          <w:rPr>
+                            <w:noProof/>
+                          </w:rPr>
+                          <w:t>7</w:t>
+                        </w:r>
+                      </w:fldSimple>
                       <w:r>
-                        <w:fldChar w:fldCharType="begin"/>
+                        <w:t xml:space="preserve">: </w:t>
                       </w:r>
+                      <w:proofErr w:type="spellStart"/>
                       <w:r>
-                        <w:instrText xml:space="preserve"> SEQ Abbildung \* ARABIC </w:instrText>
+                        <w:t>Hiro</w:t>
                       </w:r>
+                      <w:proofErr w:type="spellEnd"/>
                       <w:r>
-                        <w:fldChar w:fldCharType="separate"/>
+                        <w:t xml:space="preserve"> Marker</w:t>
                       </w:r>
-                      <w:r>
-                        <w:rPr>
-                          <w:noProof/>
-                        </w:rPr>
-                        <w:t>7</w:t>
-                      </w:r>
-                      <w:r>
-                        <w:rPr>
-                          <w:noProof/>
-                        </w:rPr>
-                        <w:fldChar w:fldCharType="end"/>
-                      </w:r>
-                      <w:r>
-                        <w:t>: Hiro Marker</w:t>
-                      </w:r>
-                      <w:bookmarkEnd w:id="61"/>
+                      <w:bookmarkEnd w:id="62"/>
                     </w:p>
                   </w:txbxContent>
                 </v:textbox>
@@ -6973,8 +7699,13 @@
         </w:drawing>
       </w:r>
       <w:r>
-        <w:t>Das ARToolKit</w:t>
-      </w:r>
+        <w:t xml:space="preserve">Das </w:t>
+      </w:r>
+      <w:proofErr w:type="spellStart"/>
+      <w:r>
+        <w:t>ARToolKit</w:t>
+      </w:r>
+      <w:proofErr w:type="spellEnd"/>
       <w:r>
         <w:rPr>
           <w:rStyle w:val="Funotenzeichen"/>
@@ -6982,21 +7713,74 @@
         <w:footnoteReference w:id="18"/>
       </w:r>
       <w:r>
-        <w:t xml:space="preserve"> verwendet sogenannte „square Markers“, die ein paar Bedingungen erfüllen müssen. Offensichtlich müssen diese quadratisch sein, zusätzlich müssen sie einen ununterbrochenen Rand haben und das Muster soll nicht rotationssymmetrisch sein. Anfangs unseres Projekts haben wir mit dem Hiro Marker aus dem ARToolKit gearbeitet und mit ihm das Sample vom ARToolKit auf der HoloLens erfolgreich getestet.</w:t>
-      </w:r>
-      <w:r>
-        <w:t xml:space="preserve"> Doch wir mussten das ARToolKit aufgrund fehlender Testbarkeit fallen lassen und mit ihm auch die ARToolKit Marker.</w:t>
+        <w:t xml:space="preserve"> verwendet sogenannte „</w:t>
+      </w:r>
+      <w:proofErr w:type="spellStart"/>
+      <w:r>
+        <w:t>square</w:t>
+      </w:r>
+      <w:proofErr w:type="spellEnd"/>
+      <w:r>
+        <w:t xml:space="preserve"> Markers“, die ein paar Bedingungen erfüllen müssen. Offensichtlich müssen diese quadratisch sein, zusätzlich müssen sie einen ununterbrochenen Rand haben und das Muster soll nicht rotationssymmetrisch sein. Anfangs unseres Projekts haben wir mit dem </w:t>
+      </w:r>
+      <w:proofErr w:type="spellStart"/>
+      <w:r>
+        <w:t>Hiro</w:t>
+      </w:r>
+      <w:proofErr w:type="spellEnd"/>
+      <w:r>
+        <w:t xml:space="preserve"> Marker aus dem </w:t>
+      </w:r>
+      <w:proofErr w:type="spellStart"/>
+      <w:r>
+        <w:t>ARToolKit</w:t>
+      </w:r>
+      <w:proofErr w:type="spellEnd"/>
+      <w:r>
+        <w:t xml:space="preserve"> gearbeitet und mit ihm das Sample vom </w:t>
+      </w:r>
+      <w:proofErr w:type="spellStart"/>
+      <w:r>
+        <w:t>ARToolKit</w:t>
+      </w:r>
+      <w:proofErr w:type="spellEnd"/>
+      <w:r>
+        <w:t xml:space="preserve"> auf der HoloLens erfolgreich getestet.</w:t>
+      </w:r>
+      <w:r>
+        <w:t xml:space="preserve"> Doch wir mussten das </w:t>
+      </w:r>
+      <w:proofErr w:type="spellStart"/>
+      <w:r>
+        <w:t>ARToolKit</w:t>
+      </w:r>
+      <w:proofErr w:type="spellEnd"/>
+      <w:r>
+        <w:t xml:space="preserve"> aufgrund fehlender Testbarkeit fallen lassen und mit ihm auch die </w:t>
+      </w:r>
+      <w:proofErr w:type="spellStart"/>
+      <w:r>
+        <w:t>ARToolKit</w:t>
+      </w:r>
+      <w:proofErr w:type="spellEnd"/>
+      <w:r>
+        <w:t xml:space="preserve"> Marker.</w:t>
       </w:r>
     </w:p>
     <w:p>
       <w:pPr>
         <w:pStyle w:val="berschrift3"/>
       </w:pPr>
-      <w:bookmarkStart w:id="62" w:name="_Toc503191638"/>
-      <w:r>
-        <w:t>Aruco Marker</w:t>
-      </w:r>
-      <w:bookmarkEnd w:id="62"/>
+      <w:bookmarkStart w:id="63" w:name="_Toc503191638"/>
+      <w:proofErr w:type="spellStart"/>
+      <w:r>
+        <w:t>Aruco</w:t>
+      </w:r>
+      <w:proofErr w:type="spellEnd"/>
+      <w:r>
+        <w:t xml:space="preserve"> Marker</w:t>
+      </w:r>
+      <w:bookmarkEnd w:id="63"/>
     </w:p>
     <w:p>
       <w:pPr>
@@ -7051,35 +7835,30 @@
                                 <w:szCs w:val="24"/>
                               </w:rPr>
                             </w:pPr>
-                            <w:bookmarkStart w:id="63" w:name="_Toc503191666"/>
+                            <w:bookmarkStart w:id="64" w:name="_Toc503191666"/>
                             <w:r>
                               <w:t xml:space="preserve">Abbildung </w:t>
                             </w:r>
+                            <w:fldSimple w:instr=" SEQ Abbildung \* ARABIC ">
+                              <w:r>
+                                <w:rPr>
+                                  <w:noProof/>
+                                </w:rPr>
+                                <w:t>8</w:t>
+                              </w:r>
+                            </w:fldSimple>
                             <w:r>
-                              <w:fldChar w:fldCharType="begin"/>
+                              <w:t xml:space="preserve">: </w:t>
                             </w:r>
+                            <w:proofErr w:type="spellStart"/>
                             <w:r>
-                              <w:instrText xml:space="preserve"> SEQ Abbildung \* ARABIC </w:instrText>
+                              <w:t>Aruco</w:t>
                             </w:r>
+                            <w:proofErr w:type="spellEnd"/>
                             <w:r>
-                              <w:fldChar w:fldCharType="separate"/>
+                              <w:t xml:space="preserve"> Marker</w:t>
                             </w:r>
-                            <w:r>
-                              <w:rPr>
-                                <w:noProof/>
-                              </w:rPr>
-                              <w:t>8</w:t>
-                            </w:r>
-                            <w:r>
-                              <w:rPr>
-                                <w:noProof/>
-                              </w:rPr>
-                              <w:fldChar w:fldCharType="end"/>
-                            </w:r>
-                            <w:r>
-                              <w:t>: Aruco Marker</w:t>
-                            </w:r>
-                            <w:bookmarkEnd w:id="63"/>
+                            <w:bookmarkEnd w:id="64"/>
                           </w:p>
                         </w:txbxContent>
                       </wps:txbx>
@@ -7111,35 +7890,30 @@
                           <w:szCs w:val="24"/>
                         </w:rPr>
                       </w:pPr>
-                      <w:bookmarkStart w:id="64" w:name="_Toc503191666"/>
+                      <w:bookmarkStart w:id="65" w:name="_Toc503191666"/>
                       <w:r>
                         <w:t xml:space="preserve">Abbildung </w:t>
                       </w:r>
+                      <w:fldSimple w:instr=" SEQ Abbildung \* ARABIC ">
+                        <w:r>
+                          <w:rPr>
+                            <w:noProof/>
+                          </w:rPr>
+                          <w:t>8</w:t>
+                        </w:r>
+                      </w:fldSimple>
                       <w:r>
-                        <w:fldChar w:fldCharType="begin"/>
+                        <w:t xml:space="preserve">: </w:t>
                       </w:r>
+                      <w:proofErr w:type="spellStart"/>
                       <w:r>
-                        <w:instrText xml:space="preserve"> SEQ Abbildung \* ARABIC </w:instrText>
+                        <w:t>Aruco</w:t>
                       </w:r>
+                      <w:proofErr w:type="spellEnd"/>
                       <w:r>
-                        <w:fldChar w:fldCharType="separate"/>
+                        <w:t xml:space="preserve"> Marker</w:t>
                       </w:r>
-                      <w:r>
-                        <w:rPr>
-                          <w:noProof/>
-                        </w:rPr>
-                        <w:t>8</w:t>
-                      </w:r>
-                      <w:r>
-                        <w:rPr>
-                          <w:noProof/>
-                        </w:rPr>
-                        <w:fldChar w:fldCharType="end"/>
-                      </w:r>
-                      <w:r>
-                        <w:t>: Aruco Marker</w:t>
-                      </w:r>
-                      <w:bookmarkEnd w:id="64"/>
+                      <w:bookmarkEnd w:id="65"/>
                     </w:p>
                   </w:txbxContent>
                 </v:textbox>
@@ -7209,8 +7983,13 @@
           </wp:anchor>
         </w:drawing>
       </w:r>
-      <w:r>
-        <w:t>Aruco Marker</w:t>
+      <w:proofErr w:type="spellStart"/>
+      <w:r>
+        <w:t>Aruco</w:t>
+      </w:r>
+      <w:proofErr w:type="spellEnd"/>
+      <w:r>
+        <w:t xml:space="preserve"> Marker</w:t>
       </w:r>
       <w:r>
         <w:rPr>
@@ -7219,49 +7998,96 @@
         <w:footnoteReference w:id="19"/>
       </w:r>
       <w:r>
-        <w:t xml:space="preserve"> werden häufig in Augmented Reality Anwendungen verwendet, da sie trotz ihrer minimalen und gröberen Muster ausreichend Codierungsmöglichkeiten bieten. Die 1’024 verschiedenen IDs können dank dem Hamming Code auch auf grössere Distanz beinahe fehlerfrei detektiert werden. Dies war einer </w:t>
+        <w:t xml:space="preserve"> werden häufig in </w:t>
+      </w:r>
+      <w:proofErr w:type="spellStart"/>
+      <w:r>
+        <w:t>Augmented</w:t>
+      </w:r>
+      <w:proofErr w:type="spellEnd"/>
+      <w:r>
+        <w:t xml:space="preserve"> Reality Anwendungen verwendet, da sie trotz ihrer minimalen und gröberen Muster ausreichend Codierungsmöglichkeiten bieten. Die 1’024 verschiedenen IDs können dank dem </w:t>
+      </w:r>
+      <w:proofErr w:type="spellStart"/>
+      <w:r>
+        <w:t>Hamming</w:t>
+      </w:r>
+      <w:proofErr w:type="spellEnd"/>
+      <w:r>
+        <w:t xml:space="preserve"> Code </w:t>
       </w:r>
       <w:r>
         <w:lastRenderedPageBreak/>
-        <w:t>der Gründe, weshalb wir uns schlussendlich für Aruco Marker entschieden haben. Weitere Gründe waren, dass es bereits einige Libraries für die Aruco Marker Erkennung gab und einer unserer Betreuer, sich damit schon befasst hatte.</w:t>
+        <w:t xml:space="preserve">auch auf grössere Distanz beinahe fehlerfrei detektiert werden. Dies war einer der Gründe, weshalb wir uns schlussendlich für </w:t>
+      </w:r>
+      <w:proofErr w:type="spellStart"/>
+      <w:r>
+        <w:t>Aruco</w:t>
+      </w:r>
+      <w:proofErr w:type="spellEnd"/>
+      <w:r>
+        <w:t xml:space="preserve"> Marker entschieden haben. Weitere Gründe waren, dass es bereits einige Libraries für die </w:t>
+      </w:r>
+      <w:proofErr w:type="spellStart"/>
+      <w:r>
+        <w:t>Aruco</w:t>
+      </w:r>
+      <w:proofErr w:type="spellEnd"/>
+      <w:r>
+        <w:t xml:space="preserve"> Marker Erkennung gab und einer unserer Betreuer, sich damit schon befasst hatte.</w:t>
       </w:r>
     </w:p>
     <w:p>
       <w:pPr>
         <w:pStyle w:val="berschrift2"/>
       </w:pPr>
-      <w:bookmarkStart w:id="65" w:name="_Toc500774290"/>
-      <w:bookmarkStart w:id="66" w:name="_Toc502761912"/>
-      <w:bookmarkStart w:id="67" w:name="_Toc500774294"/>
+      <w:bookmarkStart w:id="66" w:name="_Toc500774290"/>
+      <w:bookmarkStart w:id="67" w:name="_Toc502761912"/>
       <w:bookmarkStart w:id="68" w:name="_Toc503191639"/>
+      <w:bookmarkStart w:id="69" w:name="_Toc500774294"/>
       <w:r>
         <w:t>Bilderkennung</w:t>
       </w:r>
-      <w:bookmarkEnd w:id="65"/>
       <w:bookmarkEnd w:id="66"/>
+      <w:bookmarkEnd w:id="67"/>
       <w:bookmarkEnd w:id="68"/>
     </w:p>
     <w:p>
       <w:r>
-        <w:t>Für den ersten Mini Use Case war es nötig, dass wir uns für eine Bibliothek entscheiden, die die Erkennung von Aruco-Markern bereits effizient und vor allem zuverlässig implementiert hat. Dazu sollten die Tools möglichst offenen Quellcode haben und frei verfügbar sein.</w:t>
+        <w:t xml:space="preserve">Für den ersten Mini Use Case war es nötig, dass wir uns für eine Bibliothek entscheiden, die die Erkennung von </w:t>
+      </w:r>
+      <w:proofErr w:type="spellStart"/>
+      <w:r>
+        <w:t>Aruco</w:t>
+      </w:r>
+      <w:proofErr w:type="spellEnd"/>
+      <w:r>
+        <w:t>-Markern bereits effizient und vor allem zuverlässig implementiert hat. Dazu sollten die Tools möglichst offenen Quellcode haben und frei verfügbar sein.</w:t>
       </w:r>
     </w:p>
     <w:p>
       <w:pPr>
         <w:pStyle w:val="berschrift3"/>
       </w:pPr>
-      <w:bookmarkStart w:id="69" w:name="_Toc502761913"/>
-      <w:bookmarkStart w:id="70" w:name="_Toc503191640"/>
+      <w:bookmarkStart w:id="70" w:name="_Toc502761913"/>
+      <w:bookmarkStart w:id="71" w:name="_Toc503191640"/>
+      <w:proofErr w:type="spellStart"/>
       <w:r>
         <w:t>ARToolkit</w:t>
       </w:r>
-      <w:bookmarkEnd w:id="69"/>
       <w:bookmarkEnd w:id="70"/>
-    </w:p>
-    <w:p>
-      <w:r>
-        <w:t>Als erstes haben wir versucht, basierend auf einem bereits existierenden Projekt, das ARToolkit</w:t>
-      </w:r>
+      <w:bookmarkEnd w:id="71"/>
+      <w:proofErr w:type="spellEnd"/>
+    </w:p>
+    <w:p>
+      <w:r>
+        <w:t xml:space="preserve">Als erstes haben wir versucht, basierend auf einem bereits existierenden Projekt, das </w:t>
+      </w:r>
+      <w:proofErr w:type="spellStart"/>
+      <w:r>
+        <w:t>ARToolkit</w:t>
+      </w:r>
+      <w:proofErr w:type="spellEnd"/>
       <w:r>
         <w:rPr>
           <w:rStyle w:val="Funotenzeichen"/>
@@ -7269,25 +8095,48 @@
         <w:footnoteReference w:id="20"/>
       </w:r>
       <w:r>
-        <w:t>, das eine speziell für die HoloLens angepasste Version eines OpenCV-Wrappers darstellt, zu verwenden. Die dabei entstandenen Probleme bezogen sich primär auf das Testing. Da wir unser Framework nicht auf der HoloLens testeten und die Bibliothek erst zur Laufzeit eingebunden wurde, wäre es für uns nicht ohne grossen Aufwand möglich gewesen, mit dieser Bibliothek testorientiert zu arbeiten.</w:t>
+        <w:t xml:space="preserve">, das eine speziell für die HoloLens angepasste Version eines </w:t>
+      </w:r>
+      <w:proofErr w:type="spellStart"/>
+      <w:r>
+        <w:t>OpenCV</w:t>
+      </w:r>
+      <w:proofErr w:type="spellEnd"/>
+      <w:r>
+        <w:t xml:space="preserve">-Wrappers darstellt, zu verwenden. Die dabei entstandenen Probleme bezogen sich primär auf das </w:t>
+      </w:r>
+      <w:proofErr w:type="spellStart"/>
+      <w:r>
+        <w:t>Testing</w:t>
+      </w:r>
+      <w:proofErr w:type="spellEnd"/>
+      <w:r>
+        <w:t>. Da wir unser Framework nicht auf der HoloLens testeten und die Bibliothek erst zur Laufzeit eingebunden wurde, wäre es für uns nicht ohne grossen Aufwand möglich gewesen, mit dieser Bibliothek testorientiert zu arbeiten.</w:t>
       </w:r>
     </w:p>
     <w:p>
       <w:pPr>
         <w:pStyle w:val="berschrift3"/>
       </w:pPr>
-      <w:bookmarkStart w:id="71" w:name="_Toc502761914"/>
-      <w:bookmarkStart w:id="72" w:name="_Toc503191641"/>
+      <w:bookmarkStart w:id="72" w:name="_Toc502761914"/>
+      <w:bookmarkStart w:id="73" w:name="_Toc503191641"/>
+      <w:proofErr w:type="spellStart"/>
       <w:r>
         <w:t>Vuforia</w:t>
       </w:r>
-      <w:bookmarkEnd w:id="71"/>
       <w:bookmarkEnd w:id="72"/>
-    </w:p>
-    <w:p>
-      <w:r>
-        <w:t>Zu Beginn unserer Gruppenarbeit gab es noch keine native Unity-Unterstützung von Vuforia</w:t>
-      </w:r>
+      <w:bookmarkEnd w:id="73"/>
+      <w:proofErr w:type="spellEnd"/>
+    </w:p>
+    <w:p>
+      <w:r>
+        <w:t xml:space="preserve">Zu Beginn unserer Gruppenarbeit gab es noch keine native Unity-Unterstützung von </w:t>
+      </w:r>
+      <w:proofErr w:type="spellStart"/>
+      <w:r>
+        <w:t>Vuforia</w:t>
+      </w:r>
+      <w:proofErr w:type="spellEnd"/>
       <w:r>
         <w:rPr>
           <w:rStyle w:val="Funotenzeichen"/>
@@ -7295,25 +8144,53 @@
         <w:footnoteReference w:id="21"/>
       </w:r>
       <w:r>
-        <w:t>. Nachdem im Unity 2017.2 Update Vuforia standardmässig und ohne grosse Umstände mit Unity verwendbar wurde, haben wir die Bibliothek ebenfalls in Betracht gezogen. Leider stellte sich heraus, dass Vuforia in seiner kostenfreien Version nicht von Unity getrennt funktioniert. Da unser Ziel aber war, ein plattformunabhängiges, sprich nicht an Unity gebundenes, Framework zu entwickeln, entschieden wir uns gegen weitergehende Recherchen zu Vuforia.</w:t>
+        <w:t xml:space="preserve">. Nachdem im Unity 2017.2 Update </w:t>
+      </w:r>
+      <w:proofErr w:type="spellStart"/>
+      <w:r>
+        <w:t>Vuforia</w:t>
+      </w:r>
+      <w:proofErr w:type="spellEnd"/>
+      <w:r>
+        <w:t xml:space="preserve"> standardmässig und ohne grosse Umstände mit Unity verwendbar wurde, haben wir die Bibliothek ebenfalls in Betracht gezogen. Leider stellte sich heraus, dass </w:t>
+      </w:r>
+      <w:proofErr w:type="spellStart"/>
+      <w:r>
+        <w:t>Vuforia</w:t>
+      </w:r>
+      <w:proofErr w:type="spellEnd"/>
+      <w:r>
+        <w:t xml:space="preserve"> in seiner kostenfreien Version nicht von Unity getrennt funktioniert. Da unser Ziel aber war, ein plattformunabhängiges, sprich nicht an Unity gebundenes, Framework zu entwickeln, entschieden wir uns gegen weitergehende Recherchen zu </w:t>
+      </w:r>
+      <w:proofErr w:type="spellStart"/>
+      <w:r>
+        <w:t>Vuforia</w:t>
+      </w:r>
+      <w:proofErr w:type="spellEnd"/>
+      <w:r>
+        <w:t>.</w:t>
       </w:r>
     </w:p>
     <w:p>
       <w:pPr>
         <w:pStyle w:val="berschrift3"/>
       </w:pPr>
-      <w:bookmarkStart w:id="73" w:name="_Toc502761915"/>
-      <w:bookmarkStart w:id="74" w:name="_Toc503191642"/>
+      <w:bookmarkStart w:id="74" w:name="_Toc502761915"/>
+      <w:bookmarkStart w:id="75" w:name="_Toc503191642"/>
+      <w:proofErr w:type="spellStart"/>
       <w:r>
         <w:t>OpenCVSharp</w:t>
       </w:r>
-      <w:bookmarkEnd w:id="73"/>
       <w:bookmarkEnd w:id="74"/>
-    </w:p>
-    <w:p>
+      <w:bookmarkEnd w:id="75"/>
+      <w:proofErr w:type="spellEnd"/>
+    </w:p>
+    <w:p>
+      <w:proofErr w:type="spellStart"/>
       <w:r>
         <w:t>OpenCVSharp</w:t>
       </w:r>
+      <w:proofErr w:type="spellEnd"/>
       <w:r>
         <w:rPr>
           <w:rStyle w:val="Funotenzeichen"/>
@@ -7321,26 +8198,78 @@
         <w:footnoteReference w:id="22"/>
       </w:r>
       <w:r>
-        <w:t xml:space="preserve"> war unsere vorletzte Anlaufstelle, nachdem alle vorherigen Bibliotheken sich aus verschiedenen Gründen als unzulänglich erwiesen hatten. OpenCVSharp stellt eine Portierung der bekannten OpenCV-Bibliothek auf C# zur Verfügung. Leider fiel uns früh auf, dass OpenCVSharp die Funktionalität der Aruco Erkennung nur teilweise implementiert hat. Da uns das implementieren eines Wrappers für eben diese Funktionen viel Zeit gekostet hätte, entschieden wir uns gegen OpenCVSharp. Vorteil von OpenCVSharp ist, dass es eine vergleichsweise günstige Unity Version gibt.</w:t>
+        <w:t xml:space="preserve"> war unsere vorletzte Anlaufstelle, nachdem alle vorherigen Bibliotheken sich aus verschiedenen Gründen als unzulänglich erwiesen hatten. </w:t>
+      </w:r>
+      <w:proofErr w:type="spellStart"/>
+      <w:r>
+        <w:t>OpenCVSharp</w:t>
+      </w:r>
+      <w:proofErr w:type="spellEnd"/>
+      <w:r>
+        <w:t xml:space="preserve"> stellt eine Portierung der bekannten </w:t>
+      </w:r>
+      <w:proofErr w:type="spellStart"/>
+      <w:r>
+        <w:t>OpenCV</w:t>
+      </w:r>
+      <w:proofErr w:type="spellEnd"/>
+      <w:r>
+        <w:t xml:space="preserve">-Bibliothek auf C# zur Verfügung. Leider fiel uns früh auf, dass </w:t>
+      </w:r>
+      <w:proofErr w:type="spellStart"/>
+      <w:r>
+        <w:t>OpenCVSharp</w:t>
+      </w:r>
+      <w:proofErr w:type="spellEnd"/>
+      <w:r>
+        <w:t xml:space="preserve"> die Funktionalität der </w:t>
+      </w:r>
+      <w:proofErr w:type="spellStart"/>
+      <w:r>
+        <w:t>Aruco</w:t>
+      </w:r>
+      <w:proofErr w:type="spellEnd"/>
+      <w:r>
+        <w:t xml:space="preserve"> Erkennung nur teilweise implementiert hat. Da uns das implementieren eines Wrappers für eben diese Funktionen viel Zeit gekostet hätte, entschieden wir uns gegen </w:t>
+      </w:r>
+      <w:proofErr w:type="spellStart"/>
+      <w:r>
+        <w:t>OpenCVSharp</w:t>
+      </w:r>
+      <w:proofErr w:type="spellEnd"/>
+      <w:r>
+        <w:t xml:space="preserve">. Vorteil von </w:t>
+      </w:r>
+      <w:proofErr w:type="spellStart"/>
+      <w:r>
+        <w:t>OpenCVSharp</w:t>
+      </w:r>
+      <w:proofErr w:type="spellEnd"/>
+      <w:r>
+        <w:t xml:space="preserve"> ist, dass es eine vergleichsweise günstige Unity Version gibt.</w:t>
       </w:r>
     </w:p>
     <w:p>
       <w:pPr>
         <w:pStyle w:val="berschrift3"/>
       </w:pPr>
-      <w:bookmarkStart w:id="75" w:name="_Toc502761916"/>
-      <w:bookmarkStart w:id="76" w:name="_Toc503191643"/>
+      <w:bookmarkStart w:id="76" w:name="_Toc502761916"/>
+      <w:bookmarkStart w:id="77" w:name="_Toc503191643"/>
+      <w:proofErr w:type="spellStart"/>
       <w:r>
         <w:lastRenderedPageBreak/>
         <w:t>EmguCV</w:t>
       </w:r>
-      <w:bookmarkEnd w:id="75"/>
       <w:bookmarkEnd w:id="76"/>
-    </w:p>
-    <w:p>
+      <w:bookmarkEnd w:id="77"/>
+      <w:proofErr w:type="spellEnd"/>
+    </w:p>
+    <w:p>
+      <w:proofErr w:type="spellStart"/>
       <w:r>
         <w:t>EmguCV</w:t>
       </w:r>
+      <w:proofErr w:type="spellEnd"/>
       <w:r>
         <w:rPr>
           <w:rStyle w:val="Funotenzeichen"/>
@@ -7348,20 +8277,68 @@
         <w:footnoteReference w:id="23"/>
       </w:r>
       <w:r>
-        <w:t xml:space="preserve"> ist die Bibliothek, die wir für unsere Implementierung des Durchstichs gewählt haben. EmguCV stellt ebenfalls eine Portierung der bekannten OpenCV-Bibliothek auf C# zur Verfügung. EmguCV bietet dabei die volle Funktionalität von OpenCV.Aruco und deckt damit den Bedarf von unserem Use Case ab. Desweiteren ist OpenCV im Bereich Computer Vision eines der verbreitetsten und meist genutzten Tools.</w:t>
+        <w:t xml:space="preserve"> ist die Bibliothek, die wir für unsere Implementierung des Durchstichs gewählt haben. </w:t>
+      </w:r>
+      <w:proofErr w:type="spellStart"/>
+      <w:r>
+        <w:t>EmguCV</w:t>
+      </w:r>
+      <w:proofErr w:type="spellEnd"/>
+      <w:r>
+        <w:t xml:space="preserve"> stellt ebenfalls eine Portierung der bekannten </w:t>
+      </w:r>
+      <w:proofErr w:type="spellStart"/>
+      <w:r>
+        <w:t>OpenCV</w:t>
+      </w:r>
+      <w:proofErr w:type="spellEnd"/>
+      <w:r>
+        <w:t xml:space="preserve">-Bibliothek auf C# zur Verfügung. </w:t>
+      </w:r>
+      <w:proofErr w:type="spellStart"/>
+      <w:r>
+        <w:t>EmguCV</w:t>
+      </w:r>
+      <w:proofErr w:type="spellEnd"/>
+      <w:r>
+        <w:t xml:space="preserve"> bietet dabei die volle Funktionalität von </w:t>
+      </w:r>
+      <w:proofErr w:type="spellStart"/>
+      <w:r>
+        <w:t>OpenCV.Aruco</w:t>
+      </w:r>
+      <w:proofErr w:type="spellEnd"/>
+      <w:r>
+        <w:t xml:space="preserve"> und deckt damit den Bedarf von unserem Use Case ab. </w:t>
+      </w:r>
+      <w:proofErr w:type="spellStart"/>
+      <w:r>
+        <w:t>Desweiteren</w:t>
+      </w:r>
+      <w:proofErr w:type="spellEnd"/>
+      <w:r>
+        <w:t xml:space="preserve"> ist </w:t>
+      </w:r>
+      <w:proofErr w:type="spellStart"/>
+      <w:r>
+        <w:t>OpenCV</w:t>
+      </w:r>
+      <w:proofErr w:type="spellEnd"/>
+      <w:r>
+        <w:t xml:space="preserve"> im Bereich Computer Vision eines der verbreitetsten und meist genutzten Tools.</w:t>
       </w:r>
     </w:p>
     <w:p>
       <w:pPr>
         <w:pStyle w:val="berschrift2"/>
       </w:pPr>
-      <w:bookmarkStart w:id="77" w:name="_Toc502761917"/>
-      <w:bookmarkStart w:id="78" w:name="_Toc503191644"/>
+      <w:bookmarkStart w:id="78" w:name="_Toc502761917"/>
+      <w:bookmarkStart w:id="79" w:name="_Toc503191644"/>
       <w:r>
         <w:t>Actor - Implementierung</w:t>
       </w:r>
-      <w:bookmarkEnd w:id="77"/>
       <w:bookmarkEnd w:id="78"/>
+      <w:bookmarkEnd w:id="79"/>
     </w:p>
     <w:p>
       <w:r>
@@ -7373,13 +8350,13 @@
         <w:pStyle w:val="berschrift3"/>
         <w:spacing w:before="480"/>
       </w:pPr>
-      <w:bookmarkStart w:id="79" w:name="_Toc502761918"/>
-      <w:bookmarkStart w:id="80" w:name="_Toc503191645"/>
+      <w:bookmarkStart w:id="80" w:name="_Toc502761918"/>
+      <w:bookmarkStart w:id="81" w:name="_Toc503191645"/>
       <w:r>
         <w:t>Akka.NET</w:t>
       </w:r>
-      <w:bookmarkEnd w:id="79"/>
       <w:bookmarkEnd w:id="80"/>
+      <w:bookmarkEnd w:id="81"/>
     </w:p>
     <w:p>
       <w:r>
@@ -7392,7 +8369,17 @@
         <w:footnoteReference w:id="24"/>
       </w:r>
       <w:r>
-        <w:t>, was eine .NET kompatible Implementierung des Actor Modells darstellt, sich für unser Projekt eignen könnte. Nach langwierigem Einarbeiten und testen der Bibliothek fiel uns auf, dass Akka.NET aufgrund seiner Vielzahl von Abhängigkeiten (z.B. System.Threading.Thread) nicht mit der aktuellen Version von Unity (2017.2) und dem Framework der HoloLens kompatibel ist. Gemäss Entwicklerforen</w:t>
+        <w:t xml:space="preserve">, was eine .NET kompatible Implementierung des Actor Modells darstellt, sich für unser Projekt eignen könnte. Nach langwierigem Einarbeiten und testen der Bibliothek fiel uns auf, dass Akka.NET aufgrund seiner Vielzahl von Abhängigkeiten (z.B. </w:t>
+      </w:r>
+      <w:proofErr w:type="spellStart"/>
+      <w:proofErr w:type="gramStart"/>
+      <w:r>
+        <w:t>System.Threading.Thread</w:t>
+      </w:r>
+      <w:proofErr w:type="spellEnd"/>
+      <w:proofErr w:type="gramEnd"/>
+      <w:r>
+        <w:t>) nicht mit der aktuellen Version von Unity (2017.2) und dem Framework der HoloLens kompatibel ist. Gemäss Entwicklerforen</w:t>
       </w:r>
       <w:r>
         <w:rPr>
@@ -7401,7 +8388,23 @@
         <w:footnoteReference w:id="25"/>
       </w:r>
       <w:r>
-        <w:t xml:space="preserve"> ist eine .NET Core Portierung allerdings in Entwicklung. Grosser Vorteil von Akka ist das mitgelieferte TestKit, dass die Entwicklung von Tests stark vereinfacht.</w:t>
+        <w:t xml:space="preserve"> ist eine .NET Core Portierung allerdings in Entwicklung. Grosser Vorteil von </w:t>
+      </w:r>
+      <w:proofErr w:type="spellStart"/>
+      <w:r>
+        <w:t>Akka</w:t>
+      </w:r>
+      <w:proofErr w:type="spellEnd"/>
+      <w:r>
+        <w:t xml:space="preserve"> ist das mitgelieferte </w:t>
+      </w:r>
+      <w:proofErr w:type="spellStart"/>
+      <w:r>
+        <w:t>TestKit</w:t>
+      </w:r>
+      <w:proofErr w:type="spellEnd"/>
+      <w:r>
+        <w:t>, dass die Entwicklung von Tests stark vereinfacht.</w:t>
       </w:r>
     </w:p>
     <w:p>
@@ -7409,18 +8412,22 @@
         <w:pStyle w:val="berschrift3"/>
         <w:spacing w:before="480"/>
       </w:pPr>
-      <w:bookmarkStart w:id="81" w:name="_Toc502761919"/>
-      <w:bookmarkStart w:id="82" w:name="_Toc503191646"/>
+      <w:bookmarkStart w:id="82" w:name="_Toc502761919"/>
+      <w:bookmarkStart w:id="83" w:name="_Toc503191646"/>
+      <w:proofErr w:type="spellStart"/>
       <w:r>
         <w:t>Proto</w:t>
       </w:r>
-      <w:bookmarkEnd w:id="81"/>
       <w:bookmarkEnd w:id="82"/>
-    </w:p>
-    <w:p>
+      <w:bookmarkEnd w:id="83"/>
+      <w:proofErr w:type="spellEnd"/>
+    </w:p>
+    <w:p>
+      <w:proofErr w:type="spellStart"/>
       <w:r>
         <w:t>Proto</w:t>
       </w:r>
+      <w:proofErr w:type="spellEnd"/>
       <w:r>
         <w:rPr>
           <w:rStyle w:val="Funotenzeichen"/>
@@ -7428,7 +8435,55 @@
         <w:footnoteReference w:id="26"/>
       </w:r>
       <w:r>
-        <w:t xml:space="preserve"> ist eine Actor Bibliothek von jenem Entwickler, der auch Akka.NET initiiert hat. Proto liefert mehr Funktionalität als Akka bei gleichzeitigem Verzicht auf viele der Abhängigkeiten, die Akka für uns unbrauchbar machten. Einziges Manko bei Proto ist, dass kein TestKit implementiert ist, was das Testing schwieriger gestaltete, da der interne Zustand von Actors von aussen nicht eingesehen werden kann.</w:t>
+        <w:t xml:space="preserve"> ist eine Actor Bibliothek von jenem Entwickler, der auch Akka.NET initiiert hat. </w:t>
+      </w:r>
+      <w:proofErr w:type="spellStart"/>
+      <w:r>
+        <w:t>Proto</w:t>
+      </w:r>
+      <w:proofErr w:type="spellEnd"/>
+      <w:r>
+        <w:t xml:space="preserve"> liefert mehr Funktionalität als </w:t>
+      </w:r>
+      <w:proofErr w:type="spellStart"/>
+      <w:r>
+        <w:t>Akka</w:t>
+      </w:r>
+      <w:proofErr w:type="spellEnd"/>
+      <w:r>
+        <w:t xml:space="preserve"> bei gleichzeitigem Verzicht auf viele der Abhängigkeiten, die </w:t>
+      </w:r>
+      <w:proofErr w:type="spellStart"/>
+      <w:r>
+        <w:t>Akka</w:t>
+      </w:r>
+      <w:proofErr w:type="spellEnd"/>
+      <w:r>
+        <w:t xml:space="preserve"> für uns unbrauchbar machten. Einziges Manko bei </w:t>
+      </w:r>
+      <w:proofErr w:type="spellStart"/>
+      <w:r>
+        <w:t>Proto</w:t>
+      </w:r>
+      <w:proofErr w:type="spellEnd"/>
+      <w:r>
+        <w:t xml:space="preserve"> ist, dass kein </w:t>
+      </w:r>
+      <w:proofErr w:type="spellStart"/>
+      <w:r>
+        <w:t>TestKit</w:t>
+      </w:r>
+      <w:proofErr w:type="spellEnd"/>
+      <w:r>
+        <w:t xml:space="preserve"> implementiert ist, was das </w:t>
+      </w:r>
+      <w:proofErr w:type="spellStart"/>
+      <w:r>
+        <w:t>Testing</w:t>
+      </w:r>
+      <w:proofErr w:type="spellEnd"/>
+      <w:r>
+        <w:t xml:space="preserve"> schwieriger gestaltete, da der interne Zustand von Actors von aussen nicht eingesehen werden kann.</w:t>
       </w:r>
     </w:p>
     <w:p>
@@ -7443,16 +8498,16 @@
       <w:pPr>
         <w:pStyle w:val="berschrift2"/>
       </w:pPr>
-      <w:bookmarkStart w:id="83" w:name="_Toc500774292"/>
-      <w:bookmarkStart w:id="84" w:name="_Toc502761920"/>
-      <w:bookmarkStart w:id="85" w:name="_Toc503191647"/>
+      <w:bookmarkStart w:id="84" w:name="_Toc500774292"/>
+      <w:bookmarkStart w:id="85" w:name="_Toc502761920"/>
+      <w:bookmarkStart w:id="86" w:name="_Toc503191647"/>
       <w:r>
         <w:lastRenderedPageBreak/>
         <w:t>Darstellung</w:t>
       </w:r>
-      <w:bookmarkEnd w:id="83"/>
       <w:bookmarkEnd w:id="84"/>
       <w:bookmarkEnd w:id="85"/>
+      <w:bookmarkEnd w:id="86"/>
     </w:p>
     <w:p>
       <w:r>
@@ -7467,21 +8522,26 @@
           <w:lang w:val="en-US"/>
         </w:rPr>
       </w:pPr>
-      <w:bookmarkStart w:id="86" w:name="_Toc502761921"/>
-      <w:bookmarkStart w:id="87" w:name="_Toc503191648"/>
+      <w:bookmarkStart w:id="87" w:name="_Toc502761921"/>
+      <w:bookmarkStart w:id="88" w:name="_Toc503191648"/>
       <w:r>
         <w:rPr>
           <w:lang w:val="en-US"/>
         </w:rPr>
         <w:t>Xamarin</w:t>
       </w:r>
-      <w:bookmarkEnd w:id="86"/>
       <w:bookmarkEnd w:id="87"/>
-    </w:p>
-    <w:p>
-      <w:r>
-        <w:t>Eine Alternative zu Unity wäre Xamarin</w:t>
-      </w:r>
+      <w:bookmarkEnd w:id="88"/>
+    </w:p>
+    <w:p>
+      <w:r>
+        <w:t xml:space="preserve">Eine Alternative zu Unity wäre </w:t>
+      </w:r>
+      <w:proofErr w:type="spellStart"/>
+      <w:r>
+        <w:t>Xamarin</w:t>
+      </w:r>
+      <w:proofErr w:type="spellEnd"/>
       <w:r>
         <w:rPr>
           <w:rStyle w:val="Funotenzeichen"/>
@@ -7489,7 +8549,15 @@
         <w:footnoteReference w:id="27"/>
       </w:r>
       <w:r>
-        <w:t xml:space="preserve"> gewesen. Obwohl Microsoft Xamarin aufgekauft hat, ist Unity</w:t>
+        <w:t xml:space="preserve"> gewesen. Obwohl Microsoft </w:t>
+      </w:r>
+      <w:proofErr w:type="spellStart"/>
+      <w:r>
+        <w:t>Xamarin</w:t>
+      </w:r>
+      <w:proofErr w:type="spellEnd"/>
+      <w:r>
+        <w:t xml:space="preserve"> aufgekauft hat, ist Unity</w:t>
       </w:r>
       <w:r>
         <w:rPr>
@@ -7504,7 +8572,15 @@
         <w:t xml:space="preserve"> Funktionsumfang</w:t>
       </w:r>
       <w:r>
-        <w:t xml:space="preserve"> und wird deshalb auch von den HoloLens Entwicklern als Darstellungsprogramm empfohlen. Microsoft kollaboriert auch mit Unity und somit gab es für uns keinen Grund Xamarin für dieses Projekt zu benutzten.</w:t>
+        <w:t xml:space="preserve"> und wird deshalb auch von den HoloLens Entwicklern als Darstellungsprogramm empfohlen. Microsoft kollaboriert auch mit Unity und somit gab es für uns keinen Grund </w:t>
+      </w:r>
+      <w:proofErr w:type="spellStart"/>
+      <w:r>
+        <w:t>Xamarin</w:t>
+      </w:r>
+      <w:proofErr w:type="spellEnd"/>
+      <w:r>
+        <w:t xml:space="preserve"> für dieses Projekt zu benutzten.</w:t>
       </w:r>
     </w:p>
     <w:p>
@@ -7515,16 +8591,16 @@
           <w:lang w:val="de-DE"/>
         </w:rPr>
       </w:pPr>
-      <w:bookmarkStart w:id="88" w:name="_Toc502761922"/>
-      <w:bookmarkStart w:id="89" w:name="_Toc503191649"/>
+      <w:bookmarkStart w:id="89" w:name="_Toc502761922"/>
+      <w:bookmarkStart w:id="90" w:name="_Toc503191649"/>
       <w:r>
         <w:rPr>
           <w:lang w:val="de-DE"/>
         </w:rPr>
         <w:t>Unity</w:t>
       </w:r>
-      <w:bookmarkEnd w:id="88"/>
       <w:bookmarkEnd w:id="89"/>
+      <w:bookmarkEnd w:id="90"/>
     </w:p>
     <w:p>
       <w:r>
@@ -7558,7 +8634,15 @@
         <w:t xml:space="preserve">Dies sollte aber mit den folgenden Versionen wie 2018.1 hoffentlich drin liegen. </w:t>
       </w:r>
       <w:r>
-        <w:t xml:space="preserve">Das Testing in Unity verhält sich etwas anders als </w:t>
+        <w:t xml:space="preserve">Das </w:t>
+      </w:r>
+      <w:proofErr w:type="spellStart"/>
+      <w:r>
+        <w:t>Testing</w:t>
+      </w:r>
+      <w:proofErr w:type="spellEnd"/>
+      <w:r>
+        <w:t xml:space="preserve"> in Unity verhält sich etwas anders als </w:t>
       </w:r>
       <w:r>
         <w:t>in Visual Studio</w:t>
@@ -7578,13 +8662,13 @@
         <w:pStyle w:val="berschrift3"/>
         <w:spacing w:before="480"/>
       </w:pPr>
-      <w:bookmarkStart w:id="90" w:name="_Toc502761923"/>
-      <w:bookmarkStart w:id="91" w:name="_Toc503191650"/>
+      <w:bookmarkStart w:id="91" w:name="_Toc502761923"/>
+      <w:bookmarkStart w:id="92" w:name="_Toc503191650"/>
       <w:r>
         <w:t>UWP UI</w:t>
       </w:r>
-      <w:bookmarkEnd w:id="90"/>
       <w:bookmarkEnd w:id="91"/>
+      <w:bookmarkEnd w:id="92"/>
     </w:p>
     <w:p>
       <w:pPr>
@@ -7596,7 +8680,39 @@
     </w:p>
     <w:p>
       <w:r>
-        <w:t>Die Funktion des UWP UI’s ist bei Beginn des Programms, die Kamera, das SyncObject, das CameraFeedSyncObject und das Framework zu initialisieren</w:t>
+        <w:t xml:space="preserve">Die Funktion des UWP </w:t>
+      </w:r>
+      <w:proofErr w:type="spellStart"/>
+      <w:r>
+        <w:t>UI’s</w:t>
+      </w:r>
+      <w:proofErr w:type="spellEnd"/>
+      <w:r>
+        <w:t xml:space="preserve"> ist bei Beginn des Programms, die Kamera, </w:t>
+      </w:r>
+      <w:proofErr w:type="gramStart"/>
+      <w:r>
+        <w:t>das</w:t>
+      </w:r>
+      <w:proofErr w:type="gramEnd"/>
+      <w:r>
+        <w:t xml:space="preserve"> </w:t>
+      </w:r>
+      <w:proofErr w:type="spellStart"/>
+      <w:r>
+        <w:t>SyncObject</w:t>
+      </w:r>
+      <w:proofErr w:type="spellEnd"/>
+      <w:r>
+        <w:t xml:space="preserve">, das </w:t>
+      </w:r>
+      <w:proofErr w:type="spellStart"/>
+      <w:r>
+        <w:t>CameraFeedSyncObject</w:t>
+      </w:r>
+      <w:proofErr w:type="spellEnd"/>
+      <w:r>
+        <w:t xml:space="preserve"> und das Framework zu initialisieren</w:t>
       </w:r>
       <w:r>
         <w:t xml:space="preserve">. Danach </w:t>
@@ -7617,10 +8733,34 @@
         <w:t>S</w:t>
       </w:r>
       <w:r>
-        <w:t>obald das SyncObject vom Framework neu beschrieben wird</w:t>
-      </w:r>
-      <w:r>
-        <w:t>, aktualisiert es die angezeigte Listbox mit den erkannten ID’s von den Markern im letzten Frame.</w:t>
+        <w:t xml:space="preserve">obald das </w:t>
+      </w:r>
+      <w:proofErr w:type="spellStart"/>
+      <w:r>
+        <w:t>SyncObject</w:t>
+      </w:r>
+      <w:proofErr w:type="spellEnd"/>
+      <w:r>
+        <w:t xml:space="preserve"> vom Framework neu beschrieben wird</w:t>
+      </w:r>
+      <w:r>
+        <w:t xml:space="preserve">, aktualisiert es die angezeigte </w:t>
+      </w:r>
+      <w:proofErr w:type="spellStart"/>
+      <w:r>
+        <w:t>Listbox</w:t>
+      </w:r>
+      <w:proofErr w:type="spellEnd"/>
+      <w:r>
+        <w:t xml:space="preserve"> mit den erkannten </w:t>
+      </w:r>
+      <w:proofErr w:type="spellStart"/>
+      <w:r>
+        <w:t>ID’s</w:t>
+      </w:r>
+      <w:proofErr w:type="spellEnd"/>
+      <w:r>
+        <w:t xml:space="preserve"> von den Markern im letzten Frame.</w:t>
       </w:r>
       <w:r>
         <w:t xml:space="preserve"> Damit der User sieht, dass die Frames richtig verarbeitet werdend und die Pipeline funktioniert.</w:t>
@@ -7630,9 +8770,9 @@
       <w:pPr>
         <w:pStyle w:val="berschrift1"/>
       </w:pPr>
-      <w:bookmarkStart w:id="92" w:name="_Toc500774293"/>
-      <w:bookmarkStart w:id="93" w:name="_Toc502761924"/>
-      <w:bookmarkStart w:id="94" w:name="_Toc503191651"/>
+      <w:bookmarkStart w:id="93" w:name="_Toc500774293"/>
+      <w:bookmarkStart w:id="94" w:name="_Toc502761924"/>
+      <w:bookmarkStart w:id="95" w:name="_Toc503191651"/>
       <w:r>
         <w:lastRenderedPageBreak/>
         <w:t xml:space="preserve">Probleme </w:t>
@@ -7643,21 +8783,21 @@
       <w:r>
         <w:t xml:space="preserve"> der Entwicklung</w:t>
       </w:r>
-      <w:bookmarkEnd w:id="92"/>
       <w:bookmarkEnd w:id="93"/>
       <w:bookmarkEnd w:id="94"/>
+      <w:bookmarkEnd w:id="95"/>
     </w:p>
     <w:p>
       <w:pPr>
         <w:pStyle w:val="berschrift2"/>
       </w:pPr>
-      <w:bookmarkStart w:id="95" w:name="_Toc502761925"/>
-      <w:bookmarkStart w:id="96" w:name="_Toc503191652"/>
+      <w:bookmarkStart w:id="96" w:name="_Toc502761925"/>
+      <w:bookmarkStart w:id="97" w:name="_Toc503191652"/>
       <w:r>
         <w:t>Probleme mit dem Framework</w:t>
       </w:r>
-      <w:bookmarkEnd w:id="95"/>
       <w:bookmarkEnd w:id="96"/>
+      <w:bookmarkEnd w:id="97"/>
     </w:p>
     <w:p>
       <w:r>
@@ -7667,13 +8807,53 @@
         <w:t xml:space="preserve">Jedoch war dies aufgrund der noch jungen AR-Technologie zu erwarten. </w:t>
       </w:r>
       <w:r>
-        <w:t>Unsere erste Wahl für die Implementierung des Actor Frameworks, Akka.NET, war nicht mit den Anforderungen der HoloLens an das Framework, UWP bzw. .NET Core 2.0, kompatibel. Entsprechend mussten wir uns umorientieren und sind nach kurzer Zeit auf Proto gestossen. Proto war zwar zu dem Zeitpunkt noch in einer Betaphase, allerdings war die Funktionalität, die bereits implementiert war, gemäss Entwicklern stabil. Protos Abhängigkeiten sind so gestaltet, dass Proto auch mit .NET Core 1.6 kompatibel ist und entsprechend auf der HoloLens lauffähig sein sollte.</w:t>
+        <w:t xml:space="preserve">Unsere erste Wahl für die Implementierung des Actor Frameworks, Akka.NET, war nicht mit den Anforderungen der HoloLens an das Framework, UWP bzw. .NET Core 2.0, kompatibel. Entsprechend mussten wir uns umorientieren und sind nach kurzer Zeit auf </w:t>
+      </w:r>
+      <w:proofErr w:type="spellStart"/>
+      <w:r>
+        <w:t>Proto</w:t>
+      </w:r>
+      <w:proofErr w:type="spellEnd"/>
+      <w:r>
+        <w:t xml:space="preserve"> gestossen. </w:t>
+      </w:r>
+      <w:proofErr w:type="spellStart"/>
+      <w:r>
+        <w:t>Proto</w:t>
+      </w:r>
+      <w:proofErr w:type="spellEnd"/>
+      <w:r>
+        <w:t xml:space="preserve"> war zwar zu dem Zeitpunkt noch in einer Betaphase, allerdings war die Funktionalität, die bereits implementiert war, gemäss Entwicklern stabil. </w:t>
+      </w:r>
+      <w:proofErr w:type="spellStart"/>
+      <w:r>
+        <w:t>Protos</w:t>
+      </w:r>
+      <w:proofErr w:type="spellEnd"/>
+      <w:r>
+        <w:t xml:space="preserve"> Abhängigkeiten sind so gestaltet, dass </w:t>
+      </w:r>
+      <w:proofErr w:type="spellStart"/>
+      <w:r>
+        <w:t>Proto</w:t>
+      </w:r>
+      <w:proofErr w:type="spellEnd"/>
+      <w:r>
+        <w:t xml:space="preserve"> auch mit .NET Core 1.6 kompatibel ist und entsprechend auf der HoloLens lauffähig sein sollte.</w:t>
       </w:r>
     </w:p>
     <w:p/>
     <w:p>
       <w:r>
-        <w:t>Bei der Implementierung des Frameworks sind wir auf ein weiteres Problem gestossen. Die aktuelle Version, .NET Standard 2.0, hat aufgrund von GDI+ Abhängigkeiten keine Implementation von System.Drawing. Da man allerdings Bilddateien zur Bilderkennung benötigt, mussten wir um diese Beschränkung herum Konvertierungsfunktionen schreiben, um dennoch weiterarbeiten zu können.</w:t>
+        <w:t xml:space="preserve">Bei der Implementierung des Frameworks sind wir auf ein weiteres Problem gestossen. Die aktuelle Version, .NET Standard 2.0, hat aufgrund von GDI+ Abhängigkeiten keine Implementation von </w:t>
+      </w:r>
+      <w:proofErr w:type="spellStart"/>
+      <w:r>
+        <w:t>System.Drawing</w:t>
+      </w:r>
+      <w:proofErr w:type="spellEnd"/>
+      <w:r>
+        <w:t>. Da man allerdings Bilddateien zur Bilderkennung benötigt, mussten wir um diese Beschränkung herum Konvertierungsfunktionen schreiben, um dennoch weiterarbeiten zu können.</w:t>
       </w:r>
     </w:p>
     <w:p/>
@@ -7681,20 +8861,36 @@
       <w:pPr>
         <w:pStyle w:val="berschrift2"/>
       </w:pPr>
-      <w:bookmarkStart w:id="97" w:name="_Toc502761926"/>
-      <w:bookmarkStart w:id="98" w:name="_Toc503191653"/>
+      <w:bookmarkStart w:id="98" w:name="_Toc502761926"/>
+      <w:bookmarkStart w:id="99" w:name="_Toc503191653"/>
       <w:r>
         <w:t>Probleme mit Unity</w:t>
       </w:r>
-      <w:bookmarkEnd w:id="97"/>
       <w:bookmarkEnd w:id="98"/>
+      <w:bookmarkEnd w:id="99"/>
     </w:p>
     <w:p>
       <w:r>
         <w:t>Als zweite grosse Probl</w:t>
       </w:r>
       <w:r>
-        <w:t xml:space="preserve">emquelle trat Unity auf. Da Unity zum Zeitpunkt unserer Arbeit mit dem Mono-Framework arbeitete, waren gewisse Schwierigkeiten bereits vorprogrammiert. Leider ergaben sich auch nicht nachvollziehbare Kompatibilitätsprobleme: So konnten wir zum Beispiel die Funktion String.Copy nicht mit Unity verwenden, da Unity der Meinung war, dass String.Copy nicht auf der HoloLens lauffähig sein würde. Es bleibt daher abzuwarten, ob in künftigen Versionen von Unity solche Kompatibilitätsprobleme gelöst werden können. </w:t>
+        <w:t xml:space="preserve">emquelle trat Unity auf. Da Unity zum Zeitpunkt unserer Arbeit mit dem Mono-Framework arbeitete, waren gewisse Schwierigkeiten bereits vorprogrammiert. Leider ergaben sich auch nicht nachvollziehbare Kompatibilitätsprobleme: So konnten wir zum Beispiel die Funktion </w:t>
+      </w:r>
+      <w:proofErr w:type="spellStart"/>
+      <w:r>
+        <w:t>String.Copy</w:t>
+      </w:r>
+      <w:proofErr w:type="spellEnd"/>
+      <w:r>
+        <w:t xml:space="preserve"> nicht mit Unity verwenden, da Unity der Meinung war, dass </w:t>
+      </w:r>
+      <w:proofErr w:type="spellStart"/>
+      <w:r>
+        <w:t>String.Copy</w:t>
+      </w:r>
+      <w:proofErr w:type="spellEnd"/>
+      <w:r>
+        <w:t xml:space="preserve"> nicht auf der HoloLens lauffähig sein würde. Es bleibt daher abzuwarten, ob in künftigen Versionen von Unity solche Kompatibilitätsprobleme gelöst werden können. </w:t>
       </w:r>
       <w:r>
         <w:t>Das erhoffte Update von Unity, um unser Actor Framework mit der .Net Core 2.0 Kompatibilität einzubinden, wurde auf 2018.1 oder</w:t>
@@ -7703,7 +8899,15 @@
         <w:t xml:space="preserve"> auf</w:t>
       </w:r>
       <w:r>
-        <w:t xml:space="preserve"> noch spätere Versionen verschoben. Das hat dazu geführt hat, dass wir für den „Proof of Concept“ </w:t>
+        <w:t xml:space="preserve"> noch spätere Versionen verschoben. Das hat dazu geführt hat, dass wir für den „Proof </w:t>
+      </w:r>
+      <w:proofErr w:type="spellStart"/>
+      <w:r>
+        <w:t>of</w:t>
+      </w:r>
+      <w:proofErr w:type="spellEnd"/>
+      <w:r>
+        <w:t xml:space="preserve"> Concept“ </w:t>
       </w:r>
       <w:r>
         <w:t xml:space="preserve">zuerst </w:t>
@@ -7726,12 +8930,28 @@
     </w:p>
     <w:p>
       <w:r>
-        <w:t>Erst später haben wir realisiert, dass Unity nicht das Hauptproblem war, sondern die HoloLens, welche noch auf der UWP Version Build 14393 war, welches zu diesem Zeitpunkt für die HoloLens die aktuellste Version war und somit maximal .Net Standard 1.4 oder .Net Core 1.0 unterstützte. Das nächste Update für die HoloLens sollte im Frühling 2018 kommen.</w:t>
-      </w:r>
-    </w:p>
-    <w:p>
-      <w:r>
-        <w:t xml:space="preserve">Eine weitere Einschränkung kam von Unity, dass die Darstellung nicht parallelisierbar ist, da Unity nur auf einem Main Thread läuft. </w:t>
+        <w:t xml:space="preserve">Erst später haben wir realisiert, dass Unity nicht das Hauptproblem war, sondern die HoloLens, welche noch auf der UWP Version </w:t>
+      </w:r>
+      <w:proofErr w:type="spellStart"/>
+      <w:r>
+        <w:t>Build</w:t>
+      </w:r>
+      <w:proofErr w:type="spellEnd"/>
+      <w:r>
+        <w:t xml:space="preserve"> 14393 war, welches zu diesem Zeitpunkt für die HoloLens die aktuellste Version war und somit maximal .Net Standard 1.4 oder .Net Core 1.0 unterstützte. Das nächste Update für die HoloLens sollte im Frühling 2018 kommen.</w:t>
+      </w:r>
+    </w:p>
+    <w:p>
+      <w:r>
+        <w:t xml:space="preserve">Eine weitere Einschränkung kam von Unity, dass die Darstellung nicht </w:t>
+      </w:r>
+      <w:proofErr w:type="spellStart"/>
+      <w:r>
+        <w:t>parallelisierbar</w:t>
+      </w:r>
+      <w:proofErr w:type="spellEnd"/>
+      <w:r>
+        <w:t xml:space="preserve"> ist, da Unity nur auf einem Main Thread läuft. </w:t>
       </w:r>
       <w:r>
         <w:t xml:space="preserve">Aber da </w:t>
@@ -7770,18 +8990,92 @@
       <w:pPr>
         <w:pStyle w:val="berschrift2"/>
       </w:pPr>
-      <w:bookmarkStart w:id="99" w:name="_Toc502761927"/>
-      <w:bookmarkStart w:id="100" w:name="_Toc503191654"/>
+      <w:bookmarkStart w:id="100" w:name="_Toc502761927"/>
+      <w:bookmarkStart w:id="101" w:name="_Toc503191654"/>
       <w:r>
         <w:lastRenderedPageBreak/>
         <w:t>Probleme mit den Bilderkennungsbibliotheken</w:t>
       </w:r>
-      <w:bookmarkEnd w:id="99"/>
       <w:bookmarkEnd w:id="100"/>
-    </w:p>
-    <w:p>
-      <w:r>
-        <w:t>Weitere Probleme hatten wir mit der Bilderkennungsblibliothek «OpenCVSharp». Sie hatte zwar ein Aruco Code Erkennungsmodul, doch war dieses nicht vollständig. Die Funktion DetectMarkers() konnte man verwenden, wenn man das NuGet-Packet ins Projekt eingebunden hatte, doch die Funktion EstimatePoseSingleMarkers() war nicht aufzufinden. Denn in der CvAruco Klasse war nur die DetectMarkers() Funktion drin</w:t>
+      <w:bookmarkEnd w:id="101"/>
+    </w:p>
+    <w:p>
+      <w:r>
+        <w:t xml:space="preserve">Weitere Probleme hatten wir mit der </w:t>
+      </w:r>
+      <w:proofErr w:type="spellStart"/>
+      <w:r>
+        <w:t>Bilderkennungsblibliothek</w:t>
+      </w:r>
+      <w:proofErr w:type="spellEnd"/>
+      <w:r>
+        <w:t xml:space="preserve"> «</w:t>
+      </w:r>
+      <w:proofErr w:type="spellStart"/>
+      <w:r>
+        <w:t>OpenCVSharp</w:t>
+      </w:r>
+      <w:proofErr w:type="spellEnd"/>
+      <w:r>
+        <w:t xml:space="preserve">». Sie hatte zwar ein </w:t>
+      </w:r>
+      <w:proofErr w:type="spellStart"/>
+      <w:r>
+        <w:t>Aruco</w:t>
+      </w:r>
+      <w:proofErr w:type="spellEnd"/>
+      <w:r>
+        <w:t xml:space="preserve"> Code Erkennungsmodul, doch war dieses nicht vollständig. Die Funktion </w:t>
+      </w:r>
+      <w:proofErr w:type="spellStart"/>
+      <w:proofErr w:type="gramStart"/>
+      <w:r>
+        <w:t>DetectMarkers</w:t>
+      </w:r>
+      <w:proofErr w:type="spellEnd"/>
+      <w:r>
+        <w:t>(</w:t>
+      </w:r>
+      <w:proofErr w:type="gramEnd"/>
+      <w:r>
+        <w:t xml:space="preserve">) konnte man verwenden, wenn man das </w:t>
+      </w:r>
+      <w:proofErr w:type="spellStart"/>
+      <w:r>
+        <w:t>NuGet</w:t>
+      </w:r>
+      <w:proofErr w:type="spellEnd"/>
+      <w:r>
+        <w:t xml:space="preserve">-Packet ins Projekt eingebunden hatte, doch die Funktion </w:t>
+      </w:r>
+      <w:proofErr w:type="spellStart"/>
+      <w:r>
+        <w:t>EstimatePoseSingleMarkers</w:t>
+      </w:r>
+      <w:proofErr w:type="spellEnd"/>
+      <w:r>
+        <w:t xml:space="preserve">() war nicht aufzufinden. Denn in der </w:t>
+      </w:r>
+      <w:proofErr w:type="spellStart"/>
+      <w:r>
+        <w:t>CvAruco</w:t>
+      </w:r>
+      <w:proofErr w:type="spellEnd"/>
+      <w:r>
+        <w:t xml:space="preserve"> Klasse war nur die </w:t>
+      </w:r>
+      <w:proofErr w:type="spellStart"/>
+      <w:proofErr w:type="gramStart"/>
+      <w:r>
+        <w:t>DetectMarkers</w:t>
+      </w:r>
+      <w:proofErr w:type="spellEnd"/>
+      <w:r>
+        <w:t>(</w:t>
+      </w:r>
+      <w:proofErr w:type="gramEnd"/>
+      <w:r>
+        <w:t>) Funktion drin</w:t>
       </w:r>
       <w:r>
         <w:rPr>
@@ -7790,13 +9084,85 @@
         <w:footnoteReference w:id="29"/>
       </w:r>
       <w:r>
-        <w:t>, nicht aber die EstimatePoseSingleMarkers(), die für unser Use Case zentral und unerlässlich ist. In einer neueren Version von OpenCVSharp als die 3.3.1 könnte sie jedoch nachgeführt sein.</w:t>
+        <w:t xml:space="preserve">, nicht aber die </w:t>
+      </w:r>
+      <w:proofErr w:type="spellStart"/>
+      <w:r>
+        <w:t>EstimatePoseSingleMarkers</w:t>
+      </w:r>
+      <w:proofErr w:type="spellEnd"/>
+      <w:r>
+        <w:t xml:space="preserve">(), die für unser Use Case zentral und unerlässlich ist. In einer neueren Version von </w:t>
+      </w:r>
+      <w:proofErr w:type="spellStart"/>
+      <w:r>
+        <w:t>OpenCVSharp</w:t>
+      </w:r>
+      <w:proofErr w:type="spellEnd"/>
+      <w:r>
+        <w:t xml:space="preserve"> als die 3.3.1 könnte sie jedoch nachgeführt sein.</w:t>
       </w:r>
     </w:p>
     <w:p/>
     <w:p>
       <w:r>
-        <w:t xml:space="preserve">Weiter hatten wir noch ein paar Hürden mit EmguCV zu überwinden. Angefangen hat es mit den Warnungen der Nichtverwendbarkeit von EmguCV nach Download des NuGet-Pakets. Dies umgingen wir mit einem direkten Verweis auf die EmguCV - dll, die man auf Github finden und downloaden kann. Weiter waren dann zwar beide Funktionen (siehe Abschnitt oben), die wir brauchten, da und funktionsfähig, aber die Funktionen und ihre Argumente mit den Datentypen von EmguCV sind sehr schlecht im Netz dokumentiert. Besonders der Typ Mat bringt für Neulinge Schwierigkeiten mit sich. In unserem Framework sind die Schritte so genau wie möglich in den Kommentaren beschrieben, wie man z.B. eine Bitmap in ein Image umschreiben kann (dafür mussten wir noch selbst einige Hilfsfunktionen schreiben, siehe </w:t>
+        <w:t xml:space="preserve">Weiter hatten wir noch ein paar Hürden mit </w:t>
+      </w:r>
+      <w:proofErr w:type="spellStart"/>
+      <w:r>
+        <w:t>EmguCV</w:t>
+      </w:r>
+      <w:proofErr w:type="spellEnd"/>
+      <w:r>
+        <w:t xml:space="preserve"> zu überwinden. Angefangen hat es mit den Warnungen der Nichtverwendbarkeit von </w:t>
+      </w:r>
+      <w:proofErr w:type="spellStart"/>
+      <w:r>
+        <w:t>EmguCV</w:t>
+      </w:r>
+      <w:proofErr w:type="spellEnd"/>
+      <w:r>
+        <w:t xml:space="preserve"> nach Download des </w:t>
+      </w:r>
+      <w:proofErr w:type="spellStart"/>
+      <w:r>
+        <w:t>NuGet</w:t>
+      </w:r>
+      <w:proofErr w:type="spellEnd"/>
+      <w:r>
+        <w:t xml:space="preserve">-Pakets. Dies umgingen wir mit einem direkten Verweis auf die </w:t>
+      </w:r>
+      <w:proofErr w:type="spellStart"/>
+      <w:r>
+        <w:t>EmguCV</w:t>
+      </w:r>
+      <w:proofErr w:type="spellEnd"/>
+      <w:r>
+        <w:t xml:space="preserve"> - </w:t>
+      </w:r>
+      <w:proofErr w:type="spellStart"/>
+      <w:r>
+        <w:t>dll</w:t>
+      </w:r>
+      <w:proofErr w:type="spellEnd"/>
+      <w:r>
+        <w:t xml:space="preserve">, die man auf </w:t>
+      </w:r>
+      <w:proofErr w:type="spellStart"/>
+      <w:r>
+        <w:t>Github</w:t>
+      </w:r>
+      <w:proofErr w:type="spellEnd"/>
+      <w:r>
+        <w:t xml:space="preserve"> finden und downloaden kann. Weiter waren dann zwar beide Funktionen (siehe Abschnitt oben), die wir brauchten, da und funktionsfähig, aber die Funktionen und ihre Argumente mit den Datentypen von </w:t>
+      </w:r>
+      <w:proofErr w:type="spellStart"/>
+      <w:r>
+        <w:t>EmguCV</w:t>
+      </w:r>
+      <w:proofErr w:type="spellEnd"/>
+      <w:r>
+        <w:t xml:space="preserve"> sind sehr schlecht im Netz dokumentiert. Besonders der Typ Mat bringt für Neulinge Schwierigkeiten mit sich. In unserem Framework sind die Schritte so genau wie möglich in den Kommentaren beschrieben, wie man z.B. eine Bitmap in ein Image umschreiben kann (dafür mussten wir noch selbst einige Hilfsfunktionen schreiben, siehe </w:t>
       </w:r>
       <w:r>
         <w:rPr>
@@ -7805,7 +9171,15 @@
         <w:footnoteReference w:id="30"/>
       </w:r>
       <w:r>
-        <w:t>) oder wie man Daten aus einem Mat herausliest. Dafür suche man doch im Code des Recognition Managers und in den Utils Funktionen</w:t>
+        <w:t xml:space="preserve">) oder wie man Daten aus einem Mat herausliest. Dafür suche man doch im Code des Recognition Managers und in den </w:t>
+      </w:r>
+      <w:proofErr w:type="spellStart"/>
+      <w:r>
+        <w:t>Utils</w:t>
+      </w:r>
+      <w:proofErr w:type="spellEnd"/>
+      <w:r>
+        <w:t xml:space="preserve"> Funktionen</w:t>
       </w:r>
       <w:r>
         <w:rPr>
@@ -7838,13 +9212,13 @@
       <w:pPr>
         <w:pStyle w:val="berschrift1"/>
       </w:pPr>
-      <w:bookmarkStart w:id="101" w:name="_Toc503191655"/>
+      <w:bookmarkStart w:id="102" w:name="_Toc503191655"/>
       <w:r>
         <w:lastRenderedPageBreak/>
         <w:t>Ergebnisse der Arbeit</w:t>
       </w:r>
-      <w:bookmarkEnd w:id="67"/>
-      <w:bookmarkEnd w:id="101"/>
+      <w:bookmarkEnd w:id="69"/>
+      <w:bookmarkEnd w:id="102"/>
     </w:p>
     <w:p/>
     <w:p/>
@@ -7868,7 +9242,23 @@
         <w:t>UI</w:t>
       </w:r>
       <w:r>
-        <w:t xml:space="preserve">, das vordefinierte Aruco Marker ID’s relativ robust erkennt und Positions- sowie Rotationsdaten liefern kann. Ansätze für die Portierung auf Unity und eine </w:t>
+        <w:t xml:space="preserve">, das vordefinierte </w:t>
+      </w:r>
+      <w:proofErr w:type="spellStart"/>
+      <w:r>
+        <w:t>Aruco</w:t>
+      </w:r>
+      <w:proofErr w:type="spellEnd"/>
+      <w:r>
+        <w:t xml:space="preserve"> Marker </w:t>
+      </w:r>
+      <w:proofErr w:type="spellStart"/>
+      <w:r>
+        <w:t>ID’s</w:t>
+      </w:r>
+      <w:proofErr w:type="spellEnd"/>
+      <w:r>
+        <w:t xml:space="preserve"> relativ robust erkennt und Positions- sowie Rotationsdaten liefern kann. Ansätze für die Portierung auf Unity und eine </w:t>
       </w:r>
       <w:r>
         <w:t>GUI zur Darstellung der Ergebnisse</w:t>
@@ -7947,34 +9337,18 @@
       <w:pPr>
         <w:pStyle w:val="Beschriftung"/>
       </w:pPr>
-      <w:bookmarkStart w:id="102" w:name="_Toc503191667"/>
+      <w:bookmarkStart w:id="103" w:name="_Toc503191667"/>
       <w:r>
         <w:t xml:space="preserve">Abbildung </w:t>
       </w:r>
-      <w:r>
-        <w:fldChar w:fldCharType="begin"/>
-      </w:r>
-      <w:r>
-        <w:instrText xml:space="preserve"> </w:instrText>
-      </w:r>
-      <w:r>
-        <w:instrText xml:space="preserve">SEQ Abbildung \* ARABIC </w:instrText>
-      </w:r>
-      <w:r>
-        <w:fldChar w:fldCharType="separate"/>
-      </w:r>
-      <w:r>
-        <w:rPr>
-          <w:noProof/>
-        </w:rPr>
-        <w:t>9</w:t>
-      </w:r>
-      <w:r>
-        <w:rPr>
-          <w:noProof/>
-        </w:rPr>
-        <w:fldChar w:fldCharType="end"/>
-      </w:r>
+      <w:fldSimple w:instr=" SEQ Abbildung \* ARABIC ">
+        <w:r>
+          <w:rPr>
+            <w:noProof/>
+          </w:rPr>
+          <w:t>9</w:t>
+        </w:r>
+      </w:fldSimple>
       <w:r>
         <w:t xml:space="preserve">: </w:t>
       </w:r>
@@ -8005,7 +9379,7 @@
       <w:r>
         <w:t>Webcam als Datenquelle</w:t>
       </w:r>
-      <w:bookmarkEnd w:id="102"/>
+      <w:bookmarkEnd w:id="103"/>
     </w:p>
     <w:p>
       <w:pPr>
@@ -8019,14 +9393,14 @@
       <w:pPr>
         <w:pStyle w:val="berschrift1"/>
       </w:pPr>
-      <w:bookmarkStart w:id="103" w:name="_Toc500774295"/>
-      <w:bookmarkStart w:id="104" w:name="_Toc503191656"/>
+      <w:bookmarkStart w:id="104" w:name="_Toc500774295"/>
+      <w:bookmarkStart w:id="105" w:name="_Toc503191656"/>
       <w:r>
         <w:lastRenderedPageBreak/>
         <w:t>Ausblick</w:t>
       </w:r>
-      <w:bookmarkEnd w:id="103"/>
       <w:bookmarkEnd w:id="104"/>
+      <w:bookmarkEnd w:id="105"/>
     </w:p>
     <w:p/>
     <w:p/>
@@ -8158,25 +9532,23 @@
       <w:pPr>
         <w:pStyle w:val="berschrift1"/>
       </w:pPr>
-      <w:bookmarkStart w:id="105" w:name="_Toc503191657"/>
+      <w:bookmarkStart w:id="106" w:name="_Toc503191657"/>
       <w:r>
         <w:lastRenderedPageBreak/>
         <w:t>Anhang</w:t>
       </w:r>
-      <w:bookmarkEnd w:id="105"/>
+      <w:bookmarkEnd w:id="106"/>
     </w:p>
     <w:p>
       <w:pPr>
         <w:pStyle w:val="berschrift2"/>
       </w:pPr>
-      <w:bookmarkStart w:id="106" w:name="_Toc503191658"/>
+      <w:bookmarkStart w:id="107" w:name="_Toc503191658"/>
       <w:r>
         <w:t>Abbildungsverzeichnis</w:t>
       </w:r>
-      <w:bookmarkEnd w:id="106"/>
-    </w:p>
-    <w:bookmarkStart w:id="107" w:name="_GoBack"/>
-    <w:bookmarkEnd w:id="107"/>
+      <w:bookmarkEnd w:id="107"/>
+    </w:p>
     <w:p>
       <w:pPr>
         <w:pStyle w:val="Abbildungsverzeichnis"/>
@@ -8975,27 +10347,14 @@
           <w:r>
             <w:t xml:space="preserve"> / </w:t>
           </w:r>
-          <w:r>
-            <w:fldChar w:fldCharType="begin"/>
-          </w:r>
-          <w:r>
-            <w:instrText xml:space="preserve"> SECTIONPAGES  \* Ordinal  \* MERGEFORMAT </w:instrText>
-          </w:r>
-          <w:r>
-            <w:fldChar w:fldCharType="separate"/>
-          </w:r>
-          <w:r>
-            <w:rPr>
-              <w:noProof/>
-            </w:rPr>
-            <w:t>1.</w:t>
-          </w:r>
-          <w:r>
-            <w:rPr>
-              <w:noProof/>
-            </w:rPr>
-            <w:fldChar w:fldCharType="end"/>
-          </w:r>
+          <w:fldSimple w:instr=" SECTIONPAGES  \* Ordinal  \* MERGEFORMAT ">
+            <w:r>
+              <w:rPr>
+                <w:noProof/>
+              </w:rPr>
+              <w:t>1.</w:t>
+            </w:r>
+          </w:fldSimple>
         </w:p>
       </w:tc>
     </w:tr>
@@ -9044,7 +10403,21 @@
         <w:rPr>
           <w:lang w:val="en-GB"/>
         </w:rPr>
-        <w:t xml:space="preserve"> Was ist Augmented Reality: https://de.wikipedia.org/wiki/Erweiterte_Realit%C3%A4t</w:t>
+        <w:t xml:space="preserve"> Was </w:t>
+      </w:r>
+      <w:proofErr w:type="spellStart"/>
+      <w:r>
+        <w:rPr>
+          <w:lang w:val="en-GB"/>
+        </w:rPr>
+        <w:t>ist</w:t>
+      </w:r>
+      <w:proofErr w:type="spellEnd"/>
+      <w:r>
+        <w:rPr>
+          <w:lang w:val="en-GB"/>
+        </w:rPr>
+        <w:t xml:space="preserve"> Augmented Reality: https://de.wikipedia.org/wiki/Erweiterte_Realit%C3%A4t</w:t>
       </w:r>
     </w:p>
   </w:footnote>
@@ -9519,7 +10892,15 @@
         <w:footnoteRef/>
       </w:r>
       <w:r>
-        <w:t xml:space="preserve"> Übersicht über Proto: </w:t>
+        <w:t xml:space="preserve"> Übersicht über </w:t>
+      </w:r>
+      <w:proofErr w:type="spellStart"/>
+      <w:r>
+        <w:t>Proto</w:t>
+      </w:r>
+      <w:proofErr w:type="spellEnd"/>
+      <w:r>
+        <w:t xml:space="preserve">: </w:t>
       </w:r>
       <w:r>
         <w:t>http://proto.actor/</w:t>
@@ -9602,8 +10983,37 @@
         <w:footnoteRef/>
       </w:r>
       <w:r>
-        <w:t xml:space="preserve"> Framework, Tourbackend .Net Standard Projekt, Datei Utils/UseCustomVideoFrameSource.cs, Klasse Utils</w:t>
-      </w:r>
+        <w:t xml:space="preserve"> Framework, </w:t>
+      </w:r>
+      <w:proofErr w:type="spellStart"/>
+      <w:r>
+        <w:t>Tourbackend</w:t>
+      </w:r>
+      <w:proofErr w:type="spellEnd"/>
+      <w:r>
+        <w:t xml:space="preserve"> .Net Standard Projekt, Datei </w:t>
+      </w:r>
+      <w:proofErr w:type="spellStart"/>
+      <w:r>
+        <w:t>Utils</w:t>
+      </w:r>
+      <w:proofErr w:type="spellEnd"/>
+      <w:r>
+        <w:t>/</w:t>
+      </w:r>
+      <w:proofErr w:type="spellStart"/>
+      <w:r>
+        <w:t>UseCustomVideoFrameSource.cs</w:t>
+      </w:r>
+      <w:proofErr w:type="spellEnd"/>
+      <w:r>
+        <w:t xml:space="preserve">, Klasse </w:t>
+      </w:r>
+      <w:proofErr w:type="spellStart"/>
+      <w:r>
+        <w:t>Utils</w:t>
+      </w:r>
+      <w:proofErr w:type="spellEnd"/>
     </w:p>
   </w:footnote>
   <w:footnote w:id="31">
@@ -9618,11 +11028,40 @@
         <w:footnoteRef/>
       </w:r>
       <w:r>
-        <w:t xml:space="preserve"> Framework, Tourbackend .</w:t>
-      </w:r>
-      <w:r>
-        <w:t>Net Standard Projekt, Datei Utils/UseCustomVideoFrameSource.cs, Klasse Utils</w:t>
-      </w:r>
+        <w:t xml:space="preserve"> Framework, </w:t>
+      </w:r>
+      <w:proofErr w:type="spellStart"/>
+      <w:r>
+        <w:t>Tourbackend</w:t>
+      </w:r>
+      <w:proofErr w:type="spellEnd"/>
+      <w:r>
+        <w:t xml:space="preserve"> .</w:t>
+      </w:r>
+      <w:r>
+        <w:t xml:space="preserve">Net Standard Projekt, Datei </w:t>
+      </w:r>
+      <w:proofErr w:type="spellStart"/>
+      <w:r>
+        <w:t>Utils</w:t>
+      </w:r>
+      <w:proofErr w:type="spellEnd"/>
+      <w:r>
+        <w:t>/</w:t>
+      </w:r>
+      <w:proofErr w:type="spellStart"/>
+      <w:r>
+        <w:t>UseCustomVideoFrameSource.cs</w:t>
+      </w:r>
+      <w:proofErr w:type="spellEnd"/>
+      <w:r>
+        <w:t xml:space="preserve">, Klasse </w:t>
+      </w:r>
+      <w:proofErr w:type="spellStart"/>
+      <w:r>
+        <w:t>Utils</w:t>
+      </w:r>
+      <w:proofErr w:type="spellEnd"/>
     </w:p>
   </w:footnote>
   <w:footnote w:id="32">
@@ -9643,13 +11082,63 @@
         <w:rPr>
           <w:lang w:val="en-GB"/>
         </w:rPr>
-        <w:t xml:space="preserve"> Framework, UnitTestProject1, Datei UtilsTest, TestEmguCV_DetectMarkers_and_EstimatePoseSingleMarkers</w:t>
-      </w:r>
+        <w:t xml:space="preserve"> Framework, UnitTestProject1, </w:t>
+      </w:r>
+      <w:proofErr w:type="spellStart"/>
       <w:r>
         <w:rPr>
           <w:lang w:val="en-GB"/>
         </w:rPr>
-        <w:t>()</w:t>
+        <w:t>Datei</w:t>
+      </w:r>
+      <w:proofErr w:type="spellEnd"/>
+      <w:r>
+        <w:rPr>
+          <w:lang w:val="en-GB"/>
+        </w:rPr>
+        <w:t xml:space="preserve"> </w:t>
+      </w:r>
+      <w:proofErr w:type="spellStart"/>
+      <w:r>
+        <w:rPr>
+          <w:lang w:val="en-GB"/>
+        </w:rPr>
+        <w:t>UtilsTest</w:t>
+      </w:r>
+      <w:proofErr w:type="spellEnd"/>
+      <w:r>
+        <w:rPr>
+          <w:lang w:val="en-GB"/>
+        </w:rPr>
+        <w:t xml:space="preserve">, </w:t>
+      </w:r>
+      <w:proofErr w:type="spellStart"/>
+      <w:r>
+        <w:rPr>
+          <w:lang w:val="en-GB"/>
+        </w:rPr>
+        <w:t>TestEmguCV_DetectMarkers_and_</w:t>
+      </w:r>
+      <w:proofErr w:type="gramStart"/>
+      <w:r>
+        <w:rPr>
+          <w:lang w:val="en-GB"/>
+        </w:rPr>
+        <w:t>EstimatePoseSingleMarkers</w:t>
+      </w:r>
+      <w:proofErr w:type="spellEnd"/>
+      <w:r>
+        <w:rPr>
+          <w:lang w:val="en-GB"/>
+        </w:rPr>
+        <w:t>(</w:t>
+      </w:r>
+      <w:proofErr w:type="gramEnd"/>
+      <w:r>
+        <w:rPr>
+          <w:lang w:val="en-GB"/>
+        </w:rPr>
+        <w:t>)</w:t>
       </w:r>
     </w:p>
   </w:footnote>
@@ -9742,57 +11231,28 @@
             </w:tabs>
             <w:spacing w:line="24" w:lineRule="atLeast"/>
           </w:pPr>
-          <w:r>
-            <w:fldChar w:fldCharType="begin"/>
-          </w:r>
-          <w:r>
-            <w:instrText xml:space="preserve"> STYLEREF  Projekt_Name  \* MERGEFORMAT </w:instrText>
-          </w:r>
-          <w:r>
-            <w:fldChar w:fldCharType="separate"/>
-          </w:r>
-          <w:r>
-            <w:rPr>
-              <w:noProof/>
-            </w:rPr>
-            <w:t>Hololens Tour</w:t>
-          </w:r>
-          <w:r>
-            <w:rPr>
-              <w:noProof/>
-            </w:rPr>
-            <w:fldChar w:fldCharType="end"/>
-          </w:r>
+          <w:fldSimple w:instr=" STYLEREF  Projekt_Name  \* MERGEFORMAT ">
+            <w:r>
+              <w:rPr>
+                <w:noProof/>
+              </w:rPr>
+              <w:t>Hololens Tour</w:t>
+            </w:r>
+          </w:fldSimple>
           <w:r>
             <w:t xml:space="preserve"> | </w:t>
           </w:r>
-          <w:r>
-            <w:fldChar w:fldCharType="begin"/>
-          </w:r>
-          <w:r>
-            <w:instrText xml:space="preserve"> STYLEREF  Dok_Titel  \* MERGEFORMAT </w:instrText>
-          </w:r>
-          <w:r>
-            <w:fldChar w:fldCharType="separate"/>
-          </w:r>
-          <w:r>
-            <w:rPr>
-              <w:b w:val="0"/>
-              <w:bCs/>
-              <w:noProof/>
-              <w:lang w:val="de-DE"/>
-            </w:rPr>
-            <w:t>Abschlussbericht</w:t>
-          </w:r>
-          <w:r>
-            <w:rPr>
-              <w:b w:val="0"/>
-              <w:bCs/>
-              <w:noProof/>
-              <w:lang w:val="de-DE"/>
-            </w:rPr>
-            <w:fldChar w:fldCharType="end"/>
-          </w:r>
+          <w:fldSimple w:instr=" STYLEREF  Dok_Titel  \* MERGEFORMAT ">
+            <w:r>
+              <w:rPr>
+                <w:b w:val="0"/>
+                <w:bCs/>
+                <w:noProof/>
+                <w:lang w:val="de-DE"/>
+              </w:rPr>
+              <w:t>Abschlussbericht</w:t>
+            </w:r>
+          </w:fldSimple>
         </w:p>
       </w:tc>
     </w:tr>
@@ -13072,7 +14532,7 @@
 </file>
 
 <file path=customXml/itemProps1.xml><?xml version="1.0" encoding="utf-8"?>
-<ds:datastoreItem xmlns:ds="http://schemas.openxmlformats.org/officeDocument/2006/customXml" ds:itemID="{DE73B6AC-44FD-41D6-B61D-C1297C46C211}">
+<ds:datastoreItem xmlns:ds="http://schemas.openxmlformats.org/officeDocument/2006/customXml" ds:itemID="{C85F4748-4FB0-4027-A30B-91CB0538B19C}">
   <ds:schemaRefs>
     <ds:schemaRef ds:uri="http://schemas.openxmlformats.org/officeDocument/2006/bibliography"/>
   </ds:schemaRefs>

</xml_diff>

<commit_message>
kapitel nachrichten nach vorn verschoben
</commit_message>
<xml_diff>
--- a/Organisatorisches/Dokumentation/Bericht.docx
+++ b/Organisatorisches/Dokumentation/Bericht.docx
@@ -317,7 +317,7 @@
         </w:rPr>
         <w:fldChar w:fldCharType="separate"/>
       </w:r>
-      <w:hyperlink w:anchor="_Toc503191613" w:history="1">
+      <w:hyperlink w:anchor="_Toc503250019" w:history="1">
         <w:r>
           <w:rPr>
             <w:rStyle w:val="Hyperlink"/>
@@ -357,7 +357,7 @@
           <w:rPr>
             <w:webHidden/>
           </w:rPr>
-          <w:instrText xml:space="preserve"> PAGEREF _Toc503191613 \h </w:instrText>
+          <w:instrText xml:space="preserve"> PAGEREF _Toc503250019 \h </w:instrText>
         </w:r>
         <w:r>
           <w:rPr>
@@ -394,7 +394,7 @@
           <w:lang w:val="en-GB" w:eastAsia="en-GB"/>
         </w:rPr>
       </w:pPr>
-      <w:hyperlink w:anchor="_Toc503191614" w:history="1">
+      <w:hyperlink w:anchor="_Toc503250020" w:history="1">
         <w:r>
           <w:rPr>
             <w:rStyle w:val="Hyperlink"/>
@@ -432,7 +432,7 @@
           <w:rPr>
             <w:webHidden/>
           </w:rPr>
-          <w:instrText xml:space="preserve"> PAGEREF _Toc503191614 \h </w:instrText>
+          <w:instrText xml:space="preserve"> PAGEREF _Toc503250020 \h </w:instrText>
         </w:r>
         <w:r>
           <w:rPr>
@@ -469,7 +469,7 @@
           <w:lang w:val="en-GB" w:eastAsia="en-GB"/>
         </w:rPr>
       </w:pPr>
-      <w:hyperlink w:anchor="_Toc503191615" w:history="1">
+      <w:hyperlink w:anchor="_Toc503250021" w:history="1">
         <w:r>
           <w:rPr>
             <w:rStyle w:val="Hyperlink"/>
@@ -507,7 +507,7 @@
           <w:rPr>
             <w:webHidden/>
           </w:rPr>
-          <w:instrText xml:space="preserve"> PAGEREF _Toc503191615 \h </w:instrText>
+          <w:instrText xml:space="preserve"> PAGEREF _Toc503250021 \h </w:instrText>
         </w:r>
         <w:r>
           <w:rPr>
@@ -546,7 +546,7 @@
           <w:lang w:val="en-GB" w:eastAsia="en-GB"/>
         </w:rPr>
       </w:pPr>
-      <w:hyperlink w:anchor="_Toc503191616" w:history="1">
+      <w:hyperlink w:anchor="_Toc503250022" w:history="1">
         <w:r>
           <w:rPr>
             <w:rStyle w:val="Hyperlink"/>
@@ -586,7 +586,7 @@
           <w:rPr>
             <w:webHidden/>
           </w:rPr>
-          <w:instrText xml:space="preserve"> PAGEREF _Toc503191616 \h </w:instrText>
+          <w:instrText xml:space="preserve"> PAGEREF _Toc503250022 \h </w:instrText>
         </w:r>
         <w:r>
           <w:rPr>
@@ -625,7 +625,7 @@
           <w:lang w:val="en-GB" w:eastAsia="en-GB"/>
         </w:rPr>
       </w:pPr>
-      <w:hyperlink w:anchor="_Toc503191617" w:history="1">
+      <w:hyperlink w:anchor="_Toc503250023" w:history="1">
         <w:r>
           <w:rPr>
             <w:rStyle w:val="Hyperlink"/>
@@ -665,7 +665,7 @@
           <w:rPr>
             <w:webHidden/>
           </w:rPr>
-          <w:instrText xml:space="preserve"> PAGEREF _Toc503191617 \h </w:instrText>
+          <w:instrText xml:space="preserve"> PAGEREF _Toc503250023 \h </w:instrText>
         </w:r>
         <w:r>
           <w:rPr>
@@ -702,7 +702,7 @@
           <w:lang w:val="en-GB" w:eastAsia="en-GB"/>
         </w:rPr>
       </w:pPr>
-      <w:hyperlink w:anchor="_Toc503191618" w:history="1">
+      <w:hyperlink w:anchor="_Toc503250024" w:history="1">
         <w:r>
           <w:rPr>
             <w:rStyle w:val="Hyperlink"/>
@@ -740,7 +740,7 @@
           <w:rPr>
             <w:webHidden/>
           </w:rPr>
-          <w:instrText xml:space="preserve"> PAGEREF _Toc503191618 \h </w:instrText>
+          <w:instrText xml:space="preserve"> PAGEREF _Toc503250024 \h </w:instrText>
         </w:r>
         <w:r>
           <w:rPr>
@@ -777,7 +777,7 @@
           <w:lang w:val="en-GB" w:eastAsia="en-GB"/>
         </w:rPr>
       </w:pPr>
-      <w:hyperlink w:anchor="_Toc503191619" w:history="1">
+      <w:hyperlink w:anchor="_Toc503250025" w:history="1">
         <w:r>
           <w:rPr>
             <w:rStyle w:val="Hyperlink"/>
@@ -797,7 +797,7 @@
           <w:rPr>
             <w:rStyle w:val="Hyperlink"/>
           </w:rPr>
-          <w:t>Initialisierungsvorgang des Frameworks</w:t>
+          <w:t>Nachrichten</w:t>
         </w:r>
         <w:r>
           <w:rPr>
@@ -815,7 +815,7 @@
           <w:rPr>
             <w:webHidden/>
           </w:rPr>
-          <w:instrText xml:space="preserve"> PAGEREF _Toc503191619 \h </w:instrText>
+          <w:instrText xml:space="preserve"> PAGEREF _Toc503250025 \h </w:instrText>
         </w:r>
         <w:r>
           <w:rPr>
@@ -852,7 +852,7 @@
           <w:lang w:val="en-GB" w:eastAsia="en-GB"/>
         </w:rPr>
       </w:pPr>
-      <w:hyperlink w:anchor="_Toc503191620" w:history="1">
+      <w:hyperlink w:anchor="_Toc503250026" w:history="1">
         <w:r>
           <w:rPr>
             <w:rStyle w:val="Hyperlink"/>
@@ -872,6 +872,81 @@
           <w:rPr>
             <w:rStyle w:val="Hyperlink"/>
           </w:rPr>
+          <w:t>Initialisierungsvorgang des Frameworks</w:t>
+        </w:r>
+        <w:r>
+          <w:rPr>
+            <w:webHidden/>
+          </w:rPr>
+          <w:tab/>
+        </w:r>
+        <w:r>
+          <w:rPr>
+            <w:webHidden/>
+          </w:rPr>
+          <w:fldChar w:fldCharType="begin"/>
+        </w:r>
+        <w:r>
+          <w:rPr>
+            <w:webHidden/>
+          </w:rPr>
+          <w:instrText xml:space="preserve"> PAGEREF _Toc503250026 \h </w:instrText>
+        </w:r>
+        <w:r>
+          <w:rPr>
+            <w:webHidden/>
+          </w:rPr>
+        </w:r>
+        <w:r>
+          <w:rPr>
+            <w:webHidden/>
+          </w:rPr>
+          <w:fldChar w:fldCharType="separate"/>
+        </w:r>
+        <w:r>
+          <w:rPr>
+            <w:webHidden/>
+          </w:rPr>
+          <w:t>5</w:t>
+        </w:r>
+        <w:r>
+          <w:rPr>
+            <w:webHidden/>
+          </w:rPr>
+          <w:fldChar w:fldCharType="end"/>
+        </w:r>
+      </w:hyperlink>
+    </w:p>
+    <w:p>
+      <w:pPr>
+        <w:pStyle w:val="Verzeichnis2"/>
+        <w:rPr>
+          <w:rFonts w:asciiTheme="minorHAnsi" w:eastAsiaTheme="minorEastAsia" w:hAnsiTheme="minorHAnsi" w:cstheme="minorBidi"/>
+          <w:bCs w:val="0"/>
+          <w:szCs w:val="22"/>
+          <w:lang w:val="en-GB" w:eastAsia="en-GB"/>
+        </w:rPr>
+      </w:pPr>
+      <w:hyperlink w:anchor="_Toc503250027" w:history="1">
+        <w:r>
+          <w:rPr>
+            <w:rStyle w:val="Hyperlink"/>
+          </w:rPr>
+          <w:t>3.4.</w:t>
+        </w:r>
+        <w:r>
+          <w:rPr>
+            <w:rFonts w:asciiTheme="minorHAnsi" w:eastAsiaTheme="minorEastAsia" w:hAnsiTheme="minorHAnsi" w:cstheme="minorBidi"/>
+            <w:bCs w:val="0"/>
+            <w:szCs w:val="22"/>
+            <w:lang w:val="en-GB" w:eastAsia="en-GB"/>
+          </w:rPr>
+          <w:tab/>
+        </w:r>
+        <w:r>
+          <w:rPr>
+            <w:rStyle w:val="Hyperlink"/>
+          </w:rPr>
           <w:t>Actors im Framework</w:t>
         </w:r>
         <w:r>
@@ -890,7 +965,7 @@
           <w:rPr>
             <w:webHidden/>
           </w:rPr>
-          <w:instrText xml:space="preserve"> PAGEREF _Toc503191620 \h </w:instrText>
+          <w:instrText xml:space="preserve"> PAGEREF _Toc503250027 \h </w:instrText>
         </w:r>
         <w:r>
           <w:rPr>
@@ -928,12 +1003,12 @@
           <w:lang w:val="en-GB" w:eastAsia="en-GB"/>
         </w:rPr>
       </w:pPr>
-      <w:hyperlink w:anchor="_Toc503191621" w:history="1">
+      <w:hyperlink w:anchor="_Toc503250028" w:history="1">
         <w:r>
           <w:rPr>
             <w:rStyle w:val="Hyperlink"/>
           </w:rPr>
-          <w:t>3.3.1.</w:t>
+          <w:t>3.4.1.</w:t>
         </w:r>
         <w:r>
           <w:rPr>
@@ -967,7 +1042,7 @@
           <w:rPr>
             <w:webHidden/>
           </w:rPr>
-          <w:instrText xml:space="preserve"> PAGEREF _Toc503191621 \h </w:instrText>
+          <w:instrText xml:space="preserve"> PAGEREF _Toc503250028 \h </w:instrText>
         </w:r>
         <w:r>
           <w:rPr>
@@ -1005,12 +1080,12 @@
           <w:lang w:val="en-GB" w:eastAsia="en-GB"/>
         </w:rPr>
       </w:pPr>
-      <w:hyperlink w:anchor="_Toc503191622" w:history="1">
+      <w:hyperlink w:anchor="_Toc503250029" w:history="1">
         <w:r>
           <w:rPr>
             <w:rStyle w:val="Hyperlink"/>
           </w:rPr>
-          <w:t>3.3.2.</w:t>
+          <w:t>3.4.2.</w:t>
         </w:r>
         <w:r>
           <w:rPr>
@@ -1044,7 +1119,7 @@
           <w:rPr>
             <w:webHidden/>
           </w:rPr>
-          <w:instrText xml:space="preserve"> PAGEREF _Toc503191622 \h </w:instrText>
+          <w:instrText xml:space="preserve"> PAGEREF _Toc503250029 \h </w:instrText>
         </w:r>
         <w:r>
           <w:rPr>
@@ -1082,12 +1157,12 @@
           <w:lang w:val="en-GB" w:eastAsia="en-GB"/>
         </w:rPr>
       </w:pPr>
-      <w:hyperlink w:anchor="_Toc503191623" w:history="1">
+      <w:hyperlink w:anchor="_Toc503250030" w:history="1">
         <w:r>
           <w:rPr>
             <w:rStyle w:val="Hyperlink"/>
           </w:rPr>
-          <w:t>3.3.3.</w:t>
+          <w:t>3.4.3.</w:t>
         </w:r>
         <w:r>
           <w:rPr>
@@ -1121,7 +1196,7 @@
           <w:rPr>
             <w:webHidden/>
           </w:rPr>
-          <w:instrText xml:space="preserve"> PAGEREF _Toc503191623 \h </w:instrText>
+          <w:instrText xml:space="preserve"> PAGEREF _Toc503250030 \h </w:instrText>
         </w:r>
         <w:r>
           <w:rPr>
@@ -1159,12 +1234,12 @@
           <w:lang w:val="en-GB" w:eastAsia="en-GB"/>
         </w:rPr>
       </w:pPr>
-      <w:hyperlink w:anchor="_Toc503191624" w:history="1">
+      <w:hyperlink w:anchor="_Toc503250031" w:history="1">
         <w:r>
           <w:rPr>
             <w:rStyle w:val="Hyperlink"/>
           </w:rPr>
-          <w:t>3.3.4.</w:t>
+          <w:t>3.4.4.</w:t>
         </w:r>
         <w:r>
           <w:rPr>
@@ -1198,7 +1273,7 @@
           <w:rPr>
             <w:webHidden/>
           </w:rPr>
-          <w:instrText xml:space="preserve"> PAGEREF _Toc503191624 \h </w:instrText>
+          <w:instrText xml:space="preserve"> PAGEREF _Toc503250031 \h </w:instrText>
         </w:r>
         <w:r>
           <w:rPr>
@@ -1235,12 +1310,12 @@
           <w:lang w:val="en-GB" w:eastAsia="en-GB"/>
         </w:rPr>
       </w:pPr>
-      <w:hyperlink w:anchor="_Toc503191625" w:history="1">
+      <w:hyperlink w:anchor="_Toc503250032" w:history="1">
         <w:r>
           <w:rPr>
             <w:rStyle w:val="Hyperlink"/>
           </w:rPr>
-          <w:t>3.4.</w:t>
+          <w:t>3.5.</w:t>
         </w:r>
         <w:r>
           <w:rPr>
@@ -1255,7 +1330,7 @@
           <w:rPr>
             <w:rStyle w:val="Hyperlink"/>
           </w:rPr>
-          <w:t>Nachrichten</w:t>
+          <w:t>Datenfluss durch das Framework</w:t>
         </w:r>
         <w:r>
           <w:rPr>
@@ -1273,82 +1348,7 @@
           <w:rPr>
             <w:webHidden/>
           </w:rPr>
-          <w:instrText xml:space="preserve"> PAGEREF _Toc503191625 \h </w:instrText>
-        </w:r>
-        <w:r>
-          <w:rPr>
-            <w:webHidden/>
-          </w:rPr>
-        </w:r>
-        <w:r>
-          <w:rPr>
-            <w:webHidden/>
-          </w:rPr>
-          <w:fldChar w:fldCharType="separate"/>
-        </w:r>
-        <w:r>
-          <w:rPr>
-            <w:webHidden/>
-          </w:rPr>
-          <w:t>6</w:t>
-        </w:r>
-        <w:r>
-          <w:rPr>
-            <w:webHidden/>
-          </w:rPr>
-          <w:fldChar w:fldCharType="end"/>
-        </w:r>
-      </w:hyperlink>
-    </w:p>
-    <w:p>
-      <w:pPr>
-        <w:pStyle w:val="Verzeichnis2"/>
-        <w:rPr>
-          <w:rFonts w:asciiTheme="minorHAnsi" w:eastAsiaTheme="minorEastAsia" w:hAnsiTheme="minorHAnsi" w:cstheme="minorBidi"/>
-          <w:bCs w:val="0"/>
-          <w:szCs w:val="22"/>
-          <w:lang w:val="en-GB" w:eastAsia="en-GB"/>
-        </w:rPr>
-      </w:pPr>
-      <w:hyperlink w:anchor="_Toc503191626" w:history="1">
-        <w:r>
-          <w:rPr>
-            <w:rStyle w:val="Hyperlink"/>
-          </w:rPr>
-          <w:t>3.5.</w:t>
-        </w:r>
-        <w:r>
-          <w:rPr>
-            <w:rFonts w:asciiTheme="minorHAnsi" w:eastAsiaTheme="minorEastAsia" w:hAnsiTheme="minorHAnsi" w:cstheme="minorBidi"/>
-            <w:bCs w:val="0"/>
-            <w:szCs w:val="22"/>
-            <w:lang w:val="en-GB" w:eastAsia="en-GB"/>
-          </w:rPr>
-          <w:tab/>
-        </w:r>
-        <w:r>
-          <w:rPr>
-            <w:rStyle w:val="Hyperlink"/>
-          </w:rPr>
-          <w:t>Datenfluss durch das Framework</w:t>
-        </w:r>
-        <w:r>
-          <w:rPr>
-            <w:webHidden/>
-          </w:rPr>
-          <w:tab/>
-        </w:r>
-        <w:r>
-          <w:rPr>
-            <w:webHidden/>
-          </w:rPr>
-          <w:fldChar w:fldCharType="begin"/>
-        </w:r>
-        <w:r>
-          <w:rPr>
-            <w:webHidden/>
-          </w:rPr>
-          <w:instrText xml:space="preserve"> PAGEREF _Toc503191626 \h </w:instrText>
+          <w:instrText xml:space="preserve"> PAGEREF _Toc503250032 \h </w:instrText>
         </w:r>
         <w:r>
           <w:rPr>
@@ -1387,7 +1387,7 @@
           <w:lang w:val="en-GB" w:eastAsia="en-GB"/>
         </w:rPr>
       </w:pPr>
-      <w:hyperlink w:anchor="_Toc503191627" w:history="1">
+      <w:hyperlink w:anchor="_Toc503250033" w:history="1">
         <w:r>
           <w:rPr>
             <w:rStyle w:val="Hyperlink"/>
@@ -1427,7 +1427,7 @@
           <w:rPr>
             <w:webHidden/>
           </w:rPr>
-          <w:instrText xml:space="preserve"> PAGEREF _Toc503191627 \h </w:instrText>
+          <w:instrText xml:space="preserve"> PAGEREF _Toc503250033 \h </w:instrText>
         </w:r>
         <w:r>
           <w:rPr>
@@ -1465,7 +1465,7 @@
           <w:lang w:val="en-GB" w:eastAsia="en-GB"/>
         </w:rPr>
       </w:pPr>
-      <w:hyperlink w:anchor="_Toc503191628" w:history="1">
+      <w:hyperlink w:anchor="_Toc503250034" w:history="1">
         <w:r>
           <w:rPr>
             <w:rStyle w:val="Hyperlink"/>
@@ -1504,7 +1504,7 @@
           <w:rPr>
             <w:webHidden/>
           </w:rPr>
-          <w:instrText xml:space="preserve"> PAGEREF _Toc503191628 \h </w:instrText>
+          <w:instrText xml:space="preserve"> PAGEREF _Toc503250034 \h </w:instrText>
         </w:r>
         <w:r>
           <w:rPr>
@@ -1542,7 +1542,7 @@
           <w:lang w:val="en-GB" w:eastAsia="en-GB"/>
         </w:rPr>
       </w:pPr>
-      <w:hyperlink w:anchor="_Toc503191629" w:history="1">
+      <w:hyperlink w:anchor="_Toc503250035" w:history="1">
         <w:r>
           <w:rPr>
             <w:rStyle w:val="Hyperlink"/>
@@ -1581,7 +1581,7 @@
           <w:rPr>
             <w:webHidden/>
           </w:rPr>
-          <w:instrText xml:space="preserve"> PAGEREF _Toc503191629 \h </w:instrText>
+          <w:instrText xml:space="preserve"> PAGEREF _Toc503250035 \h </w:instrText>
         </w:r>
         <w:r>
           <w:rPr>
@@ -1619,7 +1619,7 @@
           <w:lang w:val="en-GB" w:eastAsia="en-GB"/>
         </w:rPr>
       </w:pPr>
-      <w:hyperlink w:anchor="_Toc503191630" w:history="1">
+      <w:hyperlink w:anchor="_Toc503250036" w:history="1">
         <w:r>
           <w:rPr>
             <w:rStyle w:val="Hyperlink"/>
@@ -1658,7 +1658,7 @@
           <w:rPr>
             <w:webHidden/>
           </w:rPr>
-          <w:instrText xml:space="preserve"> PAGEREF _Toc503191630 \h </w:instrText>
+          <w:instrText xml:space="preserve"> PAGEREF _Toc503250036 \h </w:instrText>
         </w:r>
         <w:r>
           <w:rPr>
@@ -1697,7 +1697,7 @@
           <w:lang w:val="en-GB" w:eastAsia="en-GB"/>
         </w:rPr>
       </w:pPr>
-      <w:hyperlink w:anchor="_Toc503191631" w:history="1">
+      <w:hyperlink w:anchor="_Toc503250037" w:history="1">
         <w:r>
           <w:rPr>
             <w:rStyle w:val="Hyperlink"/>
@@ -1737,7 +1737,7 @@
           <w:rPr>
             <w:webHidden/>
           </w:rPr>
-          <w:instrText xml:space="preserve"> PAGEREF _Toc503191631 \h </w:instrText>
+          <w:instrText xml:space="preserve"> PAGEREF _Toc503250037 \h </w:instrText>
         </w:r>
         <w:r>
           <w:rPr>
@@ -1774,7 +1774,7 @@
           <w:lang w:val="en-GB" w:eastAsia="en-GB"/>
         </w:rPr>
       </w:pPr>
-      <w:hyperlink w:anchor="_Toc503191632" w:history="1">
+      <w:hyperlink w:anchor="_Toc503250038" w:history="1">
         <w:r>
           <w:rPr>
             <w:rStyle w:val="Hyperlink"/>
@@ -1812,7 +1812,7 @@
           <w:rPr>
             <w:webHidden/>
           </w:rPr>
-          <w:instrText xml:space="preserve"> PAGEREF _Toc503191632 \h </w:instrText>
+          <w:instrText xml:space="preserve"> PAGEREF _Toc503250038 \h </w:instrText>
         </w:r>
         <w:r>
           <w:rPr>
@@ -1850,7 +1850,7 @@
           <w:lang w:val="en-GB" w:eastAsia="en-GB"/>
         </w:rPr>
       </w:pPr>
-      <w:hyperlink w:anchor="_Toc503191633" w:history="1">
+      <w:hyperlink w:anchor="_Toc503250039" w:history="1">
         <w:r>
           <w:rPr>
             <w:rStyle w:val="Hyperlink"/>
@@ -1889,7 +1889,7 @@
           <w:rPr>
             <w:webHidden/>
           </w:rPr>
-          <w:instrText xml:space="preserve"> PAGEREF _Toc503191633 \h </w:instrText>
+          <w:instrText xml:space="preserve"> PAGEREF _Toc503250039 \h </w:instrText>
         </w:r>
         <w:r>
           <w:rPr>
@@ -1927,7 +1927,7 @@
           <w:lang w:val="en-GB" w:eastAsia="en-GB"/>
         </w:rPr>
       </w:pPr>
-      <w:hyperlink w:anchor="_Toc503191634" w:history="1">
+      <w:hyperlink w:anchor="_Toc503250040" w:history="1">
         <w:r>
           <w:rPr>
             <w:rStyle w:val="Hyperlink"/>
@@ -1966,7 +1966,7 @@
           <w:rPr>
             <w:webHidden/>
           </w:rPr>
-          <w:instrText xml:space="preserve"> PAGEREF _Toc503191634 \h </w:instrText>
+          <w:instrText xml:space="preserve"> PAGEREF _Toc503250040 \h </w:instrText>
         </w:r>
         <w:r>
           <w:rPr>
@@ -2004,7 +2004,7 @@
           <w:lang w:val="en-GB" w:eastAsia="en-GB"/>
         </w:rPr>
       </w:pPr>
-      <w:hyperlink w:anchor="_Toc503191635" w:history="1">
+      <w:hyperlink w:anchor="_Toc503250041" w:history="1">
         <w:r>
           <w:rPr>
             <w:rStyle w:val="Hyperlink"/>
@@ -2043,7 +2043,7 @@
           <w:rPr>
             <w:webHidden/>
           </w:rPr>
-          <w:instrText xml:space="preserve"> PAGEREF _Toc503191635 \h </w:instrText>
+          <w:instrText xml:space="preserve"> PAGEREF _Toc503250041 \h </w:instrText>
         </w:r>
         <w:r>
           <w:rPr>
@@ -2081,7 +2081,7 @@
           <w:lang w:val="en-GB" w:eastAsia="en-GB"/>
         </w:rPr>
       </w:pPr>
-      <w:hyperlink w:anchor="_Toc503191636" w:history="1">
+      <w:hyperlink w:anchor="_Toc503250042" w:history="1">
         <w:r>
           <w:rPr>
             <w:rStyle w:val="Hyperlink"/>
@@ -2120,7 +2120,7 @@
           <w:rPr>
             <w:webHidden/>
           </w:rPr>
-          <w:instrText xml:space="preserve"> PAGEREF _Toc503191636 \h </w:instrText>
+          <w:instrText xml:space="preserve"> PAGEREF _Toc503250042 \h </w:instrText>
         </w:r>
         <w:r>
           <w:rPr>
@@ -2158,7 +2158,7 @@
           <w:lang w:val="en-GB" w:eastAsia="en-GB"/>
         </w:rPr>
       </w:pPr>
-      <w:hyperlink w:anchor="_Toc503191637" w:history="1">
+      <w:hyperlink w:anchor="_Toc503250043" w:history="1">
         <w:r>
           <w:rPr>
             <w:rStyle w:val="Hyperlink"/>
@@ -2197,7 +2197,7 @@
           <w:rPr>
             <w:webHidden/>
           </w:rPr>
-          <w:instrText xml:space="preserve"> PAGEREF _Toc503191637 \h </w:instrText>
+          <w:instrText xml:space="preserve"> PAGEREF _Toc503250043 \h </w:instrText>
         </w:r>
         <w:r>
           <w:rPr>
@@ -2235,7 +2235,7 @@
           <w:lang w:val="en-GB" w:eastAsia="en-GB"/>
         </w:rPr>
       </w:pPr>
-      <w:hyperlink w:anchor="_Toc503191638" w:history="1">
+      <w:hyperlink w:anchor="_Toc503250044" w:history="1">
         <w:r>
           <w:rPr>
             <w:rStyle w:val="Hyperlink"/>
@@ -2274,7 +2274,7 @@
           <w:rPr>
             <w:webHidden/>
           </w:rPr>
-          <w:instrText xml:space="preserve"> PAGEREF _Toc503191638 \h </w:instrText>
+          <w:instrText xml:space="preserve"> PAGEREF _Toc503250044 \h </w:instrText>
         </w:r>
         <w:r>
           <w:rPr>
@@ -2311,7 +2311,7 @@
           <w:lang w:val="en-GB" w:eastAsia="en-GB"/>
         </w:rPr>
       </w:pPr>
-      <w:hyperlink w:anchor="_Toc503191639" w:history="1">
+      <w:hyperlink w:anchor="_Toc503250045" w:history="1">
         <w:r>
           <w:rPr>
             <w:rStyle w:val="Hyperlink"/>
@@ -2349,7 +2349,7 @@
           <w:rPr>
             <w:webHidden/>
           </w:rPr>
-          <w:instrText xml:space="preserve"> PAGEREF _Toc503191639 \h </w:instrText>
+          <w:instrText xml:space="preserve"> PAGEREF _Toc503250045 \h </w:instrText>
         </w:r>
         <w:r>
           <w:rPr>
@@ -2387,7 +2387,7 @@
           <w:lang w:val="en-GB" w:eastAsia="en-GB"/>
         </w:rPr>
       </w:pPr>
-      <w:hyperlink w:anchor="_Toc503191640" w:history="1">
+      <w:hyperlink w:anchor="_Toc503250046" w:history="1">
         <w:r>
           <w:rPr>
             <w:rStyle w:val="Hyperlink"/>
@@ -2426,7 +2426,7 @@
           <w:rPr>
             <w:webHidden/>
           </w:rPr>
-          <w:instrText xml:space="preserve"> PAGEREF _Toc503191640 \h </w:instrText>
+          <w:instrText xml:space="preserve"> PAGEREF _Toc503250046 \h </w:instrText>
         </w:r>
         <w:r>
           <w:rPr>
@@ -2464,7 +2464,7 @@
           <w:lang w:val="en-GB" w:eastAsia="en-GB"/>
         </w:rPr>
       </w:pPr>
-      <w:hyperlink w:anchor="_Toc503191641" w:history="1">
+      <w:hyperlink w:anchor="_Toc503250047" w:history="1">
         <w:r>
           <w:rPr>
             <w:rStyle w:val="Hyperlink"/>
@@ -2503,7 +2503,7 @@
           <w:rPr>
             <w:webHidden/>
           </w:rPr>
-          <w:instrText xml:space="preserve"> PAGEREF _Toc503191641 \h </w:instrText>
+          <w:instrText xml:space="preserve"> PAGEREF _Toc503250047 \h </w:instrText>
         </w:r>
         <w:r>
           <w:rPr>
@@ -2541,7 +2541,7 @@
           <w:lang w:val="en-GB" w:eastAsia="en-GB"/>
         </w:rPr>
       </w:pPr>
-      <w:hyperlink w:anchor="_Toc503191642" w:history="1">
+      <w:hyperlink w:anchor="_Toc503250048" w:history="1">
         <w:r>
           <w:rPr>
             <w:rStyle w:val="Hyperlink"/>
@@ -2580,7 +2580,7 @@
           <w:rPr>
             <w:webHidden/>
           </w:rPr>
-          <w:instrText xml:space="preserve"> PAGEREF _Toc503191642 \h </w:instrText>
+          <w:instrText xml:space="preserve"> PAGEREF _Toc503250048 \h </w:instrText>
         </w:r>
         <w:r>
           <w:rPr>
@@ -2618,7 +2618,7 @@
           <w:lang w:val="en-GB" w:eastAsia="en-GB"/>
         </w:rPr>
       </w:pPr>
-      <w:hyperlink w:anchor="_Toc503191643" w:history="1">
+      <w:hyperlink w:anchor="_Toc503250049" w:history="1">
         <w:r>
           <w:rPr>
             <w:rStyle w:val="Hyperlink"/>
@@ -2657,7 +2657,7 @@
           <w:rPr>
             <w:webHidden/>
           </w:rPr>
-          <w:instrText xml:space="preserve"> PAGEREF _Toc503191643 \h </w:instrText>
+          <w:instrText xml:space="preserve"> PAGEREF _Toc503250049 \h </w:instrText>
         </w:r>
         <w:r>
           <w:rPr>
@@ -2694,7 +2694,7 @@
           <w:lang w:val="en-GB" w:eastAsia="en-GB"/>
         </w:rPr>
       </w:pPr>
-      <w:hyperlink w:anchor="_Toc503191644" w:history="1">
+      <w:hyperlink w:anchor="_Toc503250050" w:history="1">
         <w:r>
           <w:rPr>
             <w:rStyle w:val="Hyperlink"/>
@@ -2732,7 +2732,7 @@
           <w:rPr>
             <w:webHidden/>
           </w:rPr>
-          <w:instrText xml:space="preserve"> PAGEREF _Toc503191644 \h </w:instrText>
+          <w:instrText xml:space="preserve"> PAGEREF _Toc503250050 \h </w:instrText>
         </w:r>
         <w:r>
           <w:rPr>
@@ -2770,7 +2770,7 @@
           <w:lang w:val="en-GB" w:eastAsia="en-GB"/>
         </w:rPr>
       </w:pPr>
-      <w:hyperlink w:anchor="_Toc503191645" w:history="1">
+      <w:hyperlink w:anchor="_Toc503250051" w:history="1">
         <w:r>
           <w:rPr>
             <w:rStyle w:val="Hyperlink"/>
@@ -2809,7 +2809,7 @@
           <w:rPr>
             <w:webHidden/>
           </w:rPr>
-          <w:instrText xml:space="preserve"> PAGEREF _Toc503191645 \h </w:instrText>
+          <w:instrText xml:space="preserve"> PAGEREF _Toc503250051 \h </w:instrText>
         </w:r>
         <w:r>
           <w:rPr>
@@ -2847,7 +2847,7 @@
           <w:lang w:val="en-GB" w:eastAsia="en-GB"/>
         </w:rPr>
       </w:pPr>
-      <w:hyperlink w:anchor="_Toc503191646" w:history="1">
+      <w:hyperlink w:anchor="_Toc503250052" w:history="1">
         <w:r>
           <w:rPr>
             <w:rStyle w:val="Hyperlink"/>
@@ -2886,7 +2886,7 @@
           <w:rPr>
             <w:webHidden/>
           </w:rPr>
-          <w:instrText xml:space="preserve"> PAGEREF _Toc503191646 \h </w:instrText>
+          <w:instrText xml:space="preserve"> PAGEREF _Toc503250052 \h </w:instrText>
         </w:r>
         <w:r>
           <w:rPr>
@@ -2923,7 +2923,7 @@
           <w:lang w:val="en-GB" w:eastAsia="en-GB"/>
         </w:rPr>
       </w:pPr>
-      <w:hyperlink w:anchor="_Toc503191647" w:history="1">
+      <w:hyperlink w:anchor="_Toc503250053" w:history="1">
         <w:r>
           <w:rPr>
             <w:rStyle w:val="Hyperlink"/>
@@ -2961,7 +2961,7 @@
           <w:rPr>
             <w:webHidden/>
           </w:rPr>
-          <w:instrText xml:space="preserve"> PAGEREF _Toc503191647 \h </w:instrText>
+          <w:instrText xml:space="preserve"> PAGEREF _Toc503250053 \h </w:instrText>
         </w:r>
         <w:r>
           <w:rPr>
@@ -2999,7 +2999,7 @@
           <w:lang w:val="en-GB" w:eastAsia="en-GB"/>
         </w:rPr>
       </w:pPr>
-      <w:hyperlink w:anchor="_Toc503191648" w:history="1">
+      <w:hyperlink w:anchor="_Toc503250054" w:history="1">
         <w:r>
           <w:rPr>
             <w:rStyle w:val="Hyperlink"/>
@@ -3040,7 +3040,7 @@
           <w:rPr>
             <w:webHidden/>
           </w:rPr>
-          <w:instrText xml:space="preserve"> PAGEREF _Toc503191648 \h </w:instrText>
+          <w:instrText xml:space="preserve"> PAGEREF _Toc503250054 \h </w:instrText>
         </w:r>
         <w:r>
           <w:rPr>
@@ -3078,7 +3078,7 @@
           <w:lang w:val="en-GB" w:eastAsia="en-GB"/>
         </w:rPr>
       </w:pPr>
-      <w:hyperlink w:anchor="_Toc503191649" w:history="1">
+      <w:hyperlink w:anchor="_Toc503250055" w:history="1">
         <w:r>
           <w:rPr>
             <w:rStyle w:val="Hyperlink"/>
@@ -3119,7 +3119,7 @@
           <w:rPr>
             <w:webHidden/>
           </w:rPr>
-          <w:instrText xml:space="preserve"> PAGEREF _Toc503191649 \h </w:instrText>
+          <w:instrText xml:space="preserve"> PAGEREF _Toc503250055 \h </w:instrText>
         </w:r>
         <w:r>
           <w:rPr>
@@ -3157,7 +3157,7 @@
           <w:lang w:val="en-GB" w:eastAsia="en-GB"/>
         </w:rPr>
       </w:pPr>
-      <w:hyperlink w:anchor="_Toc503191650" w:history="1">
+      <w:hyperlink w:anchor="_Toc503250056" w:history="1">
         <w:r>
           <w:rPr>
             <w:rStyle w:val="Hyperlink"/>
@@ -3196,7 +3196,7 @@
           <w:rPr>
             <w:webHidden/>
           </w:rPr>
-          <w:instrText xml:space="preserve"> PAGEREF _Toc503191650 \h </w:instrText>
+          <w:instrText xml:space="preserve"> PAGEREF _Toc503250056 \h </w:instrText>
         </w:r>
         <w:r>
           <w:rPr>
@@ -3235,7 +3235,7 @@
           <w:lang w:val="en-GB" w:eastAsia="en-GB"/>
         </w:rPr>
       </w:pPr>
-      <w:hyperlink w:anchor="_Toc503191651" w:history="1">
+      <w:hyperlink w:anchor="_Toc503250057" w:history="1">
         <w:r>
           <w:rPr>
             <w:rStyle w:val="Hyperlink"/>
@@ -3275,7 +3275,7 @@
           <w:rPr>
             <w:webHidden/>
           </w:rPr>
-          <w:instrText xml:space="preserve"> PAGEREF _Toc503191651 \h </w:instrText>
+          <w:instrText xml:space="preserve"> PAGEREF _Toc503250057 \h </w:instrText>
         </w:r>
         <w:r>
           <w:rPr>
@@ -3312,7 +3312,7 @@
           <w:lang w:val="en-GB" w:eastAsia="en-GB"/>
         </w:rPr>
       </w:pPr>
-      <w:hyperlink w:anchor="_Toc503191652" w:history="1">
+      <w:hyperlink w:anchor="_Toc503250058" w:history="1">
         <w:r>
           <w:rPr>
             <w:rStyle w:val="Hyperlink"/>
@@ -3350,7 +3350,7 @@
           <w:rPr>
             <w:webHidden/>
           </w:rPr>
-          <w:instrText xml:space="preserve"> PAGEREF _Toc503191652 \h </w:instrText>
+          <w:instrText xml:space="preserve"> PAGEREF _Toc503250058 \h </w:instrText>
         </w:r>
         <w:r>
           <w:rPr>
@@ -3387,7 +3387,7 @@
           <w:lang w:val="en-GB" w:eastAsia="en-GB"/>
         </w:rPr>
       </w:pPr>
-      <w:hyperlink w:anchor="_Toc503191653" w:history="1">
+      <w:hyperlink w:anchor="_Toc503250059" w:history="1">
         <w:r>
           <w:rPr>
             <w:rStyle w:val="Hyperlink"/>
@@ -3425,7 +3425,7 @@
           <w:rPr>
             <w:webHidden/>
           </w:rPr>
-          <w:instrText xml:space="preserve"> PAGEREF _Toc503191653 \h </w:instrText>
+          <w:instrText xml:space="preserve"> PAGEREF _Toc503250059 \h </w:instrText>
         </w:r>
         <w:r>
           <w:rPr>
@@ -3462,7 +3462,7 @@
           <w:lang w:val="en-GB" w:eastAsia="en-GB"/>
         </w:rPr>
       </w:pPr>
-      <w:hyperlink w:anchor="_Toc503191654" w:history="1">
+      <w:hyperlink w:anchor="_Toc503250060" w:history="1">
         <w:r>
           <w:rPr>
             <w:rStyle w:val="Hyperlink"/>
@@ -3500,7 +3500,7 @@
           <w:rPr>
             <w:webHidden/>
           </w:rPr>
-          <w:instrText xml:space="preserve"> PAGEREF _Toc503191654 \h </w:instrText>
+          <w:instrText xml:space="preserve"> PAGEREF _Toc503250060 \h </w:instrText>
         </w:r>
         <w:r>
           <w:rPr>
@@ -3539,7 +3539,7 @@
           <w:lang w:val="en-GB" w:eastAsia="en-GB"/>
         </w:rPr>
       </w:pPr>
-      <w:hyperlink w:anchor="_Toc503191655" w:history="1">
+      <w:hyperlink w:anchor="_Toc503250061" w:history="1">
         <w:r>
           <w:rPr>
             <w:rStyle w:val="Hyperlink"/>
@@ -3579,7 +3579,7 @@
           <w:rPr>
             <w:webHidden/>
           </w:rPr>
-          <w:instrText xml:space="preserve"> PAGEREF _Toc503191655 \h </w:instrText>
+          <w:instrText xml:space="preserve"> PAGEREF _Toc503250061 \h </w:instrText>
         </w:r>
         <w:r>
           <w:rPr>
@@ -3618,7 +3618,7 @@
           <w:lang w:val="en-GB" w:eastAsia="en-GB"/>
         </w:rPr>
       </w:pPr>
-      <w:hyperlink w:anchor="_Toc503191656" w:history="1">
+      <w:hyperlink w:anchor="_Toc503250062" w:history="1">
         <w:r>
           <w:rPr>
             <w:rStyle w:val="Hyperlink"/>
@@ -3658,7 +3658,7 @@
           <w:rPr>
             <w:webHidden/>
           </w:rPr>
-          <w:instrText xml:space="preserve"> PAGEREF _Toc503191656 \h </w:instrText>
+          <w:instrText xml:space="preserve"> PAGEREF _Toc503250062 \h </w:instrText>
         </w:r>
         <w:r>
           <w:rPr>
@@ -3697,7 +3697,7 @@
           <w:lang w:val="en-GB" w:eastAsia="en-GB"/>
         </w:rPr>
       </w:pPr>
-      <w:hyperlink w:anchor="_Toc503191657" w:history="1">
+      <w:hyperlink w:anchor="_Toc503250063" w:history="1">
         <w:r>
           <w:rPr>
             <w:rStyle w:val="Hyperlink"/>
@@ -3737,7 +3737,7 @@
           <w:rPr>
             <w:webHidden/>
           </w:rPr>
-          <w:instrText xml:space="preserve"> PAGEREF _Toc503191657 \h </w:instrText>
+          <w:instrText xml:space="preserve"> PAGEREF _Toc503250063 \h </w:instrText>
         </w:r>
         <w:r>
           <w:rPr>
@@ -3774,7 +3774,7 @@
           <w:lang w:val="en-GB" w:eastAsia="en-GB"/>
         </w:rPr>
       </w:pPr>
-      <w:hyperlink w:anchor="_Toc503191658" w:history="1">
+      <w:hyperlink w:anchor="_Toc503250064" w:history="1">
         <w:r>
           <w:rPr>
             <w:rStyle w:val="Hyperlink"/>
@@ -3812,7 +3812,7 @@
           <w:rPr>
             <w:webHidden/>
           </w:rPr>
-          <w:instrText xml:space="preserve"> PAGEREF _Toc503191658 \h </w:instrText>
+          <w:instrText xml:space="preserve"> PAGEREF _Toc503250064 \h </w:instrText>
         </w:r>
         <w:r>
           <w:rPr>
@@ -3865,25 +3865,25 @@
         <w:pStyle w:val="berschrift1"/>
       </w:pPr>
       <w:bookmarkStart w:id="4" w:name="_Toc502761886"/>
-      <w:bookmarkStart w:id="5" w:name="_Toc503191613"/>
-      <w:bookmarkStart w:id="6" w:name="_Toc500774278"/>
+      <w:bookmarkStart w:id="5" w:name="_Toc500774278"/>
+      <w:bookmarkStart w:id="6" w:name="_Toc503250019"/>
       <w:r>
         <w:lastRenderedPageBreak/>
         <w:t>Einleitung</w:t>
       </w:r>
       <w:bookmarkEnd w:id="4"/>
+      <w:bookmarkEnd w:id="6"/>
+    </w:p>
+    <w:p>
+      <w:pPr>
+        <w:pStyle w:val="berschrift2"/>
+      </w:pPr>
+      <w:bookmarkStart w:id="7" w:name="_Toc502761887"/>
+      <w:bookmarkStart w:id="8" w:name="_Toc503250020"/>
+      <w:r>
+        <w:t>Abstract</w:t>
+      </w:r>
       <w:bookmarkEnd w:id="5"/>
-    </w:p>
-    <w:p>
-      <w:pPr>
-        <w:pStyle w:val="berschrift2"/>
-      </w:pPr>
-      <w:bookmarkStart w:id="7" w:name="_Toc502761887"/>
-      <w:bookmarkStart w:id="8" w:name="_Toc503191614"/>
-      <w:r>
-        <w:t>Abstract</w:t>
-      </w:r>
-      <w:bookmarkEnd w:id="6"/>
       <w:bookmarkEnd w:id="7"/>
       <w:bookmarkEnd w:id="8"/>
     </w:p>
@@ -4038,7 +4038,7 @@
       </w:pPr>
       <w:bookmarkStart w:id="9" w:name="_Toc500774279"/>
       <w:bookmarkStart w:id="10" w:name="_Toc502761888"/>
-      <w:bookmarkStart w:id="11" w:name="_Toc503191615"/>
+      <w:bookmarkStart w:id="11" w:name="_Toc503250021"/>
       <w:r>
         <w:lastRenderedPageBreak/>
         <w:t>Use Case</w:t>
@@ -4292,7 +4292,7 @@
       <w:pPr>
         <w:pStyle w:val="berschrift1"/>
       </w:pPr>
-      <w:bookmarkStart w:id="12" w:name="_Toc503191616"/>
+      <w:bookmarkStart w:id="12" w:name="_Toc503250022"/>
       <w:r>
         <w:lastRenderedPageBreak/>
         <w:t>Entwicklungsmethode</w:t>
@@ -4381,25 +4381,25 @@
         <w:pStyle w:val="berschrift1"/>
       </w:pPr>
       <w:bookmarkStart w:id="13" w:name="_Toc502761895"/>
-      <w:bookmarkStart w:id="14" w:name="_Toc503191617"/>
-      <w:bookmarkStart w:id="15" w:name="_Toc500774281"/>
+      <w:bookmarkStart w:id="14" w:name="_Toc500774281"/>
+      <w:bookmarkStart w:id="15" w:name="_Toc503250023"/>
       <w:r>
         <w:lastRenderedPageBreak/>
         <w:t>Systemdesign</w:t>
       </w:r>
       <w:bookmarkEnd w:id="13"/>
+      <w:bookmarkEnd w:id="15"/>
+    </w:p>
+    <w:p>
+      <w:pPr>
+        <w:pStyle w:val="berschrift2"/>
+      </w:pPr>
+      <w:bookmarkStart w:id="16" w:name="_Toc502761896"/>
+      <w:bookmarkStart w:id="17" w:name="_Toc503250024"/>
+      <w:r>
+        <w:t>Actor</w:t>
+      </w:r>
       <w:bookmarkEnd w:id="14"/>
-    </w:p>
-    <w:p>
-      <w:pPr>
-        <w:pStyle w:val="berschrift2"/>
-      </w:pPr>
-      <w:bookmarkStart w:id="16" w:name="_Toc502761896"/>
-      <w:bookmarkStart w:id="17" w:name="_Toc503191618"/>
-      <w:r>
-        <w:t>Actor</w:t>
-      </w:r>
-      <w:bookmarkEnd w:id="15"/>
       <w:bookmarkEnd w:id="16"/>
       <w:r>
         <w:t xml:space="preserve"> Modell</w:t>
@@ -4417,7 +4417,16 @@
         <w:footnoteReference w:id="7"/>
       </w:r>
       <w:r>
-        <w:t xml:space="preserve"> sind das Kernstück unseres Systems. Im Wesentlichen sind Actors einzelne «Threads», die untereinander Nachrichten verschicken können. Dadurch lassen sich einzelne Aufgaben oder Module als Akteure modellieren. Als </w:t>
+        <w:t xml:space="preserve"> sind das Kernstück unseres Systems. Im Wesentlichen sind Actors einzelne «Threads», die untereinander Nachrichten</w:t>
+      </w:r>
+      <w:r>
+        <w:rPr>
+          <w:rStyle w:val="Funotenzeichen"/>
+        </w:rPr>
+        <w:footnoteReference w:id="8"/>
+      </w:r>
+      <w:r>
+        <w:t xml:space="preserve"> verschicken können. Dadurch lassen sich einzelne Aufgaben oder Module als Akteure modellieren. Als </w:t>
       </w:r>
       <w:r>
         <w:t>Erklärungsb</w:t>
@@ -4440,7 +4449,7 @@
         <w:rPr>
           <w:rStyle w:val="Funotenzeichen"/>
         </w:rPr>
-        <w:footnoteReference w:id="8"/>
+        <w:footnoteReference w:id="9"/>
       </w:r>
       <w:r>
         <w:t xml:space="preserve"> </w:t>
@@ -4492,7 +4501,7 @@
         <w:rPr>
           <w:rStyle w:val="Funotenzeichen"/>
         </w:rPr>
-        <w:footnoteReference w:id="9"/>
+        <w:footnoteReference w:id="10"/>
       </w:r>
       <w:r>
         <w:t xml:space="preserve">, da die Implementierung der Actors intuitiv, verständlich und dazu noch einfach zu erweitern ist. Das Ziel war, dass man sich schnell im Programmcode zurechtfinden und somit zügig den Ablauf verstehen sollte. </w:t>
@@ -4586,18 +4595,31 @@
       <w:pPr>
         <w:pStyle w:val="Beschriftung"/>
       </w:pPr>
-      <w:bookmarkStart w:id="18" w:name="_Toc503191659"/>
+      <w:bookmarkStart w:id="18" w:name="_Toc503250065"/>
       <w:r>
         <w:t xml:space="preserve">Abbildung </w:t>
       </w:r>
-      <w:fldSimple w:instr=" SEQ Abbildung \* ARABIC ">
-        <w:r>
-          <w:rPr>
-            <w:noProof/>
-          </w:rPr>
-          <w:t>1</w:t>
-        </w:r>
-      </w:fldSimple>
+      <w:r>
+        <w:fldChar w:fldCharType="begin"/>
+      </w:r>
+      <w:r>
+        <w:instrText xml:space="preserve"> SEQ Abbildung \* ARABIC </w:instrText>
+      </w:r>
+      <w:r>
+        <w:fldChar w:fldCharType="separate"/>
+      </w:r>
+      <w:r>
+        <w:rPr>
+          <w:noProof/>
+        </w:rPr>
+        <w:t>1</w:t>
+      </w:r>
+      <w:r>
+        <w:rPr>
+          <w:noProof/>
+        </w:rPr>
+        <w:fldChar w:fldCharType="end"/>
+      </w:r>
       <w:r>
         <w:t>:</w:t>
       </w:r>
@@ -4610,19 +4632,42 @@
       <w:pPr>
         <w:pStyle w:val="berschrift2"/>
       </w:pPr>
-      <w:bookmarkStart w:id="19" w:name="_Toc500774283"/>
-      <w:bookmarkStart w:id="20" w:name="_Toc502761898"/>
-      <w:bookmarkStart w:id="21" w:name="_Toc503191619"/>
+      <w:bookmarkStart w:id="19" w:name="_Toc503250025"/>
       <w:r>
         <w:lastRenderedPageBreak/>
+        <w:t>Nachrichten</w:t>
+      </w:r>
+      <w:bookmarkEnd w:id="19"/>
+    </w:p>
+    <w:p>
+      <w:r>
+        <w:t xml:space="preserve">Wir definierten diverse Nachrichtentypen, sodass wir zwischen jedem kommunizierenden Actor-Paar ein Nachrichtenprotokoll erstellen konnten. Solche Paare sind in der Abbildung 1 an den blauen Pfeilen zwischen zwei Actors (orange gekennzeichnet) zu erkennen. Dabei existiert in unserer Implementierung für jeden Nachrichtentyp, zum Beispiel </w:t>
+      </w:r>
+      <w:proofErr w:type="spellStart"/>
+      <w:r>
+        <w:t>NewFrameArrived</w:t>
+      </w:r>
+      <w:proofErr w:type="spellEnd"/>
+      <w:r>
+        <w:t>, eine eigene Klasse. Damit ist sichergestellt, dass die Daten jedes Mal im gleichen Format übertragen werden, vorausgesetzt, dass der Nachrichten Konstruktor korrekt verwendet wurde.</w:t>
+      </w:r>
+    </w:p>
+    <w:p>
+      <w:pPr>
+        <w:pStyle w:val="berschrift2"/>
+      </w:pPr>
+      <w:bookmarkStart w:id="20" w:name="_Toc500774283"/>
+      <w:bookmarkStart w:id="21" w:name="_Toc502761898"/>
+      <w:bookmarkStart w:id="22" w:name="_Toc503250026"/>
+      <w:r>
         <w:t>Initialisierung</w:t>
       </w:r>
-      <w:bookmarkEnd w:id="19"/>
       <w:bookmarkEnd w:id="20"/>
+      <w:bookmarkEnd w:id="21"/>
       <w:r>
         <w:t>svorgang des Frameworks</w:t>
       </w:r>
-      <w:bookmarkEnd w:id="21"/>
+      <w:bookmarkEnd w:id="22"/>
     </w:p>
     <w:p>
       <w:r>
@@ -4661,7 +4706,7 @@
         <w:rPr>
           <w:rStyle w:val="Funotenzeichen"/>
         </w:rPr>
-        <w:footnoteReference w:id="10"/>
+        <w:footnoteReference w:id="11"/>
       </w:r>
       <w:r>
         <w:t xml:space="preserve"> </w:t>
@@ -4832,29 +4877,29 @@
       <w:pPr>
         <w:pStyle w:val="berschrift2"/>
       </w:pPr>
-      <w:bookmarkStart w:id="22" w:name="_Toc503191620"/>
+      <w:bookmarkStart w:id="23" w:name="_Toc503250027"/>
       <w:r>
         <w:t>Actors</w:t>
       </w:r>
       <w:r>
         <w:t xml:space="preserve"> im Framework</w:t>
       </w:r>
-      <w:bookmarkEnd w:id="22"/>
+      <w:bookmarkEnd w:id="23"/>
     </w:p>
     <w:p>
       <w:pPr>
         <w:pStyle w:val="berschrift3"/>
       </w:pPr>
-      <w:bookmarkStart w:id="23" w:name="_Toc500774284"/>
-      <w:bookmarkStart w:id="24" w:name="_Toc502761899"/>
-      <w:bookmarkStart w:id="25" w:name="_Toc503191621"/>
+      <w:bookmarkStart w:id="24" w:name="_Toc500774284"/>
+      <w:bookmarkStart w:id="25" w:name="_Toc502761899"/>
+      <w:bookmarkStart w:id="26" w:name="_Toc503250028"/>
       <w:proofErr w:type="spellStart"/>
       <w:r>
         <w:t>ControlActor</w:t>
       </w:r>
-      <w:bookmarkEnd w:id="23"/>
       <w:bookmarkEnd w:id="24"/>
       <w:bookmarkEnd w:id="25"/>
+      <w:bookmarkEnd w:id="26"/>
       <w:proofErr w:type="spellEnd"/>
     </w:p>
     <w:p>
@@ -4893,16 +4938,16 @@
       <w:pPr>
         <w:pStyle w:val="berschrift3"/>
       </w:pPr>
-      <w:bookmarkStart w:id="26" w:name="_Toc500774285"/>
-      <w:bookmarkStart w:id="27" w:name="_Toc502761900"/>
-      <w:bookmarkStart w:id="28" w:name="_Toc503191622"/>
+      <w:bookmarkStart w:id="27" w:name="_Toc500774285"/>
+      <w:bookmarkStart w:id="28" w:name="_Toc502761900"/>
+      <w:bookmarkStart w:id="29" w:name="_Toc503250029"/>
       <w:proofErr w:type="spellStart"/>
       <w:r>
         <w:t>RecognitionManager</w:t>
       </w:r>
-      <w:bookmarkEnd w:id="26"/>
       <w:bookmarkEnd w:id="27"/>
       <w:bookmarkEnd w:id="28"/>
+      <w:bookmarkEnd w:id="29"/>
       <w:proofErr w:type="spellEnd"/>
     </w:p>
     <w:p>
@@ -4939,7 +4984,11 @@
       </w:r>
       <w:proofErr w:type="spellEnd"/>
       <w:r>
-        <w:t xml:space="preserve"> Codes aktivieren oder deaktivieren. Diese Funktionalitäten kann man noch erweitern. Um ein paar mögliche Ideen zu sehen, was der Recognition Manager auch noch tun könnte, kann man ein Blick in das Protokoll «</w:t>
+        <w:t xml:space="preserve"> Codes aktivieren oder deaktivieren. Diese Funktionalitäten kann man noch erweitern. </w:t>
+      </w:r>
+      <w:r>
+        <w:lastRenderedPageBreak/>
+        <w:t>Um ein paar mögliche Ideen zu sehen, was der Recognition Manager auch noch tun könnte, kann man ein Blick in das Protokoll «</w:t>
       </w:r>
       <w:proofErr w:type="spellStart"/>
       <w:r>
@@ -5208,7 +5257,6 @@
     </w:p>
     <w:p>
       <w:r>
-        <w:lastRenderedPageBreak/>
         <w:t xml:space="preserve">Das Ziel war in erster Linie ein minimal funktionierender Prototyp zu schaffen, deshalb wurden all diese Nachrichtentypen </w:t>
       </w:r>
       <w:r>
@@ -5228,16 +5276,16 @@
       <w:pPr>
         <w:pStyle w:val="berschrift3"/>
       </w:pPr>
-      <w:bookmarkStart w:id="29" w:name="_Toc500774286"/>
-      <w:bookmarkStart w:id="30" w:name="_Toc502761901"/>
-      <w:bookmarkStart w:id="31" w:name="_Toc503191623"/>
+      <w:bookmarkStart w:id="30" w:name="_Toc500774286"/>
+      <w:bookmarkStart w:id="31" w:name="_Toc502761901"/>
+      <w:bookmarkStart w:id="32" w:name="_Toc503250030"/>
       <w:proofErr w:type="spellStart"/>
       <w:r>
         <w:t>SyncActor</w:t>
       </w:r>
-      <w:bookmarkEnd w:id="29"/>
       <w:bookmarkEnd w:id="30"/>
       <w:bookmarkEnd w:id="31"/>
+      <w:bookmarkEnd w:id="32"/>
       <w:proofErr w:type="spellEnd"/>
     </w:p>
     <w:p>
@@ -5265,16 +5313,16 @@
       <w:pPr>
         <w:pStyle w:val="berschrift3"/>
       </w:pPr>
-      <w:bookmarkStart w:id="32" w:name="_Toc500774287"/>
-      <w:bookmarkStart w:id="33" w:name="_Toc502761902"/>
-      <w:bookmarkStart w:id="34" w:name="_Toc503191624"/>
+      <w:bookmarkStart w:id="33" w:name="_Toc500774287"/>
+      <w:bookmarkStart w:id="34" w:name="_Toc502761902"/>
+      <w:bookmarkStart w:id="35" w:name="_Toc503250031"/>
       <w:proofErr w:type="spellStart"/>
       <w:r>
         <w:t>CameraFeedActor</w:t>
       </w:r>
-      <w:bookmarkEnd w:id="32"/>
       <w:bookmarkEnd w:id="33"/>
       <w:bookmarkEnd w:id="34"/>
+      <w:bookmarkEnd w:id="35"/>
       <w:proofErr w:type="spellEnd"/>
     </w:p>
     <w:p>
@@ -5294,42 +5342,7 @@
       <w:pPr>
         <w:pStyle w:val="berschrift2"/>
       </w:pPr>
-      <w:bookmarkStart w:id="35" w:name="_Toc503191625"/>
-      <w:r>
-        <w:t>Nachrichten</w:t>
-      </w:r>
-      <w:bookmarkEnd w:id="35"/>
-    </w:p>
-    <w:p>
-      <w:r>
-        <w:t xml:space="preserve">Wir definierten diverse Nachrichtentypen, sodass wir zwischen jedem kommunizierenden Actor-Paar ein Nachrichtenprotokoll erstellen konnten. Solche Paare sind in der </w:t>
-      </w:r>
-      <w:r>
-        <w:t>Abbildung 1</w:t>
-      </w:r>
-      <w:r>
-        <w:t xml:space="preserve"> an den blauen Pfeilen </w:t>
-      </w:r>
-      <w:r>
-        <w:t xml:space="preserve">zwischen zwei Actors (orange gekennzeichnet) </w:t>
-      </w:r>
-      <w:r>
-        <w:t xml:space="preserve">zu erkennen. Dabei existiert in unserer Implementierung für jeden Nachrichtentyp, zum Beispiel </w:t>
-      </w:r>
-      <w:proofErr w:type="spellStart"/>
-      <w:r>
-        <w:t>NewFrameArrived</w:t>
-      </w:r>
-      <w:proofErr w:type="spellEnd"/>
-      <w:r>
-        <w:t>, eine eigene Klasse. Damit ist sichergestellt, dass die Daten jedes Mal im gleichen Format übertragen werden, vorausgesetzt, dass der Nachrichten Konstruktor korrekt verwendet wurde.</w:t>
-      </w:r>
-    </w:p>
-    <w:p>
-      <w:pPr>
-        <w:pStyle w:val="berschrift2"/>
-      </w:pPr>
-      <w:bookmarkStart w:id="36" w:name="_Toc503191626"/>
+      <w:bookmarkStart w:id="36" w:name="_Toc503250032"/>
       <w:r>
         <w:t>Datenfluss durch das Framework</w:t>
       </w:r>
@@ -5915,18 +5928,31 @@
       <w:pPr>
         <w:pStyle w:val="Beschriftung"/>
       </w:pPr>
-      <w:bookmarkStart w:id="37" w:name="_Toc503191660"/>
+      <w:bookmarkStart w:id="37" w:name="_Toc503250066"/>
       <w:r>
         <w:t xml:space="preserve">Abbildung </w:t>
       </w:r>
-      <w:fldSimple w:instr=" SEQ Abbildung \* ARABIC ">
-        <w:r>
-          <w:rPr>
-            <w:noProof/>
-          </w:rPr>
-          <w:t>2</w:t>
-        </w:r>
-      </w:fldSimple>
+      <w:r>
+        <w:fldChar w:fldCharType="begin"/>
+      </w:r>
+      <w:r>
+        <w:instrText xml:space="preserve"> SEQ Abbildung \* ARABIC </w:instrText>
+      </w:r>
+      <w:r>
+        <w:fldChar w:fldCharType="separate"/>
+      </w:r>
+      <w:r>
+        <w:rPr>
+          <w:noProof/>
+        </w:rPr>
+        <w:t>2</w:t>
+      </w:r>
+      <w:r>
+        <w:rPr>
+          <w:noProof/>
+        </w:rPr>
+        <w:fldChar w:fldCharType="end"/>
+      </w:r>
       <w:r>
         <w:t>:</w:t>
       </w:r>
@@ -5939,7 +5965,7 @@
       <w:pPr>
         <w:pStyle w:val="berschrift1"/>
       </w:pPr>
-      <w:bookmarkStart w:id="38" w:name="_Toc503191627"/>
+      <w:bookmarkStart w:id="38" w:name="_Toc503250033"/>
       <w:r>
         <w:lastRenderedPageBreak/>
         <w:t>.NET Implementationen</w:t>
@@ -5957,7 +5983,7 @@
       <w:pPr>
         <w:pStyle w:val="berschrift3"/>
       </w:pPr>
-      <w:bookmarkStart w:id="39" w:name="_Toc503191628"/>
+      <w:bookmarkStart w:id="39" w:name="_Toc503250034"/>
       <w:r>
         <w:t>.NET Framework</w:t>
       </w:r>
@@ -5974,7 +6000,7 @@
         <w:rPr>
           <w:rStyle w:val="Funotenzeichen"/>
         </w:rPr>
-        <w:footnoteReference w:id="11"/>
+        <w:footnoteReference w:id="12"/>
       </w:r>
       <w:r>
         <w:t xml:space="preserve"> ist die bekannteste Implementation von .NET. Aus diesem Grund setzen auch die meisten Bibliotheken und Programme auf .NET als Zielplattform, so zum Beispiel auch </w:t>
@@ -6010,7 +6036,7 @@
       <w:pPr>
         <w:pStyle w:val="berschrift3"/>
       </w:pPr>
-      <w:bookmarkStart w:id="40" w:name="_Toc503191629"/>
+      <w:bookmarkStart w:id="40" w:name="_Toc503250035"/>
       <w:r>
         <w:t>.NET Standard</w:t>
       </w:r>
@@ -6027,7 +6053,7 @@
         <w:rPr>
           <w:rStyle w:val="Funotenzeichen"/>
         </w:rPr>
-        <w:footnoteReference w:id="12"/>
+        <w:footnoteReference w:id="13"/>
       </w:r>
       <w:r>
         <w:t xml:space="preserve"> ist der Versuch von Microsoft für alle .NET Implementationen einen kleinsten gemeinsamen Nenner zu definieren. So sollen alle Bibliotheken, die im .NET Standard definiert sind, auf allen aktuellen Windows Plattformen verfügbar sein. Entsprechend stellt auch die HoloLens eine .NET Standard Version zur Verfügung.</w:t>
@@ -6053,7 +6079,7 @@
       <w:pPr>
         <w:pStyle w:val="berschrift3"/>
       </w:pPr>
-      <w:bookmarkStart w:id="41" w:name="_Toc503191630"/>
+      <w:bookmarkStart w:id="41" w:name="_Toc503250036"/>
       <w:r>
         <w:t>UWP</w:t>
       </w:r>
@@ -6075,7 +6101,7 @@
         <w:rPr>
           <w:rStyle w:val="Funotenzeichen"/>
         </w:rPr>
-        <w:footnoteReference w:id="13"/>
+        <w:footnoteReference w:id="14"/>
       </w:r>
       <w:r>
         <w:t xml:space="preserve"> (UWP) bezeichnet Microsoft jene Laufzeitumgebung, die auf allen Geräten zur Verfügung steht, die Windows 10 unterstützen, zum Beispiel die HoloLens oder die neue Xbox. Entsprechend implementiert UWP einen Teil der aus den .NET Framework bekannten Bibliotheken und stellt auch eigene zur Verfügung. Leider sind die Klassen, die UWP verwendet, nicht sehr gut dokumentiert und auch nicht sehr durchsichtig. So ist es zum Beispiel eine echte Herausforderung aus einer Software Bitmap die Pixeldaten auszulesen.</w:t>
@@ -6088,7 +6114,7 @@
       </w:pPr>
       <w:bookmarkStart w:id="42" w:name="_Toc500774289"/>
       <w:bookmarkStart w:id="43" w:name="_Toc502761904"/>
-      <w:bookmarkStart w:id="44" w:name="_Toc503191631"/>
+      <w:bookmarkStart w:id="44" w:name="_Toc503250037"/>
       <w:r>
         <w:lastRenderedPageBreak/>
         <w:t>Bibliotheken und Tools</w:t>
@@ -6373,7 +6399,7 @@
         <w:pStyle w:val="berschrift2"/>
       </w:pPr>
       <w:bookmarkStart w:id="45" w:name="_Toc502761905"/>
-      <w:bookmarkStart w:id="46" w:name="_Toc503191632"/>
+      <w:bookmarkStart w:id="46" w:name="_Toc503250038"/>
       <w:r>
         <w:t>Markers</w:t>
       </w:r>
@@ -6400,12 +6426,7 @@
         <w:t xml:space="preserve">Daraufhin beschränkten wir uns </w:t>
       </w:r>
       <w:r>
-        <w:t>für die minimal funktionierende Demo</w:t>
-      </w:r>
-      <w:bookmarkStart w:id="47" w:name="_GoBack"/>
-      <w:bookmarkEnd w:id="47"/>
-      <w:r>
-        <w:t xml:space="preserve"> </w:t>
+        <w:t xml:space="preserve">für die minimal funktionierende Demo </w:t>
       </w:r>
       <w:r>
         <w:t xml:space="preserve">auf die Erkennung von Markern. Die dafür notwendigen Bibliotheken waren öffentlich zugänglich. So </w:t>
@@ -6424,13 +6445,13 @@
       <w:pPr>
         <w:pStyle w:val="berschrift3"/>
       </w:pPr>
-      <w:bookmarkStart w:id="48" w:name="_Toc503191633"/>
+      <w:bookmarkStart w:id="47" w:name="_Toc503250039"/>
       <w:r>
         <w:rPr>
           <w:noProof/>
         </w:rPr>
         <w:drawing>
-          <wp:anchor distT="0" distB="0" distL="114300" distR="114300" simplePos="0" relativeHeight="251653120" behindDoc="0" locked="0" layoutInCell="1" allowOverlap="1">
+          <wp:anchor distT="0" distB="0" distL="114300" distR="114300" simplePos="0" relativeHeight="251649024" behindDoc="0" locked="0" layoutInCell="1" allowOverlap="1">
             <wp:simplePos x="0" y="0"/>
             <wp:positionH relativeFrom="column">
               <wp:posOffset>4732020</wp:posOffset>
@@ -6495,7 +6516,7 @@
       <w:r>
         <w:t>VuMark</w:t>
       </w:r>
-      <w:bookmarkEnd w:id="48"/>
+      <w:bookmarkEnd w:id="47"/>
       <w:proofErr w:type="spellEnd"/>
     </w:p>
     <w:p>
@@ -6509,7 +6530,7 @@
         <mc:AlternateContent>
           <mc:Choice Requires="wps">
             <w:drawing>
-              <wp:anchor distT="0" distB="0" distL="114300" distR="114300" simplePos="0" relativeHeight="251659264" behindDoc="0" locked="0" layoutInCell="1" allowOverlap="1" wp14:anchorId="2685519A" wp14:editId="639856D0">
+              <wp:anchor distT="0" distB="0" distL="114300" distR="114300" simplePos="0" relativeHeight="251661312" behindDoc="0" locked="0" layoutInCell="1" allowOverlap="1" wp14:anchorId="2685519A" wp14:editId="639856D0">
                 <wp:simplePos x="0" y="0"/>
                 <wp:positionH relativeFrom="column">
                   <wp:posOffset>4632960</wp:posOffset>
@@ -6552,18 +6573,34 @@
                                 <w:lang w:val="de-DE"/>
                               </w:rPr>
                             </w:pPr>
-                            <w:bookmarkStart w:id="49" w:name="_Toc503191661"/>
+                            <w:bookmarkStart w:id="48" w:name="_Toc503250067"/>
                             <w:r>
                               <w:t xml:space="preserve">Abbildung </w:t>
                             </w:r>
-                            <w:fldSimple w:instr=" SEQ Abbildung \* ARABIC ">
-                              <w:r>
-                                <w:rPr>
-                                  <w:noProof/>
-                                </w:rPr>
-                                <w:t>3</w:t>
-                              </w:r>
-                            </w:fldSimple>
+                            <w:r>
+                              <w:fldChar w:fldCharType="begin"/>
+                            </w:r>
+                            <w:r>
+                              <w:instrText xml:space="preserve"> SEQ Abbildung \* </w:instrText>
+                            </w:r>
+                            <w:r>
+                              <w:instrText xml:space="preserve">ARABIC </w:instrText>
+                            </w:r>
+                            <w:r>
+                              <w:fldChar w:fldCharType="separate"/>
+                            </w:r>
+                            <w:r>
+                              <w:rPr>
+                                <w:noProof/>
+                              </w:rPr>
+                              <w:t>3</w:t>
+                            </w:r>
+                            <w:r>
+                              <w:rPr>
+                                <w:noProof/>
+                              </w:rPr>
+                              <w:fldChar w:fldCharType="end"/>
+                            </w:r>
                             <w:r>
                               <w:t xml:space="preserve">: </w:t>
                             </w:r>
@@ -6571,7 +6608,7 @@
                             <w:r>
                               <w:t>VuMark</w:t>
                             </w:r>
-                            <w:bookmarkEnd w:id="49"/>
+                            <w:bookmarkEnd w:id="48"/>
                             <w:proofErr w:type="spellEnd"/>
                           </w:p>
                         </w:txbxContent>
@@ -6600,7 +6637,7 @@
                 <v:stroke joinstyle="miter"/>
                 <v:path gradientshapeok="t" o:connecttype="rect"/>
               </v:shapetype>
-              <v:shape id="Textfeld 2" o:spid="_x0000_s1026" type="#_x0000_t202" style="position:absolute;margin-left:364.8pt;margin-top:51.75pt;width:88.45pt;height:19.8pt;z-index:251659264;visibility:visible;mso-wrap-style:square;mso-width-percent:0;mso-height-percent:0;mso-wrap-distance-left:9pt;mso-wrap-distance-top:0;mso-wrap-distance-right:9pt;mso-wrap-distance-bottom:0;mso-position-horizontal:absolute;mso-position-horizontal-relative:text;mso-position-vertical:absolute;mso-position-vertical-relative:text;mso-width-percent:0;mso-height-percent:0;mso-width-relative:margin;mso-height-relative:margin;v-text-anchor:top" o:gfxdata="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" stroked="f">
+              <v:shape id="Textfeld 2" o:spid="_x0000_s1026" type="#_x0000_t202" style="position:absolute;margin-left:364.8pt;margin-top:51.75pt;width:88.45pt;height:19.8pt;z-index:251661312;visibility:visible;mso-wrap-style:square;mso-width-percent:0;mso-height-percent:0;mso-wrap-distance-left:9pt;mso-wrap-distance-top:0;mso-wrap-distance-right:9pt;mso-wrap-distance-bottom:0;mso-position-horizontal:absolute;mso-position-horizontal-relative:text;mso-position-vertical:absolute;mso-position-vertical-relative:text;mso-width-percent:0;mso-height-percent:0;mso-width-relative:margin;mso-height-relative:margin;v-text-anchor:top" o:gfxdata="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" stroked="f">
                 <v:textbox inset="0,0,0,0">
                   <w:txbxContent>
                     <w:p>
@@ -6612,18 +6649,34 @@
                           <w:lang w:val="de-DE"/>
                         </w:rPr>
                       </w:pPr>
-                      <w:bookmarkStart w:id="50" w:name="_Toc503191661"/>
+                      <w:bookmarkStart w:id="49" w:name="_Toc503250067"/>
                       <w:r>
                         <w:t xml:space="preserve">Abbildung </w:t>
                       </w:r>
-                      <w:fldSimple w:instr=" SEQ Abbildung \* ARABIC ">
-                        <w:r>
-                          <w:rPr>
-                            <w:noProof/>
-                          </w:rPr>
-                          <w:t>3</w:t>
-                        </w:r>
-                      </w:fldSimple>
+                      <w:r>
+                        <w:fldChar w:fldCharType="begin"/>
+                      </w:r>
+                      <w:r>
+                        <w:instrText xml:space="preserve"> SEQ Abbildung \* </w:instrText>
+                      </w:r>
+                      <w:r>
+                        <w:instrText xml:space="preserve">ARABIC </w:instrText>
+                      </w:r>
+                      <w:r>
+                        <w:fldChar w:fldCharType="separate"/>
+                      </w:r>
+                      <w:r>
+                        <w:rPr>
+                          <w:noProof/>
+                        </w:rPr>
+                        <w:t>3</w:t>
+                      </w:r>
+                      <w:r>
+                        <w:rPr>
+                          <w:noProof/>
+                        </w:rPr>
+                        <w:fldChar w:fldCharType="end"/>
+                      </w:r>
                       <w:r>
                         <w:t xml:space="preserve">: </w:t>
                       </w:r>
@@ -6631,7 +6684,7 @@
                       <w:r>
                         <w:t>VuMark</w:t>
                       </w:r>
-                      <w:bookmarkEnd w:id="50"/>
+                      <w:bookmarkEnd w:id="49"/>
                       <w:proofErr w:type="spellEnd"/>
                     </w:p>
                   </w:txbxContent>
@@ -6659,7 +6712,7 @@
         <w:rPr>
           <w:rStyle w:val="Funotenzeichen"/>
         </w:rPr>
-        <w:footnoteReference w:id="14"/>
+        <w:footnoteReference w:id="15"/>
       </w:r>
       <w:r>
         <w:t xml:space="preserve">. Da eine Bedingung unseres Projekts war, nur </w:t>
@@ -6701,11 +6754,11 @@
       <w:pPr>
         <w:pStyle w:val="berschrift3"/>
       </w:pPr>
-      <w:bookmarkStart w:id="51" w:name="_Toc503191634"/>
+      <w:bookmarkStart w:id="50" w:name="_Toc503250040"/>
       <w:r>
         <w:t>Apriltag</w:t>
       </w:r>
-      <w:bookmarkEnd w:id="51"/>
+      <w:bookmarkEnd w:id="50"/>
     </w:p>
     <w:p>
       <w:pPr>
@@ -6716,7 +6769,7 @@
           <w:noProof/>
         </w:rPr>
         <w:drawing>
-          <wp:anchor distT="0" distB="0" distL="114300" distR="114300" simplePos="0" relativeHeight="251649024" behindDoc="1" locked="0" layoutInCell="1" allowOverlap="1">
+          <wp:anchor distT="0" distB="0" distL="114300" distR="114300" simplePos="0" relativeHeight="251640832" behindDoc="1" locked="0" layoutInCell="1" allowOverlap="1">
             <wp:simplePos x="0" y="0"/>
             <wp:positionH relativeFrom="column">
               <wp:posOffset>5118100</wp:posOffset>
@@ -6797,7 +6850,7 @@
         <w:rPr>
           <w:rStyle w:val="Funotenzeichen"/>
         </w:rPr>
-        <w:footnoteReference w:id="15"/>
+        <w:footnoteReference w:id="16"/>
       </w:r>
       <w:r>
         <w:t xml:space="preserve"> sind ähnlich aufgebaut wie </w:t>
@@ -6841,13 +6894,13 @@
       <w:pPr>
         <w:pStyle w:val="berschrift3"/>
       </w:pPr>
-      <w:bookmarkStart w:id="52" w:name="_Toc503191635"/>
+      <w:bookmarkStart w:id="51" w:name="_Toc503250041"/>
       <w:r>
         <w:rPr>
           <w:noProof/>
         </w:rPr>
         <w:drawing>
-          <wp:anchor distT="0" distB="0" distL="114300" distR="114300" simplePos="0" relativeHeight="251655168" behindDoc="0" locked="0" layoutInCell="1" allowOverlap="1">
+          <wp:anchor distT="0" distB="0" distL="114300" distR="114300" simplePos="0" relativeHeight="251653120" behindDoc="0" locked="0" layoutInCell="1" allowOverlap="1">
             <wp:simplePos x="0" y="0"/>
             <wp:positionH relativeFrom="column">
               <wp:posOffset>5117465</wp:posOffset>
@@ -6910,7 +6963,7 @@
         <mc:AlternateContent>
           <mc:Choice Requires="wps">
             <w:drawing>
-              <wp:anchor distT="0" distB="0" distL="114300" distR="114300" simplePos="0" relativeHeight="251661312" behindDoc="0" locked="0" layoutInCell="1" allowOverlap="1" wp14:anchorId="4104A815" wp14:editId="6AB0FFAC">
+              <wp:anchor distT="0" distB="0" distL="114300" distR="114300" simplePos="0" relativeHeight="251665408" behindDoc="0" locked="0" layoutInCell="1" allowOverlap="1" wp14:anchorId="4104A815" wp14:editId="6AB0FFAC">
                 <wp:simplePos x="0" y="0"/>
                 <wp:positionH relativeFrom="column">
                   <wp:posOffset>5286375</wp:posOffset>
@@ -6952,22 +7005,35 @@
                                 <w:szCs w:val="24"/>
                               </w:rPr>
                             </w:pPr>
-                            <w:bookmarkStart w:id="53" w:name="_Toc503191662"/>
+                            <w:bookmarkStart w:id="52" w:name="_Toc503250068"/>
                             <w:r>
                               <w:t xml:space="preserve">Abbildung </w:t>
                             </w:r>
-                            <w:fldSimple w:instr=" SEQ Abbildung \* ARABIC ">
-                              <w:r>
-                                <w:rPr>
-                                  <w:noProof/>
-                                </w:rPr>
-                                <w:t>4</w:t>
-                              </w:r>
-                            </w:fldSimple>
+                            <w:r>
+                              <w:fldChar w:fldCharType="begin"/>
+                            </w:r>
+                            <w:r>
+                              <w:instrText xml:space="preserve"> SEQ Abbildung \* ARABIC </w:instrText>
+                            </w:r>
+                            <w:r>
+                              <w:fldChar w:fldCharType="separate"/>
+                            </w:r>
+                            <w:r>
+                              <w:rPr>
+                                <w:noProof/>
+                              </w:rPr>
+                              <w:t>4</w:t>
+                            </w:r>
+                            <w:r>
+                              <w:rPr>
+                                <w:noProof/>
+                              </w:rPr>
+                              <w:fldChar w:fldCharType="end"/>
+                            </w:r>
                             <w:r>
                               <w:t>: Apriltag</w:t>
                             </w:r>
-                            <w:bookmarkEnd w:id="53"/>
+                            <w:bookmarkEnd w:id="52"/>
                           </w:p>
                         </w:txbxContent>
                       </wps:txbx>
@@ -6991,7 +7057,7 @@
           </mc:Choice>
           <mc:Fallback>
             <w:pict>
-              <v:shape w14:anchorId="4104A815" id="Textfeld 8" o:spid="_x0000_s1027" type="#_x0000_t202" style="position:absolute;left:0;text-align:left;margin-left:416.25pt;margin-top:11.35pt;width:52.55pt;height:21.95pt;z-index:251661312;visibility:visible;mso-wrap-style:square;mso-width-percent:0;mso-height-percent:0;mso-wrap-distance-left:9pt;mso-wrap-distance-top:0;mso-wrap-distance-right:9pt;mso-wrap-distance-bottom:0;mso-position-horizontal:absolute;mso-position-horizontal-relative:text;mso-position-vertical:absolute;mso-position-vertical-relative:text;mso-width-percent:0;mso-height-percent:0;mso-width-relative:margin;mso-height-relative:margin;v-text-anchor:top" o:gfxdata="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" stroked="f">
+              <v:shape w14:anchorId="4104A815" id="Textfeld 8" o:spid="_x0000_s1027" type="#_x0000_t202" style="position:absolute;left:0;text-align:left;margin-left:416.25pt;margin-top:11.35pt;width:52.55pt;height:21.95pt;z-index:251665408;visibility:visible;mso-wrap-style:square;mso-width-percent:0;mso-height-percent:0;mso-wrap-distance-left:9pt;mso-wrap-distance-top:0;mso-wrap-distance-right:9pt;mso-wrap-distance-bottom:0;mso-position-horizontal:absolute;mso-position-horizontal-relative:text;mso-position-vertical:absolute;mso-position-vertical-relative:text;mso-width-percent:0;mso-height-percent:0;mso-width-relative:margin;mso-height-relative:margin;v-text-anchor:top" o:gfxdata="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" stroked="f">
                 <v:textbox inset="0,0,0,0">
                   <w:txbxContent>
                     <w:p>
@@ -7002,22 +7068,35 @@
                           <w:szCs w:val="24"/>
                         </w:rPr>
                       </w:pPr>
-                      <w:bookmarkStart w:id="54" w:name="_Toc503191662"/>
+                      <w:bookmarkStart w:id="53" w:name="_Toc503250068"/>
                       <w:r>
                         <w:t xml:space="preserve">Abbildung </w:t>
                       </w:r>
-                      <w:fldSimple w:instr=" SEQ Abbildung \* ARABIC ">
-                        <w:r>
-                          <w:rPr>
-                            <w:noProof/>
-                          </w:rPr>
-                          <w:t>4</w:t>
-                        </w:r>
-                      </w:fldSimple>
+                      <w:r>
+                        <w:fldChar w:fldCharType="begin"/>
+                      </w:r>
+                      <w:r>
+                        <w:instrText xml:space="preserve"> SEQ Abbildung \* ARABIC </w:instrText>
+                      </w:r>
+                      <w:r>
+                        <w:fldChar w:fldCharType="separate"/>
+                      </w:r>
+                      <w:r>
+                        <w:rPr>
+                          <w:noProof/>
+                        </w:rPr>
+                        <w:t>4</w:t>
+                      </w:r>
+                      <w:r>
+                        <w:rPr>
+                          <w:noProof/>
+                        </w:rPr>
+                        <w:fldChar w:fldCharType="end"/>
+                      </w:r>
                       <w:r>
                         <w:t>: Apriltag</w:t>
                       </w:r>
-                      <w:bookmarkEnd w:id="54"/>
+                      <w:bookmarkEnd w:id="53"/>
                     </w:p>
                   </w:txbxContent>
                 </v:textbox>
@@ -7030,7 +7109,7 @@
       <w:r>
         <w:t>Barcode</w:t>
       </w:r>
-      <w:bookmarkEnd w:id="52"/>
+      <w:bookmarkEnd w:id="51"/>
     </w:p>
     <w:p>
       <w:pPr>
@@ -7043,7 +7122,7 @@
         <mc:AlternateContent>
           <mc:Choice Requires="wps">
             <w:drawing>
-              <wp:anchor distT="0" distB="0" distL="114300" distR="114300" simplePos="0" relativeHeight="251665408" behindDoc="0" locked="0" layoutInCell="1" allowOverlap="1" wp14:anchorId="2B7B4C9B" wp14:editId="34369600">
+              <wp:anchor distT="0" distB="0" distL="114300" distR="114300" simplePos="0" relativeHeight="251673600" behindDoc="0" locked="0" layoutInCell="1" allowOverlap="1" wp14:anchorId="2B7B4C9B" wp14:editId="34369600">
                 <wp:simplePos x="0" y="0"/>
                 <wp:positionH relativeFrom="column">
                   <wp:posOffset>5233035</wp:posOffset>
@@ -7085,22 +7164,35 @@
                                 <w:szCs w:val="24"/>
                               </w:rPr>
                             </w:pPr>
-                            <w:bookmarkStart w:id="55" w:name="_Toc503191663"/>
+                            <w:bookmarkStart w:id="54" w:name="_Toc503250069"/>
                             <w:r>
                               <w:t xml:space="preserve">Abbildung </w:t>
                             </w:r>
-                            <w:fldSimple w:instr=" SEQ Abbildung \* ARABIC ">
-                              <w:r>
-                                <w:rPr>
-                                  <w:noProof/>
-                                </w:rPr>
-                                <w:t>5</w:t>
-                              </w:r>
-                            </w:fldSimple>
+                            <w:r>
+                              <w:fldChar w:fldCharType="begin"/>
+                            </w:r>
+                            <w:r>
+                              <w:instrText xml:space="preserve"> SEQ Abbildung \* ARABIC </w:instrText>
+                            </w:r>
+                            <w:r>
+                              <w:fldChar w:fldCharType="separate"/>
+                            </w:r>
+                            <w:r>
+                              <w:rPr>
+                                <w:noProof/>
+                              </w:rPr>
+                              <w:t>5</w:t>
+                            </w:r>
+                            <w:r>
+                              <w:rPr>
+                                <w:noProof/>
+                              </w:rPr>
+                              <w:fldChar w:fldCharType="end"/>
+                            </w:r>
                             <w:r>
                               <w:t>: Barcode</w:t>
                             </w:r>
-                            <w:bookmarkEnd w:id="55"/>
+                            <w:bookmarkEnd w:id="54"/>
                           </w:p>
                         </w:txbxContent>
                       </wps:txbx>
@@ -7124,7 +7216,7 @@
           </mc:Choice>
           <mc:Fallback>
             <w:pict>
-              <v:shape w14:anchorId="2B7B4C9B" id="Textfeld 9" o:spid="_x0000_s1028" type="#_x0000_t202" style="position:absolute;margin-left:412.05pt;margin-top:38.45pt;width:52.35pt;height:23.15pt;z-index:251665408;visibility:visible;mso-wrap-style:square;mso-width-percent:0;mso-height-percent:0;mso-wrap-distance-left:9pt;mso-wrap-distance-top:0;mso-wrap-distance-right:9pt;mso-wrap-distance-bottom:0;mso-position-horizontal:absolute;mso-position-horizontal-relative:text;mso-position-vertical:absolute;mso-position-vertical-relative:text;mso-width-percent:0;mso-height-percent:0;mso-width-relative:margin;mso-height-relative:margin;v-text-anchor:top" o:gfxdata="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" stroked="f">
+              <v:shape w14:anchorId="2B7B4C9B" id="Textfeld 9" o:spid="_x0000_s1028" type="#_x0000_t202" style="position:absolute;margin-left:412.05pt;margin-top:38.45pt;width:52.35pt;height:23.15pt;z-index:251673600;visibility:visible;mso-wrap-style:square;mso-width-percent:0;mso-height-percent:0;mso-wrap-distance-left:9pt;mso-wrap-distance-top:0;mso-wrap-distance-right:9pt;mso-wrap-distance-bottom:0;mso-position-horizontal:absolute;mso-position-horizontal-relative:text;mso-position-vertical:absolute;mso-position-vertical-relative:text;mso-width-percent:0;mso-height-percent:0;mso-width-relative:margin;mso-height-relative:margin;v-text-anchor:top" o:gfxdata="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" stroked="f">
                 <v:textbox inset="0,0,0,0">
                   <w:txbxContent>
                     <w:p>
@@ -7135,22 +7227,35 @@
                           <w:szCs w:val="24"/>
                         </w:rPr>
                       </w:pPr>
-                      <w:bookmarkStart w:id="56" w:name="_Toc503191663"/>
+                      <w:bookmarkStart w:id="55" w:name="_Toc503250069"/>
                       <w:r>
                         <w:t xml:space="preserve">Abbildung </w:t>
                       </w:r>
-                      <w:fldSimple w:instr=" SEQ Abbildung \* ARABIC ">
-                        <w:r>
-                          <w:rPr>
-                            <w:noProof/>
-                          </w:rPr>
-                          <w:t>5</w:t>
-                        </w:r>
-                      </w:fldSimple>
+                      <w:r>
+                        <w:fldChar w:fldCharType="begin"/>
+                      </w:r>
+                      <w:r>
+                        <w:instrText xml:space="preserve"> SEQ Abbildung \* ARABIC </w:instrText>
+                      </w:r>
+                      <w:r>
+                        <w:fldChar w:fldCharType="separate"/>
+                      </w:r>
+                      <w:r>
+                        <w:rPr>
+                          <w:noProof/>
+                        </w:rPr>
+                        <w:t>5</w:t>
+                      </w:r>
+                      <w:r>
+                        <w:rPr>
+                          <w:noProof/>
+                        </w:rPr>
+                        <w:fldChar w:fldCharType="end"/>
+                      </w:r>
                       <w:r>
                         <w:t>: Barcode</w:t>
                       </w:r>
-                      <w:bookmarkEnd w:id="56"/>
+                      <w:bookmarkEnd w:id="55"/>
                     </w:p>
                   </w:txbxContent>
                 </v:textbox>
@@ -7179,7 +7284,7 @@
         <w:rPr>
           <w:rStyle w:val="Funotenzeichen"/>
         </w:rPr>
-        <w:footnoteReference w:id="16"/>
+        <w:footnoteReference w:id="17"/>
       </w:r>
       <w:r>
         <w:t xml:space="preserve"> bereitstellen könnte,</w:t>
@@ -7210,13 +7315,13 @@
       <w:pPr>
         <w:pStyle w:val="berschrift3"/>
       </w:pPr>
-      <w:bookmarkStart w:id="57" w:name="_Toc503191636"/>
+      <w:bookmarkStart w:id="56" w:name="_Toc503250042"/>
       <w:r>
         <w:rPr>
           <w:noProof/>
         </w:rPr>
         <w:drawing>
-          <wp:anchor distT="0" distB="0" distL="114300" distR="114300" simplePos="0" relativeHeight="251657216" behindDoc="0" locked="0" layoutInCell="1" allowOverlap="1">
+          <wp:anchor distT="0" distB="0" distL="114300" distR="114300" simplePos="0" relativeHeight="251656192" behindDoc="0" locked="0" layoutInCell="1" allowOverlap="1">
             <wp:simplePos x="0" y="0"/>
             <wp:positionH relativeFrom="column">
               <wp:posOffset>5141793</wp:posOffset>
@@ -7275,7 +7380,7 @@
       <w:r>
         <w:t>QR Codes</w:t>
       </w:r>
-      <w:bookmarkEnd w:id="57"/>
+      <w:bookmarkEnd w:id="56"/>
     </w:p>
     <w:p>
       <w:pPr>
@@ -7288,7 +7393,7 @@
         <mc:AlternateContent>
           <mc:Choice Requires="wps">
             <w:drawing>
-              <wp:anchor distT="0" distB="0" distL="114300" distR="114300" simplePos="0" relativeHeight="251667456" behindDoc="0" locked="0" layoutInCell="1" allowOverlap="1" wp14:anchorId="6B4573BE" wp14:editId="62762207">
+              <wp:anchor distT="0" distB="0" distL="114300" distR="114300" simplePos="0" relativeHeight="251677696" behindDoc="0" locked="0" layoutInCell="1" allowOverlap="1" wp14:anchorId="6B4573BE" wp14:editId="62762207">
                 <wp:simplePos x="0" y="0"/>
                 <wp:positionH relativeFrom="column">
                   <wp:posOffset>5239078</wp:posOffset>
@@ -7335,22 +7440,35 @@
                                 <w:szCs w:val="26"/>
                               </w:rPr>
                             </w:pPr>
-                            <w:bookmarkStart w:id="58" w:name="_Toc503191664"/>
+                            <w:bookmarkStart w:id="57" w:name="_Toc503250070"/>
                             <w:r>
                               <w:t xml:space="preserve">Abbildung </w:t>
                             </w:r>
-                            <w:fldSimple w:instr=" SEQ Abbildung \* ARABIC ">
-                              <w:r>
-                                <w:rPr>
-                                  <w:noProof/>
-                                </w:rPr>
-                                <w:t>6</w:t>
-                              </w:r>
-                            </w:fldSimple>
+                            <w:r>
+                              <w:fldChar w:fldCharType="begin"/>
+                            </w:r>
+                            <w:r>
+                              <w:instrText xml:space="preserve"> SEQ Abbildung \* ARABIC </w:instrText>
+                            </w:r>
+                            <w:r>
+                              <w:fldChar w:fldCharType="separate"/>
+                            </w:r>
+                            <w:r>
+                              <w:rPr>
+                                <w:noProof/>
+                              </w:rPr>
+                              <w:t>6</w:t>
+                            </w:r>
+                            <w:r>
+                              <w:rPr>
+                                <w:noProof/>
+                              </w:rPr>
+                              <w:fldChar w:fldCharType="end"/>
+                            </w:r>
                             <w:r>
                               <w:t>: QR-Code</w:t>
                             </w:r>
-                            <w:bookmarkEnd w:id="58"/>
+                            <w:bookmarkEnd w:id="57"/>
                           </w:p>
                         </w:txbxContent>
                       </wps:txbx>
@@ -7371,7 +7489,7 @@
           </mc:Choice>
           <mc:Fallback>
             <w:pict>
-              <v:shape w14:anchorId="6B4573BE" id="Textfeld 10" o:spid="_x0000_s1029" type="#_x0000_t202" style="position:absolute;margin-left:412.55pt;margin-top:30.65pt;width:62.15pt;height:.05pt;z-index:251667456;visibility:visible;mso-wrap-style:square;mso-width-percent:0;mso-wrap-distance-left:9pt;mso-wrap-distance-top:0;mso-wrap-distance-right:9pt;mso-wrap-distance-bottom:0;mso-position-horizontal:absolute;mso-position-horizontal-relative:text;mso-position-vertical:absolute;mso-position-vertical-relative:text;mso-width-percent:0;mso-width-relative:margin;v-text-anchor:top" o:gfxdata="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" stroked="f">
+              <v:shape w14:anchorId="6B4573BE" id="Textfeld 10" o:spid="_x0000_s1029" type="#_x0000_t202" style="position:absolute;margin-left:412.55pt;margin-top:30.65pt;width:62.15pt;height:.05pt;z-index:251677696;visibility:visible;mso-wrap-style:square;mso-width-percent:0;mso-wrap-distance-left:9pt;mso-wrap-distance-top:0;mso-wrap-distance-right:9pt;mso-wrap-distance-bottom:0;mso-position-horizontal:absolute;mso-position-horizontal-relative:text;mso-position-vertical:absolute;mso-position-vertical-relative:text;mso-width-percent:0;mso-width-relative:margin;v-text-anchor:top" o:gfxdata="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" stroked="f">
                 <v:textbox style="mso-fit-shape-to-text:t" inset="0,0,0,0">
                   <w:txbxContent>
                     <w:p>
@@ -7387,22 +7505,35 @@
                           <w:szCs w:val="26"/>
                         </w:rPr>
                       </w:pPr>
-                      <w:bookmarkStart w:id="59" w:name="_Toc503191664"/>
+                      <w:bookmarkStart w:id="58" w:name="_Toc503250070"/>
                       <w:r>
                         <w:t xml:space="preserve">Abbildung </w:t>
                       </w:r>
-                      <w:fldSimple w:instr=" SEQ Abbildung \* ARABIC ">
-                        <w:r>
-                          <w:rPr>
-                            <w:noProof/>
-                          </w:rPr>
-                          <w:t>6</w:t>
-                        </w:r>
-                      </w:fldSimple>
+                      <w:r>
+                        <w:fldChar w:fldCharType="begin"/>
+                      </w:r>
+                      <w:r>
+                        <w:instrText xml:space="preserve"> SEQ Abbildung \* ARABIC </w:instrText>
+                      </w:r>
+                      <w:r>
+                        <w:fldChar w:fldCharType="separate"/>
+                      </w:r>
+                      <w:r>
+                        <w:rPr>
+                          <w:noProof/>
+                        </w:rPr>
+                        <w:t>6</w:t>
+                      </w:r>
+                      <w:r>
+                        <w:rPr>
+                          <w:noProof/>
+                        </w:rPr>
+                        <w:fldChar w:fldCharType="end"/>
+                      </w:r>
                       <w:r>
                         <w:t>: QR-Code</w:t>
                       </w:r>
-                      <w:bookmarkEnd w:id="59"/>
+                      <w:bookmarkEnd w:id="58"/>
                     </w:p>
                   </w:txbxContent>
                 </v:textbox>
@@ -7419,7 +7550,7 @@
         <w:rPr>
           <w:rStyle w:val="Funotenzeichen"/>
         </w:rPr>
-        <w:footnoteReference w:id="17"/>
+        <w:footnoteReference w:id="18"/>
       </w:r>
       <w:r>
         <w:t xml:space="preserve"> bieten viele verschiedene </w:t>
@@ -7470,7 +7601,7 @@
       <w:pPr>
         <w:pStyle w:val="berschrift3"/>
       </w:pPr>
-      <w:bookmarkStart w:id="60" w:name="_Toc503191637"/>
+      <w:bookmarkStart w:id="59" w:name="_Toc503250043"/>
       <w:proofErr w:type="spellStart"/>
       <w:r>
         <w:t>ARToolKit</w:t>
@@ -7479,7 +7610,7 @@
       <w:r>
         <w:t xml:space="preserve"> Marker</w:t>
       </w:r>
-      <w:bookmarkEnd w:id="60"/>
+      <w:bookmarkEnd w:id="59"/>
     </w:p>
     <w:p>
       <w:pPr>
@@ -7492,7 +7623,7 @@
         <mc:AlternateContent>
           <mc:Choice Requires="wps">
             <w:drawing>
-              <wp:anchor distT="0" distB="0" distL="114300" distR="114300" simplePos="0" relativeHeight="251669504" behindDoc="0" locked="0" layoutInCell="1" allowOverlap="1" wp14:anchorId="766D6631" wp14:editId="5DF64CD3">
+              <wp:anchor distT="0" distB="0" distL="114300" distR="114300" simplePos="0" relativeHeight="251681792" behindDoc="0" locked="0" layoutInCell="1" allowOverlap="1" wp14:anchorId="766D6631" wp14:editId="5DF64CD3">
                 <wp:simplePos x="0" y="0"/>
                 <wp:positionH relativeFrom="column">
                   <wp:posOffset>5257165</wp:posOffset>
@@ -7539,18 +7670,31 @@
                                 <w:szCs w:val="26"/>
                               </w:rPr>
                             </w:pPr>
-                            <w:bookmarkStart w:id="61" w:name="_Toc503191665"/>
+                            <w:bookmarkStart w:id="60" w:name="_Toc503250071"/>
                             <w:r>
                               <w:t xml:space="preserve">Abbildung </w:t>
                             </w:r>
-                            <w:fldSimple w:instr=" SEQ Abbildung \* ARABIC ">
-                              <w:r>
-                                <w:rPr>
-                                  <w:noProof/>
-                                </w:rPr>
-                                <w:t>7</w:t>
-                              </w:r>
-                            </w:fldSimple>
+                            <w:r>
+                              <w:fldChar w:fldCharType="begin"/>
+                            </w:r>
+                            <w:r>
+                              <w:instrText xml:space="preserve"> SEQ Abbildung \* ARABIC </w:instrText>
+                            </w:r>
+                            <w:r>
+                              <w:fldChar w:fldCharType="separate"/>
+                            </w:r>
+                            <w:r>
+                              <w:rPr>
+                                <w:noProof/>
+                              </w:rPr>
+                              <w:t>7</w:t>
+                            </w:r>
+                            <w:r>
+                              <w:rPr>
+                                <w:noProof/>
+                              </w:rPr>
+                              <w:fldChar w:fldCharType="end"/>
+                            </w:r>
                             <w:r>
                               <w:t xml:space="preserve">: </w:t>
                             </w:r>
@@ -7562,7 +7706,7 @@
                             <w:r>
                               <w:t xml:space="preserve"> Marker</w:t>
                             </w:r>
-                            <w:bookmarkEnd w:id="61"/>
+                            <w:bookmarkEnd w:id="60"/>
                           </w:p>
                         </w:txbxContent>
                       </wps:txbx>
@@ -7583,7 +7727,7 @@
           </mc:Choice>
           <mc:Fallback>
             <w:pict>
-              <v:shape w14:anchorId="766D6631" id="Textfeld 14" o:spid="_x0000_s1030" type="#_x0000_t202" style="position:absolute;margin-left:413.95pt;margin-top:84.15pt;width:65.8pt;height:.05pt;z-index:251669504;visibility:visible;mso-wrap-style:square;mso-width-percent:0;mso-wrap-distance-left:9pt;mso-wrap-distance-top:0;mso-wrap-distance-right:9pt;mso-wrap-distance-bottom:0;mso-position-horizontal:absolute;mso-position-horizontal-relative:text;mso-position-vertical:absolute;mso-position-vertical-relative:text;mso-width-percent:0;mso-width-relative:margin;v-text-anchor:top" o:gfxdata="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" stroked="f">
+              <v:shape w14:anchorId="766D6631" id="Textfeld 14" o:spid="_x0000_s1030" type="#_x0000_t202" style="position:absolute;margin-left:413.95pt;margin-top:84.15pt;width:65.8pt;height:.05pt;z-index:251681792;visibility:visible;mso-wrap-style:square;mso-width-percent:0;mso-wrap-distance-left:9pt;mso-wrap-distance-top:0;mso-wrap-distance-right:9pt;mso-wrap-distance-bottom:0;mso-position-horizontal:absolute;mso-position-horizontal-relative:text;mso-position-vertical:absolute;mso-position-vertical-relative:text;mso-width-percent:0;mso-width-relative:margin;v-text-anchor:top" o:gfxdata="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" stroked="f">
                 <v:textbox style="mso-fit-shape-to-text:t" inset="0,0,0,0">
                   <w:txbxContent>
                     <w:p>
@@ -7599,18 +7743,31 @@
                           <w:szCs w:val="26"/>
                         </w:rPr>
                       </w:pPr>
-                      <w:bookmarkStart w:id="62" w:name="_Toc503191665"/>
+                      <w:bookmarkStart w:id="61" w:name="_Toc503250071"/>
                       <w:r>
                         <w:t xml:space="preserve">Abbildung </w:t>
                       </w:r>
-                      <w:fldSimple w:instr=" SEQ Abbildung \* ARABIC ">
-                        <w:r>
-                          <w:rPr>
-                            <w:noProof/>
-                          </w:rPr>
-                          <w:t>7</w:t>
-                        </w:r>
-                      </w:fldSimple>
+                      <w:r>
+                        <w:fldChar w:fldCharType="begin"/>
+                      </w:r>
+                      <w:r>
+                        <w:instrText xml:space="preserve"> SEQ Abbildung \* ARABIC </w:instrText>
+                      </w:r>
+                      <w:r>
+                        <w:fldChar w:fldCharType="separate"/>
+                      </w:r>
+                      <w:r>
+                        <w:rPr>
+                          <w:noProof/>
+                        </w:rPr>
+                        <w:t>7</w:t>
+                      </w:r>
+                      <w:r>
+                        <w:rPr>
+                          <w:noProof/>
+                        </w:rPr>
+                        <w:fldChar w:fldCharType="end"/>
+                      </w:r>
                       <w:r>
                         <w:t xml:space="preserve">: </w:t>
                       </w:r>
@@ -7622,7 +7779,7 @@
                       <w:r>
                         <w:t xml:space="preserve"> Marker</w:t>
                       </w:r>
-                      <w:bookmarkEnd w:id="62"/>
+                      <w:bookmarkEnd w:id="61"/>
                     </w:p>
                   </w:txbxContent>
                 </v:textbox>
@@ -7637,7 +7794,7 @@
           <w:noProof/>
         </w:rPr>
         <w:drawing>
-          <wp:anchor distT="0" distB="0" distL="114300" distR="114300" simplePos="0" relativeHeight="251646976" behindDoc="0" locked="0" layoutInCell="1" allowOverlap="1">
+          <wp:anchor distT="0" distB="0" distL="114300" distR="114300" simplePos="0" relativeHeight="251636736" behindDoc="0" locked="0" layoutInCell="1" allowOverlap="1">
             <wp:simplePos x="0" y="0"/>
             <wp:positionH relativeFrom="column">
               <wp:posOffset>5165958</wp:posOffset>
@@ -7710,7 +7867,7 @@
         <w:rPr>
           <w:rStyle w:val="Funotenzeichen"/>
         </w:rPr>
-        <w:footnoteReference w:id="18"/>
+        <w:footnoteReference w:id="19"/>
       </w:r>
       <w:r>
         <w:t xml:space="preserve"> verwendet sogenannte „</w:t>
@@ -7771,7 +7928,7 @@
       <w:pPr>
         <w:pStyle w:val="berschrift3"/>
       </w:pPr>
-      <w:bookmarkStart w:id="63" w:name="_Toc503191638"/>
+      <w:bookmarkStart w:id="62" w:name="_Toc503250044"/>
       <w:proofErr w:type="spellStart"/>
       <w:r>
         <w:t>Aruco</w:t>
@@ -7780,7 +7937,7 @@
       <w:r>
         <w:t xml:space="preserve"> Marker</w:t>
       </w:r>
-      <w:bookmarkEnd w:id="63"/>
+      <w:bookmarkEnd w:id="62"/>
     </w:p>
     <w:p>
       <w:pPr>
@@ -7793,7 +7950,7 @@
         <mc:AlternateContent>
           <mc:Choice Requires="wps">
             <w:drawing>
-              <wp:anchor distT="0" distB="0" distL="114300" distR="114300" simplePos="0" relativeHeight="251663360" behindDoc="0" locked="0" layoutInCell="1" allowOverlap="1" wp14:anchorId="1DD7A45D" wp14:editId="74C94AE4">
+              <wp:anchor distT="0" distB="0" distL="114300" distR="114300" simplePos="0" relativeHeight="251669504" behindDoc="0" locked="0" layoutInCell="1" allowOverlap="1" wp14:anchorId="1DD7A45D" wp14:editId="74C94AE4">
                 <wp:simplePos x="0" y="0"/>
                 <wp:positionH relativeFrom="column">
                   <wp:posOffset>5274656</wp:posOffset>
@@ -7835,18 +7992,31 @@
                                 <w:szCs w:val="24"/>
                               </w:rPr>
                             </w:pPr>
-                            <w:bookmarkStart w:id="64" w:name="_Toc503191666"/>
+                            <w:bookmarkStart w:id="63" w:name="_Toc503250072"/>
                             <w:r>
                               <w:t xml:space="preserve">Abbildung </w:t>
                             </w:r>
-                            <w:fldSimple w:instr=" SEQ Abbildung \* ARABIC ">
-                              <w:r>
-                                <w:rPr>
-                                  <w:noProof/>
-                                </w:rPr>
-                                <w:t>8</w:t>
-                              </w:r>
-                            </w:fldSimple>
+                            <w:r>
+                              <w:fldChar w:fldCharType="begin"/>
+                            </w:r>
+                            <w:r>
+                              <w:instrText xml:space="preserve"> SEQ Abbildung \* ARABIC </w:instrText>
+                            </w:r>
+                            <w:r>
+                              <w:fldChar w:fldCharType="separate"/>
+                            </w:r>
+                            <w:r>
+                              <w:rPr>
+                                <w:noProof/>
+                              </w:rPr>
+                              <w:t>8</w:t>
+                            </w:r>
+                            <w:r>
+                              <w:rPr>
+                                <w:noProof/>
+                              </w:rPr>
+                              <w:fldChar w:fldCharType="end"/>
+                            </w:r>
                             <w:r>
                               <w:t xml:space="preserve">: </w:t>
                             </w:r>
@@ -7858,7 +8028,7 @@
                             <w:r>
                               <w:t xml:space="preserve"> Marker</w:t>
                             </w:r>
-                            <w:bookmarkEnd w:id="64"/>
+                            <w:bookmarkEnd w:id="63"/>
                           </w:p>
                         </w:txbxContent>
                       </wps:txbx>
@@ -7879,7 +8049,7 @@
           </mc:Choice>
           <mc:Fallback>
             <w:pict>
-              <v:shape w14:anchorId="1DD7A45D" id="Textfeld 22" o:spid="_x0000_s1031" type="#_x0000_t202" style="position:absolute;margin-left:415.35pt;margin-top:70.55pt;width:64pt;height:.05pt;z-index:251663360;visibility:visible;mso-wrap-style:square;mso-width-percent:0;mso-wrap-distance-left:9pt;mso-wrap-distance-top:0;mso-wrap-distance-right:9pt;mso-wrap-distance-bottom:0;mso-position-horizontal:absolute;mso-position-horizontal-relative:text;mso-position-vertical:absolute;mso-position-vertical-relative:text;mso-width-percent:0;mso-width-relative:margin;v-text-anchor:top" o:gfxdata="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" stroked="f">
+              <v:shape w14:anchorId="1DD7A45D" id="Textfeld 22" o:spid="_x0000_s1031" type="#_x0000_t202" style="position:absolute;margin-left:415.35pt;margin-top:70.55pt;width:64pt;height:.05pt;z-index:251669504;visibility:visible;mso-wrap-style:square;mso-width-percent:0;mso-wrap-distance-left:9pt;mso-wrap-distance-top:0;mso-wrap-distance-right:9pt;mso-wrap-distance-bottom:0;mso-position-horizontal:absolute;mso-position-horizontal-relative:text;mso-position-vertical:absolute;mso-position-vertical-relative:text;mso-width-percent:0;mso-width-relative:margin;v-text-anchor:top" o:gfxdata="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" stroked="f">
                 <v:textbox style="mso-fit-shape-to-text:t" inset="0,0,0,0">
                   <w:txbxContent>
                     <w:p>
@@ -7890,18 +8060,31 @@
                           <w:szCs w:val="24"/>
                         </w:rPr>
                       </w:pPr>
-                      <w:bookmarkStart w:id="65" w:name="_Toc503191666"/>
+                      <w:bookmarkStart w:id="64" w:name="_Toc503250072"/>
                       <w:r>
                         <w:t xml:space="preserve">Abbildung </w:t>
                       </w:r>
-                      <w:fldSimple w:instr=" SEQ Abbildung \* ARABIC ">
-                        <w:r>
-                          <w:rPr>
-                            <w:noProof/>
-                          </w:rPr>
-                          <w:t>8</w:t>
-                        </w:r>
-                      </w:fldSimple>
+                      <w:r>
+                        <w:fldChar w:fldCharType="begin"/>
+                      </w:r>
+                      <w:r>
+                        <w:instrText xml:space="preserve"> SEQ Abbildung \* ARABIC </w:instrText>
+                      </w:r>
+                      <w:r>
+                        <w:fldChar w:fldCharType="separate"/>
+                      </w:r>
+                      <w:r>
+                        <w:rPr>
+                          <w:noProof/>
+                        </w:rPr>
+                        <w:t>8</w:t>
+                      </w:r>
+                      <w:r>
+                        <w:rPr>
+                          <w:noProof/>
+                        </w:rPr>
+                        <w:fldChar w:fldCharType="end"/>
+                      </w:r>
                       <w:r>
                         <w:t xml:space="preserve">: </w:t>
                       </w:r>
@@ -7913,7 +8096,7 @@
                       <w:r>
                         <w:t xml:space="preserve"> Marker</w:t>
                       </w:r>
-                      <w:bookmarkEnd w:id="65"/>
+                      <w:bookmarkEnd w:id="64"/>
                     </w:p>
                   </w:txbxContent>
                 </v:textbox>
@@ -7928,7 +8111,7 @@
           <w:noProof/>
         </w:rPr>
         <w:drawing>
-          <wp:anchor distT="0" distB="0" distL="114300" distR="114300" simplePos="0" relativeHeight="251651072" behindDoc="0" locked="0" layoutInCell="1" allowOverlap="1">
+          <wp:anchor distT="0" distB="0" distL="114300" distR="114300" simplePos="0" relativeHeight="251644928" behindDoc="0" locked="0" layoutInCell="1" allowOverlap="1">
             <wp:simplePos x="0" y="0"/>
             <wp:positionH relativeFrom="column">
               <wp:posOffset>5163878</wp:posOffset>
@@ -7995,7 +8178,7 @@
         <w:rPr>
           <w:rStyle w:val="Funotenzeichen"/>
         </w:rPr>
-        <w:footnoteReference w:id="19"/>
+        <w:footnoteReference w:id="20"/>
       </w:r>
       <w:r>
         <w:t xml:space="preserve"> werden häufig in </w:t>
@@ -8041,15 +8224,15 @@
       <w:pPr>
         <w:pStyle w:val="berschrift2"/>
       </w:pPr>
-      <w:bookmarkStart w:id="66" w:name="_Toc500774290"/>
-      <w:bookmarkStart w:id="67" w:name="_Toc502761912"/>
-      <w:bookmarkStart w:id="68" w:name="_Toc503191639"/>
-      <w:bookmarkStart w:id="69" w:name="_Toc500774294"/>
+      <w:bookmarkStart w:id="65" w:name="_Toc500774290"/>
+      <w:bookmarkStart w:id="66" w:name="_Toc502761912"/>
+      <w:bookmarkStart w:id="67" w:name="_Toc500774294"/>
+      <w:bookmarkStart w:id="68" w:name="_Toc503250045"/>
       <w:r>
         <w:t>Bilderkennung</w:t>
       </w:r>
+      <w:bookmarkEnd w:id="65"/>
       <w:bookmarkEnd w:id="66"/>
-      <w:bookmarkEnd w:id="67"/>
       <w:bookmarkEnd w:id="68"/>
     </w:p>
     <w:p>
@@ -8069,33 +8252,144 @@
       <w:pPr>
         <w:pStyle w:val="berschrift3"/>
       </w:pPr>
-      <w:bookmarkStart w:id="70" w:name="_Toc502761913"/>
-      <w:bookmarkStart w:id="71" w:name="_Toc503191640"/>
+      <w:bookmarkStart w:id="69" w:name="_Toc502761913"/>
+      <w:bookmarkStart w:id="70" w:name="_Toc503250046"/>
       <w:proofErr w:type="spellStart"/>
       <w:r>
         <w:t>ARToolkit</w:t>
       </w:r>
+      <w:bookmarkEnd w:id="69"/>
       <w:bookmarkEnd w:id="70"/>
+      <w:proofErr w:type="spellEnd"/>
+    </w:p>
+    <w:p>
+      <w:r>
+        <w:t xml:space="preserve">Als erstes haben wir versucht, basierend auf einem bereits existierenden Projekt, das </w:t>
+      </w:r>
+      <w:proofErr w:type="spellStart"/>
+      <w:r>
+        <w:t>ARToolkit</w:t>
+      </w:r>
+      <w:proofErr w:type="spellEnd"/>
+      <w:r>
+        <w:rPr>
+          <w:rStyle w:val="Funotenzeichen"/>
+        </w:rPr>
+        <w:footnoteReference w:id="21"/>
+      </w:r>
+      <w:r>
+        <w:t xml:space="preserve">, das eine speziell für die HoloLens angepasste Version eines </w:t>
+      </w:r>
+      <w:proofErr w:type="spellStart"/>
+      <w:r>
+        <w:t>OpenCV</w:t>
+      </w:r>
+      <w:proofErr w:type="spellEnd"/>
+      <w:r>
+        <w:t xml:space="preserve">-Wrappers darstellt, zu verwenden. Die dabei entstandenen Probleme bezogen sich primär auf das </w:t>
+      </w:r>
+      <w:proofErr w:type="spellStart"/>
+      <w:r>
+        <w:t>Testing</w:t>
+      </w:r>
+      <w:proofErr w:type="spellEnd"/>
+      <w:r>
+        <w:t>. Da wir unser Framework nicht auf der HoloLens testeten und die Bibliothek erst zur Laufzeit eingebunden wurde, wäre es für uns nicht ohne grossen Aufwand möglich gewesen, mit dieser Bibliothek testorientiert zu arbeiten.</w:t>
+      </w:r>
+    </w:p>
+    <w:p>
+      <w:pPr>
+        <w:pStyle w:val="berschrift3"/>
+      </w:pPr>
+      <w:bookmarkStart w:id="71" w:name="_Toc502761914"/>
+      <w:bookmarkStart w:id="72" w:name="_Toc503250047"/>
+      <w:proofErr w:type="spellStart"/>
+      <w:r>
+        <w:t>Vuforia</w:t>
+      </w:r>
       <w:bookmarkEnd w:id="71"/>
-      <w:proofErr w:type="spellEnd"/>
-    </w:p>
-    <w:p>
-      <w:r>
-        <w:t xml:space="preserve">Als erstes haben wir versucht, basierend auf einem bereits existierenden Projekt, das </w:t>
-      </w:r>
-      <w:proofErr w:type="spellStart"/>
-      <w:r>
-        <w:t>ARToolkit</w:t>
+      <w:bookmarkEnd w:id="72"/>
+      <w:proofErr w:type="spellEnd"/>
+    </w:p>
+    <w:p>
+      <w:r>
+        <w:t xml:space="preserve">Zu Beginn unserer Gruppenarbeit gab es noch keine native Unity-Unterstützung von </w:t>
+      </w:r>
+      <w:proofErr w:type="spellStart"/>
+      <w:r>
+        <w:t>Vuforia</w:t>
       </w:r>
       <w:proofErr w:type="spellEnd"/>
       <w:r>
         <w:rPr>
           <w:rStyle w:val="Funotenzeichen"/>
         </w:rPr>
-        <w:footnoteReference w:id="20"/>
-      </w:r>
-      <w:r>
-        <w:t xml:space="preserve">, das eine speziell für die HoloLens angepasste Version eines </w:t>
+        <w:footnoteReference w:id="22"/>
+      </w:r>
+      <w:r>
+        <w:t xml:space="preserve">. Nachdem im Unity 2017.2 Update </w:t>
+      </w:r>
+      <w:proofErr w:type="spellStart"/>
+      <w:r>
+        <w:t>Vuforia</w:t>
+      </w:r>
+      <w:proofErr w:type="spellEnd"/>
+      <w:r>
+        <w:t xml:space="preserve"> standardmässig und ohne grosse Umstände mit Unity verwendbar wurde, haben wir die Bibliothek ebenfalls in Betracht gezogen. Leider stellte sich heraus, dass </w:t>
+      </w:r>
+      <w:proofErr w:type="spellStart"/>
+      <w:r>
+        <w:t>Vuforia</w:t>
+      </w:r>
+      <w:proofErr w:type="spellEnd"/>
+      <w:r>
+        <w:t xml:space="preserve"> in seiner kostenfreien Version nicht von Unity getrennt funktioniert. Da unser Ziel aber war, ein plattformunabhängiges, sprich nicht an Unity gebundenes, Framework zu entwickeln, entschieden wir uns gegen weitergehende Recherchen zu </w:t>
+      </w:r>
+      <w:proofErr w:type="spellStart"/>
+      <w:r>
+        <w:t>Vuforia</w:t>
+      </w:r>
+      <w:proofErr w:type="spellEnd"/>
+      <w:r>
+        <w:t>.</w:t>
+      </w:r>
+    </w:p>
+    <w:p>
+      <w:pPr>
+        <w:pStyle w:val="berschrift3"/>
+      </w:pPr>
+      <w:bookmarkStart w:id="73" w:name="_Toc502761915"/>
+      <w:bookmarkStart w:id="74" w:name="_Toc503250048"/>
+      <w:proofErr w:type="spellStart"/>
+      <w:r>
+        <w:t>OpenCVSharp</w:t>
+      </w:r>
+      <w:bookmarkEnd w:id="73"/>
+      <w:bookmarkEnd w:id="74"/>
+      <w:proofErr w:type="spellEnd"/>
+    </w:p>
+    <w:p>
+      <w:proofErr w:type="spellStart"/>
+      <w:r>
+        <w:t>OpenCVSharp</w:t>
+      </w:r>
+      <w:proofErr w:type="spellEnd"/>
+      <w:r>
+        <w:rPr>
+          <w:rStyle w:val="Funotenzeichen"/>
+        </w:rPr>
+        <w:footnoteReference w:id="23"/>
+      </w:r>
+      <w:r>
+        <w:t xml:space="preserve"> war unsere vorletzte Anlaufstelle, nachdem alle vorherigen Bibliotheken sich aus verschiedenen Gründen als unzulänglich erwiesen hatten. </w:t>
+      </w:r>
+      <w:proofErr w:type="spellStart"/>
+      <w:r>
+        <w:t>OpenCVSharp</w:t>
+      </w:r>
+      <w:proofErr w:type="spellEnd"/>
+      <w:r>
+        <w:t xml:space="preserve"> stellt eine Portierung der bekannten </w:t>
       </w:r>
       <w:proofErr w:type="spellStart"/>
       <w:r>
@@ -8103,242 +8397,131 @@
       </w:r>
       <w:proofErr w:type="spellEnd"/>
       <w:r>
-        <w:t xml:space="preserve">-Wrappers darstellt, zu verwenden. Die dabei entstandenen Probleme bezogen sich primär auf das </w:t>
-      </w:r>
-      <w:proofErr w:type="spellStart"/>
-      <w:r>
-        <w:t>Testing</w:t>
-      </w:r>
-      <w:proofErr w:type="spellEnd"/>
-      <w:r>
-        <w:t>. Da wir unser Framework nicht auf der HoloLens testeten und die Bibliothek erst zur Laufzeit eingebunden wurde, wäre es für uns nicht ohne grossen Aufwand möglich gewesen, mit dieser Bibliothek testorientiert zu arbeiten.</w:t>
+        <w:t xml:space="preserve">-Bibliothek auf C# zur Verfügung. Leider fiel uns früh auf, dass </w:t>
+      </w:r>
+      <w:proofErr w:type="spellStart"/>
+      <w:r>
+        <w:t>OpenCVSharp</w:t>
+      </w:r>
+      <w:proofErr w:type="spellEnd"/>
+      <w:r>
+        <w:t xml:space="preserve"> die Funktionalität der </w:t>
+      </w:r>
+      <w:proofErr w:type="spellStart"/>
+      <w:r>
+        <w:t>Aruco</w:t>
+      </w:r>
+      <w:proofErr w:type="spellEnd"/>
+      <w:r>
+        <w:t xml:space="preserve"> Erkennung nur teilweise implementiert hat. Da uns das implementieren eines Wrappers für eben diese Funktionen viel Zeit gekostet hätte, entschieden wir uns gegen </w:t>
+      </w:r>
+      <w:proofErr w:type="spellStart"/>
+      <w:r>
+        <w:t>OpenCVSharp</w:t>
+      </w:r>
+      <w:proofErr w:type="spellEnd"/>
+      <w:r>
+        <w:t xml:space="preserve">. Vorteil von </w:t>
+      </w:r>
+      <w:proofErr w:type="spellStart"/>
+      <w:r>
+        <w:t>OpenCVSharp</w:t>
+      </w:r>
+      <w:proofErr w:type="spellEnd"/>
+      <w:r>
+        <w:t xml:space="preserve"> ist, dass es eine vergleichsweise günstige Unity Version gibt.</w:t>
       </w:r>
     </w:p>
     <w:p>
       <w:pPr>
         <w:pStyle w:val="berschrift3"/>
       </w:pPr>
-      <w:bookmarkStart w:id="72" w:name="_Toc502761914"/>
-      <w:bookmarkStart w:id="73" w:name="_Toc503191641"/>
-      <w:proofErr w:type="spellStart"/>
-      <w:r>
-        <w:t>Vuforia</w:t>
-      </w:r>
-      <w:bookmarkEnd w:id="72"/>
-      <w:bookmarkEnd w:id="73"/>
-      <w:proofErr w:type="spellEnd"/>
-    </w:p>
-    <w:p>
-      <w:r>
-        <w:t xml:space="preserve">Zu Beginn unserer Gruppenarbeit gab es noch keine native Unity-Unterstützung von </w:t>
-      </w:r>
-      <w:proofErr w:type="spellStart"/>
-      <w:r>
-        <w:t>Vuforia</w:t>
-      </w:r>
-      <w:proofErr w:type="spellEnd"/>
-      <w:r>
-        <w:rPr>
-          <w:rStyle w:val="Funotenzeichen"/>
-        </w:rPr>
-        <w:footnoteReference w:id="21"/>
-      </w:r>
-      <w:r>
-        <w:t xml:space="preserve">. Nachdem im Unity 2017.2 Update </w:t>
-      </w:r>
-      <w:proofErr w:type="spellStart"/>
-      <w:r>
-        <w:t>Vuforia</w:t>
-      </w:r>
-      <w:proofErr w:type="spellEnd"/>
-      <w:r>
-        <w:t xml:space="preserve"> standardmässig und ohne grosse Umstände mit Unity verwendbar wurde, haben wir die Bibliothek ebenfalls in Betracht gezogen. Leider stellte sich heraus, dass </w:t>
-      </w:r>
-      <w:proofErr w:type="spellStart"/>
-      <w:r>
-        <w:t>Vuforia</w:t>
-      </w:r>
-      <w:proofErr w:type="spellEnd"/>
-      <w:r>
-        <w:t xml:space="preserve"> in seiner kostenfreien Version nicht von Unity getrennt funktioniert. Da unser Ziel aber war, ein plattformunabhängiges, sprich nicht an Unity gebundenes, Framework zu entwickeln, entschieden wir uns gegen weitergehende Recherchen zu </w:t>
-      </w:r>
-      <w:proofErr w:type="spellStart"/>
-      <w:r>
-        <w:t>Vuforia</w:t>
-      </w:r>
-      <w:proofErr w:type="spellEnd"/>
-      <w:r>
-        <w:t>.</w:t>
-      </w:r>
-    </w:p>
-    <w:p>
-      <w:pPr>
-        <w:pStyle w:val="berschrift3"/>
-      </w:pPr>
-      <w:bookmarkStart w:id="74" w:name="_Toc502761915"/>
-      <w:bookmarkStart w:id="75" w:name="_Toc503191642"/>
-      <w:proofErr w:type="spellStart"/>
-      <w:r>
-        <w:t>OpenCVSharp</w:t>
-      </w:r>
-      <w:bookmarkEnd w:id="74"/>
-      <w:bookmarkEnd w:id="75"/>
-      <w:proofErr w:type="spellEnd"/>
-    </w:p>
-    <w:p>
-      <w:proofErr w:type="spellStart"/>
-      <w:r>
-        <w:t>OpenCVSharp</w:t>
-      </w:r>
-      <w:proofErr w:type="spellEnd"/>
-      <w:r>
-        <w:rPr>
-          <w:rStyle w:val="Funotenzeichen"/>
-        </w:rPr>
-        <w:footnoteReference w:id="22"/>
-      </w:r>
-      <w:r>
-        <w:t xml:space="preserve"> war unsere vorletzte Anlaufstelle, nachdem alle vorherigen Bibliotheken sich aus verschiedenen Gründen als unzulänglich erwiesen hatten. </w:t>
-      </w:r>
-      <w:proofErr w:type="spellStart"/>
-      <w:r>
-        <w:t>OpenCVSharp</w:t>
-      </w:r>
-      <w:proofErr w:type="spellEnd"/>
-      <w:r>
-        <w:t xml:space="preserve"> stellt eine Portierung der bekannten </w:t>
-      </w:r>
-      <w:proofErr w:type="spellStart"/>
-      <w:r>
-        <w:t>OpenCV</w:t>
-      </w:r>
-      <w:proofErr w:type="spellEnd"/>
-      <w:r>
-        <w:t xml:space="preserve">-Bibliothek auf C# zur Verfügung. Leider fiel uns früh auf, dass </w:t>
-      </w:r>
-      <w:proofErr w:type="spellStart"/>
-      <w:r>
-        <w:t>OpenCVSharp</w:t>
-      </w:r>
-      <w:proofErr w:type="spellEnd"/>
-      <w:r>
-        <w:t xml:space="preserve"> die Funktionalität der </w:t>
-      </w:r>
-      <w:proofErr w:type="spellStart"/>
-      <w:r>
-        <w:t>Aruco</w:t>
-      </w:r>
-      <w:proofErr w:type="spellEnd"/>
-      <w:r>
-        <w:t xml:space="preserve"> Erkennung nur teilweise implementiert hat. Da uns das implementieren eines Wrappers für eben diese Funktionen viel Zeit gekostet hätte, entschieden wir uns gegen </w:t>
-      </w:r>
-      <w:proofErr w:type="spellStart"/>
-      <w:r>
-        <w:t>OpenCVSharp</w:t>
-      </w:r>
-      <w:proofErr w:type="spellEnd"/>
-      <w:r>
-        <w:t xml:space="preserve">. Vorteil von </w:t>
-      </w:r>
-      <w:proofErr w:type="spellStart"/>
-      <w:r>
-        <w:t>OpenCVSharp</w:t>
-      </w:r>
-      <w:proofErr w:type="spellEnd"/>
-      <w:r>
-        <w:t xml:space="preserve"> ist, dass es eine vergleichsweise günstige Unity Version gibt.</w:t>
-      </w:r>
-    </w:p>
-    <w:p>
-      <w:pPr>
-        <w:pStyle w:val="berschrift3"/>
-      </w:pPr>
-      <w:bookmarkStart w:id="76" w:name="_Toc502761916"/>
-      <w:bookmarkStart w:id="77" w:name="_Toc503191643"/>
+      <w:bookmarkStart w:id="75" w:name="_Toc502761916"/>
+      <w:bookmarkStart w:id="76" w:name="_Toc503250049"/>
       <w:proofErr w:type="spellStart"/>
       <w:r>
         <w:lastRenderedPageBreak/>
         <w:t>EmguCV</w:t>
       </w:r>
+      <w:bookmarkEnd w:id="75"/>
       <w:bookmarkEnd w:id="76"/>
+      <w:proofErr w:type="spellEnd"/>
+    </w:p>
+    <w:p>
+      <w:proofErr w:type="spellStart"/>
+      <w:r>
+        <w:t>EmguCV</w:t>
+      </w:r>
+      <w:proofErr w:type="spellEnd"/>
+      <w:r>
+        <w:rPr>
+          <w:rStyle w:val="Funotenzeichen"/>
+        </w:rPr>
+        <w:footnoteReference w:id="24"/>
+      </w:r>
+      <w:r>
+        <w:t xml:space="preserve"> ist die Bibliothek, die wir für unsere Implementierung des Durchstichs gewählt haben. </w:t>
+      </w:r>
+      <w:proofErr w:type="spellStart"/>
+      <w:r>
+        <w:t>EmguCV</w:t>
+      </w:r>
+      <w:proofErr w:type="spellEnd"/>
+      <w:r>
+        <w:t xml:space="preserve"> stellt ebenfalls eine Portierung der bekannten </w:t>
+      </w:r>
+      <w:proofErr w:type="spellStart"/>
+      <w:r>
+        <w:t>OpenCV</w:t>
+      </w:r>
+      <w:proofErr w:type="spellEnd"/>
+      <w:r>
+        <w:t xml:space="preserve">-Bibliothek auf C# zur Verfügung. </w:t>
+      </w:r>
+      <w:proofErr w:type="spellStart"/>
+      <w:r>
+        <w:t>EmguCV</w:t>
+      </w:r>
+      <w:proofErr w:type="spellEnd"/>
+      <w:r>
+        <w:t xml:space="preserve"> bietet dabei die volle Funktionalität von </w:t>
+      </w:r>
+      <w:proofErr w:type="spellStart"/>
+      <w:r>
+        <w:t>OpenCV.Aruco</w:t>
+      </w:r>
+      <w:proofErr w:type="spellEnd"/>
+      <w:r>
+        <w:t xml:space="preserve"> und deckt damit den Bedarf von unserem Use Case ab. </w:t>
+      </w:r>
+      <w:proofErr w:type="spellStart"/>
+      <w:r>
+        <w:t>Desweiteren</w:t>
+      </w:r>
+      <w:proofErr w:type="spellEnd"/>
+      <w:r>
+        <w:t xml:space="preserve"> ist </w:t>
+      </w:r>
+      <w:proofErr w:type="spellStart"/>
+      <w:r>
+        <w:t>OpenCV</w:t>
+      </w:r>
+      <w:proofErr w:type="spellEnd"/>
+      <w:r>
+        <w:t xml:space="preserve"> im Bereich Computer Vision eines der verbreitetsten und meist genutzten Tools.</w:t>
+      </w:r>
+    </w:p>
+    <w:p>
+      <w:pPr>
+        <w:pStyle w:val="berschrift2"/>
+      </w:pPr>
+      <w:bookmarkStart w:id="77" w:name="_Toc502761917"/>
+      <w:bookmarkStart w:id="78" w:name="_Toc503250050"/>
+      <w:r>
+        <w:t>Actor - Implementierung</w:t>
+      </w:r>
       <w:bookmarkEnd w:id="77"/>
-      <w:proofErr w:type="spellEnd"/>
-    </w:p>
-    <w:p>
-      <w:proofErr w:type="spellStart"/>
-      <w:r>
-        <w:t>EmguCV</w:t>
-      </w:r>
-      <w:proofErr w:type="spellEnd"/>
-      <w:r>
-        <w:rPr>
-          <w:rStyle w:val="Funotenzeichen"/>
-        </w:rPr>
-        <w:footnoteReference w:id="23"/>
-      </w:r>
-      <w:r>
-        <w:t xml:space="preserve"> ist die Bibliothek, die wir für unsere Implementierung des Durchstichs gewählt haben. </w:t>
-      </w:r>
-      <w:proofErr w:type="spellStart"/>
-      <w:r>
-        <w:t>EmguCV</w:t>
-      </w:r>
-      <w:proofErr w:type="spellEnd"/>
-      <w:r>
-        <w:t xml:space="preserve"> stellt ebenfalls eine Portierung der bekannten </w:t>
-      </w:r>
-      <w:proofErr w:type="spellStart"/>
-      <w:r>
-        <w:t>OpenCV</w:t>
-      </w:r>
-      <w:proofErr w:type="spellEnd"/>
-      <w:r>
-        <w:t xml:space="preserve">-Bibliothek auf C# zur Verfügung. </w:t>
-      </w:r>
-      <w:proofErr w:type="spellStart"/>
-      <w:r>
-        <w:t>EmguCV</w:t>
-      </w:r>
-      <w:proofErr w:type="spellEnd"/>
-      <w:r>
-        <w:t xml:space="preserve"> bietet dabei die volle Funktionalität von </w:t>
-      </w:r>
-      <w:proofErr w:type="spellStart"/>
-      <w:r>
-        <w:t>OpenCV.Aruco</w:t>
-      </w:r>
-      <w:proofErr w:type="spellEnd"/>
-      <w:r>
-        <w:t xml:space="preserve"> und deckt damit den Bedarf von unserem Use Case ab. </w:t>
-      </w:r>
-      <w:proofErr w:type="spellStart"/>
-      <w:r>
-        <w:t>Desweiteren</w:t>
-      </w:r>
-      <w:proofErr w:type="spellEnd"/>
-      <w:r>
-        <w:t xml:space="preserve"> ist </w:t>
-      </w:r>
-      <w:proofErr w:type="spellStart"/>
-      <w:r>
-        <w:t>OpenCV</w:t>
-      </w:r>
-      <w:proofErr w:type="spellEnd"/>
-      <w:r>
-        <w:t xml:space="preserve"> im Bereich Computer Vision eines der verbreitetsten und meist genutzten Tools.</w:t>
-      </w:r>
-    </w:p>
-    <w:p>
-      <w:pPr>
-        <w:pStyle w:val="berschrift2"/>
-      </w:pPr>
-      <w:bookmarkStart w:id="78" w:name="_Toc502761917"/>
-      <w:bookmarkStart w:id="79" w:name="_Toc503191644"/>
-      <w:r>
-        <w:t>Actor - Implementierung</w:t>
-      </w:r>
       <w:bookmarkEnd w:id="78"/>
-      <w:bookmarkEnd w:id="79"/>
     </w:p>
     <w:p>
       <w:r>
@@ -8350,13 +8533,13 @@
         <w:pStyle w:val="berschrift3"/>
         <w:spacing w:before="480"/>
       </w:pPr>
-      <w:bookmarkStart w:id="80" w:name="_Toc502761918"/>
-      <w:bookmarkStart w:id="81" w:name="_Toc503191645"/>
+      <w:bookmarkStart w:id="79" w:name="_Toc502761918"/>
+      <w:bookmarkStart w:id="80" w:name="_Toc503250051"/>
       <w:r>
         <w:t>Akka.NET</w:t>
       </w:r>
+      <w:bookmarkEnd w:id="79"/>
       <w:bookmarkEnd w:id="80"/>
-      <w:bookmarkEnd w:id="81"/>
     </w:p>
     <w:p>
       <w:r>
@@ -8366,7 +8549,7 @@
         <w:rPr>
           <w:rStyle w:val="Funotenzeichen"/>
         </w:rPr>
-        <w:footnoteReference w:id="24"/>
+        <w:footnoteReference w:id="25"/>
       </w:r>
       <w:r>
         <w:t xml:space="preserve">, was eine .NET kompatible Implementierung des Actor Modells darstellt, sich für unser Projekt eignen könnte. Nach langwierigem Einarbeiten und testen der Bibliothek fiel uns auf, dass Akka.NET aufgrund seiner Vielzahl von Abhängigkeiten (z.B. </w:t>
@@ -8385,7 +8568,7 @@
         <w:rPr>
           <w:rStyle w:val="Funotenzeichen"/>
         </w:rPr>
-        <w:footnoteReference w:id="25"/>
+        <w:footnoteReference w:id="26"/>
       </w:r>
       <w:r>
         <w:t xml:space="preserve"> ist eine .NET Core Portierung allerdings in Entwicklung. Grosser Vorteil von </w:t>
@@ -8412,14 +8595,14 @@
         <w:pStyle w:val="berschrift3"/>
         <w:spacing w:before="480"/>
       </w:pPr>
-      <w:bookmarkStart w:id="82" w:name="_Toc502761919"/>
-      <w:bookmarkStart w:id="83" w:name="_Toc503191646"/>
+      <w:bookmarkStart w:id="81" w:name="_Toc502761919"/>
+      <w:bookmarkStart w:id="82" w:name="_Toc503250052"/>
       <w:proofErr w:type="spellStart"/>
       <w:r>
         <w:t>Proto</w:t>
       </w:r>
+      <w:bookmarkEnd w:id="81"/>
       <w:bookmarkEnd w:id="82"/>
-      <w:bookmarkEnd w:id="83"/>
       <w:proofErr w:type="spellEnd"/>
     </w:p>
     <w:p>
@@ -8432,7 +8615,7 @@
         <w:rPr>
           <w:rStyle w:val="Funotenzeichen"/>
         </w:rPr>
-        <w:footnoteReference w:id="26"/>
+        <w:footnoteReference w:id="27"/>
       </w:r>
       <w:r>
         <w:t xml:space="preserve"> ist eine Actor Bibliothek von jenem Entwickler, der auch Akka.NET initiiert hat. </w:t>
@@ -8498,16 +8681,16 @@
       <w:pPr>
         <w:pStyle w:val="berschrift2"/>
       </w:pPr>
-      <w:bookmarkStart w:id="84" w:name="_Toc500774292"/>
-      <w:bookmarkStart w:id="85" w:name="_Toc502761920"/>
-      <w:bookmarkStart w:id="86" w:name="_Toc503191647"/>
+      <w:bookmarkStart w:id="83" w:name="_Toc500774292"/>
+      <w:bookmarkStart w:id="84" w:name="_Toc502761920"/>
+      <w:bookmarkStart w:id="85" w:name="_Toc503250053"/>
       <w:r>
         <w:lastRenderedPageBreak/>
         <w:t>Darstellung</w:t>
       </w:r>
+      <w:bookmarkEnd w:id="83"/>
       <w:bookmarkEnd w:id="84"/>
       <w:bookmarkEnd w:id="85"/>
-      <w:bookmarkEnd w:id="86"/>
     </w:p>
     <w:p>
       <w:r>
@@ -8522,16 +8705,16 @@
           <w:lang w:val="en-US"/>
         </w:rPr>
       </w:pPr>
-      <w:bookmarkStart w:id="87" w:name="_Toc502761921"/>
-      <w:bookmarkStart w:id="88" w:name="_Toc503191648"/>
+      <w:bookmarkStart w:id="86" w:name="_Toc502761921"/>
+      <w:bookmarkStart w:id="87" w:name="_Toc503250054"/>
       <w:r>
         <w:rPr>
           <w:lang w:val="en-US"/>
         </w:rPr>
         <w:t>Xamarin</w:t>
       </w:r>
+      <w:bookmarkEnd w:id="86"/>
       <w:bookmarkEnd w:id="87"/>
-      <w:bookmarkEnd w:id="88"/>
     </w:p>
     <w:p>
       <w:r>
@@ -8546,7 +8729,7 @@
         <w:rPr>
           <w:rStyle w:val="Funotenzeichen"/>
         </w:rPr>
-        <w:footnoteReference w:id="27"/>
+        <w:footnoteReference w:id="28"/>
       </w:r>
       <w:r>
         <w:t xml:space="preserve"> gewesen. Obwohl Microsoft </w:t>
@@ -8563,7 +8746,7 @@
         <w:rPr>
           <w:rStyle w:val="Funotenzeichen"/>
         </w:rPr>
-        <w:footnoteReference w:id="28"/>
+        <w:footnoteReference w:id="29"/>
       </w:r>
       <w:r>
         <w:t xml:space="preserve"> für AR Anwendungen auf der HoloLens praktischer, bietet mehr</w:t>
@@ -8591,16 +8774,16 @@
           <w:lang w:val="de-DE"/>
         </w:rPr>
       </w:pPr>
-      <w:bookmarkStart w:id="89" w:name="_Toc502761922"/>
-      <w:bookmarkStart w:id="90" w:name="_Toc503191649"/>
+      <w:bookmarkStart w:id="88" w:name="_Toc502761922"/>
+      <w:bookmarkStart w:id="89" w:name="_Toc503250055"/>
       <w:r>
         <w:rPr>
           <w:lang w:val="de-DE"/>
         </w:rPr>
         <w:t>Unity</w:t>
       </w:r>
+      <w:bookmarkEnd w:id="88"/>
       <w:bookmarkEnd w:id="89"/>
-      <w:bookmarkEnd w:id="90"/>
     </w:p>
     <w:p>
       <w:r>
@@ -8662,13 +8845,13 @@
         <w:pStyle w:val="berschrift3"/>
         <w:spacing w:before="480"/>
       </w:pPr>
-      <w:bookmarkStart w:id="91" w:name="_Toc502761923"/>
-      <w:bookmarkStart w:id="92" w:name="_Toc503191650"/>
+      <w:bookmarkStart w:id="90" w:name="_Toc502761923"/>
+      <w:bookmarkStart w:id="91" w:name="_Toc503250056"/>
       <w:r>
         <w:t>UWP UI</w:t>
       </w:r>
+      <w:bookmarkEnd w:id="90"/>
       <w:bookmarkEnd w:id="91"/>
-      <w:bookmarkEnd w:id="92"/>
     </w:p>
     <w:p>
       <w:pPr>
@@ -8770,9 +8953,9 @@
       <w:pPr>
         <w:pStyle w:val="berschrift1"/>
       </w:pPr>
-      <w:bookmarkStart w:id="93" w:name="_Toc500774293"/>
-      <w:bookmarkStart w:id="94" w:name="_Toc502761924"/>
-      <w:bookmarkStart w:id="95" w:name="_Toc503191651"/>
+      <w:bookmarkStart w:id="92" w:name="_Toc500774293"/>
+      <w:bookmarkStart w:id="93" w:name="_Toc502761924"/>
+      <w:bookmarkStart w:id="94" w:name="_Toc503250057"/>
       <w:r>
         <w:lastRenderedPageBreak/>
         <w:t xml:space="preserve">Probleme </w:t>
@@ -8783,221 +8966,221 @@
       <w:r>
         <w:t xml:space="preserve"> der Entwicklung</w:t>
       </w:r>
+      <w:bookmarkEnd w:id="92"/>
       <w:bookmarkEnd w:id="93"/>
       <w:bookmarkEnd w:id="94"/>
+    </w:p>
+    <w:p>
+      <w:pPr>
+        <w:pStyle w:val="berschrift2"/>
+      </w:pPr>
+      <w:bookmarkStart w:id="95" w:name="_Toc502761925"/>
+      <w:bookmarkStart w:id="96" w:name="_Toc503250058"/>
+      <w:r>
+        <w:t>Probleme mit dem Framework</w:t>
+      </w:r>
       <w:bookmarkEnd w:id="95"/>
-    </w:p>
+      <w:bookmarkEnd w:id="96"/>
+    </w:p>
+    <w:p>
+      <w:r>
+        <w:t xml:space="preserve">Die Entwicklung unseres Frameworks war von Beginn an von Inkompatibilitäten geprägt. </w:t>
+      </w:r>
+      <w:r>
+        <w:t xml:space="preserve">Jedoch war dies aufgrund der noch jungen AR-Technologie zu erwarten. </w:t>
+      </w:r>
+      <w:r>
+        <w:t xml:space="preserve">Unsere erste Wahl für die Implementierung des Actor Frameworks, Akka.NET, war nicht mit den Anforderungen der HoloLens an das Framework, UWP bzw. .NET Core 2.0, kompatibel. Entsprechend mussten wir uns umorientieren und sind nach kurzer Zeit auf </w:t>
+      </w:r>
+      <w:proofErr w:type="spellStart"/>
+      <w:r>
+        <w:t>Proto</w:t>
+      </w:r>
+      <w:proofErr w:type="spellEnd"/>
+      <w:r>
+        <w:t xml:space="preserve"> gestossen. </w:t>
+      </w:r>
+      <w:proofErr w:type="spellStart"/>
+      <w:r>
+        <w:t>Proto</w:t>
+      </w:r>
+      <w:proofErr w:type="spellEnd"/>
+      <w:r>
+        <w:t xml:space="preserve"> war zwar zu dem Zeitpunkt noch in einer Betaphase, allerdings war die Funktionalität, die bereits implementiert war, gemäss Entwicklern stabil. </w:t>
+      </w:r>
+      <w:proofErr w:type="spellStart"/>
+      <w:r>
+        <w:t>Protos</w:t>
+      </w:r>
+      <w:proofErr w:type="spellEnd"/>
+      <w:r>
+        <w:t xml:space="preserve"> Abhängigkeiten sind so gestaltet, dass </w:t>
+      </w:r>
+      <w:proofErr w:type="spellStart"/>
+      <w:r>
+        <w:t>Proto</w:t>
+      </w:r>
+      <w:proofErr w:type="spellEnd"/>
+      <w:r>
+        <w:t xml:space="preserve"> auch mit .NET Core 1.6 kompatibel ist und entsprechend auf der HoloLens lauffähig sein sollte.</w:t>
+      </w:r>
+    </w:p>
+    <w:p/>
+    <w:p>
+      <w:r>
+        <w:t xml:space="preserve">Bei der Implementierung des Frameworks sind wir auf ein weiteres Problem gestossen. Die aktuelle Version, .NET Standard 2.0, hat aufgrund von GDI+ Abhängigkeiten keine Implementation von </w:t>
+      </w:r>
+      <w:proofErr w:type="spellStart"/>
+      <w:r>
+        <w:t>System.Drawing</w:t>
+      </w:r>
+      <w:proofErr w:type="spellEnd"/>
+      <w:r>
+        <w:t>. Da man allerdings Bilddateien zur Bilderkennung benötigt, mussten wir um diese Beschränkung herum Konvertierungsfunktionen schreiben, um dennoch weiterarbeiten zu können.</w:t>
+      </w:r>
+    </w:p>
+    <w:p/>
     <w:p>
       <w:pPr>
         <w:pStyle w:val="berschrift2"/>
       </w:pPr>
-      <w:bookmarkStart w:id="96" w:name="_Toc502761925"/>
-      <w:bookmarkStart w:id="97" w:name="_Toc503191652"/>
-      <w:r>
-        <w:t>Probleme mit dem Framework</w:t>
-      </w:r>
-      <w:bookmarkEnd w:id="96"/>
+      <w:bookmarkStart w:id="97" w:name="_Toc502761926"/>
+      <w:bookmarkStart w:id="98" w:name="_Toc503250059"/>
+      <w:r>
+        <w:t>Probleme mit Unity</w:t>
+      </w:r>
       <w:bookmarkEnd w:id="97"/>
-    </w:p>
-    <w:p>
-      <w:r>
-        <w:t xml:space="preserve">Die Entwicklung unseres Frameworks war von Beginn an von Inkompatibilitäten geprägt. </w:t>
-      </w:r>
-      <w:r>
-        <w:t xml:space="preserve">Jedoch war dies aufgrund der noch jungen AR-Technologie zu erwarten. </w:t>
-      </w:r>
-      <w:r>
-        <w:t xml:space="preserve">Unsere erste Wahl für die Implementierung des Actor Frameworks, Akka.NET, war nicht mit den Anforderungen der HoloLens an das Framework, UWP bzw. .NET Core 2.0, kompatibel. Entsprechend mussten wir uns umorientieren und sind nach kurzer Zeit auf </w:t>
-      </w:r>
-      <w:proofErr w:type="spellStart"/>
-      <w:r>
-        <w:t>Proto</w:t>
-      </w:r>
-      <w:proofErr w:type="spellEnd"/>
-      <w:r>
-        <w:t xml:space="preserve"> gestossen. </w:t>
-      </w:r>
-      <w:proofErr w:type="spellStart"/>
-      <w:r>
-        <w:t>Proto</w:t>
-      </w:r>
-      <w:proofErr w:type="spellEnd"/>
-      <w:r>
-        <w:t xml:space="preserve"> war zwar zu dem Zeitpunkt noch in einer Betaphase, allerdings war die Funktionalität, die bereits implementiert war, gemäss Entwicklern stabil. </w:t>
-      </w:r>
-      <w:proofErr w:type="spellStart"/>
-      <w:r>
-        <w:t>Protos</w:t>
-      </w:r>
-      <w:proofErr w:type="spellEnd"/>
-      <w:r>
-        <w:t xml:space="preserve"> Abhängigkeiten sind so gestaltet, dass </w:t>
-      </w:r>
-      <w:proofErr w:type="spellStart"/>
-      <w:r>
-        <w:t>Proto</w:t>
-      </w:r>
-      <w:proofErr w:type="spellEnd"/>
-      <w:r>
-        <w:t xml:space="preserve"> auch mit .NET Core 1.6 kompatibel ist und entsprechend auf der HoloLens lauffähig sein sollte.</w:t>
-      </w:r>
-    </w:p>
-    <w:p/>
-    <w:p>
-      <w:r>
-        <w:t xml:space="preserve">Bei der Implementierung des Frameworks sind wir auf ein weiteres Problem gestossen. Die aktuelle Version, .NET Standard 2.0, hat aufgrund von GDI+ Abhängigkeiten keine Implementation von </w:t>
-      </w:r>
-      <w:proofErr w:type="spellStart"/>
-      <w:r>
-        <w:t>System.Drawing</w:t>
-      </w:r>
-      <w:proofErr w:type="spellEnd"/>
-      <w:r>
-        <w:t>. Da man allerdings Bilddateien zur Bilderkennung benötigt, mussten wir um diese Beschränkung herum Konvertierungsfunktionen schreiben, um dennoch weiterarbeiten zu können.</w:t>
-      </w:r>
-    </w:p>
-    <w:p/>
+      <w:bookmarkEnd w:id="98"/>
+    </w:p>
+    <w:p>
+      <w:r>
+        <w:t>Als zweite grosse Probl</w:t>
+      </w:r>
+      <w:r>
+        <w:t xml:space="preserve">emquelle trat Unity auf. Da Unity zum Zeitpunkt unserer Arbeit mit dem Mono-Framework arbeitete, waren gewisse Schwierigkeiten bereits vorprogrammiert. Leider ergaben sich auch nicht nachvollziehbare Kompatibilitätsprobleme: So konnten wir zum Beispiel die Funktion </w:t>
+      </w:r>
+      <w:proofErr w:type="spellStart"/>
+      <w:r>
+        <w:t>String.Copy</w:t>
+      </w:r>
+      <w:proofErr w:type="spellEnd"/>
+      <w:r>
+        <w:t xml:space="preserve"> nicht mit Unity verwenden, da Unity der Meinung war, dass </w:t>
+      </w:r>
+      <w:proofErr w:type="spellStart"/>
+      <w:r>
+        <w:t>String.Copy</w:t>
+      </w:r>
+      <w:proofErr w:type="spellEnd"/>
+      <w:r>
+        <w:t xml:space="preserve"> nicht auf der HoloLens lauffähig sein würde. Es bleibt daher abzuwarten, ob in künftigen Versionen von Unity solche Kompatibilitätsprobleme gelöst werden können. </w:t>
+      </w:r>
+      <w:r>
+        <w:t>Das erhoffte Update von Unity, um unser Actor Framework mit der .Net Core 2.0 Kompatibilität einzubinden, wurde auf 2018.1 oder</w:t>
+      </w:r>
+      <w:r>
+        <w:t xml:space="preserve"> auf</w:t>
+      </w:r>
+      <w:r>
+        <w:t xml:space="preserve"> noch spätere Versionen verschoben. Das hat dazu geführt hat, dass wir für den „Proof </w:t>
+      </w:r>
+      <w:proofErr w:type="spellStart"/>
+      <w:r>
+        <w:t>of</w:t>
+      </w:r>
+      <w:proofErr w:type="spellEnd"/>
+      <w:r>
+        <w:t xml:space="preserve"> Concept“ </w:t>
+      </w:r>
+      <w:r>
+        <w:t xml:space="preserve">zuerst </w:t>
+      </w:r>
+      <w:r>
+        <w:t xml:space="preserve">auf die </w:t>
+      </w:r>
+      <w:r>
+        <w:t xml:space="preserve">WPF </w:t>
+      </w:r>
+      <w:r>
+        <w:t>GUI umgestiegen sind</w:t>
+      </w:r>
+      <w:r>
+        <w:t xml:space="preserve"> und schlussendlich eine UWP UI mit Webcam programmiert haben</w:t>
+      </w:r>
+      <w:r>
+        <w:t>.</w:t>
+      </w:r>
+    </w:p>
+    <w:p>
+      <w:r>
+        <w:t xml:space="preserve">Erst später haben wir realisiert, dass Unity nicht das Hauptproblem war, sondern die HoloLens, welche noch auf der UWP Version </w:t>
+      </w:r>
+      <w:proofErr w:type="spellStart"/>
+      <w:r>
+        <w:t>Build</w:t>
+      </w:r>
+      <w:proofErr w:type="spellEnd"/>
+      <w:r>
+        <w:t xml:space="preserve"> 14393 war, welches zu diesem Zeitpunkt für die HoloLens die aktuellste Version war und somit maximal .Net Standard 1.4 oder .Net Core 1.0 unterstützte. Das nächste Update für die HoloLens sollte im Frühling 2018 kommen.</w:t>
+      </w:r>
+    </w:p>
+    <w:p>
+      <w:r>
+        <w:t xml:space="preserve">Eine weitere Einschränkung kam von Unity, dass die Darstellung nicht </w:t>
+      </w:r>
+      <w:proofErr w:type="spellStart"/>
+      <w:r>
+        <w:t>parallelisierbar</w:t>
+      </w:r>
+      <w:proofErr w:type="spellEnd"/>
+      <w:r>
+        <w:t xml:space="preserve"> ist, da Unity nur auf einem Main Thread läuft. </w:t>
+      </w:r>
+      <w:r>
+        <w:t xml:space="preserve">Aber da </w:t>
+      </w:r>
+      <w:r>
+        <w:t>Unity das Framework nur</w:t>
+      </w:r>
+      <w:r>
+        <w:t xml:space="preserve"> </w:t>
+      </w:r>
+      <w:r>
+        <w:t xml:space="preserve">initialisiert, </w:t>
+      </w:r>
+      <w:r>
+        <w:t xml:space="preserve">müsste </w:t>
+      </w:r>
+      <w:r>
+        <w:t>das Actor Framework so wie geplant</w:t>
+      </w:r>
+      <w:r>
+        <w:t xml:space="preserve"> funktionieren</w:t>
+      </w:r>
+      <w:r>
+        <w:t>. Damit ist gemeint, dass jeder Actor auf seinem eigenen Thread arbeitet.</w:t>
+      </w:r>
+    </w:p>
+    <w:p>
+      <w:pPr>
+        <w:spacing w:line="240" w:lineRule="auto"/>
+      </w:pPr>
+      <w:r>
+        <w:br w:type="page"/>
+      </w:r>
+    </w:p>
     <w:p>
       <w:pPr>
         <w:pStyle w:val="berschrift2"/>
       </w:pPr>
-      <w:bookmarkStart w:id="98" w:name="_Toc502761926"/>
-      <w:bookmarkStart w:id="99" w:name="_Toc503191653"/>
-      <w:r>
-        <w:t>Probleme mit Unity</w:t>
-      </w:r>
-      <w:bookmarkEnd w:id="98"/>
-      <w:bookmarkEnd w:id="99"/>
-    </w:p>
-    <w:p>
-      <w:r>
-        <w:t>Als zweite grosse Probl</w:t>
-      </w:r>
-      <w:r>
-        <w:t xml:space="preserve">emquelle trat Unity auf. Da Unity zum Zeitpunkt unserer Arbeit mit dem Mono-Framework arbeitete, waren gewisse Schwierigkeiten bereits vorprogrammiert. Leider ergaben sich auch nicht nachvollziehbare Kompatibilitätsprobleme: So konnten wir zum Beispiel die Funktion </w:t>
-      </w:r>
-      <w:proofErr w:type="spellStart"/>
-      <w:r>
-        <w:t>String.Copy</w:t>
-      </w:r>
-      <w:proofErr w:type="spellEnd"/>
-      <w:r>
-        <w:t xml:space="preserve"> nicht mit Unity verwenden, da Unity der Meinung war, dass </w:t>
-      </w:r>
-      <w:proofErr w:type="spellStart"/>
-      <w:r>
-        <w:t>String.Copy</w:t>
-      </w:r>
-      <w:proofErr w:type="spellEnd"/>
-      <w:r>
-        <w:t xml:space="preserve"> nicht auf der HoloLens lauffähig sein würde. Es bleibt daher abzuwarten, ob in künftigen Versionen von Unity solche Kompatibilitätsprobleme gelöst werden können. </w:t>
-      </w:r>
-      <w:r>
-        <w:t>Das erhoffte Update von Unity, um unser Actor Framework mit der .Net Core 2.0 Kompatibilität einzubinden, wurde auf 2018.1 oder</w:t>
-      </w:r>
-      <w:r>
-        <w:t xml:space="preserve"> auf</w:t>
-      </w:r>
-      <w:r>
-        <w:t xml:space="preserve"> noch spätere Versionen verschoben. Das hat dazu geführt hat, dass wir für den „Proof </w:t>
-      </w:r>
-      <w:proofErr w:type="spellStart"/>
-      <w:r>
-        <w:t>of</w:t>
-      </w:r>
-      <w:proofErr w:type="spellEnd"/>
-      <w:r>
-        <w:t xml:space="preserve"> Concept“ </w:t>
-      </w:r>
-      <w:r>
-        <w:t xml:space="preserve">zuerst </w:t>
-      </w:r>
-      <w:r>
-        <w:t xml:space="preserve">auf die </w:t>
-      </w:r>
-      <w:r>
-        <w:t xml:space="preserve">WPF </w:t>
-      </w:r>
-      <w:r>
-        <w:t>GUI umgestiegen sind</w:t>
-      </w:r>
-      <w:r>
-        <w:t xml:space="preserve"> und schlussendlich eine UWP UI mit Webcam programmiert haben</w:t>
-      </w:r>
-      <w:r>
-        <w:t>.</w:t>
-      </w:r>
-    </w:p>
-    <w:p>
-      <w:r>
-        <w:t xml:space="preserve">Erst später haben wir realisiert, dass Unity nicht das Hauptproblem war, sondern die HoloLens, welche noch auf der UWP Version </w:t>
-      </w:r>
-      <w:proofErr w:type="spellStart"/>
-      <w:r>
-        <w:t>Build</w:t>
-      </w:r>
-      <w:proofErr w:type="spellEnd"/>
-      <w:r>
-        <w:t xml:space="preserve"> 14393 war, welches zu diesem Zeitpunkt für die HoloLens die aktuellste Version war und somit maximal .Net Standard 1.4 oder .Net Core 1.0 unterstützte. Das nächste Update für die HoloLens sollte im Frühling 2018 kommen.</w:t>
-      </w:r>
-    </w:p>
-    <w:p>
-      <w:r>
-        <w:t xml:space="preserve">Eine weitere Einschränkung kam von Unity, dass die Darstellung nicht </w:t>
-      </w:r>
-      <w:proofErr w:type="spellStart"/>
-      <w:r>
-        <w:t>parallelisierbar</w:t>
-      </w:r>
-      <w:proofErr w:type="spellEnd"/>
-      <w:r>
-        <w:t xml:space="preserve"> ist, da Unity nur auf einem Main Thread läuft. </w:t>
-      </w:r>
-      <w:r>
-        <w:t xml:space="preserve">Aber da </w:t>
-      </w:r>
-      <w:r>
-        <w:t>Unity das Framework nur</w:t>
-      </w:r>
-      <w:r>
-        <w:t xml:space="preserve"> </w:t>
-      </w:r>
-      <w:r>
-        <w:t xml:space="preserve">initialisiert, </w:t>
-      </w:r>
-      <w:r>
-        <w:t xml:space="preserve">müsste </w:t>
-      </w:r>
-      <w:r>
-        <w:t>das Actor Framework so wie geplant</w:t>
-      </w:r>
-      <w:r>
-        <w:t xml:space="preserve"> funktionieren</w:t>
-      </w:r>
-      <w:r>
-        <w:t>. Damit ist gemeint, dass jeder Actor auf seinem eigenen Thread arbeitet.</w:t>
-      </w:r>
-    </w:p>
-    <w:p>
-      <w:pPr>
-        <w:spacing w:line="240" w:lineRule="auto"/>
-      </w:pPr>
-      <w:r>
-        <w:br w:type="page"/>
-      </w:r>
-    </w:p>
-    <w:p>
-      <w:pPr>
-        <w:pStyle w:val="berschrift2"/>
-      </w:pPr>
-      <w:bookmarkStart w:id="100" w:name="_Toc502761927"/>
-      <w:bookmarkStart w:id="101" w:name="_Toc503191654"/>
+      <w:bookmarkStart w:id="99" w:name="_Toc502761927"/>
+      <w:bookmarkStart w:id="100" w:name="_Toc503250060"/>
       <w:r>
         <w:lastRenderedPageBreak/>
         <w:t>Probleme mit den Bilderkennungsbibliotheken</w:t>
       </w:r>
+      <w:bookmarkEnd w:id="99"/>
       <w:bookmarkEnd w:id="100"/>
-      <w:bookmarkEnd w:id="101"/>
     </w:p>
     <w:p>
       <w:r>
@@ -9081,7 +9264,7 @@
         <w:rPr>
           <w:rStyle w:val="Funotenzeichen"/>
         </w:rPr>
-        <w:footnoteReference w:id="29"/>
+        <w:footnoteReference w:id="30"/>
       </w:r>
       <w:r>
         <w:t xml:space="preserve">, nicht aber die </w:t>
@@ -9168,7 +9351,7 @@
         <w:rPr>
           <w:rStyle w:val="Funotenzeichen"/>
         </w:rPr>
-        <w:footnoteReference w:id="30"/>
+        <w:footnoteReference w:id="31"/>
       </w:r>
       <w:r>
         <w:t xml:space="preserve">) oder wie man Daten aus einem Mat herausliest. Dafür suche man doch im Code des Recognition Managers und in den </w:t>
@@ -9185,7 +9368,7 @@
         <w:rPr>
           <w:rStyle w:val="Funotenzeichen"/>
         </w:rPr>
-        <w:footnoteReference w:id="31"/>
+        <w:footnoteReference w:id="32"/>
       </w:r>
       <w:r>
         <w:t xml:space="preserve"> und deren Tests</w:t>
@@ -9194,7 +9377,7 @@
         <w:rPr>
           <w:rStyle w:val="Funotenzeichen"/>
         </w:rPr>
-        <w:footnoteReference w:id="32"/>
+        <w:footnoteReference w:id="33"/>
       </w:r>
       <w:r>
         <w:t xml:space="preserve"> nach den genauen von uns gefundenen Lösungen zu diesen Problemen.</w:t>
@@ -9212,13 +9395,13 @@
       <w:pPr>
         <w:pStyle w:val="berschrift1"/>
       </w:pPr>
-      <w:bookmarkStart w:id="102" w:name="_Toc503191655"/>
+      <w:bookmarkStart w:id="101" w:name="_Toc503250061"/>
       <w:r>
         <w:lastRenderedPageBreak/>
         <w:t>Ergebnisse der Arbeit</w:t>
       </w:r>
-      <w:bookmarkEnd w:id="69"/>
-      <w:bookmarkEnd w:id="102"/>
+      <w:bookmarkEnd w:id="67"/>
+      <w:bookmarkEnd w:id="101"/>
     </w:p>
     <w:p/>
     <w:p/>
@@ -9337,18 +9520,34 @@
       <w:pPr>
         <w:pStyle w:val="Beschriftung"/>
       </w:pPr>
-      <w:bookmarkStart w:id="103" w:name="_Toc503191667"/>
+      <w:bookmarkStart w:id="102" w:name="_Toc503250073"/>
       <w:r>
         <w:t xml:space="preserve">Abbildung </w:t>
       </w:r>
-      <w:fldSimple w:instr=" SEQ Abbildung \* ARABIC ">
-        <w:r>
-          <w:rPr>
-            <w:noProof/>
-          </w:rPr>
-          <w:t>9</w:t>
-        </w:r>
-      </w:fldSimple>
+      <w:r>
+        <w:fldChar w:fldCharType="begin"/>
+      </w:r>
+      <w:r>
+        <w:instrText xml:space="preserve"> </w:instrText>
+      </w:r>
+      <w:r>
+        <w:instrText xml:space="preserve">SEQ Abbildung \* ARABIC </w:instrText>
+      </w:r>
+      <w:r>
+        <w:fldChar w:fldCharType="separate"/>
+      </w:r>
+      <w:r>
+        <w:rPr>
+          <w:noProof/>
+        </w:rPr>
+        <w:t>9</w:t>
+      </w:r>
+      <w:r>
+        <w:rPr>
+          <w:noProof/>
+        </w:rPr>
+        <w:fldChar w:fldCharType="end"/>
+      </w:r>
       <w:r>
         <w:t xml:space="preserve">: </w:t>
       </w:r>
@@ -9379,7 +9578,7 @@
       <w:r>
         <w:t>Webcam als Datenquelle</w:t>
       </w:r>
-      <w:bookmarkEnd w:id="103"/>
+      <w:bookmarkEnd w:id="102"/>
     </w:p>
     <w:p>
       <w:pPr>
@@ -9393,14 +9592,14 @@
       <w:pPr>
         <w:pStyle w:val="berschrift1"/>
       </w:pPr>
-      <w:bookmarkStart w:id="104" w:name="_Toc500774295"/>
-      <w:bookmarkStart w:id="105" w:name="_Toc503191656"/>
+      <w:bookmarkStart w:id="103" w:name="_Toc500774295"/>
+      <w:bookmarkStart w:id="104" w:name="_Toc503250062"/>
       <w:r>
         <w:lastRenderedPageBreak/>
         <w:t>Ausblick</w:t>
       </w:r>
+      <w:bookmarkEnd w:id="103"/>
       <w:bookmarkEnd w:id="104"/>
-      <w:bookmarkEnd w:id="105"/>
     </w:p>
     <w:p/>
     <w:p/>
@@ -9412,7 +9611,7 @@
         <w:rPr>
           <w:rStyle w:val="Funotenzeichen"/>
         </w:rPr>
-        <w:footnoteReference w:id="33"/>
+        <w:footnoteReference w:id="34"/>
       </w:r>
       <w:r>
         <w:t xml:space="preserve"> im Frühling 2018 und dem bis dahin wohl auch erschienen</w:t>
@@ -9424,7 +9623,7 @@
         <w:rPr>
           <w:rStyle w:val="Funotenzeichen"/>
         </w:rPr>
-        <w:footnoteReference w:id="34"/>
+        <w:footnoteReference w:id="35"/>
       </w:r>
       <w:r>
         <w:t xml:space="preserve"> </w:t>
@@ -9532,22 +9731,22 @@
       <w:pPr>
         <w:pStyle w:val="berschrift1"/>
       </w:pPr>
-      <w:bookmarkStart w:id="106" w:name="_Toc503191657"/>
+      <w:bookmarkStart w:id="105" w:name="_Toc503250063"/>
       <w:r>
         <w:lastRenderedPageBreak/>
         <w:t>Anhang</w:t>
       </w:r>
+      <w:bookmarkEnd w:id="105"/>
+    </w:p>
+    <w:p>
+      <w:pPr>
+        <w:pStyle w:val="berschrift2"/>
+      </w:pPr>
+      <w:bookmarkStart w:id="106" w:name="_Toc503250064"/>
+      <w:r>
+        <w:t>Abbildungsverzeichnis</w:t>
+      </w:r>
       <w:bookmarkEnd w:id="106"/>
-    </w:p>
-    <w:p>
-      <w:pPr>
-        <w:pStyle w:val="berschrift2"/>
-      </w:pPr>
-      <w:bookmarkStart w:id="107" w:name="_Toc503191658"/>
-      <w:r>
-        <w:t>Abbildungsverzeichnis</w:t>
-      </w:r>
-      <w:bookmarkEnd w:id="107"/>
     </w:p>
     <w:p>
       <w:pPr>
@@ -9569,7 +9768,7 @@
       <w:r>
         <w:fldChar w:fldCharType="separate"/>
       </w:r>
-      <w:hyperlink w:anchor="_Toc503191659" w:history="1">
+      <w:hyperlink w:anchor="_Toc503250065" w:history="1">
         <w:r>
           <w:rPr>
             <w:rStyle w:val="Hyperlink"/>
@@ -9596,7 +9795,7 @@
             <w:noProof/>
             <w:webHidden/>
           </w:rPr>
-          <w:instrText xml:space="preserve"> PAGEREF _Toc503191659 \h </w:instrText>
+          <w:instrText xml:space="preserve"> PAGEREF _Toc503250065 \h </w:instrText>
         </w:r>
         <w:r>
           <w:rPr>
@@ -9638,7 +9837,7 @@
           <w:lang w:val="en-GB" w:eastAsia="en-GB"/>
         </w:rPr>
       </w:pPr>
-      <w:hyperlink w:anchor="_Toc503191660" w:history="1">
+      <w:hyperlink w:anchor="_Toc503250066" w:history="1">
         <w:r>
           <w:rPr>
             <w:rStyle w:val="Hyperlink"/>
@@ -9665,7 +9864,7 @@
             <w:noProof/>
             <w:webHidden/>
           </w:rPr>
-          <w:instrText xml:space="preserve"> PAGEREF _Toc503191660 \h </w:instrText>
+          <w:instrText xml:space="preserve"> PAGEREF _Toc503250066 \h </w:instrText>
         </w:r>
         <w:r>
           <w:rPr>
@@ -9707,7 +9906,7 @@
           <w:lang w:val="en-GB" w:eastAsia="en-GB"/>
         </w:rPr>
       </w:pPr>
-      <w:hyperlink r:id="rId21" w:anchor="_Toc503191661" w:history="1">
+      <w:hyperlink r:id="rId21" w:anchor="_Toc503250067" w:history="1">
         <w:r>
           <w:rPr>
             <w:rStyle w:val="Hyperlink"/>
@@ -9734,7 +9933,7 @@
             <w:noProof/>
             <w:webHidden/>
           </w:rPr>
-          <w:instrText xml:space="preserve"> PAGEREF _Toc503191661 \h </w:instrText>
+          <w:instrText xml:space="preserve"> PAGEREF _Toc503250067 \h </w:instrText>
         </w:r>
         <w:r>
           <w:rPr>
@@ -9776,7 +9975,7 @@
           <w:lang w:val="en-GB" w:eastAsia="en-GB"/>
         </w:rPr>
       </w:pPr>
-      <w:hyperlink r:id="rId22" w:anchor="_Toc503191662" w:history="1">
+      <w:hyperlink r:id="rId22" w:anchor="_Toc503250068" w:history="1">
         <w:r>
           <w:rPr>
             <w:rStyle w:val="Hyperlink"/>
@@ -9803,7 +10002,7 @@
             <w:noProof/>
             <w:webHidden/>
           </w:rPr>
-          <w:instrText xml:space="preserve"> PAGEREF _Toc503191662 \h </w:instrText>
+          <w:instrText xml:space="preserve"> PAGEREF _Toc503250068 \h </w:instrText>
         </w:r>
         <w:r>
           <w:rPr>
@@ -9845,7 +10044,7 @@
           <w:lang w:val="en-GB" w:eastAsia="en-GB"/>
         </w:rPr>
       </w:pPr>
-      <w:hyperlink r:id="rId23" w:anchor="_Toc503191663" w:history="1">
+      <w:hyperlink r:id="rId23" w:anchor="_Toc503250069" w:history="1">
         <w:r>
           <w:rPr>
             <w:rStyle w:val="Hyperlink"/>
@@ -9872,7 +10071,7 @@
             <w:noProof/>
             <w:webHidden/>
           </w:rPr>
-          <w:instrText xml:space="preserve"> PAGEREF _Toc503191663 \h </w:instrText>
+          <w:instrText xml:space="preserve"> PAGEREF _Toc503250069 \h </w:instrText>
         </w:r>
         <w:r>
           <w:rPr>
@@ -9914,7 +10113,7 @@
           <w:lang w:val="en-GB" w:eastAsia="en-GB"/>
         </w:rPr>
       </w:pPr>
-      <w:hyperlink r:id="rId24" w:anchor="_Toc503191664" w:history="1">
+      <w:hyperlink r:id="rId24" w:anchor="_Toc503250070" w:history="1">
         <w:r>
           <w:rPr>
             <w:rStyle w:val="Hyperlink"/>
@@ -9941,7 +10140,7 @@
             <w:noProof/>
             <w:webHidden/>
           </w:rPr>
-          <w:instrText xml:space="preserve"> PAGEREF _Toc503191664 \h </w:instrText>
+          <w:instrText xml:space="preserve"> PAGEREF _Toc503250070 \h </w:instrText>
         </w:r>
         <w:r>
           <w:rPr>
@@ -9983,7 +10182,7 @@
           <w:lang w:val="en-GB" w:eastAsia="en-GB"/>
         </w:rPr>
       </w:pPr>
-      <w:hyperlink r:id="rId25" w:anchor="_Toc503191665" w:history="1">
+      <w:hyperlink r:id="rId25" w:anchor="_Toc503250071" w:history="1">
         <w:r>
           <w:rPr>
             <w:rStyle w:val="Hyperlink"/>
@@ -10010,7 +10209,7 @@
             <w:noProof/>
             <w:webHidden/>
           </w:rPr>
-          <w:instrText xml:space="preserve"> PAGEREF _Toc503191665 \h </w:instrText>
+          <w:instrText xml:space="preserve"> PAGEREF _Toc503250071 \h </w:instrText>
         </w:r>
         <w:r>
           <w:rPr>
@@ -10052,7 +10251,7 @@
           <w:lang w:val="en-GB" w:eastAsia="en-GB"/>
         </w:rPr>
       </w:pPr>
-      <w:hyperlink r:id="rId26" w:anchor="_Toc503191666" w:history="1">
+      <w:hyperlink r:id="rId26" w:anchor="_Toc503250072" w:history="1">
         <w:r>
           <w:rPr>
             <w:rStyle w:val="Hyperlink"/>
@@ -10079,7 +10278,7 @@
             <w:noProof/>
             <w:webHidden/>
           </w:rPr>
-          <w:instrText xml:space="preserve"> PAGEREF _Toc503191666 \h </w:instrText>
+          <w:instrText xml:space="preserve"> PAGEREF _Toc503250072 \h </w:instrText>
         </w:r>
         <w:r>
           <w:rPr>
@@ -10121,7 +10320,7 @@
           <w:lang w:val="en-GB" w:eastAsia="en-GB"/>
         </w:rPr>
       </w:pPr>
-      <w:hyperlink w:anchor="_Toc503191667" w:history="1">
+      <w:hyperlink w:anchor="_Toc503250073" w:history="1">
         <w:r>
           <w:rPr>
             <w:rStyle w:val="Hyperlink"/>
@@ -10148,7 +10347,7 @@
             <w:noProof/>
             <w:webHidden/>
           </w:rPr>
-          <w:instrText xml:space="preserve"> PAGEREF _Toc503191667 \h </w:instrText>
+          <w:instrText xml:space="preserve"> PAGEREF _Toc503250073 \h </w:instrText>
         </w:r>
         <w:r>
           <w:rPr>
@@ -10183,6 +10382,8 @@
       <w:r>
         <w:fldChar w:fldCharType="end"/>
       </w:r>
+      <w:bookmarkStart w:id="107" w:name="_GoBack"/>
+      <w:bookmarkEnd w:id="107"/>
     </w:p>
     <w:sectPr>
       <w:pgSz w:w="11906" w:h="16838"/>
@@ -10339,7 +10540,7 @@
             <w:rPr>
               <w:noProof/>
             </w:rPr>
-            <w:t>1</w:t>
+            <w:t>13</w:t>
           </w:r>
           <w:r>
             <w:fldChar w:fldCharType="end"/>
@@ -10347,14 +10548,27 @@
           <w:r>
             <w:t xml:space="preserve"> / </w:t>
           </w:r>
-          <w:fldSimple w:instr=" SECTIONPAGES  \* Ordinal  \* MERGEFORMAT ">
-            <w:r>
-              <w:rPr>
-                <w:noProof/>
-              </w:rPr>
-              <w:t>1.</w:t>
-            </w:r>
-          </w:fldSimple>
+          <w:r>
+            <w:fldChar w:fldCharType="begin"/>
+          </w:r>
+          <w:r>
+            <w:instrText xml:space="preserve"> SECTIONPAGES  \* Ordinal  \* MERGEFORMAT </w:instrText>
+          </w:r>
+          <w:r>
+            <w:fldChar w:fldCharType="separate"/>
+          </w:r>
+          <w:r>
+            <w:rPr>
+              <w:noProof/>
+            </w:rPr>
+            <w:t>17.</w:t>
+          </w:r>
+          <w:r>
+            <w:rPr>
+              <w:noProof/>
+            </w:rPr>
+            <w:fldChar w:fldCharType="end"/>
+          </w:r>
         </w:p>
       </w:tc>
     </w:tr>
@@ -10547,13 +10761,7 @@
         <w:footnoteRef/>
       </w:r>
       <w:r>
-        <w:t xml:space="preserve"> Siehe auch </w:t>
-      </w:r>
-      <w:r>
-        <w:t>Kapitel 3.3.2</w:t>
-      </w:r>
-      <w:r>
-        <w:t xml:space="preserve"> Recognition Manager</w:t>
+        <w:t xml:space="preserve"> Siehe Kapitel 3.2</w:t>
       </w:r>
     </w:p>
   </w:footnote>
@@ -10569,10 +10777,19 @@
         <w:footnoteRef/>
       </w:r>
       <w:r>
-        <w:t xml:space="preserve"> </w:t>
-      </w:r>
-      <w:r>
-        <w:t>https://de.wikipedia.org/wiki/Actor_Model</w:t>
+        <w:t xml:space="preserve"> Siehe auch </w:t>
+      </w:r>
+      <w:r>
+        <w:t>Kapitel 3.</w:t>
+      </w:r>
+      <w:r>
+        <w:t>4</w:t>
+      </w:r>
+      <w:r>
+        <w:t>.2</w:t>
+      </w:r>
+      <w:r>
+        <w:t xml:space="preserve"> Recognition Manager</w:t>
       </w:r>
     </w:p>
   </w:footnote>
@@ -10591,7 +10808,7 @@
         <w:t xml:space="preserve"> </w:t>
       </w:r>
       <w:r>
-        <w:t>Die Ausdrücke in den Klammern in diesem Text nehmen Bezug auf Abbildung 1.</w:t>
+        <w:t>https://de.wikipedia.org/wiki/Actor_Model</w:t>
       </w:r>
     </w:p>
   </w:footnote>
@@ -10610,7 +10827,7 @@
         <w:t xml:space="preserve"> </w:t>
       </w:r>
       <w:r>
-        <w:t>https://de.wikipedia.org/wiki/.NET_Framework</w:t>
+        <w:t>Die Ausdrücke in den Klammern in diesem Text nehmen Bezug auf Abbildung 1.</w:t>
       </w:r>
     </w:p>
   </w:footnote>
@@ -10629,7 +10846,7 @@
         <w:t xml:space="preserve"> </w:t>
       </w:r>
       <w:r>
-        <w:t>https://docs.microsoft.com/en-us/dotnet/standard/net-standard</w:t>
+        <w:t>https://de.wikipedia.org/wiki/.NET_Framework</w:t>
       </w:r>
     </w:p>
   </w:footnote>
@@ -10648,7 +10865,7 @@
         <w:t xml:space="preserve"> </w:t>
       </w:r>
       <w:r>
-        <w:t>https://de.wikipedia.org/wiki/Universal_Windows_Platform</w:t>
+        <w:t>https://docs.microsoft.com/en-us/dotnet/standard/net-standard</w:t>
       </w:r>
     </w:p>
   </w:footnote>
@@ -10667,7 +10884,7 @@
         <w:t xml:space="preserve"> </w:t>
       </w:r>
       <w:r>
-        <w:t>https://library.vuforia.com/articles/Training/VuMark</w:t>
+        <w:t>https://de.wikipedia.org/wiki/Universal_Windows_Platform</w:t>
       </w:r>
     </w:p>
   </w:footnote>
@@ -10686,7 +10903,7 @@
         <w:t xml:space="preserve"> </w:t>
       </w:r>
       <w:r>
-        <w:t>https://april.eecs.umich.edu/software/apriltag.html</w:t>
+        <w:t>https://library.vuforia.com/articles/Training/VuMark</w:t>
       </w:r>
     </w:p>
   </w:footnote>
@@ -10702,10 +10919,10 @@
         <w:footnoteRef/>
       </w:r>
       <w:r>
-        <w:t xml:space="preserve">  </w:t>
-      </w:r>
-      <w:r>
-        <w:t>https://de.wikipedia.org/wiki/Strichcode</w:t>
+        <w:t xml:space="preserve"> </w:t>
+      </w:r>
+      <w:r>
+        <w:t>https://april.eecs.umich.edu/software/apriltag.html</w:t>
       </w:r>
     </w:p>
   </w:footnote>
@@ -10721,10 +10938,10 @@
         <w:footnoteRef/>
       </w:r>
       <w:r>
-        <w:t xml:space="preserve"> </w:t>
-      </w:r>
-      <w:r>
-        <w:t>https://de.wikipedia.org/wiki/QR-Code</w:t>
+        <w:t xml:space="preserve">  </w:t>
+      </w:r>
+      <w:r>
+        <w:t>https://de.wikipedia.org/wiki/Strichcode</w:t>
       </w:r>
     </w:p>
   </w:footnote>
@@ -10743,7 +10960,7 @@
         <w:t xml:space="preserve"> </w:t>
       </w:r>
       <w:r>
-        <w:t>https://archive.artoolkit.org/documentation/doku.php?id=3_Marker_Training:marker_about</w:t>
+        <w:t>https://de.wikipedia.org/wiki/QR-Code</w:t>
       </w:r>
     </w:p>
   </w:footnote>
@@ -10762,7 +10979,7 @@
         <w:t xml:space="preserve"> </w:t>
       </w:r>
       <w:r>
-        <w:t>https://docs.opencv.org/3.1.0/d5/dae/tutorial_aruco_detection.html</w:t>
+        <w:t>https://archive.artoolkit.org/documentation/doku.php?id=3_Marker_Training:marker_about</w:t>
       </w:r>
     </w:p>
   </w:footnote>
@@ -10781,7 +10998,7 @@
         <w:t xml:space="preserve"> </w:t>
       </w:r>
       <w:r>
-        <w:t>https://archive.artoolkit.org/documentation/</w:t>
+        <w:t>https://docs.opencv.org/3.1.0/d5/dae/tutorial_aruco_detection.html</w:t>
       </w:r>
     </w:p>
   </w:footnote>
@@ -10800,7 +11017,7 @@
         <w:t xml:space="preserve"> </w:t>
       </w:r>
       <w:r>
-        <w:t>https://www.vuforia.com/</w:t>
+        <w:t>https://archive.artoolkit.org/documentation/</w:t>
       </w:r>
     </w:p>
   </w:footnote>
@@ -10819,7 +11036,7 @@
         <w:t xml:space="preserve"> </w:t>
       </w:r>
       <w:r>
-        <w:t>https://github.com/shimat/opencvsharp</w:t>
+        <w:t>https://www.vuforia.com/</w:t>
       </w:r>
     </w:p>
   </w:footnote>
@@ -10838,7 +11055,7 @@
         <w:t xml:space="preserve"> </w:t>
       </w:r>
       <w:r>
-        <w:t>http://www.emgu.com/wiki/index.php/Main_Page</w:t>
+        <w:t>https://github.com/shimat/opencvsharp</w:t>
       </w:r>
     </w:p>
   </w:footnote>
@@ -10854,10 +11071,10 @@
         <w:footnoteRef/>
       </w:r>
       <w:r>
-        <w:t xml:space="preserve"> Übersicht über Akka.NET: </w:t>
-      </w:r>
-      <w:r>
-        <w:t>https://getakka.net/</w:t>
+        <w:t xml:space="preserve"> </w:t>
+      </w:r>
+      <w:r>
+        <w:t>http://www.emgu.com/wiki/index.php/Main_Page</w:t>
       </w:r>
     </w:p>
   </w:footnote>
@@ -10873,10 +11090,10 @@
         <w:footnoteRef/>
       </w:r>
       <w:r>
-        <w:t xml:space="preserve"> </w:t>
-      </w:r>
-      <w:r>
-        <w:t>https://github.com/akkadotnet/akka.net/issues/2153</w:t>
+        <w:t xml:space="preserve"> Übersicht über Akka.NET: </w:t>
+      </w:r>
+      <w:r>
+        <w:t>https://getakka.net/</w:t>
       </w:r>
     </w:p>
   </w:footnote>
@@ -10892,18 +11109,10 @@
         <w:footnoteRef/>
       </w:r>
       <w:r>
-        <w:t xml:space="preserve"> Übersicht über </w:t>
-      </w:r>
-      <w:proofErr w:type="spellStart"/>
-      <w:r>
-        <w:t>Proto</w:t>
-      </w:r>
-      <w:proofErr w:type="spellEnd"/>
-      <w:r>
-        <w:t xml:space="preserve">: </w:t>
-      </w:r>
-      <w:r>
-        <w:t>http://proto.actor/</w:t>
+        <w:t xml:space="preserve"> </w:t>
+      </w:r>
+      <w:r>
+        <w:t>https://github.com/akkadotnet/akka.net/issues/2153</w:t>
       </w:r>
     </w:p>
   </w:footnote>
@@ -10919,10 +11128,18 @@
         <w:footnoteRef/>
       </w:r>
       <w:r>
-        <w:t xml:space="preserve"> </w:t>
-      </w:r>
-      <w:r>
-        <w:t>https://www.xamarin.com/</w:t>
+        <w:t xml:space="preserve"> Übersicht über </w:t>
+      </w:r>
+      <w:proofErr w:type="spellStart"/>
+      <w:r>
+        <w:t>Proto</w:t>
+      </w:r>
+      <w:proofErr w:type="spellEnd"/>
+      <w:r>
+        <w:t xml:space="preserve">: </w:t>
+      </w:r>
+      <w:r>
+        <w:t>http://proto.actor/</w:t>
       </w:r>
     </w:p>
   </w:footnote>
@@ -10941,11 +11158,30 @@
         <w:t xml:space="preserve"> </w:t>
       </w:r>
       <w:r>
-        <w:t>https://de.wikipedia.org/wiki/Unity_(Spiel-Engine)</w:t>
+        <w:t>https://www.xamarin.com/</w:t>
       </w:r>
     </w:p>
   </w:footnote>
   <w:footnote w:id="29">
+    <w:p>
+      <w:pPr>
+        <w:pStyle w:val="Funotentext"/>
+      </w:pPr>
+      <w:r>
+        <w:rPr>
+          <w:rStyle w:val="Funotenzeichen"/>
+        </w:rPr>
+        <w:footnoteRef/>
+      </w:r>
+      <w:r>
+        <w:t xml:space="preserve"> </w:t>
+      </w:r>
+      <w:r>
+        <w:t>https://de.wikipedia.org/wiki/Unity_(Spiel-Engine)</w:t>
+      </w:r>
+    </w:p>
+  </w:footnote>
+  <w:footnote w:id="30">
     <w:p>
       <w:pPr>
         <w:pStyle w:val="Funotentext"/>
@@ -10971,7 +11207,7 @@
       </w:hyperlink>
     </w:p>
   </w:footnote>
-  <w:footnote w:id="30">
+  <w:footnote w:id="31">
     <w:p>
       <w:pPr>
         <w:pStyle w:val="Funotentext"/>
@@ -10992,54 +11228,6 @@
       <w:proofErr w:type="spellEnd"/>
       <w:r>
         <w:t xml:space="preserve"> .Net Standard Projekt, Datei </w:t>
-      </w:r>
-      <w:proofErr w:type="spellStart"/>
-      <w:r>
-        <w:t>Utils</w:t>
-      </w:r>
-      <w:proofErr w:type="spellEnd"/>
-      <w:r>
-        <w:t>/</w:t>
-      </w:r>
-      <w:proofErr w:type="spellStart"/>
-      <w:r>
-        <w:t>UseCustomVideoFrameSource.cs</w:t>
-      </w:r>
-      <w:proofErr w:type="spellEnd"/>
-      <w:r>
-        <w:t xml:space="preserve">, Klasse </w:t>
-      </w:r>
-      <w:proofErr w:type="spellStart"/>
-      <w:r>
-        <w:t>Utils</w:t>
-      </w:r>
-      <w:proofErr w:type="spellEnd"/>
-    </w:p>
-  </w:footnote>
-  <w:footnote w:id="31">
-    <w:p>
-      <w:pPr>
-        <w:pStyle w:val="Funotentext"/>
-      </w:pPr>
-      <w:r>
-        <w:rPr>
-          <w:rStyle w:val="Funotenzeichen"/>
-        </w:rPr>
-        <w:footnoteRef/>
-      </w:r>
-      <w:r>
-        <w:t xml:space="preserve"> Framework, </w:t>
-      </w:r>
-      <w:proofErr w:type="spellStart"/>
-      <w:r>
-        <w:t>Tourbackend</w:t>
-      </w:r>
-      <w:proofErr w:type="spellEnd"/>
-      <w:r>
-        <w:t xml:space="preserve"> .</w:t>
-      </w:r>
-      <w:r>
-        <w:t xml:space="preserve">Net Standard Projekt, Datei </w:t>
       </w:r>
       <w:proofErr w:type="spellStart"/>
       <w:r>
@@ -11068,9 +11256,6 @@
     <w:p>
       <w:pPr>
         <w:pStyle w:val="Funotentext"/>
-        <w:rPr>
-          <w:lang w:val="en-GB"/>
-        </w:rPr>
       </w:pPr>
       <w:r>
         <w:rPr>
@@ -11079,67 +11264,40 @@
         <w:footnoteRef/>
       </w:r>
       <w:r>
-        <w:rPr>
-          <w:lang w:val="en-GB"/>
-        </w:rPr>
-        <w:t xml:space="preserve"> Framework, UnitTestProject1, </w:t>
-      </w:r>
-      <w:proofErr w:type="spellStart"/>
-      <w:r>
-        <w:rPr>
-          <w:lang w:val="en-GB"/>
-        </w:rPr>
-        <w:t>Datei</w:t>
-      </w:r>
-      <w:proofErr w:type="spellEnd"/>
-      <w:r>
-        <w:rPr>
-          <w:lang w:val="en-GB"/>
-        </w:rPr>
-        <w:t xml:space="preserve"> </w:t>
-      </w:r>
-      <w:proofErr w:type="spellStart"/>
-      <w:r>
-        <w:rPr>
-          <w:lang w:val="en-GB"/>
-        </w:rPr>
-        <w:t>UtilsTest</w:t>
-      </w:r>
-      <w:proofErr w:type="spellEnd"/>
-      <w:r>
-        <w:rPr>
-          <w:lang w:val="en-GB"/>
-        </w:rPr>
-        <w:t xml:space="preserve">, </w:t>
-      </w:r>
-      <w:proofErr w:type="spellStart"/>
-      <w:r>
-        <w:rPr>
-          <w:lang w:val="en-GB"/>
-        </w:rPr>
-        <w:t>TestEmguCV_DetectMarkers_and_</w:t>
-      </w:r>
-      <w:proofErr w:type="gramStart"/>
-      <w:r>
-        <w:rPr>
-          <w:lang w:val="en-GB"/>
-        </w:rPr>
-        <w:t>EstimatePoseSingleMarkers</w:t>
-      </w:r>
-      <w:proofErr w:type="spellEnd"/>
-      <w:r>
-        <w:rPr>
-          <w:lang w:val="en-GB"/>
-        </w:rPr>
-        <w:t>(</w:t>
-      </w:r>
-      <w:proofErr w:type="gramEnd"/>
-      <w:r>
-        <w:rPr>
-          <w:lang w:val="en-GB"/>
-        </w:rPr>
-        <w:t>)</w:t>
-      </w:r>
+        <w:t xml:space="preserve"> Framework, </w:t>
+      </w:r>
+      <w:proofErr w:type="spellStart"/>
+      <w:r>
+        <w:t>Tourbackend</w:t>
+      </w:r>
+      <w:proofErr w:type="spellEnd"/>
+      <w:r>
+        <w:t xml:space="preserve"> .</w:t>
+      </w:r>
+      <w:r>
+        <w:t xml:space="preserve">Net Standard Projekt, Datei </w:t>
+      </w:r>
+      <w:proofErr w:type="spellStart"/>
+      <w:r>
+        <w:t>Utils</w:t>
+      </w:r>
+      <w:proofErr w:type="spellEnd"/>
+      <w:r>
+        <w:t>/</w:t>
+      </w:r>
+      <w:proofErr w:type="spellStart"/>
+      <w:r>
+        <w:t>UseCustomVideoFrameSource.cs</w:t>
+      </w:r>
+      <w:proofErr w:type="spellEnd"/>
+      <w:r>
+        <w:t xml:space="preserve">, Klasse </w:t>
+      </w:r>
+      <w:proofErr w:type="spellStart"/>
+      <w:r>
+        <w:t>Utils</w:t>
+      </w:r>
+      <w:proofErr w:type="spellEnd"/>
     </w:p>
   </w:footnote>
   <w:footnote w:id="33">
@@ -11147,6 +11305,84 @@
       <w:pPr>
         <w:pStyle w:val="Funotentext"/>
         <w:rPr>
+          <w:lang w:val="en-GB"/>
+        </w:rPr>
+      </w:pPr>
+      <w:r>
+        <w:rPr>
+          <w:rStyle w:val="Funotenzeichen"/>
+        </w:rPr>
+        <w:footnoteRef/>
+      </w:r>
+      <w:r>
+        <w:rPr>
+          <w:lang w:val="en-GB"/>
+        </w:rPr>
+        <w:t xml:space="preserve"> Framework, UnitTestProject1, </w:t>
+      </w:r>
+      <w:proofErr w:type="spellStart"/>
+      <w:r>
+        <w:rPr>
+          <w:lang w:val="en-GB"/>
+        </w:rPr>
+        <w:t>Datei</w:t>
+      </w:r>
+      <w:proofErr w:type="spellEnd"/>
+      <w:r>
+        <w:rPr>
+          <w:lang w:val="en-GB"/>
+        </w:rPr>
+        <w:t xml:space="preserve"> </w:t>
+      </w:r>
+      <w:proofErr w:type="spellStart"/>
+      <w:r>
+        <w:rPr>
+          <w:lang w:val="en-GB"/>
+        </w:rPr>
+        <w:t>UtilsTest</w:t>
+      </w:r>
+      <w:proofErr w:type="spellEnd"/>
+      <w:r>
+        <w:rPr>
+          <w:lang w:val="en-GB"/>
+        </w:rPr>
+        <w:t xml:space="preserve">, </w:t>
+      </w:r>
+      <w:proofErr w:type="spellStart"/>
+      <w:r>
+        <w:rPr>
+          <w:lang w:val="en-GB"/>
+        </w:rPr>
+        <w:t>TestEmguCV_DetectMarkers_and_</w:t>
+      </w:r>
+      <w:proofErr w:type="gramStart"/>
+      <w:r>
+        <w:rPr>
+          <w:lang w:val="en-GB"/>
+        </w:rPr>
+        <w:t>EstimatePoseSingleMarkers</w:t>
+      </w:r>
+      <w:proofErr w:type="spellEnd"/>
+      <w:r>
+        <w:rPr>
+          <w:lang w:val="en-GB"/>
+        </w:rPr>
+        <w:t>(</w:t>
+      </w:r>
+      <w:proofErr w:type="gramEnd"/>
+      <w:r>
+        <w:rPr>
+          <w:lang w:val="en-GB"/>
+        </w:rPr>
+        <w:t>)</w:t>
+      </w:r>
+    </w:p>
+  </w:footnote>
+  <w:footnote w:id="34">
+    <w:p>
+      <w:pPr>
+        <w:pStyle w:val="Funotentext"/>
+        <w:rPr>
           <w:color w:val="000000" w:themeColor="text1"/>
           <w:lang w:val="en-GB"/>
         </w:rPr>
@@ -11172,7 +11408,7 @@
       </w:r>
     </w:p>
   </w:footnote>
-  <w:footnote w:id="34">
+  <w:footnote w:id="35">
     <w:p>
       <w:pPr>
         <w:pStyle w:val="Funotentext"/>
@@ -11231,28 +11467,57 @@
             </w:tabs>
             <w:spacing w:line="24" w:lineRule="atLeast"/>
           </w:pPr>
-          <w:fldSimple w:instr=" STYLEREF  Projekt_Name  \* MERGEFORMAT ">
-            <w:r>
-              <w:rPr>
-                <w:noProof/>
-              </w:rPr>
-              <w:t>Hololens Tour</w:t>
-            </w:r>
-          </w:fldSimple>
+          <w:r>
+            <w:fldChar w:fldCharType="begin"/>
+          </w:r>
+          <w:r>
+            <w:instrText xml:space="preserve"> STYLEREF  Projekt_Name  \* MERGEFORMAT </w:instrText>
+          </w:r>
+          <w:r>
+            <w:fldChar w:fldCharType="separate"/>
+          </w:r>
+          <w:r>
+            <w:rPr>
+              <w:noProof/>
+            </w:rPr>
+            <w:t>Hololens Tour</w:t>
+          </w:r>
+          <w:r>
+            <w:rPr>
+              <w:noProof/>
+            </w:rPr>
+            <w:fldChar w:fldCharType="end"/>
+          </w:r>
           <w:r>
             <w:t xml:space="preserve"> | </w:t>
           </w:r>
-          <w:fldSimple w:instr=" STYLEREF  Dok_Titel  \* MERGEFORMAT ">
-            <w:r>
-              <w:rPr>
-                <w:b w:val="0"/>
-                <w:bCs/>
-                <w:noProof/>
-                <w:lang w:val="de-DE"/>
-              </w:rPr>
-              <w:t>Abschlussbericht</w:t>
-            </w:r>
-          </w:fldSimple>
+          <w:r>
+            <w:fldChar w:fldCharType="begin"/>
+          </w:r>
+          <w:r>
+            <w:instrText xml:space="preserve"> STYLEREF  Dok_Titel  \* MERGEFORMAT </w:instrText>
+          </w:r>
+          <w:r>
+            <w:fldChar w:fldCharType="separate"/>
+          </w:r>
+          <w:r>
+            <w:rPr>
+              <w:b w:val="0"/>
+              <w:bCs/>
+              <w:noProof/>
+              <w:lang w:val="de-DE"/>
+            </w:rPr>
+            <w:t>Abschlussbericht</w:t>
+          </w:r>
+          <w:r>
+            <w:rPr>
+              <w:b w:val="0"/>
+              <w:bCs/>
+              <w:noProof/>
+              <w:lang w:val="de-DE"/>
+            </w:rPr>
+            <w:fldChar w:fldCharType="end"/>
+          </w:r>
         </w:p>
       </w:tc>
     </w:tr>
@@ -11312,7 +11577,7 @@
               <w:lang w:val="de-DE"/>
             </w:rPr>
             <w:drawing>
-              <wp:anchor distT="0" distB="0" distL="114300" distR="114300" simplePos="0" relativeHeight="251658240" behindDoc="0" locked="1" layoutInCell="1" allowOverlap="1" wp14:anchorId="46D85195" wp14:editId="73BE99D7">
+              <wp:anchor distT="0" distB="0" distL="114300" distR="114300" simplePos="0" relativeHeight="251659264" behindDoc="0" locked="1" layoutInCell="1" allowOverlap="1" wp14:anchorId="46D85195" wp14:editId="73BE99D7">
                 <wp:simplePos x="0" y="0"/>
                 <wp:positionH relativeFrom="margin">
                   <wp:posOffset>0</wp:posOffset>
@@ -14532,7 +14797,7 @@
 </file>
 
 <file path=customXml/itemProps1.xml><?xml version="1.0" encoding="utf-8"?>
-<ds:datastoreItem xmlns:ds="http://schemas.openxmlformats.org/officeDocument/2006/customXml" ds:itemID="{C85F4748-4FB0-4027-A30B-91CB0538B19C}">
+<ds:datastoreItem xmlns:ds="http://schemas.openxmlformats.org/officeDocument/2006/customXml" ds:itemID="{06446BA4-154D-4A13-8D6E-ACCA8F75333D}">
   <ds:schemaRefs>
     <ds:schemaRef ds:uri="http://schemas.openxmlformats.org/officeDocument/2006/bibliography"/>
   </ds:schemaRefs>

</xml_diff>